<commit_message>
Progressi dizionari (Quasi completi)
</commit_message>
<xml_diff>
--- a/documentazione-database/documentazione-progetto.docx
+++ b/documentazione-database/documentazione-progetto.docx
@@ -14994,14 +14994,24 @@
               <w:cnfStyle w:val="000000100000" w:firstRow="0" w:lastRow="0" w:firstColumn="0" w:lastColumn="0" w:oddVBand="0" w:evenVBand="0" w:oddHBand="1" w:evenHBand="0" w:firstRowFirstColumn="0" w:firstRowLastColumn="0" w:lastRowFirstColumn="0" w:lastRowLastColumn="0"/>
               <w:rPr>
                 <w:rFonts w:ascii="Times New Roman" w:hAnsi="Times New Roman" w:cs="Times New Roman"/>
-              </w:rPr>
-            </w:pPr>
-            <w:r>
-              <w:rPr>
-                <w:rFonts w:ascii="Times New Roman" w:hAnsi="Times New Roman" w:cs="Times New Roman"/>
                 <w:b/>
                 <w:bCs/>
               </w:rPr>
+            </w:pPr>
+          </w:p>
+          <w:p>
+            <w:pPr>
+              <w:cnfStyle w:val="000000100000" w:firstRow="0" w:lastRow="0" w:firstColumn="0" w:lastColumn="0" w:oddVBand="0" w:evenVBand="0" w:oddHBand="1" w:evenHBand="0" w:firstRowFirstColumn="0" w:firstRowLastColumn="0" w:lastRowFirstColumn="0" w:lastRowLastColumn="0"/>
+              <w:rPr>
+                <w:rFonts w:ascii="Times New Roman" w:hAnsi="Times New Roman" w:cs="Times New Roman"/>
+              </w:rPr>
+            </w:pPr>
+            <w:r>
+              <w:rPr>
+                <w:rFonts w:ascii="Times New Roman" w:hAnsi="Times New Roman" w:cs="Times New Roman"/>
+                <w:b/>
+                <w:bCs/>
+              </w:rPr>
               <w:t>Proprietario [1]</w:t>
             </w:r>
             <w:r>
@@ -15164,6 +15174,14 @@
               </w:rPr>
               <w:t>indica il ristorante che viene amministrato da un proprietario.</w:t>
             </w:r>
+          </w:p>
+          <w:p>
+            <w:pPr>
+              <w:cnfStyle w:val="000000100000" w:firstRow="0" w:lastRow="0" w:firstColumn="0" w:lastColumn="0" w:oddVBand="0" w:evenVBand="0" w:oddHBand="1" w:evenHBand="0" w:firstRowFirstColumn="0" w:firstRowLastColumn="0" w:lastRowFirstColumn="0" w:lastRowLastColumn="0"/>
+              <w:rPr>
+                <w:rFonts w:ascii="Times New Roman" w:hAnsi="Times New Roman" w:cs="Times New Roman"/>
+              </w:rPr>
+            </w:pPr>
           </w:p>
         </w:tc>
       </w:tr>
@@ -15214,6 +15232,18 @@
                 <w:rFonts w:ascii="Times New Roman" w:hAnsi="Times New Roman" w:cs="Times New Roman"/>
               </w:rPr>
             </w:pPr>
+            <w:r>
+              <w:rPr>
+                <w:rFonts w:ascii="Times New Roman" w:hAnsi="Times New Roman" w:cs="Times New Roman"/>
+              </w:rPr>
+              <w:t>Esprime l</w:t>
+            </w:r>
+            <w:r>
+              <w:rPr>
+                <w:rFonts w:ascii="Times New Roman" w:hAnsi="Times New Roman" w:cs="Times New Roman"/>
+              </w:rPr>
+              <w:t>a gestione da parte di più manager di un ristorante</w:t>
+            </w:r>
           </w:p>
         </w:tc>
         <w:tc>
@@ -15225,6 +15255,166 @@
               <w:bottom w:val="single" w:sz="4" w:space="0" w:color="A5A5A5" w:themeColor="accent3"/>
             </w:tcBorders>
           </w:tcPr>
+          <w:p>
+            <w:pPr>
+              <w:cnfStyle w:val="000000000000" w:firstRow="0" w:lastRow="0" w:firstColumn="0" w:lastColumn="0" w:oddVBand="0" w:evenVBand="0" w:oddHBand="0" w:evenHBand="0" w:firstRowFirstColumn="0" w:firstRowLastColumn="0" w:lastRowFirstColumn="0" w:lastRowLastColumn="0"/>
+              <w:rPr>
+                <w:rFonts w:ascii="Times New Roman" w:hAnsi="Times New Roman" w:cs="Times New Roman"/>
+                <w:b/>
+                <w:bCs/>
+              </w:rPr>
+            </w:pPr>
+          </w:p>
+          <w:p>
+            <w:pPr>
+              <w:cnfStyle w:val="000000000000" w:firstRow="0" w:lastRow="0" w:firstColumn="0" w:lastColumn="0" w:oddVBand="0" w:evenVBand="0" w:oddHBand="0" w:evenHBand="0" w:firstRowFirstColumn="0" w:firstRowLastColumn="0" w:lastRowFirstColumn="0" w:lastRowLastColumn="0"/>
+              <w:rPr>
+                <w:rFonts w:ascii="Times New Roman" w:hAnsi="Times New Roman" w:cs="Times New Roman"/>
+              </w:rPr>
+            </w:pPr>
+            <w:proofErr w:type="spellStart"/>
+            <w:r>
+              <w:rPr>
+                <w:rFonts w:ascii="Times New Roman" w:hAnsi="Times New Roman" w:cs="Times New Roman"/>
+                <w:b/>
+                <w:bCs/>
+              </w:rPr>
+              <w:t>ManagerRistorante</w:t>
+            </w:r>
+            <w:proofErr w:type="spellEnd"/>
+            <w:r>
+              <w:rPr>
+                <w:rFonts w:ascii="Times New Roman" w:hAnsi="Times New Roman" w:cs="Times New Roman"/>
+                <w:b/>
+                <w:bCs/>
+              </w:rPr>
+              <w:t xml:space="preserve"> [</w:t>
+            </w:r>
+            <w:proofErr w:type="gramStart"/>
+            <w:r>
+              <w:rPr>
+                <w:rFonts w:ascii="Times New Roman" w:hAnsi="Times New Roman" w:cs="Times New Roman"/>
+                <w:b/>
+                <w:bCs/>
+              </w:rPr>
+              <w:t>1..</w:t>
+            </w:r>
+            <w:proofErr w:type="gramEnd"/>
+            <w:r>
+              <w:rPr>
+                <w:rFonts w:ascii="Times New Roman" w:hAnsi="Times New Roman" w:cs="Times New Roman"/>
+                <w:b/>
+                <w:bCs/>
+              </w:rPr>
+              <w:t xml:space="preserve">*] </w:t>
+            </w:r>
+            <w:r>
+              <w:rPr>
+                <w:rFonts w:ascii="Times New Roman" w:hAnsi="Times New Roman" w:cs="Times New Roman"/>
+                <w:i/>
+                <w:iCs/>
+              </w:rPr>
+              <w:t>ruolo</w:t>
+            </w:r>
+            <w:r>
+              <w:rPr>
+                <w:rFonts w:ascii="Times New Roman" w:hAnsi="Times New Roman" w:cs="Times New Roman"/>
+              </w:rPr>
+              <w:t xml:space="preserve"> (</w:t>
+            </w:r>
+            <w:r>
+              <w:rPr>
+                <w:rFonts w:ascii="Times New Roman" w:hAnsi="Times New Roman" w:cs="Times New Roman"/>
+                <w:b/>
+                <w:bCs/>
+              </w:rPr>
+              <w:t>Gestito</w:t>
+            </w:r>
+            <w:r>
+              <w:rPr>
+                <w:rFonts w:ascii="Times New Roman" w:hAnsi="Times New Roman" w:cs="Times New Roman"/>
+              </w:rPr>
+              <w:t xml:space="preserve">): </w:t>
+            </w:r>
+          </w:p>
+          <w:p>
+            <w:pPr>
+              <w:cnfStyle w:val="000000000000" w:firstRow="0" w:lastRow="0" w:firstColumn="0" w:lastColumn="0" w:oddVBand="0" w:evenVBand="0" w:oddHBand="0" w:evenHBand="0" w:firstRowFirstColumn="0" w:firstRowLastColumn="0" w:lastRowFirstColumn="0" w:lastRowLastColumn="0"/>
+              <w:rPr>
+                <w:rFonts w:ascii="Times New Roman" w:hAnsi="Times New Roman" w:cs="Times New Roman"/>
+              </w:rPr>
+            </w:pPr>
+            <w:r>
+              <w:rPr>
+                <w:rFonts w:ascii="Times New Roman" w:hAnsi="Times New Roman" w:cs="Times New Roman"/>
+              </w:rPr>
+              <w:t xml:space="preserve">indica </w:t>
+            </w:r>
+            <w:r>
+              <w:rPr>
+                <w:rFonts w:ascii="Times New Roman" w:hAnsi="Times New Roman" w:cs="Times New Roman"/>
+              </w:rPr>
+              <w:t>il manager che gestisce il ristorante.</w:t>
+            </w:r>
+          </w:p>
+          <w:p>
+            <w:pPr>
+              <w:cnfStyle w:val="000000000000" w:firstRow="0" w:lastRow="0" w:firstColumn="0" w:lastColumn="0" w:oddVBand="0" w:evenVBand="0" w:oddHBand="0" w:evenHBand="0" w:firstRowFirstColumn="0" w:firstRowLastColumn="0" w:lastRowFirstColumn="0" w:lastRowLastColumn="0"/>
+              <w:rPr>
+                <w:rFonts w:ascii="Times New Roman" w:hAnsi="Times New Roman" w:cs="Times New Roman"/>
+              </w:rPr>
+            </w:pPr>
+          </w:p>
+          <w:p>
+            <w:pPr>
+              <w:cnfStyle w:val="000000000000" w:firstRow="0" w:lastRow="0" w:firstColumn="0" w:lastColumn="0" w:oddVBand="0" w:evenVBand="0" w:oddHBand="0" w:evenHBand="0" w:firstRowFirstColumn="0" w:firstRowLastColumn="0" w:lastRowFirstColumn="0" w:lastRowLastColumn="0"/>
+              <w:rPr>
+                <w:rFonts w:ascii="Times New Roman" w:hAnsi="Times New Roman" w:cs="Times New Roman"/>
+              </w:rPr>
+            </w:pPr>
+            <w:r>
+              <w:rPr>
+                <w:rFonts w:ascii="Times New Roman" w:hAnsi="Times New Roman" w:cs="Times New Roman"/>
+                <w:b/>
+                <w:bCs/>
+              </w:rPr>
+              <w:t>Ristorante [1]</w:t>
+            </w:r>
+            <w:r>
+              <w:rPr>
+                <w:rFonts w:ascii="Times New Roman" w:hAnsi="Times New Roman" w:cs="Times New Roman"/>
+              </w:rPr>
+              <w:t xml:space="preserve"> </w:t>
+            </w:r>
+            <w:r>
+              <w:rPr>
+                <w:rFonts w:ascii="Times New Roman" w:hAnsi="Times New Roman" w:cs="Times New Roman"/>
+                <w:i/>
+                <w:iCs/>
+              </w:rPr>
+              <w:t>ruolo</w:t>
+            </w:r>
+            <w:r>
+              <w:rPr>
+                <w:rFonts w:ascii="Times New Roman" w:hAnsi="Times New Roman" w:cs="Times New Roman"/>
+              </w:rPr>
+              <w:t xml:space="preserve"> (</w:t>
+            </w:r>
+            <w:r>
+              <w:rPr>
+                <w:rFonts w:ascii="Times New Roman" w:hAnsi="Times New Roman" w:cs="Times New Roman"/>
+                <w:b/>
+                <w:bCs/>
+              </w:rPr>
+              <w:t>Gestisce</w:t>
+            </w:r>
+            <w:r>
+              <w:rPr>
+                <w:rFonts w:ascii="Times New Roman" w:hAnsi="Times New Roman" w:cs="Times New Roman"/>
+              </w:rPr>
+              <w:t>): indica il ristorante che viene gestito da uno o1 più manager.</w:t>
+            </w:r>
+          </w:p>
           <w:p>
             <w:pPr>
               <w:cnfStyle w:val="000000000000" w:firstRow="0" w:lastRow="0" w:firstColumn="0" w:lastColumn="0" w:oddVBand="0" w:evenVBand="0" w:oddHBand="0" w:evenHBand="0" w:firstRowFirstColumn="0" w:firstRowLastColumn="0" w:lastRowFirstColumn="0" w:lastRowLastColumn="0"/>
@@ -15283,6 +15473,12 @@
                 <w:rFonts w:ascii="Times New Roman" w:hAnsi="Times New Roman" w:cs="Times New Roman"/>
               </w:rPr>
             </w:pPr>
+            <w:r>
+              <w:rPr>
+                <w:rFonts w:ascii="Times New Roman" w:hAnsi="Times New Roman" w:cs="Times New Roman"/>
+              </w:rPr>
+              <w:t>Esprime l’appartenenza di una o più sale ad un ristorante</w:t>
+            </w:r>
           </w:p>
         </w:tc>
         <w:tc>
@@ -15294,6 +15490,76 @@
               <w:bottom w:val="single" w:sz="4" w:space="0" w:color="A5A5A5" w:themeColor="accent3"/>
             </w:tcBorders>
           </w:tcPr>
+          <w:p>
+            <w:pPr>
+              <w:cnfStyle w:val="000000100000" w:firstRow="0" w:lastRow="0" w:firstColumn="0" w:lastColumn="0" w:oddVBand="0" w:evenVBand="0" w:oddHBand="1" w:evenHBand="0" w:firstRowFirstColumn="0" w:firstRowLastColumn="0" w:lastRowFirstColumn="0" w:lastRowLastColumn="0"/>
+              <w:rPr>
+                <w:rFonts w:ascii="Times New Roman" w:hAnsi="Times New Roman" w:cs="Times New Roman"/>
+              </w:rPr>
+            </w:pPr>
+          </w:p>
+          <w:p>
+            <w:pPr>
+              <w:cnfStyle w:val="000000100000" w:firstRow="0" w:lastRow="0" w:firstColumn="0" w:lastColumn="0" w:oddVBand="0" w:evenVBand="0" w:oddHBand="1" w:evenHBand="0" w:firstRowFirstColumn="0" w:firstRowLastColumn="0" w:lastRowFirstColumn="0" w:lastRowLastColumn="0"/>
+              <w:rPr>
+                <w:rFonts w:ascii="Times New Roman" w:hAnsi="Times New Roman" w:cs="Times New Roman"/>
+              </w:rPr>
+            </w:pPr>
+            <w:r>
+              <w:rPr>
+                <w:rFonts w:ascii="Times New Roman" w:hAnsi="Times New Roman" w:cs="Times New Roman"/>
+              </w:rPr>
+              <w:t xml:space="preserve">Ristorante [1] ruolo (Appartenuta): indica </w:t>
+            </w:r>
+            <w:r>
+              <w:rPr>
+                <w:rFonts w:ascii="Times New Roman" w:hAnsi="Times New Roman" w:cs="Times New Roman"/>
+              </w:rPr>
+              <w:t>una o più sale che appartengono ad un ristorante.</w:t>
+            </w:r>
+          </w:p>
+          <w:p>
+            <w:pPr>
+              <w:cnfStyle w:val="000000100000" w:firstRow="0" w:lastRow="0" w:firstColumn="0" w:lastColumn="0" w:oddVBand="0" w:evenVBand="0" w:oddHBand="1" w:evenHBand="0" w:firstRowFirstColumn="0" w:firstRowLastColumn="0" w:lastRowFirstColumn="0" w:lastRowLastColumn="0"/>
+              <w:rPr>
+                <w:rFonts w:ascii="Times New Roman" w:hAnsi="Times New Roman" w:cs="Times New Roman"/>
+              </w:rPr>
+            </w:pPr>
+          </w:p>
+          <w:p>
+            <w:pPr>
+              <w:cnfStyle w:val="000000100000" w:firstRow="0" w:lastRow="0" w:firstColumn="0" w:lastColumn="0" w:oddVBand="0" w:evenVBand="0" w:oddHBand="1" w:evenHBand="0" w:firstRowFirstColumn="0" w:firstRowLastColumn="0" w:lastRowFirstColumn="0" w:lastRowLastColumn="0"/>
+              <w:rPr>
+                <w:rFonts w:ascii="Times New Roman" w:hAnsi="Times New Roman" w:cs="Times New Roman"/>
+              </w:rPr>
+            </w:pPr>
+            <w:r>
+              <w:rPr>
+                <w:rFonts w:ascii="Times New Roman" w:hAnsi="Times New Roman" w:cs="Times New Roman"/>
+              </w:rPr>
+              <w:t>Sala [</w:t>
+            </w:r>
+            <w:proofErr w:type="gramStart"/>
+            <w:r>
+              <w:rPr>
+                <w:rFonts w:ascii="Times New Roman" w:hAnsi="Times New Roman" w:cs="Times New Roman"/>
+              </w:rPr>
+              <w:t>1..</w:t>
+            </w:r>
+            <w:proofErr w:type="gramEnd"/>
+            <w:r>
+              <w:rPr>
+                <w:rFonts w:ascii="Times New Roman" w:hAnsi="Times New Roman" w:cs="Times New Roman"/>
+              </w:rPr>
+              <w:t>*] (Appartiene): indica u</w:t>
+            </w:r>
+            <w:r>
+              <w:rPr>
+                <w:rFonts w:ascii="Times New Roman" w:hAnsi="Times New Roman" w:cs="Times New Roman"/>
+              </w:rPr>
+              <w:t>na sala che appartiene ad un unico ristorante.</w:t>
+            </w:r>
+          </w:p>
           <w:p>
             <w:pPr>
               <w:cnfStyle w:val="000000100000" w:firstRow="0" w:lastRow="0" w:firstColumn="0" w:lastColumn="0" w:oddVBand="0" w:evenVBand="0" w:oddHBand="1" w:evenHBand="0" w:firstRowFirstColumn="0" w:firstRowLastColumn="0" w:lastRowFirstColumn="0" w:lastRowLastColumn="0"/>
@@ -15351,6 +15617,12 @@
                 <w:rFonts w:ascii="Times New Roman" w:hAnsi="Times New Roman" w:cs="Times New Roman"/>
               </w:rPr>
             </w:pPr>
+            <w:r>
+              <w:rPr>
+                <w:rFonts w:ascii="Times New Roman" w:hAnsi="Times New Roman" w:cs="Times New Roman"/>
+              </w:rPr>
+              <w:t>Esprime il possesso di tavoli di una sala</w:t>
+            </w:r>
           </w:p>
         </w:tc>
         <w:tc>
@@ -15362,6 +15634,88 @@
               <w:bottom w:val="single" w:sz="4" w:space="0" w:color="A5A5A5" w:themeColor="accent3"/>
             </w:tcBorders>
           </w:tcPr>
+          <w:p>
+            <w:pPr>
+              <w:cnfStyle w:val="000000000000" w:firstRow="0" w:lastRow="0" w:firstColumn="0" w:lastColumn="0" w:oddVBand="0" w:evenVBand="0" w:oddHBand="0" w:evenHBand="0" w:firstRowFirstColumn="0" w:firstRowLastColumn="0" w:lastRowFirstColumn="0" w:lastRowLastColumn="0"/>
+              <w:rPr>
+                <w:rFonts w:ascii="Times New Roman" w:hAnsi="Times New Roman" w:cs="Times New Roman"/>
+              </w:rPr>
+            </w:pPr>
+          </w:p>
+          <w:p>
+            <w:pPr>
+              <w:cnfStyle w:val="000000000000" w:firstRow="0" w:lastRow="0" w:firstColumn="0" w:lastColumn="0" w:oddVBand="0" w:evenVBand="0" w:oddHBand="0" w:evenHBand="0" w:firstRowFirstColumn="0" w:firstRowLastColumn="0" w:lastRowFirstColumn="0" w:lastRowLastColumn="0"/>
+              <w:rPr>
+                <w:rFonts w:ascii="Times New Roman" w:hAnsi="Times New Roman" w:cs="Times New Roman"/>
+              </w:rPr>
+            </w:pPr>
+            <w:r>
+              <w:rPr>
+                <w:rFonts w:ascii="Times New Roman" w:hAnsi="Times New Roman" w:cs="Times New Roman"/>
+              </w:rPr>
+              <w:t>Sala [1] ruolo (Contenuto): indica un</w:t>
+            </w:r>
+            <w:r>
+              <w:rPr>
+                <w:rFonts w:ascii="Times New Roman" w:hAnsi="Times New Roman" w:cs="Times New Roman"/>
+              </w:rPr>
+              <w:t>a sala contenente uno o più tavoli.</w:t>
+            </w:r>
+          </w:p>
+          <w:p>
+            <w:pPr>
+              <w:cnfStyle w:val="000000000000" w:firstRow="0" w:lastRow="0" w:firstColumn="0" w:lastColumn="0" w:oddVBand="0" w:evenVBand="0" w:oddHBand="0" w:evenHBand="0" w:firstRowFirstColumn="0" w:firstRowLastColumn="0" w:lastRowFirstColumn="0" w:lastRowLastColumn="0"/>
+              <w:rPr>
+                <w:rFonts w:ascii="Times New Roman" w:hAnsi="Times New Roman" w:cs="Times New Roman"/>
+              </w:rPr>
+            </w:pPr>
+          </w:p>
+          <w:p>
+            <w:pPr>
+              <w:cnfStyle w:val="000000000000" w:firstRow="0" w:lastRow="0" w:firstColumn="0" w:lastColumn="0" w:oddVBand="0" w:evenVBand="0" w:oddHBand="0" w:evenHBand="0" w:firstRowFirstColumn="0" w:firstRowLastColumn="0" w:lastRowFirstColumn="0" w:lastRowLastColumn="0"/>
+              <w:rPr>
+                <w:rFonts w:ascii="Times New Roman" w:hAnsi="Times New Roman" w:cs="Times New Roman"/>
+              </w:rPr>
+            </w:pPr>
+            <w:r>
+              <w:rPr>
+                <w:rFonts w:ascii="Times New Roman" w:hAnsi="Times New Roman" w:cs="Times New Roman"/>
+              </w:rPr>
+              <w:t>Tavolo [</w:t>
+            </w:r>
+            <w:proofErr w:type="gramStart"/>
+            <w:r>
+              <w:rPr>
+                <w:rFonts w:ascii="Times New Roman" w:hAnsi="Times New Roman" w:cs="Times New Roman"/>
+              </w:rPr>
+              <w:t>1..</w:t>
+            </w:r>
+            <w:proofErr w:type="gramEnd"/>
+            <w:r>
+              <w:rPr>
+                <w:rFonts w:ascii="Times New Roman" w:hAnsi="Times New Roman" w:cs="Times New Roman"/>
+              </w:rPr>
+              <w:t>*] ruolo (Contiene): indica un tavolo conten</w:t>
+            </w:r>
+            <w:r>
+              <w:rPr>
+                <w:rFonts w:ascii="Times New Roman" w:hAnsi="Times New Roman" w:cs="Times New Roman"/>
+              </w:rPr>
+              <w:t>u</w:t>
+            </w:r>
+            <w:r>
+              <w:rPr>
+                <w:rFonts w:ascii="Times New Roman" w:hAnsi="Times New Roman" w:cs="Times New Roman"/>
+              </w:rPr>
+              <w:t>to in una sala</w:t>
+            </w:r>
+            <w:r>
+              <w:rPr>
+                <w:rFonts w:ascii="Times New Roman" w:hAnsi="Times New Roman" w:cs="Times New Roman"/>
+              </w:rPr>
+              <w:t>.</w:t>
+            </w:r>
+          </w:p>
           <w:p>
             <w:pPr>
               <w:cnfStyle w:val="000000000000" w:firstRow="0" w:lastRow="0" w:firstColumn="0" w:lastColumn="0" w:oddVBand="0" w:evenVBand="0" w:oddHBand="0" w:evenHBand="0" w:firstRowFirstColumn="0" w:firstRowLastColumn="0" w:lastRowFirstColumn="0" w:lastRowLastColumn="0"/>
@@ -15420,6 +15774,12 @@
                 <w:rFonts w:ascii="Times New Roman" w:hAnsi="Times New Roman" w:cs="Times New Roman"/>
               </w:rPr>
             </w:pPr>
+            <w:r>
+              <w:rPr>
+                <w:rFonts w:ascii="Times New Roman" w:hAnsi="Times New Roman" w:cs="Times New Roman"/>
+              </w:rPr>
+              <w:t>Esprime il cameriere assegnato al tavolo</w:t>
+            </w:r>
           </w:p>
         </w:tc>
         <w:tc>
@@ -15431,6 +15791,148 @@
               <w:bottom w:val="single" w:sz="4" w:space="0" w:color="A5A5A5" w:themeColor="accent3"/>
             </w:tcBorders>
           </w:tcPr>
+          <w:p>
+            <w:pPr>
+              <w:cnfStyle w:val="000000100000" w:firstRow="0" w:lastRow="0" w:firstColumn="0" w:lastColumn="0" w:oddVBand="0" w:evenVBand="0" w:oddHBand="1" w:evenHBand="0" w:firstRowFirstColumn="0" w:firstRowLastColumn="0" w:lastRowFirstColumn="0" w:lastRowLastColumn="0"/>
+              <w:rPr>
+                <w:rFonts w:ascii="Times New Roman" w:hAnsi="Times New Roman" w:cs="Times New Roman"/>
+              </w:rPr>
+            </w:pPr>
+          </w:p>
+          <w:p>
+            <w:pPr>
+              <w:cnfStyle w:val="000000100000" w:firstRow="0" w:lastRow="0" w:firstColumn="0" w:lastColumn="0" w:oddVBand="0" w:evenVBand="0" w:oddHBand="1" w:evenHBand="0" w:firstRowFirstColumn="0" w:firstRowLastColumn="0" w:lastRowFirstColumn="0" w:lastRowLastColumn="0"/>
+              <w:rPr>
+                <w:rFonts w:ascii="Times New Roman" w:hAnsi="Times New Roman" w:cs="Times New Roman"/>
+              </w:rPr>
+            </w:pPr>
+            <w:r>
+              <w:rPr>
+                <w:rFonts w:ascii="Times New Roman" w:hAnsi="Times New Roman" w:cs="Times New Roman"/>
+              </w:rPr>
+              <w:t>Tavolo [</w:t>
+            </w:r>
+            <w:r>
+              <w:rPr>
+                <w:rFonts w:ascii="Times New Roman" w:hAnsi="Times New Roman" w:cs="Times New Roman"/>
+              </w:rPr>
+              <w:t>*</w:t>
+            </w:r>
+            <w:r>
+              <w:rPr>
+                <w:rFonts w:ascii="Times New Roman" w:hAnsi="Times New Roman" w:cs="Times New Roman"/>
+              </w:rPr>
+              <w:t>]</w:t>
+            </w:r>
+            <w:r>
+              <w:rPr>
+                <w:rFonts w:ascii="Times New Roman" w:hAnsi="Times New Roman" w:cs="Times New Roman"/>
+              </w:rPr>
+              <w:t xml:space="preserve"> ruolo (</w:t>
+            </w:r>
+            <w:proofErr w:type="spellStart"/>
+            <w:r>
+              <w:rPr>
+                <w:rFonts w:ascii="Times New Roman" w:hAnsi="Times New Roman" w:cs="Times New Roman"/>
+              </w:rPr>
+              <w:t>InCarico</w:t>
+            </w:r>
+            <w:proofErr w:type="spellEnd"/>
+            <w:r>
+              <w:rPr>
+                <w:rFonts w:ascii="Times New Roman" w:hAnsi="Times New Roman" w:cs="Times New Roman"/>
+              </w:rPr>
+              <w:t>)</w:t>
+            </w:r>
+            <w:r>
+              <w:rPr>
+                <w:rFonts w:ascii="Times New Roman" w:hAnsi="Times New Roman" w:cs="Times New Roman"/>
+              </w:rPr>
+              <w:t xml:space="preserve">: </w:t>
+            </w:r>
+            <w:r>
+              <w:rPr>
+                <w:rFonts w:ascii="Times New Roman" w:hAnsi="Times New Roman" w:cs="Times New Roman"/>
+              </w:rPr>
+              <w:t>indica un cameriere assegnato al tavolo.</w:t>
+            </w:r>
+          </w:p>
+          <w:p>
+            <w:pPr>
+              <w:cnfStyle w:val="000000100000" w:firstRow="0" w:lastRow="0" w:firstColumn="0" w:lastColumn="0" w:oddVBand="0" w:evenVBand="0" w:oddHBand="1" w:evenHBand="0" w:firstRowFirstColumn="0" w:firstRowLastColumn="0" w:lastRowFirstColumn="0" w:lastRowLastColumn="0"/>
+              <w:rPr>
+                <w:rFonts w:ascii="Times New Roman" w:hAnsi="Times New Roman" w:cs="Times New Roman"/>
+              </w:rPr>
+            </w:pPr>
+          </w:p>
+          <w:p>
+            <w:pPr>
+              <w:cnfStyle w:val="000000100000" w:firstRow="0" w:lastRow="0" w:firstColumn="0" w:lastColumn="0" w:oddVBand="0" w:evenVBand="0" w:oddHBand="1" w:evenHBand="0" w:firstRowFirstColumn="0" w:firstRowLastColumn="0" w:lastRowFirstColumn="0" w:lastRowLastColumn="0"/>
+              <w:rPr>
+                <w:rFonts w:ascii="Times New Roman" w:hAnsi="Times New Roman" w:cs="Times New Roman"/>
+              </w:rPr>
+            </w:pPr>
+            <w:r>
+              <w:rPr>
+                <w:rFonts w:ascii="Times New Roman" w:hAnsi="Times New Roman" w:cs="Times New Roman"/>
+              </w:rPr>
+              <w:t xml:space="preserve">Cameriere </w:t>
+            </w:r>
+            <w:r>
+              <w:rPr>
+                <w:rFonts w:ascii="Times New Roman" w:hAnsi="Times New Roman" w:cs="Times New Roman"/>
+              </w:rPr>
+              <w:t>[</w:t>
+            </w:r>
+            <w:r>
+              <w:rPr>
+                <w:rFonts w:ascii="Times New Roman" w:hAnsi="Times New Roman" w:cs="Times New Roman"/>
+              </w:rPr>
+              <w:t>1</w:t>
+            </w:r>
+            <w:r>
+              <w:rPr>
+                <w:rFonts w:ascii="Times New Roman" w:hAnsi="Times New Roman" w:cs="Times New Roman"/>
+              </w:rPr>
+              <w:t>]</w:t>
+            </w:r>
+            <w:r>
+              <w:rPr>
+                <w:rFonts w:ascii="Times New Roman" w:hAnsi="Times New Roman" w:cs="Times New Roman"/>
+              </w:rPr>
+              <w:t xml:space="preserve"> ruolo </w:t>
+            </w:r>
+            <w:r>
+              <w:rPr>
+                <w:rFonts w:ascii="Times New Roman" w:hAnsi="Times New Roman" w:cs="Times New Roman"/>
+              </w:rPr>
+              <w:t>(</w:t>
+            </w:r>
+            <w:r>
+              <w:rPr>
+                <w:rFonts w:ascii="Times New Roman" w:hAnsi="Times New Roman" w:cs="Times New Roman"/>
+              </w:rPr>
+              <w:t>Assegnazione</w:t>
+            </w:r>
+            <w:r>
+              <w:rPr>
+                <w:rFonts w:ascii="Times New Roman" w:hAnsi="Times New Roman" w:cs="Times New Roman"/>
+              </w:rPr>
+              <w:t>)</w:t>
+            </w:r>
+            <w:r>
+              <w:rPr>
+                <w:rFonts w:ascii="Times New Roman" w:hAnsi="Times New Roman" w:cs="Times New Roman"/>
+              </w:rPr>
+              <w:t>:</w:t>
+            </w:r>
+            <w:r>
+              <w:rPr>
+                <w:rFonts w:ascii="Times New Roman" w:hAnsi="Times New Roman" w:cs="Times New Roman"/>
+              </w:rPr>
+              <w:t xml:space="preserve"> indica tutti i tavoli a cui è assegnato il cameriere.</w:t>
+            </w:r>
+          </w:p>
           <w:p>
             <w:pPr>
               <w:cnfStyle w:val="000000100000" w:firstRow="0" w:lastRow="0" w:firstColumn="0" w:lastColumn="0" w:oddVBand="0" w:evenVBand="0" w:oddHBand="1" w:evenHBand="0" w:firstRowFirstColumn="0" w:firstRowLastColumn="0" w:lastRowFirstColumn="0" w:lastRowLastColumn="0"/>
@@ -15488,6 +15990,12 @@
                 <w:rFonts w:ascii="Times New Roman" w:hAnsi="Times New Roman" w:cs="Times New Roman"/>
               </w:rPr>
             </w:pPr>
+            <w:r>
+              <w:rPr>
+                <w:rFonts w:ascii="Times New Roman" w:hAnsi="Times New Roman" w:cs="Times New Roman"/>
+              </w:rPr>
+              <w:t>Esprime l’unico cameriere che serve l’unica tavolata.</w:t>
+            </w:r>
           </w:p>
         </w:tc>
         <w:tc>
@@ -15499,6 +16007,152 @@
               <w:bottom w:val="single" w:sz="4" w:space="0" w:color="A5A5A5" w:themeColor="accent3"/>
             </w:tcBorders>
           </w:tcPr>
+          <w:p>
+            <w:pPr>
+              <w:cnfStyle w:val="000000000000" w:firstRow="0" w:lastRow="0" w:firstColumn="0" w:lastColumn="0" w:oddVBand="0" w:evenVBand="0" w:oddHBand="0" w:evenHBand="0" w:firstRowFirstColumn="0" w:firstRowLastColumn="0" w:lastRowFirstColumn="0" w:lastRowLastColumn="0"/>
+              <w:rPr>
+                <w:rFonts w:ascii="Times New Roman" w:hAnsi="Times New Roman" w:cs="Times New Roman"/>
+              </w:rPr>
+            </w:pPr>
+          </w:p>
+          <w:p>
+            <w:pPr>
+              <w:cnfStyle w:val="000000000000" w:firstRow="0" w:lastRow="0" w:firstColumn="0" w:lastColumn="0" w:oddVBand="0" w:evenVBand="0" w:oddHBand="0" w:evenHBand="0" w:firstRowFirstColumn="0" w:firstRowLastColumn="0" w:lastRowFirstColumn="0" w:lastRowLastColumn="0"/>
+              <w:rPr>
+                <w:rFonts w:ascii="Times New Roman" w:hAnsi="Times New Roman" w:cs="Times New Roman"/>
+              </w:rPr>
+            </w:pPr>
+            <w:r>
+              <w:rPr>
+                <w:rFonts w:ascii="Times New Roman" w:hAnsi="Times New Roman" w:cs="Times New Roman"/>
+              </w:rPr>
+              <w:t>Cameriere</w:t>
+            </w:r>
+            <w:r>
+              <w:rPr>
+                <w:rFonts w:ascii="Times New Roman" w:hAnsi="Times New Roman" w:cs="Times New Roman"/>
+              </w:rPr>
+              <w:t xml:space="preserve"> [</w:t>
+            </w:r>
+            <w:r>
+              <w:rPr>
+                <w:rFonts w:ascii="Times New Roman" w:hAnsi="Times New Roman" w:cs="Times New Roman"/>
+              </w:rPr>
+              <w:t>1</w:t>
+            </w:r>
+            <w:r>
+              <w:rPr>
+                <w:rFonts w:ascii="Times New Roman" w:hAnsi="Times New Roman" w:cs="Times New Roman"/>
+              </w:rPr>
+              <w:t>]</w:t>
+            </w:r>
+            <w:r>
+              <w:rPr>
+                <w:rFonts w:ascii="Times New Roman" w:hAnsi="Times New Roman" w:cs="Times New Roman"/>
+              </w:rPr>
+              <w:t xml:space="preserve"> ruolo </w:t>
+            </w:r>
+            <w:r>
+              <w:rPr>
+                <w:rFonts w:ascii="Times New Roman" w:hAnsi="Times New Roman" w:cs="Times New Roman"/>
+              </w:rPr>
+              <w:t>(</w:t>
+            </w:r>
+            <w:r>
+              <w:rPr>
+                <w:rFonts w:ascii="Times New Roman" w:hAnsi="Times New Roman" w:cs="Times New Roman"/>
+              </w:rPr>
+              <w:t>Servita</w:t>
+            </w:r>
+            <w:r>
+              <w:rPr>
+                <w:rFonts w:ascii="Times New Roman" w:hAnsi="Times New Roman" w:cs="Times New Roman"/>
+              </w:rPr>
+              <w:t>)</w:t>
+            </w:r>
+            <w:r>
+              <w:rPr>
+                <w:rFonts w:ascii="Times New Roman" w:hAnsi="Times New Roman" w:cs="Times New Roman"/>
+              </w:rPr>
+              <w:t>:</w:t>
+            </w:r>
+            <w:r>
+              <w:rPr>
+                <w:rFonts w:ascii="Times New Roman" w:hAnsi="Times New Roman" w:cs="Times New Roman"/>
+              </w:rPr>
+              <w:t xml:space="preserve"> indica una tavolata servita da un cameriere.</w:t>
+            </w:r>
+          </w:p>
+          <w:p>
+            <w:pPr>
+              <w:cnfStyle w:val="000000000000" w:firstRow="0" w:lastRow="0" w:firstColumn="0" w:lastColumn="0" w:oddVBand="0" w:evenVBand="0" w:oddHBand="0" w:evenHBand="0" w:firstRowFirstColumn="0" w:firstRowLastColumn="0" w:lastRowFirstColumn="0" w:lastRowLastColumn="0"/>
+              <w:rPr>
+                <w:rFonts w:ascii="Times New Roman" w:hAnsi="Times New Roman" w:cs="Times New Roman"/>
+              </w:rPr>
+            </w:pPr>
+          </w:p>
+          <w:p>
+            <w:pPr>
+              <w:cnfStyle w:val="000000000000" w:firstRow="0" w:lastRow="0" w:firstColumn="0" w:lastColumn="0" w:oddVBand="0" w:evenVBand="0" w:oddHBand="0" w:evenHBand="0" w:firstRowFirstColumn="0" w:firstRowLastColumn="0" w:lastRowFirstColumn="0" w:lastRowLastColumn="0"/>
+              <w:rPr>
+                <w:rFonts w:ascii="Times New Roman" w:hAnsi="Times New Roman" w:cs="Times New Roman"/>
+              </w:rPr>
+            </w:pPr>
+            <w:r>
+              <w:rPr>
+                <w:rFonts w:ascii="Times New Roman" w:hAnsi="Times New Roman" w:cs="Times New Roman"/>
+              </w:rPr>
+              <w:t>Tavolata</w:t>
+            </w:r>
+            <w:r>
+              <w:rPr>
+                <w:rFonts w:ascii="Times New Roman" w:hAnsi="Times New Roman" w:cs="Times New Roman"/>
+              </w:rPr>
+              <w:t xml:space="preserve"> [</w:t>
+            </w:r>
+            <w:r>
+              <w:rPr>
+                <w:rFonts w:ascii="Times New Roman" w:hAnsi="Times New Roman" w:cs="Times New Roman"/>
+              </w:rPr>
+              <w:t>1</w:t>
+            </w:r>
+            <w:r>
+              <w:rPr>
+                <w:rFonts w:ascii="Times New Roman" w:hAnsi="Times New Roman" w:cs="Times New Roman"/>
+              </w:rPr>
+              <w:t>]</w:t>
+            </w:r>
+            <w:r>
+              <w:rPr>
+                <w:rFonts w:ascii="Times New Roman" w:hAnsi="Times New Roman" w:cs="Times New Roman"/>
+              </w:rPr>
+              <w:t xml:space="preserve"> ruolo (</w:t>
+            </w:r>
+            <w:r>
+              <w:rPr>
+                <w:rFonts w:ascii="Times New Roman" w:hAnsi="Times New Roman" w:cs="Times New Roman"/>
+              </w:rPr>
+              <w:t>Serve</w:t>
+            </w:r>
+            <w:r>
+              <w:rPr>
+                <w:rFonts w:ascii="Times New Roman" w:hAnsi="Times New Roman" w:cs="Times New Roman"/>
+              </w:rPr>
+              <w:t>)</w:t>
+            </w:r>
+            <w:r>
+              <w:rPr>
+                <w:rFonts w:ascii="Times New Roman" w:hAnsi="Times New Roman" w:cs="Times New Roman"/>
+              </w:rPr>
+              <w:t>:</w:t>
+            </w:r>
+            <w:r>
+              <w:rPr>
+                <w:rFonts w:ascii="Times New Roman" w:hAnsi="Times New Roman" w:cs="Times New Roman"/>
+              </w:rPr>
+              <w:t xml:space="preserve"> indica la tavolata servita dal cameriere.</w:t>
+            </w:r>
+          </w:p>
           <w:p>
             <w:pPr>
               <w:cnfStyle w:val="000000000000" w:firstRow="0" w:lastRow="0" w:firstColumn="0" w:lastColumn="0" w:oddVBand="0" w:evenVBand="0" w:oddHBand="0" w:evenHBand="0" w:firstRowFirstColumn="0" w:firstRowLastColumn="0" w:lastRowFirstColumn="0" w:lastRowLastColumn="0"/>
@@ -15557,6 +16211,12 @@
                 <w:rFonts w:ascii="Times New Roman" w:hAnsi="Times New Roman" w:cs="Times New Roman"/>
               </w:rPr>
             </w:pPr>
+            <w:r>
+              <w:rPr>
+                <w:rFonts w:ascii="Times New Roman" w:hAnsi="Times New Roman" w:cs="Times New Roman"/>
+              </w:rPr>
+              <w:t>Esprime gli avventori che partecipano ad un'unica tavolata</w:t>
+            </w:r>
           </w:p>
         </w:tc>
         <w:tc>
@@ -15568,6 +16228,155 @@
               <w:bottom w:val="single" w:sz="4" w:space="0" w:color="A5A5A5" w:themeColor="accent3"/>
             </w:tcBorders>
           </w:tcPr>
+          <w:p>
+            <w:pPr>
+              <w:cnfStyle w:val="000000100000" w:firstRow="0" w:lastRow="0" w:firstColumn="0" w:lastColumn="0" w:oddVBand="0" w:evenVBand="0" w:oddHBand="1" w:evenHBand="0" w:firstRowFirstColumn="0" w:firstRowLastColumn="0" w:lastRowFirstColumn="0" w:lastRowLastColumn="0"/>
+              <w:rPr>
+                <w:rFonts w:ascii="Times New Roman" w:hAnsi="Times New Roman" w:cs="Times New Roman"/>
+              </w:rPr>
+            </w:pPr>
+          </w:p>
+          <w:p>
+            <w:pPr>
+              <w:cnfStyle w:val="000000100000" w:firstRow="0" w:lastRow="0" w:firstColumn="0" w:lastColumn="0" w:oddVBand="0" w:evenVBand="0" w:oddHBand="1" w:evenHBand="0" w:firstRowFirstColumn="0" w:firstRowLastColumn="0" w:lastRowFirstColumn="0" w:lastRowLastColumn="0"/>
+              <w:rPr>
+                <w:rFonts w:ascii="Times New Roman" w:hAnsi="Times New Roman" w:cs="Times New Roman"/>
+              </w:rPr>
+            </w:pPr>
+            <w:r>
+              <w:rPr>
+                <w:rFonts w:ascii="Times New Roman" w:hAnsi="Times New Roman" w:cs="Times New Roman"/>
+              </w:rPr>
+              <w:t>Tavolata</w:t>
+            </w:r>
+            <w:r>
+              <w:rPr>
+                <w:rFonts w:ascii="Times New Roman" w:hAnsi="Times New Roman" w:cs="Times New Roman"/>
+              </w:rPr>
+              <w:t xml:space="preserve"> [</w:t>
+            </w:r>
+            <w:proofErr w:type="gramStart"/>
+            <w:r>
+              <w:rPr>
+                <w:rFonts w:ascii="Times New Roman" w:hAnsi="Times New Roman" w:cs="Times New Roman"/>
+              </w:rPr>
+              <w:t>1..</w:t>
+            </w:r>
+            <w:proofErr w:type="gramEnd"/>
+            <w:r>
+              <w:rPr>
+                <w:rFonts w:ascii="Times New Roman" w:hAnsi="Times New Roman" w:cs="Times New Roman"/>
+              </w:rPr>
+              <w:t>*</w:t>
+            </w:r>
+            <w:r>
+              <w:rPr>
+                <w:rFonts w:ascii="Times New Roman" w:hAnsi="Times New Roman" w:cs="Times New Roman"/>
+              </w:rPr>
+              <w:t>]</w:t>
+            </w:r>
+            <w:r>
+              <w:rPr>
+                <w:rFonts w:ascii="Times New Roman" w:hAnsi="Times New Roman" w:cs="Times New Roman"/>
+              </w:rPr>
+              <w:t xml:space="preserve"> ruolo (</w:t>
+            </w:r>
+            <w:r>
+              <w:rPr>
+                <w:rFonts w:ascii="Times New Roman" w:hAnsi="Times New Roman" w:cs="Times New Roman"/>
+              </w:rPr>
+              <w:t>Partecipa</w:t>
+            </w:r>
+            <w:r>
+              <w:rPr>
+                <w:rFonts w:ascii="Times New Roman" w:hAnsi="Times New Roman" w:cs="Times New Roman"/>
+              </w:rPr>
+              <w:t>)</w:t>
+            </w:r>
+            <w:r>
+              <w:rPr>
+                <w:rFonts w:ascii="Times New Roman" w:hAnsi="Times New Roman" w:cs="Times New Roman"/>
+              </w:rPr>
+              <w:t>:</w:t>
+            </w:r>
+            <w:r>
+              <w:rPr>
+                <w:rFonts w:ascii="Times New Roman" w:hAnsi="Times New Roman" w:cs="Times New Roman"/>
+              </w:rPr>
+              <w:t xml:space="preserve"> indica la tavolata a cui partecipa un avventore.</w:t>
+            </w:r>
+          </w:p>
+          <w:p>
+            <w:pPr>
+              <w:cnfStyle w:val="000000100000" w:firstRow="0" w:lastRow="0" w:firstColumn="0" w:lastColumn="0" w:oddVBand="0" w:evenVBand="0" w:oddHBand="1" w:evenHBand="0" w:firstRowFirstColumn="0" w:firstRowLastColumn="0" w:lastRowFirstColumn="0" w:lastRowLastColumn="0"/>
+              <w:rPr>
+                <w:rFonts w:ascii="Times New Roman" w:hAnsi="Times New Roman" w:cs="Times New Roman"/>
+              </w:rPr>
+            </w:pPr>
+          </w:p>
+          <w:p>
+            <w:pPr>
+              <w:cnfStyle w:val="000000100000" w:firstRow="0" w:lastRow="0" w:firstColumn="0" w:lastColumn="0" w:oddVBand="0" w:evenVBand="0" w:oddHBand="1" w:evenHBand="0" w:firstRowFirstColumn="0" w:firstRowLastColumn="0" w:lastRowFirstColumn="0" w:lastRowLastColumn="0"/>
+              <w:rPr>
+                <w:rFonts w:ascii="Times New Roman" w:hAnsi="Times New Roman" w:cs="Times New Roman"/>
+              </w:rPr>
+            </w:pPr>
+            <w:r>
+              <w:rPr>
+                <w:rFonts w:ascii="Times New Roman" w:hAnsi="Times New Roman" w:cs="Times New Roman"/>
+              </w:rPr>
+              <w:lastRenderedPageBreak/>
+              <w:t>Avventore</w:t>
+            </w:r>
+            <w:r>
+              <w:rPr>
+                <w:rFonts w:ascii="Times New Roman" w:hAnsi="Times New Roman" w:cs="Times New Roman"/>
+              </w:rPr>
+              <w:t xml:space="preserve"> [</w:t>
+            </w:r>
+            <w:r>
+              <w:rPr>
+                <w:rFonts w:ascii="Times New Roman" w:hAnsi="Times New Roman" w:cs="Times New Roman"/>
+              </w:rPr>
+              <w:t>1</w:t>
+            </w:r>
+            <w:r>
+              <w:rPr>
+                <w:rFonts w:ascii="Times New Roman" w:hAnsi="Times New Roman" w:cs="Times New Roman"/>
+              </w:rPr>
+              <w:t>]</w:t>
+            </w:r>
+            <w:r>
+              <w:rPr>
+                <w:rFonts w:ascii="Times New Roman" w:hAnsi="Times New Roman" w:cs="Times New Roman"/>
+              </w:rPr>
+              <w:t xml:space="preserve"> ruolo (</w:t>
+            </w:r>
+            <w:r>
+              <w:rPr>
+                <w:rFonts w:ascii="Times New Roman" w:hAnsi="Times New Roman" w:cs="Times New Roman"/>
+              </w:rPr>
+              <w:t>Formata</w:t>
+            </w:r>
+            <w:r>
+              <w:rPr>
+                <w:rFonts w:ascii="Times New Roman" w:hAnsi="Times New Roman" w:cs="Times New Roman"/>
+              </w:rPr>
+              <w:t>)</w:t>
+            </w:r>
+            <w:r>
+              <w:rPr>
+                <w:rFonts w:ascii="Times New Roman" w:hAnsi="Times New Roman" w:cs="Times New Roman"/>
+              </w:rPr>
+              <w:t>:</w:t>
+            </w:r>
+            <w:r>
+              <w:rPr>
+                <w:rFonts w:ascii="Times New Roman" w:hAnsi="Times New Roman" w:cs="Times New Roman"/>
+              </w:rPr>
+              <w:t xml:space="preserve"> indica gli avventori che partecipano ad una tavolata.</w:t>
+            </w:r>
+          </w:p>
           <w:p>
             <w:pPr>
               <w:cnfStyle w:val="000000100000" w:firstRow="0" w:lastRow="0" w:firstColumn="0" w:lastColumn="0" w:oddVBand="0" w:evenVBand="0" w:oddHBand="1" w:evenHBand="0" w:firstRowFirstColumn="0" w:firstRowLastColumn="0" w:lastRowFirstColumn="0" w:lastRowLastColumn="0"/>
@@ -15603,6 +16412,7 @@
               <w:rPr>
                 <w:rFonts w:ascii="Times New Roman" w:hAnsi="Times New Roman" w:cs="Times New Roman"/>
               </w:rPr>
+              <w:lastRenderedPageBreak/>
               <w:t>Composizione</w:t>
             </w:r>
           </w:p>
@@ -15625,6 +16435,12 @@
                 <w:rFonts w:ascii="Times New Roman" w:hAnsi="Times New Roman" w:cs="Times New Roman"/>
               </w:rPr>
             </w:pPr>
+            <w:r>
+              <w:rPr>
+                <w:rFonts w:ascii="Times New Roman" w:hAnsi="Times New Roman" w:cs="Times New Roman"/>
+              </w:rPr>
+              <w:t>Esprime il nesso tra il tavolo e la tavolata</w:t>
+            </w:r>
           </w:p>
         </w:tc>
         <w:tc>
@@ -15636,6 +16452,146 @@
               <w:bottom w:val="single" w:sz="4" w:space="0" w:color="A5A5A5" w:themeColor="accent3"/>
             </w:tcBorders>
           </w:tcPr>
+          <w:p>
+            <w:pPr>
+              <w:cnfStyle w:val="000000000000" w:firstRow="0" w:lastRow="0" w:firstColumn="0" w:lastColumn="0" w:oddVBand="0" w:evenVBand="0" w:oddHBand="0" w:evenHBand="0" w:firstRowFirstColumn="0" w:firstRowLastColumn="0" w:lastRowFirstColumn="0" w:lastRowLastColumn="0"/>
+              <w:rPr>
+                <w:rFonts w:ascii="Times New Roman" w:hAnsi="Times New Roman" w:cs="Times New Roman"/>
+              </w:rPr>
+            </w:pPr>
+          </w:p>
+          <w:p>
+            <w:pPr>
+              <w:cnfStyle w:val="000000000000" w:firstRow="0" w:lastRow="0" w:firstColumn="0" w:lastColumn="0" w:oddVBand="0" w:evenVBand="0" w:oddHBand="0" w:evenHBand="0" w:firstRowFirstColumn="0" w:firstRowLastColumn="0" w:lastRowFirstColumn="0" w:lastRowLastColumn="0"/>
+              <w:rPr>
+                <w:rFonts w:ascii="Times New Roman" w:hAnsi="Times New Roman" w:cs="Times New Roman"/>
+              </w:rPr>
+            </w:pPr>
+            <w:r>
+              <w:rPr>
+                <w:rFonts w:ascii="Times New Roman" w:hAnsi="Times New Roman" w:cs="Times New Roman"/>
+              </w:rPr>
+              <w:t>Tavolata</w:t>
+            </w:r>
+            <w:r>
+              <w:rPr>
+                <w:rFonts w:ascii="Times New Roman" w:hAnsi="Times New Roman" w:cs="Times New Roman"/>
+              </w:rPr>
+              <w:t xml:space="preserve"> [</w:t>
+            </w:r>
+            <w:r>
+              <w:rPr>
+                <w:rFonts w:ascii="Times New Roman" w:hAnsi="Times New Roman" w:cs="Times New Roman"/>
+              </w:rPr>
+              <w:t>1</w:t>
+            </w:r>
+            <w:r>
+              <w:rPr>
+                <w:rFonts w:ascii="Times New Roman" w:hAnsi="Times New Roman" w:cs="Times New Roman"/>
+              </w:rPr>
+              <w:t>]</w:t>
+            </w:r>
+            <w:r>
+              <w:rPr>
+                <w:rFonts w:ascii="Times New Roman" w:hAnsi="Times New Roman" w:cs="Times New Roman"/>
+              </w:rPr>
+              <w:t xml:space="preserve"> ruolo (</w:t>
+            </w:r>
+            <w:r>
+              <w:rPr>
+                <w:rFonts w:ascii="Times New Roman" w:hAnsi="Times New Roman" w:cs="Times New Roman"/>
+              </w:rPr>
+              <w:t>Compone</w:t>
+            </w:r>
+            <w:r>
+              <w:rPr>
+                <w:rFonts w:ascii="Times New Roman" w:hAnsi="Times New Roman" w:cs="Times New Roman"/>
+              </w:rPr>
+              <w:t>)</w:t>
+            </w:r>
+            <w:r>
+              <w:rPr>
+                <w:rFonts w:ascii="Times New Roman" w:hAnsi="Times New Roman" w:cs="Times New Roman"/>
+              </w:rPr>
+              <w:t>:</w:t>
+            </w:r>
+            <w:r>
+              <w:rPr>
+                <w:rFonts w:ascii="Times New Roman" w:hAnsi="Times New Roman" w:cs="Times New Roman"/>
+              </w:rPr>
+              <w:t xml:space="preserve"> indica la tavolata seduta al tavolo.</w:t>
+            </w:r>
+          </w:p>
+          <w:p>
+            <w:pPr>
+              <w:cnfStyle w:val="000000000000" w:firstRow="0" w:lastRow="0" w:firstColumn="0" w:lastColumn="0" w:oddVBand="0" w:evenVBand="0" w:oddHBand="0" w:evenHBand="0" w:firstRowFirstColumn="0" w:firstRowLastColumn="0" w:lastRowFirstColumn="0" w:lastRowLastColumn="0"/>
+              <w:rPr>
+                <w:rFonts w:ascii="Times New Roman" w:hAnsi="Times New Roman" w:cs="Times New Roman"/>
+              </w:rPr>
+            </w:pPr>
+          </w:p>
+          <w:p>
+            <w:pPr>
+              <w:cnfStyle w:val="000000000000" w:firstRow="0" w:lastRow="0" w:firstColumn="0" w:lastColumn="0" w:oddVBand="0" w:evenVBand="0" w:oddHBand="0" w:evenHBand="0" w:firstRowFirstColumn="0" w:firstRowLastColumn="0" w:lastRowFirstColumn="0" w:lastRowLastColumn="0"/>
+              <w:rPr>
+                <w:rFonts w:ascii="Times New Roman" w:hAnsi="Times New Roman" w:cs="Times New Roman"/>
+              </w:rPr>
+            </w:pPr>
+            <w:r>
+              <w:rPr>
+                <w:rFonts w:ascii="Times New Roman" w:hAnsi="Times New Roman" w:cs="Times New Roman"/>
+              </w:rPr>
+              <w:t>Tavolo</w:t>
+            </w:r>
+            <w:r>
+              <w:rPr>
+                <w:rFonts w:ascii="Times New Roman" w:hAnsi="Times New Roman" w:cs="Times New Roman"/>
+              </w:rPr>
+              <w:t xml:space="preserve"> [</w:t>
+            </w:r>
+            <w:r>
+              <w:rPr>
+                <w:rFonts w:ascii="Times New Roman" w:hAnsi="Times New Roman" w:cs="Times New Roman"/>
+              </w:rPr>
+              <w:t>1</w:t>
+            </w:r>
+            <w:r>
+              <w:rPr>
+                <w:rFonts w:ascii="Times New Roman" w:hAnsi="Times New Roman" w:cs="Times New Roman"/>
+              </w:rPr>
+              <w:t>]</w:t>
+            </w:r>
+            <w:r>
+              <w:rPr>
+                <w:rFonts w:ascii="Times New Roman" w:hAnsi="Times New Roman" w:cs="Times New Roman"/>
+              </w:rPr>
+              <w:t xml:space="preserve"> ruolo (</w:t>
+            </w:r>
+            <w:r>
+              <w:rPr>
+                <w:rFonts w:ascii="Times New Roman" w:hAnsi="Times New Roman" w:cs="Times New Roman"/>
+              </w:rPr>
+              <w:t>Composta</w:t>
+            </w:r>
+            <w:r>
+              <w:rPr>
+                <w:rFonts w:ascii="Times New Roman" w:hAnsi="Times New Roman" w:cs="Times New Roman"/>
+              </w:rPr>
+              <w:t>)</w:t>
+            </w:r>
+            <w:r>
+              <w:rPr>
+                <w:rFonts w:ascii="Times New Roman" w:hAnsi="Times New Roman" w:cs="Times New Roman"/>
+              </w:rPr>
+              <w:t>:</w:t>
+            </w:r>
+            <w:r>
+              <w:rPr>
+                <w:rFonts w:ascii="Times New Roman" w:hAnsi="Times New Roman" w:cs="Times New Roman"/>
+              </w:rPr>
+              <w:t xml:space="preserve"> indica il tavolo a cui è seduta la tavolata.</w:t>
+            </w:r>
+          </w:p>
           <w:p>
             <w:pPr>
               <w:cnfStyle w:val="000000000000" w:firstRow="0" w:lastRow="0" w:firstColumn="0" w:lastColumn="0" w:oddVBand="0" w:evenVBand="0" w:oddHBand="0" w:evenHBand="0" w:firstRowFirstColumn="0" w:firstRowLastColumn="0" w:lastRowFirstColumn="0" w:lastRowLastColumn="0"/>
@@ -15696,6 +16652,12 @@
                 <w:rFonts w:ascii="Times New Roman" w:hAnsi="Times New Roman" w:cs="Times New Roman"/>
               </w:rPr>
             </w:pPr>
+            <w:r>
+              <w:rPr>
+                <w:rFonts w:ascii="Times New Roman" w:hAnsi="Times New Roman" w:cs="Times New Roman"/>
+              </w:rPr>
+              <w:t>Esprime la vicinanza o meno di altri tavoli</w:t>
+            </w:r>
           </w:p>
         </w:tc>
         <w:tc>
@@ -15707,6 +16669,164 @@
               <w:bottom w:val="single" w:sz="4" w:space="0" w:color="A5A5A5" w:themeColor="accent3"/>
             </w:tcBorders>
           </w:tcPr>
+          <w:p>
+            <w:pPr>
+              <w:cnfStyle w:val="000000100000" w:firstRow="0" w:lastRow="0" w:firstColumn="0" w:lastColumn="0" w:oddVBand="0" w:evenVBand="0" w:oddHBand="1" w:evenHBand="0" w:firstRowFirstColumn="0" w:firstRowLastColumn="0" w:lastRowFirstColumn="0" w:lastRowLastColumn="0"/>
+              <w:rPr>
+                <w:rFonts w:ascii="Times New Roman" w:hAnsi="Times New Roman" w:cs="Times New Roman"/>
+              </w:rPr>
+            </w:pPr>
+          </w:p>
+          <w:p>
+            <w:pPr>
+              <w:cnfStyle w:val="000000100000" w:firstRow="0" w:lastRow="0" w:firstColumn="0" w:lastColumn="0" w:oddVBand="0" w:evenVBand="0" w:oddHBand="1" w:evenHBand="0" w:firstRowFirstColumn="0" w:firstRowLastColumn="0" w:lastRowFirstColumn="0" w:lastRowLastColumn="0"/>
+              <w:rPr>
+                <w:rFonts w:ascii="Times New Roman" w:hAnsi="Times New Roman" w:cs="Times New Roman"/>
+              </w:rPr>
+            </w:pPr>
+            <w:r>
+              <w:rPr>
+                <w:rFonts w:ascii="Times New Roman" w:hAnsi="Times New Roman" w:cs="Times New Roman"/>
+              </w:rPr>
+              <w:t>Tavolo</w:t>
+            </w:r>
+            <w:r>
+              <w:rPr>
+                <w:rFonts w:ascii="Times New Roman" w:hAnsi="Times New Roman" w:cs="Times New Roman"/>
+              </w:rPr>
+              <w:t xml:space="preserve"> [</w:t>
+            </w:r>
+            <w:r>
+              <w:rPr>
+                <w:rFonts w:ascii="Times New Roman" w:hAnsi="Times New Roman" w:cs="Times New Roman"/>
+              </w:rPr>
+              <w:t>1</w:t>
+            </w:r>
+            <w:r>
+              <w:rPr>
+                <w:rFonts w:ascii="Times New Roman" w:hAnsi="Times New Roman" w:cs="Times New Roman"/>
+              </w:rPr>
+              <w:t>]</w:t>
+            </w:r>
+            <w:r>
+              <w:rPr>
+                <w:rFonts w:ascii="Times New Roman" w:hAnsi="Times New Roman" w:cs="Times New Roman"/>
+              </w:rPr>
+              <w:t xml:space="preserve"> ruolo (</w:t>
+            </w:r>
+            <w:proofErr w:type="spellStart"/>
+            <w:r>
+              <w:rPr>
+                <w:rFonts w:ascii="Times New Roman" w:hAnsi="Times New Roman" w:cs="Times New Roman"/>
+              </w:rPr>
+              <w:t>AdiacentiTavoli</w:t>
+            </w:r>
+            <w:proofErr w:type="spellEnd"/>
+            <w:r>
+              <w:rPr>
+                <w:rFonts w:ascii="Times New Roman" w:hAnsi="Times New Roman" w:cs="Times New Roman"/>
+              </w:rPr>
+              <w:t>)</w:t>
+            </w:r>
+            <w:r>
+              <w:rPr>
+                <w:rFonts w:ascii="Times New Roman" w:hAnsi="Times New Roman" w:cs="Times New Roman"/>
+              </w:rPr>
+              <w:t>:</w:t>
+            </w:r>
+            <w:r>
+              <w:rPr>
+                <w:rFonts w:ascii="Times New Roman" w:hAnsi="Times New Roman" w:cs="Times New Roman"/>
+              </w:rPr>
+              <w:t xml:space="preserve"> indica i tavoli adiacenti.</w:t>
+            </w:r>
+          </w:p>
+          <w:p>
+            <w:pPr>
+              <w:cnfStyle w:val="000000100000" w:firstRow="0" w:lastRow="0" w:firstColumn="0" w:lastColumn="0" w:oddVBand="0" w:evenVBand="0" w:oddHBand="1" w:evenHBand="0" w:firstRowFirstColumn="0" w:firstRowLastColumn="0" w:lastRowFirstColumn="0" w:lastRowLastColumn="0"/>
+              <w:rPr>
+                <w:rFonts w:ascii="Times New Roman" w:hAnsi="Times New Roman" w:cs="Times New Roman"/>
+              </w:rPr>
+            </w:pPr>
+          </w:p>
+          <w:p>
+            <w:pPr>
+              <w:cnfStyle w:val="000000100000" w:firstRow="0" w:lastRow="0" w:firstColumn="0" w:lastColumn="0" w:oddVBand="0" w:evenVBand="0" w:oddHBand="1" w:evenHBand="0" w:firstRowFirstColumn="0" w:firstRowLastColumn="0" w:lastRowFirstColumn="0" w:lastRowLastColumn="0"/>
+              <w:rPr>
+                <w:rFonts w:ascii="Times New Roman" w:hAnsi="Times New Roman" w:cs="Times New Roman"/>
+              </w:rPr>
+            </w:pPr>
+            <w:r>
+              <w:rPr>
+                <w:rFonts w:ascii="Times New Roman" w:hAnsi="Times New Roman" w:cs="Times New Roman"/>
+              </w:rPr>
+              <w:t>Tavolo</w:t>
+            </w:r>
+            <w:r>
+              <w:rPr>
+                <w:rFonts w:ascii="Times New Roman" w:hAnsi="Times New Roman" w:cs="Times New Roman"/>
+              </w:rPr>
+              <w:t xml:space="preserve"> [</w:t>
+            </w:r>
+            <w:r>
+              <w:rPr>
+                <w:rFonts w:ascii="Times New Roman" w:hAnsi="Times New Roman" w:cs="Times New Roman"/>
+              </w:rPr>
+              <w:t>*</w:t>
+            </w:r>
+            <w:r>
+              <w:rPr>
+                <w:rFonts w:ascii="Times New Roman" w:hAnsi="Times New Roman" w:cs="Times New Roman"/>
+              </w:rPr>
+              <w:t>]</w:t>
+            </w:r>
+            <w:r>
+              <w:rPr>
+                <w:rFonts w:ascii="Times New Roman" w:hAnsi="Times New Roman" w:cs="Times New Roman"/>
+              </w:rPr>
+              <w:t xml:space="preserve"> </w:t>
+            </w:r>
+            <w:r>
+              <w:rPr>
+                <w:rFonts w:ascii="Times New Roman" w:hAnsi="Times New Roman" w:cs="Times New Roman"/>
+              </w:rPr>
+              <w:t>ruolo (</w:t>
+            </w:r>
+            <w:proofErr w:type="spellStart"/>
+            <w:r>
+              <w:rPr>
+                <w:rFonts w:ascii="Times New Roman" w:hAnsi="Times New Roman" w:cs="Times New Roman"/>
+              </w:rPr>
+              <w:t>AdiacenteTavolo</w:t>
+            </w:r>
+            <w:proofErr w:type="spellEnd"/>
+            <w:r>
+              <w:rPr>
+                <w:rFonts w:ascii="Times New Roman" w:hAnsi="Times New Roman" w:cs="Times New Roman"/>
+              </w:rPr>
+              <w:t>)</w:t>
+            </w:r>
+            <w:r>
+              <w:rPr>
+                <w:rFonts w:ascii="Times New Roman" w:hAnsi="Times New Roman" w:cs="Times New Roman"/>
+              </w:rPr>
+              <w:t>:</w:t>
+            </w:r>
+            <w:r>
+              <w:rPr>
+                <w:rFonts w:ascii="Times New Roman" w:hAnsi="Times New Roman" w:cs="Times New Roman"/>
+              </w:rPr>
+              <w:t xml:space="preserve"> </w:t>
+            </w:r>
+            <w:proofErr w:type="gramStart"/>
+            <w:r>
+              <w:rPr>
+                <w:rFonts w:ascii="Times New Roman" w:hAnsi="Times New Roman" w:cs="Times New Roman"/>
+              </w:rPr>
+              <w:t>*?*</w:t>
+            </w:r>
+            <w:proofErr w:type="gramEnd"/>
+          </w:p>
           <w:p>
             <w:pPr>
               <w:cnfStyle w:val="000000100000" w:firstRow="0" w:lastRow="0" w:firstColumn="0" w:lastColumn="0" w:oddVBand="0" w:evenVBand="0" w:oddHBand="1" w:evenHBand="0" w:firstRowFirstColumn="0" w:firstRowLastColumn="0" w:lastRowFirstColumn="0" w:lastRowLastColumn="0"/>
@@ -15764,6 +16884,12 @@
                 <w:rFonts w:ascii="Times New Roman" w:hAnsi="Times New Roman" w:cs="Times New Roman"/>
               </w:rPr>
             </w:pPr>
+            <w:r>
+              <w:rPr>
+                <w:rFonts w:ascii="Times New Roman" w:hAnsi="Times New Roman" w:cs="Times New Roman"/>
+              </w:rPr>
+              <w:t xml:space="preserve">Esprime il rapporto lavorativo tra più camerieri in un unico ristorante </w:t>
+            </w:r>
           </w:p>
         </w:tc>
         <w:tc>
@@ -15775,6 +16901,154 @@
               <w:bottom w:val="single" w:sz="4" w:space="0" w:color="A5A5A5" w:themeColor="accent3"/>
             </w:tcBorders>
           </w:tcPr>
+          <w:p>
+            <w:pPr>
+              <w:cnfStyle w:val="000000000000" w:firstRow="0" w:lastRow="0" w:firstColumn="0" w:lastColumn="0" w:oddVBand="0" w:evenVBand="0" w:oddHBand="0" w:evenHBand="0" w:firstRowFirstColumn="0" w:firstRowLastColumn="0" w:lastRowFirstColumn="0" w:lastRowLastColumn="0"/>
+              <w:rPr>
+                <w:rFonts w:ascii="Times New Roman" w:hAnsi="Times New Roman" w:cs="Times New Roman"/>
+              </w:rPr>
+            </w:pPr>
+          </w:p>
+          <w:p>
+            <w:pPr>
+              <w:cnfStyle w:val="000000000000" w:firstRow="0" w:lastRow="0" w:firstColumn="0" w:lastColumn="0" w:oddVBand="0" w:evenVBand="0" w:oddHBand="0" w:evenHBand="0" w:firstRowFirstColumn="0" w:firstRowLastColumn="0" w:lastRowFirstColumn="0" w:lastRowLastColumn="0"/>
+              <w:rPr>
+                <w:rFonts w:ascii="Times New Roman" w:hAnsi="Times New Roman" w:cs="Times New Roman"/>
+              </w:rPr>
+            </w:pPr>
+            <w:r>
+              <w:rPr>
+                <w:rFonts w:ascii="Times New Roman" w:hAnsi="Times New Roman" w:cs="Times New Roman"/>
+              </w:rPr>
+              <w:t>Cameriere</w:t>
+            </w:r>
+            <w:r>
+              <w:rPr>
+                <w:rFonts w:ascii="Times New Roman" w:hAnsi="Times New Roman" w:cs="Times New Roman"/>
+              </w:rPr>
+              <w:t xml:space="preserve"> [</w:t>
+            </w:r>
+            <w:proofErr w:type="gramStart"/>
+            <w:r>
+              <w:rPr>
+                <w:rFonts w:ascii="Times New Roman" w:hAnsi="Times New Roman" w:cs="Times New Roman"/>
+              </w:rPr>
+              <w:t>1..</w:t>
+            </w:r>
+            <w:proofErr w:type="gramEnd"/>
+            <w:r>
+              <w:rPr>
+                <w:rFonts w:ascii="Times New Roman" w:hAnsi="Times New Roman" w:cs="Times New Roman"/>
+              </w:rPr>
+              <w:t>*</w:t>
+            </w:r>
+            <w:r>
+              <w:rPr>
+                <w:rFonts w:ascii="Times New Roman" w:hAnsi="Times New Roman" w:cs="Times New Roman"/>
+              </w:rPr>
+              <w:t>]</w:t>
+            </w:r>
+            <w:r>
+              <w:rPr>
+                <w:rFonts w:ascii="Times New Roman" w:hAnsi="Times New Roman" w:cs="Times New Roman"/>
+              </w:rPr>
+              <w:t xml:space="preserve"> ruolo (</w:t>
+            </w:r>
+            <w:r>
+              <w:rPr>
+                <w:rFonts w:ascii="Times New Roman" w:hAnsi="Times New Roman" w:cs="Times New Roman"/>
+              </w:rPr>
+              <w:t>Lavoratore</w:t>
+            </w:r>
+            <w:r>
+              <w:rPr>
+                <w:rFonts w:ascii="Times New Roman" w:hAnsi="Times New Roman" w:cs="Times New Roman"/>
+              </w:rPr>
+              <w:t>)</w:t>
+            </w:r>
+            <w:r>
+              <w:rPr>
+                <w:rFonts w:ascii="Times New Roman" w:hAnsi="Times New Roman" w:cs="Times New Roman"/>
+              </w:rPr>
+              <w:t>:</w:t>
+            </w:r>
+            <w:r>
+              <w:rPr>
+                <w:rFonts w:ascii="Times New Roman" w:hAnsi="Times New Roman" w:cs="Times New Roman"/>
+              </w:rPr>
+              <w:t xml:space="preserve"> indica il ristorante in cui il cameriere lavora.</w:t>
+            </w:r>
+          </w:p>
+          <w:p>
+            <w:pPr>
+              <w:cnfStyle w:val="000000000000" w:firstRow="0" w:lastRow="0" w:firstColumn="0" w:lastColumn="0" w:oddVBand="0" w:evenVBand="0" w:oddHBand="0" w:evenHBand="0" w:firstRowFirstColumn="0" w:firstRowLastColumn="0" w:lastRowFirstColumn="0" w:lastRowLastColumn="0"/>
+              <w:rPr>
+                <w:rFonts w:ascii="Times New Roman" w:hAnsi="Times New Roman" w:cs="Times New Roman"/>
+              </w:rPr>
+            </w:pPr>
+          </w:p>
+          <w:p>
+            <w:pPr>
+              <w:cnfStyle w:val="000000000000" w:firstRow="0" w:lastRow="0" w:firstColumn="0" w:lastColumn="0" w:oddVBand="0" w:evenVBand="0" w:oddHBand="0" w:evenHBand="0" w:firstRowFirstColumn="0" w:firstRowLastColumn="0" w:lastRowFirstColumn="0" w:lastRowLastColumn="0"/>
+              <w:rPr>
+                <w:rFonts w:ascii="Times New Roman" w:hAnsi="Times New Roman" w:cs="Times New Roman"/>
+              </w:rPr>
+            </w:pPr>
+            <w:r>
+              <w:rPr>
+                <w:rFonts w:ascii="Times New Roman" w:hAnsi="Times New Roman" w:cs="Times New Roman"/>
+              </w:rPr>
+              <w:t>Ristorante</w:t>
+            </w:r>
+            <w:r>
+              <w:rPr>
+                <w:rFonts w:ascii="Times New Roman" w:hAnsi="Times New Roman" w:cs="Times New Roman"/>
+              </w:rPr>
+              <w:t xml:space="preserve"> [</w:t>
+            </w:r>
+            <w:r>
+              <w:rPr>
+                <w:rFonts w:ascii="Times New Roman" w:hAnsi="Times New Roman" w:cs="Times New Roman"/>
+              </w:rPr>
+              <w:t>1</w:t>
+            </w:r>
+            <w:r>
+              <w:rPr>
+                <w:rFonts w:ascii="Times New Roman" w:hAnsi="Times New Roman" w:cs="Times New Roman"/>
+              </w:rPr>
+              <w:t>]</w:t>
+            </w:r>
+            <w:r>
+              <w:rPr>
+                <w:rFonts w:ascii="Times New Roman" w:hAnsi="Times New Roman" w:cs="Times New Roman"/>
+              </w:rPr>
+              <w:t xml:space="preserve"> ruolo (</w:t>
+            </w:r>
+            <w:r>
+              <w:rPr>
+                <w:rFonts w:ascii="Times New Roman" w:hAnsi="Times New Roman" w:cs="Times New Roman"/>
+              </w:rPr>
+              <w:t>Lavora</w:t>
+            </w:r>
+            <w:r>
+              <w:rPr>
+                <w:rFonts w:ascii="Times New Roman" w:hAnsi="Times New Roman" w:cs="Times New Roman"/>
+              </w:rPr>
+              <w:t>)</w:t>
+            </w:r>
+            <w:r>
+              <w:rPr>
+                <w:rFonts w:ascii="Times New Roman" w:hAnsi="Times New Roman" w:cs="Times New Roman"/>
+              </w:rPr>
+              <w:t>:</w:t>
+            </w:r>
+            <w:r>
+              <w:rPr>
+                <w:rFonts w:ascii="Times New Roman" w:hAnsi="Times New Roman" w:cs="Times New Roman"/>
+              </w:rPr>
+              <w:t xml:space="preserve"> indica i camerieri che lavorano nel ristorante.</w:t>
+            </w:r>
+          </w:p>
           <w:p>
             <w:pPr>
               <w:cnfStyle w:val="000000000000" w:firstRow="0" w:lastRow="0" w:firstColumn="0" w:lastColumn="0" w:oddVBand="0" w:evenVBand="0" w:oddHBand="0" w:evenHBand="0" w:firstRowFirstColumn="0" w:firstRowLastColumn="0" w:lastRowFirstColumn="0" w:lastRowLastColumn="0"/>
@@ -15833,6 +17107,12 @@
                 <w:rFonts w:ascii="Times New Roman" w:hAnsi="Times New Roman" w:cs="Times New Roman"/>
               </w:rPr>
             </w:pPr>
+            <w:r>
+              <w:rPr>
+                <w:rFonts w:ascii="Times New Roman" w:hAnsi="Times New Roman" w:cs="Times New Roman"/>
+              </w:rPr>
+              <w:t>Esprime l’ingresso di più avventori in un unico ristorante</w:t>
+            </w:r>
           </w:p>
         </w:tc>
         <w:tc>
@@ -15844,6 +17124,154 @@
               <w:bottom w:val="single" w:sz="4" w:space="0" w:color="A5A5A5" w:themeColor="accent3"/>
             </w:tcBorders>
           </w:tcPr>
+          <w:p>
+            <w:pPr>
+              <w:cnfStyle w:val="000000100000" w:firstRow="0" w:lastRow="0" w:firstColumn="0" w:lastColumn="0" w:oddVBand="0" w:evenVBand="0" w:oddHBand="1" w:evenHBand="0" w:firstRowFirstColumn="0" w:firstRowLastColumn="0" w:lastRowFirstColumn="0" w:lastRowLastColumn="0"/>
+              <w:rPr>
+                <w:rFonts w:ascii="Times New Roman" w:hAnsi="Times New Roman" w:cs="Times New Roman"/>
+              </w:rPr>
+            </w:pPr>
+          </w:p>
+          <w:p>
+            <w:pPr>
+              <w:cnfStyle w:val="000000100000" w:firstRow="0" w:lastRow="0" w:firstColumn="0" w:lastColumn="0" w:oddVBand="0" w:evenVBand="0" w:oddHBand="1" w:evenHBand="0" w:firstRowFirstColumn="0" w:firstRowLastColumn="0" w:lastRowFirstColumn="0" w:lastRowLastColumn="0"/>
+              <w:rPr>
+                <w:rFonts w:ascii="Times New Roman" w:hAnsi="Times New Roman" w:cs="Times New Roman"/>
+              </w:rPr>
+            </w:pPr>
+            <w:r>
+              <w:rPr>
+                <w:rFonts w:ascii="Times New Roman" w:hAnsi="Times New Roman" w:cs="Times New Roman"/>
+              </w:rPr>
+              <w:t>Ristorante</w:t>
+            </w:r>
+            <w:r>
+              <w:rPr>
+                <w:rFonts w:ascii="Times New Roman" w:hAnsi="Times New Roman" w:cs="Times New Roman"/>
+              </w:rPr>
+              <w:t xml:space="preserve"> [</w:t>
+            </w:r>
+            <w:r>
+              <w:rPr>
+                <w:rFonts w:ascii="Times New Roman" w:hAnsi="Times New Roman" w:cs="Times New Roman"/>
+              </w:rPr>
+              <w:t>1</w:t>
+            </w:r>
+            <w:r>
+              <w:rPr>
+                <w:rFonts w:ascii="Times New Roman" w:hAnsi="Times New Roman" w:cs="Times New Roman"/>
+              </w:rPr>
+              <w:t>]</w:t>
+            </w:r>
+            <w:r>
+              <w:rPr>
+                <w:rFonts w:ascii="Times New Roman" w:hAnsi="Times New Roman" w:cs="Times New Roman"/>
+              </w:rPr>
+              <w:t xml:space="preserve"> ruolo (</w:t>
+            </w:r>
+            <w:r>
+              <w:rPr>
+                <w:rFonts w:ascii="Times New Roman" w:hAnsi="Times New Roman" w:cs="Times New Roman"/>
+              </w:rPr>
+              <w:t>Accolto</w:t>
+            </w:r>
+            <w:r>
+              <w:rPr>
+                <w:rFonts w:ascii="Times New Roman" w:hAnsi="Times New Roman" w:cs="Times New Roman"/>
+              </w:rPr>
+              <w:t>)</w:t>
+            </w:r>
+            <w:r>
+              <w:rPr>
+                <w:rFonts w:ascii="Times New Roman" w:hAnsi="Times New Roman" w:cs="Times New Roman"/>
+              </w:rPr>
+              <w:t>:</w:t>
+            </w:r>
+            <w:r>
+              <w:rPr>
+                <w:rFonts w:ascii="Times New Roman" w:hAnsi="Times New Roman" w:cs="Times New Roman"/>
+              </w:rPr>
+              <w:t xml:space="preserve"> indica gli avventori accolti nel ristorante.</w:t>
+            </w:r>
+          </w:p>
+          <w:p>
+            <w:pPr>
+              <w:cnfStyle w:val="000000100000" w:firstRow="0" w:lastRow="0" w:firstColumn="0" w:lastColumn="0" w:oddVBand="0" w:evenVBand="0" w:oddHBand="1" w:evenHBand="0" w:firstRowFirstColumn="0" w:firstRowLastColumn="0" w:lastRowFirstColumn="0" w:lastRowLastColumn="0"/>
+              <w:rPr>
+                <w:rFonts w:ascii="Times New Roman" w:hAnsi="Times New Roman" w:cs="Times New Roman"/>
+              </w:rPr>
+            </w:pPr>
+          </w:p>
+          <w:p>
+            <w:pPr>
+              <w:cnfStyle w:val="000000100000" w:firstRow="0" w:lastRow="0" w:firstColumn="0" w:lastColumn="0" w:oddVBand="0" w:evenVBand="0" w:oddHBand="1" w:evenHBand="0" w:firstRowFirstColumn="0" w:firstRowLastColumn="0" w:lastRowFirstColumn="0" w:lastRowLastColumn="0"/>
+              <w:rPr>
+                <w:rFonts w:ascii="Times New Roman" w:hAnsi="Times New Roman" w:cs="Times New Roman"/>
+              </w:rPr>
+            </w:pPr>
+            <w:r>
+              <w:rPr>
+                <w:rFonts w:ascii="Times New Roman" w:hAnsi="Times New Roman" w:cs="Times New Roman"/>
+              </w:rPr>
+              <w:t>Avventore</w:t>
+            </w:r>
+            <w:r>
+              <w:rPr>
+                <w:rFonts w:ascii="Times New Roman" w:hAnsi="Times New Roman" w:cs="Times New Roman"/>
+              </w:rPr>
+              <w:t xml:space="preserve"> [</w:t>
+            </w:r>
+            <w:proofErr w:type="gramStart"/>
+            <w:r>
+              <w:rPr>
+                <w:rFonts w:ascii="Times New Roman" w:hAnsi="Times New Roman" w:cs="Times New Roman"/>
+              </w:rPr>
+              <w:t>1..</w:t>
+            </w:r>
+            <w:proofErr w:type="gramEnd"/>
+            <w:r>
+              <w:rPr>
+                <w:rFonts w:ascii="Times New Roman" w:hAnsi="Times New Roman" w:cs="Times New Roman"/>
+              </w:rPr>
+              <w:t>*</w:t>
+            </w:r>
+            <w:r>
+              <w:rPr>
+                <w:rFonts w:ascii="Times New Roman" w:hAnsi="Times New Roman" w:cs="Times New Roman"/>
+              </w:rPr>
+              <w:t>]</w:t>
+            </w:r>
+            <w:r>
+              <w:rPr>
+                <w:rFonts w:ascii="Times New Roman" w:hAnsi="Times New Roman" w:cs="Times New Roman"/>
+              </w:rPr>
+              <w:t xml:space="preserve"> ruolo (</w:t>
+            </w:r>
+            <w:r>
+              <w:rPr>
+                <w:rFonts w:ascii="Times New Roman" w:hAnsi="Times New Roman" w:cs="Times New Roman"/>
+              </w:rPr>
+              <w:t>Accoglie</w:t>
+            </w:r>
+            <w:r>
+              <w:rPr>
+                <w:rFonts w:ascii="Times New Roman" w:hAnsi="Times New Roman" w:cs="Times New Roman"/>
+              </w:rPr>
+              <w:t>)</w:t>
+            </w:r>
+            <w:r>
+              <w:rPr>
+                <w:rFonts w:ascii="Times New Roman" w:hAnsi="Times New Roman" w:cs="Times New Roman"/>
+              </w:rPr>
+              <w:t>:</w:t>
+            </w:r>
+            <w:r>
+              <w:rPr>
+                <w:rFonts w:ascii="Times New Roman" w:hAnsi="Times New Roman" w:cs="Times New Roman"/>
+              </w:rPr>
+              <w:t xml:space="preserve"> indica il ristorante in cui vengono accolti gli avventori.</w:t>
+            </w:r>
+          </w:p>
           <w:p>
             <w:pPr>
               <w:cnfStyle w:val="000000100000" w:firstRow="0" w:lastRow="0" w:firstColumn="0" w:lastColumn="0" w:oddVBand="0" w:evenVBand="0" w:oddHBand="1" w:evenHBand="0" w:firstRowFirstColumn="0" w:firstRowLastColumn="0" w:lastRowFirstColumn="0" w:lastRowLastColumn="0"/>
@@ -15903,6 +17331,12 @@
                 <w:rFonts w:ascii="Times New Roman" w:hAnsi="Times New Roman" w:cs="Times New Roman"/>
               </w:rPr>
             </w:pPr>
+            <w:r>
+              <w:rPr>
+                <w:rFonts w:ascii="Times New Roman" w:hAnsi="Times New Roman" w:cs="Times New Roman"/>
+              </w:rPr>
+              <w:t>Se esiste, esprime il caso di positività di un avventore</w:t>
+            </w:r>
           </w:p>
         </w:tc>
         <w:tc>
@@ -15914,6 +17348,166 @@
               <w:bottom w:val="single" w:sz="4" w:space="0" w:color="A5A5A5" w:themeColor="accent3"/>
             </w:tcBorders>
           </w:tcPr>
+          <w:p>
+            <w:pPr>
+              <w:cnfStyle w:val="000000000000" w:firstRow="0" w:lastRow="0" w:firstColumn="0" w:lastColumn="0" w:oddVBand="0" w:evenVBand="0" w:oddHBand="0" w:evenHBand="0" w:firstRowFirstColumn="0" w:firstRowLastColumn="0" w:lastRowFirstColumn="0" w:lastRowLastColumn="0"/>
+              <w:rPr>
+                <w:rFonts w:ascii="Times New Roman" w:hAnsi="Times New Roman" w:cs="Times New Roman"/>
+              </w:rPr>
+            </w:pPr>
+          </w:p>
+          <w:p>
+            <w:pPr>
+              <w:cnfStyle w:val="000000000000" w:firstRow="0" w:lastRow="0" w:firstColumn="0" w:lastColumn="0" w:oddVBand="0" w:evenVBand="0" w:oddHBand="0" w:evenHBand="0" w:firstRowFirstColumn="0" w:firstRowLastColumn="0" w:lastRowFirstColumn="0" w:lastRowLastColumn="0"/>
+              <w:rPr>
+                <w:rFonts w:ascii="Times New Roman" w:hAnsi="Times New Roman" w:cs="Times New Roman"/>
+              </w:rPr>
+            </w:pPr>
+            <w:r>
+              <w:rPr>
+                <w:rFonts w:ascii="Times New Roman" w:hAnsi="Times New Roman" w:cs="Times New Roman"/>
+              </w:rPr>
+              <w:t>Avventore</w:t>
+            </w:r>
+            <w:r>
+              <w:rPr>
+                <w:rFonts w:ascii="Times New Roman" w:hAnsi="Times New Roman" w:cs="Times New Roman"/>
+              </w:rPr>
+              <w:t xml:space="preserve"> [</w:t>
+            </w:r>
+            <w:proofErr w:type="gramStart"/>
+            <w:r>
+              <w:rPr>
+                <w:rFonts w:ascii="Times New Roman" w:hAnsi="Times New Roman" w:cs="Times New Roman"/>
+              </w:rPr>
+              <w:t>0..</w:t>
+            </w:r>
+            <w:proofErr w:type="gramEnd"/>
+            <w:r>
+              <w:rPr>
+                <w:rFonts w:ascii="Times New Roman" w:hAnsi="Times New Roman" w:cs="Times New Roman"/>
+              </w:rPr>
+              <w:t>1</w:t>
+            </w:r>
+            <w:r>
+              <w:rPr>
+                <w:rFonts w:ascii="Times New Roman" w:hAnsi="Times New Roman" w:cs="Times New Roman"/>
+              </w:rPr>
+              <w:t>]</w:t>
+            </w:r>
+            <w:r>
+              <w:rPr>
+                <w:rFonts w:ascii="Times New Roman" w:hAnsi="Times New Roman" w:cs="Times New Roman"/>
+              </w:rPr>
+              <w:t xml:space="preserve"> ruolo (</w:t>
+            </w:r>
+            <w:proofErr w:type="spellStart"/>
+            <w:r>
+              <w:rPr>
+                <w:rFonts w:ascii="Times New Roman" w:hAnsi="Times New Roman" w:cs="Times New Roman"/>
+              </w:rPr>
+              <w:t>CasoAvventore</w:t>
+            </w:r>
+            <w:proofErr w:type="spellEnd"/>
+            <w:r>
+              <w:rPr>
+                <w:rFonts w:ascii="Times New Roman" w:hAnsi="Times New Roman" w:cs="Times New Roman"/>
+              </w:rPr>
+              <w:t>)</w:t>
+            </w:r>
+            <w:r>
+              <w:rPr>
+                <w:rFonts w:ascii="Times New Roman" w:hAnsi="Times New Roman" w:cs="Times New Roman"/>
+              </w:rPr>
+              <w:t>:</w:t>
+            </w:r>
+            <w:r>
+              <w:rPr>
+                <w:rFonts w:ascii="Times New Roman" w:hAnsi="Times New Roman" w:cs="Times New Roman"/>
+              </w:rPr>
+              <w:t xml:space="preserve"> indica se l’avventore è positivo.</w:t>
+            </w:r>
+          </w:p>
+          <w:p>
+            <w:pPr>
+              <w:cnfStyle w:val="000000000000" w:firstRow="0" w:lastRow="0" w:firstColumn="0" w:lastColumn="0" w:oddVBand="0" w:evenVBand="0" w:oddHBand="0" w:evenHBand="0" w:firstRowFirstColumn="0" w:firstRowLastColumn="0" w:lastRowFirstColumn="0" w:lastRowLastColumn="0"/>
+              <w:rPr>
+                <w:rFonts w:ascii="Times New Roman" w:hAnsi="Times New Roman" w:cs="Times New Roman"/>
+              </w:rPr>
+            </w:pPr>
+          </w:p>
+          <w:p>
+            <w:pPr>
+              <w:cnfStyle w:val="000000000000" w:firstRow="0" w:lastRow="0" w:firstColumn="0" w:lastColumn="0" w:oddVBand="0" w:evenVBand="0" w:oddHBand="0" w:evenHBand="0" w:firstRowFirstColumn="0" w:firstRowLastColumn="0" w:lastRowFirstColumn="0" w:lastRowLastColumn="0"/>
+              <w:rPr>
+                <w:rFonts w:ascii="Times New Roman" w:hAnsi="Times New Roman" w:cs="Times New Roman"/>
+              </w:rPr>
+            </w:pPr>
+            <w:r>
+              <w:rPr>
+                <w:rFonts w:ascii="Times New Roman" w:hAnsi="Times New Roman" w:cs="Times New Roman"/>
+              </w:rPr>
+              <w:t>Caso</w:t>
+            </w:r>
+            <w:r>
+              <w:rPr>
+                <w:rFonts w:ascii="Times New Roman" w:hAnsi="Times New Roman" w:cs="Times New Roman"/>
+              </w:rPr>
+              <w:t xml:space="preserve"> [</w:t>
+            </w:r>
+            <w:proofErr w:type="gramStart"/>
+            <w:r>
+              <w:rPr>
+                <w:rFonts w:ascii="Times New Roman" w:hAnsi="Times New Roman" w:cs="Times New Roman"/>
+              </w:rPr>
+              <w:t>0..</w:t>
+            </w:r>
+            <w:proofErr w:type="gramEnd"/>
+            <w:r>
+              <w:rPr>
+                <w:rFonts w:ascii="Times New Roman" w:hAnsi="Times New Roman" w:cs="Times New Roman"/>
+              </w:rPr>
+              <w:t>1</w:t>
+            </w:r>
+            <w:r>
+              <w:rPr>
+                <w:rFonts w:ascii="Times New Roman" w:hAnsi="Times New Roman" w:cs="Times New Roman"/>
+              </w:rPr>
+              <w:t>]</w:t>
+            </w:r>
+            <w:r>
+              <w:rPr>
+                <w:rFonts w:ascii="Times New Roman" w:hAnsi="Times New Roman" w:cs="Times New Roman"/>
+              </w:rPr>
+              <w:t xml:space="preserve"> ruolo (</w:t>
+            </w:r>
+            <w:proofErr w:type="spellStart"/>
+            <w:r>
+              <w:rPr>
+                <w:rFonts w:ascii="Times New Roman" w:hAnsi="Times New Roman" w:cs="Times New Roman"/>
+              </w:rPr>
+              <w:t>AvventorePositivo</w:t>
+            </w:r>
+            <w:proofErr w:type="spellEnd"/>
+            <w:r>
+              <w:rPr>
+                <w:rFonts w:ascii="Times New Roman" w:hAnsi="Times New Roman" w:cs="Times New Roman"/>
+              </w:rPr>
+              <w:t>)</w:t>
+            </w:r>
+            <w:r>
+              <w:rPr>
+                <w:rFonts w:ascii="Times New Roman" w:hAnsi="Times New Roman" w:cs="Times New Roman"/>
+              </w:rPr>
+              <w:t>:</w:t>
+            </w:r>
+            <w:r>
+              <w:rPr>
+                <w:rFonts w:ascii="Times New Roman" w:hAnsi="Times New Roman" w:cs="Times New Roman"/>
+              </w:rPr>
+              <w:t xml:space="preserve"> indica se l’avventore è positivo.</w:t>
+            </w:r>
+          </w:p>
           <w:p>
             <w:pPr>
               <w:cnfStyle w:val="000000000000" w:firstRow="0" w:lastRow="0" w:firstColumn="0" w:lastColumn="0" w:oddVBand="0" w:evenVBand="0" w:oddHBand="0" w:evenHBand="0" w:firstRowFirstColumn="0" w:firstRowLastColumn="0" w:lastRowFirstColumn="0" w:lastRowLastColumn="0"/>
@@ -15974,6 +17568,12 @@
                 <w:rFonts w:ascii="Times New Roman" w:hAnsi="Times New Roman" w:cs="Times New Roman"/>
               </w:rPr>
             </w:pPr>
+            <w:r>
+              <w:rPr>
+                <w:rFonts w:ascii="Times New Roman" w:hAnsi="Times New Roman" w:cs="Times New Roman"/>
+              </w:rPr>
+              <w:t>Se esiste, esprime il caso di positività di un cameriere</w:t>
+            </w:r>
           </w:p>
         </w:tc>
         <w:tc>
@@ -15985,6 +17585,172 @@
               <w:bottom w:val="single" w:sz="4" w:space="0" w:color="A5A5A5" w:themeColor="accent3"/>
             </w:tcBorders>
           </w:tcPr>
+          <w:p>
+            <w:pPr>
+              <w:cnfStyle w:val="000000100000" w:firstRow="0" w:lastRow="0" w:firstColumn="0" w:lastColumn="0" w:oddVBand="0" w:evenVBand="0" w:oddHBand="1" w:evenHBand="0" w:firstRowFirstColumn="0" w:firstRowLastColumn="0" w:lastRowFirstColumn="0" w:lastRowLastColumn="0"/>
+              <w:rPr>
+                <w:rFonts w:ascii="Times New Roman" w:hAnsi="Times New Roman" w:cs="Times New Roman"/>
+              </w:rPr>
+            </w:pPr>
+          </w:p>
+          <w:p>
+            <w:pPr>
+              <w:cnfStyle w:val="000000100000" w:firstRow="0" w:lastRow="0" w:firstColumn="0" w:lastColumn="0" w:oddVBand="0" w:evenVBand="0" w:oddHBand="1" w:evenHBand="0" w:firstRowFirstColumn="0" w:firstRowLastColumn="0" w:lastRowFirstColumn="0" w:lastRowLastColumn="0"/>
+              <w:rPr>
+                <w:rFonts w:ascii="Times New Roman" w:hAnsi="Times New Roman" w:cs="Times New Roman"/>
+              </w:rPr>
+            </w:pPr>
+            <w:r>
+              <w:rPr>
+                <w:rFonts w:ascii="Times New Roman" w:hAnsi="Times New Roman" w:cs="Times New Roman"/>
+              </w:rPr>
+              <w:t>Caso</w:t>
+            </w:r>
+            <w:r>
+              <w:rPr>
+                <w:rFonts w:ascii="Times New Roman" w:hAnsi="Times New Roman" w:cs="Times New Roman"/>
+              </w:rPr>
+              <w:t xml:space="preserve"> [</w:t>
+            </w:r>
+            <w:proofErr w:type="gramStart"/>
+            <w:r>
+              <w:rPr>
+                <w:rFonts w:ascii="Times New Roman" w:hAnsi="Times New Roman" w:cs="Times New Roman"/>
+              </w:rPr>
+              <w:t>0..</w:t>
+            </w:r>
+            <w:proofErr w:type="gramEnd"/>
+            <w:r>
+              <w:rPr>
+                <w:rFonts w:ascii="Times New Roman" w:hAnsi="Times New Roman" w:cs="Times New Roman"/>
+              </w:rPr>
+              <w:t>1</w:t>
+            </w:r>
+            <w:r>
+              <w:rPr>
+                <w:rFonts w:ascii="Times New Roman" w:hAnsi="Times New Roman" w:cs="Times New Roman"/>
+              </w:rPr>
+              <w:t>]</w:t>
+            </w:r>
+            <w:r>
+              <w:rPr>
+                <w:rFonts w:ascii="Times New Roman" w:hAnsi="Times New Roman" w:cs="Times New Roman"/>
+              </w:rPr>
+              <w:t xml:space="preserve"> ruolo (</w:t>
+            </w:r>
+            <w:proofErr w:type="spellStart"/>
+            <w:r>
+              <w:rPr>
+                <w:rFonts w:ascii="Times New Roman" w:hAnsi="Times New Roman" w:cs="Times New Roman"/>
+              </w:rPr>
+              <w:t>CamerierePositivo</w:t>
+            </w:r>
+            <w:proofErr w:type="spellEnd"/>
+            <w:r>
+              <w:rPr>
+                <w:rFonts w:ascii="Times New Roman" w:hAnsi="Times New Roman" w:cs="Times New Roman"/>
+              </w:rPr>
+              <w:t>)</w:t>
+            </w:r>
+            <w:r>
+              <w:rPr>
+                <w:rFonts w:ascii="Times New Roman" w:hAnsi="Times New Roman" w:cs="Times New Roman"/>
+              </w:rPr>
+              <w:t>:</w:t>
+            </w:r>
+            <w:r>
+              <w:rPr>
+                <w:rFonts w:ascii="Times New Roman" w:hAnsi="Times New Roman" w:cs="Times New Roman"/>
+              </w:rPr>
+              <w:t xml:space="preserve"> indica se il cameriere è positivo</w:t>
+            </w:r>
+            <w:r>
+              <w:rPr>
+                <w:rFonts w:ascii="Times New Roman" w:hAnsi="Times New Roman" w:cs="Times New Roman"/>
+              </w:rPr>
+              <w:t>.</w:t>
+            </w:r>
+          </w:p>
+          <w:p>
+            <w:pPr>
+              <w:cnfStyle w:val="000000100000" w:firstRow="0" w:lastRow="0" w:firstColumn="0" w:lastColumn="0" w:oddVBand="0" w:evenVBand="0" w:oddHBand="1" w:evenHBand="0" w:firstRowFirstColumn="0" w:firstRowLastColumn="0" w:lastRowFirstColumn="0" w:lastRowLastColumn="0"/>
+              <w:rPr>
+                <w:rFonts w:ascii="Times New Roman" w:hAnsi="Times New Roman" w:cs="Times New Roman"/>
+              </w:rPr>
+            </w:pPr>
+          </w:p>
+          <w:p>
+            <w:pPr>
+              <w:cnfStyle w:val="000000100000" w:firstRow="0" w:lastRow="0" w:firstColumn="0" w:lastColumn="0" w:oddVBand="0" w:evenVBand="0" w:oddHBand="1" w:evenHBand="0" w:firstRowFirstColumn="0" w:firstRowLastColumn="0" w:lastRowFirstColumn="0" w:lastRowLastColumn="0"/>
+              <w:rPr>
+                <w:rFonts w:ascii="Times New Roman" w:hAnsi="Times New Roman" w:cs="Times New Roman"/>
+              </w:rPr>
+            </w:pPr>
+            <w:r>
+              <w:rPr>
+                <w:rFonts w:ascii="Times New Roman" w:hAnsi="Times New Roman" w:cs="Times New Roman"/>
+              </w:rPr>
+              <w:t>Cameriere</w:t>
+            </w:r>
+            <w:r>
+              <w:rPr>
+                <w:rFonts w:ascii="Times New Roman" w:hAnsi="Times New Roman" w:cs="Times New Roman"/>
+              </w:rPr>
+              <w:t xml:space="preserve"> [</w:t>
+            </w:r>
+            <w:proofErr w:type="gramStart"/>
+            <w:r>
+              <w:rPr>
+                <w:rFonts w:ascii="Times New Roman" w:hAnsi="Times New Roman" w:cs="Times New Roman"/>
+              </w:rPr>
+              <w:t>0..</w:t>
+            </w:r>
+            <w:proofErr w:type="gramEnd"/>
+            <w:r>
+              <w:rPr>
+                <w:rFonts w:ascii="Times New Roman" w:hAnsi="Times New Roman" w:cs="Times New Roman"/>
+              </w:rPr>
+              <w:t>1</w:t>
+            </w:r>
+            <w:r>
+              <w:rPr>
+                <w:rFonts w:ascii="Times New Roman" w:hAnsi="Times New Roman" w:cs="Times New Roman"/>
+              </w:rPr>
+              <w:t>]</w:t>
+            </w:r>
+            <w:r>
+              <w:rPr>
+                <w:rFonts w:ascii="Times New Roman" w:hAnsi="Times New Roman" w:cs="Times New Roman"/>
+              </w:rPr>
+              <w:t xml:space="preserve"> ruolo (</w:t>
+            </w:r>
+            <w:proofErr w:type="spellStart"/>
+            <w:r>
+              <w:rPr>
+                <w:rFonts w:ascii="Times New Roman" w:hAnsi="Times New Roman" w:cs="Times New Roman"/>
+              </w:rPr>
+              <w:t>CasoCameriere</w:t>
+            </w:r>
+            <w:proofErr w:type="spellEnd"/>
+            <w:r>
+              <w:rPr>
+                <w:rFonts w:ascii="Times New Roman" w:hAnsi="Times New Roman" w:cs="Times New Roman"/>
+              </w:rPr>
+              <w:t>)</w:t>
+            </w:r>
+            <w:r>
+              <w:rPr>
+                <w:rFonts w:ascii="Times New Roman" w:hAnsi="Times New Roman" w:cs="Times New Roman"/>
+              </w:rPr>
+              <w:t>:</w:t>
+            </w:r>
+            <w:r>
+              <w:rPr>
+                <w:rFonts w:ascii="Times New Roman" w:hAnsi="Times New Roman" w:cs="Times New Roman"/>
+              </w:rPr>
+              <w:t xml:space="preserve"> indica se il cameriere è positivo.</w:t>
+            </w:r>
+          </w:p>
           <w:p>
             <w:pPr>
               <w:cnfStyle w:val="000000100000" w:firstRow="0" w:lastRow="0" w:firstColumn="0" w:lastColumn="0" w:oddVBand="0" w:evenVBand="0" w:oddHBand="1" w:evenHBand="0" w:firstRowFirstColumn="0" w:firstRowLastColumn="0" w:lastRowFirstColumn="0" w:lastRowLastColumn="0"/>
@@ -16044,6 +17810,12 @@
                 <w:rFonts w:ascii="Times New Roman" w:hAnsi="Times New Roman" w:cs="Times New Roman"/>
               </w:rPr>
             </w:pPr>
+            <w:r>
+              <w:rPr>
+                <w:rFonts w:ascii="Times New Roman" w:hAnsi="Times New Roman" w:cs="Times New Roman"/>
+              </w:rPr>
+              <w:t>Esprime il lavoro di tracciamento di un proprietario di più casi</w:t>
+            </w:r>
           </w:p>
         </w:tc>
         <w:tc>
@@ -16055,6 +17827,154 @@
               <w:bottom w:val="single" w:sz="4" w:space="0" w:color="A5A5A5" w:themeColor="accent3"/>
             </w:tcBorders>
           </w:tcPr>
+          <w:p>
+            <w:pPr>
+              <w:cnfStyle w:val="000000000000" w:firstRow="0" w:lastRow="0" w:firstColumn="0" w:lastColumn="0" w:oddVBand="0" w:evenVBand="0" w:oddHBand="0" w:evenHBand="0" w:firstRowFirstColumn="0" w:firstRowLastColumn="0" w:lastRowFirstColumn="0" w:lastRowLastColumn="0"/>
+              <w:rPr>
+                <w:rFonts w:ascii="Times New Roman" w:hAnsi="Times New Roman" w:cs="Times New Roman"/>
+              </w:rPr>
+            </w:pPr>
+          </w:p>
+          <w:p>
+            <w:pPr>
+              <w:cnfStyle w:val="000000000000" w:firstRow="0" w:lastRow="0" w:firstColumn="0" w:lastColumn="0" w:oddVBand="0" w:evenVBand="0" w:oddHBand="0" w:evenHBand="0" w:firstRowFirstColumn="0" w:firstRowLastColumn="0" w:lastRowFirstColumn="0" w:lastRowLastColumn="0"/>
+              <w:rPr>
+                <w:rFonts w:ascii="Times New Roman" w:hAnsi="Times New Roman" w:cs="Times New Roman"/>
+              </w:rPr>
+            </w:pPr>
+            <w:r>
+              <w:rPr>
+                <w:rFonts w:ascii="Times New Roman" w:hAnsi="Times New Roman" w:cs="Times New Roman"/>
+              </w:rPr>
+              <w:t>Proprietario</w:t>
+            </w:r>
+            <w:r>
+              <w:rPr>
+                <w:rFonts w:ascii="Times New Roman" w:hAnsi="Times New Roman" w:cs="Times New Roman"/>
+              </w:rPr>
+              <w:t xml:space="preserve"> [</w:t>
+            </w:r>
+            <w:r>
+              <w:rPr>
+                <w:rFonts w:ascii="Times New Roman" w:hAnsi="Times New Roman" w:cs="Times New Roman"/>
+              </w:rPr>
+              <w:t>1</w:t>
+            </w:r>
+            <w:r>
+              <w:rPr>
+                <w:rFonts w:ascii="Times New Roman" w:hAnsi="Times New Roman" w:cs="Times New Roman"/>
+              </w:rPr>
+              <w:t>]</w:t>
+            </w:r>
+            <w:r>
+              <w:rPr>
+                <w:rFonts w:ascii="Times New Roman" w:hAnsi="Times New Roman" w:cs="Times New Roman"/>
+              </w:rPr>
+              <w:t xml:space="preserve"> ruolo (</w:t>
+            </w:r>
+            <w:r>
+              <w:rPr>
+                <w:rFonts w:ascii="Times New Roman" w:hAnsi="Times New Roman" w:cs="Times New Roman"/>
+              </w:rPr>
+              <w:t>Registrato</w:t>
+            </w:r>
+            <w:r>
+              <w:rPr>
+                <w:rFonts w:ascii="Times New Roman" w:hAnsi="Times New Roman" w:cs="Times New Roman"/>
+              </w:rPr>
+              <w:t>)</w:t>
+            </w:r>
+            <w:r>
+              <w:rPr>
+                <w:rFonts w:ascii="Times New Roman" w:hAnsi="Times New Roman" w:cs="Times New Roman"/>
+              </w:rPr>
+              <w:t>:</w:t>
+            </w:r>
+            <w:r>
+              <w:rPr>
+                <w:rFonts w:ascii="Times New Roman" w:hAnsi="Times New Roman" w:cs="Times New Roman"/>
+              </w:rPr>
+              <w:t xml:space="preserve"> indica i casi registrati dal proprietario</w:t>
+            </w:r>
+          </w:p>
+          <w:p>
+            <w:pPr>
+              <w:cnfStyle w:val="000000000000" w:firstRow="0" w:lastRow="0" w:firstColumn="0" w:lastColumn="0" w:oddVBand="0" w:evenVBand="0" w:oddHBand="0" w:evenHBand="0" w:firstRowFirstColumn="0" w:firstRowLastColumn="0" w:lastRowFirstColumn="0" w:lastRowLastColumn="0"/>
+              <w:rPr>
+                <w:rFonts w:ascii="Times New Roman" w:hAnsi="Times New Roman" w:cs="Times New Roman"/>
+              </w:rPr>
+            </w:pPr>
+          </w:p>
+          <w:p>
+            <w:pPr>
+              <w:cnfStyle w:val="000000000000" w:firstRow="0" w:lastRow="0" w:firstColumn="0" w:lastColumn="0" w:oddVBand="0" w:evenVBand="0" w:oddHBand="0" w:evenHBand="0" w:firstRowFirstColumn="0" w:firstRowLastColumn="0" w:lastRowFirstColumn="0" w:lastRowLastColumn="0"/>
+              <w:rPr>
+                <w:rFonts w:ascii="Times New Roman" w:hAnsi="Times New Roman" w:cs="Times New Roman"/>
+              </w:rPr>
+            </w:pPr>
+            <w:r>
+              <w:rPr>
+                <w:rFonts w:ascii="Times New Roman" w:hAnsi="Times New Roman" w:cs="Times New Roman"/>
+              </w:rPr>
+              <w:t>Caso</w:t>
+            </w:r>
+            <w:r>
+              <w:rPr>
+                <w:rFonts w:ascii="Times New Roman" w:hAnsi="Times New Roman" w:cs="Times New Roman"/>
+              </w:rPr>
+              <w:t xml:space="preserve"> [</w:t>
+            </w:r>
+            <w:proofErr w:type="gramStart"/>
+            <w:r>
+              <w:rPr>
+                <w:rFonts w:ascii="Times New Roman" w:hAnsi="Times New Roman" w:cs="Times New Roman"/>
+              </w:rPr>
+              <w:t>0..</w:t>
+            </w:r>
+            <w:proofErr w:type="gramEnd"/>
+            <w:r>
+              <w:rPr>
+                <w:rFonts w:ascii="Times New Roman" w:hAnsi="Times New Roman" w:cs="Times New Roman"/>
+              </w:rPr>
+              <w:t>*</w:t>
+            </w:r>
+            <w:r>
+              <w:rPr>
+                <w:rFonts w:ascii="Times New Roman" w:hAnsi="Times New Roman" w:cs="Times New Roman"/>
+              </w:rPr>
+              <w:t>]</w:t>
+            </w:r>
+            <w:r>
+              <w:rPr>
+                <w:rFonts w:ascii="Times New Roman" w:hAnsi="Times New Roman" w:cs="Times New Roman"/>
+              </w:rPr>
+              <w:t xml:space="preserve"> ruolo (</w:t>
+            </w:r>
+            <w:r>
+              <w:rPr>
+                <w:rFonts w:ascii="Times New Roman" w:hAnsi="Times New Roman" w:cs="Times New Roman"/>
+              </w:rPr>
+              <w:t>Registra</w:t>
+            </w:r>
+            <w:r>
+              <w:rPr>
+                <w:rFonts w:ascii="Times New Roman" w:hAnsi="Times New Roman" w:cs="Times New Roman"/>
+              </w:rPr>
+              <w:t>)</w:t>
+            </w:r>
+            <w:r>
+              <w:rPr>
+                <w:rFonts w:ascii="Times New Roman" w:hAnsi="Times New Roman" w:cs="Times New Roman"/>
+              </w:rPr>
+              <w:t>:</w:t>
+            </w:r>
+            <w:r>
+              <w:rPr>
+                <w:rFonts w:ascii="Times New Roman" w:hAnsi="Times New Roman" w:cs="Times New Roman"/>
+              </w:rPr>
+              <w:t xml:space="preserve"> indica il proprietario che ha registrato il caso.</w:t>
+            </w:r>
+          </w:p>
           <w:p>
             <w:pPr>
               <w:cnfStyle w:val="000000000000" w:firstRow="0" w:lastRow="0" w:firstColumn="0" w:lastColumn="0" w:oddVBand="0" w:evenVBand="0" w:oddHBand="0" w:evenHBand="0" w:firstRowFirstColumn="0" w:firstRowLastColumn="0" w:lastRowFirstColumn="0" w:lastRowLastColumn="0"/>
@@ -16092,7 +18012,6 @@
               <w:rPr>
                 <w:rFonts w:ascii="Times New Roman" w:hAnsi="Times New Roman" w:cs="Times New Roman"/>
               </w:rPr>
-              <w:lastRenderedPageBreak/>
               <w:t>TracciamentoManager</w:t>
             </w:r>
             <w:proofErr w:type="spellEnd"/>
@@ -16116,6 +18035,12 @@
                 <w:rFonts w:ascii="Times New Roman" w:hAnsi="Times New Roman" w:cs="Times New Roman"/>
               </w:rPr>
             </w:pPr>
+            <w:r>
+              <w:rPr>
+                <w:rFonts w:ascii="Times New Roman" w:hAnsi="Times New Roman" w:cs="Times New Roman"/>
+              </w:rPr>
+              <w:t>Esprime il lavoro di tracciamento di un manager di più casi</w:t>
+            </w:r>
           </w:p>
         </w:tc>
         <w:tc>
@@ -16135,6 +18060,155 @@
               </w:rPr>
             </w:pPr>
           </w:p>
+          <w:p>
+            <w:pPr>
+              <w:cnfStyle w:val="000000100000" w:firstRow="0" w:lastRow="0" w:firstColumn="0" w:lastColumn="0" w:oddVBand="0" w:evenVBand="0" w:oddHBand="1" w:evenHBand="0" w:firstRowFirstColumn="0" w:firstRowLastColumn="0" w:lastRowFirstColumn="0" w:lastRowLastColumn="0"/>
+              <w:rPr>
+                <w:rFonts w:ascii="Times New Roman" w:hAnsi="Times New Roman" w:cs="Times New Roman"/>
+              </w:rPr>
+            </w:pPr>
+            <w:r>
+              <w:rPr>
+                <w:rFonts w:ascii="Times New Roman" w:hAnsi="Times New Roman" w:cs="Times New Roman"/>
+              </w:rPr>
+              <w:t>Manager</w:t>
+            </w:r>
+            <w:r>
+              <w:rPr>
+                <w:rFonts w:ascii="Times New Roman" w:hAnsi="Times New Roman" w:cs="Times New Roman"/>
+              </w:rPr>
+              <w:t xml:space="preserve"> [</w:t>
+            </w:r>
+            <w:r>
+              <w:rPr>
+                <w:rFonts w:ascii="Times New Roman" w:hAnsi="Times New Roman" w:cs="Times New Roman"/>
+              </w:rPr>
+              <w:t>1</w:t>
+            </w:r>
+            <w:r>
+              <w:rPr>
+                <w:rFonts w:ascii="Times New Roman" w:hAnsi="Times New Roman" w:cs="Times New Roman"/>
+              </w:rPr>
+              <w:t>]</w:t>
+            </w:r>
+            <w:r>
+              <w:rPr>
+                <w:rFonts w:ascii="Times New Roman" w:hAnsi="Times New Roman" w:cs="Times New Roman"/>
+              </w:rPr>
+              <w:t xml:space="preserve"> ruolo (</w:t>
+            </w:r>
+            <w:r>
+              <w:rPr>
+                <w:rFonts w:ascii="Times New Roman" w:hAnsi="Times New Roman" w:cs="Times New Roman"/>
+              </w:rPr>
+              <w:t>Registrato</w:t>
+            </w:r>
+            <w:r>
+              <w:rPr>
+                <w:rFonts w:ascii="Times New Roman" w:hAnsi="Times New Roman" w:cs="Times New Roman"/>
+              </w:rPr>
+              <w:t>)</w:t>
+            </w:r>
+            <w:r>
+              <w:rPr>
+                <w:rFonts w:ascii="Times New Roman" w:hAnsi="Times New Roman" w:cs="Times New Roman"/>
+              </w:rPr>
+              <w:t>:</w:t>
+            </w:r>
+            <w:r>
+              <w:rPr>
+                <w:rFonts w:ascii="Times New Roman" w:hAnsi="Times New Roman" w:cs="Times New Roman"/>
+              </w:rPr>
+              <w:t xml:space="preserve"> indica i casi registrati dal manager.</w:t>
+            </w:r>
+          </w:p>
+          <w:p>
+            <w:pPr>
+              <w:cnfStyle w:val="000000100000" w:firstRow="0" w:lastRow="0" w:firstColumn="0" w:lastColumn="0" w:oddVBand="0" w:evenVBand="0" w:oddHBand="1" w:evenHBand="0" w:firstRowFirstColumn="0" w:firstRowLastColumn="0" w:lastRowFirstColumn="0" w:lastRowLastColumn="0"/>
+              <w:rPr>
+                <w:rFonts w:ascii="Times New Roman" w:hAnsi="Times New Roman" w:cs="Times New Roman"/>
+              </w:rPr>
+            </w:pPr>
+          </w:p>
+          <w:p>
+            <w:pPr>
+              <w:cnfStyle w:val="000000100000" w:firstRow="0" w:lastRow="0" w:firstColumn="0" w:lastColumn="0" w:oddVBand="0" w:evenVBand="0" w:oddHBand="1" w:evenHBand="0" w:firstRowFirstColumn="0" w:firstRowLastColumn="0" w:lastRowFirstColumn="0" w:lastRowLastColumn="0"/>
+              <w:rPr>
+                <w:rFonts w:ascii="Times New Roman" w:hAnsi="Times New Roman" w:cs="Times New Roman"/>
+              </w:rPr>
+            </w:pPr>
+            <w:r>
+              <w:rPr>
+                <w:rFonts w:ascii="Times New Roman" w:hAnsi="Times New Roman" w:cs="Times New Roman"/>
+              </w:rPr>
+              <w:lastRenderedPageBreak/>
+              <w:t>Caso</w:t>
+            </w:r>
+            <w:r>
+              <w:rPr>
+                <w:rFonts w:ascii="Times New Roman" w:hAnsi="Times New Roman" w:cs="Times New Roman"/>
+              </w:rPr>
+              <w:t xml:space="preserve"> [</w:t>
+            </w:r>
+            <w:proofErr w:type="gramStart"/>
+            <w:r>
+              <w:rPr>
+                <w:rFonts w:ascii="Times New Roman" w:hAnsi="Times New Roman" w:cs="Times New Roman"/>
+              </w:rPr>
+              <w:t>0..</w:t>
+            </w:r>
+            <w:proofErr w:type="gramEnd"/>
+            <w:r>
+              <w:rPr>
+                <w:rFonts w:ascii="Times New Roman" w:hAnsi="Times New Roman" w:cs="Times New Roman"/>
+              </w:rPr>
+              <w:t>*</w:t>
+            </w:r>
+            <w:r>
+              <w:rPr>
+                <w:rFonts w:ascii="Times New Roman" w:hAnsi="Times New Roman" w:cs="Times New Roman"/>
+              </w:rPr>
+              <w:t>]</w:t>
+            </w:r>
+            <w:r>
+              <w:rPr>
+                <w:rFonts w:ascii="Times New Roman" w:hAnsi="Times New Roman" w:cs="Times New Roman"/>
+              </w:rPr>
+              <w:t xml:space="preserve"> ruolo (</w:t>
+            </w:r>
+            <w:r>
+              <w:rPr>
+                <w:rFonts w:ascii="Times New Roman" w:hAnsi="Times New Roman" w:cs="Times New Roman"/>
+              </w:rPr>
+              <w:t>Registra</w:t>
+            </w:r>
+            <w:r>
+              <w:rPr>
+                <w:rFonts w:ascii="Times New Roman" w:hAnsi="Times New Roman" w:cs="Times New Roman"/>
+              </w:rPr>
+              <w:t>)</w:t>
+            </w:r>
+            <w:r>
+              <w:rPr>
+                <w:rFonts w:ascii="Times New Roman" w:hAnsi="Times New Roman" w:cs="Times New Roman"/>
+              </w:rPr>
+              <w:t>:</w:t>
+            </w:r>
+            <w:r>
+              <w:rPr>
+                <w:rFonts w:ascii="Times New Roman" w:hAnsi="Times New Roman" w:cs="Times New Roman"/>
+              </w:rPr>
+              <w:t xml:space="preserve"> indica il manager che ha registrato il caso.</w:t>
+            </w:r>
+          </w:p>
+          <w:p>
+            <w:pPr>
+              <w:cnfStyle w:val="000000100000" w:firstRow="0" w:lastRow="0" w:firstColumn="0" w:lastColumn="0" w:oddVBand="0" w:evenVBand="0" w:oddHBand="1" w:evenHBand="0" w:firstRowFirstColumn="0" w:firstRowLastColumn="0" w:lastRowFirstColumn="0" w:lastRowLastColumn="0"/>
+              <w:rPr>
+                <w:rFonts w:ascii="Times New Roman" w:hAnsi="Times New Roman" w:cs="Times New Roman"/>
+              </w:rPr>
+            </w:pPr>
+          </w:p>
         </w:tc>
       </w:tr>
     </w:tbl>
@@ -16156,6 +18230,7 @@
           <w:sz w:val="20"/>
           <w:szCs w:val="20"/>
         </w:rPr>
+        <w:lastRenderedPageBreak/>
         <w:br/>
       </w:r>
       <w:r>
@@ -16494,6 +18569,14 @@
                 <w:rFonts w:ascii="Times New Roman" w:hAnsi="Times New Roman" w:cs="Times New Roman"/>
               </w:rPr>
             </w:pPr>
+            <w:proofErr w:type="spellStart"/>
+            <w:r>
+              <w:rPr>
+                <w:rFonts w:ascii="Times New Roman" w:hAnsi="Times New Roman" w:cs="Times New Roman"/>
+              </w:rPr>
+              <w:t>Interrelazionale</w:t>
+            </w:r>
+            <w:proofErr w:type="spellEnd"/>
           </w:p>
         </w:tc>
         <w:tc>
@@ -16506,8 +18589,32 @@
               <w:cnfStyle w:val="000000100000" w:firstRow="0" w:lastRow="0" w:firstColumn="0" w:lastColumn="0" w:oddVBand="0" w:evenVBand="0" w:oddHBand="1" w:evenHBand="0" w:firstRowFirstColumn="0" w:firstRowLastColumn="0" w:lastRowFirstColumn="0" w:lastRowLastColumn="0"/>
               <w:rPr>
                 <w:rFonts w:ascii="Times New Roman" w:hAnsi="Times New Roman" w:cs="Times New Roman"/>
-              </w:rPr>
-            </w:pPr>
+                <w:color w:val="000000" w:themeColor="text1"/>
+              </w:rPr>
+            </w:pPr>
+            <w:r>
+              <w:rPr>
+                <w:rFonts w:ascii="Times New Roman" w:hAnsi="Times New Roman" w:cs="Times New Roman"/>
+                <w:color w:val="000000" w:themeColor="text1"/>
+              </w:rPr>
+              <w:t xml:space="preserve">Se l’attributo </w:t>
+            </w:r>
+            <w:proofErr w:type="spellStart"/>
+            <w:r>
+              <w:rPr>
+                <w:rFonts w:ascii="Times New Roman" w:hAnsi="Times New Roman" w:cs="Times New Roman"/>
+                <w:color w:val="000000" w:themeColor="text1"/>
+              </w:rPr>
+              <w:t>HaGreenPass</w:t>
+            </w:r>
+            <w:proofErr w:type="spellEnd"/>
+            <w:r>
+              <w:rPr>
+                <w:rFonts w:ascii="Times New Roman" w:hAnsi="Times New Roman" w:cs="Times New Roman"/>
+                <w:color w:val="000000" w:themeColor="text1"/>
+              </w:rPr>
+              <w:t xml:space="preserve"> è FALSE allora un Avventore può essere associato solo ad una Tavolata che abbia un Tavolo la cui ubicazione è in una Sala di tipo “Esterna”.</w:t>
+            </w:r>
           </w:p>
         </w:tc>
       </w:tr>
@@ -16559,6 +18666,14 @@
                 <w:rFonts w:ascii="Times New Roman" w:hAnsi="Times New Roman" w:cs="Times New Roman"/>
               </w:rPr>
             </w:pPr>
+            <w:proofErr w:type="spellStart"/>
+            <w:r>
+              <w:rPr>
+                <w:rFonts w:ascii="Times New Roman" w:hAnsi="Times New Roman" w:cs="Times New Roman"/>
+              </w:rPr>
+              <w:t>Interrelazionale</w:t>
+            </w:r>
+            <w:proofErr w:type="spellEnd"/>
           </w:p>
         </w:tc>
         <w:tc>
@@ -16571,8 +18686,43 @@
               <w:cnfStyle w:val="000000000000" w:firstRow="0" w:lastRow="0" w:firstColumn="0" w:lastColumn="0" w:oddVBand="0" w:evenVBand="0" w:oddHBand="0" w:evenHBand="0" w:firstRowFirstColumn="0" w:firstRowLastColumn="0" w:lastRowFirstColumn="0" w:lastRowLastColumn="0"/>
               <w:rPr>
                 <w:rFonts w:ascii="Times New Roman" w:hAnsi="Times New Roman" w:cs="Times New Roman"/>
-              </w:rPr>
-            </w:pPr>
+                <w:color w:val="000000" w:themeColor="text1"/>
+              </w:rPr>
+            </w:pPr>
+            <w:r>
+              <w:rPr>
+                <w:rFonts w:ascii="Times New Roman" w:hAnsi="Times New Roman" w:cs="Times New Roman"/>
+                <w:color w:val="000000" w:themeColor="text1"/>
+                <w:shd w:val="clear" w:color="auto" w:fill="FFFFFF"/>
+              </w:rPr>
+              <w:t>N</w:t>
+            </w:r>
+            <w:r>
+              <w:rPr>
+                <w:rFonts w:ascii="Times New Roman" w:hAnsi="Times New Roman" w:cs="Times New Roman"/>
+                <w:color w:val="000000" w:themeColor="text1"/>
+                <w:shd w:val="clear" w:color="auto" w:fill="FFFFFF"/>
+              </w:rPr>
+              <w:t xml:space="preserve">on deve esistere una tavolata il cui numero di avventori sia superiore all’attributo </w:t>
+            </w:r>
+            <w:proofErr w:type="spellStart"/>
+            <w:r>
+              <w:rPr>
+                <w:rFonts w:ascii="Times New Roman" w:hAnsi="Times New Roman" w:cs="Times New Roman"/>
+                <w:color w:val="000000" w:themeColor="text1"/>
+                <w:shd w:val="clear" w:color="auto" w:fill="FFFFFF"/>
+              </w:rPr>
+              <w:t>MaxAvventori</w:t>
+            </w:r>
+            <w:proofErr w:type="spellEnd"/>
+            <w:r>
+              <w:rPr>
+                <w:rFonts w:ascii="Times New Roman" w:hAnsi="Times New Roman" w:cs="Times New Roman"/>
+                <w:color w:val="000000" w:themeColor="text1"/>
+                <w:shd w:val="clear" w:color="auto" w:fill="FFFFFF"/>
+              </w:rPr>
+              <w:t xml:space="preserve"> del Tavolo cui è assegnata.</w:t>
+            </w:r>
           </w:p>
         </w:tc>
       </w:tr>
@@ -16622,11 +18772,23 @@
           </w:tcPr>
           <w:p>
             <w:pPr>
+              <w:pStyle w:val="NormaleWeb"/>
+              <w:spacing w:before="0" w:beforeAutospacing="0" w:after="0" w:afterAutospacing="0"/>
               <w:cnfStyle w:val="000000100000" w:firstRow="0" w:lastRow="0" w:firstColumn="0" w:lastColumn="0" w:oddVBand="0" w:evenVBand="0" w:oddHBand="1" w:evenHBand="0" w:firstRowFirstColumn="0" w:firstRowLastColumn="0" w:lastRowFirstColumn="0" w:lastRowLastColumn="0"/>
               <w:rPr>
-                <w:rFonts w:ascii="Times New Roman" w:hAnsi="Times New Roman" w:cs="Times New Roman"/>
-              </w:rPr>
-            </w:pPr>
+                <w:color w:val="000000" w:themeColor="text1"/>
+                <w:sz w:val="22"/>
+                <w:szCs w:val="22"/>
+              </w:rPr>
+            </w:pPr>
+            <w:r>
+              <w:rPr>
+                <w:color w:val="000000" w:themeColor="text1"/>
+                <w:sz w:val="22"/>
+                <w:szCs w:val="22"/>
+              </w:rPr>
+              <w:t>Per tutte le entità che possiedono l’attributo di tipo stringa “Email”. L’email deve rispettare la sua forma standard ovvero contenere almeno un carattere prima della @, almeno un carattere tra essa e il punto e almeno due caratteri nella parte finale.</w:t>
+            </w:r>
           </w:p>
         </w:tc>
       </w:tr>
@@ -16678,8 +18840,53 @@
               <w:cnfStyle w:val="000000000000" w:firstRow="0" w:lastRow="0" w:firstColumn="0" w:lastColumn="0" w:oddVBand="0" w:evenVBand="0" w:oddHBand="0" w:evenHBand="0" w:firstRowFirstColumn="0" w:firstRowLastColumn="0" w:lastRowFirstColumn="0" w:lastRowLastColumn="0"/>
               <w:rPr>
                 <w:rFonts w:ascii="Times New Roman" w:hAnsi="Times New Roman" w:cs="Times New Roman"/>
-              </w:rPr>
-            </w:pPr>
+                <w:color w:val="000000" w:themeColor="text1"/>
+              </w:rPr>
+            </w:pPr>
+            <w:r>
+              <w:rPr>
+                <w:rFonts w:ascii="Times New Roman" w:hAnsi="Times New Roman" w:cs="Times New Roman"/>
+                <w:color w:val="000000" w:themeColor="text1"/>
+                <w:shd w:val="clear" w:color="auto" w:fill="FFFFFF"/>
+              </w:rPr>
+              <w:t>Per l’attributo di tipo stringa “</w:t>
+            </w:r>
+            <w:proofErr w:type="spellStart"/>
+            <w:r>
+              <w:rPr>
+                <w:rFonts w:ascii="Times New Roman" w:hAnsi="Times New Roman" w:cs="Times New Roman"/>
+                <w:color w:val="000000" w:themeColor="text1"/>
+                <w:shd w:val="clear" w:color="auto" w:fill="FFFFFF"/>
+              </w:rPr>
+              <w:t>SitoWeb</w:t>
+            </w:r>
+            <w:proofErr w:type="spellEnd"/>
+            <w:r>
+              <w:rPr>
+                <w:rFonts w:ascii="Times New Roman" w:hAnsi="Times New Roman" w:cs="Times New Roman"/>
+                <w:color w:val="000000" w:themeColor="text1"/>
+                <w:shd w:val="clear" w:color="auto" w:fill="FFFFFF"/>
+              </w:rPr>
+              <w:t>” dell’entità ristorante, deve rispettare la seguente forma standard ovvero contenere tre caratteri iniziali corrispondenti a “www” seguiti da un punto, almeno due caratteri, ed infine un punto seguito da almeno due caratteri nella parte finale</w:t>
+            </w:r>
+            <w:r>
+              <w:rPr>
+                <w:rFonts w:ascii="Times New Roman" w:hAnsi="Times New Roman" w:cs="Times New Roman"/>
+                <w:i/>
+                <w:iCs/>
+                <w:color w:val="000000" w:themeColor="text1"/>
+                <w:shd w:val="clear" w:color="auto" w:fill="FFFFFF"/>
+              </w:rPr>
+              <w:t xml:space="preserve"> </w:t>
+            </w:r>
+            <w:r>
+              <w:rPr>
+                <w:rFonts w:ascii="Times New Roman" w:hAnsi="Times New Roman" w:cs="Times New Roman"/>
+                <w:color w:val="000000" w:themeColor="text1"/>
+                <w:shd w:val="clear" w:color="auto" w:fill="FFFFFF"/>
+              </w:rPr>
+              <w:t>la stringa non deve contenere più di 75 caratteri</w:t>
+            </w:r>
           </w:p>
         </w:tc>
       </w:tr>
@@ -16729,11 +18936,31 @@
           </w:tcPr>
           <w:p>
             <w:pPr>
+              <w:pStyle w:val="NormaleWeb"/>
+              <w:spacing w:before="0" w:beforeAutospacing="0" w:after="0" w:afterAutospacing="0"/>
               <w:cnfStyle w:val="000000100000" w:firstRow="0" w:lastRow="0" w:firstColumn="0" w:lastColumn="0" w:oddVBand="0" w:evenVBand="0" w:oddHBand="1" w:evenHBand="0" w:firstRowFirstColumn="0" w:firstRowLastColumn="0" w:lastRowFirstColumn="0" w:lastRowLastColumn="0"/>
               <w:rPr>
-                <w:rFonts w:ascii="Times New Roman" w:hAnsi="Times New Roman" w:cs="Times New Roman"/>
-              </w:rPr>
-            </w:pPr>
+                <w:color w:val="000000" w:themeColor="text1"/>
+                <w:sz w:val="22"/>
+                <w:szCs w:val="22"/>
+              </w:rPr>
+            </w:pPr>
+            <w:r>
+              <w:rPr>
+                <w:color w:val="000000" w:themeColor="text1"/>
+                <w:sz w:val="22"/>
+                <w:szCs w:val="22"/>
+              </w:rPr>
+              <w:t>L</w:t>
+            </w:r>
+            <w:r>
+              <w:rPr>
+                <w:color w:val="000000" w:themeColor="text1"/>
+                <w:sz w:val="22"/>
+                <w:szCs w:val="22"/>
+              </w:rPr>
+              <w:t>’attributo Telefono presente nelle varie entità di tipo stringa deve contenere solo numeri e rispettare il formato standard italiano.</w:t>
+            </w:r>
           </w:p>
         </w:tc>
       </w:tr>
@@ -16773,6 +19000,14 @@
                 <w:rFonts w:ascii="Times New Roman" w:hAnsi="Times New Roman" w:cs="Times New Roman"/>
               </w:rPr>
             </w:pPr>
+            <w:proofErr w:type="spellStart"/>
+            <w:r>
+              <w:rPr>
+                <w:rFonts w:ascii="Times New Roman" w:hAnsi="Times New Roman" w:cs="Times New Roman"/>
+              </w:rPr>
+              <w:t>Interrelazionale</w:t>
+            </w:r>
+            <w:proofErr w:type="spellEnd"/>
           </w:p>
         </w:tc>
         <w:tc>
@@ -16785,8 +19020,61 @@
               <w:cnfStyle w:val="000000000000" w:firstRow="0" w:lastRow="0" w:firstColumn="0" w:lastColumn="0" w:oddVBand="0" w:evenVBand="0" w:oddHBand="0" w:evenHBand="0" w:firstRowFirstColumn="0" w:firstRowLastColumn="0" w:lastRowFirstColumn="0" w:lastRowLastColumn="0"/>
               <w:rPr>
                 <w:rFonts w:ascii="Times New Roman" w:hAnsi="Times New Roman" w:cs="Times New Roman"/>
-              </w:rPr>
-            </w:pPr>
+                <w:color w:val="000000" w:themeColor="text1"/>
+              </w:rPr>
+            </w:pPr>
+            <w:r>
+              <w:rPr>
+                <w:rFonts w:ascii="Times New Roman" w:hAnsi="Times New Roman" w:cs="Times New Roman"/>
+                <w:color w:val="000000" w:themeColor="text1"/>
+                <w:shd w:val="clear" w:color="auto" w:fill="FFFFFF"/>
+              </w:rPr>
+              <w:t>L</w:t>
+            </w:r>
+            <w:r>
+              <w:rPr>
+                <w:rFonts w:ascii="Times New Roman" w:hAnsi="Times New Roman" w:cs="Times New Roman"/>
+                <w:color w:val="000000" w:themeColor="text1"/>
+                <w:shd w:val="clear" w:color="auto" w:fill="FFFFFF"/>
+              </w:rPr>
+              <w:t xml:space="preserve">a </w:t>
+            </w:r>
+            <w:proofErr w:type="spellStart"/>
+            <w:r>
+              <w:rPr>
+                <w:rFonts w:ascii="Times New Roman" w:hAnsi="Times New Roman" w:cs="Times New Roman"/>
+                <w:color w:val="000000" w:themeColor="text1"/>
+                <w:shd w:val="clear" w:color="auto" w:fill="FFFFFF"/>
+              </w:rPr>
+              <w:t>DataN</w:t>
+            </w:r>
+            <w:proofErr w:type="spellEnd"/>
+            <w:r>
+              <w:rPr>
+                <w:rFonts w:ascii="Times New Roman" w:hAnsi="Times New Roman" w:cs="Times New Roman"/>
+                <w:color w:val="000000" w:themeColor="text1"/>
+                <w:shd w:val="clear" w:color="auto" w:fill="FFFFFF"/>
+              </w:rPr>
+              <w:t xml:space="preserve"> di un determinato avventore deve essere maggiore della </w:t>
+            </w:r>
+            <w:proofErr w:type="spellStart"/>
+            <w:r>
+              <w:rPr>
+                <w:rFonts w:ascii="Times New Roman" w:hAnsi="Times New Roman" w:cs="Times New Roman"/>
+                <w:color w:val="000000" w:themeColor="text1"/>
+                <w:shd w:val="clear" w:color="auto" w:fill="FFFFFF"/>
+              </w:rPr>
+              <w:t>DataArrivo</w:t>
+            </w:r>
+            <w:proofErr w:type="spellEnd"/>
+            <w:r>
+              <w:rPr>
+                <w:rFonts w:ascii="Times New Roman" w:hAnsi="Times New Roman" w:cs="Times New Roman"/>
+                <w:color w:val="000000" w:themeColor="text1"/>
+                <w:shd w:val="clear" w:color="auto" w:fill="FFFFFF"/>
+              </w:rPr>
+              <w:t xml:space="preserve"> della tavolata in cui esso è associato.</w:t>
+            </w:r>
           </w:p>
         </w:tc>
       </w:tr>
@@ -16836,11 +19124,49 @@
           </w:tcPr>
           <w:p>
             <w:pPr>
+              <w:pStyle w:val="NormaleWeb"/>
+              <w:spacing w:before="0" w:beforeAutospacing="0" w:after="0" w:afterAutospacing="0"/>
               <w:cnfStyle w:val="000000100000" w:firstRow="0" w:lastRow="0" w:firstColumn="0" w:lastColumn="0" w:oddVBand="0" w:evenVBand="0" w:oddHBand="1" w:evenHBand="0" w:firstRowFirstColumn="0" w:firstRowLastColumn="0" w:lastRowFirstColumn="0" w:lastRowLastColumn="0"/>
               <w:rPr>
-                <w:rFonts w:ascii="Times New Roman" w:hAnsi="Times New Roman" w:cs="Times New Roman"/>
-              </w:rPr>
-            </w:pPr>
+                <w:color w:val="000000" w:themeColor="text1"/>
+                <w:sz w:val="22"/>
+                <w:szCs w:val="22"/>
+              </w:rPr>
+            </w:pPr>
+            <w:r>
+              <w:rPr>
+                <w:color w:val="000000" w:themeColor="text1"/>
+                <w:sz w:val="22"/>
+                <w:szCs w:val="22"/>
+              </w:rPr>
+              <w:t>L</w:t>
+            </w:r>
+            <w:r>
+              <w:rPr>
+                <w:color w:val="000000" w:themeColor="text1"/>
+                <w:sz w:val="22"/>
+                <w:szCs w:val="22"/>
+              </w:rPr>
+              <w:t xml:space="preserve">a </w:t>
+            </w:r>
+            <w:proofErr w:type="spellStart"/>
+            <w:r>
+              <w:rPr>
+                <w:color w:val="000000" w:themeColor="text1"/>
+                <w:sz w:val="22"/>
+                <w:szCs w:val="22"/>
+              </w:rPr>
+              <w:t>DataArrivo</w:t>
+            </w:r>
+            <w:proofErr w:type="spellEnd"/>
+            <w:r>
+              <w:rPr>
+                <w:color w:val="000000" w:themeColor="text1"/>
+                <w:sz w:val="22"/>
+                <w:szCs w:val="22"/>
+              </w:rPr>
+              <w:t xml:space="preserve"> di una Tavolata deve essere maggiore o uguale alla Data corrente.</w:t>
+            </w:r>
           </w:p>
         </w:tc>
       </w:tr>
@@ -16889,9 +19215,40 @@
           </w:tcPr>
           <w:p>
             <w:pPr>
+              <w:pStyle w:val="NormaleWeb"/>
+              <w:spacing w:before="0" w:beforeAutospacing="0" w:after="0" w:afterAutospacing="0"/>
               <w:cnfStyle w:val="000000000000" w:firstRow="0" w:lastRow="0" w:firstColumn="0" w:lastColumn="0" w:oddVBand="0" w:evenVBand="0" w:oddHBand="0" w:evenHBand="0" w:firstRowFirstColumn="0" w:firstRowLastColumn="0" w:lastRowFirstColumn="0" w:lastRowLastColumn="0"/>
               <w:rPr>
-                <w:rFonts w:ascii="Times New Roman" w:hAnsi="Times New Roman" w:cs="Times New Roman"/>
+                <w:color w:val="000000" w:themeColor="text1"/>
+                <w:sz w:val="22"/>
+                <w:szCs w:val="22"/>
+              </w:rPr>
+            </w:pPr>
+            <w:r>
+              <w:rPr>
+                <w:color w:val="000000" w:themeColor="text1"/>
+                <w:sz w:val="22"/>
+                <w:szCs w:val="22"/>
+                <w:shd w:val="clear" w:color="auto" w:fill="FFFFFF"/>
+              </w:rPr>
+              <w:t>L</w:t>
+            </w:r>
+            <w:r>
+              <w:rPr>
+                <w:color w:val="000000" w:themeColor="text1"/>
+                <w:sz w:val="22"/>
+                <w:szCs w:val="22"/>
+                <w:shd w:val="clear" w:color="auto" w:fill="FFFFFF"/>
+              </w:rPr>
+              <w:t>'attributo “CAP” di tipo stringa deve contenere tutti numeri (e deve essere di 5 cifre)</w:t>
+            </w:r>
+          </w:p>
+          <w:p>
+            <w:pPr>
+              <w:cnfStyle w:val="000000000000" w:firstRow="0" w:lastRow="0" w:firstColumn="0" w:lastColumn="0" w:oddVBand="0" w:evenVBand="0" w:oddHBand="0" w:evenHBand="0" w:firstRowFirstColumn="0" w:firstRowLastColumn="0" w:lastRowFirstColumn="0" w:lastRowLastColumn="0"/>
+              <w:rPr>
+                <w:rFonts w:ascii="Times New Roman" w:hAnsi="Times New Roman" w:cs="Times New Roman"/>
+                <w:color w:val="000000" w:themeColor="text1"/>
               </w:rPr>
             </w:pPr>
           </w:p>
@@ -16978,8 +19335,71 @@
               <w:cnfStyle w:val="000000100000" w:firstRow="0" w:lastRow="0" w:firstColumn="0" w:lastColumn="0" w:oddVBand="0" w:evenVBand="0" w:oddHBand="1" w:evenHBand="0" w:firstRowFirstColumn="0" w:firstRowLastColumn="0" w:lastRowFirstColumn="0" w:lastRowLastColumn="0"/>
               <w:rPr>
                 <w:rFonts w:ascii="Times New Roman" w:hAnsi="Times New Roman" w:cs="Times New Roman"/>
-              </w:rPr>
-            </w:pPr>
+                <w:color w:val="000000" w:themeColor="text1"/>
+              </w:rPr>
+            </w:pPr>
+            <w:r>
+              <w:rPr>
+                <w:rFonts w:ascii="Times New Roman" w:hAnsi="Times New Roman" w:cs="Times New Roman"/>
+                <w:color w:val="000000" w:themeColor="text1"/>
+              </w:rPr>
+              <w:t>L</w:t>
+            </w:r>
+            <w:r>
+              <w:rPr>
+                <w:rFonts w:ascii="Times New Roman" w:hAnsi="Times New Roman" w:cs="Times New Roman"/>
+                <w:color w:val="000000" w:themeColor="text1"/>
+              </w:rPr>
+              <w:t xml:space="preserve">a </w:t>
+            </w:r>
+            <w:proofErr w:type="spellStart"/>
+            <w:r>
+              <w:rPr>
+                <w:rFonts w:ascii="Times New Roman" w:hAnsi="Times New Roman" w:cs="Times New Roman"/>
+                <w:color w:val="000000" w:themeColor="text1"/>
+              </w:rPr>
+              <w:t>CapienzaAvventori</w:t>
+            </w:r>
+            <w:proofErr w:type="spellEnd"/>
+            <w:r>
+              <w:rPr>
+                <w:rFonts w:ascii="Times New Roman" w:hAnsi="Times New Roman" w:cs="Times New Roman"/>
+                <w:color w:val="000000" w:themeColor="text1"/>
+              </w:rPr>
+              <w:t xml:space="preserve"> di una sala deve essere maggiore di 0 ed inoltre la </w:t>
+            </w:r>
+            <w:proofErr w:type="spellStart"/>
+            <w:r>
+              <w:rPr>
+                <w:rFonts w:ascii="Times New Roman" w:hAnsi="Times New Roman" w:cs="Times New Roman"/>
+                <w:color w:val="000000" w:themeColor="text1"/>
+              </w:rPr>
+              <w:t>CapienzaAvventori</w:t>
+            </w:r>
+            <w:proofErr w:type="spellEnd"/>
+            <w:r>
+              <w:rPr>
+                <w:rFonts w:ascii="Times New Roman" w:hAnsi="Times New Roman" w:cs="Times New Roman"/>
+                <w:color w:val="000000" w:themeColor="text1"/>
+              </w:rPr>
+              <w:t xml:space="preserve"> di una Sala deve essere uguale alla somma totale di “</w:t>
+            </w:r>
+            <w:proofErr w:type="spellStart"/>
+            <w:r>
+              <w:rPr>
+                <w:rFonts w:ascii="Times New Roman" w:hAnsi="Times New Roman" w:cs="Times New Roman"/>
+                <w:color w:val="000000" w:themeColor="text1"/>
+              </w:rPr>
+              <w:t>MaxAvventori</w:t>
+            </w:r>
+            <w:proofErr w:type="spellEnd"/>
+            <w:r>
+              <w:rPr>
+                <w:rFonts w:ascii="Times New Roman" w:hAnsi="Times New Roman" w:cs="Times New Roman"/>
+                <w:color w:val="000000" w:themeColor="text1"/>
+              </w:rPr>
+              <w:t>” per tutti i tavoli appartenenti alla Sala presa in considerazione.</w:t>
+            </w:r>
           </w:p>
         </w:tc>
       </w:tr>
@@ -17036,9 +19456,40 @@
           </w:tcPr>
           <w:p>
             <w:pPr>
+              <w:pStyle w:val="NormaleWeb"/>
+              <w:spacing w:before="0" w:beforeAutospacing="0" w:after="0" w:afterAutospacing="0"/>
               <w:cnfStyle w:val="000000000000" w:firstRow="0" w:lastRow="0" w:firstColumn="0" w:lastColumn="0" w:oddVBand="0" w:evenVBand="0" w:oddHBand="0" w:evenHBand="0" w:firstRowFirstColumn="0" w:firstRowLastColumn="0" w:lastRowFirstColumn="0" w:lastRowLastColumn="0"/>
               <w:rPr>
-                <w:rFonts w:ascii="Times New Roman" w:hAnsi="Times New Roman" w:cs="Times New Roman"/>
+                <w:color w:val="000000" w:themeColor="text1"/>
+                <w:sz w:val="22"/>
+                <w:szCs w:val="22"/>
+              </w:rPr>
+            </w:pPr>
+            <w:r>
+              <w:rPr>
+                <w:color w:val="000000" w:themeColor="text1"/>
+                <w:sz w:val="22"/>
+                <w:szCs w:val="22"/>
+                <w:shd w:val="clear" w:color="auto" w:fill="FFFFFF"/>
+              </w:rPr>
+              <w:t>L</w:t>
+            </w:r>
+            <w:r>
+              <w:rPr>
+                <w:color w:val="000000" w:themeColor="text1"/>
+                <w:sz w:val="22"/>
+                <w:szCs w:val="22"/>
+                <w:shd w:val="clear" w:color="auto" w:fill="FFFFFF"/>
+              </w:rPr>
+              <w:t>a dimensione in mq di una Sala deve essere maggiore di 0.</w:t>
+            </w:r>
+          </w:p>
+          <w:p>
+            <w:pPr>
+              <w:cnfStyle w:val="000000000000" w:firstRow="0" w:lastRow="0" w:firstColumn="0" w:lastColumn="0" w:oddVBand="0" w:evenVBand="0" w:oddHBand="0" w:evenHBand="0" w:firstRowFirstColumn="0" w:firstRowLastColumn="0" w:lastRowFirstColumn="0" w:lastRowLastColumn="0"/>
+              <w:rPr>
+                <w:rFonts w:ascii="Times New Roman" w:hAnsi="Times New Roman" w:cs="Times New Roman"/>
+                <w:color w:val="000000" w:themeColor="text1"/>
               </w:rPr>
             </w:pPr>
           </w:p>
@@ -17098,11 +19549,49 @@
           </w:tcPr>
           <w:p>
             <w:pPr>
+              <w:pStyle w:val="NormaleWeb"/>
+              <w:spacing w:before="0" w:beforeAutospacing="0" w:after="0" w:afterAutospacing="0"/>
               <w:cnfStyle w:val="000000100000" w:firstRow="0" w:lastRow="0" w:firstColumn="0" w:lastColumn="0" w:oddVBand="0" w:evenVBand="0" w:oddHBand="1" w:evenHBand="0" w:firstRowFirstColumn="0" w:firstRowLastColumn="0" w:lastRowFirstColumn="0" w:lastRowLastColumn="0"/>
               <w:rPr>
-                <w:rFonts w:ascii="Times New Roman" w:hAnsi="Times New Roman" w:cs="Times New Roman"/>
-              </w:rPr>
-            </w:pPr>
+                <w:color w:val="000000" w:themeColor="text1"/>
+                <w:sz w:val="22"/>
+                <w:szCs w:val="22"/>
+              </w:rPr>
+            </w:pPr>
+            <w:r>
+              <w:rPr>
+                <w:color w:val="000000" w:themeColor="text1"/>
+                <w:sz w:val="22"/>
+                <w:szCs w:val="22"/>
+              </w:rPr>
+              <w:t>I</w:t>
+            </w:r>
+            <w:r>
+              <w:rPr>
+                <w:color w:val="000000" w:themeColor="text1"/>
+                <w:sz w:val="22"/>
+                <w:szCs w:val="22"/>
+              </w:rPr>
+              <w:t xml:space="preserve">l numero massimo di avventori per un dato tavolo deve essere minore o uguale alla </w:t>
+            </w:r>
+            <w:proofErr w:type="spellStart"/>
+            <w:r>
+              <w:rPr>
+                <w:color w:val="000000" w:themeColor="text1"/>
+                <w:sz w:val="22"/>
+                <w:szCs w:val="22"/>
+              </w:rPr>
+              <w:t>CapienzaAvventori</w:t>
+            </w:r>
+            <w:proofErr w:type="spellEnd"/>
+            <w:r>
+              <w:rPr>
+                <w:color w:val="000000" w:themeColor="text1"/>
+                <w:sz w:val="22"/>
+                <w:szCs w:val="22"/>
+              </w:rPr>
+              <w:t xml:space="preserve"> della Sala a cui appartiene il tavolo.</w:t>
+            </w:r>
           </w:p>
         </w:tc>
       </w:tr>
@@ -17126,6 +19615,7 @@
               <w:rPr>
                 <w:rFonts w:ascii="Times New Roman" w:hAnsi="Times New Roman" w:cs="Times New Roman"/>
               </w:rPr>
+              <w:lastRenderedPageBreak/>
               <w:t>Temperatura avventore legale</w:t>
             </w:r>
           </w:p>
@@ -17154,8 +19644,25 @@
               <w:cnfStyle w:val="000000000000" w:firstRow="0" w:lastRow="0" w:firstColumn="0" w:lastColumn="0" w:oddVBand="0" w:evenVBand="0" w:oddHBand="0" w:evenHBand="0" w:firstRowFirstColumn="0" w:firstRowLastColumn="0" w:lastRowFirstColumn="0" w:lastRowLastColumn="0"/>
               <w:rPr>
                 <w:rFonts w:ascii="Times New Roman" w:hAnsi="Times New Roman" w:cs="Times New Roman"/>
-              </w:rPr>
-            </w:pPr>
+                <w:color w:val="000000" w:themeColor="text1"/>
+              </w:rPr>
+            </w:pPr>
+            <w:r>
+              <w:rPr>
+                <w:rFonts w:ascii="Times New Roman" w:hAnsi="Times New Roman" w:cs="Times New Roman"/>
+                <w:color w:val="000000" w:themeColor="text1"/>
+                <w:shd w:val="clear" w:color="auto" w:fill="FFFFFF"/>
+              </w:rPr>
+              <w:t>L</w:t>
+            </w:r>
+            <w:r>
+              <w:rPr>
+                <w:rFonts w:ascii="Times New Roman" w:hAnsi="Times New Roman" w:cs="Times New Roman"/>
+                <w:color w:val="000000" w:themeColor="text1"/>
+                <w:shd w:val="clear" w:color="auto" w:fill="FFFFFF"/>
+              </w:rPr>
+              <w:t>a temperatura registrata per un avventore deve essere maggiore o uguale a 35° e minore uguale a 37,5°.</w:t>
+            </w:r>
           </w:p>
         </w:tc>
       </w:tr>
@@ -17183,7 +19690,6 @@
               <w:rPr>
                 <w:rFonts w:ascii="Times New Roman" w:hAnsi="Times New Roman" w:cs="Times New Roman"/>
               </w:rPr>
-              <w:lastRenderedPageBreak/>
               <w:t>Data di arrivo avventori a tavolata legale</w:t>
             </w:r>
           </w:p>
@@ -17215,11 +19721,49 @@
           </w:tcPr>
           <w:p>
             <w:pPr>
+              <w:pStyle w:val="NormaleWeb"/>
+              <w:spacing w:before="0" w:beforeAutospacing="0" w:after="0" w:afterAutospacing="0"/>
               <w:cnfStyle w:val="000000100000" w:firstRow="0" w:lastRow="0" w:firstColumn="0" w:lastColumn="0" w:oddVBand="0" w:evenVBand="0" w:oddHBand="1" w:evenHBand="0" w:firstRowFirstColumn="0" w:firstRowLastColumn="0" w:lastRowFirstColumn="0" w:lastRowLastColumn="0"/>
               <w:rPr>
-                <w:rFonts w:ascii="Times New Roman" w:hAnsi="Times New Roman" w:cs="Times New Roman"/>
-              </w:rPr>
-            </w:pPr>
+                <w:color w:val="000000" w:themeColor="text1"/>
+                <w:sz w:val="22"/>
+                <w:szCs w:val="22"/>
+              </w:rPr>
+            </w:pPr>
+            <w:r>
+              <w:rPr>
+                <w:color w:val="000000" w:themeColor="text1"/>
+                <w:sz w:val="22"/>
+                <w:szCs w:val="22"/>
+              </w:rPr>
+              <w:t>L</w:t>
+            </w:r>
+            <w:r>
+              <w:rPr>
+                <w:color w:val="000000" w:themeColor="text1"/>
+                <w:sz w:val="22"/>
+                <w:szCs w:val="22"/>
+              </w:rPr>
+              <w:t xml:space="preserve">a </w:t>
+            </w:r>
+            <w:proofErr w:type="spellStart"/>
+            <w:r>
+              <w:rPr>
+                <w:color w:val="000000" w:themeColor="text1"/>
+                <w:sz w:val="22"/>
+                <w:szCs w:val="22"/>
+              </w:rPr>
+              <w:t>DataArrivo</w:t>
+            </w:r>
+            <w:proofErr w:type="spellEnd"/>
+            <w:r>
+              <w:rPr>
+                <w:color w:val="000000" w:themeColor="text1"/>
+                <w:sz w:val="22"/>
+                <w:szCs w:val="22"/>
+              </w:rPr>
+              <w:t xml:space="preserve"> di una Tavolata deve essere maggiore o uguale alla Data corrente.</w:t>
+            </w:r>
           </w:p>
         </w:tc>
       </w:tr>
@@ -17283,8 +19827,55 @@
               <w:cnfStyle w:val="000000000000" w:firstRow="0" w:lastRow="0" w:firstColumn="0" w:lastColumn="0" w:oddVBand="0" w:evenVBand="0" w:oddHBand="0" w:evenHBand="0" w:firstRowFirstColumn="0" w:firstRowLastColumn="0" w:lastRowFirstColumn="0" w:lastRowLastColumn="0"/>
               <w:rPr>
                 <w:rFonts w:ascii="Times New Roman" w:hAnsi="Times New Roman" w:cs="Times New Roman"/>
-              </w:rPr>
-            </w:pPr>
+                <w:color w:val="000000" w:themeColor="text1"/>
+              </w:rPr>
+            </w:pPr>
+            <w:r>
+              <w:rPr>
+                <w:rFonts w:ascii="Times New Roman" w:hAnsi="Times New Roman" w:cs="Times New Roman"/>
+                <w:color w:val="000000" w:themeColor="text1"/>
+              </w:rPr>
+              <w:t>N</w:t>
+            </w:r>
+            <w:r>
+              <w:rPr>
+                <w:rFonts w:ascii="Times New Roman" w:hAnsi="Times New Roman" w:cs="Times New Roman"/>
+                <w:color w:val="000000" w:themeColor="text1"/>
+              </w:rPr>
+              <w:t xml:space="preserve">on deve esistere una tavolata in cui il </w:t>
+            </w:r>
+            <w:proofErr w:type="spellStart"/>
+            <w:r>
+              <w:rPr>
+                <w:rFonts w:ascii="Times New Roman" w:hAnsi="Times New Roman" w:cs="Times New Roman"/>
+                <w:color w:val="000000" w:themeColor="text1"/>
+              </w:rPr>
+              <w:t>numcid</w:t>
+            </w:r>
+            <w:proofErr w:type="spellEnd"/>
+            <w:r>
+              <w:rPr>
+                <w:rFonts w:ascii="Times New Roman" w:hAnsi="Times New Roman" w:cs="Times New Roman"/>
+                <w:color w:val="000000" w:themeColor="text1"/>
+              </w:rPr>
+              <w:t xml:space="preserve"> del cameriere che serve al tavolo che compone la tavolata sia diverso dal </w:t>
+            </w:r>
+            <w:proofErr w:type="spellStart"/>
+            <w:r>
+              <w:rPr>
+                <w:rFonts w:ascii="Times New Roman" w:hAnsi="Times New Roman" w:cs="Times New Roman"/>
+                <w:color w:val="000000" w:themeColor="text1"/>
+              </w:rPr>
+              <w:t>numcid</w:t>
+            </w:r>
+            <w:proofErr w:type="spellEnd"/>
+            <w:r>
+              <w:rPr>
+                <w:rFonts w:ascii="Times New Roman" w:hAnsi="Times New Roman" w:cs="Times New Roman"/>
+                <w:color w:val="000000" w:themeColor="text1"/>
+              </w:rPr>
+              <w:t xml:space="preserve"> associato al tavolo cui il cameriere è assegnato di default.</w:t>
+            </w:r>
           </w:p>
         </w:tc>
       </w:tr>
@@ -17343,11 +19934,71 @@
           </w:tcPr>
           <w:p>
             <w:pPr>
+              <w:pStyle w:val="NormaleWeb"/>
+              <w:spacing w:after="0"/>
               <w:cnfStyle w:val="000000100000" w:firstRow="0" w:lastRow="0" w:firstColumn="0" w:lastColumn="0" w:oddVBand="0" w:evenVBand="0" w:oddHBand="1" w:evenHBand="0" w:firstRowFirstColumn="0" w:firstRowLastColumn="0" w:lastRowFirstColumn="0" w:lastRowLastColumn="0"/>
               <w:rPr>
-                <w:rFonts w:ascii="Times New Roman" w:hAnsi="Times New Roman" w:cs="Times New Roman"/>
-              </w:rPr>
-            </w:pPr>
+                <w:color w:val="000000" w:themeColor="text1"/>
+                <w:sz w:val="22"/>
+                <w:szCs w:val="22"/>
+              </w:rPr>
+            </w:pPr>
+            <w:r>
+              <w:rPr>
+                <w:color w:val="000000" w:themeColor="text1"/>
+                <w:sz w:val="22"/>
+                <w:szCs w:val="22"/>
+              </w:rPr>
+              <w:t>U</w:t>
+            </w:r>
+            <w:r>
+              <w:rPr>
+                <w:color w:val="000000" w:themeColor="text1"/>
+                <w:sz w:val="22"/>
+                <w:szCs w:val="22"/>
+              </w:rPr>
+              <w:t>na password deve contenere minimo 8 caratteri ed inoltre deve rispettare il seguente formato:</w:t>
+            </w:r>
+          </w:p>
+          <w:p>
+            <w:pPr>
+              <w:pStyle w:val="NormaleWeb"/>
+              <w:spacing w:after="0"/>
+              <w:cnfStyle w:val="000000100000" w:firstRow="0" w:lastRow="0" w:firstColumn="0" w:lastColumn="0" w:oddVBand="0" w:evenVBand="0" w:oddHBand="1" w:evenHBand="0" w:firstRowFirstColumn="0" w:firstRowLastColumn="0" w:lastRowFirstColumn="0" w:lastRowLastColumn="0"/>
+              <w:rPr>
+                <w:color w:val="000000" w:themeColor="text1"/>
+                <w:sz w:val="22"/>
+                <w:szCs w:val="22"/>
+              </w:rPr>
+            </w:pPr>
+            <w:r>
+              <w:rPr>
+                <w:color w:val="000000" w:themeColor="text1"/>
+                <w:sz w:val="22"/>
+                <w:szCs w:val="22"/>
+              </w:rPr>
+              <w:t>- deve esserci almeno una lettera;</w:t>
+            </w:r>
+          </w:p>
+          <w:p>
+            <w:pPr>
+              <w:pStyle w:val="NormaleWeb"/>
+              <w:spacing w:before="0" w:beforeAutospacing="0" w:after="0" w:afterAutospacing="0"/>
+              <w:cnfStyle w:val="000000100000" w:firstRow="0" w:lastRow="0" w:firstColumn="0" w:lastColumn="0" w:oddVBand="0" w:evenVBand="0" w:oddHBand="1" w:evenHBand="0" w:firstRowFirstColumn="0" w:firstRowLastColumn="0" w:lastRowFirstColumn="0" w:lastRowLastColumn="0"/>
+              <w:rPr>
+                <w:color w:val="000000" w:themeColor="text1"/>
+                <w:sz w:val="22"/>
+                <w:szCs w:val="22"/>
+              </w:rPr>
+            </w:pPr>
+            <w:r>
+              <w:rPr>
+                <w:color w:val="000000" w:themeColor="text1"/>
+                <w:sz w:val="22"/>
+                <w:szCs w:val="22"/>
+              </w:rPr>
+              <w:t>- deve esserci almeno un numero.</w:t>
+            </w:r>
           </w:p>
         </w:tc>
       </w:tr>
@@ -17402,9 +20053,31 @@
           </w:tcPr>
           <w:p>
             <w:pPr>
+              <w:pStyle w:val="NormaleWeb"/>
+              <w:spacing w:before="0" w:beforeAutospacing="0" w:after="0" w:afterAutospacing="0"/>
               <w:cnfStyle w:val="000000000000" w:firstRow="0" w:lastRow="0" w:firstColumn="0" w:lastColumn="0" w:oddVBand="0" w:evenVBand="0" w:oddHBand="0" w:evenHBand="0" w:firstRowFirstColumn="0" w:firstRowLastColumn="0" w:lastRowFirstColumn="0" w:lastRowLastColumn="0"/>
               <w:rPr>
-                <w:rFonts w:ascii="Times New Roman" w:hAnsi="Times New Roman" w:cs="Times New Roman"/>
+                <w:color w:val="000000" w:themeColor="text1"/>
+                <w:sz w:val="22"/>
+                <w:szCs w:val="22"/>
+              </w:rPr>
+            </w:pPr>
+            <w:r>
+              <w:rPr>
+                <w:color w:val="000000" w:themeColor="text1"/>
+                <w:sz w:val="22"/>
+                <w:szCs w:val="22"/>
+                <w:shd w:val="clear" w:color="auto" w:fill="FFFFFF"/>
+              </w:rPr>
+              <w:t>L’età di un cameriere deve essere &gt; di 18 anni</w:t>
+            </w:r>
+          </w:p>
+          <w:p>
+            <w:pPr>
+              <w:cnfStyle w:val="000000000000" w:firstRow="0" w:lastRow="0" w:firstColumn="0" w:lastColumn="0" w:oddVBand="0" w:evenVBand="0" w:oddHBand="0" w:evenHBand="0" w:firstRowFirstColumn="0" w:firstRowLastColumn="0" w:lastRowFirstColumn="0" w:lastRowLastColumn="0"/>
+              <w:rPr>
+                <w:rFonts w:ascii="Times New Roman" w:hAnsi="Times New Roman" w:cs="Times New Roman"/>
+                <w:color w:val="000000" w:themeColor="text1"/>
               </w:rPr>
             </w:pPr>
           </w:p>
@@ -17473,6 +20146,54 @@
                 <w:rFonts w:ascii="Times New Roman" w:hAnsi="Times New Roman" w:cs="Times New Roman"/>
               </w:rPr>
             </w:pPr>
+            <w:r>
+              <w:rPr>
+                <w:rFonts w:ascii="Times New Roman" w:hAnsi="Times New Roman" w:cs="Times New Roman"/>
+              </w:rPr>
+              <w:t xml:space="preserve">Per ogni </w:t>
+            </w:r>
+            <w:proofErr w:type="spellStart"/>
+            <w:r>
+              <w:rPr>
+                <w:rFonts w:ascii="Times New Roman" w:hAnsi="Times New Roman" w:cs="Times New Roman"/>
+              </w:rPr>
+              <w:t>DataArrivo</w:t>
+            </w:r>
+            <w:proofErr w:type="spellEnd"/>
+            <w:r>
+              <w:rPr>
+                <w:rFonts w:ascii="Times New Roman" w:hAnsi="Times New Roman" w:cs="Times New Roman"/>
+              </w:rPr>
+              <w:t xml:space="preserve"> di Tavolata, deve esistere un solo </w:t>
+            </w:r>
+            <w:proofErr w:type="spellStart"/>
+            <w:r>
+              <w:rPr>
+                <w:rFonts w:ascii="Times New Roman" w:hAnsi="Times New Roman" w:cs="Times New Roman"/>
+              </w:rPr>
+              <w:t>CodTavolata</w:t>
+            </w:r>
+            <w:proofErr w:type="spellEnd"/>
+            <w:r>
+              <w:rPr>
+                <w:rFonts w:ascii="Times New Roman" w:hAnsi="Times New Roman" w:cs="Times New Roman"/>
+              </w:rPr>
+              <w:t xml:space="preserve"> associato ad un dato </w:t>
+            </w:r>
+            <w:proofErr w:type="spellStart"/>
+            <w:r>
+              <w:rPr>
+                <w:rFonts w:ascii="Times New Roman" w:hAnsi="Times New Roman" w:cs="Times New Roman"/>
+              </w:rPr>
+              <w:t>CodTavolo</w:t>
+            </w:r>
+            <w:proofErr w:type="spellEnd"/>
+            <w:r>
+              <w:rPr>
+                <w:rFonts w:ascii="Times New Roman" w:hAnsi="Times New Roman" w:cs="Times New Roman"/>
+              </w:rPr>
+              <w:t>.</w:t>
+            </w:r>
           </w:p>
         </w:tc>
       </w:tr>
@@ -17524,8 +20245,16 @@
               <w:cnfStyle w:val="000000000000" w:firstRow="0" w:lastRow="0" w:firstColumn="0" w:lastColumn="0" w:oddVBand="0" w:evenVBand="0" w:oddHBand="0" w:evenHBand="0" w:firstRowFirstColumn="0" w:firstRowLastColumn="0" w:lastRowFirstColumn="0" w:lastRowLastColumn="0"/>
               <w:rPr>
                 <w:rFonts w:ascii="Times New Roman" w:hAnsi="Times New Roman" w:cs="Times New Roman"/>
-              </w:rPr>
-            </w:pPr>
+                <w:color w:val="000000" w:themeColor="text1"/>
+              </w:rPr>
+            </w:pPr>
+            <w:r>
+              <w:rPr>
+                <w:rFonts w:ascii="Times New Roman" w:hAnsi="Times New Roman" w:cs="Times New Roman"/>
+                <w:color w:val="000000" w:themeColor="text1"/>
+              </w:rPr>
+              <w:t>L’username del proprietario deve essere diverso per ogni istanza.</w:t>
+            </w:r>
           </w:p>
         </w:tc>
       </w:tr>
@@ -17578,8 +20307,16 @@
               <w:cnfStyle w:val="000000100000" w:firstRow="0" w:lastRow="0" w:firstColumn="0" w:lastColumn="0" w:oddVBand="0" w:evenVBand="0" w:oddHBand="1" w:evenHBand="0" w:firstRowFirstColumn="0" w:firstRowLastColumn="0" w:lastRowFirstColumn="0" w:lastRowLastColumn="0"/>
               <w:rPr>
                 <w:rFonts w:ascii="Times New Roman" w:hAnsi="Times New Roman" w:cs="Times New Roman"/>
-              </w:rPr>
-            </w:pPr>
+                <w:color w:val="000000" w:themeColor="text1"/>
+              </w:rPr>
+            </w:pPr>
+            <w:r>
+              <w:rPr>
+                <w:rFonts w:ascii="Times New Roman" w:hAnsi="Times New Roman" w:cs="Times New Roman"/>
+                <w:color w:val="000000" w:themeColor="text1"/>
+              </w:rPr>
+              <w:t>L’username del manager deve essere diverso per ogni istanza.</w:t>
+            </w:r>
           </w:p>
         </w:tc>
       </w:tr>
@@ -17639,6 +20376,7 @@
               <w:cnfStyle w:val="000000000000" w:firstRow="0" w:lastRow="0" w:firstColumn="0" w:lastColumn="0" w:oddVBand="0" w:evenVBand="0" w:oddHBand="0" w:evenHBand="0" w:firstRowFirstColumn="0" w:firstRowLastColumn="0" w:lastRowFirstColumn="0" w:lastRowLastColumn="0"/>
               <w:rPr>
                 <w:rFonts w:ascii="Times New Roman" w:hAnsi="Times New Roman" w:cs="Times New Roman"/>
+                <w:color w:val="000000" w:themeColor="text1"/>
               </w:rPr>
             </w:pPr>
           </w:p>
@@ -17710,6 +20448,7 @@
               <w:cnfStyle w:val="000000100000" w:firstRow="0" w:lastRow="0" w:firstColumn="0" w:lastColumn="0" w:oddVBand="0" w:evenVBand="0" w:oddHBand="1" w:evenHBand="0" w:firstRowFirstColumn="0" w:firstRowLastColumn="0" w:lastRowFirstColumn="0" w:lastRowLastColumn="0"/>
               <w:rPr>
                 <w:rFonts w:ascii="Times New Roman" w:hAnsi="Times New Roman" w:cs="Times New Roman"/>
+                <w:color w:val="000000" w:themeColor="text1"/>
               </w:rPr>
             </w:pPr>
           </w:p>
@@ -17783,6 +20522,7 @@
               <w:cnfStyle w:val="000000000000" w:firstRow="0" w:lastRow="0" w:firstColumn="0" w:lastColumn="0" w:oddVBand="0" w:evenVBand="0" w:oddHBand="0" w:evenHBand="0" w:firstRowFirstColumn="0" w:firstRowLastColumn="0" w:lastRowFirstColumn="0" w:lastRowLastColumn="0"/>
               <w:rPr>
                 <w:rFonts w:ascii="Times New Roman" w:hAnsi="Times New Roman" w:cs="Times New Roman"/>
+                <w:color w:val="000000" w:themeColor="text1"/>
               </w:rPr>
             </w:pPr>
           </w:p>
@@ -26120,7 +28860,6 @@
   <w:style w:type="character" w:default="1" w:styleId="Carpredefinitoparagrafo">
     <w:name w:val="Default Paragraph Font"/>
     <w:uiPriority w:val="1"/>
-    <w:semiHidden/>
     <w:unhideWhenUsed/>
   </w:style>
   <w:style w:type="table" w:default="1" w:styleId="Tabellanormale">
@@ -26941,6 +29680,28 @@
       </w:tcPr>
     </w:tblStylePr>
   </w:style>
+  <w:style w:type="paragraph" w:styleId="NormaleWeb">
+    <w:name w:val="Normal (Web)"/>
+    <w:basedOn w:val="Normale"/>
+    <w:uiPriority w:val="99"/>
+    <w:semiHidden/>
+    <w:unhideWhenUsed/>
+    <w:rsid w:val="001A4B62"/>
+    <w:pPr>
+      <w:spacing w:before="100" w:beforeAutospacing="1" w:after="100" w:afterAutospacing="1" w:line="240" w:lineRule="auto"/>
+    </w:pPr>
+    <w:rPr>
+      <w:rFonts w:ascii="Times New Roman" w:eastAsia="Times New Roman" w:hAnsi="Times New Roman" w:cs="Times New Roman"/>
+      <w:sz w:val="24"/>
+      <w:szCs w:val="24"/>
+      <w:lang w:eastAsia="it-IT"/>
+    </w:rPr>
+  </w:style>
+  <w:style w:type="character" w:customStyle="1" w:styleId="apple-tab-span">
+    <w:name w:val="apple-tab-span"/>
+    <w:basedOn w:val="Carpredefinitoparagrafo"/>
+    <w:rsid w:val="00E34B9C"/>
+  </w:style>
 </w:styles>
 </file>
 

</xml_diff>

<commit_message>
modifiche al dizionario dei vincoli
</commit_message>
<xml_diff>
--- a/documentazione-database/documentazione-progetto.docx
+++ b/documentazione-database/documentazione-progetto.docx
@@ -4524,24 +4524,14 @@
         </w:rPr>
         <w:t xml:space="preserve"> La tavolata </w:t>
       </w:r>
-      <w:proofErr w:type="gramStart"/>
-      <w:r>
-        <w:rPr>
-          <w:rFonts w:ascii="Times New Roman" w:hAnsi="Times New Roman" w:cs="Times New Roman"/>
-          <w:sz w:val="24"/>
-          <w:szCs w:val="24"/>
-        </w:rPr>
-        <w:t xml:space="preserve">viene </w:t>
-      </w:r>
-      <w:r>
-        <w:rPr>
-          <w:rFonts w:ascii="Times New Roman" w:hAnsi="Times New Roman" w:cs="Times New Roman"/>
-          <w:sz w:val="24"/>
-          <w:szCs w:val="24"/>
-        </w:rPr>
-        <w:t xml:space="preserve"> identificata</w:t>
-      </w:r>
-      <w:proofErr w:type="gramEnd"/>
+      <w:r>
+        <w:rPr>
+          <w:rFonts w:ascii="Times New Roman" w:hAnsi="Times New Roman" w:cs="Times New Roman"/>
+          <w:sz w:val="24"/>
+          <w:szCs w:val="24"/>
+        </w:rPr>
+        <w:t>viene identificata</w:t>
+      </w:r>
       <w:r>
         <w:rPr>
           <w:rFonts w:ascii="Times New Roman" w:hAnsi="Times New Roman" w:cs="Times New Roman"/>
@@ -5304,25 +5294,23 @@
           <w:sz w:val="24"/>
           <w:szCs w:val="24"/>
         </w:rPr>
-        <w:t xml:space="preserve"> e da </w:t>
-      </w:r>
-      <w:proofErr w:type="spellStart"/>
-      <w:r>
-        <w:rPr>
-          <w:rFonts w:ascii="Times New Roman" w:hAnsi="Times New Roman" w:cs="Times New Roman"/>
-          <w:sz w:val="24"/>
-          <w:szCs w:val="24"/>
-        </w:rPr>
-        <w:t>un’orario</w:t>
-      </w:r>
-      <w:proofErr w:type="spellEnd"/>
-      <w:r>
-        <w:rPr>
-          <w:rFonts w:ascii="Times New Roman" w:hAnsi="Times New Roman" w:cs="Times New Roman"/>
-          <w:sz w:val="24"/>
-          <w:szCs w:val="24"/>
-        </w:rPr>
-        <w:t xml:space="preserve"> di arrivo e uno di uscita, che coincideranno sempre con quelli dell’unico servizio </w:t>
+        <w:t xml:space="preserve"> e da un</w:t>
+      </w:r>
+      <w:r>
+        <w:rPr>
+          <w:rFonts w:ascii="Times New Roman" w:hAnsi="Times New Roman" w:cs="Times New Roman"/>
+          <w:sz w:val="24"/>
+          <w:szCs w:val="24"/>
+        </w:rPr>
+        <w:t xml:space="preserve"> </w:t>
+      </w:r>
+      <w:r>
+        <w:rPr>
+          <w:rFonts w:ascii="Times New Roman" w:hAnsi="Times New Roman" w:cs="Times New Roman"/>
+          <w:sz w:val="24"/>
+          <w:szCs w:val="24"/>
+        </w:rPr>
+        <w:t xml:space="preserve">orario di arrivo e uno di uscita, che coincideranno sempre con quelli dell’unico servizio </w:t>
       </w:r>
       <w:r>
         <w:rPr>
@@ -6377,47 +6365,7 @@
           <w:sz w:val="24"/>
           <w:szCs w:val="24"/>
         </w:rPr>
-        <w:t>Progettazione Concettuale</w:t>
-      </w:r>
-      <w:r>
-        <w:rPr>
-          <w:rFonts w:ascii="Times New Roman" w:hAnsi="Times New Roman" w:cs="Times New Roman"/>
-          <w:sz w:val="24"/>
-          <w:szCs w:val="24"/>
-        </w:rPr>
-        <w:t xml:space="preserve">, </w:t>
-      </w:r>
-      <w:r>
-        <w:rPr>
-          <w:rFonts w:ascii="Times New Roman" w:hAnsi="Times New Roman" w:cs="Times New Roman"/>
-          <w:sz w:val="24"/>
-          <w:szCs w:val="24"/>
-        </w:rPr>
-        <w:t xml:space="preserve">in cui </w:t>
-      </w:r>
-      <w:r>
-        <w:rPr>
-          <w:rFonts w:ascii="Times New Roman" w:hAnsi="Times New Roman" w:cs="Times New Roman"/>
-          <w:sz w:val="24"/>
-          <w:szCs w:val="24"/>
-        </w:rPr>
-        <w:t>è</w:t>
-      </w:r>
-      <w:r>
-        <w:rPr>
-          <w:rFonts w:ascii="Times New Roman" w:hAnsi="Times New Roman" w:cs="Times New Roman"/>
-          <w:sz w:val="24"/>
-          <w:szCs w:val="24"/>
-        </w:rPr>
-        <w:t xml:space="preserve"> </w:t>
-      </w:r>
-      <w:r>
-        <w:rPr>
-          <w:rFonts w:ascii="Times New Roman" w:hAnsi="Times New Roman" w:cs="Times New Roman"/>
-          <w:sz w:val="24"/>
-          <w:szCs w:val="24"/>
-        </w:rPr>
-        <w:t xml:space="preserve">definito il </w:t>
+        <w:t>p</w:t>
       </w:r>
       <w:r>
         <w:rPr>
@@ -6427,9 +6375,8 @@
           <w:sz w:val="24"/>
           <w:szCs w:val="24"/>
         </w:rPr>
-        <w:t xml:space="preserve">Class </w:t>
-      </w:r>
-      <w:proofErr w:type="spellStart"/>
+        <w:t xml:space="preserve">rogettazione </w:t>
+      </w:r>
       <w:r>
         <w:rPr>
           <w:rFonts w:ascii="Times New Roman" w:hAnsi="Times New Roman" w:cs="Times New Roman"/>
@@ -6438,40 +6385,7 @@
           <w:sz w:val="24"/>
           <w:szCs w:val="24"/>
         </w:rPr>
-        <w:t>Diagram</w:t>
-      </w:r>
-      <w:proofErr w:type="spellEnd"/>
-      <w:r>
-        <w:rPr>
-          <w:rFonts w:ascii="Times New Roman" w:hAnsi="Times New Roman" w:cs="Times New Roman"/>
-          <w:sz w:val="24"/>
-          <w:szCs w:val="24"/>
-        </w:rPr>
-        <w:t xml:space="preserve"> della base di dati e </w:t>
-      </w:r>
-      <w:r>
-        <w:rPr>
-          <w:rFonts w:ascii="Times New Roman" w:hAnsi="Times New Roman" w:cs="Times New Roman"/>
-          <w:sz w:val="24"/>
-          <w:szCs w:val="24"/>
-        </w:rPr>
-        <w:t xml:space="preserve">viene riportato </w:t>
-      </w:r>
-      <w:r>
-        <w:rPr>
-          <w:rFonts w:ascii="Times New Roman" w:hAnsi="Times New Roman" w:cs="Times New Roman"/>
-          <w:sz w:val="24"/>
-          <w:szCs w:val="24"/>
-        </w:rPr>
-        <w:t>il</w:t>
-      </w:r>
-      <w:r>
-        <w:rPr>
-          <w:rFonts w:ascii="Times New Roman" w:hAnsi="Times New Roman" w:cs="Times New Roman"/>
-          <w:sz w:val="24"/>
-          <w:szCs w:val="24"/>
-        </w:rPr>
-        <w:t xml:space="preserve"> </w:t>
+        <w:t>c</w:t>
       </w:r>
       <w:r>
         <w:rPr>
@@ -6481,7 +6395,141 @@
           <w:sz w:val="24"/>
           <w:szCs w:val="24"/>
         </w:rPr>
-        <w:t>Dizionario dei dati</w:t>
+        <w:t>oncettuale</w:t>
+      </w:r>
+      <w:r>
+        <w:rPr>
+          <w:rFonts w:ascii="Times New Roman" w:hAnsi="Times New Roman" w:cs="Times New Roman"/>
+          <w:sz w:val="24"/>
+          <w:szCs w:val="24"/>
+        </w:rPr>
+        <w:t xml:space="preserve">, </w:t>
+      </w:r>
+      <w:r>
+        <w:rPr>
+          <w:rFonts w:ascii="Times New Roman" w:hAnsi="Times New Roman" w:cs="Times New Roman"/>
+          <w:sz w:val="24"/>
+          <w:szCs w:val="24"/>
+        </w:rPr>
+        <w:t xml:space="preserve">in cui </w:t>
+      </w:r>
+      <w:r>
+        <w:rPr>
+          <w:rFonts w:ascii="Times New Roman" w:hAnsi="Times New Roman" w:cs="Times New Roman"/>
+          <w:sz w:val="24"/>
+          <w:szCs w:val="24"/>
+        </w:rPr>
+        <w:t>è</w:t>
+      </w:r>
+      <w:r>
+        <w:rPr>
+          <w:rFonts w:ascii="Times New Roman" w:hAnsi="Times New Roman" w:cs="Times New Roman"/>
+          <w:sz w:val="24"/>
+          <w:szCs w:val="24"/>
+        </w:rPr>
+        <w:t xml:space="preserve"> </w:t>
+      </w:r>
+      <w:r>
+        <w:rPr>
+          <w:rFonts w:ascii="Times New Roman" w:hAnsi="Times New Roman" w:cs="Times New Roman"/>
+          <w:sz w:val="24"/>
+          <w:szCs w:val="24"/>
+        </w:rPr>
+        <w:t xml:space="preserve">definito il </w:t>
+      </w:r>
+      <w:r>
+        <w:rPr>
+          <w:rFonts w:ascii="Times New Roman" w:hAnsi="Times New Roman" w:cs="Times New Roman"/>
+          <w:b/>
+          <w:bCs/>
+          <w:sz w:val="24"/>
+          <w:szCs w:val="24"/>
+        </w:rPr>
+        <w:t>c</w:t>
+      </w:r>
+      <w:r>
+        <w:rPr>
+          <w:rFonts w:ascii="Times New Roman" w:hAnsi="Times New Roman" w:cs="Times New Roman"/>
+          <w:b/>
+          <w:bCs/>
+          <w:sz w:val="24"/>
+          <w:szCs w:val="24"/>
+        </w:rPr>
+        <w:t xml:space="preserve">lass </w:t>
+      </w:r>
+      <w:proofErr w:type="spellStart"/>
+      <w:r>
+        <w:rPr>
+          <w:rFonts w:ascii="Times New Roman" w:hAnsi="Times New Roman" w:cs="Times New Roman"/>
+          <w:b/>
+          <w:bCs/>
+          <w:sz w:val="24"/>
+          <w:szCs w:val="24"/>
+        </w:rPr>
+        <w:t>d</w:t>
+      </w:r>
+      <w:r>
+        <w:rPr>
+          <w:rFonts w:ascii="Times New Roman" w:hAnsi="Times New Roman" w:cs="Times New Roman"/>
+          <w:b/>
+          <w:bCs/>
+          <w:sz w:val="24"/>
+          <w:szCs w:val="24"/>
+        </w:rPr>
+        <w:t>iagram</w:t>
+      </w:r>
+      <w:proofErr w:type="spellEnd"/>
+      <w:r>
+        <w:rPr>
+          <w:rFonts w:ascii="Times New Roman" w:hAnsi="Times New Roman" w:cs="Times New Roman"/>
+          <w:sz w:val="24"/>
+          <w:szCs w:val="24"/>
+        </w:rPr>
+        <w:t xml:space="preserve"> della base di dati e </w:t>
+      </w:r>
+      <w:r>
+        <w:rPr>
+          <w:rFonts w:ascii="Times New Roman" w:hAnsi="Times New Roman" w:cs="Times New Roman"/>
+          <w:sz w:val="24"/>
+          <w:szCs w:val="24"/>
+        </w:rPr>
+        <w:t xml:space="preserve">viene riportato </w:t>
+      </w:r>
+      <w:r>
+        <w:rPr>
+          <w:rFonts w:ascii="Times New Roman" w:hAnsi="Times New Roman" w:cs="Times New Roman"/>
+          <w:sz w:val="24"/>
+          <w:szCs w:val="24"/>
+        </w:rPr>
+        <w:t>il</w:t>
+      </w:r>
+      <w:r>
+        <w:rPr>
+          <w:rFonts w:ascii="Times New Roman" w:hAnsi="Times New Roman" w:cs="Times New Roman"/>
+          <w:sz w:val="24"/>
+          <w:szCs w:val="24"/>
+        </w:rPr>
+        <w:t xml:space="preserve"> </w:t>
+      </w:r>
+      <w:r>
+        <w:rPr>
+          <w:rFonts w:ascii="Times New Roman" w:hAnsi="Times New Roman" w:cs="Times New Roman"/>
+          <w:b/>
+          <w:bCs/>
+          <w:sz w:val="24"/>
+          <w:szCs w:val="24"/>
+        </w:rPr>
+        <w:t>d</w:t>
+      </w:r>
+      <w:r>
+        <w:rPr>
+          <w:rFonts w:ascii="Times New Roman" w:hAnsi="Times New Roman" w:cs="Times New Roman"/>
+          <w:b/>
+          <w:bCs/>
+          <w:sz w:val="24"/>
+          <w:szCs w:val="24"/>
+        </w:rPr>
+        <w:t>izionario dei dati</w:t>
       </w:r>
       <w:r>
         <w:rPr>
@@ -7402,7 +7450,23 @@
           <w:sz w:val="24"/>
           <w:szCs w:val="24"/>
         </w:rPr>
-        <w:t xml:space="preserve">el caso in cui i Class </w:t>
+        <w:t xml:space="preserve">el caso in cui i </w:t>
+      </w:r>
+      <w:r>
+        <w:rPr>
+          <w:rFonts w:ascii="Times New Roman" w:hAnsi="Times New Roman" w:cs="Times New Roman"/>
+          <w:sz w:val="24"/>
+          <w:szCs w:val="24"/>
+        </w:rPr>
+        <w:t>c</w:t>
+      </w:r>
+      <w:r>
+        <w:rPr>
+          <w:rFonts w:ascii="Times New Roman" w:hAnsi="Times New Roman" w:cs="Times New Roman"/>
+          <w:sz w:val="24"/>
+          <w:szCs w:val="24"/>
+        </w:rPr>
+        <w:t xml:space="preserve">lass </w:t>
       </w:r>
       <w:proofErr w:type="spellStart"/>
       <w:r>
@@ -7411,7 +7475,15 @@
           <w:sz w:val="24"/>
           <w:szCs w:val="24"/>
         </w:rPr>
-        <w:t>Diagram</w:t>
+        <w:t>di</w:t>
+      </w:r>
+      <w:r>
+        <w:rPr>
+          <w:rFonts w:ascii="Times New Roman" w:hAnsi="Times New Roman" w:cs="Times New Roman"/>
+          <w:sz w:val="24"/>
+          <w:szCs w:val="24"/>
+        </w:rPr>
+        <w:t>agram</w:t>
       </w:r>
       <w:proofErr w:type="spellEnd"/>
       <w:r>
@@ -7954,7 +8026,18 @@
           <w:sz w:val="20"/>
           <w:szCs w:val="20"/>
         </w:rPr>
-        <w:t>Diagram</w:t>
+        <w:t>d</w:t>
+      </w:r>
+      <w:r>
+        <w:rPr>
+          <w:rFonts w:ascii="Times New Roman" w:hAnsi="Times New Roman" w:cs="Times New Roman"/>
+          <w:i w:val="0"/>
+          <w:iCs w:val="0"/>
+          <w:color w:val="auto"/>
+          <w:sz w:val="20"/>
+          <w:szCs w:val="20"/>
+        </w:rPr>
+        <w:t>iagram</w:t>
       </w:r>
       <w:proofErr w:type="spellEnd"/>
       <w:r>
@@ -8248,15 +8331,6 @@
         </w:rPr>
         <w:t xml:space="preserve">conterrà attributi strutturati e gerarchie di </w:t>
       </w:r>
-      <w:proofErr w:type="gramStart"/>
-      <w:r>
-        <w:rPr>
-          <w:rFonts w:ascii="Times New Roman" w:hAnsi="Times New Roman" w:cs="Times New Roman"/>
-          <w:sz w:val="24"/>
-          <w:szCs w:val="24"/>
-        </w:rPr>
-        <w:t>specializzazione</w:t>
-      </w:r>
       <w:bookmarkEnd w:id="33"/>
       <w:r>
         <w:rPr>
@@ -8264,7 +8338,7 @@
           <w:sz w:val="24"/>
           <w:szCs w:val="24"/>
         </w:rPr>
-        <w:t>.</w:t>
+        <w:t>specializzazione.</w:t>
       </w:r>
       <w:r>
         <w:rPr>
@@ -8273,17 +8347,7 @@
           <w:sz w:val="24"/>
           <w:szCs w:val="24"/>
         </w:rPr>
-        <w:t>…</w:t>
-      </w:r>
-      <w:proofErr w:type="gramEnd"/>
-      <w:r>
-        <w:rPr>
-          <w:rFonts w:ascii="Times New Roman" w:hAnsi="Times New Roman" w:cs="Times New Roman"/>
-          <w:color w:val="FFFFFF" w:themeColor="background1"/>
-          <w:sz w:val="24"/>
-          <w:szCs w:val="24"/>
-        </w:rPr>
-        <w:t>………………………………………</w:t>
+        <w:t>……………………………………</w:t>
       </w:r>
       <w:bookmarkEnd w:id="34"/>
     </w:p>
@@ -8622,23 +8686,13 @@
         </w:rPr>
         <w:t xml:space="preserve">. </w:t>
       </w:r>
-      <w:proofErr w:type="gramStart"/>
-      <w:r>
-        <w:rPr>
-          <w:rFonts w:ascii="Times New Roman" w:hAnsi="Times New Roman" w:cs="Times New Roman"/>
-          <w:sz w:val="24"/>
-          <w:szCs w:val="24"/>
-        </w:rPr>
-        <w:t>E’</w:t>
-      </w:r>
-      <w:proofErr w:type="gramEnd"/>
-      <w:r>
-        <w:rPr>
-          <w:rFonts w:ascii="Times New Roman" w:hAnsi="Times New Roman" w:cs="Times New Roman"/>
-          <w:sz w:val="24"/>
-          <w:szCs w:val="24"/>
-        </w:rPr>
-        <w:t xml:space="preserve"> infatti possibile ottenere la </w:t>
+      <w:r>
+        <w:rPr>
+          <w:rFonts w:ascii="Times New Roman" w:hAnsi="Times New Roman" w:cs="Times New Roman"/>
+          <w:sz w:val="24"/>
+          <w:szCs w:val="24"/>
+        </w:rPr>
+        <w:t xml:space="preserve">E’ infatti possibile ottenere la </w:t>
       </w:r>
       <w:proofErr w:type="spellStart"/>
       <w:r>
@@ -9451,16 +9505,14 @@
           <w:szCs w:val="24"/>
         </w:rPr>
       </w:pPr>
-      <w:proofErr w:type="gramStart"/>
-      <w:r>
-        <w:rPr>
-          <w:rFonts w:ascii="Times New Roman" w:hAnsi="Times New Roman" w:cs="Times New Roman"/>
-          <w:sz w:val="24"/>
-          <w:szCs w:val="24"/>
-        </w:rPr>
-        <w:t>E’</w:t>
-      </w:r>
-      <w:proofErr w:type="gramEnd"/>
+      <w:r>
+        <w:rPr>
+          <w:rFonts w:ascii="Times New Roman" w:hAnsi="Times New Roman" w:cs="Times New Roman"/>
+          <w:sz w:val="24"/>
+          <w:szCs w:val="24"/>
+        </w:rPr>
+        <w:t>È</w:t>
+      </w:r>
       <w:r>
         <w:rPr>
           <w:rFonts w:ascii="Times New Roman" w:hAnsi="Times New Roman" w:cs="Times New Roman"/>
@@ -9535,16 +9587,14 @@
         </w:rPr>
         <w:t xml:space="preserve">. </w:t>
       </w:r>
-      <w:proofErr w:type="gramStart"/>
-      <w:r>
-        <w:rPr>
-          <w:rFonts w:ascii="Times New Roman" w:hAnsi="Times New Roman" w:cs="Times New Roman"/>
-          <w:sz w:val="24"/>
-          <w:szCs w:val="24"/>
-        </w:rPr>
-        <w:t>E’</w:t>
-      </w:r>
-      <w:proofErr w:type="gramEnd"/>
+      <w:r>
+        <w:rPr>
+          <w:rFonts w:ascii="Times New Roman" w:hAnsi="Times New Roman" w:cs="Times New Roman"/>
+          <w:sz w:val="24"/>
+          <w:szCs w:val="24"/>
+        </w:rPr>
+        <w:t>È</w:t>
+      </w:r>
       <w:r>
         <w:rPr>
           <w:rFonts w:ascii="Times New Roman" w:hAnsi="Times New Roman" w:cs="Times New Roman"/>
@@ -9776,7 +9826,6 @@
           <w:szCs w:val="24"/>
         </w:rPr>
       </w:pPr>
-      <w:proofErr w:type="gramStart"/>
       <w:r>
         <w:rPr>
           <w:rFonts w:ascii="Times New Roman" w:hAnsi="Times New Roman" w:cs="Times New Roman"/>
@@ -9784,9 +9833,8 @@
           <w:szCs w:val="24"/>
         </w:rPr>
         <w:lastRenderedPageBreak/>
-        <w:t>E’</w:t>
-      </w:r>
-      <w:proofErr w:type="gramEnd"/>
+        <w:t>È</w:t>
+      </w:r>
       <w:r>
         <w:rPr>
           <w:rFonts w:ascii="Times New Roman" w:hAnsi="Times New Roman" w:cs="Times New Roman"/>
@@ -10325,7 +10373,6 @@
         </w:rPr>
         <w:t xml:space="preserve"> </w:t>
       </w:r>
-      <w:proofErr w:type="gramStart"/>
       <w:r>
         <w:rPr>
           <w:rFonts w:ascii="Times New Roman" w:hAnsi="Times New Roman" w:cs="Times New Roman"/>
@@ -10340,16 +10387,7 @@
           <w:sz w:val="24"/>
           <w:szCs w:val="24"/>
         </w:rPr>
-        <w:t>la superclasse</w:t>
-      </w:r>
-      <w:proofErr w:type="gramEnd"/>
-      <w:r>
-        <w:rPr>
-          <w:rFonts w:ascii="Times New Roman" w:hAnsi="Times New Roman" w:cs="Times New Roman"/>
-          <w:sz w:val="24"/>
-          <w:szCs w:val="24"/>
-        </w:rPr>
-        <w:t xml:space="preserve"> nelle sottoclassi, </w:t>
+        <w:t xml:space="preserve">la superclasse nelle sottoclassi, </w:t>
       </w:r>
       <w:r>
         <w:rPr>
@@ -10653,7 +10691,18 @@
           <w:sz w:val="20"/>
           <w:szCs w:val="20"/>
         </w:rPr>
-        <w:t>Diagram</w:t>
+        <w:t>d</w:t>
+      </w:r>
+      <w:r>
+        <w:rPr>
+          <w:rFonts w:ascii="Times New Roman" w:hAnsi="Times New Roman" w:cs="Times New Roman"/>
+          <w:i w:val="0"/>
+          <w:iCs w:val="0"/>
+          <w:color w:val="auto"/>
+          <w:sz w:val="20"/>
+          <w:szCs w:val="20"/>
+        </w:rPr>
+        <w:t>iagram</w:t>
       </w:r>
       <w:proofErr w:type="spellEnd"/>
       <w:r>
@@ -15088,33 +15137,15 @@
                 <w:b/>
                 <w:bCs/>
               </w:rPr>
-              <w:t xml:space="preserve"> [</w:t>
-            </w:r>
-            <w:proofErr w:type="gramStart"/>
+              <w:t xml:space="preserve"> [1</w:t>
+            </w:r>
             <w:r>
               <w:rPr>
                 <w:rFonts w:ascii="Times New Roman" w:hAnsi="Times New Roman" w:cs="Times New Roman"/>
                 <w:b/>
                 <w:bCs/>
               </w:rPr>
-              <w:t>1</w:t>
-            </w:r>
-            <w:r>
-              <w:rPr>
-                <w:rFonts w:ascii="Times New Roman" w:hAnsi="Times New Roman" w:cs="Times New Roman"/>
-                <w:b/>
-                <w:bCs/>
-              </w:rPr>
-              <w:t>..</w:t>
-            </w:r>
-            <w:proofErr w:type="gramEnd"/>
-            <w:r>
-              <w:rPr>
-                <w:rFonts w:ascii="Times New Roman" w:hAnsi="Times New Roman" w:cs="Times New Roman"/>
-                <w:b/>
-                <w:bCs/>
-              </w:rPr>
-              <w:t>*</w:t>
+              <w:t>..*</w:t>
             </w:r>
             <w:r>
               <w:rPr>
@@ -15286,25 +15317,7 @@
                 <w:b/>
                 <w:bCs/>
               </w:rPr>
-              <w:t xml:space="preserve"> [</w:t>
-            </w:r>
-            <w:proofErr w:type="gramStart"/>
-            <w:r>
-              <w:rPr>
-                <w:rFonts w:ascii="Times New Roman" w:hAnsi="Times New Roman" w:cs="Times New Roman"/>
-                <w:b/>
-                <w:bCs/>
-              </w:rPr>
-              <w:t>1..</w:t>
-            </w:r>
-            <w:proofErr w:type="gramEnd"/>
-            <w:r>
-              <w:rPr>
-                <w:rFonts w:ascii="Times New Roman" w:hAnsi="Times New Roman" w:cs="Times New Roman"/>
-                <w:b/>
-                <w:bCs/>
-              </w:rPr>
-              <w:t xml:space="preserve">*] </w:t>
+              <w:t xml:space="preserve"> [1..*] </w:t>
             </w:r>
             <w:r>
               <w:rPr>
@@ -15535,21 +15548,7 @@
               <w:rPr>
                 <w:rFonts w:ascii="Times New Roman" w:hAnsi="Times New Roman" w:cs="Times New Roman"/>
               </w:rPr>
-              <w:t>Sala [</w:t>
-            </w:r>
-            <w:proofErr w:type="gramStart"/>
-            <w:r>
-              <w:rPr>
-                <w:rFonts w:ascii="Times New Roman" w:hAnsi="Times New Roman" w:cs="Times New Roman"/>
-              </w:rPr>
-              <w:t>1..</w:t>
-            </w:r>
-            <w:proofErr w:type="gramEnd"/>
-            <w:r>
-              <w:rPr>
-                <w:rFonts w:ascii="Times New Roman" w:hAnsi="Times New Roman" w:cs="Times New Roman"/>
-              </w:rPr>
-              <w:t>*] (Appartiene): indica u</w:t>
+              <w:t>Sala [1..*] (Appartiene): indica u</w:t>
             </w:r>
             <w:r>
               <w:rPr>
@@ -15679,21 +15678,7 @@
               <w:rPr>
                 <w:rFonts w:ascii="Times New Roman" w:hAnsi="Times New Roman" w:cs="Times New Roman"/>
               </w:rPr>
-              <w:t>Tavolo [</w:t>
-            </w:r>
-            <w:proofErr w:type="gramStart"/>
-            <w:r>
-              <w:rPr>
-                <w:rFonts w:ascii="Times New Roman" w:hAnsi="Times New Roman" w:cs="Times New Roman"/>
-              </w:rPr>
-              <w:t>1..</w:t>
-            </w:r>
-            <w:proofErr w:type="gramEnd"/>
-            <w:r>
-              <w:rPr>
-                <w:rFonts w:ascii="Times New Roman" w:hAnsi="Times New Roman" w:cs="Times New Roman"/>
-              </w:rPr>
-              <w:t>*] ruolo (Contiene): indica un tavolo conten</w:t>
+              <w:t>Tavolo [1..*] ruolo (Contiene): indica un tavolo conten</w:t>
             </w:r>
             <w:r>
               <w:rPr>
@@ -16217,19 +16202,11 @@
               </w:rPr>
               <w:t>Tavolata [</w:t>
             </w:r>
-            <w:proofErr w:type="gramStart"/>
-            <w:r>
-              <w:rPr>
-                <w:rFonts w:ascii="Times New Roman" w:hAnsi="Times New Roman" w:cs="Times New Roman"/>
-              </w:rPr>
-              <w:t>1..</w:t>
-            </w:r>
-            <w:proofErr w:type="gramEnd"/>
-            <w:r>
-              <w:rPr>
-                <w:rFonts w:ascii="Times New Roman" w:hAnsi="Times New Roman" w:cs="Times New Roman"/>
-              </w:rPr>
-              <w:t>*</w:t>
+            <w:r>
+              <w:rPr>
+                <w:rFonts w:ascii="Times New Roman" w:hAnsi="Times New Roman" w:cs="Times New Roman"/>
+              </w:rPr>
+              <w:t>1..*</w:t>
             </w:r>
             <w:r>
               <w:rPr>
@@ -16742,16 +16719,8 @@
               <w:rPr>
                 <w:rFonts w:ascii="Times New Roman" w:hAnsi="Times New Roman" w:cs="Times New Roman"/>
               </w:rPr>
-              <w:t xml:space="preserve"> </w:t>
-            </w:r>
-            <w:proofErr w:type="gramStart"/>
-            <w:r>
-              <w:rPr>
-                <w:rFonts w:ascii="Times New Roman" w:hAnsi="Times New Roman" w:cs="Times New Roman"/>
-              </w:rPr>
-              <w:t>*?*</w:t>
-            </w:r>
-            <w:proofErr w:type="gramEnd"/>
+              <w:t xml:space="preserve"> *?*</w:t>
+            </w:r>
           </w:p>
           <w:p>
             <w:pPr>
@@ -16848,19 +16817,11 @@
               </w:rPr>
               <w:t>Cameriere [</w:t>
             </w:r>
-            <w:proofErr w:type="gramStart"/>
-            <w:r>
-              <w:rPr>
-                <w:rFonts w:ascii="Times New Roman" w:hAnsi="Times New Roman" w:cs="Times New Roman"/>
-              </w:rPr>
-              <w:t>1..</w:t>
-            </w:r>
-            <w:proofErr w:type="gramEnd"/>
-            <w:r>
-              <w:rPr>
-                <w:rFonts w:ascii="Times New Roman" w:hAnsi="Times New Roman" w:cs="Times New Roman"/>
-              </w:rPr>
-              <w:t>*</w:t>
+            <w:r>
+              <w:rPr>
+                <w:rFonts w:ascii="Times New Roman" w:hAnsi="Times New Roman" w:cs="Times New Roman"/>
+              </w:rPr>
+              <w:t>1..*</w:t>
             </w:r>
             <w:r>
               <w:rPr>
@@ -17123,19 +17084,11 @@
               </w:rPr>
               <w:t>Avventore [</w:t>
             </w:r>
-            <w:proofErr w:type="gramStart"/>
-            <w:r>
-              <w:rPr>
-                <w:rFonts w:ascii="Times New Roman" w:hAnsi="Times New Roman" w:cs="Times New Roman"/>
-              </w:rPr>
-              <w:t>1..</w:t>
-            </w:r>
-            <w:proofErr w:type="gramEnd"/>
-            <w:r>
-              <w:rPr>
-                <w:rFonts w:ascii="Times New Roman" w:hAnsi="Times New Roman" w:cs="Times New Roman"/>
-              </w:rPr>
-              <w:t>*</w:t>
+            <w:r>
+              <w:rPr>
+                <w:rFonts w:ascii="Times New Roman" w:hAnsi="Times New Roman" w:cs="Times New Roman"/>
+              </w:rPr>
+              <w:t>1..*</w:t>
             </w:r>
             <w:r>
               <w:rPr>
@@ -17271,19 +17224,11 @@
               </w:rPr>
               <w:t>Avventore [</w:t>
             </w:r>
-            <w:proofErr w:type="gramStart"/>
-            <w:r>
-              <w:rPr>
-                <w:rFonts w:ascii="Times New Roman" w:hAnsi="Times New Roman" w:cs="Times New Roman"/>
-              </w:rPr>
-              <w:t>0..</w:t>
-            </w:r>
-            <w:proofErr w:type="gramEnd"/>
-            <w:r>
-              <w:rPr>
-                <w:rFonts w:ascii="Times New Roman" w:hAnsi="Times New Roman" w:cs="Times New Roman"/>
-              </w:rPr>
-              <w:t>1</w:t>
+            <w:r>
+              <w:rPr>
+                <w:rFonts w:ascii="Times New Roman" w:hAnsi="Times New Roman" w:cs="Times New Roman"/>
+              </w:rPr>
+              <w:t>0..1</w:t>
             </w:r>
             <w:r>
               <w:rPr>
@@ -17345,19 +17290,11 @@
               </w:rPr>
               <w:t>Caso [</w:t>
             </w:r>
-            <w:proofErr w:type="gramStart"/>
-            <w:r>
-              <w:rPr>
-                <w:rFonts w:ascii="Times New Roman" w:hAnsi="Times New Roman" w:cs="Times New Roman"/>
-              </w:rPr>
-              <w:t>0..</w:t>
-            </w:r>
-            <w:proofErr w:type="gramEnd"/>
-            <w:r>
-              <w:rPr>
-                <w:rFonts w:ascii="Times New Roman" w:hAnsi="Times New Roman" w:cs="Times New Roman"/>
-              </w:rPr>
-              <w:t>1</w:t>
+            <w:r>
+              <w:rPr>
+                <w:rFonts w:ascii="Times New Roman" w:hAnsi="Times New Roman" w:cs="Times New Roman"/>
+              </w:rPr>
+              <w:t>0..1</w:t>
             </w:r>
             <w:r>
               <w:rPr>
@@ -17496,19 +17433,11 @@
               </w:rPr>
               <w:t>Caso [</w:t>
             </w:r>
-            <w:proofErr w:type="gramStart"/>
-            <w:r>
-              <w:rPr>
-                <w:rFonts w:ascii="Times New Roman" w:hAnsi="Times New Roman" w:cs="Times New Roman"/>
-              </w:rPr>
-              <w:t>0..</w:t>
-            </w:r>
-            <w:proofErr w:type="gramEnd"/>
-            <w:r>
-              <w:rPr>
-                <w:rFonts w:ascii="Times New Roman" w:hAnsi="Times New Roman" w:cs="Times New Roman"/>
-              </w:rPr>
-              <w:t>1</w:t>
+            <w:r>
+              <w:rPr>
+                <w:rFonts w:ascii="Times New Roman" w:hAnsi="Times New Roman" w:cs="Times New Roman"/>
+              </w:rPr>
+              <w:t>0..1</w:t>
             </w:r>
             <w:r>
               <w:rPr>
@@ -17576,19 +17505,11 @@
               </w:rPr>
               <w:t>Cameriere [</w:t>
             </w:r>
-            <w:proofErr w:type="gramStart"/>
-            <w:r>
-              <w:rPr>
-                <w:rFonts w:ascii="Times New Roman" w:hAnsi="Times New Roman" w:cs="Times New Roman"/>
-              </w:rPr>
-              <w:t>0..</w:t>
-            </w:r>
-            <w:proofErr w:type="gramEnd"/>
-            <w:r>
-              <w:rPr>
-                <w:rFonts w:ascii="Times New Roman" w:hAnsi="Times New Roman" w:cs="Times New Roman"/>
-              </w:rPr>
-              <w:t>1</w:t>
+            <w:r>
+              <w:rPr>
+                <w:rFonts w:ascii="Times New Roman" w:hAnsi="Times New Roman" w:cs="Times New Roman"/>
+              </w:rPr>
+              <w:t>0..1</w:t>
             </w:r>
             <w:r>
               <w:rPr>
@@ -17790,19 +17711,11 @@
               </w:rPr>
               <w:t>Caso [</w:t>
             </w:r>
-            <w:proofErr w:type="gramStart"/>
-            <w:r>
-              <w:rPr>
-                <w:rFonts w:ascii="Times New Roman" w:hAnsi="Times New Roman" w:cs="Times New Roman"/>
-              </w:rPr>
-              <w:t>0..</w:t>
-            </w:r>
-            <w:proofErr w:type="gramEnd"/>
-            <w:r>
-              <w:rPr>
-                <w:rFonts w:ascii="Times New Roman" w:hAnsi="Times New Roman" w:cs="Times New Roman"/>
-              </w:rPr>
-              <w:t>*</w:t>
+            <w:r>
+              <w:rPr>
+                <w:rFonts w:ascii="Times New Roman" w:hAnsi="Times New Roman" w:cs="Times New Roman"/>
+              </w:rPr>
+              <w:t>0..*</w:t>
             </w:r>
             <w:r>
               <w:rPr>
@@ -18004,19 +17917,11 @@
               <w:lastRenderedPageBreak/>
               <w:t>Caso [</w:t>
             </w:r>
-            <w:proofErr w:type="gramStart"/>
-            <w:r>
-              <w:rPr>
-                <w:rFonts w:ascii="Times New Roman" w:hAnsi="Times New Roman" w:cs="Times New Roman"/>
-              </w:rPr>
-              <w:t>0..</w:t>
-            </w:r>
-            <w:proofErr w:type="gramEnd"/>
-            <w:r>
-              <w:rPr>
-                <w:rFonts w:ascii="Times New Roman" w:hAnsi="Times New Roman" w:cs="Times New Roman"/>
-              </w:rPr>
-              <w:t>*</w:t>
+            <w:r>
+              <w:rPr>
+                <w:rFonts w:ascii="Times New Roman" w:hAnsi="Times New Roman" w:cs="Times New Roman"/>
+              </w:rPr>
+              <w:t>0..*</w:t>
             </w:r>
             <w:r>
               <w:rPr>
@@ -19185,19 +19090,7 @@
               <w:rPr>
                 <w:rFonts w:ascii="Times New Roman" w:hAnsi="Times New Roman" w:cs="Times New Roman"/>
               </w:rPr>
-              <w:t xml:space="preserve">in </w:t>
-            </w:r>
-            <w:r>
-              <w:rPr>
-                <w:rFonts w:ascii="Times New Roman" w:hAnsi="Times New Roman" w:cs="Times New Roman"/>
-              </w:rPr>
-              <w:t>S</w:t>
-            </w:r>
-            <w:r>
-              <w:rPr>
-                <w:rFonts w:ascii="Times New Roman" w:hAnsi="Times New Roman" w:cs="Times New Roman"/>
-              </w:rPr>
-              <w:t>ala legale</w:t>
+              <w:t>legale</w:t>
             </w:r>
           </w:p>
         </w:tc>
@@ -19246,7 +19139,14 @@
                 <w:rFonts w:ascii="Times New Roman" w:hAnsi="Times New Roman" w:cs="Times New Roman"/>
                 <w:color w:val="000000" w:themeColor="text1"/>
               </w:rPr>
-              <w:t xml:space="preserve">a </w:t>
+              <w:t>’attributo</w:t>
+            </w:r>
+            <w:r>
+              <w:rPr>
+                <w:rFonts w:ascii="Times New Roman" w:hAnsi="Times New Roman" w:cs="Times New Roman"/>
+                <w:color w:val="000000" w:themeColor="text1"/>
+              </w:rPr>
+              <w:t xml:space="preserve"> </w:t>
             </w:r>
             <w:proofErr w:type="spellStart"/>
             <w:r>
@@ -19262,39 +19162,28 @@
                 <w:rFonts w:ascii="Times New Roman" w:hAnsi="Times New Roman" w:cs="Times New Roman"/>
                 <w:color w:val="000000" w:themeColor="text1"/>
               </w:rPr>
-              <w:t xml:space="preserve"> di una sala deve essere maggiore di 0 ed inoltre la </w:t>
-            </w:r>
-            <w:proofErr w:type="spellStart"/>
+              <w:t xml:space="preserve"> di </w:t>
+            </w:r>
             <w:r>
               <w:rPr>
                 <w:rFonts w:ascii="Times New Roman" w:hAnsi="Times New Roman" w:cs="Times New Roman"/>
                 <w:color w:val="000000" w:themeColor="text1"/>
               </w:rPr>
-              <w:t>CapienzaAvventori</w:t>
-            </w:r>
-            <w:proofErr w:type="spellEnd"/>
+              <w:t>S</w:t>
+            </w:r>
             <w:r>
               <w:rPr>
                 <w:rFonts w:ascii="Times New Roman" w:hAnsi="Times New Roman" w:cs="Times New Roman"/>
                 <w:color w:val="000000" w:themeColor="text1"/>
               </w:rPr>
-              <w:t xml:space="preserve"> di una Sala deve essere uguale alla somma totale di “</w:t>
-            </w:r>
-            <w:proofErr w:type="spellStart"/>
+              <w:t>ala deve essere maggiore di 0</w:t>
+            </w:r>
             <w:r>
               <w:rPr>
                 <w:rFonts w:ascii="Times New Roman" w:hAnsi="Times New Roman" w:cs="Times New Roman"/>
                 <w:color w:val="000000" w:themeColor="text1"/>
               </w:rPr>
-              <w:t>MaxAvventori</w:t>
-            </w:r>
-            <w:proofErr w:type="spellEnd"/>
-            <w:r>
-              <w:rPr>
-                <w:rFonts w:ascii="Times New Roman" w:hAnsi="Times New Roman" w:cs="Times New Roman"/>
-                <w:color w:val="000000" w:themeColor="text1"/>
-              </w:rPr>
-              <w:t>” per tutti i tavoli appartenenti alla Sala presa in considerazione.</w:t>
+              <w:t>.</w:t>
             </w:r>
           </w:p>
         </w:tc>
@@ -19472,33 +19361,43 @@
                 <w:sz w:val="22"/>
                 <w:szCs w:val="22"/>
               </w:rPr>
-              <w:t>I</w:t>
-            </w:r>
+              <w:t xml:space="preserve">L’attributo </w:t>
+            </w:r>
+            <w:proofErr w:type="spellStart"/>
             <w:r>
               <w:rPr>
                 <w:color w:val="000000" w:themeColor="text1"/>
                 <w:sz w:val="22"/>
                 <w:szCs w:val="22"/>
               </w:rPr>
-              <w:t xml:space="preserve">l numero massimo di avventori per un dato tavolo deve essere minore o uguale alla </w:t>
-            </w:r>
-            <w:proofErr w:type="spellStart"/>
+              <w:t>MaxAvventori</w:t>
+            </w:r>
+            <w:proofErr w:type="spellEnd"/>
             <w:r>
               <w:rPr>
                 <w:color w:val="000000" w:themeColor="text1"/>
                 <w:sz w:val="22"/>
                 <w:szCs w:val="22"/>
               </w:rPr>
-              <w:t>CapienzaAvventori</w:t>
-            </w:r>
-            <w:proofErr w:type="spellEnd"/>
+              <w:t xml:space="preserve"> di Tavolo deve essere &gt; 0 e ≤ all’attributo </w:t>
+            </w:r>
+            <w:proofErr w:type="spellStart"/>
             <w:r>
               <w:rPr>
                 <w:color w:val="000000" w:themeColor="text1"/>
                 <w:sz w:val="22"/>
                 <w:szCs w:val="22"/>
               </w:rPr>
-              <w:t xml:space="preserve"> della Sala a cui appartiene il tavolo.</w:t>
+              <w:t>CapienzaAvventori</w:t>
+            </w:r>
+            <w:proofErr w:type="spellEnd"/>
+            <w:r>
+              <w:rPr>
+                <w:color w:val="000000" w:themeColor="text1"/>
+                <w:sz w:val="22"/>
+                <w:szCs w:val="22"/>
+              </w:rPr>
+              <w:t xml:space="preserve"> di Sala.</w:t>
             </w:r>
           </w:p>
         </w:tc>
@@ -19524,7 +19423,21 @@
                 <w:rFonts w:ascii="Times New Roman" w:hAnsi="Times New Roman" w:cs="Times New Roman"/>
               </w:rPr>
               <w:lastRenderedPageBreak/>
-              <w:t>Temperatura avventore legale</w:t>
+              <w:t xml:space="preserve">Somma </w:t>
+            </w:r>
+            <w:proofErr w:type="spellStart"/>
+            <w:r>
+              <w:rPr>
+                <w:rFonts w:ascii="Times New Roman" w:hAnsi="Times New Roman" w:cs="Times New Roman"/>
+              </w:rPr>
+              <w:t>MaxAvventori</w:t>
+            </w:r>
+            <w:proofErr w:type="spellEnd"/>
+            <w:r>
+              <w:rPr>
+                <w:rFonts w:ascii="Times New Roman" w:hAnsi="Times New Roman" w:cs="Times New Roman"/>
+              </w:rPr>
+              <w:t xml:space="preserve"> legale</w:t>
             </w:r>
           </w:p>
         </w:tc>
@@ -19540,12 +19453,6 @@
                 <w:rFonts w:ascii="Times New Roman" w:hAnsi="Times New Roman" w:cs="Times New Roman"/>
               </w:rPr>
             </w:pPr>
-            <w:r>
-              <w:rPr>
-                <w:rFonts w:ascii="Times New Roman" w:hAnsi="Times New Roman" w:cs="Times New Roman"/>
-              </w:rPr>
-              <w:t>Dominio</w:t>
-            </w:r>
           </w:p>
         </w:tc>
         <w:tc>
@@ -19555,27 +19462,59 @@
           </w:tcPr>
           <w:p>
             <w:pPr>
+              <w:pStyle w:val="NormaleWeb"/>
+              <w:spacing w:before="0" w:beforeAutospacing="0" w:after="0" w:afterAutospacing="0"/>
+              <w:jc w:val="both"/>
               <w:cnfStyle w:val="000000000000" w:firstRow="0" w:lastRow="0" w:firstColumn="0" w:lastColumn="0" w:oddVBand="0" w:evenVBand="0" w:oddHBand="0" w:evenHBand="0" w:firstRowFirstColumn="0" w:firstRowLastColumn="0" w:lastRowFirstColumn="0" w:lastRowLastColumn="0"/>
               <w:rPr>
-                <w:rFonts w:ascii="Times New Roman" w:hAnsi="Times New Roman" w:cs="Times New Roman"/>
                 <w:color w:val="000000" w:themeColor="text1"/>
-              </w:rPr>
-            </w:pPr>
-            <w:r>
-              <w:rPr>
-                <w:rFonts w:ascii="Times New Roman" w:hAnsi="Times New Roman" w:cs="Times New Roman"/>
+                <w:sz w:val="22"/>
+                <w:szCs w:val="22"/>
+              </w:rPr>
+            </w:pPr>
+            <w:r>
+              <w:rPr>
                 <w:color w:val="000000" w:themeColor="text1"/>
-                <w:shd w:val="clear" w:color="auto" w:fill="FFFFFF"/>
-              </w:rPr>
-              <w:t>L</w:t>
-            </w:r>
-            <w:r>
-              <w:rPr>
-                <w:rFonts w:ascii="Times New Roman" w:hAnsi="Times New Roman" w:cs="Times New Roman"/>
+                <w:sz w:val="22"/>
+                <w:szCs w:val="22"/>
+              </w:rPr>
+              <w:t xml:space="preserve">La somma totale dell’attributo </w:t>
+            </w:r>
+            <w:proofErr w:type="spellStart"/>
+            <w:r>
+              <w:rPr>
                 <w:color w:val="000000" w:themeColor="text1"/>
-                <w:shd w:val="clear" w:color="auto" w:fill="FFFFFF"/>
-              </w:rPr>
-              <w:t>a temperatura registrata per un avventore deve essere maggiore o uguale a 35° e minore uguale a 37,5°.</w:t>
+                <w:sz w:val="22"/>
+                <w:szCs w:val="22"/>
+              </w:rPr>
+              <w:t>MaxAvventori</w:t>
+            </w:r>
+            <w:proofErr w:type="spellEnd"/>
+            <w:r>
+              <w:rPr>
+                <w:color w:val="000000" w:themeColor="text1"/>
+                <w:sz w:val="22"/>
+                <w:szCs w:val="22"/>
+              </w:rPr>
+              <w:t xml:space="preserve"> per ogni istanza di Tavolo deve essere ≤ all’attributo </w:t>
+            </w:r>
+            <w:proofErr w:type="spellStart"/>
+            <w:r>
+              <w:rPr>
+                <w:color w:val="000000" w:themeColor="text1"/>
+                <w:sz w:val="22"/>
+                <w:szCs w:val="22"/>
+              </w:rPr>
+              <w:t>CapienzaAvventori</w:t>
+            </w:r>
+            <w:proofErr w:type="spellEnd"/>
+            <w:r>
+              <w:rPr>
+                <w:color w:val="000000" w:themeColor="text1"/>
+                <w:sz w:val="22"/>
+                <w:szCs w:val="22"/>
+              </w:rPr>
+              <w:t xml:space="preserve"> della Sala che contiene le istanze di Tavolo.</w:t>
             </w:r>
           </w:p>
         </w:tc>
@@ -19589,9 +19528,6 @@
           <w:tcPr>
             <w:cnfStyle w:val="001000000000" w:firstRow="0" w:lastRow="0" w:firstColumn="1" w:lastColumn="0" w:oddVBand="0" w:evenVBand="0" w:oddHBand="0" w:evenHBand="0" w:firstRowFirstColumn="0" w:firstRowLastColumn="0" w:lastRowFirstColumn="0" w:lastRowLastColumn="0"/>
             <w:tcW w:w="2689" w:type="dxa"/>
-            <w:tcBorders>
-              <w:bottom w:val="single" w:sz="4" w:space="0" w:color="A5A5A5" w:themeColor="accent3"/>
-            </w:tcBorders>
             <w:vAlign w:val="center"/>
           </w:tcPr>
           <w:p>
@@ -19604,16 +19540,13 @@
               <w:rPr>
                 <w:rFonts w:ascii="Times New Roman" w:hAnsi="Times New Roman" w:cs="Times New Roman"/>
               </w:rPr>
-              <w:t>Data di arrivo avventori a tavolata legale</w:t>
+              <w:t>Temperatura avventore legale</w:t>
             </w:r>
           </w:p>
         </w:tc>
         <w:tc>
           <w:tcPr>
             <w:tcW w:w="1701" w:type="dxa"/>
-            <w:tcBorders>
-              <w:bottom w:val="single" w:sz="4" w:space="0" w:color="A5A5A5" w:themeColor="accent3"/>
-            </w:tcBorders>
             <w:vAlign w:val="center"/>
           </w:tcPr>
           <w:p>
@@ -19634,55 +19567,31 @@
         <w:tc>
           <w:tcPr>
             <w:tcW w:w="5608" w:type="dxa"/>
-            <w:tcBorders>
-              <w:bottom w:val="single" w:sz="4" w:space="0" w:color="A5A5A5" w:themeColor="accent3"/>
-            </w:tcBorders>
             <w:vAlign w:val="center"/>
           </w:tcPr>
           <w:p>
             <w:pPr>
-              <w:pStyle w:val="NormaleWeb"/>
-              <w:spacing w:before="0" w:beforeAutospacing="0" w:after="0" w:afterAutospacing="0"/>
               <w:cnfStyle w:val="000000100000" w:firstRow="0" w:lastRow="0" w:firstColumn="0" w:lastColumn="0" w:oddVBand="0" w:evenVBand="0" w:oddHBand="1" w:evenHBand="0" w:firstRowFirstColumn="0" w:firstRowLastColumn="0" w:lastRowFirstColumn="0" w:lastRowLastColumn="0"/>
               <w:rPr>
+                <w:rFonts w:ascii="Times New Roman" w:hAnsi="Times New Roman" w:cs="Times New Roman"/>
                 <w:color w:val="000000" w:themeColor="text1"/>
-                <w:sz w:val="22"/>
-                <w:szCs w:val="22"/>
-              </w:rPr>
-            </w:pPr>
-            <w:r>
-              <w:rPr>
+              </w:rPr>
+            </w:pPr>
+            <w:r>
+              <w:rPr>
+                <w:rFonts w:ascii="Times New Roman" w:hAnsi="Times New Roman" w:cs="Times New Roman"/>
                 <w:color w:val="000000" w:themeColor="text1"/>
-                <w:sz w:val="22"/>
-                <w:szCs w:val="22"/>
+                <w:shd w:val="clear" w:color="auto" w:fill="FFFFFF"/>
               </w:rPr>
               <w:t>L</w:t>
             </w:r>
             <w:r>
               <w:rPr>
+                <w:rFonts w:ascii="Times New Roman" w:hAnsi="Times New Roman" w:cs="Times New Roman"/>
                 <w:color w:val="000000" w:themeColor="text1"/>
-                <w:sz w:val="22"/>
-                <w:szCs w:val="22"/>
-              </w:rPr>
-              <w:t xml:space="preserve">a </w:t>
-            </w:r>
-            <w:proofErr w:type="spellStart"/>
-            <w:r>
-              <w:rPr>
-                <w:color w:val="000000" w:themeColor="text1"/>
-                <w:sz w:val="22"/>
-                <w:szCs w:val="22"/>
-              </w:rPr>
-              <w:t>DataArrivo</w:t>
-            </w:r>
-            <w:proofErr w:type="spellEnd"/>
-            <w:r>
-              <w:rPr>
-                <w:color w:val="000000" w:themeColor="text1"/>
-                <w:sz w:val="22"/>
-                <w:szCs w:val="22"/>
-              </w:rPr>
-              <w:t xml:space="preserve"> di una Tavolata deve essere maggiore o uguale alla Data corrente.</w:t>
+                <w:shd w:val="clear" w:color="auto" w:fill="FFFFFF"/>
+              </w:rPr>
+              <w:t>a temperatura registrata per un avventore deve essere maggiore o uguale a 35° e minore uguale a 37,5°.</w:t>
             </w:r>
           </w:p>
         </w:tc>
@@ -19696,7 +19605,6 @@
             <w:cnfStyle w:val="001000000000" w:firstRow="0" w:lastRow="0" w:firstColumn="1" w:lastColumn="0" w:oddVBand="0" w:evenVBand="0" w:oddHBand="0" w:evenHBand="0" w:firstRowFirstColumn="0" w:firstRowLastColumn="0" w:lastRowFirstColumn="0" w:lastRowLastColumn="0"/>
             <w:tcW w:w="2689" w:type="dxa"/>
             <w:tcBorders>
-              <w:top w:val="single" w:sz="4" w:space="0" w:color="A5A5A5" w:themeColor="accent3"/>
               <w:bottom w:val="single" w:sz="4" w:space="0" w:color="A5A5A5" w:themeColor="accent3"/>
             </w:tcBorders>
             <w:vAlign w:val="center"/>
@@ -19711,7 +19619,7 @@
               <w:rPr>
                 <w:rFonts w:ascii="Times New Roman" w:hAnsi="Times New Roman" w:cs="Times New Roman"/>
               </w:rPr>
-              <w:t>Cameriere associato a tavolata legale</w:t>
+              <w:t>Data di arrivo avventori a tavolata legale</w:t>
             </w:r>
           </w:p>
         </w:tc>
@@ -19719,7 +19627,6 @@
           <w:tcPr>
             <w:tcW w:w="1701" w:type="dxa"/>
             <w:tcBorders>
-              <w:top w:val="single" w:sz="4" w:space="0" w:color="A5A5A5" w:themeColor="accent3"/>
               <w:bottom w:val="single" w:sz="4" w:space="0" w:color="A5A5A5" w:themeColor="accent3"/>
             </w:tcBorders>
             <w:vAlign w:val="center"/>
@@ -19743,64 +19650,54 @@
           <w:tcPr>
             <w:tcW w:w="5608" w:type="dxa"/>
             <w:tcBorders>
-              <w:top w:val="single" w:sz="4" w:space="0" w:color="A5A5A5" w:themeColor="accent3"/>
               <w:bottom w:val="single" w:sz="4" w:space="0" w:color="A5A5A5" w:themeColor="accent3"/>
             </w:tcBorders>
             <w:vAlign w:val="center"/>
           </w:tcPr>
           <w:p>
             <w:pPr>
+              <w:pStyle w:val="NormaleWeb"/>
+              <w:spacing w:before="0" w:beforeAutospacing="0" w:after="0" w:afterAutospacing="0"/>
               <w:cnfStyle w:val="000000000000" w:firstRow="0" w:lastRow="0" w:firstColumn="0" w:lastColumn="0" w:oddVBand="0" w:evenVBand="0" w:oddHBand="0" w:evenHBand="0" w:firstRowFirstColumn="0" w:firstRowLastColumn="0" w:lastRowFirstColumn="0" w:lastRowLastColumn="0"/>
               <w:rPr>
-                <w:rFonts w:ascii="Times New Roman" w:hAnsi="Times New Roman" w:cs="Times New Roman"/>
                 <w:color w:val="000000" w:themeColor="text1"/>
-              </w:rPr>
-            </w:pPr>
-            <w:r>
-              <w:rPr>
-                <w:rFonts w:ascii="Times New Roman" w:hAnsi="Times New Roman" w:cs="Times New Roman"/>
+                <w:sz w:val="22"/>
+                <w:szCs w:val="22"/>
+              </w:rPr>
+            </w:pPr>
+            <w:r>
+              <w:rPr>
                 <w:color w:val="000000" w:themeColor="text1"/>
-              </w:rPr>
-              <w:t>N</w:t>
-            </w:r>
-            <w:r>
-              <w:rPr>
-                <w:rFonts w:ascii="Times New Roman" w:hAnsi="Times New Roman" w:cs="Times New Roman"/>
+                <w:sz w:val="22"/>
+                <w:szCs w:val="22"/>
+              </w:rPr>
+              <w:t>L</w:t>
+            </w:r>
+            <w:r>
+              <w:rPr>
                 <w:color w:val="000000" w:themeColor="text1"/>
-              </w:rPr>
-              <w:t xml:space="preserve">on deve esistere una tavolata in cui il </w:t>
+                <w:sz w:val="22"/>
+                <w:szCs w:val="22"/>
+              </w:rPr>
+              <w:t xml:space="preserve">a </w:t>
             </w:r>
             <w:proofErr w:type="spellStart"/>
             <w:r>
               <w:rPr>
-                <w:rFonts w:ascii="Times New Roman" w:hAnsi="Times New Roman" w:cs="Times New Roman"/>
                 <w:color w:val="000000" w:themeColor="text1"/>
-              </w:rPr>
-              <w:t>numcid</w:t>
+                <w:sz w:val="22"/>
+                <w:szCs w:val="22"/>
+              </w:rPr>
+              <w:t>DataArrivo</w:t>
             </w:r>
             <w:proofErr w:type="spellEnd"/>
             <w:r>
               <w:rPr>
-                <w:rFonts w:ascii="Times New Roman" w:hAnsi="Times New Roman" w:cs="Times New Roman"/>
                 <w:color w:val="000000" w:themeColor="text1"/>
-              </w:rPr>
-              <w:t xml:space="preserve"> del cameriere che serve al tavolo che compone la tavolata sia diverso dal </w:t>
-            </w:r>
-            <w:proofErr w:type="spellStart"/>
-            <w:r>
-              <w:rPr>
-                <w:rFonts w:ascii="Times New Roman" w:hAnsi="Times New Roman" w:cs="Times New Roman"/>
-                <w:color w:val="000000" w:themeColor="text1"/>
-              </w:rPr>
-              <w:t>numcid</w:t>
-            </w:r>
-            <w:proofErr w:type="spellEnd"/>
-            <w:r>
-              <w:rPr>
-                <w:rFonts w:ascii="Times New Roman" w:hAnsi="Times New Roman" w:cs="Times New Roman"/>
-                <w:color w:val="000000" w:themeColor="text1"/>
-              </w:rPr>
-              <w:t xml:space="preserve"> associato al tavolo cui il cameriere è assegnato di default.</w:t>
+                <w:sz w:val="22"/>
+                <w:szCs w:val="22"/>
+              </w:rPr>
+              <w:t xml:space="preserve"> di una Tavolata deve essere maggiore o uguale alla Data corrente.</w:t>
             </w:r>
           </w:p>
         </w:tc>
@@ -19816,6 +19713,7 @@
             <w:tcW w:w="2689" w:type="dxa"/>
             <w:tcBorders>
               <w:top w:val="single" w:sz="4" w:space="0" w:color="A5A5A5" w:themeColor="accent3"/>
+              <w:bottom w:val="single" w:sz="4" w:space="0" w:color="A5A5A5" w:themeColor="accent3"/>
             </w:tcBorders>
             <w:vAlign w:val="center"/>
           </w:tcPr>
@@ -19829,7 +19727,7 @@
               <w:rPr>
                 <w:rFonts w:ascii="Times New Roman" w:hAnsi="Times New Roman" w:cs="Times New Roman"/>
               </w:rPr>
-              <w:t>Password legale</w:t>
+              <w:t>Cameriere associato a tavolata legale</w:t>
             </w:r>
           </w:p>
         </w:tc>
@@ -19838,6 +19736,7 @@
             <w:tcW w:w="1701" w:type="dxa"/>
             <w:tcBorders>
               <w:top w:val="single" w:sz="4" w:space="0" w:color="A5A5A5" w:themeColor="accent3"/>
+              <w:bottom w:val="single" w:sz="4" w:space="0" w:color="A5A5A5" w:themeColor="accent3"/>
             </w:tcBorders>
             <w:vAlign w:val="center"/>
           </w:tcPr>
@@ -19861,75 +19760,63 @@
             <w:tcW w:w="5608" w:type="dxa"/>
             <w:tcBorders>
               <w:top w:val="single" w:sz="4" w:space="0" w:color="A5A5A5" w:themeColor="accent3"/>
+              <w:bottom w:val="single" w:sz="4" w:space="0" w:color="A5A5A5" w:themeColor="accent3"/>
             </w:tcBorders>
             <w:vAlign w:val="center"/>
           </w:tcPr>
           <w:p>
             <w:pPr>
-              <w:pStyle w:val="NormaleWeb"/>
-              <w:spacing w:after="0"/>
               <w:cnfStyle w:val="000000100000" w:firstRow="0" w:lastRow="0" w:firstColumn="0" w:lastColumn="0" w:oddVBand="0" w:evenVBand="0" w:oddHBand="1" w:evenHBand="0" w:firstRowFirstColumn="0" w:firstRowLastColumn="0" w:lastRowFirstColumn="0" w:lastRowLastColumn="0"/>
               <w:rPr>
+                <w:rFonts w:ascii="Times New Roman" w:hAnsi="Times New Roman" w:cs="Times New Roman"/>
                 <w:color w:val="000000" w:themeColor="text1"/>
-                <w:sz w:val="22"/>
-                <w:szCs w:val="22"/>
-              </w:rPr>
-            </w:pPr>
-            <w:r>
-              <w:rPr>
+              </w:rPr>
+            </w:pPr>
+            <w:r>
+              <w:rPr>
+                <w:rFonts w:ascii="Times New Roman" w:hAnsi="Times New Roman" w:cs="Times New Roman"/>
                 <w:color w:val="000000" w:themeColor="text1"/>
-                <w:sz w:val="22"/>
-                <w:szCs w:val="22"/>
-              </w:rPr>
-              <w:t>U</w:t>
-            </w:r>
-            <w:r>
-              <w:rPr>
+              </w:rPr>
+              <w:t>N</w:t>
+            </w:r>
+            <w:r>
+              <w:rPr>
+                <w:rFonts w:ascii="Times New Roman" w:hAnsi="Times New Roman" w:cs="Times New Roman"/>
                 <w:color w:val="000000" w:themeColor="text1"/>
-                <w:sz w:val="22"/>
-                <w:szCs w:val="22"/>
-              </w:rPr>
-              <w:t>na password deve contenere minimo 8 caratteri ed inoltre deve rispettare il seguente formato:</w:t>
-            </w:r>
-          </w:p>
-          <w:p>
-            <w:pPr>
-              <w:pStyle w:val="NormaleWeb"/>
-              <w:spacing w:after="0"/>
-              <w:cnfStyle w:val="000000100000" w:firstRow="0" w:lastRow="0" w:firstColumn="0" w:lastColumn="0" w:oddVBand="0" w:evenVBand="0" w:oddHBand="1" w:evenHBand="0" w:firstRowFirstColumn="0" w:firstRowLastColumn="0" w:lastRowFirstColumn="0" w:lastRowLastColumn="0"/>
-              <w:rPr>
+              </w:rPr>
+              <w:t xml:space="preserve">on deve esistere una tavolata in cui il </w:t>
+            </w:r>
+            <w:proofErr w:type="spellStart"/>
+            <w:r>
+              <w:rPr>
+                <w:rFonts w:ascii="Times New Roman" w:hAnsi="Times New Roman" w:cs="Times New Roman"/>
                 <w:color w:val="000000" w:themeColor="text1"/>
-                <w:sz w:val="22"/>
-                <w:szCs w:val="22"/>
-              </w:rPr>
-            </w:pPr>
-            <w:r>
-              <w:rPr>
+              </w:rPr>
+              <w:t>numcid</w:t>
+            </w:r>
+            <w:proofErr w:type="spellEnd"/>
+            <w:r>
+              <w:rPr>
+                <w:rFonts w:ascii="Times New Roman" w:hAnsi="Times New Roman" w:cs="Times New Roman"/>
                 <w:color w:val="000000" w:themeColor="text1"/>
-                <w:sz w:val="22"/>
-                <w:szCs w:val="22"/>
-              </w:rPr>
-              <w:t>- deve esserci almeno una lettera;</w:t>
-            </w:r>
-          </w:p>
-          <w:p>
-            <w:pPr>
-              <w:pStyle w:val="NormaleWeb"/>
-              <w:spacing w:before="0" w:beforeAutospacing="0" w:after="0" w:afterAutospacing="0"/>
-              <w:cnfStyle w:val="000000100000" w:firstRow="0" w:lastRow="0" w:firstColumn="0" w:lastColumn="0" w:oddVBand="0" w:evenVBand="0" w:oddHBand="1" w:evenHBand="0" w:firstRowFirstColumn="0" w:firstRowLastColumn="0" w:lastRowFirstColumn="0" w:lastRowLastColumn="0"/>
-              <w:rPr>
+              </w:rPr>
+              <w:t xml:space="preserve"> del cameriere che serve al tavolo che compone la tavolata sia diverso dal </w:t>
+            </w:r>
+            <w:proofErr w:type="spellStart"/>
+            <w:r>
+              <w:rPr>
+                <w:rFonts w:ascii="Times New Roman" w:hAnsi="Times New Roman" w:cs="Times New Roman"/>
                 <w:color w:val="000000" w:themeColor="text1"/>
-                <w:sz w:val="22"/>
-                <w:szCs w:val="22"/>
-              </w:rPr>
-            </w:pPr>
-            <w:r>
-              <w:rPr>
+              </w:rPr>
+              <w:t>numcid</w:t>
+            </w:r>
+            <w:proofErr w:type="spellEnd"/>
+            <w:r>
+              <w:rPr>
+                <w:rFonts w:ascii="Times New Roman" w:hAnsi="Times New Roman" w:cs="Times New Roman"/>
                 <w:color w:val="000000" w:themeColor="text1"/>
-                <w:sz w:val="22"/>
-                <w:szCs w:val="22"/>
-              </w:rPr>
-              <w:t>- deve esserci almeno un numero.</w:t>
+              </w:rPr>
+              <w:t xml:space="preserve"> associato al tavolo cui il cameriere è assegnato di default.</w:t>
             </w:r>
           </w:p>
         </w:tc>
@@ -19942,6 +19829,9 @@
           <w:tcPr>
             <w:cnfStyle w:val="001000000000" w:firstRow="0" w:lastRow="0" w:firstColumn="1" w:lastColumn="0" w:oddVBand="0" w:evenVBand="0" w:oddHBand="0" w:evenHBand="0" w:firstRowFirstColumn="0" w:firstRowLastColumn="0" w:lastRowFirstColumn="0" w:lastRowLastColumn="0"/>
             <w:tcW w:w="2689" w:type="dxa"/>
+            <w:tcBorders>
+              <w:top w:val="single" w:sz="4" w:space="0" w:color="A5A5A5" w:themeColor="accent3"/>
+            </w:tcBorders>
             <w:vAlign w:val="center"/>
           </w:tcPr>
           <w:p>
@@ -19954,19 +19844,16 @@
               <w:rPr>
                 <w:rFonts w:ascii="Times New Roman" w:hAnsi="Times New Roman" w:cs="Times New Roman"/>
               </w:rPr>
-              <w:t>Età cameriere</w:t>
-            </w:r>
-            <w:r>
-              <w:rPr>
-                <w:rFonts w:ascii="Times New Roman" w:hAnsi="Times New Roman" w:cs="Times New Roman"/>
-              </w:rPr>
-              <w:t xml:space="preserve"> legale</w:t>
+              <w:t>Password legale</w:t>
             </w:r>
           </w:p>
         </w:tc>
         <w:tc>
           <w:tcPr>
             <w:tcW w:w="1701" w:type="dxa"/>
+            <w:tcBorders>
+              <w:top w:val="single" w:sz="4" w:space="0" w:color="A5A5A5" w:themeColor="accent3"/>
+            </w:tcBorders>
             <w:vAlign w:val="center"/>
           </w:tcPr>
           <w:p>
@@ -19987,8 +19874,59 @@
         <w:tc>
           <w:tcPr>
             <w:tcW w:w="5608" w:type="dxa"/>
+            <w:tcBorders>
+              <w:top w:val="single" w:sz="4" w:space="0" w:color="A5A5A5" w:themeColor="accent3"/>
+            </w:tcBorders>
             <w:vAlign w:val="center"/>
           </w:tcPr>
+          <w:p>
+            <w:pPr>
+              <w:pStyle w:val="NormaleWeb"/>
+              <w:spacing w:after="0"/>
+              <w:cnfStyle w:val="000000000000" w:firstRow="0" w:lastRow="0" w:firstColumn="0" w:lastColumn="0" w:oddVBand="0" w:evenVBand="0" w:oddHBand="0" w:evenHBand="0" w:firstRowFirstColumn="0" w:firstRowLastColumn="0" w:lastRowFirstColumn="0" w:lastRowLastColumn="0"/>
+              <w:rPr>
+                <w:color w:val="000000" w:themeColor="text1"/>
+                <w:sz w:val="22"/>
+                <w:szCs w:val="22"/>
+              </w:rPr>
+            </w:pPr>
+            <w:r>
+              <w:rPr>
+                <w:color w:val="000000" w:themeColor="text1"/>
+                <w:sz w:val="22"/>
+                <w:szCs w:val="22"/>
+              </w:rPr>
+              <w:t>U</w:t>
+            </w:r>
+            <w:r>
+              <w:rPr>
+                <w:color w:val="000000" w:themeColor="text1"/>
+                <w:sz w:val="22"/>
+                <w:szCs w:val="22"/>
+              </w:rPr>
+              <w:t>na password deve contenere minimo 8 caratteri ed inoltre deve rispettare il seguente formato:</w:t>
+            </w:r>
+          </w:p>
+          <w:p>
+            <w:pPr>
+              <w:pStyle w:val="NormaleWeb"/>
+              <w:spacing w:after="0"/>
+              <w:cnfStyle w:val="000000000000" w:firstRow="0" w:lastRow="0" w:firstColumn="0" w:lastColumn="0" w:oddVBand="0" w:evenVBand="0" w:oddHBand="0" w:evenHBand="0" w:firstRowFirstColumn="0" w:firstRowLastColumn="0" w:lastRowFirstColumn="0" w:lastRowLastColumn="0"/>
+              <w:rPr>
+                <w:color w:val="000000" w:themeColor="text1"/>
+                <w:sz w:val="22"/>
+                <w:szCs w:val="22"/>
+              </w:rPr>
+            </w:pPr>
+            <w:r>
+              <w:rPr>
+                <w:color w:val="000000" w:themeColor="text1"/>
+                <w:sz w:val="22"/>
+                <w:szCs w:val="22"/>
+              </w:rPr>
+              <w:t>- deve esserci almeno una lettera;</w:t>
+            </w:r>
+          </w:p>
           <w:p>
             <w:pPr>
               <w:pStyle w:val="NormaleWeb"/>
@@ -20005,19 +19943,9 @@
                 <w:color w:val="000000" w:themeColor="text1"/>
                 <w:sz w:val="22"/>
                 <w:szCs w:val="22"/>
-                <w:shd w:val="clear" w:color="auto" w:fill="FFFFFF"/>
-              </w:rPr>
-              <w:t>L’età di un cameriere deve essere &gt; di 18 anni</w:t>
-            </w:r>
-          </w:p>
-          <w:p>
-            <w:pPr>
-              <w:cnfStyle w:val="000000000000" w:firstRow="0" w:lastRow="0" w:firstColumn="0" w:lastColumn="0" w:oddVBand="0" w:evenVBand="0" w:oddHBand="0" w:evenHBand="0" w:firstRowFirstColumn="0" w:firstRowLastColumn="0" w:lastRowFirstColumn="0" w:lastRowLastColumn="0"/>
-              <w:rPr>
-                <w:rFonts w:ascii="Times New Roman" w:hAnsi="Times New Roman" w:cs="Times New Roman"/>
-                <w:color w:val="000000" w:themeColor="text1"/>
-              </w:rPr>
-            </w:pPr>
+              </w:rPr>
+              <w:t>- deve esserci almeno un numero.</w:t>
+            </w:r>
           </w:p>
         </w:tc>
       </w:tr>
@@ -20042,19 +19970,13 @@
               <w:rPr>
                 <w:rFonts w:ascii="Times New Roman" w:hAnsi="Times New Roman" w:cs="Times New Roman"/>
               </w:rPr>
-              <w:t>Unica tavolata</w:t>
-            </w:r>
-            <w:r>
-              <w:rPr>
-                <w:rFonts w:ascii="Times New Roman" w:hAnsi="Times New Roman" w:cs="Times New Roman"/>
-              </w:rPr>
-              <w:t xml:space="preserve"> associata a </w:t>
-            </w:r>
-            <w:r>
-              <w:rPr>
-                <w:rFonts w:ascii="Times New Roman" w:hAnsi="Times New Roman" w:cs="Times New Roman"/>
-              </w:rPr>
-              <w:t>tavolo</w:t>
+              <w:t>Età cameriere</w:t>
+            </w:r>
+            <w:r>
+              <w:rPr>
+                <w:rFonts w:ascii="Times New Roman" w:hAnsi="Times New Roman" w:cs="Times New Roman"/>
+              </w:rPr>
+              <w:t xml:space="preserve"> legale</w:t>
             </w:r>
           </w:p>
         </w:tc>
@@ -20070,14 +19992,12 @@
                 <w:rFonts w:ascii="Times New Roman" w:hAnsi="Times New Roman" w:cs="Times New Roman"/>
               </w:rPr>
             </w:pPr>
-            <w:proofErr w:type="spellStart"/>
-            <w:r>
-              <w:rPr>
-                <w:rFonts w:ascii="Times New Roman" w:hAnsi="Times New Roman" w:cs="Times New Roman"/>
-              </w:rPr>
-              <w:t>Interelazionale</w:t>
-            </w:r>
-            <w:proofErr w:type="spellEnd"/>
+            <w:r>
+              <w:rPr>
+                <w:rFonts w:ascii="Times New Roman" w:hAnsi="Times New Roman" w:cs="Times New Roman"/>
+              </w:rPr>
+              <w:t>Dominio</w:t>
+            </w:r>
           </w:p>
         </w:tc>
         <w:tc>
@@ -20087,59 +20007,33 @@
           </w:tcPr>
           <w:p>
             <w:pPr>
+              <w:pStyle w:val="NormaleWeb"/>
+              <w:spacing w:before="0" w:beforeAutospacing="0" w:after="0" w:afterAutospacing="0"/>
               <w:cnfStyle w:val="000000100000" w:firstRow="0" w:lastRow="0" w:firstColumn="0" w:lastColumn="0" w:oddVBand="0" w:evenVBand="0" w:oddHBand="1" w:evenHBand="0" w:firstRowFirstColumn="0" w:firstRowLastColumn="0" w:lastRowFirstColumn="0" w:lastRowLastColumn="0"/>
               <w:rPr>
-                <w:rFonts w:ascii="Times New Roman" w:hAnsi="Times New Roman" w:cs="Times New Roman"/>
-              </w:rPr>
-            </w:pPr>
-            <w:r>
-              <w:rPr>
-                <w:rFonts w:ascii="Times New Roman" w:hAnsi="Times New Roman" w:cs="Times New Roman"/>
-              </w:rPr>
-              <w:t xml:space="preserve">Per ogni </w:t>
-            </w:r>
-            <w:proofErr w:type="spellStart"/>
-            <w:r>
-              <w:rPr>
-                <w:rFonts w:ascii="Times New Roman" w:hAnsi="Times New Roman" w:cs="Times New Roman"/>
-              </w:rPr>
-              <w:t>DataArrivo</w:t>
-            </w:r>
-            <w:proofErr w:type="spellEnd"/>
-            <w:r>
-              <w:rPr>
-                <w:rFonts w:ascii="Times New Roman" w:hAnsi="Times New Roman" w:cs="Times New Roman"/>
-              </w:rPr>
-              <w:t xml:space="preserve"> di Tavolata, deve esistere un solo </w:t>
-            </w:r>
-            <w:proofErr w:type="spellStart"/>
-            <w:r>
-              <w:rPr>
-                <w:rFonts w:ascii="Times New Roman" w:hAnsi="Times New Roman" w:cs="Times New Roman"/>
-              </w:rPr>
-              <w:t>CodTavolata</w:t>
-            </w:r>
-            <w:proofErr w:type="spellEnd"/>
-            <w:r>
-              <w:rPr>
-                <w:rFonts w:ascii="Times New Roman" w:hAnsi="Times New Roman" w:cs="Times New Roman"/>
-              </w:rPr>
-              <w:t xml:space="preserve"> associato ad un dato </w:t>
-            </w:r>
-            <w:proofErr w:type="spellStart"/>
-            <w:r>
-              <w:rPr>
-                <w:rFonts w:ascii="Times New Roman" w:hAnsi="Times New Roman" w:cs="Times New Roman"/>
-              </w:rPr>
-              <w:t>CodTavolo</w:t>
-            </w:r>
-            <w:proofErr w:type="spellEnd"/>
-            <w:r>
-              <w:rPr>
-                <w:rFonts w:ascii="Times New Roman" w:hAnsi="Times New Roman" w:cs="Times New Roman"/>
-              </w:rPr>
-              <w:t>.</w:t>
-            </w:r>
+                <w:color w:val="000000" w:themeColor="text1"/>
+                <w:sz w:val="22"/>
+                <w:szCs w:val="22"/>
+              </w:rPr>
+            </w:pPr>
+            <w:r>
+              <w:rPr>
+                <w:color w:val="000000" w:themeColor="text1"/>
+                <w:sz w:val="22"/>
+                <w:szCs w:val="22"/>
+                <w:shd w:val="clear" w:color="auto" w:fill="FFFFFF"/>
+              </w:rPr>
+              <w:t>L’età di un cameriere deve essere &gt; di 18 anni</w:t>
+            </w:r>
+          </w:p>
+          <w:p>
+            <w:pPr>
+              <w:cnfStyle w:val="000000100000" w:firstRow="0" w:lastRow="0" w:firstColumn="0" w:lastColumn="0" w:oddVBand="0" w:evenVBand="0" w:oddHBand="1" w:evenHBand="0" w:firstRowFirstColumn="0" w:firstRowLastColumn="0" w:lastRowFirstColumn="0" w:lastRowLastColumn="0"/>
+              <w:rPr>
+                <w:rFonts w:ascii="Times New Roman" w:hAnsi="Times New Roman" w:cs="Times New Roman"/>
+                <w:color w:val="000000" w:themeColor="text1"/>
+              </w:rPr>
+            </w:pPr>
           </w:p>
         </w:tc>
       </w:tr>
@@ -20163,7 +20057,19 @@
               <w:rPr>
                 <w:rFonts w:ascii="Times New Roman" w:hAnsi="Times New Roman" w:cs="Times New Roman"/>
               </w:rPr>
-              <w:t>Unico username proprietario</w:t>
+              <w:t>Unica tavolata</w:t>
+            </w:r>
+            <w:r>
+              <w:rPr>
+                <w:rFonts w:ascii="Times New Roman" w:hAnsi="Times New Roman" w:cs="Times New Roman"/>
+              </w:rPr>
+              <w:t xml:space="preserve"> associata a </w:t>
+            </w:r>
+            <w:r>
+              <w:rPr>
+                <w:rFonts w:ascii="Times New Roman" w:hAnsi="Times New Roman" w:cs="Times New Roman"/>
+              </w:rPr>
+              <w:t>tavolo</w:t>
             </w:r>
           </w:p>
         </w:tc>
@@ -20199,15 +20105,55 @@
               <w:cnfStyle w:val="000000000000" w:firstRow="0" w:lastRow="0" w:firstColumn="0" w:lastColumn="0" w:oddVBand="0" w:evenVBand="0" w:oddHBand="0" w:evenHBand="0" w:firstRowFirstColumn="0" w:firstRowLastColumn="0" w:lastRowFirstColumn="0" w:lastRowLastColumn="0"/>
               <w:rPr>
                 <w:rFonts w:ascii="Times New Roman" w:hAnsi="Times New Roman" w:cs="Times New Roman"/>
-                <w:color w:val="000000" w:themeColor="text1"/>
-              </w:rPr>
-            </w:pPr>
-            <w:r>
-              <w:rPr>
-                <w:rFonts w:ascii="Times New Roman" w:hAnsi="Times New Roman" w:cs="Times New Roman"/>
-                <w:color w:val="000000" w:themeColor="text1"/>
-              </w:rPr>
-              <w:t>L’username del proprietario deve essere diverso per ogni istanza.</w:t>
+              </w:rPr>
+            </w:pPr>
+            <w:r>
+              <w:rPr>
+                <w:rFonts w:ascii="Times New Roman" w:hAnsi="Times New Roman" w:cs="Times New Roman"/>
+              </w:rPr>
+              <w:t xml:space="preserve">Per ogni </w:t>
+            </w:r>
+            <w:proofErr w:type="spellStart"/>
+            <w:r>
+              <w:rPr>
+                <w:rFonts w:ascii="Times New Roman" w:hAnsi="Times New Roman" w:cs="Times New Roman"/>
+              </w:rPr>
+              <w:t>DataArrivo</w:t>
+            </w:r>
+            <w:proofErr w:type="spellEnd"/>
+            <w:r>
+              <w:rPr>
+                <w:rFonts w:ascii="Times New Roman" w:hAnsi="Times New Roman" w:cs="Times New Roman"/>
+              </w:rPr>
+              <w:t xml:space="preserve"> di Tavolata, deve esistere un solo </w:t>
+            </w:r>
+            <w:proofErr w:type="spellStart"/>
+            <w:r>
+              <w:rPr>
+                <w:rFonts w:ascii="Times New Roman" w:hAnsi="Times New Roman" w:cs="Times New Roman"/>
+              </w:rPr>
+              <w:t>CodTavolata</w:t>
+            </w:r>
+            <w:proofErr w:type="spellEnd"/>
+            <w:r>
+              <w:rPr>
+                <w:rFonts w:ascii="Times New Roman" w:hAnsi="Times New Roman" w:cs="Times New Roman"/>
+              </w:rPr>
+              <w:t xml:space="preserve"> associato ad un dato </w:t>
+            </w:r>
+            <w:proofErr w:type="spellStart"/>
+            <w:r>
+              <w:rPr>
+                <w:rFonts w:ascii="Times New Roman" w:hAnsi="Times New Roman" w:cs="Times New Roman"/>
+              </w:rPr>
+              <w:t>CodTavolo</w:t>
+            </w:r>
+            <w:proofErr w:type="spellEnd"/>
+            <w:r>
+              <w:rPr>
+                <w:rFonts w:ascii="Times New Roman" w:hAnsi="Times New Roman" w:cs="Times New Roman"/>
+              </w:rPr>
+              <w:t>.</w:t>
             </w:r>
           </w:p>
         </w:tc>
@@ -20233,7 +20179,7 @@
               <w:rPr>
                 <w:rFonts w:ascii="Times New Roman" w:hAnsi="Times New Roman" w:cs="Times New Roman"/>
               </w:rPr>
-              <w:t>Unico username manager</w:t>
+              <w:t>Unico username proprietario</w:t>
             </w:r>
           </w:p>
         </w:tc>
@@ -20277,7 +20223,7 @@
                 <w:rFonts w:ascii="Times New Roman" w:hAnsi="Times New Roman" w:cs="Times New Roman"/>
                 <w:color w:val="000000" w:themeColor="text1"/>
               </w:rPr>
-              <w:t>L’username del manager deve essere diverso per ogni istanza.</w:t>
+              <w:t>L’username del proprietario deve essere diverso per ogni istanza.</w:t>
             </w:r>
           </w:p>
         </w:tc>
@@ -20298,14 +20244,12 @@
                 <w:rFonts w:ascii="Times New Roman" w:hAnsi="Times New Roman" w:cs="Times New Roman"/>
               </w:rPr>
             </w:pPr>
-            <w:proofErr w:type="spellStart"/>
-            <w:r>
-              <w:rPr>
-                <w:rFonts w:ascii="Times New Roman" w:hAnsi="Times New Roman" w:cs="Times New Roman"/>
-              </w:rPr>
-              <w:t>TSesso</w:t>
-            </w:r>
-            <w:proofErr w:type="spellEnd"/>
+            <w:r>
+              <w:rPr>
+                <w:rFonts w:ascii="Times New Roman" w:hAnsi="Times New Roman" w:cs="Times New Roman"/>
+              </w:rPr>
+              <w:t>Unico username manager</w:t>
+            </w:r>
           </w:p>
         </w:tc>
         <w:tc>
@@ -20320,12 +20264,14 @@
                 <w:rFonts w:ascii="Times New Roman" w:hAnsi="Times New Roman" w:cs="Times New Roman"/>
               </w:rPr>
             </w:pPr>
-            <w:r>
-              <w:rPr>
-                <w:rFonts w:ascii="Times New Roman" w:hAnsi="Times New Roman" w:cs="Times New Roman"/>
-              </w:rPr>
-              <w:t>Dominio</w:t>
-            </w:r>
+            <w:proofErr w:type="spellStart"/>
+            <w:r>
+              <w:rPr>
+                <w:rFonts w:ascii="Times New Roman" w:hAnsi="Times New Roman" w:cs="Times New Roman"/>
+              </w:rPr>
+              <w:t>Interelazionale</w:t>
+            </w:r>
+            <w:proofErr w:type="spellEnd"/>
           </w:p>
         </w:tc>
         <w:tc>
@@ -20346,7 +20292,155 @@
                 <w:rFonts w:ascii="Times New Roman" w:hAnsi="Times New Roman" w:cs="Times New Roman"/>
                 <w:color w:val="000000" w:themeColor="text1"/>
               </w:rPr>
+              <w:t>L’username del manager deve essere diverso per ogni istanza.</w:t>
+            </w:r>
+          </w:p>
+        </w:tc>
+      </w:tr>
+      <w:tr>
+        <w:trPr>
+          <w:cnfStyle w:val="000000100000" w:firstRow="0" w:lastRow="0" w:firstColumn="0" w:lastColumn="0" w:oddVBand="0" w:evenVBand="0" w:oddHBand="1" w:evenHBand="0" w:firstRowFirstColumn="0" w:firstRowLastColumn="0" w:lastRowFirstColumn="0" w:lastRowLastColumn="0"/>
+          <w:trHeight w:val="890"/>
+        </w:trPr>
+        <w:tc>
+          <w:tcPr>
+            <w:cnfStyle w:val="001000000000" w:firstRow="0" w:lastRow="0" w:firstColumn="1" w:lastColumn="0" w:oddVBand="0" w:evenVBand="0" w:oddHBand="0" w:evenHBand="0" w:firstRowFirstColumn="0" w:firstRowLastColumn="0" w:lastRowFirstColumn="0" w:lastRowLastColumn="0"/>
+            <w:tcW w:w="2689" w:type="dxa"/>
+            <w:vAlign w:val="center"/>
+          </w:tcPr>
+          <w:p>
+            <w:pPr>
+              <w:rPr>
+                <w:rFonts w:ascii="Times New Roman" w:hAnsi="Times New Roman" w:cs="Times New Roman"/>
+              </w:rPr>
+            </w:pPr>
+            <w:proofErr w:type="spellStart"/>
+            <w:r>
+              <w:rPr>
+                <w:rFonts w:ascii="Times New Roman" w:hAnsi="Times New Roman" w:cs="Times New Roman"/>
+              </w:rPr>
+              <w:t>TSesso</w:t>
+            </w:r>
+            <w:proofErr w:type="spellEnd"/>
+          </w:p>
+        </w:tc>
+        <w:tc>
+          <w:tcPr>
+            <w:tcW w:w="1701" w:type="dxa"/>
+            <w:vAlign w:val="center"/>
+          </w:tcPr>
+          <w:p>
+            <w:pPr>
+              <w:cnfStyle w:val="000000100000" w:firstRow="0" w:lastRow="0" w:firstColumn="0" w:lastColumn="0" w:oddVBand="0" w:evenVBand="0" w:oddHBand="1" w:evenHBand="0" w:firstRowFirstColumn="0" w:firstRowLastColumn="0" w:lastRowFirstColumn="0" w:lastRowLastColumn="0"/>
+              <w:rPr>
+                <w:rFonts w:ascii="Times New Roman" w:hAnsi="Times New Roman" w:cs="Times New Roman"/>
+              </w:rPr>
+            </w:pPr>
+            <w:r>
+              <w:rPr>
+                <w:rFonts w:ascii="Times New Roman" w:hAnsi="Times New Roman" w:cs="Times New Roman"/>
+              </w:rPr>
+              <w:t>Dominio</w:t>
+            </w:r>
+          </w:p>
+        </w:tc>
+        <w:tc>
+          <w:tcPr>
+            <w:tcW w:w="5608" w:type="dxa"/>
+            <w:vAlign w:val="center"/>
+          </w:tcPr>
+          <w:p>
+            <w:pPr>
+              <w:cnfStyle w:val="000000100000" w:firstRow="0" w:lastRow="0" w:firstColumn="0" w:lastColumn="0" w:oddVBand="0" w:evenVBand="0" w:oddHBand="1" w:evenHBand="0" w:firstRowFirstColumn="0" w:firstRowLastColumn="0" w:lastRowFirstColumn="0" w:lastRowLastColumn="0"/>
+              <w:rPr>
+                <w:rFonts w:ascii="Times New Roman" w:hAnsi="Times New Roman" w:cs="Times New Roman"/>
+                <w:color w:val="000000" w:themeColor="text1"/>
+              </w:rPr>
+            </w:pPr>
+            <w:r>
+              <w:rPr>
+                <w:rFonts w:ascii="Times New Roman" w:hAnsi="Times New Roman" w:cs="Times New Roman"/>
+                <w:color w:val="000000" w:themeColor="text1"/>
+              </w:rPr>
               <w:t>Il campo Sesso può assumere solo i valori: Maschio, Femmina, Non specificato.</w:t>
+            </w:r>
+          </w:p>
+        </w:tc>
+      </w:tr>
+      <w:tr>
+        <w:trPr>
+          <w:trHeight w:val="890"/>
+        </w:trPr>
+        <w:tc>
+          <w:tcPr>
+            <w:cnfStyle w:val="001000000000" w:firstRow="0" w:lastRow="0" w:firstColumn="1" w:lastColumn="0" w:oddVBand="0" w:evenVBand="0" w:oddHBand="0" w:evenHBand="0" w:firstRowFirstColumn="0" w:firstRowLastColumn="0" w:lastRowFirstColumn="0" w:lastRowLastColumn="0"/>
+            <w:tcW w:w="2689" w:type="dxa"/>
+            <w:tcBorders>
+              <w:bottom w:val="single" w:sz="4" w:space="0" w:color="A5A5A5" w:themeColor="accent3"/>
+            </w:tcBorders>
+            <w:vAlign w:val="center"/>
+          </w:tcPr>
+          <w:p>
+            <w:pPr>
+              <w:rPr>
+                <w:rFonts w:ascii="Times New Roman" w:hAnsi="Times New Roman" w:cs="Times New Roman"/>
+              </w:rPr>
+            </w:pPr>
+            <w:proofErr w:type="spellStart"/>
+            <w:r>
+              <w:rPr>
+                <w:rFonts w:ascii="Times New Roman" w:hAnsi="Times New Roman" w:cs="Times New Roman"/>
+              </w:rPr>
+              <w:t>TSala</w:t>
+            </w:r>
+            <w:proofErr w:type="spellEnd"/>
+          </w:p>
+        </w:tc>
+        <w:tc>
+          <w:tcPr>
+            <w:tcW w:w="1701" w:type="dxa"/>
+            <w:tcBorders>
+              <w:bottom w:val="single" w:sz="4" w:space="0" w:color="A5A5A5" w:themeColor="accent3"/>
+            </w:tcBorders>
+            <w:vAlign w:val="center"/>
+          </w:tcPr>
+          <w:p>
+            <w:pPr>
+              <w:cnfStyle w:val="000000000000" w:firstRow="0" w:lastRow="0" w:firstColumn="0" w:lastColumn="0" w:oddVBand="0" w:evenVBand="0" w:oddHBand="0" w:evenHBand="0" w:firstRowFirstColumn="0" w:firstRowLastColumn="0" w:lastRowFirstColumn="0" w:lastRowLastColumn="0"/>
+              <w:rPr>
+                <w:rFonts w:ascii="Times New Roman" w:hAnsi="Times New Roman" w:cs="Times New Roman"/>
+              </w:rPr>
+            </w:pPr>
+            <w:r>
+              <w:rPr>
+                <w:rFonts w:ascii="Times New Roman" w:hAnsi="Times New Roman" w:cs="Times New Roman"/>
+              </w:rPr>
+              <w:t>Dominio</w:t>
+            </w:r>
+          </w:p>
+        </w:tc>
+        <w:tc>
+          <w:tcPr>
+            <w:tcW w:w="5608" w:type="dxa"/>
+            <w:tcBorders>
+              <w:bottom w:val="single" w:sz="4" w:space="0" w:color="A5A5A5" w:themeColor="accent3"/>
+            </w:tcBorders>
+            <w:vAlign w:val="center"/>
+          </w:tcPr>
+          <w:p>
+            <w:pPr>
+              <w:cnfStyle w:val="000000000000" w:firstRow="0" w:lastRow="0" w:firstColumn="0" w:lastColumn="0" w:oddVBand="0" w:evenVBand="0" w:oddHBand="0" w:evenHBand="0" w:firstRowFirstColumn="0" w:firstRowLastColumn="0" w:lastRowFirstColumn="0" w:lastRowLastColumn="0"/>
+              <w:rPr>
+                <w:rFonts w:ascii="Times New Roman" w:hAnsi="Times New Roman" w:cs="Times New Roman"/>
+                <w:color w:val="000000" w:themeColor="text1"/>
+              </w:rPr>
+            </w:pPr>
+            <w:r>
+              <w:rPr>
+                <w:rFonts w:ascii="Times New Roman" w:hAnsi="Times New Roman" w:cs="Times New Roman"/>
+                <w:color w:val="000000" w:themeColor="text1"/>
+              </w:rPr>
+              <w:t>Il campo Sala può assumere solo i valori: Interno, Esterno.</w:t>
             </w:r>
           </w:p>
         </w:tc>
@@ -20361,112 +20455,6 @@
             <w:cnfStyle w:val="001000000000" w:firstRow="0" w:lastRow="0" w:firstColumn="1" w:lastColumn="0" w:oddVBand="0" w:evenVBand="0" w:oddHBand="0" w:evenHBand="0" w:firstRowFirstColumn="0" w:firstRowLastColumn="0" w:lastRowFirstColumn="0" w:lastRowLastColumn="0"/>
             <w:tcW w:w="2689" w:type="dxa"/>
             <w:tcBorders>
-              <w:bottom w:val="single" w:sz="4" w:space="0" w:color="A5A5A5" w:themeColor="accent3"/>
-            </w:tcBorders>
-            <w:vAlign w:val="center"/>
-          </w:tcPr>
-          <w:p>
-            <w:pPr>
-              <w:rPr>
-                <w:rFonts w:ascii="Times New Roman" w:hAnsi="Times New Roman" w:cs="Times New Roman"/>
-              </w:rPr>
-            </w:pPr>
-            <w:proofErr w:type="spellStart"/>
-            <w:r>
-              <w:rPr>
-                <w:rFonts w:ascii="Times New Roman" w:hAnsi="Times New Roman" w:cs="Times New Roman"/>
-              </w:rPr>
-              <w:t>TSala</w:t>
-            </w:r>
-            <w:proofErr w:type="spellEnd"/>
-          </w:p>
-        </w:tc>
-        <w:tc>
-          <w:tcPr>
-            <w:tcW w:w="1701" w:type="dxa"/>
-            <w:tcBorders>
-              <w:bottom w:val="single" w:sz="4" w:space="0" w:color="A5A5A5" w:themeColor="accent3"/>
-            </w:tcBorders>
-            <w:vAlign w:val="center"/>
-          </w:tcPr>
-          <w:p>
-            <w:pPr>
-              <w:cnfStyle w:val="000000100000" w:firstRow="0" w:lastRow="0" w:firstColumn="0" w:lastColumn="0" w:oddVBand="0" w:evenVBand="0" w:oddHBand="1" w:evenHBand="0" w:firstRowFirstColumn="0" w:firstRowLastColumn="0" w:lastRowFirstColumn="0" w:lastRowLastColumn="0"/>
-              <w:rPr>
-                <w:rFonts w:ascii="Times New Roman" w:hAnsi="Times New Roman" w:cs="Times New Roman"/>
-              </w:rPr>
-            </w:pPr>
-            <w:r>
-              <w:rPr>
-                <w:rFonts w:ascii="Times New Roman" w:hAnsi="Times New Roman" w:cs="Times New Roman"/>
-              </w:rPr>
-              <w:t>Dominio</w:t>
-            </w:r>
-          </w:p>
-        </w:tc>
-        <w:tc>
-          <w:tcPr>
-            <w:tcW w:w="5608" w:type="dxa"/>
-            <w:tcBorders>
-              <w:bottom w:val="single" w:sz="4" w:space="0" w:color="A5A5A5" w:themeColor="accent3"/>
-            </w:tcBorders>
-            <w:vAlign w:val="center"/>
-          </w:tcPr>
-          <w:p>
-            <w:pPr>
-              <w:cnfStyle w:val="000000100000" w:firstRow="0" w:lastRow="0" w:firstColumn="0" w:lastColumn="0" w:oddVBand="0" w:evenVBand="0" w:oddHBand="1" w:evenHBand="0" w:firstRowFirstColumn="0" w:firstRowLastColumn="0" w:lastRowFirstColumn="0" w:lastRowLastColumn="0"/>
-              <w:rPr>
-                <w:rFonts w:ascii="Times New Roman" w:hAnsi="Times New Roman" w:cs="Times New Roman"/>
-                <w:color w:val="000000" w:themeColor="text1"/>
-              </w:rPr>
-            </w:pPr>
-            <w:r>
-              <w:rPr>
-                <w:rFonts w:ascii="Times New Roman" w:hAnsi="Times New Roman" w:cs="Times New Roman"/>
-                <w:color w:val="000000" w:themeColor="text1"/>
-              </w:rPr>
-              <w:t>Il campo S</w:t>
-            </w:r>
-            <w:r>
-              <w:rPr>
-                <w:rFonts w:ascii="Times New Roman" w:hAnsi="Times New Roman" w:cs="Times New Roman"/>
-                <w:color w:val="000000" w:themeColor="text1"/>
-              </w:rPr>
-              <w:t>ala</w:t>
-            </w:r>
-            <w:r>
-              <w:rPr>
-                <w:rFonts w:ascii="Times New Roman" w:hAnsi="Times New Roman" w:cs="Times New Roman"/>
-                <w:color w:val="000000" w:themeColor="text1"/>
-              </w:rPr>
-              <w:t xml:space="preserve"> può assumere solo i valori: </w:t>
-            </w:r>
-            <w:r>
-              <w:rPr>
-                <w:rFonts w:ascii="Times New Roman" w:hAnsi="Times New Roman" w:cs="Times New Roman"/>
-                <w:color w:val="000000" w:themeColor="text1"/>
-              </w:rPr>
-              <w:t>Interno, Esterno</w:t>
-            </w:r>
-            <w:r>
-              <w:rPr>
-                <w:rFonts w:ascii="Times New Roman" w:hAnsi="Times New Roman" w:cs="Times New Roman"/>
-                <w:color w:val="000000" w:themeColor="text1"/>
-              </w:rPr>
-              <w:t>.</w:t>
-            </w:r>
-          </w:p>
-        </w:tc>
-      </w:tr>
-      <w:tr>
-        <w:trPr>
-          <w:trHeight w:val="890"/>
-        </w:trPr>
-        <w:tc>
-          <w:tcPr>
-            <w:cnfStyle w:val="001000000000" w:firstRow="0" w:lastRow="0" w:firstColumn="1" w:lastColumn="0" w:oddVBand="0" w:evenVBand="0" w:oddHBand="0" w:evenHBand="0" w:firstRowFirstColumn="0" w:firstRowLastColumn="0" w:lastRowFirstColumn="0" w:lastRowLastColumn="0"/>
-            <w:tcW w:w="2689" w:type="dxa"/>
-            <w:tcBorders>
               <w:top w:val="single" w:sz="4" w:space="0" w:color="A5A5A5" w:themeColor="accent3"/>
               <w:bottom w:val="single" w:sz="4" w:space="0" w:color="A5A5A5" w:themeColor="accent3"/>
             </w:tcBorders>
@@ -20499,7 +20487,7 @@
           </w:tcPr>
           <w:p>
             <w:pPr>
-              <w:cnfStyle w:val="000000000000" w:firstRow="0" w:lastRow="0" w:firstColumn="0" w:lastColumn="0" w:oddVBand="0" w:evenVBand="0" w:oddHBand="0" w:evenHBand="0" w:firstRowFirstColumn="0" w:firstRowLastColumn="0" w:lastRowFirstColumn="0" w:lastRowLastColumn="0"/>
+              <w:cnfStyle w:val="000000100000" w:firstRow="0" w:lastRow="0" w:firstColumn="0" w:lastColumn="0" w:oddVBand="0" w:evenVBand="0" w:oddHBand="1" w:evenHBand="0" w:firstRowFirstColumn="0" w:firstRowLastColumn="0" w:lastRowFirstColumn="0" w:lastRowLastColumn="0"/>
               <w:rPr>
                 <w:rFonts w:ascii="Times New Roman" w:hAnsi="Times New Roman" w:cs="Times New Roman"/>
               </w:rPr>
@@ -20523,7 +20511,7 @@
           </w:tcPr>
           <w:p>
             <w:pPr>
-              <w:cnfStyle w:val="000000000000" w:firstRow="0" w:lastRow="0" w:firstColumn="0" w:lastColumn="0" w:oddVBand="0" w:evenVBand="0" w:oddHBand="0" w:evenHBand="0" w:firstRowFirstColumn="0" w:firstRowLastColumn="0" w:lastRowFirstColumn="0" w:lastRowLastColumn="0"/>
+              <w:cnfStyle w:val="000000100000" w:firstRow="0" w:lastRow="0" w:firstColumn="0" w:lastColumn="0" w:oddVBand="0" w:evenVBand="0" w:oddHBand="1" w:evenHBand="0" w:firstRowFirstColumn="0" w:firstRowLastColumn="0" w:lastRowFirstColumn="0" w:lastRowLastColumn="0"/>
               <w:rPr>
                 <w:rFonts w:ascii="Times New Roman" w:hAnsi="Times New Roman" w:cs="Times New Roman"/>
                 <w:color w:val="000000" w:themeColor="text1"/>
@@ -20534,66 +20522,31 @@
                 <w:rFonts w:ascii="Times New Roman" w:hAnsi="Times New Roman" w:cs="Times New Roman"/>
                 <w:color w:val="000000" w:themeColor="text1"/>
               </w:rPr>
-              <w:t xml:space="preserve">Il campo </w:t>
-            </w:r>
+              <w:t xml:space="preserve">Il campo Caso può assumere solo i valori: Risolto, </w:t>
+            </w:r>
+            <w:proofErr w:type="spellStart"/>
             <w:r>
               <w:rPr>
                 <w:rFonts w:ascii="Times New Roman" w:hAnsi="Times New Roman" w:cs="Times New Roman"/>
                 <w:color w:val="000000" w:themeColor="text1"/>
               </w:rPr>
-              <w:t xml:space="preserve">Caso </w:t>
-            </w:r>
+              <w:t>InRisoluzione</w:t>
+            </w:r>
+            <w:proofErr w:type="spellEnd"/>
             <w:r>
               <w:rPr>
                 <w:rFonts w:ascii="Times New Roman" w:hAnsi="Times New Roman" w:cs="Times New Roman"/>
                 <w:color w:val="000000" w:themeColor="text1"/>
               </w:rPr>
-              <w:t xml:space="preserve">può assumere solo i valori: </w:t>
-            </w:r>
+              <w:t xml:space="preserve">, </w:t>
+            </w:r>
+            <w:proofErr w:type="spellStart"/>
             <w:r>
               <w:rPr>
                 <w:rFonts w:ascii="Times New Roman" w:hAnsi="Times New Roman" w:cs="Times New Roman"/>
                 <w:color w:val="000000" w:themeColor="text1"/>
               </w:rPr>
-              <w:t>Risolto</w:t>
-            </w:r>
-            <w:r>
-              <w:rPr>
-                <w:rFonts w:ascii="Times New Roman" w:hAnsi="Times New Roman" w:cs="Times New Roman"/>
-                <w:color w:val="000000" w:themeColor="text1"/>
-              </w:rPr>
-              <w:t xml:space="preserve">, </w:t>
-            </w:r>
-            <w:proofErr w:type="spellStart"/>
-            <w:r>
-              <w:rPr>
-                <w:rFonts w:ascii="Times New Roman" w:hAnsi="Times New Roman" w:cs="Times New Roman"/>
-                <w:color w:val="000000" w:themeColor="text1"/>
-              </w:rPr>
-              <w:t>InRisoluzione</w:t>
-            </w:r>
-            <w:proofErr w:type="spellEnd"/>
-            <w:r>
-              <w:rPr>
-                <w:rFonts w:ascii="Times New Roman" w:hAnsi="Times New Roman" w:cs="Times New Roman"/>
-                <w:color w:val="000000" w:themeColor="text1"/>
-              </w:rPr>
-              <w:t xml:space="preserve">, </w:t>
-            </w:r>
-            <w:proofErr w:type="spellStart"/>
-            <w:r>
-              <w:rPr>
-                <w:rFonts w:ascii="Times New Roman" w:hAnsi="Times New Roman" w:cs="Times New Roman"/>
-                <w:color w:val="000000" w:themeColor="text1"/>
-              </w:rPr>
-              <w:t>Non</w:t>
-            </w:r>
-            <w:r>
-              <w:rPr>
-                <w:rFonts w:ascii="Times New Roman" w:hAnsi="Times New Roman" w:cs="Times New Roman"/>
-                <w:color w:val="000000" w:themeColor="text1"/>
-              </w:rPr>
-              <w:t>Risolto</w:t>
+              <w:t>NonRisolto</w:t>
             </w:r>
             <w:proofErr w:type="spellEnd"/>
             <w:r>
@@ -21779,16 +21732,7 @@
           <w:sz w:val="24"/>
           <w:szCs w:val="24"/>
         </w:rPr>
-        <w:t xml:space="preserve"> sono indicate con </w:t>
-      </w:r>
-      <w:proofErr w:type="gramStart"/>
-      <w:r>
-        <w:rPr>
-          <w:rFonts w:ascii="Times New Roman" w:hAnsi="Times New Roman" w:cs="Times New Roman"/>
-          <w:sz w:val="24"/>
-          <w:szCs w:val="24"/>
-        </w:rPr>
-        <w:t xml:space="preserve">una </w:t>
+        <w:t xml:space="preserve"> sono indicate con una </w:t>
       </w:r>
       <w:r>
         <w:rPr>
@@ -21807,19 +21751,7 @@
           <w:szCs w:val="24"/>
           <w:u w:val="single"/>
         </w:rPr>
-        <w:t>singola</w:t>
-      </w:r>
-      <w:proofErr w:type="gramEnd"/>
-      <w:r>
-        <w:rPr>
-          <w:rFonts w:ascii="Times New Roman" w:hAnsi="Times New Roman" w:cs="Times New Roman"/>
-          <w:i/>
-          <w:iCs/>
-          <w:sz w:val="24"/>
-          <w:szCs w:val="24"/>
-          <w:u w:val="single"/>
-        </w:rPr>
-        <w:t xml:space="preserve"> sottolineatura</w:t>
+        <w:t>singola sottolineatura</w:t>
       </w:r>
       <w:r>
         <w:rPr>
@@ -22026,7 +21958,6 @@
           <w:rFonts w:ascii="Consolas" w:hAnsi="Consolas" w:cs="Courier New"/>
         </w:rPr>
       </w:pPr>
-      <w:proofErr w:type="gramStart"/>
       <w:r>
         <w:rPr>
           <w:rFonts w:ascii="Consolas" w:hAnsi="Consolas" w:cs="Courier New"/>
@@ -22042,7 +21973,6 @@
         <w:t>(</w:t>
       </w:r>
       <w:proofErr w:type="spellStart"/>
-      <w:proofErr w:type="gramEnd"/>
       <w:r>
         <w:rPr>
           <w:rFonts w:ascii="Consolas" w:hAnsi="Consolas" w:cs="Courier New"/>
@@ -22123,7 +22053,6 @@
           <w:rFonts w:ascii="Consolas" w:hAnsi="Consolas" w:cs="Courier New"/>
         </w:rPr>
       </w:pPr>
-      <w:proofErr w:type="gramStart"/>
       <w:r>
         <w:rPr>
           <w:rFonts w:ascii="Consolas" w:hAnsi="Consolas" w:cs="Courier New"/>
@@ -22139,7 +22068,6 @@
         <w:t>(</w:t>
       </w:r>
       <w:proofErr w:type="spellStart"/>
-      <w:proofErr w:type="gramEnd"/>
       <w:r>
         <w:rPr>
           <w:rFonts w:ascii="Consolas" w:hAnsi="Consolas" w:cs="Courier New"/>
@@ -22308,7 +22236,6 @@
         </w:rPr>
       </w:pPr>
       <w:proofErr w:type="spellStart"/>
-      <w:proofErr w:type="gramStart"/>
       <w:r>
         <w:rPr>
           <w:rFonts w:ascii="Consolas" w:hAnsi="Consolas" w:cs="Courier New"/>
@@ -22325,7 +22252,6 @@
         <w:t>(</w:t>
       </w:r>
       <w:proofErr w:type="spellStart"/>
-      <w:proofErr w:type="gramEnd"/>
       <w:r>
         <w:rPr>
           <w:rFonts w:ascii="Consolas" w:hAnsi="Consolas" w:cs="Courier New"/>
@@ -22430,7 +22356,6 @@
           <w:rFonts w:ascii="Consolas" w:hAnsi="Consolas" w:cs="Courier New"/>
         </w:rPr>
       </w:pPr>
-      <w:proofErr w:type="gramStart"/>
       <w:r>
         <w:rPr>
           <w:rFonts w:ascii="Consolas" w:hAnsi="Consolas" w:cs="Courier New"/>
@@ -22446,7 +22371,6 @@
         <w:t>(</w:t>
       </w:r>
       <w:proofErr w:type="spellStart"/>
-      <w:proofErr w:type="gramEnd"/>
       <w:r>
         <w:rPr>
           <w:rFonts w:ascii="Consolas" w:hAnsi="Consolas" w:cs="Courier New"/>
@@ -22615,7 +22539,6 @@
         </w:rPr>
       </w:pPr>
       <w:bookmarkStart w:id="52" w:name="_Hlk91783685"/>
-      <w:proofErr w:type="gramStart"/>
       <w:r>
         <w:rPr>
           <w:rFonts w:ascii="Consolas" w:hAnsi="Consolas" w:cs="Courier New"/>
@@ -22632,7 +22555,6 @@
         <w:t>(</w:t>
       </w:r>
       <w:proofErr w:type="spellStart"/>
-      <w:proofErr w:type="gramEnd"/>
       <w:r>
         <w:rPr>
           <w:rFonts w:ascii="Consolas" w:hAnsi="Consolas" w:cs="Courier New"/>
@@ -22831,7 +22753,6 @@
           <w:rFonts w:ascii="Consolas" w:hAnsi="Consolas" w:cs="Courier New"/>
         </w:rPr>
       </w:pPr>
-      <w:proofErr w:type="gramStart"/>
       <w:r>
         <w:rPr>
           <w:rFonts w:ascii="Consolas" w:hAnsi="Consolas" w:cs="Courier New"/>
@@ -22847,7 +22768,6 @@
         <w:t>(</w:t>
       </w:r>
       <w:proofErr w:type="spellStart"/>
-      <w:proofErr w:type="gramEnd"/>
       <w:r>
         <w:rPr>
           <w:rFonts w:ascii="Consolas" w:hAnsi="Consolas" w:cs="Courier New"/>
@@ -23176,7 +23096,6 @@
           <w:rFonts w:ascii="Consolas" w:hAnsi="Consolas" w:cs="Courier New"/>
         </w:rPr>
       </w:pPr>
-      <w:proofErr w:type="gramStart"/>
       <w:r>
         <w:rPr>
           <w:rFonts w:ascii="Consolas" w:hAnsi="Consolas" w:cs="Courier New"/>
@@ -23192,7 +23111,6 @@
         <w:t>(</w:t>
       </w:r>
       <w:proofErr w:type="spellStart"/>
-      <w:proofErr w:type="gramEnd"/>
       <w:r>
         <w:rPr>
           <w:rFonts w:ascii="Consolas" w:hAnsi="Consolas" w:cs="Courier New"/>
@@ -23426,7 +23344,6 @@
           <w:rFonts w:ascii="Consolas" w:hAnsi="Consolas" w:cs="Courier New"/>
         </w:rPr>
       </w:pPr>
-      <w:proofErr w:type="gramStart"/>
       <w:r>
         <w:rPr>
           <w:rFonts w:ascii="Consolas" w:hAnsi="Consolas" w:cs="Courier New"/>
@@ -23442,7 +23359,6 @@
         <w:t>(</w:t>
       </w:r>
       <w:proofErr w:type="spellStart"/>
-      <w:proofErr w:type="gramEnd"/>
       <w:r>
         <w:rPr>
           <w:rFonts w:ascii="Consolas" w:hAnsi="Consolas" w:cs="Courier New"/>
@@ -23717,7 +23633,6 @@
           <w:rFonts w:ascii="Consolas" w:hAnsi="Consolas" w:cs="Courier New"/>
         </w:rPr>
       </w:pPr>
-      <w:proofErr w:type="gramStart"/>
       <w:r>
         <w:rPr>
           <w:rFonts w:ascii="Consolas" w:hAnsi="Consolas" w:cs="Courier New"/>
@@ -23733,7 +23648,6 @@
         <w:t>(</w:t>
       </w:r>
       <w:proofErr w:type="spellStart"/>
-      <w:proofErr w:type="gramEnd"/>
       <w:r>
         <w:rPr>
           <w:rFonts w:ascii="Consolas" w:hAnsi="Consolas" w:cs="Courier New"/>
@@ -28041,7 +27955,6 @@
         </w:rPr>
         <w:t>T</w:t>
       </w:r>
-      <w:proofErr w:type="gramStart"/>
       <w:r>
         <w:rPr>
           <w:rFonts w:ascii="Courier New" w:hAnsi="Courier New" w:cs="Courier New"/>
@@ -28056,16 +27969,7 @@
           <w:sz w:val="24"/>
           <w:szCs w:val="24"/>
         </w:rPr>
-        <w:t>,‘</w:t>
-      </w:r>
-      <w:proofErr w:type="gramEnd"/>
-      <w:r>
-        <w:rPr>
-          <w:rFonts w:ascii="Courier New" w:hAnsi="Courier New" w:cs="Courier New"/>
-          <w:sz w:val="24"/>
-          <w:szCs w:val="24"/>
-        </w:rPr>
-        <w:t>F’</w:t>
+        <w:t>,‘F’</w:t>
       </w:r>
       <w:r>
         <w:rPr>

</xml_diff>

<commit_message>
revisione dizionario dei vincoli. modifiche alla progettazione logica.
</commit_message>
<xml_diff>
--- a/documentazione-database/documentazione-progetto.docx
+++ b/documentazione-database/documentazione-progetto.docx
@@ -20608,8 +20608,8 @@
         <w:jc w:val="center"/>
         <w:rPr>
           <w:rFonts w:ascii="Times New Roman" w:hAnsi="Times New Roman" w:cs="Times New Roman"/>
-          <w:sz w:val="24"/>
-          <w:szCs w:val="24"/>
+          <w:sz w:val="20"/>
+          <w:szCs w:val="20"/>
         </w:rPr>
       </w:pPr>
       <w:r>
@@ -20666,6 +20666,16 @@
         </w:rPr>
         <w:t xml:space="preserve"> - fine.</w:t>
       </w:r>
+    </w:p>
+    <w:p>
+      <w:pPr>
+        <w:jc w:val="center"/>
+        <w:rPr>
+          <w:rFonts w:ascii="Times New Roman" w:hAnsi="Times New Roman" w:cs="Times New Roman"/>
+          <w:sz w:val="24"/>
+          <w:szCs w:val="24"/>
+        </w:rPr>
+      </w:pPr>
     </w:p>
     <w:p>
       <w:pPr>
@@ -20908,6 +20918,7 @@
           </w:tcPr>
           <w:p>
             <w:pPr>
+              <w:jc w:val="center"/>
               <w:rPr>
                 <w:rFonts w:ascii="Times New Roman" w:hAnsi="Times New Roman" w:cs="Times New Roman"/>
               </w:rPr>
@@ -20971,13 +20982,7 @@
               <w:rPr>
                 <w:rFonts w:ascii="Times New Roman" w:hAnsi="Times New Roman" w:cs="Times New Roman"/>
               </w:rPr>
-              <w:t>Int</w:t>
-            </w:r>
-            <w:r>
-              <w:rPr>
-                <w:rFonts w:ascii="Times New Roman" w:hAnsi="Times New Roman" w:cs="Times New Roman"/>
-              </w:rPr>
-              <w:t>rarelazionale</w:t>
+              <w:t>Interrelazionale</w:t>
             </w:r>
             <w:proofErr w:type="spellEnd"/>
           </w:p>
@@ -20989,6 +20994,7 @@
           </w:tcPr>
           <w:p>
             <w:pPr>
+              <w:jc w:val="both"/>
               <w:cnfStyle w:val="000000100000" w:firstRow="0" w:lastRow="0" w:firstColumn="0" w:lastColumn="0" w:oddVBand="0" w:evenVBand="0" w:oddHBand="1" w:evenHBand="0" w:firstRowFirstColumn="0" w:firstRowLastColumn="0" w:lastRowFirstColumn="0" w:lastRowLastColumn="0"/>
               <w:rPr>
                 <w:rFonts w:ascii="Times New Roman" w:hAnsi="Times New Roman" w:cs="Times New Roman"/>
@@ -21006,6 +21012,8 @@
             <w:r>
               <w:rPr>
                 <w:rFonts w:ascii="Times New Roman" w:hAnsi="Times New Roman" w:cs="Times New Roman"/>
+                <w:i/>
+                <w:iCs/>
                 <w:color w:val="000000" w:themeColor="text1"/>
               </w:rPr>
               <w:t>HaGreenPass</w:t>
@@ -21016,7 +21024,165 @@
                 <w:rFonts w:ascii="Times New Roman" w:hAnsi="Times New Roman" w:cs="Times New Roman"/>
                 <w:color w:val="000000" w:themeColor="text1"/>
               </w:rPr>
-              <w:t xml:space="preserve"> è FALSE allora un Avventore può essere associato solo ad una Tavolata che abbia un Tavolo la cui ubicazione è in una Sala di tipo “Esterna”.</w:t>
+              <w:t xml:space="preserve"> dell’entità </w:t>
+            </w:r>
+            <w:r>
+              <w:rPr>
+                <w:rFonts w:ascii="Times New Roman" w:hAnsi="Times New Roman" w:cs="Times New Roman"/>
+                <w:i/>
+                <w:iCs/>
+                <w:color w:val="000000" w:themeColor="text1"/>
+              </w:rPr>
+              <w:t>Avventore</w:t>
+            </w:r>
+            <w:r>
+              <w:rPr>
+                <w:rFonts w:ascii="Times New Roman" w:hAnsi="Times New Roman" w:cs="Times New Roman"/>
+                <w:color w:val="000000" w:themeColor="text1"/>
+              </w:rPr>
+              <w:t xml:space="preserve"> </w:t>
+            </w:r>
+            <w:r>
+              <w:rPr>
+                <w:rFonts w:ascii="Times New Roman" w:hAnsi="Times New Roman" w:cs="Times New Roman"/>
+                <w:color w:val="000000" w:themeColor="text1"/>
+              </w:rPr>
+              <w:t>vale</w:t>
+            </w:r>
+            <w:r>
+              <w:rPr>
+                <w:rFonts w:ascii="Times New Roman" w:hAnsi="Times New Roman" w:cs="Times New Roman"/>
+                <w:color w:val="000000" w:themeColor="text1"/>
+              </w:rPr>
+              <w:t xml:space="preserve"> </w:t>
+            </w:r>
+            <w:r>
+              <w:rPr>
+                <w:rFonts w:ascii="Times New Roman" w:hAnsi="Times New Roman" w:cs="Times New Roman"/>
+                <w:color w:val="000000" w:themeColor="text1"/>
+              </w:rPr>
+              <w:t>‘F’ (</w:t>
+            </w:r>
+            <w:r>
+              <w:rPr>
+                <w:rFonts w:ascii="Times New Roman" w:hAnsi="Times New Roman" w:cs="Times New Roman"/>
+                <w:i/>
+                <w:iCs/>
+                <w:color w:val="000000" w:themeColor="text1"/>
+              </w:rPr>
+              <w:t>false</w:t>
+            </w:r>
+            <w:r>
+              <w:rPr>
+                <w:rFonts w:ascii="Times New Roman" w:hAnsi="Times New Roman" w:cs="Times New Roman"/>
+                <w:color w:val="000000" w:themeColor="text1"/>
+              </w:rPr>
+              <w:t xml:space="preserve">), </w:t>
+            </w:r>
+            <w:r>
+              <w:rPr>
+                <w:rFonts w:ascii="Times New Roman" w:hAnsi="Times New Roman" w:cs="Times New Roman"/>
+                <w:color w:val="000000" w:themeColor="text1"/>
+              </w:rPr>
+              <w:t xml:space="preserve">allora un </w:t>
+            </w:r>
+            <w:r>
+              <w:rPr>
+                <w:rFonts w:ascii="Times New Roman" w:hAnsi="Times New Roman" w:cs="Times New Roman"/>
+                <w:color w:val="000000" w:themeColor="text1"/>
+              </w:rPr>
+              <w:t>a</w:t>
+            </w:r>
+            <w:r>
+              <w:rPr>
+                <w:rFonts w:ascii="Times New Roman" w:hAnsi="Times New Roman" w:cs="Times New Roman"/>
+                <w:color w:val="000000" w:themeColor="text1"/>
+              </w:rPr>
+              <w:t xml:space="preserve">vventore può </w:t>
+            </w:r>
+            <w:r>
+              <w:rPr>
+                <w:rFonts w:ascii="Times New Roman" w:hAnsi="Times New Roman" w:cs="Times New Roman"/>
+                <w:color w:val="000000" w:themeColor="text1"/>
+              </w:rPr>
+              <w:t xml:space="preserve">partecipare </w:t>
+            </w:r>
+            <w:r>
+              <w:rPr>
+                <w:rFonts w:ascii="Times New Roman" w:hAnsi="Times New Roman" w:cs="Times New Roman"/>
+                <w:color w:val="000000" w:themeColor="text1"/>
+              </w:rPr>
+              <w:t xml:space="preserve">solo ad una </w:t>
+            </w:r>
+            <w:r>
+              <w:rPr>
+                <w:rFonts w:ascii="Times New Roman" w:hAnsi="Times New Roman" w:cs="Times New Roman"/>
+                <w:color w:val="000000" w:themeColor="text1"/>
+              </w:rPr>
+              <w:t>t</w:t>
+            </w:r>
+            <w:r>
+              <w:rPr>
+                <w:rFonts w:ascii="Times New Roman" w:hAnsi="Times New Roman" w:cs="Times New Roman"/>
+                <w:color w:val="000000" w:themeColor="text1"/>
+              </w:rPr>
+              <w:t xml:space="preserve">avolata </w:t>
+            </w:r>
+            <w:r>
+              <w:rPr>
+                <w:rFonts w:ascii="Times New Roman" w:hAnsi="Times New Roman" w:cs="Times New Roman"/>
+                <w:color w:val="000000" w:themeColor="text1"/>
+              </w:rPr>
+              <w:t>composta da un tavolo</w:t>
+            </w:r>
+            <w:r>
+              <w:rPr>
+                <w:rFonts w:ascii="Times New Roman" w:hAnsi="Times New Roman" w:cs="Times New Roman"/>
+                <w:color w:val="000000" w:themeColor="text1"/>
+              </w:rPr>
+              <w:t xml:space="preserve"> la cui ubicazione è in una </w:t>
+            </w:r>
+            <w:r>
+              <w:rPr>
+                <w:rFonts w:ascii="Times New Roman" w:hAnsi="Times New Roman" w:cs="Times New Roman"/>
+                <w:color w:val="000000" w:themeColor="text1"/>
+              </w:rPr>
+              <w:t>sa</w:t>
+            </w:r>
+            <w:r>
+              <w:rPr>
+                <w:rFonts w:ascii="Times New Roman" w:hAnsi="Times New Roman" w:cs="Times New Roman"/>
+                <w:color w:val="000000" w:themeColor="text1"/>
+              </w:rPr>
+              <w:t xml:space="preserve">la di tipo </w:t>
+            </w:r>
+            <w:r>
+              <w:rPr>
+                <w:rFonts w:ascii="Times New Roman" w:hAnsi="Times New Roman" w:cs="Times New Roman"/>
+                <w:color w:val="000000" w:themeColor="text1"/>
+              </w:rPr>
+              <w:t>‘</w:t>
+            </w:r>
+            <w:r>
+              <w:rPr>
+                <w:rFonts w:ascii="Times New Roman" w:hAnsi="Times New Roman" w:cs="Times New Roman"/>
+                <w:color w:val="000000" w:themeColor="text1"/>
+              </w:rPr>
+              <w:t>Esterna</w:t>
+            </w:r>
+            <w:r>
+              <w:rPr>
+                <w:rFonts w:ascii="Times New Roman" w:hAnsi="Times New Roman" w:cs="Times New Roman"/>
+                <w:color w:val="000000" w:themeColor="text1"/>
+              </w:rPr>
+              <w:t>’</w:t>
+            </w:r>
+            <w:r>
+              <w:rPr>
+                <w:rFonts w:ascii="Times New Roman" w:hAnsi="Times New Roman" w:cs="Times New Roman"/>
+                <w:color w:val="000000" w:themeColor="text1"/>
+              </w:rPr>
+              <w:t>.</w:t>
             </w:r>
           </w:p>
         </w:tc>
@@ -21033,6 +21199,7 @@
           </w:tcPr>
           <w:p>
             <w:pPr>
+              <w:jc w:val="center"/>
               <w:rPr>
                 <w:rFonts w:ascii="Times New Roman" w:hAnsi="Times New Roman" w:cs="Times New Roman"/>
               </w:rPr>
@@ -21086,6 +21253,7 @@
           </w:tcPr>
           <w:p>
             <w:pPr>
+              <w:jc w:val="both"/>
               <w:cnfStyle w:val="000000000000" w:firstRow="0" w:lastRow="0" w:firstColumn="0" w:lastColumn="0" w:oddVBand="0" w:evenVBand="0" w:oddHBand="0" w:evenHBand="0" w:firstRowFirstColumn="0" w:firstRowLastColumn="0" w:lastRowFirstColumn="0" w:lastRowLastColumn="0"/>
               <w:rPr>
                 <w:rFonts w:ascii="Times New Roman" w:hAnsi="Times New Roman" w:cs="Times New Roman"/>
@@ -21098,25 +21266,67 @@
                 <w:color w:val="000000" w:themeColor="text1"/>
                 <w:shd w:val="clear" w:color="auto" w:fill="FFFFFF"/>
               </w:rPr>
-              <w:t xml:space="preserve">Non deve esistere una tavolata il cui numero di avventori sia superiore all’attributo </w:t>
-            </w:r>
-            <w:proofErr w:type="spellStart"/>
+              <w:t xml:space="preserve">Non deve esistere una tavolata il cui numero di avventori </w:t>
+            </w:r>
             <w:r>
               <w:rPr>
                 <w:rFonts w:ascii="Times New Roman" w:hAnsi="Times New Roman" w:cs="Times New Roman"/>
                 <w:color w:val="000000" w:themeColor="text1"/>
                 <w:shd w:val="clear" w:color="auto" w:fill="FFFFFF"/>
               </w:rPr>
-              <w:t>MaxAvventori</w:t>
-            </w:r>
-            <w:proofErr w:type="spellEnd"/>
+              <w:t xml:space="preserve">che vi partecipa </w:t>
+            </w:r>
             <w:r>
               <w:rPr>
                 <w:rFonts w:ascii="Times New Roman" w:hAnsi="Times New Roman" w:cs="Times New Roman"/>
                 <w:color w:val="000000" w:themeColor="text1"/>
                 <w:shd w:val="clear" w:color="auto" w:fill="FFFFFF"/>
               </w:rPr>
-              <w:t xml:space="preserve"> del Tavolo cui è assegnata.</w:t>
+              <w:t xml:space="preserve">sia superiore all’attributo </w:t>
+            </w:r>
+            <w:proofErr w:type="spellStart"/>
+            <w:r>
+              <w:rPr>
+                <w:rFonts w:ascii="Times New Roman" w:hAnsi="Times New Roman" w:cs="Times New Roman"/>
+                <w:i/>
+                <w:iCs/>
+                <w:color w:val="000000" w:themeColor="text1"/>
+                <w:shd w:val="clear" w:color="auto" w:fill="FFFFFF"/>
+              </w:rPr>
+              <w:t>MaxAvventori</w:t>
+            </w:r>
+            <w:proofErr w:type="spellEnd"/>
+            <w:r>
+              <w:rPr>
+                <w:rFonts w:ascii="Times New Roman" w:hAnsi="Times New Roman" w:cs="Times New Roman"/>
+                <w:color w:val="000000" w:themeColor="text1"/>
+                <w:shd w:val="clear" w:color="auto" w:fill="FFFFFF"/>
+              </w:rPr>
+              <w:t xml:space="preserve"> del </w:t>
+            </w:r>
+            <w:r>
+              <w:rPr>
+                <w:rFonts w:ascii="Times New Roman" w:hAnsi="Times New Roman" w:cs="Times New Roman"/>
+                <w:color w:val="000000" w:themeColor="text1"/>
+                <w:shd w:val="clear" w:color="auto" w:fill="FFFFFF"/>
+              </w:rPr>
+              <w:t>t</w:t>
+            </w:r>
+            <w:r>
+              <w:rPr>
+                <w:rFonts w:ascii="Times New Roman" w:hAnsi="Times New Roman" w:cs="Times New Roman"/>
+                <w:color w:val="000000" w:themeColor="text1"/>
+                <w:shd w:val="clear" w:color="auto" w:fill="FFFFFF"/>
+              </w:rPr>
+              <w:t xml:space="preserve">avolo </w:t>
+            </w:r>
+            <w:r>
+              <w:rPr>
+                <w:rFonts w:ascii="Times New Roman" w:hAnsi="Times New Roman" w:cs="Times New Roman"/>
+                <w:color w:val="000000" w:themeColor="text1"/>
+                <w:shd w:val="clear" w:color="auto" w:fill="FFFFFF"/>
+              </w:rPr>
+              <w:t>che compone la stessa tavolata.</w:t>
             </w:r>
           </w:p>
         </w:tc>
@@ -21134,6 +21344,7 @@
           </w:tcPr>
           <w:p>
             <w:pPr>
+              <w:jc w:val="center"/>
               <w:rPr>
                 <w:rFonts w:ascii="Times New Roman" w:hAnsi="Times New Roman" w:cs="Times New Roman"/>
               </w:rPr>
@@ -21153,6 +21364,7 @@
           </w:tcPr>
           <w:p>
             <w:pPr>
+              <w:jc w:val="center"/>
               <w:cnfStyle w:val="000000100000" w:firstRow="0" w:lastRow="0" w:firstColumn="0" w:lastColumn="0" w:oddVBand="0" w:evenVBand="0" w:oddHBand="1" w:evenHBand="0" w:firstRowFirstColumn="0" w:firstRowLastColumn="0" w:lastRowFirstColumn="0" w:lastRowLastColumn="0"/>
               <w:rPr>
                 <w:rFonts w:ascii="Times New Roman" w:hAnsi="Times New Roman" w:cs="Times New Roman"/>
@@ -21175,6 +21387,7 @@
             <w:pPr>
               <w:pStyle w:val="NormaleWeb"/>
               <w:spacing w:before="0" w:beforeAutospacing="0" w:after="0" w:afterAutospacing="0"/>
+              <w:jc w:val="both"/>
               <w:cnfStyle w:val="000000100000" w:firstRow="0" w:lastRow="0" w:firstColumn="0" w:lastColumn="0" w:oddVBand="0" w:evenVBand="0" w:oddHBand="1" w:evenHBand="0" w:firstRowFirstColumn="0" w:firstRowLastColumn="0" w:lastRowFirstColumn="0" w:lastRowLastColumn="0"/>
               <w:rPr>
                 <w:color w:val="000000" w:themeColor="text1"/>
@@ -21188,7 +21401,167 @@
                 <w:sz w:val="22"/>
                 <w:szCs w:val="22"/>
               </w:rPr>
-              <w:t>Per tutte le entità che possiedono l’attributo di tipo stringa “Email”. L’email deve rispettare la sua forma standard ovvero contenere almeno un carattere prima della @, almeno un carattere tra essa e il punto e almeno due caratteri nella parte finale.</w:t>
+              <w:t>Vale per tutte le entità</w:t>
+            </w:r>
+            <w:r>
+              <w:rPr>
+                <w:color w:val="000000" w:themeColor="text1"/>
+                <w:sz w:val="22"/>
+                <w:szCs w:val="22"/>
+              </w:rPr>
+              <w:t xml:space="preserve"> che possiedono l’attributo</w:t>
+            </w:r>
+            <w:r>
+              <w:rPr>
+                <w:color w:val="000000" w:themeColor="text1"/>
+                <w:sz w:val="22"/>
+                <w:szCs w:val="22"/>
+              </w:rPr>
+              <w:t xml:space="preserve"> </w:t>
+            </w:r>
+            <w:proofErr w:type="gramStart"/>
+            <w:r>
+              <w:rPr>
+                <w:i/>
+                <w:iCs/>
+                <w:color w:val="000000" w:themeColor="text1"/>
+                <w:sz w:val="22"/>
+                <w:szCs w:val="22"/>
+              </w:rPr>
+              <w:t>Email</w:t>
+            </w:r>
+            <w:proofErr w:type="gramEnd"/>
+            <w:r>
+              <w:rPr>
+                <w:color w:val="000000" w:themeColor="text1"/>
+                <w:sz w:val="22"/>
+                <w:szCs w:val="22"/>
+              </w:rPr>
+              <w:t xml:space="preserve">: </w:t>
+            </w:r>
+            <w:r>
+              <w:rPr>
+                <w:i/>
+                <w:iCs/>
+                <w:color w:val="000000" w:themeColor="text1"/>
+                <w:sz w:val="22"/>
+                <w:szCs w:val="22"/>
+              </w:rPr>
+              <w:t xml:space="preserve">Proprietario, </w:t>
+            </w:r>
+            <w:proofErr w:type="spellStart"/>
+            <w:r>
+              <w:rPr>
+                <w:i/>
+                <w:iCs/>
+                <w:color w:val="000000" w:themeColor="text1"/>
+                <w:sz w:val="22"/>
+                <w:szCs w:val="22"/>
+              </w:rPr>
+              <w:t>ManagerRistorante</w:t>
+            </w:r>
+            <w:proofErr w:type="spellEnd"/>
+            <w:r>
+              <w:rPr>
+                <w:i/>
+                <w:iCs/>
+                <w:color w:val="000000" w:themeColor="text1"/>
+                <w:sz w:val="22"/>
+                <w:szCs w:val="22"/>
+              </w:rPr>
+              <w:t>, Ristorante, Avventore, Cameriere</w:t>
+            </w:r>
+            <w:r>
+              <w:rPr>
+                <w:color w:val="000000" w:themeColor="text1"/>
+                <w:sz w:val="22"/>
+                <w:szCs w:val="22"/>
+              </w:rPr>
+              <w:t>. L’</w:t>
+            </w:r>
+            <w:r>
+              <w:rPr>
+                <w:i/>
+                <w:iCs/>
+                <w:color w:val="000000" w:themeColor="text1"/>
+                <w:sz w:val="22"/>
+                <w:szCs w:val="22"/>
+              </w:rPr>
+              <w:t>E</w:t>
+            </w:r>
+            <w:r>
+              <w:rPr>
+                <w:i/>
+                <w:iCs/>
+                <w:color w:val="000000" w:themeColor="text1"/>
+                <w:sz w:val="22"/>
+                <w:szCs w:val="22"/>
+              </w:rPr>
+              <w:t>mail</w:t>
+            </w:r>
+            <w:r>
+              <w:rPr>
+                <w:color w:val="000000" w:themeColor="text1"/>
+                <w:sz w:val="22"/>
+                <w:szCs w:val="22"/>
+              </w:rPr>
+              <w:t xml:space="preserve"> </w:t>
+            </w:r>
+            <w:r>
+              <w:rPr>
+                <w:color w:val="000000" w:themeColor="text1"/>
+                <w:sz w:val="22"/>
+                <w:szCs w:val="22"/>
+              </w:rPr>
+              <w:t xml:space="preserve">deve rispettare la </w:t>
+            </w:r>
+            <w:r>
+              <w:rPr>
+                <w:color w:val="000000" w:themeColor="text1"/>
+                <w:sz w:val="22"/>
+                <w:szCs w:val="22"/>
+              </w:rPr>
+              <w:t>forma standard ovvero</w:t>
+            </w:r>
+            <w:r>
+              <w:rPr>
+                <w:color w:val="000000" w:themeColor="text1"/>
+                <w:sz w:val="22"/>
+                <w:szCs w:val="22"/>
+              </w:rPr>
+              <w:t>:</w:t>
+            </w:r>
+            <w:r>
+              <w:rPr>
+                <w:color w:val="000000" w:themeColor="text1"/>
+                <w:sz w:val="22"/>
+                <w:szCs w:val="22"/>
+              </w:rPr>
+              <w:t xml:space="preserve"> contenere almeno un carattere prima della @, almeno un carattere tra essa e il punto e almeno due caratteri nella parte finale</w:t>
+            </w:r>
+            <w:r>
+              <w:rPr>
+                <w:color w:val="000000" w:themeColor="text1"/>
+                <w:sz w:val="22"/>
+                <w:szCs w:val="22"/>
+              </w:rPr>
+              <w:t xml:space="preserve"> dopo il punto</w:t>
+            </w:r>
+            <w:r>
+              <w:rPr>
+                <w:color w:val="000000" w:themeColor="text1"/>
+                <w:sz w:val="22"/>
+                <w:szCs w:val="22"/>
+              </w:rPr>
+              <w:t>.</w:t>
+            </w:r>
+            <w:r>
+              <w:rPr>
+                <w:color w:val="000000" w:themeColor="text1"/>
+                <w:sz w:val="22"/>
+                <w:szCs w:val="22"/>
+              </w:rPr>
+              <w:t xml:space="preserve"> </w:t>
             </w:r>
           </w:p>
         </w:tc>
@@ -21201,29 +21574,37 @@
           <w:tcPr>
             <w:cnfStyle w:val="001000000000" w:firstRow="0" w:lastRow="0" w:firstColumn="1" w:lastColumn="0" w:oddVBand="0" w:evenVBand="0" w:oddHBand="0" w:evenHBand="0" w:firstRowFirstColumn="0" w:firstRowLastColumn="0" w:lastRowFirstColumn="0" w:lastRowLastColumn="0"/>
             <w:tcW w:w="2689" w:type="dxa"/>
+            <w:tcBorders>
+              <w:top w:val="single" w:sz="4" w:space="0" w:color="A5A5A5" w:themeColor="accent3"/>
+            </w:tcBorders>
             <w:vAlign w:val="center"/>
           </w:tcPr>
           <w:p>
             <w:pPr>
-              <w:rPr>
-                <w:rFonts w:ascii="Times New Roman" w:hAnsi="Times New Roman" w:cs="Times New Roman"/>
-              </w:rPr>
-            </w:pPr>
-            <w:r>
-              <w:rPr>
-                <w:rFonts w:ascii="Times New Roman" w:hAnsi="Times New Roman" w:cs="Times New Roman"/>
-              </w:rPr>
-              <w:t>Sito web legale</w:t>
+              <w:jc w:val="center"/>
+              <w:rPr>
+                <w:rFonts w:ascii="Times New Roman" w:hAnsi="Times New Roman" w:cs="Times New Roman"/>
+              </w:rPr>
+            </w:pPr>
+            <w:r>
+              <w:rPr>
+                <w:rFonts w:ascii="Times New Roman" w:hAnsi="Times New Roman" w:cs="Times New Roman"/>
+              </w:rPr>
+              <w:t>Password legale</w:t>
             </w:r>
           </w:p>
         </w:tc>
         <w:tc>
           <w:tcPr>
             <w:tcW w:w="1701" w:type="dxa"/>
+            <w:tcBorders>
+              <w:top w:val="single" w:sz="4" w:space="0" w:color="A5A5A5" w:themeColor="accent3"/>
+            </w:tcBorders>
             <w:vAlign w:val="center"/>
           </w:tcPr>
           <w:p>
             <w:pPr>
+              <w:jc w:val="center"/>
               <w:cnfStyle w:val="000000000000" w:firstRow="0" w:lastRow="0" w:firstColumn="0" w:lastColumn="0" w:oddVBand="0" w:evenVBand="0" w:oddHBand="0" w:evenHBand="0" w:firstRowFirstColumn="0" w:firstRowLastColumn="0" w:lastRowFirstColumn="0" w:lastRowLastColumn="0"/>
               <w:rPr>
                 <w:rFonts w:ascii="Times New Roman" w:hAnsi="Times New Roman" w:cs="Times New Roman"/>
@@ -21240,59 +21621,204 @@
         <w:tc>
           <w:tcPr>
             <w:tcW w:w="5608" w:type="dxa"/>
+            <w:tcBorders>
+              <w:top w:val="single" w:sz="4" w:space="0" w:color="A5A5A5" w:themeColor="accent3"/>
+            </w:tcBorders>
             <w:vAlign w:val="center"/>
           </w:tcPr>
           <w:p>
             <w:pPr>
+              <w:pStyle w:val="NormaleWeb"/>
+              <w:spacing w:after="0"/>
+              <w:jc w:val="both"/>
               <w:cnfStyle w:val="000000000000" w:firstRow="0" w:lastRow="0" w:firstColumn="0" w:lastColumn="0" w:oddVBand="0" w:evenVBand="0" w:oddHBand="0" w:evenHBand="0" w:firstRowFirstColumn="0" w:firstRowLastColumn="0" w:lastRowFirstColumn="0" w:lastRowLastColumn="0"/>
               <w:rPr>
-                <w:rFonts w:ascii="Times New Roman" w:hAnsi="Times New Roman" w:cs="Times New Roman"/>
                 <w:color w:val="000000" w:themeColor="text1"/>
-              </w:rPr>
-            </w:pPr>
-            <w:r>
-              <w:rPr>
-                <w:rFonts w:ascii="Times New Roman" w:hAnsi="Times New Roman" w:cs="Times New Roman"/>
+                <w:sz w:val="22"/>
+                <w:szCs w:val="22"/>
+              </w:rPr>
+            </w:pPr>
+            <w:r>
+              <w:rPr>
                 <w:color w:val="000000" w:themeColor="text1"/>
-                <w:shd w:val="clear" w:color="auto" w:fill="FFFFFF"/>
-              </w:rPr>
-              <w:t>Per l’attributo di tipo stringa “</w:t>
-            </w:r>
-            <w:proofErr w:type="spellStart"/>
-            <w:r>
-              <w:rPr>
-                <w:rFonts w:ascii="Times New Roman" w:hAnsi="Times New Roman" w:cs="Times New Roman"/>
+                <w:sz w:val="22"/>
+                <w:szCs w:val="22"/>
+              </w:rPr>
+              <w:t>Vale per tutte le entità</w:t>
+            </w:r>
+            <w:r>
+              <w:rPr>
                 <w:color w:val="000000" w:themeColor="text1"/>
-                <w:shd w:val="clear" w:color="auto" w:fill="FFFFFF"/>
-              </w:rPr>
-              <w:t>SitoWeb</w:t>
-            </w:r>
-            <w:proofErr w:type="spellEnd"/>
-            <w:r>
-              <w:rPr>
-                <w:rFonts w:ascii="Times New Roman" w:hAnsi="Times New Roman" w:cs="Times New Roman"/>
+                <w:sz w:val="22"/>
+                <w:szCs w:val="22"/>
+              </w:rPr>
+              <w:t xml:space="preserve"> che possiedono l’attributo</w:t>
+            </w:r>
+            <w:r>
+              <w:rPr>
                 <w:color w:val="000000" w:themeColor="text1"/>
-                <w:shd w:val="clear" w:color="auto" w:fill="FFFFFF"/>
-              </w:rPr>
-              <w:t>” dell’entità ristorante, deve rispettare la seguente forma standard ovvero contenere tre caratteri iniziali corrispondenti a “www” seguiti da un punto, almeno due caratteri, ed infine un punto seguito da almeno due caratteri nella parte finale</w:t>
-            </w:r>
-            <w:r>
-              <w:rPr>
-                <w:rFonts w:ascii="Times New Roman" w:hAnsi="Times New Roman" w:cs="Times New Roman"/>
+                <w:sz w:val="22"/>
+                <w:szCs w:val="22"/>
+              </w:rPr>
+              <w:t xml:space="preserve"> </w:t>
+            </w:r>
+            <w:r>
+              <w:rPr>
                 <w:i/>
                 <w:iCs/>
                 <w:color w:val="000000" w:themeColor="text1"/>
-                <w:shd w:val="clear" w:color="auto" w:fill="FFFFFF"/>
+                <w:sz w:val="22"/>
+                <w:szCs w:val="22"/>
+              </w:rPr>
+              <w:t>Password</w:t>
+            </w:r>
+            <w:r>
+              <w:rPr>
+                <w:color w:val="000000" w:themeColor="text1"/>
+                <w:sz w:val="22"/>
+                <w:szCs w:val="22"/>
+              </w:rPr>
+              <w:t>:</w:t>
+            </w:r>
+            <w:r>
+              <w:rPr>
+                <w:color w:val="000000" w:themeColor="text1"/>
+                <w:sz w:val="22"/>
+                <w:szCs w:val="22"/>
               </w:rPr>
               <w:t xml:space="preserve"> </w:t>
             </w:r>
             <w:r>
               <w:rPr>
-                <w:rFonts w:ascii="Times New Roman" w:hAnsi="Times New Roman" w:cs="Times New Roman"/>
+                <w:i/>
+                <w:iCs/>
                 <w:color w:val="000000" w:themeColor="text1"/>
-                <w:shd w:val="clear" w:color="auto" w:fill="FFFFFF"/>
-              </w:rPr>
-              <w:t>la stringa non deve contenere più di 75 caratteri</w:t>
+                <w:sz w:val="22"/>
+                <w:szCs w:val="22"/>
+              </w:rPr>
+              <w:t xml:space="preserve">Proprietario, </w:t>
+            </w:r>
+            <w:proofErr w:type="spellStart"/>
+            <w:r>
+              <w:rPr>
+                <w:i/>
+                <w:iCs/>
+                <w:color w:val="000000" w:themeColor="text1"/>
+                <w:sz w:val="22"/>
+                <w:szCs w:val="22"/>
+              </w:rPr>
+              <w:t>ManagerRistorante</w:t>
+            </w:r>
+            <w:proofErr w:type="spellEnd"/>
+            <w:r>
+              <w:rPr>
+                <w:color w:val="000000" w:themeColor="text1"/>
+                <w:sz w:val="22"/>
+                <w:szCs w:val="22"/>
+              </w:rPr>
+              <w:t>.</w:t>
+            </w:r>
+            <w:r>
+              <w:rPr>
+                <w:color w:val="000000" w:themeColor="text1"/>
+                <w:sz w:val="22"/>
+                <w:szCs w:val="22"/>
+              </w:rPr>
+              <w:t xml:space="preserve"> La</w:t>
+            </w:r>
+            <w:r>
+              <w:rPr>
+                <w:color w:val="000000" w:themeColor="text1"/>
+                <w:sz w:val="22"/>
+                <w:szCs w:val="22"/>
+              </w:rPr>
+              <w:t xml:space="preserve"> </w:t>
+            </w:r>
+            <w:r>
+              <w:rPr>
+                <w:i/>
+                <w:iCs/>
+                <w:color w:val="000000" w:themeColor="text1"/>
+                <w:sz w:val="22"/>
+                <w:szCs w:val="22"/>
+              </w:rPr>
+              <w:t>P</w:t>
+            </w:r>
+            <w:r>
+              <w:rPr>
+                <w:i/>
+                <w:iCs/>
+                <w:color w:val="000000" w:themeColor="text1"/>
+                <w:sz w:val="22"/>
+                <w:szCs w:val="22"/>
+              </w:rPr>
+              <w:t>assword</w:t>
+            </w:r>
+            <w:r>
+              <w:rPr>
+                <w:color w:val="000000" w:themeColor="text1"/>
+                <w:sz w:val="22"/>
+                <w:szCs w:val="22"/>
+              </w:rPr>
+              <w:t xml:space="preserve"> deve contenere minimo </w:t>
+            </w:r>
+            <w:proofErr w:type="gramStart"/>
+            <w:r>
+              <w:rPr>
+                <w:color w:val="000000" w:themeColor="text1"/>
+                <w:sz w:val="22"/>
+                <w:szCs w:val="22"/>
+              </w:rPr>
+              <w:t>8</w:t>
+            </w:r>
+            <w:proofErr w:type="gramEnd"/>
+            <w:r>
+              <w:rPr>
+                <w:color w:val="000000" w:themeColor="text1"/>
+                <w:sz w:val="22"/>
+                <w:szCs w:val="22"/>
+              </w:rPr>
+              <w:t xml:space="preserve"> caratteri </w:t>
+            </w:r>
+            <w:r>
+              <w:rPr>
+                <w:color w:val="000000" w:themeColor="text1"/>
+                <w:sz w:val="22"/>
+                <w:szCs w:val="22"/>
+              </w:rPr>
+              <w:t xml:space="preserve">e </w:t>
+            </w:r>
+            <w:r>
+              <w:rPr>
+                <w:color w:val="000000" w:themeColor="text1"/>
+                <w:sz w:val="22"/>
+                <w:szCs w:val="22"/>
+              </w:rPr>
+              <w:t>rispettare il seguente formato</w:t>
+            </w:r>
+            <w:r>
+              <w:rPr>
+                <w:color w:val="000000" w:themeColor="text1"/>
+                <w:sz w:val="22"/>
+                <w:szCs w:val="22"/>
+              </w:rPr>
+              <w:t xml:space="preserve">: </w:t>
+            </w:r>
+            <w:r>
+              <w:rPr>
+                <w:color w:val="000000" w:themeColor="text1"/>
+                <w:sz w:val="22"/>
+                <w:szCs w:val="22"/>
+              </w:rPr>
+              <w:t>deve esserci almeno una lettera</w:t>
+            </w:r>
+            <w:r>
+              <w:rPr>
+                <w:color w:val="000000" w:themeColor="text1"/>
+                <w:sz w:val="22"/>
+                <w:szCs w:val="22"/>
+              </w:rPr>
+              <w:t xml:space="preserve"> e un numero.</w:t>
             </w:r>
           </w:p>
         </w:tc>
@@ -21310,15 +21836,16 @@
           </w:tcPr>
           <w:p>
             <w:pPr>
-              <w:rPr>
-                <w:rFonts w:ascii="Times New Roman" w:hAnsi="Times New Roman" w:cs="Times New Roman"/>
-              </w:rPr>
-            </w:pPr>
-            <w:r>
-              <w:rPr>
-                <w:rFonts w:ascii="Times New Roman" w:hAnsi="Times New Roman" w:cs="Times New Roman"/>
-              </w:rPr>
-              <w:t>Numero di telefono legale</w:t>
+              <w:jc w:val="center"/>
+              <w:rPr>
+                <w:rFonts w:ascii="Times New Roman" w:hAnsi="Times New Roman" w:cs="Times New Roman"/>
+              </w:rPr>
+            </w:pPr>
+            <w:r>
+              <w:rPr>
+                <w:rFonts w:ascii="Times New Roman" w:hAnsi="Times New Roman" w:cs="Times New Roman"/>
+              </w:rPr>
+              <w:t>Sito web legale</w:t>
             </w:r>
           </w:p>
         </w:tc>
@@ -21329,6 +21856,7 @@
           </w:tcPr>
           <w:p>
             <w:pPr>
+              <w:jc w:val="center"/>
               <w:cnfStyle w:val="000000100000" w:firstRow="0" w:lastRow="0" w:firstColumn="0" w:lastColumn="0" w:oddVBand="0" w:evenVBand="0" w:oddHBand="1" w:evenHBand="0" w:firstRowFirstColumn="0" w:firstRowLastColumn="0" w:lastRowFirstColumn="0" w:lastRowLastColumn="0"/>
               <w:rPr>
                 <w:rFonts w:ascii="Times New Roman" w:hAnsi="Times New Roman" w:cs="Times New Roman"/>
@@ -21349,30 +21877,41 @@
           </w:tcPr>
           <w:p>
             <w:pPr>
-              <w:pStyle w:val="NormaleWeb"/>
-              <w:spacing w:before="0" w:beforeAutospacing="0" w:after="0" w:afterAutospacing="0"/>
+              <w:jc w:val="both"/>
               <w:cnfStyle w:val="000000100000" w:firstRow="0" w:lastRow="0" w:firstColumn="0" w:lastColumn="0" w:oddVBand="0" w:evenVBand="0" w:oddHBand="1" w:evenHBand="0" w:firstRowFirstColumn="0" w:firstRowLastColumn="0" w:lastRowFirstColumn="0" w:lastRowLastColumn="0"/>
               <w:rPr>
+                <w:rFonts w:ascii="Times New Roman" w:hAnsi="Times New Roman" w:cs="Times New Roman"/>
                 <w:color w:val="000000" w:themeColor="text1"/>
-                <w:sz w:val="22"/>
-                <w:szCs w:val="22"/>
-              </w:rPr>
-            </w:pPr>
-            <w:r>
-              <w:rPr>
+                <w:shd w:val="clear" w:color="auto" w:fill="FFFFFF"/>
+              </w:rPr>
+            </w:pPr>
+            <w:r>
+              <w:rPr>
+                <w:rFonts w:ascii="Times New Roman" w:hAnsi="Times New Roman" w:cs="Times New Roman"/>
                 <w:color w:val="000000" w:themeColor="text1"/>
-                <w:sz w:val="22"/>
-                <w:szCs w:val="22"/>
-              </w:rPr>
-              <w:t>L</w:t>
-            </w:r>
-            <w:r>
-              <w:rPr>
+              </w:rPr>
+              <w:t xml:space="preserve">Il </w:t>
+            </w:r>
+            <w:proofErr w:type="spellStart"/>
+            <w:r>
+              <w:rPr>
+                <w:rFonts w:ascii="Times New Roman" w:hAnsi="Times New Roman" w:cs="Times New Roman"/>
+                <w:i/>
+                <w:iCs/>
                 <w:color w:val="000000" w:themeColor="text1"/>
-                <w:sz w:val="22"/>
-                <w:szCs w:val="22"/>
-              </w:rPr>
-              <w:t>’attributo Telefono presente nelle varie entità di tipo stringa deve contenere solo numeri e rispettare il formato standard italiano.</w:t>
+              </w:rPr>
+              <w:t>SitoWeb</w:t>
+            </w:r>
+            <w:proofErr w:type="spellEnd"/>
+            <w:r>
+              <w:rPr>
+                <w:rFonts w:ascii="Times New Roman" w:hAnsi="Times New Roman" w:cs="Times New Roman"/>
+                <w:color w:val="000000" w:themeColor="text1"/>
+              </w:rPr>
+              <w:t xml:space="preserve"> deve rispettare la forma standard ovvero: contenere tre caratteri iniziali corrispondenti a “www” seguiti da un punto, successivamente almeno due caratteri ed infine un punto seguito da almeno due caratteri.</w:t>
+            </w:r>
+            <w:r>
+              <w:t xml:space="preserve"> </w:t>
             </w:r>
           </w:p>
         </w:tc>
@@ -21389,15 +21928,16 @@
           </w:tcPr>
           <w:p>
             <w:pPr>
-              <w:rPr>
-                <w:rFonts w:ascii="Times New Roman" w:hAnsi="Times New Roman" w:cs="Times New Roman"/>
-              </w:rPr>
-            </w:pPr>
-            <w:r>
-              <w:rPr>
-                <w:rFonts w:ascii="Times New Roman" w:hAnsi="Times New Roman" w:cs="Times New Roman"/>
-              </w:rPr>
-              <w:t>Data nascita legale</w:t>
+              <w:jc w:val="center"/>
+              <w:rPr>
+                <w:rFonts w:ascii="Times New Roman" w:hAnsi="Times New Roman" w:cs="Times New Roman"/>
+              </w:rPr>
+            </w:pPr>
+            <w:r>
+              <w:rPr>
+                <w:rFonts w:ascii="Times New Roman" w:hAnsi="Times New Roman" w:cs="Times New Roman"/>
+              </w:rPr>
+              <w:t>Numero di telefono legale</w:t>
             </w:r>
           </w:p>
         </w:tc>
@@ -21408,19 +21948,18 @@
           </w:tcPr>
           <w:p>
             <w:pPr>
+              <w:jc w:val="center"/>
               <w:cnfStyle w:val="000000000000" w:firstRow="0" w:lastRow="0" w:firstColumn="0" w:lastColumn="0" w:oddVBand="0" w:evenVBand="0" w:oddHBand="0" w:evenHBand="0" w:firstRowFirstColumn="0" w:firstRowLastColumn="0" w:lastRowFirstColumn="0" w:lastRowLastColumn="0"/>
               <w:rPr>
                 <w:rFonts w:ascii="Times New Roman" w:hAnsi="Times New Roman" w:cs="Times New Roman"/>
               </w:rPr>
             </w:pPr>
-            <w:proofErr w:type="spellStart"/>
-            <w:r>
-              <w:rPr>
-                <w:rFonts w:ascii="Times New Roman" w:hAnsi="Times New Roman" w:cs="Times New Roman"/>
-              </w:rPr>
-              <w:t>Interrelazionale</w:t>
-            </w:r>
-            <w:proofErr w:type="spellEnd"/>
+            <w:r>
+              <w:rPr>
+                <w:rFonts w:ascii="Times New Roman" w:hAnsi="Times New Roman" w:cs="Times New Roman"/>
+              </w:rPr>
+              <w:t>Dominio</w:t>
+            </w:r>
           </w:p>
         </w:tc>
         <w:tc>
@@ -21430,63 +21969,147 @@
           </w:tcPr>
           <w:p>
             <w:pPr>
+              <w:pStyle w:val="NormaleWeb"/>
+              <w:spacing w:before="0" w:beforeAutospacing="0" w:after="0" w:afterAutospacing="0"/>
+              <w:jc w:val="both"/>
               <w:cnfStyle w:val="000000000000" w:firstRow="0" w:lastRow="0" w:firstColumn="0" w:lastColumn="0" w:oddVBand="0" w:evenVBand="0" w:oddHBand="0" w:evenHBand="0" w:firstRowFirstColumn="0" w:firstRowLastColumn="0" w:lastRowFirstColumn="0" w:lastRowLastColumn="0"/>
               <w:rPr>
-                <w:rFonts w:ascii="Times New Roman" w:hAnsi="Times New Roman" w:cs="Times New Roman"/>
                 <w:color w:val="000000" w:themeColor="text1"/>
-              </w:rPr>
-            </w:pPr>
-            <w:r>
-              <w:rPr>
-                <w:rFonts w:ascii="Times New Roman" w:hAnsi="Times New Roman" w:cs="Times New Roman"/>
+                <w:sz w:val="22"/>
+                <w:szCs w:val="22"/>
+              </w:rPr>
+            </w:pPr>
+            <w:r>
+              <w:rPr>
                 <w:color w:val="000000" w:themeColor="text1"/>
-                <w:shd w:val="clear" w:color="auto" w:fill="FFFFFF"/>
-              </w:rPr>
-              <w:t>L</w:t>
-            </w:r>
-            <w:r>
-              <w:rPr>
-                <w:rFonts w:ascii="Times New Roman" w:hAnsi="Times New Roman" w:cs="Times New Roman"/>
+                <w:sz w:val="22"/>
+                <w:szCs w:val="22"/>
+              </w:rPr>
+              <w:t xml:space="preserve">Vale per tutte le entità che possiedono l’attributo </w:t>
+            </w:r>
+            <w:r>
+              <w:rPr>
+                <w:i/>
+                <w:iCs/>
                 <w:color w:val="000000" w:themeColor="text1"/>
-                <w:shd w:val="clear" w:color="auto" w:fill="FFFFFF"/>
-              </w:rPr>
-              <w:t xml:space="preserve">a </w:t>
+                <w:sz w:val="22"/>
+                <w:szCs w:val="22"/>
+              </w:rPr>
+              <w:t>Telefono</w:t>
+            </w:r>
+            <w:r>
+              <w:rPr>
+                <w:color w:val="000000" w:themeColor="text1"/>
+                <w:sz w:val="22"/>
+                <w:szCs w:val="22"/>
+              </w:rPr>
+              <w:t>:</w:t>
+            </w:r>
+            <w:r>
+              <w:rPr>
+                <w:color w:val="000000" w:themeColor="text1"/>
+                <w:sz w:val="22"/>
+                <w:szCs w:val="22"/>
+              </w:rPr>
+              <w:t xml:space="preserve"> </w:t>
             </w:r>
             <w:proofErr w:type="spellStart"/>
             <w:r>
               <w:rPr>
-                <w:rFonts w:ascii="Times New Roman" w:hAnsi="Times New Roman" w:cs="Times New Roman"/>
+                <w:i/>
+                <w:iCs/>
                 <w:color w:val="000000" w:themeColor="text1"/>
-                <w:shd w:val="clear" w:color="auto" w:fill="FFFFFF"/>
-              </w:rPr>
-              <w:t>DataN</w:t>
+                <w:sz w:val="22"/>
+                <w:szCs w:val="22"/>
+              </w:rPr>
+              <w:t>ManagerRistorante</w:t>
             </w:r>
             <w:proofErr w:type="spellEnd"/>
             <w:r>
               <w:rPr>
-                <w:rFonts w:ascii="Times New Roman" w:hAnsi="Times New Roman" w:cs="Times New Roman"/>
+                <w:i/>
+                <w:iCs/>
                 <w:color w:val="000000" w:themeColor="text1"/>
-                <w:shd w:val="clear" w:color="auto" w:fill="FFFFFF"/>
-              </w:rPr>
-              <w:t xml:space="preserve"> di un determinato avventore deve essere maggiore della </w:t>
-            </w:r>
-            <w:proofErr w:type="spellStart"/>
-            <w:r>
-              <w:rPr>
-                <w:rFonts w:ascii="Times New Roman" w:hAnsi="Times New Roman" w:cs="Times New Roman"/>
+                <w:sz w:val="22"/>
+                <w:szCs w:val="22"/>
+              </w:rPr>
+              <w:t>, Ristorante, Avventore, Cameriere</w:t>
+            </w:r>
+            <w:r>
+              <w:rPr>
                 <w:color w:val="000000" w:themeColor="text1"/>
-                <w:shd w:val="clear" w:color="auto" w:fill="FFFFFF"/>
-              </w:rPr>
-              <w:t>DataArrivo</w:t>
-            </w:r>
-            <w:proofErr w:type="spellEnd"/>
-            <w:r>
-              <w:rPr>
-                <w:rFonts w:ascii="Times New Roman" w:hAnsi="Times New Roman" w:cs="Times New Roman"/>
+                <w:sz w:val="22"/>
+                <w:szCs w:val="22"/>
+              </w:rPr>
+              <w:t>.</w:t>
+            </w:r>
+            <w:r>
+              <w:rPr>
                 <w:color w:val="000000" w:themeColor="text1"/>
-                <w:shd w:val="clear" w:color="auto" w:fill="FFFFFF"/>
-              </w:rPr>
-              <w:t xml:space="preserve"> della tavolata in cui esso è associato.</w:t>
+                <w:sz w:val="22"/>
+                <w:szCs w:val="22"/>
+              </w:rPr>
+              <w:t xml:space="preserve"> </w:t>
+            </w:r>
+            <w:r>
+              <w:rPr>
+                <w:color w:val="000000" w:themeColor="text1"/>
+                <w:sz w:val="22"/>
+                <w:szCs w:val="22"/>
+              </w:rPr>
+              <w:t xml:space="preserve">Il numero di </w:t>
+            </w:r>
+            <w:r>
+              <w:rPr>
+                <w:i/>
+                <w:iCs/>
+                <w:color w:val="000000" w:themeColor="text1"/>
+                <w:sz w:val="22"/>
+                <w:szCs w:val="22"/>
+              </w:rPr>
+              <w:t xml:space="preserve">Telefono </w:t>
+            </w:r>
+            <w:r>
+              <w:rPr>
+                <w:color w:val="000000" w:themeColor="text1"/>
+                <w:sz w:val="22"/>
+                <w:szCs w:val="22"/>
+              </w:rPr>
+              <w:t>può</w:t>
+            </w:r>
+            <w:r>
+              <w:rPr>
+                <w:color w:val="000000" w:themeColor="text1"/>
+                <w:sz w:val="22"/>
+                <w:szCs w:val="22"/>
+              </w:rPr>
+              <w:t xml:space="preserve"> contenere solo numeri </w:t>
+            </w:r>
+            <w:r>
+              <w:rPr>
+                <w:color w:val="000000" w:themeColor="text1"/>
+                <w:sz w:val="22"/>
+                <w:szCs w:val="22"/>
+              </w:rPr>
+              <w:t>ad eccezione del carattere iniziale ‘</w:t>
+            </w:r>
+            <w:r>
+              <w:rPr>
+                <w:i/>
+                <w:iCs/>
+                <w:color w:val="000000" w:themeColor="text1"/>
+                <w:sz w:val="22"/>
+                <w:szCs w:val="22"/>
+              </w:rPr>
+              <w:t>+</w:t>
+            </w:r>
+            <w:r>
+              <w:rPr>
+                <w:color w:val="000000" w:themeColor="text1"/>
+                <w:sz w:val="22"/>
+                <w:szCs w:val="22"/>
+              </w:rPr>
+              <w:t>’ per il prefisso.</w:t>
             </w:r>
           </w:p>
         </w:tc>
@@ -21504,15 +22127,16 @@
           </w:tcPr>
           <w:p>
             <w:pPr>
-              <w:rPr>
-                <w:rFonts w:ascii="Times New Roman" w:hAnsi="Times New Roman" w:cs="Times New Roman"/>
-              </w:rPr>
-            </w:pPr>
-            <w:r>
-              <w:rPr>
-                <w:rFonts w:ascii="Times New Roman" w:hAnsi="Times New Roman" w:cs="Times New Roman"/>
-              </w:rPr>
-              <w:t>Data arrivo legale</w:t>
+              <w:jc w:val="center"/>
+              <w:rPr>
+                <w:rFonts w:ascii="Times New Roman" w:hAnsi="Times New Roman" w:cs="Times New Roman"/>
+              </w:rPr>
+            </w:pPr>
+            <w:r>
+              <w:rPr>
+                <w:rFonts w:ascii="Times New Roman" w:hAnsi="Times New Roman" w:cs="Times New Roman"/>
+              </w:rPr>
+              <w:t>Data nascita legale</w:t>
             </w:r>
           </w:p>
         </w:tc>
@@ -21528,12 +22152,14 @@
                 <w:rFonts w:ascii="Times New Roman" w:hAnsi="Times New Roman" w:cs="Times New Roman"/>
               </w:rPr>
             </w:pPr>
-            <w:r>
-              <w:rPr>
-                <w:rFonts w:ascii="Times New Roman" w:hAnsi="Times New Roman" w:cs="Times New Roman"/>
-              </w:rPr>
-              <w:t>Dominio</w:t>
-            </w:r>
+            <w:proofErr w:type="spellStart"/>
+            <w:r>
+              <w:rPr>
+                <w:rFonts w:ascii="Times New Roman" w:hAnsi="Times New Roman" w:cs="Times New Roman"/>
+              </w:rPr>
+              <w:t>Interrelazionale</w:t>
+            </w:r>
+            <w:proofErr w:type="spellEnd"/>
           </w:p>
         </w:tc>
         <w:tc>
@@ -21543,48 +22169,55 @@
           </w:tcPr>
           <w:p>
             <w:pPr>
-              <w:pStyle w:val="NormaleWeb"/>
-              <w:spacing w:before="0" w:beforeAutospacing="0" w:after="0" w:afterAutospacing="0"/>
+              <w:jc w:val="both"/>
               <w:cnfStyle w:val="000000100000" w:firstRow="0" w:lastRow="0" w:firstColumn="0" w:lastColumn="0" w:oddVBand="0" w:evenVBand="0" w:oddHBand="1" w:evenHBand="0" w:firstRowFirstColumn="0" w:firstRowLastColumn="0" w:lastRowFirstColumn="0" w:lastRowLastColumn="0"/>
               <w:rPr>
+                <w:rFonts w:ascii="Times New Roman" w:hAnsi="Times New Roman" w:cs="Times New Roman"/>
                 <w:color w:val="000000" w:themeColor="text1"/>
-                <w:sz w:val="22"/>
-                <w:szCs w:val="22"/>
-              </w:rPr>
-            </w:pPr>
-            <w:r>
-              <w:rPr>
+              </w:rPr>
+            </w:pPr>
+            <w:r>
+              <w:rPr>
+                <w:rFonts w:ascii="Times New Roman" w:hAnsi="Times New Roman" w:cs="Times New Roman"/>
                 <w:color w:val="000000" w:themeColor="text1"/>
-                <w:sz w:val="22"/>
-                <w:szCs w:val="22"/>
-              </w:rPr>
-              <w:t>L</w:t>
-            </w:r>
-            <w:r>
-              <w:rPr>
+              </w:rPr>
+              <w:t xml:space="preserve">La </w:t>
+            </w:r>
+            <w:proofErr w:type="spellStart"/>
+            <w:r>
+              <w:rPr>
+                <w:rFonts w:ascii="Times New Roman" w:hAnsi="Times New Roman" w:cs="Times New Roman"/>
+                <w:i/>
+                <w:iCs/>
                 <w:color w:val="000000" w:themeColor="text1"/>
-                <w:sz w:val="22"/>
-                <w:szCs w:val="22"/>
-              </w:rPr>
-              <w:t xml:space="preserve">a </w:t>
+              </w:rPr>
+              <w:t>DataN</w:t>
+            </w:r>
+            <w:proofErr w:type="spellEnd"/>
+            <w:r>
+              <w:rPr>
+                <w:rFonts w:ascii="Times New Roman" w:hAnsi="Times New Roman" w:cs="Times New Roman"/>
+                <w:color w:val="000000" w:themeColor="text1"/>
+              </w:rPr>
+              <w:t xml:space="preserve"> di un avventore deve essere maggiore della </w:t>
             </w:r>
             <w:proofErr w:type="spellStart"/>
             <w:r>
               <w:rPr>
+                <w:rFonts w:ascii="Times New Roman" w:hAnsi="Times New Roman" w:cs="Times New Roman"/>
+                <w:i/>
+                <w:iCs/>
                 <w:color w:val="000000" w:themeColor="text1"/>
-                <w:sz w:val="22"/>
-                <w:szCs w:val="22"/>
               </w:rPr>
               <w:t>DataArrivo</w:t>
             </w:r>
             <w:proofErr w:type="spellEnd"/>
             <w:r>
               <w:rPr>
+                <w:rFonts w:ascii="Times New Roman" w:hAnsi="Times New Roman" w:cs="Times New Roman"/>
                 <w:color w:val="000000" w:themeColor="text1"/>
-                <w:sz w:val="22"/>
-                <w:szCs w:val="22"/>
-              </w:rPr>
-              <w:t xml:space="preserve"> di una Tavolata deve essere maggiore o uguale alla Data corrente.</w:t>
+              </w:rPr>
+              <w:t xml:space="preserve"> della tavolata a cui esso partecipa.</w:t>
             </w:r>
           </w:p>
         </w:tc>
@@ -21601,6 +22234,7 @@
           </w:tcPr>
           <w:p>
             <w:pPr>
+              <w:jc w:val="center"/>
               <w:rPr>
                 <w:rFonts w:ascii="Times New Roman" w:hAnsi="Times New Roman" w:cs="Times New Roman"/>
               </w:rPr>
@@ -21610,7 +22244,7 @@
                 <w:rFonts w:ascii="Times New Roman" w:hAnsi="Times New Roman" w:cs="Times New Roman"/>
               </w:rPr>
               <w:lastRenderedPageBreak/>
-              <w:t>CAP legale</w:t>
+              <w:t>Data arrivo legale</w:t>
             </w:r>
           </w:p>
         </w:tc>
@@ -21621,6 +22255,7 @@
           </w:tcPr>
           <w:p>
             <w:pPr>
+              <w:jc w:val="center"/>
               <w:cnfStyle w:val="000000000000" w:firstRow="0" w:lastRow="0" w:firstColumn="0" w:lastColumn="0" w:oddVBand="0" w:evenVBand="0" w:oddHBand="0" w:evenHBand="0" w:firstRowFirstColumn="0" w:firstRowLastColumn="0" w:lastRowFirstColumn="0" w:lastRowLastColumn="0"/>
               <w:rPr>
                 <w:rFonts w:ascii="Times New Roman" w:hAnsi="Times New Roman" w:cs="Times New Roman"/>
@@ -21643,6 +22278,7 @@
             <w:pPr>
               <w:pStyle w:val="NormaleWeb"/>
               <w:spacing w:before="0" w:beforeAutospacing="0" w:after="0" w:afterAutospacing="0"/>
+              <w:jc w:val="both"/>
               <w:cnfStyle w:val="000000000000" w:firstRow="0" w:lastRow="0" w:firstColumn="0" w:lastColumn="0" w:oddVBand="0" w:evenVBand="0" w:oddHBand="0" w:evenHBand="0" w:firstRowFirstColumn="0" w:firstRowLastColumn="0" w:lastRowFirstColumn="0" w:lastRowLastColumn="0"/>
               <w:rPr>
                 <w:color w:val="000000" w:themeColor="text1"/>
@@ -21655,7 +22291,6 @@
                 <w:color w:val="000000" w:themeColor="text1"/>
                 <w:sz w:val="22"/>
                 <w:szCs w:val="22"/>
-                <w:shd w:val="clear" w:color="auto" w:fill="FFFFFF"/>
               </w:rPr>
               <w:t>L</w:t>
             </w:r>
@@ -21664,19 +22299,63 @@
                 <w:color w:val="000000" w:themeColor="text1"/>
                 <w:sz w:val="22"/>
                 <w:szCs w:val="22"/>
-                <w:shd w:val="clear" w:color="auto" w:fill="FFFFFF"/>
-              </w:rPr>
-              <w:t>'attributo “CAP” di tipo stringa deve contenere tutti numeri (e deve essere di 5 cifre)</w:t>
-            </w:r>
-          </w:p>
-          <w:p>
-            <w:pPr>
-              <w:cnfStyle w:val="000000000000" w:firstRow="0" w:lastRow="0" w:firstColumn="0" w:lastColumn="0" w:oddVBand="0" w:evenVBand="0" w:oddHBand="0" w:evenHBand="0" w:firstRowFirstColumn="0" w:firstRowLastColumn="0" w:lastRowFirstColumn="0" w:lastRowLastColumn="0"/>
-              <w:rPr>
-                <w:rFonts w:ascii="Times New Roman" w:hAnsi="Times New Roman" w:cs="Times New Roman"/>
+              </w:rPr>
+              <w:t xml:space="preserve">a </w:t>
+            </w:r>
+            <w:proofErr w:type="spellStart"/>
+            <w:r>
+              <w:rPr>
+                <w:i/>
+                <w:iCs/>
                 <w:color w:val="000000" w:themeColor="text1"/>
-              </w:rPr>
-            </w:pPr>
+                <w:sz w:val="22"/>
+                <w:szCs w:val="22"/>
+              </w:rPr>
+              <w:t>DataArrivo</w:t>
+            </w:r>
+            <w:proofErr w:type="spellEnd"/>
+            <w:r>
+              <w:rPr>
+                <w:color w:val="000000" w:themeColor="text1"/>
+                <w:sz w:val="22"/>
+                <w:szCs w:val="22"/>
+              </w:rPr>
+              <w:t xml:space="preserve"> di una </w:t>
+            </w:r>
+            <w:r>
+              <w:rPr>
+                <w:color w:val="000000" w:themeColor="text1"/>
+                <w:sz w:val="22"/>
+                <w:szCs w:val="22"/>
+              </w:rPr>
+              <w:t>t</w:t>
+            </w:r>
+            <w:r>
+              <w:rPr>
+                <w:color w:val="000000" w:themeColor="text1"/>
+                <w:sz w:val="22"/>
+                <w:szCs w:val="22"/>
+              </w:rPr>
+              <w:t xml:space="preserve">avolata deve essere maggiore o uguale alla </w:t>
+            </w:r>
+            <w:r>
+              <w:rPr>
+                <w:i/>
+                <w:iCs/>
+                <w:color w:val="000000" w:themeColor="text1"/>
+                <w:sz w:val="22"/>
+                <w:szCs w:val="22"/>
+              </w:rPr>
+              <w:t>data corrente</w:t>
+            </w:r>
+            <w:r>
+              <w:rPr>
+                <w:color w:val="000000" w:themeColor="text1"/>
+                <w:sz w:val="22"/>
+                <w:szCs w:val="22"/>
+              </w:rPr>
+              <w:t>.</w:t>
+            </w:r>
           </w:p>
         </w:tc>
       </w:tr>
@@ -21693,35 +22372,16 @@
           </w:tcPr>
           <w:p>
             <w:pPr>
-              <w:rPr>
-                <w:rFonts w:ascii="Times New Roman" w:hAnsi="Times New Roman" w:cs="Times New Roman"/>
-              </w:rPr>
-            </w:pPr>
-            <w:proofErr w:type="spellStart"/>
-            <w:r>
-              <w:rPr>
-                <w:rFonts w:ascii="Times New Roman" w:hAnsi="Times New Roman" w:cs="Times New Roman"/>
-              </w:rPr>
-              <w:t>Capienza</w:t>
-            </w:r>
-            <w:r>
-              <w:rPr>
-                <w:rFonts w:ascii="Times New Roman" w:hAnsi="Times New Roman" w:cs="Times New Roman"/>
-              </w:rPr>
-              <w:t>Avventori</w:t>
-            </w:r>
-            <w:proofErr w:type="spellEnd"/>
-            <w:r>
-              <w:rPr>
-                <w:rFonts w:ascii="Times New Roman" w:hAnsi="Times New Roman" w:cs="Times New Roman"/>
-              </w:rPr>
-              <w:t xml:space="preserve"> </w:t>
-            </w:r>
-            <w:r>
-              <w:rPr>
-                <w:rFonts w:ascii="Times New Roman" w:hAnsi="Times New Roman" w:cs="Times New Roman"/>
-              </w:rPr>
-              <w:t>legale</w:t>
+              <w:jc w:val="center"/>
+              <w:rPr>
+                <w:rFonts w:ascii="Times New Roman" w:hAnsi="Times New Roman" w:cs="Times New Roman"/>
+              </w:rPr>
+            </w:pPr>
+            <w:r>
+              <w:rPr>
+                <w:rFonts w:ascii="Times New Roman" w:hAnsi="Times New Roman" w:cs="Times New Roman"/>
+              </w:rPr>
+              <w:t>CAP legale</w:t>
             </w:r>
           </w:p>
         </w:tc>
@@ -21732,6 +22392,7 @@
           </w:tcPr>
           <w:p>
             <w:pPr>
+              <w:jc w:val="center"/>
               <w:cnfStyle w:val="000000100000" w:firstRow="0" w:lastRow="0" w:firstColumn="0" w:lastColumn="0" w:oddVBand="0" w:evenVBand="0" w:oddHBand="1" w:evenHBand="0" w:firstRowFirstColumn="0" w:firstRowLastColumn="0" w:lastRowFirstColumn="0" w:lastRowLastColumn="0"/>
               <w:rPr>
                 <w:rFonts w:ascii="Times New Roman" w:hAnsi="Times New Roman" w:cs="Times New Roman"/>
@@ -21752,69 +22413,62 @@
           </w:tcPr>
           <w:p>
             <w:pPr>
+              <w:pStyle w:val="NormaleWeb"/>
+              <w:spacing w:before="0" w:beforeAutospacing="0" w:after="0" w:afterAutospacing="0"/>
+              <w:jc w:val="both"/>
               <w:cnfStyle w:val="000000100000" w:firstRow="0" w:lastRow="0" w:firstColumn="0" w:lastColumn="0" w:oddVBand="0" w:evenVBand="0" w:oddHBand="1" w:evenHBand="0" w:firstRowFirstColumn="0" w:firstRowLastColumn="0" w:lastRowFirstColumn="0" w:lastRowLastColumn="0"/>
               <w:rPr>
-                <w:rFonts w:ascii="Times New Roman" w:hAnsi="Times New Roman" w:cs="Times New Roman"/>
                 <w:color w:val="000000" w:themeColor="text1"/>
-              </w:rPr>
-            </w:pPr>
-            <w:r>
-              <w:rPr>
-                <w:rFonts w:ascii="Times New Roman" w:hAnsi="Times New Roman" w:cs="Times New Roman"/>
+                <w:sz w:val="22"/>
+                <w:szCs w:val="22"/>
+              </w:rPr>
+            </w:pPr>
+            <w:r>
+              <w:rPr>
                 <w:color w:val="000000" w:themeColor="text1"/>
-              </w:rPr>
-              <w:t>L</w:t>
-            </w:r>
-            <w:r>
-              <w:rPr>
-                <w:rFonts w:ascii="Times New Roman" w:hAnsi="Times New Roman" w:cs="Times New Roman"/>
+                <w:sz w:val="22"/>
+                <w:szCs w:val="22"/>
+              </w:rPr>
+              <w:t xml:space="preserve">Il </w:t>
+            </w:r>
+            <w:r>
+              <w:rPr>
+                <w:i/>
+                <w:iCs/>
                 <w:color w:val="000000" w:themeColor="text1"/>
-              </w:rPr>
-              <w:t>’attributo</w:t>
-            </w:r>
-            <w:r>
-              <w:rPr>
-                <w:rFonts w:ascii="Times New Roman" w:hAnsi="Times New Roman" w:cs="Times New Roman"/>
+                <w:sz w:val="22"/>
+                <w:szCs w:val="22"/>
+              </w:rPr>
+              <w:t>Cap</w:t>
+            </w:r>
+            <w:r>
+              <w:rPr>
                 <w:color w:val="000000" w:themeColor="text1"/>
-              </w:rPr>
+                <w:sz w:val="22"/>
+                <w:szCs w:val="22"/>
+              </w:rPr>
+              <w:t xml:space="preserve"> deve rispettare il formato standard italiano, ossia deve essere formato esattamente da </w:t>
+            </w:r>
+            <w:proofErr w:type="gramStart"/>
+            <w:r>
+              <w:rPr>
+                <w:color w:val="000000" w:themeColor="text1"/>
+                <w:sz w:val="22"/>
+                <w:szCs w:val="22"/>
+              </w:rPr>
+              <w:t>5</w:t>
+            </w:r>
+            <w:proofErr w:type="gramEnd"/>
+            <w:r>
+              <w:rPr>
+                <w:color w:val="000000" w:themeColor="text1"/>
+                <w:sz w:val="22"/>
+                <w:szCs w:val="22"/>
+              </w:rPr>
+              <w:t xml:space="preserve"> caratteri numerici.</w:t>
+            </w:r>
+            <w:r>
               <w:t xml:space="preserve"> </w:t>
-            </w:r>
-            <w:proofErr w:type="spellStart"/>
-            <w:r>
-              <w:rPr>
-                <w:rFonts w:ascii="Times New Roman" w:hAnsi="Times New Roman" w:cs="Times New Roman"/>
-                <w:color w:val="000000" w:themeColor="text1"/>
-              </w:rPr>
-              <w:t>CapienzaAvventori</w:t>
-            </w:r>
-            <w:proofErr w:type="spellEnd"/>
-            <w:r>
-              <w:rPr>
-                <w:rFonts w:ascii="Times New Roman" w:hAnsi="Times New Roman" w:cs="Times New Roman"/>
-                <w:color w:val="000000" w:themeColor="text1"/>
-              </w:rPr>
-              <w:t xml:space="preserve"> di </w:t>
-            </w:r>
-            <w:r>
-              <w:rPr>
-                <w:rFonts w:ascii="Times New Roman" w:hAnsi="Times New Roman" w:cs="Times New Roman"/>
-                <w:color w:val="000000" w:themeColor="text1"/>
-              </w:rPr>
-              <w:t>S</w:t>
-            </w:r>
-            <w:r>
-              <w:rPr>
-                <w:rFonts w:ascii="Times New Roman" w:hAnsi="Times New Roman" w:cs="Times New Roman"/>
-                <w:color w:val="000000" w:themeColor="text1"/>
-              </w:rPr>
-              <w:t>ala deve essere maggiore di 0</w:t>
-            </w:r>
-            <w:r>
-              <w:rPr>
-                <w:rFonts w:ascii="Times New Roman" w:hAnsi="Times New Roman" w:cs="Times New Roman"/>
-                <w:color w:val="000000" w:themeColor="text1"/>
-              </w:rPr>
-              <w:t>.</w:t>
             </w:r>
           </w:p>
         </w:tc>
@@ -21831,6 +22485,7 @@
           </w:tcPr>
           <w:p>
             <w:pPr>
+              <w:jc w:val="center"/>
               <w:rPr>
                 <w:rFonts w:ascii="Times New Roman" w:hAnsi="Times New Roman" w:cs="Times New Roman"/>
               </w:rPr>
@@ -21840,7 +22495,7 @@
               <w:rPr>
                 <w:rFonts w:ascii="Times New Roman" w:hAnsi="Times New Roman" w:cs="Times New Roman"/>
               </w:rPr>
-              <w:t>DimensioneMq</w:t>
+              <w:t>CapienzaAvventori</w:t>
             </w:r>
             <w:proofErr w:type="spellEnd"/>
             <w:r>
@@ -21858,6 +22513,7 @@
           </w:tcPr>
           <w:p>
             <w:pPr>
+              <w:jc w:val="center"/>
               <w:cnfStyle w:val="000000000000" w:firstRow="0" w:lastRow="0" w:firstColumn="0" w:lastColumn="0" w:oddVBand="0" w:evenVBand="0" w:oddHBand="0" w:evenHBand="0" w:firstRowFirstColumn="0" w:firstRowLastColumn="0" w:lastRowFirstColumn="0" w:lastRowLastColumn="0"/>
               <w:rPr>
                 <w:rFonts w:ascii="Times New Roman" w:hAnsi="Times New Roman" w:cs="Times New Roman"/>
@@ -21878,42 +22534,61 @@
           </w:tcPr>
           <w:p>
             <w:pPr>
-              <w:pStyle w:val="NormaleWeb"/>
-              <w:spacing w:before="0" w:beforeAutospacing="0" w:after="0" w:afterAutospacing="0"/>
+              <w:jc w:val="both"/>
               <w:cnfStyle w:val="000000000000" w:firstRow="0" w:lastRow="0" w:firstColumn="0" w:lastColumn="0" w:oddVBand="0" w:evenVBand="0" w:oddHBand="0" w:evenHBand="0" w:firstRowFirstColumn="0" w:firstRowLastColumn="0" w:lastRowFirstColumn="0" w:lastRowLastColumn="0"/>
               <w:rPr>
+                <w:rFonts w:ascii="Times New Roman" w:hAnsi="Times New Roman" w:cs="Times New Roman"/>
                 <w:color w:val="000000" w:themeColor="text1"/>
-                <w:sz w:val="22"/>
-                <w:szCs w:val="22"/>
-              </w:rPr>
-            </w:pPr>
-            <w:r>
-              <w:rPr>
+              </w:rPr>
+            </w:pPr>
+            <w:r>
+              <w:rPr>
+                <w:rFonts w:ascii="Times New Roman" w:hAnsi="Times New Roman" w:cs="Times New Roman"/>
                 <w:color w:val="000000" w:themeColor="text1"/>
-                <w:sz w:val="22"/>
-                <w:szCs w:val="22"/>
-                <w:shd w:val="clear" w:color="auto" w:fill="FFFFFF"/>
-              </w:rPr>
-              <w:t>L</w:t>
-            </w:r>
-            <w:r>
-              <w:rPr>
+              </w:rPr>
+              <w:t xml:space="preserve">La </w:t>
+            </w:r>
+            <w:proofErr w:type="spellStart"/>
+            <w:proofErr w:type="gramStart"/>
+            <w:r>
+              <w:rPr>
+                <w:rFonts w:ascii="Times New Roman" w:hAnsi="Times New Roman" w:cs="Times New Roman"/>
+                <w:i/>
+                <w:iCs/>
                 <w:color w:val="000000" w:themeColor="text1"/>
-                <w:sz w:val="22"/>
-                <w:szCs w:val="22"/>
-                <w:shd w:val="clear" w:color="auto" w:fill="FFFFFF"/>
-              </w:rPr>
-              <w:t>a dimensione in mq di una Sala deve essere maggiore di 0.</w:t>
-            </w:r>
-          </w:p>
-          <w:p>
-            <w:pPr>
-              <w:cnfStyle w:val="000000000000" w:firstRow="0" w:lastRow="0" w:firstColumn="0" w:lastColumn="0" w:oddVBand="0" w:evenVBand="0" w:oddHBand="0" w:evenHBand="0" w:firstRowFirstColumn="0" w:firstRowLastColumn="0" w:lastRowFirstColumn="0" w:lastRowLastColumn="0"/>
+              </w:rPr>
+              <w:t>CapienzaAvventori</w:t>
+            </w:r>
+            <w:proofErr w:type="spellEnd"/>
+            <w:proofErr w:type="gramEnd"/>
+            <w:r>
               <w:rPr>
                 <w:rFonts w:ascii="Times New Roman" w:hAnsi="Times New Roman" w:cs="Times New Roman"/>
                 <w:color w:val="000000" w:themeColor="text1"/>
               </w:rPr>
-            </w:pPr>
+              <w:t xml:space="preserve"> di </w:t>
+            </w:r>
+            <w:r>
+              <w:rPr>
+                <w:rFonts w:ascii="Times New Roman" w:hAnsi="Times New Roman" w:cs="Times New Roman"/>
+                <w:color w:val="000000" w:themeColor="text1"/>
+              </w:rPr>
+              <w:t xml:space="preserve">una sala </w:t>
+            </w:r>
+            <w:r>
+              <w:rPr>
+                <w:rFonts w:ascii="Times New Roman" w:hAnsi="Times New Roman" w:cs="Times New Roman"/>
+                <w:color w:val="000000" w:themeColor="text1"/>
+              </w:rPr>
+              <w:t>deve essere maggiore di 0</w:t>
+            </w:r>
+            <w:r>
+              <w:rPr>
+                <w:rFonts w:ascii="Times New Roman" w:hAnsi="Times New Roman" w:cs="Times New Roman"/>
+                <w:color w:val="000000" w:themeColor="text1"/>
+              </w:rPr>
+              <w:t>.</w:t>
+            </w:r>
           </w:p>
         </w:tc>
       </w:tr>
@@ -21930,6 +22605,7 @@
           </w:tcPr>
           <w:p>
             <w:pPr>
+              <w:jc w:val="center"/>
               <w:rPr>
                 <w:rFonts w:ascii="Times New Roman" w:hAnsi="Times New Roman" w:cs="Times New Roman"/>
               </w:rPr>
@@ -21939,7 +22615,7 @@
               <w:rPr>
                 <w:rFonts w:ascii="Times New Roman" w:hAnsi="Times New Roman" w:cs="Times New Roman"/>
               </w:rPr>
-              <w:t>MaxAvventori</w:t>
+              <w:t>DimensioneMq</w:t>
             </w:r>
             <w:proofErr w:type="spellEnd"/>
             <w:r>
@@ -21957,6 +22633,7 @@
           </w:tcPr>
           <w:p>
             <w:pPr>
+              <w:jc w:val="center"/>
               <w:cnfStyle w:val="000000100000" w:firstRow="0" w:lastRow="0" w:firstColumn="0" w:lastColumn="0" w:oddVBand="0" w:evenVBand="0" w:oddHBand="1" w:evenHBand="0" w:firstRowFirstColumn="0" w:firstRowLastColumn="0" w:lastRowFirstColumn="0" w:lastRowLastColumn="0"/>
               <w:rPr>
                 <w:rFonts w:ascii="Times New Roman" w:hAnsi="Times New Roman" w:cs="Times New Roman"/>
@@ -21979,56 +22656,39 @@
             <w:pPr>
               <w:pStyle w:val="NormaleWeb"/>
               <w:spacing w:before="0" w:beforeAutospacing="0" w:after="0" w:afterAutospacing="0"/>
+              <w:jc w:val="both"/>
               <w:cnfStyle w:val="000000100000" w:firstRow="0" w:lastRow="0" w:firstColumn="0" w:lastColumn="0" w:oddVBand="0" w:evenVBand="0" w:oddHBand="1" w:evenHBand="0" w:firstRowFirstColumn="0" w:firstRowLastColumn="0" w:lastRowFirstColumn="0" w:lastRowLastColumn="0"/>
+              <w:rPr>
+                <w:color w:val="000000" w:themeColor="text1"/>
+              </w:rPr>
+            </w:pPr>
+            <w:r>
               <w:rPr>
                 <w:color w:val="000000" w:themeColor="text1"/>
                 <w:sz w:val="22"/>
                 <w:szCs w:val="22"/>
               </w:rPr>
-            </w:pPr>
-            <w:r>
-              <w:rPr>
+              <w:t xml:space="preserve">La </w:t>
+            </w:r>
+            <w:proofErr w:type="spellStart"/>
+            <w:r>
+              <w:rPr>
+                <w:i/>
+                <w:iCs/>
                 <w:color w:val="000000" w:themeColor="text1"/>
                 <w:sz w:val="22"/>
                 <w:szCs w:val="22"/>
               </w:rPr>
-              <w:t xml:space="preserve">L’attributo </w:t>
-            </w:r>
-            <w:proofErr w:type="spellStart"/>
+              <w:t>DimensioneMq</w:t>
+            </w:r>
+            <w:proofErr w:type="spellEnd"/>
             <w:r>
               <w:rPr>
                 <w:color w:val="000000" w:themeColor="text1"/>
                 <w:sz w:val="22"/>
                 <w:szCs w:val="22"/>
               </w:rPr>
-              <w:t>MaxAvventori</w:t>
-            </w:r>
-            <w:proofErr w:type="spellEnd"/>
-            <w:r>
-              <w:rPr>
-                <w:color w:val="000000" w:themeColor="text1"/>
-                <w:sz w:val="22"/>
-                <w:szCs w:val="22"/>
-              </w:rPr>
-              <w:t xml:space="preserve"> di Tavolo deve essere &gt; 0 e ≤ all’attributo </w:t>
-            </w:r>
-            <w:proofErr w:type="spellStart"/>
-            <w:r>
-              <w:rPr>
-                <w:color w:val="000000" w:themeColor="text1"/>
-                <w:sz w:val="22"/>
-                <w:szCs w:val="22"/>
-              </w:rPr>
-              <w:t>CapienzaAvventori</w:t>
-            </w:r>
-            <w:proofErr w:type="spellEnd"/>
-            <w:r>
-              <w:rPr>
-                <w:color w:val="000000" w:themeColor="text1"/>
-                <w:sz w:val="22"/>
-                <w:szCs w:val="22"/>
-              </w:rPr>
-              <w:t xml:space="preserve"> di Sala.</w:t>
+              <w:t xml:space="preserve"> di una sala deve essere maggiore di 0.</w:t>
             </w:r>
           </w:p>
         </w:tc>
@@ -22045,16 +22705,11 @@
           </w:tcPr>
           <w:p>
             <w:pPr>
-              <w:rPr>
-                <w:rFonts w:ascii="Times New Roman" w:hAnsi="Times New Roman" w:cs="Times New Roman"/>
-              </w:rPr>
-            </w:pPr>
-            <w:r>
-              <w:rPr>
-                <w:rFonts w:ascii="Times New Roman" w:hAnsi="Times New Roman" w:cs="Times New Roman"/>
-              </w:rPr>
-              <w:t xml:space="preserve">Somma </w:t>
-            </w:r>
+              <w:jc w:val="center"/>
+              <w:rPr>
+                <w:rFonts w:ascii="Times New Roman" w:hAnsi="Times New Roman" w:cs="Times New Roman"/>
+              </w:rPr>
+            </w:pPr>
             <w:proofErr w:type="spellStart"/>
             <w:r>
               <w:rPr>
@@ -22078,11 +22733,18 @@
           </w:tcPr>
           <w:p>
             <w:pPr>
+              <w:jc w:val="center"/>
               <w:cnfStyle w:val="000000000000" w:firstRow="0" w:lastRow="0" w:firstColumn="0" w:lastColumn="0" w:oddVBand="0" w:evenVBand="0" w:oddHBand="0" w:evenHBand="0" w:firstRowFirstColumn="0" w:firstRowLastColumn="0" w:lastRowFirstColumn="0" w:lastRowLastColumn="0"/>
               <w:rPr>
                 <w:rFonts w:ascii="Times New Roman" w:hAnsi="Times New Roman" w:cs="Times New Roman"/>
               </w:rPr>
             </w:pPr>
+            <w:r>
+              <w:rPr>
+                <w:rFonts w:ascii="Times New Roman" w:hAnsi="Times New Roman" w:cs="Times New Roman"/>
+              </w:rPr>
+              <w:t>Dominio</w:t>
+            </w:r>
           </w:p>
         </w:tc>
         <w:tc>
@@ -22108,11 +22770,13 @@
                 <w:sz w:val="22"/>
                 <w:szCs w:val="22"/>
               </w:rPr>
-              <w:t xml:space="preserve">La somma totale dell’attributo </w:t>
+              <w:t xml:space="preserve">Il valore di </w:t>
             </w:r>
             <w:proofErr w:type="spellStart"/>
             <w:r>
               <w:rPr>
+                <w:i/>
+                <w:iCs/>
                 <w:color w:val="000000" w:themeColor="text1"/>
                 <w:sz w:val="22"/>
                 <w:szCs w:val="22"/>
@@ -22126,11 +22790,14 @@
                 <w:sz w:val="22"/>
                 <w:szCs w:val="22"/>
               </w:rPr>
-              <w:t xml:space="preserve"> per ogni istanza di Tavolo deve essere ≤ all’attributo </w:t>
+              <w:t xml:space="preserve"> di un tavolo deve essere maggiore di 0 e minore uguale del valore di </w:t>
             </w:r>
             <w:proofErr w:type="spellStart"/>
-            <w:r>
-              <w:rPr>
+            <w:proofErr w:type="gramStart"/>
+            <w:r>
+              <w:rPr>
+                <w:i/>
+                <w:iCs/>
                 <w:color w:val="000000" w:themeColor="text1"/>
                 <w:sz w:val="22"/>
                 <w:szCs w:val="22"/>
@@ -22138,13 +22805,14 @@
               <w:t>CapienzaAvventori</w:t>
             </w:r>
             <w:proofErr w:type="spellEnd"/>
+            <w:proofErr w:type="gramEnd"/>
             <w:r>
               <w:rPr>
                 <w:color w:val="000000" w:themeColor="text1"/>
                 <w:sz w:val="22"/>
                 <w:szCs w:val="22"/>
               </w:rPr>
-              <w:t xml:space="preserve"> della Sala che contiene le istanze di Tavolo.</w:t>
+              <w:t xml:space="preserve"> della sala in cui il tavolo è contenuto.</w:t>
             </w:r>
           </w:p>
         </w:tc>
@@ -22162,15 +22830,30 @@
           </w:tcPr>
           <w:p>
             <w:pPr>
-              <w:rPr>
-                <w:rFonts w:ascii="Times New Roman" w:hAnsi="Times New Roman" w:cs="Times New Roman"/>
-              </w:rPr>
-            </w:pPr>
-            <w:r>
-              <w:rPr>
-                <w:rFonts w:ascii="Times New Roman" w:hAnsi="Times New Roman" w:cs="Times New Roman"/>
-              </w:rPr>
-              <w:t>Temperatura avventore legale</w:t>
+              <w:jc w:val="center"/>
+              <w:rPr>
+                <w:rFonts w:ascii="Times New Roman" w:hAnsi="Times New Roman" w:cs="Times New Roman"/>
+              </w:rPr>
+            </w:pPr>
+            <w:r>
+              <w:rPr>
+                <w:rFonts w:ascii="Times New Roman" w:hAnsi="Times New Roman" w:cs="Times New Roman"/>
+              </w:rPr>
+              <w:t xml:space="preserve">Somma </w:t>
+            </w:r>
+            <w:proofErr w:type="spellStart"/>
+            <w:r>
+              <w:rPr>
+                <w:rFonts w:ascii="Times New Roman" w:hAnsi="Times New Roman" w:cs="Times New Roman"/>
+              </w:rPr>
+              <w:t>MaxAvventori</w:t>
+            </w:r>
+            <w:proofErr w:type="spellEnd"/>
+            <w:r>
+              <w:rPr>
+                <w:rFonts w:ascii="Times New Roman" w:hAnsi="Times New Roman" w:cs="Times New Roman"/>
+              </w:rPr>
+              <w:t xml:space="preserve"> legale</w:t>
             </w:r>
           </w:p>
         </w:tc>
@@ -22181,17 +22864,20 @@
           </w:tcPr>
           <w:p>
             <w:pPr>
+              <w:jc w:val="center"/>
               <w:cnfStyle w:val="000000100000" w:firstRow="0" w:lastRow="0" w:firstColumn="0" w:lastColumn="0" w:oddVBand="0" w:evenVBand="0" w:oddHBand="1" w:evenHBand="0" w:firstRowFirstColumn="0" w:firstRowLastColumn="0" w:lastRowFirstColumn="0" w:lastRowLastColumn="0"/>
               <w:rPr>
                 <w:rFonts w:ascii="Times New Roman" w:hAnsi="Times New Roman" w:cs="Times New Roman"/>
               </w:rPr>
             </w:pPr>
-            <w:r>
-              <w:rPr>
-                <w:rFonts w:ascii="Times New Roman" w:hAnsi="Times New Roman" w:cs="Times New Roman"/>
-              </w:rPr>
-              <w:t>Dominio</w:t>
-            </w:r>
+            <w:proofErr w:type="spellStart"/>
+            <w:r>
+              <w:rPr>
+                <w:rFonts w:ascii="Times New Roman" w:hAnsi="Times New Roman" w:cs="Times New Roman"/>
+              </w:rPr>
+              <w:t>Interrelazionale</w:t>
+            </w:r>
+            <w:proofErr w:type="spellEnd"/>
           </w:p>
         </w:tc>
         <w:tc>
@@ -22201,27 +22887,767 @@
           </w:tcPr>
           <w:p>
             <w:pPr>
+              <w:pStyle w:val="NormaleWeb"/>
+              <w:spacing w:before="0" w:beforeAutospacing="0" w:after="0" w:afterAutospacing="0"/>
+              <w:jc w:val="both"/>
               <w:cnfStyle w:val="000000100000" w:firstRow="0" w:lastRow="0" w:firstColumn="0" w:lastColumn="0" w:oddVBand="0" w:evenVBand="0" w:oddHBand="1" w:evenHBand="0" w:firstRowFirstColumn="0" w:firstRowLastColumn="0" w:lastRowFirstColumn="0" w:lastRowLastColumn="0"/>
               <w:rPr>
-                <w:rFonts w:ascii="Times New Roman" w:hAnsi="Times New Roman" w:cs="Times New Roman"/>
                 <w:color w:val="000000" w:themeColor="text1"/>
-              </w:rPr>
-            </w:pPr>
-            <w:r>
-              <w:rPr>
-                <w:rFonts w:ascii="Times New Roman" w:hAnsi="Times New Roman" w:cs="Times New Roman"/>
+                <w:sz w:val="22"/>
+                <w:szCs w:val="22"/>
+              </w:rPr>
+            </w:pPr>
+            <w:r>
+              <w:rPr>
                 <w:color w:val="000000" w:themeColor="text1"/>
-                <w:shd w:val="clear" w:color="auto" w:fill="FFFFFF"/>
-              </w:rPr>
-              <w:t>L</w:t>
-            </w:r>
-            <w:r>
-              <w:rPr>
-                <w:rFonts w:ascii="Times New Roman" w:hAnsi="Times New Roman" w:cs="Times New Roman"/>
+                <w:sz w:val="22"/>
+                <w:szCs w:val="22"/>
+              </w:rPr>
+              <w:t xml:space="preserve">La somma totale di </w:t>
+            </w:r>
+            <w:proofErr w:type="spellStart"/>
+            <w:r>
+              <w:rPr>
+                <w:i/>
+                <w:iCs/>
                 <w:color w:val="000000" w:themeColor="text1"/>
-                <w:shd w:val="clear" w:color="auto" w:fill="FFFFFF"/>
-              </w:rPr>
-              <w:t>a temperatura registrata per un avventore deve essere maggiore o uguale a 35° e minore uguale a 37,5°.</w:t>
+                <w:sz w:val="22"/>
+                <w:szCs w:val="22"/>
+              </w:rPr>
+              <w:t>MaxAvventori</w:t>
+            </w:r>
+            <w:proofErr w:type="spellEnd"/>
+            <w:r>
+              <w:rPr>
+                <w:color w:val="000000" w:themeColor="text1"/>
+                <w:sz w:val="22"/>
+                <w:szCs w:val="22"/>
+              </w:rPr>
+              <w:t xml:space="preserve"> per ogni istanza di tavolo deve essere minore uguale alla </w:t>
+            </w:r>
+            <w:proofErr w:type="spellStart"/>
+            <w:proofErr w:type="gramStart"/>
+            <w:r>
+              <w:rPr>
+                <w:i/>
+                <w:iCs/>
+                <w:color w:val="000000" w:themeColor="text1"/>
+                <w:sz w:val="22"/>
+                <w:szCs w:val="22"/>
+              </w:rPr>
+              <w:t>CapienzaAvventori</w:t>
+            </w:r>
+            <w:proofErr w:type="spellEnd"/>
+            <w:proofErr w:type="gramEnd"/>
+            <w:r>
+              <w:rPr>
+                <w:color w:val="000000" w:themeColor="text1"/>
+                <w:sz w:val="22"/>
+                <w:szCs w:val="22"/>
+              </w:rPr>
+              <w:t xml:space="preserve"> della sala che contiene i tavoli in questione. </w:t>
+            </w:r>
+          </w:p>
+        </w:tc>
+      </w:tr>
+      <w:tr>
+        <w:trPr>
+          <w:trHeight w:val="890"/>
+        </w:trPr>
+        <w:tc>
+          <w:tcPr>
+            <w:cnfStyle w:val="001000000000" w:firstRow="0" w:lastRow="0" w:firstColumn="1" w:lastColumn="0" w:oddVBand="0" w:evenVBand="0" w:oddHBand="0" w:evenHBand="0" w:firstRowFirstColumn="0" w:firstRowLastColumn="0" w:lastRowFirstColumn="0" w:lastRowLastColumn="0"/>
+            <w:tcW w:w="2689" w:type="dxa"/>
+            <w:vAlign w:val="center"/>
+          </w:tcPr>
+          <w:p>
+            <w:pPr>
+              <w:jc w:val="center"/>
+              <w:rPr>
+                <w:rFonts w:ascii="Times New Roman" w:hAnsi="Times New Roman" w:cs="Times New Roman"/>
+              </w:rPr>
+            </w:pPr>
+            <w:r>
+              <w:rPr>
+                <w:rFonts w:ascii="Times New Roman" w:hAnsi="Times New Roman" w:cs="Times New Roman"/>
+              </w:rPr>
+              <w:t>Temperatura avventore legale</w:t>
+            </w:r>
+          </w:p>
+        </w:tc>
+        <w:tc>
+          <w:tcPr>
+            <w:tcW w:w="1701" w:type="dxa"/>
+            <w:vAlign w:val="center"/>
+          </w:tcPr>
+          <w:p>
+            <w:pPr>
+              <w:jc w:val="center"/>
+              <w:cnfStyle w:val="000000000000" w:firstRow="0" w:lastRow="0" w:firstColumn="0" w:lastColumn="0" w:oddVBand="0" w:evenVBand="0" w:oddHBand="0" w:evenHBand="0" w:firstRowFirstColumn="0" w:firstRowLastColumn="0" w:lastRowFirstColumn="0" w:lastRowLastColumn="0"/>
+              <w:rPr>
+                <w:rFonts w:ascii="Times New Roman" w:hAnsi="Times New Roman" w:cs="Times New Roman"/>
+              </w:rPr>
+            </w:pPr>
+            <w:r>
+              <w:rPr>
+                <w:rFonts w:ascii="Times New Roman" w:hAnsi="Times New Roman" w:cs="Times New Roman"/>
+              </w:rPr>
+              <w:t>Dominio</w:t>
+            </w:r>
+          </w:p>
+        </w:tc>
+        <w:tc>
+          <w:tcPr>
+            <w:tcW w:w="5608" w:type="dxa"/>
+            <w:vAlign w:val="center"/>
+          </w:tcPr>
+          <w:p>
+            <w:pPr>
+              <w:jc w:val="both"/>
+              <w:cnfStyle w:val="000000000000" w:firstRow="0" w:lastRow="0" w:firstColumn="0" w:lastColumn="0" w:oddVBand="0" w:evenVBand="0" w:oddHBand="0" w:evenHBand="0" w:firstRowFirstColumn="0" w:firstRowLastColumn="0" w:lastRowFirstColumn="0" w:lastRowLastColumn="0"/>
+              <w:rPr>
+                <w:rFonts w:ascii="Times New Roman" w:hAnsi="Times New Roman" w:cs="Times New Roman"/>
+                <w:color w:val="000000" w:themeColor="text1"/>
+              </w:rPr>
+            </w:pPr>
+            <w:r>
+              <w:rPr>
+                <w:rFonts w:ascii="Times New Roman" w:hAnsi="Times New Roman" w:cs="Times New Roman"/>
+                <w:color w:val="000000" w:themeColor="text1"/>
+              </w:rPr>
+              <w:t xml:space="preserve">La </w:t>
+            </w:r>
+            <w:r>
+              <w:rPr>
+                <w:rFonts w:ascii="Times New Roman" w:hAnsi="Times New Roman" w:cs="Times New Roman"/>
+                <w:i/>
+                <w:iCs/>
+                <w:color w:val="000000" w:themeColor="text1"/>
+              </w:rPr>
+              <w:t>Temperatura</w:t>
+            </w:r>
+            <w:r>
+              <w:rPr>
+                <w:rFonts w:ascii="Times New Roman" w:hAnsi="Times New Roman" w:cs="Times New Roman"/>
+                <w:i/>
+                <w:iCs/>
+                <w:color w:val="000000" w:themeColor="text1"/>
+              </w:rPr>
+              <w:t xml:space="preserve"> </w:t>
+            </w:r>
+            <w:r>
+              <w:rPr>
+                <w:rFonts w:ascii="Times New Roman" w:hAnsi="Times New Roman" w:cs="Times New Roman"/>
+                <w:color w:val="000000" w:themeColor="text1"/>
+              </w:rPr>
+              <w:t>registrata di un avventore deve essere maggiore o uguale a 35 e minore uguale a 37,5.</w:t>
+            </w:r>
+          </w:p>
+        </w:tc>
+      </w:tr>
+      <w:tr>
+        <w:trPr>
+          <w:cnfStyle w:val="000000100000" w:firstRow="0" w:lastRow="0" w:firstColumn="0" w:lastColumn="0" w:oddVBand="0" w:evenVBand="0" w:oddHBand="1" w:evenHBand="0" w:firstRowFirstColumn="0" w:firstRowLastColumn="0" w:lastRowFirstColumn="0" w:lastRowLastColumn="0"/>
+          <w:trHeight w:val="890"/>
+        </w:trPr>
+        <w:tc>
+          <w:tcPr>
+            <w:cnfStyle w:val="001000000000" w:firstRow="0" w:lastRow="0" w:firstColumn="1" w:lastColumn="0" w:oddVBand="0" w:evenVBand="0" w:oddHBand="0" w:evenHBand="0" w:firstRowFirstColumn="0" w:firstRowLastColumn="0" w:lastRowFirstColumn="0" w:lastRowLastColumn="0"/>
+            <w:tcW w:w="2689" w:type="dxa"/>
+            <w:vAlign w:val="center"/>
+          </w:tcPr>
+          <w:p>
+            <w:pPr>
+              <w:jc w:val="center"/>
+              <w:rPr>
+                <w:rFonts w:ascii="Times New Roman" w:hAnsi="Times New Roman" w:cs="Times New Roman"/>
+              </w:rPr>
+            </w:pPr>
+            <w:r>
+              <w:rPr>
+                <w:rFonts w:ascii="Times New Roman" w:hAnsi="Times New Roman" w:cs="Times New Roman"/>
+              </w:rPr>
+              <w:t>Età cameriere</w:t>
+            </w:r>
+            <w:r>
+              <w:rPr>
+                <w:rFonts w:ascii="Times New Roman" w:hAnsi="Times New Roman" w:cs="Times New Roman"/>
+              </w:rPr>
+              <w:t xml:space="preserve"> legale</w:t>
+            </w:r>
+          </w:p>
+        </w:tc>
+        <w:tc>
+          <w:tcPr>
+            <w:tcW w:w="1701" w:type="dxa"/>
+            <w:vAlign w:val="center"/>
+          </w:tcPr>
+          <w:p>
+            <w:pPr>
+              <w:jc w:val="center"/>
+              <w:cnfStyle w:val="000000100000" w:firstRow="0" w:lastRow="0" w:firstColumn="0" w:lastColumn="0" w:oddVBand="0" w:evenVBand="0" w:oddHBand="1" w:evenHBand="0" w:firstRowFirstColumn="0" w:firstRowLastColumn="0" w:lastRowFirstColumn="0" w:lastRowLastColumn="0"/>
+              <w:rPr>
+                <w:rFonts w:ascii="Times New Roman" w:hAnsi="Times New Roman" w:cs="Times New Roman"/>
+              </w:rPr>
+            </w:pPr>
+            <w:r>
+              <w:rPr>
+                <w:rFonts w:ascii="Times New Roman" w:hAnsi="Times New Roman" w:cs="Times New Roman"/>
+              </w:rPr>
+              <w:t>Dominio</w:t>
+            </w:r>
+          </w:p>
+        </w:tc>
+        <w:tc>
+          <w:tcPr>
+            <w:tcW w:w="5608" w:type="dxa"/>
+            <w:vAlign w:val="center"/>
+          </w:tcPr>
+          <w:p>
+            <w:pPr>
+              <w:pStyle w:val="NormaleWeb"/>
+              <w:spacing w:before="0" w:beforeAutospacing="0" w:after="0" w:afterAutospacing="0"/>
+              <w:jc w:val="both"/>
+              <w:cnfStyle w:val="000000100000" w:firstRow="0" w:lastRow="0" w:firstColumn="0" w:lastColumn="0" w:oddVBand="0" w:evenVBand="0" w:oddHBand="1" w:evenHBand="0" w:firstRowFirstColumn="0" w:firstRowLastColumn="0" w:lastRowFirstColumn="0" w:lastRowLastColumn="0"/>
+              <w:rPr>
+                <w:color w:val="000000" w:themeColor="text1"/>
+              </w:rPr>
+            </w:pPr>
+            <w:r>
+              <w:rPr>
+                <w:color w:val="000000" w:themeColor="text1"/>
+                <w:sz w:val="22"/>
+                <w:szCs w:val="22"/>
+              </w:rPr>
+              <w:t xml:space="preserve">L’età di un cameriere deve essere maggiore o uguale a 18 anni. </w:t>
+            </w:r>
+          </w:p>
+        </w:tc>
+      </w:tr>
+      <w:tr>
+        <w:trPr>
+          <w:trHeight w:val="890"/>
+        </w:trPr>
+        <w:tc>
+          <w:tcPr>
+            <w:cnfStyle w:val="001000000000" w:firstRow="0" w:lastRow="0" w:firstColumn="1" w:lastColumn="0" w:oddVBand="0" w:evenVBand="0" w:oddHBand="0" w:evenHBand="0" w:firstRowFirstColumn="0" w:firstRowLastColumn="0" w:lastRowFirstColumn="0" w:lastRowLastColumn="0"/>
+            <w:tcW w:w="2689" w:type="dxa"/>
+            <w:vAlign w:val="center"/>
+          </w:tcPr>
+          <w:p>
+            <w:pPr>
+              <w:jc w:val="center"/>
+              <w:rPr>
+                <w:rFonts w:ascii="Times New Roman" w:hAnsi="Times New Roman" w:cs="Times New Roman"/>
+              </w:rPr>
+            </w:pPr>
+            <w:r>
+              <w:rPr>
+                <w:rFonts w:ascii="Times New Roman" w:hAnsi="Times New Roman" w:cs="Times New Roman"/>
+              </w:rPr>
+              <w:t xml:space="preserve">Unica </w:t>
+            </w:r>
+            <w:r>
+              <w:rPr>
+                <w:rFonts w:ascii="Times New Roman" w:hAnsi="Times New Roman" w:cs="Times New Roman"/>
+              </w:rPr>
+              <w:t>composizione tavolo</w:t>
+            </w:r>
+            <w:r>
+              <w:rPr>
+                <w:rFonts w:ascii="Times New Roman" w:hAnsi="Times New Roman" w:cs="Times New Roman"/>
+              </w:rPr>
+              <w:t xml:space="preserve"> a tavolata</w:t>
+            </w:r>
+          </w:p>
+        </w:tc>
+        <w:tc>
+          <w:tcPr>
+            <w:tcW w:w="1701" w:type="dxa"/>
+            <w:vAlign w:val="center"/>
+          </w:tcPr>
+          <w:p>
+            <w:pPr>
+              <w:jc w:val="center"/>
+              <w:cnfStyle w:val="000000000000" w:firstRow="0" w:lastRow="0" w:firstColumn="0" w:lastColumn="0" w:oddVBand="0" w:evenVBand="0" w:oddHBand="0" w:evenHBand="0" w:firstRowFirstColumn="0" w:firstRowLastColumn="0" w:lastRowFirstColumn="0" w:lastRowLastColumn="0"/>
+              <w:rPr>
+                <w:rFonts w:ascii="Times New Roman" w:hAnsi="Times New Roman" w:cs="Times New Roman"/>
+              </w:rPr>
+            </w:pPr>
+            <w:proofErr w:type="spellStart"/>
+            <w:r>
+              <w:rPr>
+                <w:rFonts w:ascii="Times New Roman" w:hAnsi="Times New Roman" w:cs="Times New Roman"/>
+              </w:rPr>
+              <w:t>Inter</w:t>
+            </w:r>
+            <w:r>
+              <w:rPr>
+                <w:rFonts w:ascii="Times New Roman" w:hAnsi="Times New Roman" w:cs="Times New Roman"/>
+              </w:rPr>
+              <w:t>r</w:t>
+            </w:r>
+            <w:r>
+              <w:rPr>
+                <w:rFonts w:ascii="Times New Roman" w:hAnsi="Times New Roman" w:cs="Times New Roman"/>
+              </w:rPr>
+              <w:t>elazionale</w:t>
+            </w:r>
+            <w:proofErr w:type="spellEnd"/>
+          </w:p>
+        </w:tc>
+        <w:tc>
+          <w:tcPr>
+            <w:tcW w:w="5608" w:type="dxa"/>
+            <w:vAlign w:val="center"/>
+          </w:tcPr>
+          <w:p>
+            <w:pPr>
+              <w:jc w:val="both"/>
+              <w:cnfStyle w:val="000000000000" w:firstRow="0" w:lastRow="0" w:firstColumn="0" w:lastColumn="0" w:oddVBand="0" w:evenVBand="0" w:oddHBand="0" w:evenHBand="0" w:firstRowFirstColumn="0" w:firstRowLastColumn="0" w:lastRowFirstColumn="0" w:lastRowLastColumn="0"/>
+              <w:rPr>
+                <w:rFonts w:ascii="Times New Roman" w:hAnsi="Times New Roman" w:cs="Times New Roman"/>
+              </w:rPr>
+            </w:pPr>
+            <w:r>
+              <w:rPr>
+                <w:rFonts w:ascii="Times New Roman" w:hAnsi="Times New Roman" w:cs="Times New Roman"/>
+              </w:rPr>
+              <w:t xml:space="preserve">Per ogni </w:t>
+            </w:r>
+            <w:proofErr w:type="spellStart"/>
+            <w:r>
+              <w:rPr>
+                <w:rFonts w:ascii="Times New Roman" w:hAnsi="Times New Roman" w:cs="Times New Roman"/>
+                <w:i/>
+                <w:iCs/>
+              </w:rPr>
+              <w:t>DataArriv</w:t>
+            </w:r>
+            <w:r>
+              <w:rPr>
+                <w:rFonts w:ascii="Times New Roman" w:hAnsi="Times New Roman" w:cs="Times New Roman"/>
+                <w:i/>
+                <w:iCs/>
+              </w:rPr>
+              <w:t>o</w:t>
+            </w:r>
+            <w:proofErr w:type="spellEnd"/>
+            <w:r>
+              <w:rPr>
+                <w:rFonts w:ascii="Times New Roman" w:hAnsi="Times New Roman" w:cs="Times New Roman"/>
+              </w:rPr>
+              <w:t xml:space="preserve">, </w:t>
+            </w:r>
+            <w:r>
+              <w:rPr>
+                <w:rFonts w:ascii="Times New Roman" w:hAnsi="Times New Roman" w:cs="Times New Roman"/>
+              </w:rPr>
+              <w:t>un tavolo può essere associato al più ad una tavolata.</w:t>
+            </w:r>
+            <w:r>
+              <w:rPr>
+                <w:rFonts w:ascii="Times New Roman" w:hAnsi="Times New Roman" w:cs="Times New Roman"/>
+              </w:rPr>
+              <w:t xml:space="preserve"> </w:t>
+            </w:r>
+          </w:p>
+        </w:tc>
+      </w:tr>
+      <w:tr>
+        <w:trPr>
+          <w:cnfStyle w:val="000000100000" w:firstRow="0" w:lastRow="0" w:firstColumn="0" w:lastColumn="0" w:oddVBand="0" w:evenVBand="0" w:oddHBand="1" w:evenHBand="0" w:firstRowFirstColumn="0" w:firstRowLastColumn="0" w:lastRowFirstColumn="0" w:lastRowLastColumn="0"/>
+          <w:trHeight w:val="890"/>
+        </w:trPr>
+        <w:tc>
+          <w:tcPr>
+            <w:cnfStyle w:val="001000000000" w:firstRow="0" w:lastRow="0" w:firstColumn="1" w:lastColumn="0" w:oddVBand="0" w:evenVBand="0" w:oddHBand="0" w:evenHBand="0" w:firstRowFirstColumn="0" w:firstRowLastColumn="0" w:lastRowFirstColumn="0" w:lastRowLastColumn="0"/>
+            <w:tcW w:w="2689" w:type="dxa"/>
+            <w:vAlign w:val="center"/>
+          </w:tcPr>
+          <w:p>
+            <w:pPr>
+              <w:jc w:val="center"/>
+              <w:rPr>
+                <w:rFonts w:ascii="Times New Roman" w:hAnsi="Times New Roman" w:cs="Times New Roman"/>
+              </w:rPr>
+            </w:pPr>
+            <w:r>
+              <w:rPr>
+                <w:rFonts w:ascii="Times New Roman" w:hAnsi="Times New Roman" w:cs="Times New Roman"/>
+              </w:rPr>
+              <w:t>Unico username proprietario</w:t>
+            </w:r>
+          </w:p>
+        </w:tc>
+        <w:tc>
+          <w:tcPr>
+            <w:tcW w:w="1701" w:type="dxa"/>
+            <w:vAlign w:val="center"/>
+          </w:tcPr>
+          <w:p>
+            <w:pPr>
+              <w:jc w:val="center"/>
+              <w:cnfStyle w:val="000000100000" w:firstRow="0" w:lastRow="0" w:firstColumn="0" w:lastColumn="0" w:oddVBand="0" w:evenVBand="0" w:oddHBand="1" w:evenHBand="0" w:firstRowFirstColumn="0" w:firstRowLastColumn="0" w:lastRowFirstColumn="0" w:lastRowLastColumn="0"/>
+              <w:rPr>
+                <w:rFonts w:ascii="Times New Roman" w:hAnsi="Times New Roman" w:cs="Times New Roman"/>
+              </w:rPr>
+            </w:pPr>
+            <w:proofErr w:type="spellStart"/>
+            <w:r>
+              <w:rPr>
+                <w:rFonts w:ascii="Times New Roman" w:hAnsi="Times New Roman" w:cs="Times New Roman"/>
+              </w:rPr>
+              <w:t>Int</w:t>
+            </w:r>
+            <w:r>
+              <w:rPr>
+                <w:rFonts w:ascii="Times New Roman" w:hAnsi="Times New Roman" w:cs="Times New Roman"/>
+              </w:rPr>
+              <w:t>rarelazionale</w:t>
+            </w:r>
+            <w:proofErr w:type="spellEnd"/>
+          </w:p>
+        </w:tc>
+        <w:tc>
+          <w:tcPr>
+            <w:tcW w:w="5608" w:type="dxa"/>
+            <w:vAlign w:val="center"/>
+          </w:tcPr>
+          <w:p>
+            <w:pPr>
+              <w:jc w:val="both"/>
+              <w:cnfStyle w:val="000000100000" w:firstRow="0" w:lastRow="0" w:firstColumn="0" w:lastColumn="0" w:oddVBand="0" w:evenVBand="0" w:oddHBand="1" w:evenHBand="0" w:firstRowFirstColumn="0" w:firstRowLastColumn="0" w:lastRowFirstColumn="0" w:lastRowLastColumn="0"/>
+              <w:rPr>
+                <w:rFonts w:ascii="Times New Roman" w:hAnsi="Times New Roman" w:cs="Times New Roman"/>
+                <w:color w:val="000000" w:themeColor="text1"/>
+              </w:rPr>
+            </w:pPr>
+            <w:r>
+              <w:rPr>
+                <w:rFonts w:ascii="Times New Roman" w:hAnsi="Times New Roman" w:cs="Times New Roman"/>
+                <w:color w:val="000000" w:themeColor="text1"/>
+              </w:rPr>
+              <w:t>L’</w:t>
+            </w:r>
+            <w:r>
+              <w:rPr>
+                <w:rFonts w:ascii="Times New Roman" w:hAnsi="Times New Roman" w:cs="Times New Roman"/>
+                <w:i/>
+                <w:iCs/>
+                <w:color w:val="000000" w:themeColor="text1"/>
+              </w:rPr>
+              <w:t>Username</w:t>
+            </w:r>
+            <w:r>
+              <w:rPr>
+                <w:rFonts w:ascii="Times New Roman" w:hAnsi="Times New Roman" w:cs="Times New Roman"/>
+                <w:color w:val="000000" w:themeColor="text1"/>
+              </w:rPr>
+              <w:t xml:space="preserve"> d</w:t>
+            </w:r>
+            <w:r>
+              <w:rPr>
+                <w:rFonts w:ascii="Times New Roman" w:hAnsi="Times New Roman" w:cs="Times New Roman"/>
+                <w:color w:val="000000" w:themeColor="text1"/>
+              </w:rPr>
+              <w:t xml:space="preserve">i un </w:t>
+            </w:r>
+            <w:r>
+              <w:rPr>
+                <w:rFonts w:ascii="Times New Roman" w:hAnsi="Times New Roman" w:cs="Times New Roman"/>
+                <w:color w:val="000000" w:themeColor="text1"/>
+              </w:rPr>
+              <w:t xml:space="preserve">proprietario deve essere </w:t>
+            </w:r>
+            <w:r>
+              <w:rPr>
+                <w:rFonts w:ascii="Times New Roman" w:hAnsi="Times New Roman" w:cs="Times New Roman"/>
+                <w:color w:val="000000" w:themeColor="text1"/>
+              </w:rPr>
+              <w:t>unico.</w:t>
+            </w:r>
+          </w:p>
+        </w:tc>
+      </w:tr>
+      <w:tr>
+        <w:trPr>
+          <w:trHeight w:val="890"/>
+        </w:trPr>
+        <w:tc>
+          <w:tcPr>
+            <w:cnfStyle w:val="001000000000" w:firstRow="0" w:lastRow="0" w:firstColumn="1" w:lastColumn="0" w:oddVBand="0" w:evenVBand="0" w:oddHBand="0" w:evenHBand="0" w:firstRowFirstColumn="0" w:firstRowLastColumn="0" w:lastRowFirstColumn="0" w:lastRowLastColumn="0"/>
+            <w:tcW w:w="2689" w:type="dxa"/>
+            <w:vAlign w:val="center"/>
+          </w:tcPr>
+          <w:p>
+            <w:pPr>
+              <w:jc w:val="center"/>
+              <w:rPr>
+                <w:rFonts w:ascii="Times New Roman" w:hAnsi="Times New Roman" w:cs="Times New Roman"/>
+              </w:rPr>
+            </w:pPr>
+            <w:r>
+              <w:rPr>
+                <w:rFonts w:ascii="Times New Roman" w:hAnsi="Times New Roman" w:cs="Times New Roman"/>
+              </w:rPr>
+              <w:t xml:space="preserve">Unico username </w:t>
+            </w:r>
+            <w:r>
+              <w:rPr>
+                <w:rFonts w:ascii="Times New Roman" w:hAnsi="Times New Roman" w:cs="Times New Roman"/>
+              </w:rPr>
+              <w:br/>
+            </w:r>
+            <w:r>
+              <w:rPr>
+                <w:rFonts w:ascii="Times New Roman" w:hAnsi="Times New Roman" w:cs="Times New Roman"/>
+              </w:rPr>
+              <w:t>manager</w:t>
+            </w:r>
+          </w:p>
+        </w:tc>
+        <w:tc>
+          <w:tcPr>
+            <w:tcW w:w="1701" w:type="dxa"/>
+            <w:vAlign w:val="center"/>
+          </w:tcPr>
+          <w:p>
+            <w:pPr>
+              <w:jc w:val="center"/>
+              <w:cnfStyle w:val="000000000000" w:firstRow="0" w:lastRow="0" w:firstColumn="0" w:lastColumn="0" w:oddVBand="0" w:evenVBand="0" w:oddHBand="0" w:evenHBand="0" w:firstRowFirstColumn="0" w:firstRowLastColumn="0" w:lastRowFirstColumn="0" w:lastRowLastColumn="0"/>
+              <w:rPr>
+                <w:rFonts w:ascii="Times New Roman" w:hAnsi="Times New Roman" w:cs="Times New Roman"/>
+              </w:rPr>
+            </w:pPr>
+            <w:proofErr w:type="spellStart"/>
+            <w:r>
+              <w:rPr>
+                <w:rFonts w:ascii="Times New Roman" w:hAnsi="Times New Roman" w:cs="Times New Roman"/>
+              </w:rPr>
+              <w:t>Intrarelazionale</w:t>
+            </w:r>
+            <w:proofErr w:type="spellEnd"/>
+          </w:p>
+        </w:tc>
+        <w:tc>
+          <w:tcPr>
+            <w:tcW w:w="5608" w:type="dxa"/>
+            <w:vAlign w:val="center"/>
+          </w:tcPr>
+          <w:p>
+            <w:pPr>
+              <w:jc w:val="both"/>
+              <w:cnfStyle w:val="000000000000" w:firstRow="0" w:lastRow="0" w:firstColumn="0" w:lastColumn="0" w:oddVBand="0" w:evenVBand="0" w:oddHBand="0" w:evenHBand="0" w:firstRowFirstColumn="0" w:firstRowLastColumn="0" w:lastRowFirstColumn="0" w:lastRowLastColumn="0"/>
+              <w:rPr>
+                <w:rFonts w:ascii="Times New Roman" w:hAnsi="Times New Roman" w:cs="Times New Roman"/>
+                <w:color w:val="000000" w:themeColor="text1"/>
+              </w:rPr>
+            </w:pPr>
+            <w:r>
+              <w:rPr>
+                <w:rFonts w:ascii="Times New Roman" w:hAnsi="Times New Roman" w:cs="Times New Roman"/>
+                <w:color w:val="000000" w:themeColor="text1"/>
+              </w:rPr>
+              <w:t>L’</w:t>
+            </w:r>
+            <w:r>
+              <w:rPr>
+                <w:rFonts w:ascii="Times New Roman" w:hAnsi="Times New Roman" w:cs="Times New Roman"/>
+                <w:i/>
+                <w:iCs/>
+                <w:color w:val="000000" w:themeColor="text1"/>
+              </w:rPr>
+              <w:t>Username</w:t>
+            </w:r>
+            <w:r>
+              <w:rPr>
+                <w:rFonts w:ascii="Times New Roman" w:hAnsi="Times New Roman" w:cs="Times New Roman"/>
+                <w:color w:val="000000" w:themeColor="text1"/>
+              </w:rPr>
+              <w:t xml:space="preserve"> </w:t>
+            </w:r>
+            <w:r>
+              <w:rPr>
+                <w:rFonts w:ascii="Times New Roman" w:hAnsi="Times New Roman" w:cs="Times New Roman"/>
+                <w:color w:val="000000" w:themeColor="text1"/>
+              </w:rPr>
+              <w:t xml:space="preserve">di un </w:t>
+            </w:r>
+            <w:r>
+              <w:rPr>
+                <w:rFonts w:ascii="Times New Roman" w:hAnsi="Times New Roman" w:cs="Times New Roman"/>
+                <w:color w:val="000000" w:themeColor="text1"/>
+              </w:rPr>
+              <w:t xml:space="preserve">manager deve essere </w:t>
+            </w:r>
+            <w:r>
+              <w:rPr>
+                <w:rFonts w:ascii="Times New Roman" w:hAnsi="Times New Roman" w:cs="Times New Roman"/>
+                <w:color w:val="000000" w:themeColor="text1"/>
+              </w:rPr>
+              <w:t>unico.</w:t>
+            </w:r>
+          </w:p>
+        </w:tc>
+      </w:tr>
+      <w:tr>
+        <w:trPr>
+          <w:cnfStyle w:val="000000100000" w:firstRow="0" w:lastRow="0" w:firstColumn="0" w:lastColumn="0" w:oddVBand="0" w:evenVBand="0" w:oddHBand="1" w:evenHBand="0" w:firstRowFirstColumn="0" w:firstRowLastColumn="0" w:lastRowFirstColumn="0" w:lastRowLastColumn="0"/>
+          <w:trHeight w:val="890"/>
+        </w:trPr>
+        <w:tc>
+          <w:tcPr>
+            <w:cnfStyle w:val="001000000000" w:firstRow="0" w:lastRow="0" w:firstColumn="1" w:lastColumn="0" w:oddVBand="0" w:evenVBand="0" w:oddHBand="0" w:evenHBand="0" w:firstRowFirstColumn="0" w:firstRowLastColumn="0" w:lastRowFirstColumn="0" w:lastRowLastColumn="0"/>
+            <w:tcW w:w="2689" w:type="dxa"/>
+            <w:vAlign w:val="center"/>
+          </w:tcPr>
+          <w:p>
+            <w:pPr>
+              <w:jc w:val="center"/>
+              <w:rPr>
+                <w:rFonts w:ascii="Times New Roman" w:hAnsi="Times New Roman" w:cs="Times New Roman"/>
+              </w:rPr>
+            </w:pPr>
+            <w:proofErr w:type="spellStart"/>
+            <w:r>
+              <w:rPr>
+                <w:rFonts w:ascii="Times New Roman" w:hAnsi="Times New Roman" w:cs="Times New Roman"/>
+              </w:rPr>
+              <w:t>TSesso</w:t>
+            </w:r>
+            <w:proofErr w:type="spellEnd"/>
+          </w:p>
+        </w:tc>
+        <w:tc>
+          <w:tcPr>
+            <w:tcW w:w="1701" w:type="dxa"/>
+            <w:vAlign w:val="center"/>
+          </w:tcPr>
+          <w:p>
+            <w:pPr>
+              <w:jc w:val="center"/>
+              <w:cnfStyle w:val="000000100000" w:firstRow="0" w:lastRow="0" w:firstColumn="0" w:lastColumn="0" w:oddVBand="0" w:evenVBand="0" w:oddHBand="1" w:evenHBand="0" w:firstRowFirstColumn="0" w:firstRowLastColumn="0" w:lastRowFirstColumn="0" w:lastRowLastColumn="0"/>
+              <w:rPr>
+                <w:rFonts w:ascii="Times New Roman" w:hAnsi="Times New Roman" w:cs="Times New Roman"/>
+              </w:rPr>
+            </w:pPr>
+            <w:r>
+              <w:rPr>
+                <w:rFonts w:ascii="Times New Roman" w:hAnsi="Times New Roman" w:cs="Times New Roman"/>
+              </w:rPr>
+              <w:t>Dominio</w:t>
+            </w:r>
+          </w:p>
+        </w:tc>
+        <w:tc>
+          <w:tcPr>
+            <w:tcW w:w="5608" w:type="dxa"/>
+            <w:vAlign w:val="center"/>
+          </w:tcPr>
+          <w:p>
+            <w:pPr>
+              <w:jc w:val="both"/>
+              <w:cnfStyle w:val="000000100000" w:firstRow="0" w:lastRow="0" w:firstColumn="0" w:lastColumn="0" w:oddVBand="0" w:evenVBand="0" w:oddHBand="1" w:evenHBand="0" w:firstRowFirstColumn="0" w:firstRowLastColumn="0" w:lastRowFirstColumn="0" w:lastRowLastColumn="0"/>
+              <w:rPr>
+                <w:rFonts w:ascii="Times New Roman" w:hAnsi="Times New Roman" w:cs="Times New Roman"/>
+                <w:color w:val="000000" w:themeColor="text1"/>
+              </w:rPr>
+            </w:pPr>
+            <w:r>
+              <w:rPr>
+                <w:rFonts w:ascii="Times New Roman" w:hAnsi="Times New Roman" w:cs="Times New Roman"/>
+                <w:color w:val="000000" w:themeColor="text1"/>
+              </w:rPr>
+              <w:t>L’attributo</w:t>
+            </w:r>
+            <w:r>
+              <w:rPr>
+                <w:rFonts w:ascii="Times New Roman" w:hAnsi="Times New Roman" w:cs="Times New Roman"/>
+                <w:color w:val="000000" w:themeColor="text1"/>
+              </w:rPr>
+              <w:t xml:space="preserve"> </w:t>
+            </w:r>
+            <w:r>
+              <w:rPr>
+                <w:rFonts w:ascii="Times New Roman" w:hAnsi="Times New Roman" w:cs="Times New Roman"/>
+                <w:i/>
+                <w:iCs/>
+                <w:color w:val="000000" w:themeColor="text1"/>
+              </w:rPr>
+              <w:t>Sesso</w:t>
+            </w:r>
+            <w:r>
+              <w:rPr>
+                <w:rFonts w:ascii="Times New Roman" w:hAnsi="Times New Roman" w:cs="Times New Roman"/>
+                <w:color w:val="000000" w:themeColor="text1"/>
+              </w:rPr>
+              <w:t xml:space="preserve"> può assumere solo i valori: </w:t>
+            </w:r>
+          </w:p>
+          <w:p>
+            <w:pPr>
+              <w:jc w:val="both"/>
+              <w:cnfStyle w:val="000000100000" w:firstRow="0" w:lastRow="0" w:firstColumn="0" w:lastColumn="0" w:oddVBand="0" w:evenVBand="0" w:oddHBand="1" w:evenHBand="0" w:firstRowFirstColumn="0" w:firstRowLastColumn="0" w:lastRowFirstColumn="0" w:lastRowLastColumn="0"/>
+              <w:rPr>
+                <w:rFonts w:ascii="Times New Roman" w:hAnsi="Times New Roman" w:cs="Times New Roman"/>
+                <w:color w:val="000000" w:themeColor="text1"/>
+              </w:rPr>
+            </w:pPr>
+            <w:r>
+              <w:rPr>
+                <w:rFonts w:ascii="Times New Roman" w:hAnsi="Times New Roman" w:cs="Times New Roman"/>
+                <w:color w:val="000000" w:themeColor="text1"/>
+              </w:rPr>
+              <w:t>‘</w:t>
+            </w:r>
+            <w:r>
+              <w:rPr>
+                <w:rFonts w:ascii="Times New Roman" w:hAnsi="Times New Roman" w:cs="Times New Roman"/>
+                <w:i/>
+                <w:iCs/>
+                <w:color w:val="000000" w:themeColor="text1"/>
+              </w:rPr>
+              <w:t>Maschio</w:t>
+            </w:r>
+            <w:r>
+              <w:rPr>
+                <w:rFonts w:ascii="Times New Roman" w:hAnsi="Times New Roman" w:cs="Times New Roman"/>
+                <w:color w:val="000000" w:themeColor="text1"/>
+              </w:rPr>
+              <w:t>’, ‘</w:t>
+            </w:r>
+            <w:r>
+              <w:rPr>
+                <w:rFonts w:ascii="Times New Roman" w:hAnsi="Times New Roman" w:cs="Times New Roman"/>
+                <w:i/>
+                <w:iCs/>
+                <w:color w:val="000000" w:themeColor="text1"/>
+              </w:rPr>
+              <w:t>Femmina</w:t>
+            </w:r>
+            <w:r>
+              <w:rPr>
+                <w:rFonts w:ascii="Times New Roman" w:hAnsi="Times New Roman" w:cs="Times New Roman"/>
+                <w:color w:val="000000" w:themeColor="text1"/>
+              </w:rPr>
+              <w:t>’, ‘</w:t>
+            </w:r>
+            <w:r>
+              <w:rPr>
+                <w:rFonts w:ascii="Times New Roman" w:hAnsi="Times New Roman" w:cs="Times New Roman"/>
+                <w:i/>
+                <w:iCs/>
+                <w:color w:val="000000" w:themeColor="text1"/>
+              </w:rPr>
+              <w:t>Non specificato</w:t>
+            </w:r>
+            <w:r>
+              <w:rPr>
+                <w:rFonts w:ascii="Times New Roman" w:hAnsi="Times New Roman" w:cs="Times New Roman"/>
+                <w:color w:val="000000" w:themeColor="text1"/>
+              </w:rPr>
+              <w:t>’.</w:t>
             </w:r>
           </w:p>
         </w:tc>
@@ -22241,16 +23667,19 @@
           </w:tcPr>
           <w:p>
             <w:pPr>
-              <w:rPr>
-                <w:rFonts w:ascii="Times New Roman" w:hAnsi="Times New Roman" w:cs="Times New Roman"/>
-              </w:rPr>
-            </w:pPr>
-            <w:r>
-              <w:rPr>
-                <w:rFonts w:ascii="Times New Roman" w:hAnsi="Times New Roman" w:cs="Times New Roman"/>
-              </w:rPr>
-              <w:t>Data di arrivo avventori a tavolata legale</w:t>
-            </w:r>
+              <w:jc w:val="center"/>
+              <w:rPr>
+                <w:rFonts w:ascii="Times New Roman" w:hAnsi="Times New Roman" w:cs="Times New Roman"/>
+              </w:rPr>
+            </w:pPr>
+            <w:proofErr w:type="spellStart"/>
+            <w:r>
+              <w:rPr>
+                <w:rFonts w:ascii="Times New Roman" w:hAnsi="Times New Roman" w:cs="Times New Roman"/>
+              </w:rPr>
+              <w:t>TSala</w:t>
+            </w:r>
+            <w:proofErr w:type="spellEnd"/>
           </w:p>
         </w:tc>
         <w:tc>
@@ -22263,6 +23692,7 @@
           </w:tcPr>
           <w:p>
             <w:pPr>
+              <w:jc w:val="center"/>
               <w:cnfStyle w:val="000000000000" w:firstRow="0" w:lastRow="0" w:firstColumn="0" w:lastColumn="0" w:oddVBand="0" w:evenVBand="0" w:oddHBand="0" w:evenHBand="0" w:firstRowFirstColumn="0" w:firstRowLastColumn="0" w:lastRowFirstColumn="0" w:lastRowLastColumn="0"/>
               <w:rPr>
                 <w:rFonts w:ascii="Times New Roman" w:hAnsi="Times New Roman" w:cs="Times New Roman"/>
@@ -22286,48 +23716,139 @@
           </w:tcPr>
           <w:p>
             <w:pPr>
-              <w:pStyle w:val="NormaleWeb"/>
-              <w:spacing w:before="0" w:beforeAutospacing="0" w:after="0" w:afterAutospacing="0"/>
+              <w:jc w:val="both"/>
               <w:cnfStyle w:val="000000000000" w:firstRow="0" w:lastRow="0" w:firstColumn="0" w:lastColumn="0" w:oddVBand="0" w:evenVBand="0" w:oddHBand="0" w:evenHBand="0" w:firstRowFirstColumn="0" w:firstRowLastColumn="0" w:lastRowFirstColumn="0" w:lastRowLastColumn="0"/>
               <w:rPr>
+                <w:rFonts w:ascii="Times New Roman" w:hAnsi="Times New Roman" w:cs="Times New Roman"/>
                 <w:color w:val="000000" w:themeColor="text1"/>
-                <w:sz w:val="22"/>
-                <w:szCs w:val="22"/>
-              </w:rPr>
-            </w:pPr>
-            <w:r>
-              <w:rPr>
+              </w:rPr>
+            </w:pPr>
+            <w:r>
+              <w:rPr>
+                <w:rFonts w:ascii="Times New Roman" w:hAnsi="Times New Roman" w:cs="Times New Roman"/>
                 <w:color w:val="000000" w:themeColor="text1"/>
-                <w:sz w:val="22"/>
-                <w:szCs w:val="22"/>
-              </w:rPr>
-              <w:t>L</w:t>
-            </w:r>
-            <w:r>
-              <w:rPr>
+              </w:rPr>
+              <w:t xml:space="preserve">L’attributo </w:t>
+            </w:r>
+            <w:proofErr w:type="spellStart"/>
+            <w:r>
+              <w:rPr>
+                <w:rFonts w:ascii="Times New Roman" w:hAnsi="Times New Roman" w:cs="Times New Roman"/>
+                <w:i/>
+                <w:iCs/>
                 <w:color w:val="000000" w:themeColor="text1"/>
-                <w:sz w:val="22"/>
-                <w:szCs w:val="22"/>
-              </w:rPr>
-              <w:t xml:space="preserve">a </w:t>
-            </w:r>
-            <w:proofErr w:type="spellStart"/>
-            <w:r>
-              <w:rPr>
+              </w:rPr>
+              <w:t>TipoSala</w:t>
+            </w:r>
+            <w:proofErr w:type="spellEnd"/>
+            <w:r>
+              <w:rPr>
+                <w:rFonts w:ascii="Times New Roman" w:hAnsi="Times New Roman" w:cs="Times New Roman"/>
                 <w:color w:val="000000" w:themeColor="text1"/>
-                <w:sz w:val="22"/>
-                <w:szCs w:val="22"/>
-              </w:rPr>
-              <w:t>DataArrivo</w:t>
-            </w:r>
-            <w:proofErr w:type="spellEnd"/>
-            <w:r>
-              <w:rPr>
+              </w:rPr>
+              <w:t xml:space="preserve"> </w:t>
+            </w:r>
+            <w:r>
+              <w:rPr>
+                <w:rFonts w:ascii="Times New Roman" w:hAnsi="Times New Roman" w:cs="Times New Roman"/>
                 <w:color w:val="000000" w:themeColor="text1"/>
-                <w:sz w:val="22"/>
-                <w:szCs w:val="22"/>
-              </w:rPr>
-              <w:t xml:space="preserve"> di una Tavolata deve essere maggiore o uguale alla Data corrente.</w:t>
+              </w:rPr>
+              <w:t>p</w:t>
+            </w:r>
+            <w:r>
+              <w:rPr>
+                <w:rFonts w:ascii="Times New Roman" w:hAnsi="Times New Roman" w:cs="Times New Roman"/>
+                <w:color w:val="000000" w:themeColor="text1"/>
+              </w:rPr>
+              <w:t>uò assumere solo i valori:</w:t>
+            </w:r>
+          </w:p>
+          <w:p>
+            <w:pPr>
+              <w:jc w:val="both"/>
+              <w:cnfStyle w:val="000000000000" w:firstRow="0" w:lastRow="0" w:firstColumn="0" w:lastColumn="0" w:oddVBand="0" w:evenVBand="0" w:oddHBand="0" w:evenHBand="0" w:firstRowFirstColumn="0" w:firstRowLastColumn="0" w:lastRowFirstColumn="0" w:lastRowLastColumn="0"/>
+              <w:rPr>
+                <w:rFonts w:ascii="Times New Roman" w:hAnsi="Times New Roman" w:cs="Times New Roman"/>
+                <w:color w:val="000000" w:themeColor="text1"/>
+              </w:rPr>
+            </w:pPr>
+            <w:r>
+              <w:rPr>
+                <w:rFonts w:ascii="Times New Roman" w:hAnsi="Times New Roman" w:cs="Times New Roman"/>
+                <w:color w:val="000000" w:themeColor="text1"/>
+              </w:rPr>
+              <w:t>‘</w:t>
+            </w:r>
+            <w:r>
+              <w:rPr>
+                <w:rFonts w:ascii="Times New Roman" w:hAnsi="Times New Roman" w:cs="Times New Roman"/>
+                <w:i/>
+                <w:iCs/>
+                <w:color w:val="000000" w:themeColor="text1"/>
+              </w:rPr>
+              <w:t>Intern</w:t>
+            </w:r>
+            <w:r>
+              <w:rPr>
+                <w:rFonts w:ascii="Times New Roman" w:hAnsi="Times New Roman" w:cs="Times New Roman"/>
+                <w:i/>
+                <w:iCs/>
+                <w:color w:val="000000" w:themeColor="text1"/>
+              </w:rPr>
+              <w:t>a</w:t>
+            </w:r>
+            <w:r>
+              <w:rPr>
+                <w:rFonts w:ascii="Times New Roman" w:hAnsi="Times New Roman" w:cs="Times New Roman"/>
+                <w:color w:val="000000" w:themeColor="text1"/>
+              </w:rPr>
+              <w:t>’</w:t>
+            </w:r>
+            <w:r>
+              <w:rPr>
+                <w:rFonts w:ascii="Times New Roman" w:hAnsi="Times New Roman" w:cs="Times New Roman"/>
+                <w:color w:val="000000" w:themeColor="text1"/>
+              </w:rPr>
+              <w:t xml:space="preserve">, </w:t>
+            </w:r>
+            <w:r>
+              <w:rPr>
+                <w:rFonts w:ascii="Times New Roman" w:hAnsi="Times New Roman" w:cs="Times New Roman"/>
+                <w:color w:val="000000" w:themeColor="text1"/>
+              </w:rPr>
+              <w:t>‘</w:t>
+            </w:r>
+            <w:r>
+              <w:rPr>
+                <w:rFonts w:ascii="Times New Roman" w:hAnsi="Times New Roman" w:cs="Times New Roman"/>
+                <w:i/>
+                <w:iCs/>
+                <w:color w:val="000000" w:themeColor="text1"/>
+              </w:rPr>
+              <w:t>Estern</w:t>
+            </w:r>
+            <w:r>
+              <w:rPr>
+                <w:rFonts w:ascii="Times New Roman" w:hAnsi="Times New Roman" w:cs="Times New Roman"/>
+                <w:i/>
+                <w:iCs/>
+                <w:color w:val="000000" w:themeColor="text1"/>
+              </w:rPr>
+              <w:t>a</w:t>
+            </w:r>
+            <w:r>
+              <w:rPr>
+                <w:rFonts w:ascii="Times New Roman" w:hAnsi="Times New Roman" w:cs="Times New Roman"/>
+                <w:color w:val="000000" w:themeColor="text1"/>
+              </w:rPr>
+              <w:t>’</w:t>
+            </w:r>
+            <w:r>
+              <w:rPr>
+                <w:rFonts w:ascii="Times New Roman" w:hAnsi="Times New Roman" w:cs="Times New Roman"/>
+                <w:color w:val="000000" w:themeColor="text1"/>
+              </w:rPr>
+              <w:t>.</w:t>
             </w:r>
           </w:p>
         </w:tc>
@@ -22349,16 +23870,19 @@
           </w:tcPr>
           <w:p>
             <w:pPr>
-              <w:rPr>
-                <w:rFonts w:ascii="Times New Roman" w:hAnsi="Times New Roman" w:cs="Times New Roman"/>
-              </w:rPr>
-            </w:pPr>
-            <w:r>
-              <w:rPr>
-                <w:rFonts w:ascii="Times New Roman" w:hAnsi="Times New Roman" w:cs="Times New Roman"/>
-              </w:rPr>
-              <w:t>Cameriere associato a tavolata legale</w:t>
-            </w:r>
+              <w:jc w:val="center"/>
+              <w:rPr>
+                <w:rFonts w:ascii="Times New Roman" w:hAnsi="Times New Roman" w:cs="Times New Roman"/>
+              </w:rPr>
+            </w:pPr>
+            <w:proofErr w:type="spellStart"/>
+            <w:r>
+              <w:rPr>
+                <w:rFonts w:ascii="Times New Roman" w:hAnsi="Times New Roman" w:cs="Times New Roman"/>
+              </w:rPr>
+              <w:t>TCaso</w:t>
+            </w:r>
+            <w:proofErr w:type="spellEnd"/>
           </w:p>
         </w:tc>
         <w:tc>
@@ -22372,6 +23896,7 @@
           </w:tcPr>
           <w:p>
             <w:pPr>
+              <w:jc w:val="center"/>
               <w:cnfStyle w:val="000000100000" w:firstRow="0" w:lastRow="0" w:firstColumn="0" w:lastColumn="0" w:oddVBand="0" w:evenVBand="0" w:oddHBand="1" w:evenHBand="0" w:firstRowFirstColumn="0" w:firstRowLastColumn="0" w:lastRowFirstColumn="0" w:lastRowLastColumn="0"/>
               <w:rPr>
                 <w:rFonts w:ascii="Times New Roman" w:hAnsi="Times New Roman" w:cs="Times New Roman"/>
@@ -22407,22 +23932,90 @@
                 <w:rFonts w:ascii="Times New Roman" w:hAnsi="Times New Roman" w:cs="Times New Roman"/>
                 <w:color w:val="000000" w:themeColor="text1"/>
               </w:rPr>
-              <w:t>N</w:t>
-            </w:r>
-            <w:r>
-              <w:rPr>
-                <w:rFonts w:ascii="Times New Roman" w:hAnsi="Times New Roman" w:cs="Times New Roman"/>
+              <w:t xml:space="preserve">L’attributo </w:t>
+            </w:r>
+            <w:proofErr w:type="spellStart"/>
+            <w:proofErr w:type="gramStart"/>
+            <w:r>
+              <w:rPr>
+                <w:rFonts w:ascii="Times New Roman" w:hAnsi="Times New Roman" w:cs="Times New Roman"/>
+                <w:i/>
+                <w:iCs/>
                 <w:color w:val="000000" w:themeColor="text1"/>
               </w:rPr>
-              <w:t xml:space="preserve">on deve esistere una tavolata in cui il </w:t>
+              <w:t>StatoCaso</w:t>
+            </w:r>
+            <w:proofErr w:type="spellEnd"/>
+            <w:proofErr w:type="gramEnd"/>
+            <w:r>
+              <w:rPr>
+                <w:rFonts w:ascii="Times New Roman" w:hAnsi="Times New Roman" w:cs="Times New Roman"/>
+                <w:color w:val="000000" w:themeColor="text1"/>
+              </w:rPr>
+              <w:t xml:space="preserve"> </w:t>
+            </w:r>
+            <w:r>
+              <w:rPr>
+                <w:rFonts w:ascii="Times New Roman" w:hAnsi="Times New Roman" w:cs="Times New Roman"/>
+                <w:color w:val="000000" w:themeColor="text1"/>
+              </w:rPr>
+              <w:t xml:space="preserve">può assumere solo i valori: </w:t>
+            </w:r>
+          </w:p>
+          <w:p>
+            <w:pPr>
+              <w:cnfStyle w:val="000000100000" w:firstRow="0" w:lastRow="0" w:firstColumn="0" w:lastColumn="0" w:oddVBand="0" w:evenVBand="0" w:oddHBand="1" w:evenHBand="0" w:firstRowFirstColumn="0" w:firstRowLastColumn="0" w:lastRowFirstColumn="0" w:lastRowLastColumn="0"/>
+              <w:rPr>
+                <w:rFonts w:ascii="Times New Roman" w:hAnsi="Times New Roman" w:cs="Times New Roman"/>
+                <w:color w:val="000000" w:themeColor="text1"/>
+              </w:rPr>
+            </w:pPr>
+            <w:r>
+              <w:rPr>
+                <w:rFonts w:ascii="Times New Roman" w:hAnsi="Times New Roman" w:cs="Times New Roman"/>
+                <w:color w:val="000000" w:themeColor="text1"/>
+              </w:rPr>
+              <w:t>‘</w:t>
+            </w:r>
+            <w:r>
+              <w:rPr>
+                <w:rFonts w:ascii="Times New Roman" w:hAnsi="Times New Roman" w:cs="Times New Roman"/>
+                <w:i/>
+                <w:iCs/>
+                <w:color w:val="000000" w:themeColor="text1"/>
+              </w:rPr>
+              <w:t>Risolto</w:t>
+            </w:r>
+            <w:r>
+              <w:rPr>
+                <w:rFonts w:ascii="Times New Roman" w:hAnsi="Times New Roman" w:cs="Times New Roman"/>
+                <w:color w:val="000000" w:themeColor="text1"/>
+              </w:rPr>
+              <w:t>’</w:t>
+            </w:r>
+            <w:r>
+              <w:rPr>
+                <w:rFonts w:ascii="Times New Roman" w:hAnsi="Times New Roman" w:cs="Times New Roman"/>
+                <w:color w:val="000000" w:themeColor="text1"/>
+              </w:rPr>
+              <w:t>,</w:t>
+            </w:r>
+            <w:r>
+              <w:rPr>
+                <w:rFonts w:ascii="Times New Roman" w:hAnsi="Times New Roman" w:cs="Times New Roman"/>
+                <w:color w:val="000000" w:themeColor="text1"/>
+              </w:rPr>
+              <w:t xml:space="preserve"> ‘</w:t>
             </w:r>
             <w:proofErr w:type="spellStart"/>
             <w:r>
               <w:rPr>
                 <w:rFonts w:ascii="Times New Roman" w:hAnsi="Times New Roman" w:cs="Times New Roman"/>
+                <w:i/>
+                <w:iCs/>
                 <w:color w:val="000000" w:themeColor="text1"/>
               </w:rPr>
-              <w:t>numcid</w:t>
+              <w:t>InRisoluzione</w:t>
             </w:r>
             <w:proofErr w:type="spellEnd"/>
             <w:r>
@@ -22430,15 +24023,31 @@
                 <w:rFonts w:ascii="Times New Roman" w:hAnsi="Times New Roman" w:cs="Times New Roman"/>
                 <w:color w:val="000000" w:themeColor="text1"/>
               </w:rPr>
-              <w:t xml:space="preserve"> del cameriere che serve al tavolo che compone la tavolata sia diverso dal </w:t>
+              <w:t>’</w:t>
+            </w:r>
+            <w:r>
+              <w:rPr>
+                <w:rFonts w:ascii="Times New Roman" w:hAnsi="Times New Roman" w:cs="Times New Roman"/>
+                <w:color w:val="000000" w:themeColor="text1"/>
+              </w:rPr>
+              <w:t xml:space="preserve">, </w:t>
+            </w:r>
+            <w:r>
+              <w:rPr>
+                <w:rFonts w:ascii="Times New Roman" w:hAnsi="Times New Roman" w:cs="Times New Roman"/>
+                <w:color w:val="000000" w:themeColor="text1"/>
+              </w:rPr>
+              <w:t>‘</w:t>
             </w:r>
             <w:proofErr w:type="spellStart"/>
             <w:r>
               <w:rPr>
                 <w:rFonts w:ascii="Times New Roman" w:hAnsi="Times New Roman" w:cs="Times New Roman"/>
+                <w:i/>
+                <w:iCs/>
                 <w:color w:val="000000" w:themeColor="text1"/>
               </w:rPr>
-              <w:t>numcid</w:t>
+              <w:t>NonRisolto</w:t>
             </w:r>
             <w:proofErr w:type="spellEnd"/>
             <w:r>
@@ -22446,740 +24055,8 @@
                 <w:rFonts w:ascii="Times New Roman" w:hAnsi="Times New Roman" w:cs="Times New Roman"/>
                 <w:color w:val="000000" w:themeColor="text1"/>
               </w:rPr>
-              <w:t xml:space="preserve"> associato al tavolo cui il cameriere è assegnato di default.</w:t>
-            </w:r>
-          </w:p>
-        </w:tc>
-      </w:tr>
-      <w:tr>
-        <w:trPr>
-          <w:trHeight w:val="890"/>
-        </w:trPr>
-        <w:tc>
-          <w:tcPr>
-            <w:cnfStyle w:val="001000000000" w:firstRow="0" w:lastRow="0" w:firstColumn="1" w:lastColumn="0" w:oddVBand="0" w:evenVBand="0" w:oddHBand="0" w:evenHBand="0" w:firstRowFirstColumn="0" w:firstRowLastColumn="0" w:lastRowFirstColumn="0" w:lastRowLastColumn="0"/>
-            <w:tcW w:w="2689" w:type="dxa"/>
-            <w:tcBorders>
-              <w:top w:val="single" w:sz="4" w:space="0" w:color="A5A5A5" w:themeColor="accent3"/>
-            </w:tcBorders>
-            <w:vAlign w:val="center"/>
-          </w:tcPr>
-          <w:p>
-            <w:pPr>
-              <w:rPr>
-                <w:rFonts w:ascii="Times New Roman" w:hAnsi="Times New Roman" w:cs="Times New Roman"/>
-              </w:rPr>
-            </w:pPr>
-            <w:r>
-              <w:rPr>
-                <w:rFonts w:ascii="Times New Roman" w:hAnsi="Times New Roman" w:cs="Times New Roman"/>
-              </w:rPr>
-              <w:t>Password legale</w:t>
-            </w:r>
-          </w:p>
-        </w:tc>
-        <w:tc>
-          <w:tcPr>
-            <w:tcW w:w="1701" w:type="dxa"/>
-            <w:tcBorders>
-              <w:top w:val="single" w:sz="4" w:space="0" w:color="A5A5A5" w:themeColor="accent3"/>
-            </w:tcBorders>
-            <w:vAlign w:val="center"/>
-          </w:tcPr>
-          <w:p>
-            <w:pPr>
-              <w:cnfStyle w:val="000000000000" w:firstRow="0" w:lastRow="0" w:firstColumn="0" w:lastColumn="0" w:oddVBand="0" w:evenVBand="0" w:oddHBand="0" w:evenHBand="0" w:firstRowFirstColumn="0" w:firstRowLastColumn="0" w:lastRowFirstColumn="0" w:lastRowLastColumn="0"/>
-              <w:rPr>
-                <w:rFonts w:ascii="Times New Roman" w:hAnsi="Times New Roman" w:cs="Times New Roman"/>
-              </w:rPr>
-            </w:pPr>
-            <w:r>
-              <w:rPr>
-                <w:rFonts w:ascii="Times New Roman" w:hAnsi="Times New Roman" w:cs="Times New Roman"/>
-              </w:rPr>
-              <w:t>Dominio</w:t>
-            </w:r>
-          </w:p>
-        </w:tc>
-        <w:tc>
-          <w:tcPr>
-            <w:tcW w:w="5608" w:type="dxa"/>
-            <w:tcBorders>
-              <w:top w:val="single" w:sz="4" w:space="0" w:color="A5A5A5" w:themeColor="accent3"/>
-            </w:tcBorders>
-            <w:vAlign w:val="center"/>
-          </w:tcPr>
-          <w:p>
-            <w:pPr>
-              <w:pStyle w:val="NormaleWeb"/>
-              <w:spacing w:after="0"/>
-              <w:cnfStyle w:val="000000000000" w:firstRow="0" w:lastRow="0" w:firstColumn="0" w:lastColumn="0" w:oddVBand="0" w:evenVBand="0" w:oddHBand="0" w:evenHBand="0" w:firstRowFirstColumn="0" w:firstRowLastColumn="0" w:lastRowFirstColumn="0" w:lastRowLastColumn="0"/>
-              <w:rPr>
-                <w:color w:val="000000" w:themeColor="text1"/>
-                <w:sz w:val="22"/>
-                <w:szCs w:val="22"/>
-              </w:rPr>
-            </w:pPr>
-            <w:r>
-              <w:rPr>
-                <w:color w:val="000000" w:themeColor="text1"/>
-                <w:sz w:val="22"/>
-                <w:szCs w:val="22"/>
-              </w:rPr>
-              <w:t>U</w:t>
-            </w:r>
-            <w:r>
-              <w:rPr>
-                <w:color w:val="000000" w:themeColor="text1"/>
-                <w:sz w:val="22"/>
-                <w:szCs w:val="22"/>
-              </w:rPr>
-              <w:t>na password deve contenere minimo 8 caratteri ed inoltre deve rispettare il seguente formato:</w:t>
-            </w:r>
-          </w:p>
-          <w:p>
-            <w:pPr>
-              <w:pStyle w:val="NormaleWeb"/>
-              <w:spacing w:after="0"/>
-              <w:cnfStyle w:val="000000000000" w:firstRow="0" w:lastRow="0" w:firstColumn="0" w:lastColumn="0" w:oddVBand="0" w:evenVBand="0" w:oddHBand="0" w:evenHBand="0" w:firstRowFirstColumn="0" w:firstRowLastColumn="0" w:lastRowFirstColumn="0" w:lastRowLastColumn="0"/>
-              <w:rPr>
-                <w:color w:val="000000" w:themeColor="text1"/>
-                <w:sz w:val="22"/>
-                <w:szCs w:val="22"/>
-              </w:rPr>
-            </w:pPr>
-            <w:r>
-              <w:rPr>
-                <w:color w:val="000000" w:themeColor="text1"/>
-                <w:sz w:val="22"/>
-                <w:szCs w:val="22"/>
-              </w:rPr>
-              <w:t>- deve esserci almeno una lettera;</w:t>
-            </w:r>
-          </w:p>
-          <w:p>
-            <w:pPr>
-              <w:pStyle w:val="NormaleWeb"/>
-              <w:spacing w:before="0" w:beforeAutospacing="0" w:after="0" w:afterAutospacing="0"/>
-              <w:cnfStyle w:val="000000000000" w:firstRow="0" w:lastRow="0" w:firstColumn="0" w:lastColumn="0" w:oddVBand="0" w:evenVBand="0" w:oddHBand="0" w:evenHBand="0" w:firstRowFirstColumn="0" w:firstRowLastColumn="0" w:lastRowFirstColumn="0" w:lastRowLastColumn="0"/>
-              <w:rPr>
-                <w:color w:val="000000" w:themeColor="text1"/>
-                <w:sz w:val="22"/>
-                <w:szCs w:val="22"/>
-              </w:rPr>
-            </w:pPr>
-            <w:r>
-              <w:rPr>
-                <w:color w:val="000000" w:themeColor="text1"/>
-                <w:sz w:val="22"/>
-                <w:szCs w:val="22"/>
-              </w:rPr>
-              <w:t>- deve esserci almeno un numero.</w:t>
-            </w:r>
-          </w:p>
-        </w:tc>
-      </w:tr>
-      <w:tr>
-        <w:trPr>
-          <w:cnfStyle w:val="000000100000" w:firstRow="0" w:lastRow="0" w:firstColumn="0" w:lastColumn="0" w:oddVBand="0" w:evenVBand="0" w:oddHBand="1" w:evenHBand="0" w:firstRowFirstColumn="0" w:firstRowLastColumn="0" w:lastRowFirstColumn="0" w:lastRowLastColumn="0"/>
-          <w:trHeight w:val="890"/>
-        </w:trPr>
-        <w:tc>
-          <w:tcPr>
-            <w:cnfStyle w:val="001000000000" w:firstRow="0" w:lastRow="0" w:firstColumn="1" w:lastColumn="0" w:oddVBand="0" w:evenVBand="0" w:oddHBand="0" w:evenHBand="0" w:firstRowFirstColumn="0" w:firstRowLastColumn="0" w:lastRowFirstColumn="0" w:lastRowLastColumn="0"/>
-            <w:tcW w:w="2689" w:type="dxa"/>
-            <w:vAlign w:val="center"/>
-          </w:tcPr>
-          <w:p>
-            <w:pPr>
-              <w:rPr>
-                <w:rFonts w:ascii="Times New Roman" w:hAnsi="Times New Roman" w:cs="Times New Roman"/>
-              </w:rPr>
-            </w:pPr>
-            <w:r>
-              <w:rPr>
-                <w:rFonts w:ascii="Times New Roman" w:hAnsi="Times New Roman" w:cs="Times New Roman"/>
-              </w:rPr>
-              <w:t>Età cameriere</w:t>
-            </w:r>
-            <w:r>
-              <w:rPr>
-                <w:rFonts w:ascii="Times New Roman" w:hAnsi="Times New Roman" w:cs="Times New Roman"/>
-              </w:rPr>
-              <w:t xml:space="preserve"> legale</w:t>
-            </w:r>
-          </w:p>
-        </w:tc>
-        <w:tc>
-          <w:tcPr>
-            <w:tcW w:w="1701" w:type="dxa"/>
-            <w:vAlign w:val="center"/>
-          </w:tcPr>
-          <w:p>
-            <w:pPr>
-              <w:cnfStyle w:val="000000100000" w:firstRow="0" w:lastRow="0" w:firstColumn="0" w:lastColumn="0" w:oddVBand="0" w:evenVBand="0" w:oddHBand="1" w:evenHBand="0" w:firstRowFirstColumn="0" w:firstRowLastColumn="0" w:lastRowFirstColumn="0" w:lastRowLastColumn="0"/>
-              <w:rPr>
-                <w:rFonts w:ascii="Times New Roman" w:hAnsi="Times New Roman" w:cs="Times New Roman"/>
-              </w:rPr>
-            </w:pPr>
-            <w:r>
-              <w:rPr>
-                <w:rFonts w:ascii="Times New Roman" w:hAnsi="Times New Roman" w:cs="Times New Roman"/>
-              </w:rPr>
-              <w:t>Dominio</w:t>
-            </w:r>
-          </w:p>
-        </w:tc>
-        <w:tc>
-          <w:tcPr>
-            <w:tcW w:w="5608" w:type="dxa"/>
-            <w:vAlign w:val="center"/>
-          </w:tcPr>
-          <w:p>
-            <w:pPr>
-              <w:pStyle w:val="NormaleWeb"/>
-              <w:spacing w:before="0" w:beforeAutospacing="0" w:after="0" w:afterAutospacing="0"/>
-              <w:cnfStyle w:val="000000100000" w:firstRow="0" w:lastRow="0" w:firstColumn="0" w:lastColumn="0" w:oddVBand="0" w:evenVBand="0" w:oddHBand="1" w:evenHBand="0" w:firstRowFirstColumn="0" w:firstRowLastColumn="0" w:lastRowFirstColumn="0" w:lastRowLastColumn="0"/>
-              <w:rPr>
-                <w:color w:val="000000" w:themeColor="text1"/>
-                <w:sz w:val="22"/>
-                <w:szCs w:val="22"/>
-              </w:rPr>
-            </w:pPr>
-            <w:r>
-              <w:rPr>
-                <w:color w:val="000000" w:themeColor="text1"/>
-                <w:sz w:val="22"/>
-                <w:szCs w:val="22"/>
-                <w:shd w:val="clear" w:color="auto" w:fill="FFFFFF"/>
-              </w:rPr>
-              <w:t>L’età di un cameriere deve essere &gt; di 18 anni</w:t>
-            </w:r>
-          </w:p>
-          <w:p>
-            <w:pPr>
-              <w:cnfStyle w:val="000000100000" w:firstRow="0" w:lastRow="0" w:firstColumn="0" w:lastColumn="0" w:oddVBand="0" w:evenVBand="0" w:oddHBand="1" w:evenHBand="0" w:firstRowFirstColumn="0" w:firstRowLastColumn="0" w:lastRowFirstColumn="0" w:lastRowLastColumn="0"/>
-              <w:rPr>
-                <w:rFonts w:ascii="Times New Roman" w:hAnsi="Times New Roman" w:cs="Times New Roman"/>
-                <w:color w:val="000000" w:themeColor="text1"/>
-              </w:rPr>
-            </w:pPr>
-          </w:p>
-        </w:tc>
-      </w:tr>
-      <w:tr>
-        <w:trPr>
-          <w:trHeight w:val="890"/>
-        </w:trPr>
-        <w:tc>
-          <w:tcPr>
-            <w:cnfStyle w:val="001000000000" w:firstRow="0" w:lastRow="0" w:firstColumn="1" w:lastColumn="0" w:oddVBand="0" w:evenVBand="0" w:oddHBand="0" w:evenHBand="0" w:firstRowFirstColumn="0" w:firstRowLastColumn="0" w:lastRowFirstColumn="0" w:lastRowLastColumn="0"/>
-            <w:tcW w:w="2689" w:type="dxa"/>
-            <w:vAlign w:val="center"/>
-          </w:tcPr>
-          <w:p>
-            <w:pPr>
-              <w:rPr>
-                <w:rFonts w:ascii="Times New Roman" w:hAnsi="Times New Roman" w:cs="Times New Roman"/>
-              </w:rPr>
-            </w:pPr>
-            <w:r>
-              <w:rPr>
-                <w:rFonts w:ascii="Times New Roman" w:hAnsi="Times New Roman" w:cs="Times New Roman"/>
-              </w:rPr>
-              <w:t>Unica tavolata</w:t>
-            </w:r>
-            <w:r>
-              <w:rPr>
-                <w:rFonts w:ascii="Times New Roman" w:hAnsi="Times New Roman" w:cs="Times New Roman"/>
-              </w:rPr>
-              <w:t xml:space="preserve"> associata a </w:t>
-            </w:r>
-            <w:r>
-              <w:rPr>
-                <w:rFonts w:ascii="Times New Roman" w:hAnsi="Times New Roman" w:cs="Times New Roman"/>
-              </w:rPr>
-              <w:t>tavolo</w:t>
-            </w:r>
-          </w:p>
-        </w:tc>
-        <w:tc>
-          <w:tcPr>
-            <w:tcW w:w="1701" w:type="dxa"/>
-            <w:vAlign w:val="center"/>
-          </w:tcPr>
-          <w:p>
-            <w:pPr>
-              <w:cnfStyle w:val="000000000000" w:firstRow="0" w:lastRow="0" w:firstColumn="0" w:lastColumn="0" w:oddVBand="0" w:evenVBand="0" w:oddHBand="0" w:evenHBand="0" w:firstRowFirstColumn="0" w:firstRowLastColumn="0" w:lastRowFirstColumn="0" w:lastRowLastColumn="0"/>
-              <w:rPr>
-                <w:rFonts w:ascii="Times New Roman" w:hAnsi="Times New Roman" w:cs="Times New Roman"/>
-              </w:rPr>
-            </w:pPr>
-            <w:proofErr w:type="spellStart"/>
-            <w:r>
-              <w:rPr>
-                <w:rFonts w:ascii="Times New Roman" w:hAnsi="Times New Roman" w:cs="Times New Roman"/>
-              </w:rPr>
-              <w:t>Interelazionale</w:t>
-            </w:r>
-            <w:proofErr w:type="spellEnd"/>
-          </w:p>
-        </w:tc>
-        <w:tc>
-          <w:tcPr>
-            <w:tcW w:w="5608" w:type="dxa"/>
-            <w:vAlign w:val="center"/>
-          </w:tcPr>
-          <w:p>
-            <w:pPr>
-              <w:cnfStyle w:val="000000000000" w:firstRow="0" w:lastRow="0" w:firstColumn="0" w:lastColumn="0" w:oddVBand="0" w:evenVBand="0" w:oddHBand="0" w:evenHBand="0" w:firstRowFirstColumn="0" w:firstRowLastColumn="0" w:lastRowFirstColumn="0" w:lastRowLastColumn="0"/>
-              <w:rPr>
-                <w:rFonts w:ascii="Times New Roman" w:hAnsi="Times New Roman" w:cs="Times New Roman"/>
-              </w:rPr>
-            </w:pPr>
-            <w:r>
-              <w:rPr>
-                <w:rFonts w:ascii="Times New Roman" w:hAnsi="Times New Roman" w:cs="Times New Roman"/>
-              </w:rPr>
-              <w:t xml:space="preserve">Per ogni </w:t>
-            </w:r>
-            <w:proofErr w:type="spellStart"/>
-            <w:r>
-              <w:rPr>
-                <w:rFonts w:ascii="Times New Roman" w:hAnsi="Times New Roman" w:cs="Times New Roman"/>
-              </w:rPr>
-              <w:t>DataArrivo</w:t>
-            </w:r>
-            <w:proofErr w:type="spellEnd"/>
-            <w:r>
-              <w:rPr>
-                <w:rFonts w:ascii="Times New Roman" w:hAnsi="Times New Roman" w:cs="Times New Roman"/>
-              </w:rPr>
-              <w:t xml:space="preserve"> di Tavolata, deve esistere un solo </w:t>
-            </w:r>
-            <w:proofErr w:type="spellStart"/>
-            <w:r>
-              <w:rPr>
-                <w:rFonts w:ascii="Times New Roman" w:hAnsi="Times New Roman" w:cs="Times New Roman"/>
-              </w:rPr>
-              <w:t>CodTavolata</w:t>
-            </w:r>
-            <w:proofErr w:type="spellEnd"/>
-            <w:r>
-              <w:rPr>
-                <w:rFonts w:ascii="Times New Roman" w:hAnsi="Times New Roman" w:cs="Times New Roman"/>
-              </w:rPr>
-              <w:t xml:space="preserve"> associato ad un dato </w:t>
-            </w:r>
-            <w:proofErr w:type="spellStart"/>
-            <w:r>
-              <w:rPr>
-                <w:rFonts w:ascii="Times New Roman" w:hAnsi="Times New Roman" w:cs="Times New Roman"/>
-              </w:rPr>
-              <w:t>CodTavolo</w:t>
-            </w:r>
-            <w:proofErr w:type="spellEnd"/>
-            <w:r>
-              <w:rPr>
-                <w:rFonts w:ascii="Times New Roman" w:hAnsi="Times New Roman" w:cs="Times New Roman"/>
-              </w:rPr>
-              <w:t>.</w:t>
-            </w:r>
-          </w:p>
-        </w:tc>
-      </w:tr>
-      <w:tr>
-        <w:trPr>
-          <w:cnfStyle w:val="000000100000" w:firstRow="0" w:lastRow="0" w:firstColumn="0" w:lastColumn="0" w:oddVBand="0" w:evenVBand="0" w:oddHBand="1" w:evenHBand="0" w:firstRowFirstColumn="0" w:firstRowLastColumn="0" w:lastRowFirstColumn="0" w:lastRowLastColumn="0"/>
-          <w:trHeight w:val="890"/>
-        </w:trPr>
-        <w:tc>
-          <w:tcPr>
-            <w:cnfStyle w:val="001000000000" w:firstRow="0" w:lastRow="0" w:firstColumn="1" w:lastColumn="0" w:oddVBand="0" w:evenVBand="0" w:oddHBand="0" w:evenHBand="0" w:firstRowFirstColumn="0" w:firstRowLastColumn="0" w:lastRowFirstColumn="0" w:lastRowLastColumn="0"/>
-            <w:tcW w:w="2689" w:type="dxa"/>
-            <w:vAlign w:val="center"/>
-          </w:tcPr>
-          <w:p>
-            <w:pPr>
-              <w:rPr>
-                <w:rFonts w:ascii="Times New Roman" w:hAnsi="Times New Roman" w:cs="Times New Roman"/>
-              </w:rPr>
-            </w:pPr>
-            <w:r>
-              <w:rPr>
-                <w:rFonts w:ascii="Times New Roman" w:hAnsi="Times New Roman" w:cs="Times New Roman"/>
-              </w:rPr>
-              <w:t>Unico username proprietario</w:t>
-            </w:r>
-          </w:p>
-        </w:tc>
-        <w:tc>
-          <w:tcPr>
-            <w:tcW w:w="1701" w:type="dxa"/>
-            <w:vAlign w:val="center"/>
-          </w:tcPr>
-          <w:p>
-            <w:pPr>
-              <w:cnfStyle w:val="000000100000" w:firstRow="0" w:lastRow="0" w:firstColumn="0" w:lastColumn="0" w:oddVBand="0" w:evenVBand="0" w:oddHBand="1" w:evenHBand="0" w:firstRowFirstColumn="0" w:firstRowLastColumn="0" w:lastRowFirstColumn="0" w:lastRowLastColumn="0"/>
-              <w:rPr>
-                <w:rFonts w:ascii="Times New Roman" w:hAnsi="Times New Roman" w:cs="Times New Roman"/>
-              </w:rPr>
-            </w:pPr>
-            <w:proofErr w:type="spellStart"/>
-            <w:r>
-              <w:rPr>
-                <w:rFonts w:ascii="Times New Roman" w:hAnsi="Times New Roman" w:cs="Times New Roman"/>
-              </w:rPr>
-              <w:t>Interelazionale</w:t>
-            </w:r>
-            <w:proofErr w:type="spellEnd"/>
-          </w:p>
-        </w:tc>
-        <w:tc>
-          <w:tcPr>
-            <w:tcW w:w="5608" w:type="dxa"/>
-            <w:vAlign w:val="center"/>
-          </w:tcPr>
-          <w:p>
-            <w:pPr>
-              <w:cnfStyle w:val="000000100000" w:firstRow="0" w:lastRow="0" w:firstColumn="0" w:lastColumn="0" w:oddVBand="0" w:evenVBand="0" w:oddHBand="1" w:evenHBand="0" w:firstRowFirstColumn="0" w:firstRowLastColumn="0" w:lastRowFirstColumn="0" w:lastRowLastColumn="0"/>
-              <w:rPr>
-                <w:rFonts w:ascii="Times New Roman" w:hAnsi="Times New Roman" w:cs="Times New Roman"/>
-                <w:color w:val="000000" w:themeColor="text1"/>
-              </w:rPr>
-            </w:pPr>
-            <w:r>
-              <w:rPr>
-                <w:rFonts w:ascii="Times New Roman" w:hAnsi="Times New Roman" w:cs="Times New Roman"/>
-                <w:color w:val="000000" w:themeColor="text1"/>
-              </w:rPr>
-              <w:t>L’username del proprietario deve essere diverso per ogni istanza.</w:t>
-            </w:r>
-          </w:p>
-        </w:tc>
-      </w:tr>
-      <w:tr>
-        <w:trPr>
-          <w:trHeight w:val="890"/>
-        </w:trPr>
-        <w:tc>
-          <w:tcPr>
-            <w:cnfStyle w:val="001000000000" w:firstRow="0" w:lastRow="0" w:firstColumn="1" w:lastColumn="0" w:oddVBand="0" w:evenVBand="0" w:oddHBand="0" w:evenHBand="0" w:firstRowFirstColumn="0" w:firstRowLastColumn="0" w:lastRowFirstColumn="0" w:lastRowLastColumn="0"/>
-            <w:tcW w:w="2689" w:type="dxa"/>
-            <w:vAlign w:val="center"/>
-          </w:tcPr>
-          <w:p>
-            <w:pPr>
-              <w:rPr>
-                <w:rFonts w:ascii="Times New Roman" w:hAnsi="Times New Roman" w:cs="Times New Roman"/>
-              </w:rPr>
-            </w:pPr>
-            <w:r>
-              <w:rPr>
-                <w:rFonts w:ascii="Times New Roman" w:hAnsi="Times New Roman" w:cs="Times New Roman"/>
-              </w:rPr>
-              <w:t>Unico username manager</w:t>
-            </w:r>
-          </w:p>
-        </w:tc>
-        <w:tc>
-          <w:tcPr>
-            <w:tcW w:w="1701" w:type="dxa"/>
-            <w:vAlign w:val="center"/>
-          </w:tcPr>
-          <w:p>
-            <w:pPr>
-              <w:cnfStyle w:val="000000000000" w:firstRow="0" w:lastRow="0" w:firstColumn="0" w:lastColumn="0" w:oddVBand="0" w:evenVBand="0" w:oddHBand="0" w:evenHBand="0" w:firstRowFirstColumn="0" w:firstRowLastColumn="0" w:lastRowFirstColumn="0" w:lastRowLastColumn="0"/>
-              <w:rPr>
-                <w:rFonts w:ascii="Times New Roman" w:hAnsi="Times New Roman" w:cs="Times New Roman"/>
-              </w:rPr>
-            </w:pPr>
-            <w:proofErr w:type="spellStart"/>
-            <w:r>
-              <w:rPr>
-                <w:rFonts w:ascii="Times New Roman" w:hAnsi="Times New Roman" w:cs="Times New Roman"/>
-              </w:rPr>
-              <w:t>Interelazionale</w:t>
-            </w:r>
-            <w:proofErr w:type="spellEnd"/>
-          </w:p>
-        </w:tc>
-        <w:tc>
-          <w:tcPr>
-            <w:tcW w:w="5608" w:type="dxa"/>
-            <w:vAlign w:val="center"/>
-          </w:tcPr>
-          <w:p>
-            <w:pPr>
-              <w:cnfStyle w:val="000000000000" w:firstRow="0" w:lastRow="0" w:firstColumn="0" w:lastColumn="0" w:oddVBand="0" w:evenVBand="0" w:oddHBand="0" w:evenHBand="0" w:firstRowFirstColumn="0" w:firstRowLastColumn="0" w:lastRowFirstColumn="0" w:lastRowLastColumn="0"/>
-              <w:rPr>
-                <w:rFonts w:ascii="Times New Roman" w:hAnsi="Times New Roman" w:cs="Times New Roman"/>
-                <w:color w:val="000000" w:themeColor="text1"/>
-              </w:rPr>
-            </w:pPr>
-            <w:r>
-              <w:rPr>
-                <w:rFonts w:ascii="Times New Roman" w:hAnsi="Times New Roman" w:cs="Times New Roman"/>
-                <w:color w:val="000000" w:themeColor="text1"/>
-              </w:rPr>
-              <w:t>L’username del manager deve essere diverso per ogni istanza.</w:t>
-            </w:r>
-          </w:p>
-        </w:tc>
-      </w:tr>
-      <w:tr>
-        <w:trPr>
-          <w:cnfStyle w:val="000000100000" w:firstRow="0" w:lastRow="0" w:firstColumn="0" w:lastColumn="0" w:oddVBand="0" w:evenVBand="0" w:oddHBand="1" w:evenHBand="0" w:firstRowFirstColumn="0" w:firstRowLastColumn="0" w:lastRowFirstColumn="0" w:lastRowLastColumn="0"/>
-          <w:trHeight w:val="890"/>
-        </w:trPr>
-        <w:tc>
-          <w:tcPr>
-            <w:cnfStyle w:val="001000000000" w:firstRow="0" w:lastRow="0" w:firstColumn="1" w:lastColumn="0" w:oddVBand="0" w:evenVBand="0" w:oddHBand="0" w:evenHBand="0" w:firstRowFirstColumn="0" w:firstRowLastColumn="0" w:lastRowFirstColumn="0" w:lastRowLastColumn="0"/>
-            <w:tcW w:w="2689" w:type="dxa"/>
-            <w:vAlign w:val="center"/>
-          </w:tcPr>
-          <w:p>
-            <w:pPr>
-              <w:rPr>
-                <w:rFonts w:ascii="Times New Roman" w:hAnsi="Times New Roman" w:cs="Times New Roman"/>
-              </w:rPr>
-            </w:pPr>
-            <w:proofErr w:type="spellStart"/>
-            <w:r>
-              <w:rPr>
-                <w:rFonts w:ascii="Times New Roman" w:hAnsi="Times New Roman" w:cs="Times New Roman"/>
-              </w:rPr>
-              <w:t>TSesso</w:t>
-            </w:r>
-            <w:proofErr w:type="spellEnd"/>
-          </w:p>
-        </w:tc>
-        <w:tc>
-          <w:tcPr>
-            <w:tcW w:w="1701" w:type="dxa"/>
-            <w:vAlign w:val="center"/>
-          </w:tcPr>
-          <w:p>
-            <w:pPr>
-              <w:cnfStyle w:val="000000100000" w:firstRow="0" w:lastRow="0" w:firstColumn="0" w:lastColumn="0" w:oddVBand="0" w:evenVBand="0" w:oddHBand="1" w:evenHBand="0" w:firstRowFirstColumn="0" w:firstRowLastColumn="0" w:lastRowFirstColumn="0" w:lastRowLastColumn="0"/>
-              <w:rPr>
-                <w:rFonts w:ascii="Times New Roman" w:hAnsi="Times New Roman" w:cs="Times New Roman"/>
-              </w:rPr>
-            </w:pPr>
-            <w:r>
-              <w:rPr>
-                <w:rFonts w:ascii="Times New Roman" w:hAnsi="Times New Roman" w:cs="Times New Roman"/>
-              </w:rPr>
-              <w:t>Dominio</w:t>
-            </w:r>
-          </w:p>
-        </w:tc>
-        <w:tc>
-          <w:tcPr>
-            <w:tcW w:w="5608" w:type="dxa"/>
-            <w:vAlign w:val="center"/>
-          </w:tcPr>
-          <w:p>
-            <w:pPr>
-              <w:cnfStyle w:val="000000100000" w:firstRow="0" w:lastRow="0" w:firstColumn="0" w:lastColumn="0" w:oddVBand="0" w:evenVBand="0" w:oddHBand="1" w:evenHBand="0" w:firstRowFirstColumn="0" w:firstRowLastColumn="0" w:lastRowFirstColumn="0" w:lastRowLastColumn="0"/>
-              <w:rPr>
-                <w:rFonts w:ascii="Times New Roman" w:hAnsi="Times New Roman" w:cs="Times New Roman"/>
-                <w:color w:val="000000" w:themeColor="text1"/>
-              </w:rPr>
-            </w:pPr>
-            <w:r>
-              <w:rPr>
-                <w:rFonts w:ascii="Times New Roman" w:hAnsi="Times New Roman" w:cs="Times New Roman"/>
-                <w:color w:val="000000" w:themeColor="text1"/>
-              </w:rPr>
-              <w:t>Il campo Sesso può assumere solo i valori: Maschio, Femmina, Non specificato.</w:t>
-            </w:r>
-          </w:p>
-        </w:tc>
-      </w:tr>
-      <w:tr>
-        <w:trPr>
-          <w:trHeight w:val="890"/>
-        </w:trPr>
-        <w:tc>
-          <w:tcPr>
-            <w:cnfStyle w:val="001000000000" w:firstRow="0" w:lastRow="0" w:firstColumn="1" w:lastColumn="0" w:oddVBand="0" w:evenVBand="0" w:oddHBand="0" w:evenHBand="0" w:firstRowFirstColumn="0" w:firstRowLastColumn="0" w:lastRowFirstColumn="0" w:lastRowLastColumn="0"/>
-            <w:tcW w:w="2689" w:type="dxa"/>
-            <w:tcBorders>
-              <w:bottom w:val="single" w:sz="4" w:space="0" w:color="A5A5A5" w:themeColor="accent3"/>
-            </w:tcBorders>
-            <w:vAlign w:val="center"/>
-          </w:tcPr>
-          <w:p>
-            <w:pPr>
-              <w:rPr>
-                <w:rFonts w:ascii="Times New Roman" w:hAnsi="Times New Roman" w:cs="Times New Roman"/>
-              </w:rPr>
-            </w:pPr>
-            <w:proofErr w:type="spellStart"/>
-            <w:r>
-              <w:rPr>
-                <w:rFonts w:ascii="Times New Roman" w:hAnsi="Times New Roman" w:cs="Times New Roman"/>
-              </w:rPr>
-              <w:lastRenderedPageBreak/>
-              <w:t>TSala</w:t>
-            </w:r>
-            <w:proofErr w:type="spellEnd"/>
-          </w:p>
-        </w:tc>
-        <w:tc>
-          <w:tcPr>
-            <w:tcW w:w="1701" w:type="dxa"/>
-            <w:tcBorders>
-              <w:bottom w:val="single" w:sz="4" w:space="0" w:color="A5A5A5" w:themeColor="accent3"/>
-            </w:tcBorders>
-            <w:vAlign w:val="center"/>
-          </w:tcPr>
-          <w:p>
-            <w:pPr>
-              <w:cnfStyle w:val="000000000000" w:firstRow="0" w:lastRow="0" w:firstColumn="0" w:lastColumn="0" w:oddVBand="0" w:evenVBand="0" w:oddHBand="0" w:evenHBand="0" w:firstRowFirstColumn="0" w:firstRowLastColumn="0" w:lastRowFirstColumn="0" w:lastRowLastColumn="0"/>
-              <w:rPr>
-                <w:rFonts w:ascii="Times New Roman" w:hAnsi="Times New Roman" w:cs="Times New Roman"/>
-              </w:rPr>
-            </w:pPr>
-            <w:r>
-              <w:rPr>
-                <w:rFonts w:ascii="Times New Roman" w:hAnsi="Times New Roman" w:cs="Times New Roman"/>
-              </w:rPr>
-              <w:t>Dominio</w:t>
-            </w:r>
-          </w:p>
-        </w:tc>
-        <w:tc>
-          <w:tcPr>
-            <w:tcW w:w="5608" w:type="dxa"/>
-            <w:tcBorders>
-              <w:bottom w:val="single" w:sz="4" w:space="0" w:color="A5A5A5" w:themeColor="accent3"/>
-            </w:tcBorders>
-            <w:vAlign w:val="center"/>
-          </w:tcPr>
-          <w:p>
-            <w:pPr>
-              <w:cnfStyle w:val="000000000000" w:firstRow="0" w:lastRow="0" w:firstColumn="0" w:lastColumn="0" w:oddVBand="0" w:evenVBand="0" w:oddHBand="0" w:evenHBand="0" w:firstRowFirstColumn="0" w:firstRowLastColumn="0" w:lastRowFirstColumn="0" w:lastRowLastColumn="0"/>
-              <w:rPr>
-                <w:rFonts w:ascii="Times New Roman" w:hAnsi="Times New Roman" w:cs="Times New Roman"/>
-                <w:color w:val="000000" w:themeColor="text1"/>
-              </w:rPr>
-            </w:pPr>
-            <w:r>
-              <w:rPr>
-                <w:rFonts w:ascii="Times New Roman" w:hAnsi="Times New Roman" w:cs="Times New Roman"/>
-                <w:color w:val="000000" w:themeColor="text1"/>
-              </w:rPr>
-              <w:t>Il campo Sala può assumere solo i valori: Interno, Esterno.</w:t>
-            </w:r>
-          </w:p>
-        </w:tc>
-      </w:tr>
-      <w:tr>
-        <w:trPr>
-          <w:cnfStyle w:val="000000100000" w:firstRow="0" w:lastRow="0" w:firstColumn="0" w:lastColumn="0" w:oddVBand="0" w:evenVBand="0" w:oddHBand="1" w:evenHBand="0" w:firstRowFirstColumn="0" w:firstRowLastColumn="0" w:lastRowFirstColumn="0" w:lastRowLastColumn="0"/>
-          <w:trHeight w:val="890"/>
-        </w:trPr>
-        <w:tc>
-          <w:tcPr>
-            <w:cnfStyle w:val="001000000000" w:firstRow="0" w:lastRow="0" w:firstColumn="1" w:lastColumn="0" w:oddVBand="0" w:evenVBand="0" w:oddHBand="0" w:evenHBand="0" w:firstRowFirstColumn="0" w:firstRowLastColumn="0" w:lastRowFirstColumn="0" w:lastRowLastColumn="0"/>
-            <w:tcW w:w="2689" w:type="dxa"/>
-            <w:tcBorders>
-              <w:top w:val="single" w:sz="4" w:space="0" w:color="A5A5A5" w:themeColor="accent3"/>
-              <w:bottom w:val="single" w:sz="4" w:space="0" w:color="A5A5A5" w:themeColor="accent3"/>
-            </w:tcBorders>
-            <w:vAlign w:val="center"/>
-          </w:tcPr>
-          <w:p>
-            <w:pPr>
-              <w:rPr>
-                <w:rFonts w:ascii="Times New Roman" w:hAnsi="Times New Roman" w:cs="Times New Roman"/>
-              </w:rPr>
-            </w:pPr>
-            <w:proofErr w:type="spellStart"/>
-            <w:r>
-              <w:rPr>
-                <w:rFonts w:ascii="Times New Roman" w:hAnsi="Times New Roman" w:cs="Times New Roman"/>
-              </w:rPr>
-              <w:t>TCaso</w:t>
-            </w:r>
-            <w:proofErr w:type="spellEnd"/>
-          </w:p>
-        </w:tc>
-        <w:tc>
-          <w:tcPr>
-            <w:tcW w:w="1701" w:type="dxa"/>
-            <w:tcBorders>
-              <w:top w:val="single" w:sz="4" w:space="0" w:color="A5A5A5" w:themeColor="accent3"/>
-              <w:bottom w:val="single" w:sz="4" w:space="0" w:color="A5A5A5" w:themeColor="accent3"/>
-            </w:tcBorders>
-            <w:vAlign w:val="center"/>
-          </w:tcPr>
-          <w:p>
-            <w:pPr>
-              <w:cnfStyle w:val="000000100000" w:firstRow="0" w:lastRow="0" w:firstColumn="0" w:lastColumn="0" w:oddVBand="0" w:evenVBand="0" w:oddHBand="1" w:evenHBand="0" w:firstRowFirstColumn="0" w:firstRowLastColumn="0" w:lastRowFirstColumn="0" w:lastRowLastColumn="0"/>
-              <w:rPr>
-                <w:rFonts w:ascii="Times New Roman" w:hAnsi="Times New Roman" w:cs="Times New Roman"/>
-              </w:rPr>
-            </w:pPr>
-            <w:r>
-              <w:rPr>
-                <w:rFonts w:ascii="Times New Roman" w:hAnsi="Times New Roman" w:cs="Times New Roman"/>
-              </w:rPr>
-              <w:t>Dominio</w:t>
-            </w:r>
-          </w:p>
-        </w:tc>
-        <w:tc>
-          <w:tcPr>
-            <w:tcW w:w="5608" w:type="dxa"/>
-            <w:tcBorders>
-              <w:top w:val="single" w:sz="4" w:space="0" w:color="A5A5A5" w:themeColor="accent3"/>
-              <w:bottom w:val="single" w:sz="4" w:space="0" w:color="A5A5A5" w:themeColor="accent3"/>
-            </w:tcBorders>
-            <w:vAlign w:val="center"/>
-          </w:tcPr>
-          <w:p>
-            <w:pPr>
-              <w:cnfStyle w:val="000000100000" w:firstRow="0" w:lastRow="0" w:firstColumn="0" w:lastColumn="0" w:oddVBand="0" w:evenVBand="0" w:oddHBand="1" w:evenHBand="0" w:firstRowFirstColumn="0" w:firstRowLastColumn="0" w:lastRowFirstColumn="0" w:lastRowLastColumn="0"/>
-              <w:rPr>
-                <w:rFonts w:ascii="Times New Roman" w:hAnsi="Times New Roman" w:cs="Times New Roman"/>
-                <w:color w:val="000000" w:themeColor="text1"/>
-              </w:rPr>
-            </w:pPr>
-            <w:r>
-              <w:rPr>
-                <w:rFonts w:ascii="Times New Roman" w:hAnsi="Times New Roman" w:cs="Times New Roman"/>
-                <w:color w:val="000000" w:themeColor="text1"/>
-              </w:rPr>
-              <w:t xml:space="preserve">Il campo Caso può assumere solo i valori: Risolto, </w:t>
-            </w:r>
-            <w:proofErr w:type="spellStart"/>
-            <w:r>
-              <w:rPr>
-                <w:rFonts w:ascii="Times New Roman" w:hAnsi="Times New Roman" w:cs="Times New Roman"/>
-                <w:color w:val="000000" w:themeColor="text1"/>
-              </w:rPr>
-              <w:t>InRisoluzione</w:t>
-            </w:r>
-            <w:proofErr w:type="spellEnd"/>
-            <w:r>
-              <w:rPr>
-                <w:rFonts w:ascii="Times New Roman" w:hAnsi="Times New Roman" w:cs="Times New Roman"/>
-                <w:color w:val="000000" w:themeColor="text1"/>
-              </w:rPr>
-              <w:t xml:space="preserve">, </w:t>
-            </w:r>
-            <w:proofErr w:type="spellStart"/>
-            <w:r>
-              <w:rPr>
-                <w:rFonts w:ascii="Times New Roman" w:hAnsi="Times New Roman" w:cs="Times New Roman"/>
-                <w:color w:val="000000" w:themeColor="text1"/>
-              </w:rPr>
-              <w:t>NonRisolto</w:t>
-            </w:r>
-            <w:proofErr w:type="spellEnd"/>
+              <w:t>’</w:t>
+            </w:r>
             <w:r>
               <w:rPr>
                 <w:rFonts w:ascii="Times New Roman" w:hAnsi="Times New Roman" w:cs="Times New Roman"/>
@@ -23247,6 +24124,14 @@
           <w:szCs w:val="20"/>
         </w:rPr>
         <w:t>dei vincoli</w:t>
+      </w:r>
+      <w:r>
+        <w:rPr>
+          <w:rFonts w:ascii="Times New Roman" w:hAnsi="Times New Roman" w:cs="Times New Roman"/>
+          <w:sz w:val="20"/>
+          <w:szCs w:val="20"/>
+        </w:rPr>
+        <w:t xml:space="preserve"> - fine</w:t>
       </w:r>
       <w:r>
         <w:rPr>
@@ -23516,6 +24401,7 @@
           </w:tcPr>
           <w:p>
             <w:pPr>
+              <w:jc w:val="center"/>
               <w:rPr>
                 <w:rFonts w:ascii="Times New Roman" w:hAnsi="Times New Roman" w:cs="Times New Roman"/>
               </w:rPr>
@@ -23611,6 +24497,7 @@
           </w:tcPr>
           <w:p>
             <w:pPr>
+              <w:jc w:val="center"/>
               <w:rPr>
                 <w:rFonts w:ascii="Times New Roman" w:hAnsi="Times New Roman" w:cs="Times New Roman"/>
               </w:rPr>
@@ -25484,22 +26371,13 @@
         <w:rPr>
           <w:rFonts w:ascii="Consolas" w:hAnsi="Consolas" w:cs="Courier New"/>
         </w:rPr>
-        <w:t xml:space="preserve">, </w:t>
-      </w:r>
-      <w:proofErr w:type="spellStart"/>
+        <w:t>,</w:t>
+      </w:r>
       <w:r>
         <w:rPr>
           <w:rFonts w:ascii="Consolas" w:hAnsi="Consolas" w:cs="Courier New"/>
-          <w:u w:val="double"/>
-        </w:rPr>
-        <w:t>CameriereIncaricato</w:t>
-      </w:r>
-      <w:proofErr w:type="spellEnd"/>
-      <w:r>
-        <w:rPr>
-          <w:rFonts w:ascii="Consolas" w:hAnsi="Consolas" w:cs="Courier New"/>
-        </w:rPr>
-        <w:t xml:space="preserve">, </w:t>
+        </w:rPr>
+        <w:t xml:space="preserve"> </w:t>
       </w:r>
       <w:proofErr w:type="spellStart"/>
       <w:r>
@@ -25583,89 +26461,6 @@
           <w:rFonts w:ascii="Consolas" w:hAnsi="Consolas" w:cs="Arial"/>
         </w:rPr>
         <w:t>Sala</w:t>
-      </w:r>
-      <w:proofErr w:type="spellEnd"/>
-      <w:r>
-        <w:rPr>
-          <w:rFonts w:ascii="Consolas" w:hAnsi="Consolas" w:cs="Arial"/>
-        </w:rPr>
-        <w:br/>
-      </w:r>
-      <w:r>
-        <w:rPr>
-          <w:rFonts w:ascii="Times New Roman" w:hAnsi="Times New Roman" w:cs="Times New Roman"/>
-          <w:b/>
-          <w:bCs/>
-          <w:color w:val="FFFFFF" w:themeColor="background1"/>
-          <w:sz w:val="24"/>
-          <w:szCs w:val="24"/>
-        </w:rPr>
-        <w:t>………………</w:t>
-      </w:r>
-      <w:r>
-        <w:rPr>
-          <w:rFonts w:ascii="Times New Roman" w:hAnsi="Times New Roman" w:cs="Times New Roman"/>
-          <w:b/>
-          <w:bCs/>
-          <w:color w:val="FFFFFF" w:themeColor="background1"/>
-          <w:sz w:val="24"/>
-          <w:szCs w:val="24"/>
-        </w:rPr>
-        <w:t>:</w:t>
-      </w:r>
-      <w:r>
-        <w:rPr>
-          <w:rFonts w:ascii="Times New Roman" w:hAnsi="Times New Roman" w:cs="Times New Roman"/>
-          <w:color w:val="FFFFFF" w:themeColor="background1"/>
-          <w:sz w:val="24"/>
-          <w:szCs w:val="24"/>
-        </w:rPr>
-        <w:t xml:space="preserve"> </w:t>
-      </w:r>
-      <w:proofErr w:type="spellStart"/>
-      <w:r>
-        <w:rPr>
-          <w:rFonts w:ascii="Consolas" w:hAnsi="Consolas" w:cs="Times New Roman"/>
-        </w:rPr>
-        <w:t>CameriereIncaricato</w:t>
-      </w:r>
-      <w:proofErr w:type="spellEnd"/>
-      <w:r>
-        <w:rPr>
-          <w:rFonts w:ascii="Consolas" w:hAnsi="Consolas" w:cs="Times New Roman"/>
-        </w:rPr>
-        <w:t xml:space="preserve"> </w:t>
-      </w:r>
-      <w:r>
-        <w:rPr>
-          <w:rFonts w:ascii="Arial" w:hAnsi="Arial" w:cs="Arial"/>
-        </w:rPr>
-        <w:t>→</w:t>
-      </w:r>
-      <w:r>
-        <w:rPr>
-          <w:rFonts w:ascii="Arial" w:hAnsi="Arial" w:cs="Arial"/>
-        </w:rPr>
-        <w:t xml:space="preserve"> </w:t>
-      </w:r>
-      <w:proofErr w:type="spellStart"/>
-      <w:r>
-        <w:rPr>
-          <w:rFonts w:ascii="Consolas" w:hAnsi="Consolas" w:cs="Arial"/>
-        </w:rPr>
-        <w:t>Cameriere</w:t>
-      </w:r>
-      <w:r>
-        <w:rPr>
-          <w:rFonts w:ascii="Consolas" w:hAnsi="Consolas" w:cs="Arial"/>
-        </w:rPr>
-        <w:t>.</w:t>
-      </w:r>
-      <w:r>
-        <w:rPr>
-          <w:rFonts w:ascii="Consolas" w:hAnsi="Consolas" w:cs="Arial"/>
-        </w:rPr>
-        <w:t>NumCid</w:t>
       </w:r>
       <w:proofErr w:type="spellEnd"/>
       <w:r>
@@ -26895,6 +27690,7 @@
       <w:tblPr>
         <w:tblStyle w:val="Tabellaelenco4-colore3"/>
         <w:tblW w:w="10154" w:type="dxa"/>
+        <w:tblInd w:w="-5" w:type="dxa"/>
         <w:tblBorders>
           <w:top w:val="none" w:sz="0" w:space="0" w:color="auto"/>
           <w:left w:val="none" w:sz="0" w:space="0" w:color="auto"/>
@@ -27441,7 +28237,7 @@
               <w:rPr>
                 <w:rFonts w:ascii="Times New Roman" w:hAnsi="Times New Roman" w:cs="Times New Roman"/>
               </w:rPr>
-              <w:t>Assegnazione</w:t>
+              <w:t>Servizio</w:t>
             </w:r>
           </w:p>
         </w:tc>
@@ -27483,7 +28279,7 @@
                 <w:b/>
                 <w:bCs/>
               </w:rPr>
-              <w:t>Tavolo</w:t>
+              <w:t>Tavolata</w:t>
             </w:r>
             <w:r>
               <w:rPr>
@@ -27509,7 +28305,15 @@
                 <w:b/>
                 <w:bCs/>
               </w:rPr>
-              <w:t>Cameriere</w:t>
+              <w:t>C</w:t>
+            </w:r>
+            <w:r>
+              <w:rPr>
+                <w:rFonts w:ascii="Consolas" w:hAnsi="Consolas" w:cs="Arial"/>
+                <w:b/>
+                <w:bCs/>
+              </w:rPr>
+              <w:t>ameriere</w:t>
             </w:r>
           </w:p>
         </w:tc>
@@ -27548,7 +28352,7 @@
               <w:rPr>
                 <w:rFonts w:ascii="Times New Roman" w:hAnsi="Times New Roman" w:cs="Times New Roman"/>
               </w:rPr>
-              <w:t>Servizio</w:t>
+              <w:t>Partecipazione</w:t>
             </w:r>
           </w:p>
         </w:tc>
@@ -27590,7 +28394,15 @@
                 <w:b/>
                 <w:bCs/>
               </w:rPr>
-              <w:t>Tavolata</w:t>
+              <w:t>Avventor</w:t>
+            </w:r>
+            <w:r>
+              <w:rPr>
+                <w:rFonts w:ascii="Consolas" w:hAnsi="Consolas" w:cs="Times New Roman"/>
+                <w:b/>
+                <w:bCs/>
+              </w:rPr>
+              <w:t>e</w:t>
             </w:r>
             <w:r>
               <w:rPr>
@@ -27616,15 +28428,7 @@
                 <w:b/>
                 <w:bCs/>
               </w:rPr>
-              <w:t>C</w:t>
-            </w:r>
-            <w:r>
-              <w:rPr>
-                <w:rFonts w:ascii="Consolas" w:hAnsi="Consolas" w:cs="Arial"/>
-                <w:b/>
-                <w:bCs/>
-              </w:rPr>
-              <w:t>ameriere</w:t>
+              <w:t>Tavolata</w:t>
             </w:r>
           </w:p>
         </w:tc>
@@ -27664,7 +28468,7 @@
               <w:rPr>
                 <w:rFonts w:ascii="Times New Roman" w:hAnsi="Times New Roman" w:cs="Times New Roman"/>
               </w:rPr>
-              <w:t>Partecipazione</w:t>
+              <w:t>Composizione</w:t>
             </w:r>
           </w:p>
         </w:tc>
@@ -27706,15 +28510,7 @@
                 <w:b/>
                 <w:bCs/>
               </w:rPr>
-              <w:t>Avventor</w:t>
-            </w:r>
-            <w:r>
-              <w:rPr>
-                <w:rFonts w:ascii="Consolas" w:hAnsi="Consolas" w:cs="Times New Roman"/>
-                <w:b/>
-                <w:bCs/>
-              </w:rPr>
-              <w:t>e</w:t>
+              <w:t>Tavolata</w:t>
             </w:r>
             <w:r>
               <w:rPr>
@@ -27740,7 +28536,7 @@
                 <w:b/>
                 <w:bCs/>
               </w:rPr>
-              <w:t>Tavolata</w:t>
+              <w:t>Tavolo</w:t>
             </w:r>
           </w:p>
         </w:tc>
@@ -27775,12 +28571,14 @@
                 </w14:shadow>
               </w:rPr>
             </w:pPr>
-            <w:r>
-              <w:rPr>
-                <w:rFonts w:ascii="Times New Roman" w:hAnsi="Times New Roman" w:cs="Times New Roman"/>
-              </w:rPr>
-              <w:t>Composizione</w:t>
-            </w:r>
+            <w:proofErr w:type="spellStart"/>
+            <w:r>
+              <w:rPr>
+                <w:rFonts w:ascii="Times New Roman" w:hAnsi="Times New Roman" w:cs="Times New Roman"/>
+              </w:rPr>
+              <w:t>AdiacenzaTavolo</w:t>
+            </w:r>
+            <w:proofErr w:type="spellEnd"/>
           </w:p>
         </w:tc>
         <w:tc>
@@ -27821,7 +28619,7 @@
                 <w:b/>
                 <w:bCs/>
               </w:rPr>
-              <w:t>Tavolata</w:t>
+              <w:t>Tavolo</w:t>
             </w:r>
             <w:r>
               <w:rPr>
@@ -27883,14 +28681,12 @@
                 </w14:shadow>
               </w:rPr>
             </w:pPr>
-            <w:proofErr w:type="spellStart"/>
-            <w:r>
-              <w:rPr>
-                <w:rFonts w:ascii="Times New Roman" w:hAnsi="Times New Roman" w:cs="Times New Roman"/>
-              </w:rPr>
-              <w:t>AdiacenzaTavolo</w:t>
-            </w:r>
-            <w:proofErr w:type="spellEnd"/>
+            <w:r>
+              <w:rPr>
+                <w:rFonts w:ascii="Times New Roman" w:hAnsi="Times New Roman" w:cs="Times New Roman"/>
+              </w:rPr>
+              <w:t>Lavoro</w:t>
+            </w:r>
           </w:p>
         </w:tc>
         <w:tc>
@@ -27931,7 +28727,7 @@
                 <w:b/>
                 <w:bCs/>
               </w:rPr>
-              <w:t>Tavolo</w:t>
+              <w:t>Cameriere</w:t>
             </w:r>
             <w:r>
               <w:rPr>
@@ -27957,7 +28753,7 @@
                 <w:b/>
                 <w:bCs/>
               </w:rPr>
-              <w:t>Tavolo</w:t>
+              <w:t>Ristorante</w:t>
             </w:r>
           </w:p>
         </w:tc>
@@ -27996,7 +28792,7 @@
               <w:rPr>
                 <w:rFonts w:ascii="Times New Roman" w:hAnsi="Times New Roman" w:cs="Times New Roman"/>
               </w:rPr>
-              <w:t>Lavoro</w:t>
+              <w:t>Accoglienza</w:t>
             </w:r>
           </w:p>
         </w:tc>
@@ -28038,7 +28834,7 @@
                 <w:b/>
                 <w:bCs/>
               </w:rPr>
-              <w:t>Cameriere</w:t>
+              <w:t>Avventore</w:t>
             </w:r>
             <w:r>
               <w:rPr>
@@ -28100,12 +28896,14 @@
                 </w14:shadow>
               </w:rPr>
             </w:pPr>
-            <w:r>
-              <w:rPr>
-                <w:rFonts w:ascii="Times New Roman" w:hAnsi="Times New Roman" w:cs="Times New Roman"/>
-              </w:rPr>
-              <w:t>Accoglienza</w:t>
-            </w:r>
+            <w:proofErr w:type="spellStart"/>
+            <w:r>
+              <w:rPr>
+                <w:rFonts w:ascii="Times New Roman" w:hAnsi="Times New Roman" w:cs="Times New Roman"/>
+              </w:rPr>
+              <w:t>PositivitaAvventore</w:t>
+            </w:r>
+            <w:proofErr w:type="spellEnd"/>
           </w:p>
         </w:tc>
         <w:tc>
@@ -28146,7 +28944,7 @@
                 <w:b/>
                 <w:bCs/>
               </w:rPr>
-              <w:t>Avventore</w:t>
+              <w:t>Caso</w:t>
             </w:r>
             <w:r>
               <w:rPr>
@@ -28172,7 +28970,7 @@
                 <w:b/>
                 <w:bCs/>
               </w:rPr>
-              <w:t>Ristorante</w:t>
+              <w:t>Avventore</w:t>
             </w:r>
           </w:p>
         </w:tc>
@@ -28212,7 +29010,7 @@
               <w:rPr>
                 <w:rFonts w:ascii="Times New Roman" w:hAnsi="Times New Roman" w:cs="Times New Roman"/>
               </w:rPr>
-              <w:t>PositivitaAvventore</w:t>
+              <w:t>PositivitaCameriere</w:t>
             </w:r>
             <w:proofErr w:type="spellEnd"/>
           </w:p>
@@ -28281,208 +29079,7 @@
                 <w:b/>
                 <w:bCs/>
               </w:rPr>
-              <w:t>Avventore</w:t>
-            </w:r>
-          </w:p>
-        </w:tc>
-      </w:tr>
-      <w:tr>
-        <w:trPr>
-          <w:cnfStyle w:val="000000100000" w:firstRow="0" w:lastRow="0" w:firstColumn="0" w:lastColumn="0" w:oddVBand="0" w:evenVBand="0" w:oddHBand="1" w:evenHBand="0" w:firstRowFirstColumn="0" w:firstRowLastColumn="0" w:lastRowFirstColumn="0" w:lastRowLastColumn="0"/>
-          <w:trHeight w:val="585"/>
-        </w:trPr>
-        <w:tc>
-          <w:tcPr>
-            <w:cnfStyle w:val="001000000000" w:firstRow="0" w:lastRow="0" w:firstColumn="1" w:lastColumn="0" w:oddVBand="0" w:evenVBand="0" w:oddHBand="0" w:evenHBand="0" w:firstRowFirstColumn="0" w:firstRowLastColumn="0" w:lastRowFirstColumn="0" w:lastRowLastColumn="0"/>
-            <w:tcW w:w="2830" w:type="dxa"/>
-            <w:tcBorders>
-              <w:top w:val="single" w:sz="4" w:space="0" w:color="A5A5A5" w:themeColor="accent3"/>
-              <w:bottom w:val="single" w:sz="4" w:space="0" w:color="A5A5A5" w:themeColor="accent3"/>
-              <w:right w:val="single" w:sz="4" w:space="0" w:color="A5A5A5" w:themeColor="accent3"/>
-            </w:tcBorders>
-            <w:vAlign w:val="center"/>
-          </w:tcPr>
-          <w:p>
-            <w:pPr>
-              <w:rPr>
-                <w:rFonts w:ascii="Palatino Linotype" w:hAnsi="Palatino Linotype" w:cs="Times New Roman"/>
-                <w:i/>
-                <w:iCs/>
-                <w:sz w:val="24"/>
-                <w:szCs w:val="24"/>
-                <w14:shadow w14:blurRad="50800" w14:dist="38100" w14:dir="2700000" w14:sx="100000" w14:sy="100000" w14:kx="0" w14:ky="0" w14:algn="tl">
-                  <w14:srgbClr w14:val="000000">
-                    <w14:alpha w14:val="60000"/>
-                  </w14:srgbClr>
-                </w14:shadow>
-              </w:rPr>
-            </w:pPr>
-            <w:proofErr w:type="spellStart"/>
-            <w:r>
-              <w:rPr>
-                <w:rFonts w:ascii="Times New Roman" w:hAnsi="Times New Roman" w:cs="Times New Roman"/>
-              </w:rPr>
-              <w:t>PositivitaCameriere</w:t>
-            </w:r>
-            <w:proofErr w:type="spellEnd"/>
-          </w:p>
-        </w:tc>
-        <w:tc>
-          <w:tcPr>
-            <w:tcW w:w="7324" w:type="dxa"/>
-            <w:tcBorders>
-              <w:top w:val="single" w:sz="4" w:space="0" w:color="A5A5A5" w:themeColor="accent3"/>
-              <w:left w:val="single" w:sz="4" w:space="0" w:color="A5A5A5" w:themeColor="accent3"/>
-              <w:bottom w:val="single" w:sz="4" w:space="0" w:color="A5A5A5" w:themeColor="accent3"/>
-            </w:tcBorders>
-            <w:vAlign w:val="center"/>
-          </w:tcPr>
-          <w:p>
-            <w:pPr>
-              <w:cnfStyle w:val="000000100000" w:firstRow="0" w:lastRow="0" w:firstColumn="0" w:lastColumn="0" w:oddVBand="0" w:evenVBand="0" w:oddHBand="1" w:evenHBand="0" w:firstRowFirstColumn="0" w:firstRowLastColumn="0" w:lastRowFirstColumn="0" w:lastRowLastColumn="0"/>
-              <w:rPr>
-                <w:rFonts w:ascii="Palatino Linotype" w:hAnsi="Palatino Linotype" w:cs="Times New Roman"/>
-                <w:i/>
-                <w:iCs/>
-                <w:sz w:val="24"/>
-                <w:szCs w:val="24"/>
-                <w14:shadow w14:blurRad="50800" w14:dist="38100" w14:dir="2700000" w14:sx="100000" w14:sy="100000" w14:kx="0" w14:ky="0" w14:algn="tl">
-                  <w14:srgbClr w14:val="000000">
-                    <w14:alpha w14:val="60000"/>
-                  </w14:srgbClr>
-                </w14:shadow>
-              </w:rPr>
-            </w:pPr>
-            <w:r>
-              <w:rPr>
-                <w:rFonts w:ascii="Times New Roman" w:hAnsi="Times New Roman" w:cs="Times New Roman"/>
-              </w:rPr>
-              <w:t xml:space="preserve">Chiave esterna in </w:t>
-            </w:r>
-            <w:r>
-              <w:rPr>
-                <w:rFonts w:ascii="Consolas" w:hAnsi="Consolas" w:cs="Times New Roman"/>
-                <w:b/>
-                <w:bCs/>
-              </w:rPr>
-              <w:t>Caso</w:t>
-            </w:r>
-            <w:r>
-              <w:rPr>
-                <w:rFonts w:ascii="Times New Roman" w:hAnsi="Times New Roman" w:cs="Times New Roman"/>
-              </w:rPr>
-              <w:t xml:space="preserve"> </w:t>
-            </w:r>
-            <w:r>
-              <w:rPr>
-                <w:rFonts w:ascii="Arial" w:hAnsi="Arial" w:cs="Arial"/>
-              </w:rPr>
-              <w:t>→</w:t>
-            </w:r>
-            <w:r>
-              <w:rPr>
-                <w:rFonts w:ascii="Arial" w:hAnsi="Arial" w:cs="Arial"/>
-              </w:rPr>
-              <w:t xml:space="preserve"> </w:t>
-            </w:r>
-            <w:r>
-              <w:rPr>
-                <w:rFonts w:ascii="Consolas" w:hAnsi="Consolas" w:cs="Arial"/>
-                <w:b/>
-                <w:bCs/>
-              </w:rPr>
               <w:t>Cameriere</w:t>
-            </w:r>
-          </w:p>
-        </w:tc>
-      </w:tr>
-      <w:tr>
-        <w:trPr>
-          <w:trHeight w:val="555"/>
-        </w:trPr>
-        <w:tc>
-          <w:tcPr>
-            <w:cnfStyle w:val="001000000000" w:firstRow="0" w:lastRow="0" w:firstColumn="1" w:lastColumn="0" w:oddVBand="0" w:evenVBand="0" w:oddHBand="0" w:evenHBand="0" w:firstRowFirstColumn="0" w:firstRowLastColumn="0" w:lastRowFirstColumn="0" w:lastRowLastColumn="0"/>
-            <w:tcW w:w="2830" w:type="dxa"/>
-            <w:tcBorders>
-              <w:top w:val="single" w:sz="4" w:space="0" w:color="A5A5A5" w:themeColor="accent3"/>
-              <w:bottom w:val="single" w:sz="4" w:space="0" w:color="A5A5A5" w:themeColor="accent3"/>
-              <w:right w:val="single" w:sz="4" w:space="0" w:color="A5A5A5" w:themeColor="accent3"/>
-            </w:tcBorders>
-            <w:vAlign w:val="center"/>
-          </w:tcPr>
-          <w:p>
-            <w:pPr>
-              <w:rPr>
-                <w:rFonts w:ascii="Times New Roman" w:hAnsi="Times New Roman" w:cs="Times New Roman"/>
-              </w:rPr>
-            </w:pPr>
-            <w:proofErr w:type="spellStart"/>
-            <w:r>
-              <w:rPr>
-                <w:rFonts w:ascii="Times New Roman" w:hAnsi="Times New Roman" w:cs="Times New Roman"/>
-              </w:rPr>
-              <w:t>TracciamentoProprietario</w:t>
-            </w:r>
-            <w:proofErr w:type="spellEnd"/>
-          </w:p>
-        </w:tc>
-        <w:tc>
-          <w:tcPr>
-            <w:tcW w:w="7324" w:type="dxa"/>
-            <w:tcBorders>
-              <w:top w:val="single" w:sz="4" w:space="0" w:color="A5A5A5" w:themeColor="accent3"/>
-              <w:left w:val="single" w:sz="4" w:space="0" w:color="A5A5A5" w:themeColor="accent3"/>
-              <w:bottom w:val="single" w:sz="4" w:space="0" w:color="A5A5A5" w:themeColor="accent3"/>
-            </w:tcBorders>
-            <w:vAlign w:val="center"/>
-          </w:tcPr>
-          <w:p>
-            <w:pPr>
-              <w:cnfStyle w:val="000000000000" w:firstRow="0" w:lastRow="0" w:firstColumn="0" w:lastColumn="0" w:oddVBand="0" w:evenVBand="0" w:oddHBand="0" w:evenHBand="0" w:firstRowFirstColumn="0" w:firstRowLastColumn="0" w:lastRowFirstColumn="0" w:lastRowLastColumn="0"/>
-              <w:rPr>
-                <w:rFonts w:ascii="Times New Roman" w:hAnsi="Times New Roman" w:cs="Times New Roman"/>
-              </w:rPr>
-            </w:pPr>
-            <w:r>
-              <w:rPr>
-                <w:rFonts w:ascii="Times New Roman" w:hAnsi="Times New Roman" w:cs="Times New Roman"/>
-              </w:rPr>
-              <w:t xml:space="preserve">Chiave esterna in </w:t>
-            </w:r>
-            <w:r>
-              <w:rPr>
-                <w:rFonts w:ascii="Consolas" w:hAnsi="Consolas" w:cs="Times New Roman"/>
-                <w:b/>
-                <w:bCs/>
-              </w:rPr>
-              <w:t>Caso</w:t>
-            </w:r>
-            <w:r>
-              <w:rPr>
-                <w:rFonts w:ascii="Times New Roman" w:hAnsi="Times New Roman" w:cs="Times New Roman"/>
-              </w:rPr>
-              <w:t xml:space="preserve"> </w:t>
-            </w:r>
-            <w:r>
-              <w:rPr>
-                <w:rFonts w:ascii="Arial" w:hAnsi="Arial" w:cs="Arial"/>
-              </w:rPr>
-              <w:t>→</w:t>
-            </w:r>
-            <w:r>
-              <w:rPr>
-                <w:rFonts w:ascii="Arial" w:hAnsi="Arial" w:cs="Arial"/>
-              </w:rPr>
-              <w:t xml:space="preserve"> </w:t>
-            </w:r>
-            <w:r>
-              <w:rPr>
-                <w:rFonts w:ascii="Consolas" w:hAnsi="Consolas" w:cs="Arial"/>
-                <w:b/>
-                <w:bCs/>
-              </w:rPr>
-              <w:t>Proprietario</w:t>
             </w:r>
           </w:p>
         </w:tc>
@@ -28514,7 +29111,7 @@
               <w:rPr>
                 <w:rFonts w:ascii="Times New Roman" w:hAnsi="Times New Roman" w:cs="Times New Roman"/>
               </w:rPr>
-              <w:t>TracciamentoManager</w:t>
+              <w:t>TracciamentoProprietario</w:t>
             </w:r>
             <w:proofErr w:type="spellEnd"/>
           </w:p>
@@ -28532,6 +29129,97 @@
           <w:p>
             <w:pPr>
               <w:cnfStyle w:val="000000100000" w:firstRow="0" w:lastRow="0" w:firstColumn="0" w:lastColumn="0" w:oddVBand="0" w:evenVBand="0" w:oddHBand="1" w:evenHBand="0" w:firstRowFirstColumn="0" w:firstRowLastColumn="0" w:lastRowFirstColumn="0" w:lastRowLastColumn="0"/>
+              <w:rPr>
+                <w:rFonts w:ascii="Times New Roman" w:hAnsi="Times New Roman" w:cs="Times New Roman"/>
+              </w:rPr>
+            </w:pPr>
+            <w:r>
+              <w:rPr>
+                <w:rFonts w:ascii="Times New Roman" w:hAnsi="Times New Roman" w:cs="Times New Roman"/>
+              </w:rPr>
+              <w:t xml:space="preserve">Chiave esterna in </w:t>
+            </w:r>
+            <w:r>
+              <w:rPr>
+                <w:rFonts w:ascii="Consolas" w:hAnsi="Consolas" w:cs="Times New Roman"/>
+                <w:b/>
+                <w:bCs/>
+              </w:rPr>
+              <w:t>Caso</w:t>
+            </w:r>
+            <w:r>
+              <w:rPr>
+                <w:rFonts w:ascii="Times New Roman" w:hAnsi="Times New Roman" w:cs="Times New Roman"/>
+              </w:rPr>
+              <w:t xml:space="preserve"> </w:t>
+            </w:r>
+            <w:r>
+              <w:rPr>
+                <w:rFonts w:ascii="Arial" w:hAnsi="Arial" w:cs="Arial"/>
+              </w:rPr>
+              <w:t>→</w:t>
+            </w:r>
+            <w:r>
+              <w:rPr>
+                <w:rFonts w:ascii="Arial" w:hAnsi="Arial" w:cs="Arial"/>
+              </w:rPr>
+              <w:t xml:space="preserve"> </w:t>
+            </w:r>
+            <w:r>
+              <w:rPr>
+                <w:rFonts w:ascii="Consolas" w:hAnsi="Consolas" w:cs="Arial"/>
+                <w:b/>
+                <w:bCs/>
+              </w:rPr>
+              <w:t>Proprietario</w:t>
+            </w:r>
+          </w:p>
+        </w:tc>
+      </w:tr>
+      <w:tr>
+        <w:trPr>
+          <w:trHeight w:val="555"/>
+        </w:trPr>
+        <w:tc>
+          <w:tcPr>
+            <w:cnfStyle w:val="001000000000" w:firstRow="0" w:lastRow="0" w:firstColumn="1" w:lastColumn="0" w:oddVBand="0" w:evenVBand="0" w:oddHBand="0" w:evenHBand="0" w:firstRowFirstColumn="0" w:firstRowLastColumn="0" w:lastRowFirstColumn="0" w:lastRowLastColumn="0"/>
+            <w:tcW w:w="2830" w:type="dxa"/>
+            <w:tcBorders>
+              <w:top w:val="single" w:sz="4" w:space="0" w:color="A5A5A5" w:themeColor="accent3"/>
+              <w:bottom w:val="single" w:sz="4" w:space="0" w:color="A5A5A5" w:themeColor="accent3"/>
+              <w:right w:val="single" w:sz="4" w:space="0" w:color="A5A5A5" w:themeColor="accent3"/>
+            </w:tcBorders>
+            <w:vAlign w:val="center"/>
+          </w:tcPr>
+          <w:p>
+            <w:pPr>
+              <w:rPr>
+                <w:rFonts w:ascii="Times New Roman" w:hAnsi="Times New Roman" w:cs="Times New Roman"/>
+              </w:rPr>
+            </w:pPr>
+            <w:proofErr w:type="spellStart"/>
+            <w:r>
+              <w:rPr>
+                <w:rFonts w:ascii="Times New Roman" w:hAnsi="Times New Roman" w:cs="Times New Roman"/>
+              </w:rPr>
+              <w:t>TracciamentoManager</w:t>
+            </w:r>
+            <w:proofErr w:type="spellEnd"/>
+          </w:p>
+        </w:tc>
+        <w:tc>
+          <w:tcPr>
+            <w:tcW w:w="7324" w:type="dxa"/>
+            <w:tcBorders>
+              <w:top w:val="single" w:sz="4" w:space="0" w:color="A5A5A5" w:themeColor="accent3"/>
+              <w:left w:val="single" w:sz="4" w:space="0" w:color="A5A5A5" w:themeColor="accent3"/>
+              <w:bottom w:val="single" w:sz="4" w:space="0" w:color="A5A5A5" w:themeColor="accent3"/>
+            </w:tcBorders>
+            <w:vAlign w:val="center"/>
+          </w:tcPr>
+          <w:p>
+            <w:pPr>
+              <w:cnfStyle w:val="000000000000" w:firstRow="0" w:lastRow="0" w:firstColumn="0" w:lastColumn="0" w:oddVBand="0" w:evenVBand="0" w:oddHBand="0" w:evenHBand="0" w:firstRowFirstColumn="0" w:firstRowLastColumn="0" w:lastRowFirstColumn="0" w:lastRowLastColumn="0"/>
               <w:rPr>
                 <w:rFonts w:ascii="Times New Roman" w:hAnsi="Times New Roman" w:cs="Times New Roman"/>
               </w:rPr>
@@ -29478,7 +30166,7 @@
       <w:tr>
         <w:trPr>
           <w:cnfStyle w:val="000000100000" w:firstRow="0" w:lastRow="0" w:firstColumn="0" w:lastColumn="0" w:oddVBand="0" w:evenVBand="0" w:oddHBand="1" w:evenHBand="0" w:firstRowFirstColumn="0" w:firstRowLastColumn="0" w:lastRowFirstColumn="0" w:lastRowLastColumn="0"/>
-          <w:trHeight w:val="851"/>
+          <w:trHeight w:val="611"/>
         </w:trPr>
         <w:tc>
           <w:tcPr>
@@ -29581,21 +30269,6 @@
               </w:rPr>
               <w:t>Sala</w:t>
             </w:r>
-            <w:r>
-              <w:rPr>
-                <w:rFonts w:ascii="Consolas" w:hAnsi="Consolas" w:cs="Courier New"/>
-              </w:rPr>
-              <w:t xml:space="preserve">, </w:t>
-            </w:r>
-            <w:proofErr w:type="spellStart"/>
-            <w:r>
-              <w:rPr>
-                <w:rFonts w:ascii="Consolas" w:hAnsi="Consolas" w:cs="Courier New"/>
-                <w:u w:val="double"/>
-              </w:rPr>
-              <w:t>CameriereIncaricato</w:t>
-            </w:r>
-            <w:proofErr w:type="spellEnd"/>
             <w:r>
               <w:rPr>
                 <w:rFonts w:ascii="Consolas" w:hAnsi="Consolas" w:cs="Courier New"/>
@@ -32351,7 +33024,6 @@
   <w:style w:type="character" w:default="1" w:styleId="Carpredefinitoparagrafo">
     <w:name w:val="Default Paragraph Font"/>
     <w:uiPriority w:val="1"/>
-    <w:semiHidden/>
     <w:unhideWhenUsed/>
   </w:style>
   <w:style w:type="table" w:default="1" w:styleId="Tabellanormale">
@@ -33176,7 +33848,6 @@
     <w:name w:val="Normal (Web)"/>
     <w:basedOn w:val="Normale"/>
     <w:uiPriority w:val="99"/>
-    <w:semiHidden/>
     <w:unhideWhenUsed/>
     <w:rsid w:val="001A4B62"/>
     <w:pPr>

</xml_diff>

<commit_message>
aggiunto dizionario delle query
</commit_message>
<xml_diff>
--- a/documentazione-database/documentazione-progetto.docx
+++ b/documentazione-database/documentazione-progetto.docx
@@ -21070,7 +21070,16 @@
                 <w:iCs/>
                 <w:color w:val="000000" w:themeColor="text1"/>
               </w:rPr>
-              <w:t>false</w:t>
+              <w:t>fals</w:t>
+            </w:r>
+            <w:r>
+              <w:rPr>
+                <w:rFonts w:ascii="Times New Roman" w:hAnsi="Times New Roman" w:cs="Times New Roman"/>
+                <w:i/>
+                <w:iCs/>
+                <w:color w:val="000000" w:themeColor="text1"/>
+              </w:rPr>
+              <w:t>o</w:t>
             </w:r>
             <w:r>
               <w:rPr>
@@ -21678,15 +21687,7 @@
                 <w:sz w:val="22"/>
                 <w:szCs w:val="22"/>
               </w:rPr>
-              <w:t>:</w:t>
-            </w:r>
-            <w:r>
-              <w:rPr>
-                <w:color w:val="000000" w:themeColor="text1"/>
-                <w:sz w:val="22"/>
-                <w:szCs w:val="22"/>
-              </w:rPr>
-              <w:t xml:space="preserve"> </w:t>
+              <w:t xml:space="preserve">: </w:t>
             </w:r>
             <w:r>
               <w:rPr>
@@ -21742,17 +21743,7 @@
                 <w:sz w:val="22"/>
                 <w:szCs w:val="22"/>
               </w:rPr>
-              <w:t>P</w:t>
-            </w:r>
-            <w:r>
-              <w:rPr>
-                <w:i/>
-                <w:iCs/>
-                <w:color w:val="000000" w:themeColor="text1"/>
-                <w:sz w:val="22"/>
-                <w:szCs w:val="22"/>
-              </w:rPr>
-              <w:t>assword</w:t>
+              <w:t>Password</w:t>
             </w:r>
             <w:r>
               <w:rPr>
@@ -22041,15 +22032,7 @@
                 <w:sz w:val="22"/>
                 <w:szCs w:val="22"/>
               </w:rPr>
-              <w:t>.</w:t>
-            </w:r>
-            <w:r>
-              <w:rPr>
-                <w:color w:val="000000" w:themeColor="text1"/>
-                <w:sz w:val="22"/>
-                <w:szCs w:val="22"/>
-              </w:rPr>
-              <w:t xml:space="preserve"> </w:t>
+              <w:t xml:space="preserve">. </w:t>
             </w:r>
             <w:r>
               <w:rPr>
@@ -22739,12 +22722,14 @@
                 <w:rFonts w:ascii="Times New Roman" w:hAnsi="Times New Roman" w:cs="Times New Roman"/>
               </w:rPr>
             </w:pPr>
-            <w:r>
-              <w:rPr>
-                <w:rFonts w:ascii="Times New Roman" w:hAnsi="Times New Roman" w:cs="Times New Roman"/>
-              </w:rPr>
-              <w:t>Dominio</w:t>
-            </w:r>
+            <w:proofErr w:type="spellStart"/>
+            <w:r>
+              <w:rPr>
+                <w:rFonts w:ascii="Times New Roman" w:hAnsi="Times New Roman" w:cs="Times New Roman"/>
+              </w:rPr>
+              <w:t>Interrelazionale</w:t>
+            </w:r>
+            <w:proofErr w:type="spellEnd"/>
           </w:p>
         </w:tc>
         <w:tc>
@@ -24254,9 +24239,9 @@
       </w:tblPr>
       <w:tblGrid>
         <w:gridCol w:w="2410"/>
-        <w:gridCol w:w="2698"/>
-        <w:gridCol w:w="1847"/>
-        <w:gridCol w:w="2978"/>
+        <w:gridCol w:w="3402"/>
+        <w:gridCol w:w="1985"/>
+        <w:gridCol w:w="2136"/>
       </w:tblGrid>
       <w:tr>
         <w:trPr>
@@ -24295,7 +24280,7 @@
         </w:tc>
         <w:tc>
           <w:tcPr>
-            <w:tcW w:w="2698" w:type="dxa"/>
+            <w:tcW w:w="3402" w:type="dxa"/>
             <w:vAlign w:val="center"/>
           </w:tcPr>
           <w:p>
@@ -24325,7 +24310,7 @@
         </w:tc>
         <w:tc>
           <w:tcPr>
-            <w:tcW w:w="1847" w:type="dxa"/>
+            <w:tcW w:w="1985" w:type="dxa"/>
             <w:vAlign w:val="center"/>
           </w:tcPr>
           <w:p>
@@ -24355,7 +24340,7 @@
         </w:tc>
         <w:tc>
           <w:tcPr>
-            <w:tcW w:w="2978" w:type="dxa"/>
+            <w:tcW w:w="2136" w:type="dxa"/>
             <w:vAlign w:val="center"/>
           </w:tcPr>
           <w:p>
@@ -24379,6 +24364,347 @@
                 <w:szCs w:val="24"/>
               </w:rPr>
               <w:t>Classi coinvolte</w:t>
+            </w:r>
+          </w:p>
+        </w:tc>
+      </w:tr>
+      <w:tr>
+        <w:trPr>
+          <w:cnfStyle w:val="000000100000" w:firstRow="0" w:lastRow="0" w:firstColumn="0" w:lastColumn="0" w:oddVBand="0" w:evenVBand="0" w:oddHBand="1" w:evenHBand="0" w:firstRowFirstColumn="0" w:firstRowLastColumn="0" w:lastRowFirstColumn="0" w:lastRowLastColumn="0"/>
+          <w:trHeight w:val="1465"/>
+        </w:trPr>
+        <w:tc>
+          <w:tcPr>
+            <w:cnfStyle w:val="001000000000" w:firstRow="0" w:lastRow="0" w:firstColumn="1" w:lastColumn="0" w:oddVBand="0" w:evenVBand="0" w:oddHBand="0" w:evenHBand="0" w:firstRowFirstColumn="0" w:firstRowLastColumn="0" w:lastRowFirstColumn="0" w:lastRowLastColumn="0"/>
+            <w:tcW w:w="2410" w:type="dxa"/>
+            <w:tcBorders>
+              <w:top w:val="single" w:sz="4" w:space="0" w:color="A5A5A5" w:themeColor="accent3"/>
+              <w:bottom w:val="single" w:sz="4" w:space="0" w:color="A5A5A5" w:themeColor="accent3"/>
+              <w:right w:val="single" w:sz="4" w:space="0" w:color="A5A5A5" w:themeColor="accent3"/>
+            </w:tcBorders>
+            <w:vAlign w:val="center"/>
+          </w:tcPr>
+          <w:p>
+            <w:pPr>
+              <w:jc w:val="center"/>
+              <w:rPr>
+                <w:rFonts w:ascii="Times New Roman" w:hAnsi="Times New Roman" w:cs="Times New Roman"/>
+              </w:rPr>
+            </w:pPr>
+            <w:r>
+              <w:rPr>
+                <w:rFonts w:ascii="Times New Roman" w:hAnsi="Times New Roman" w:cs="Times New Roman"/>
+              </w:rPr>
+              <w:t>Numero giornaliero totale di avventori per ristorante</w:t>
+            </w:r>
+          </w:p>
+        </w:tc>
+        <w:tc>
+          <w:tcPr>
+            <w:tcW w:w="3402" w:type="dxa"/>
+            <w:tcBorders>
+              <w:top w:val="single" w:sz="4" w:space="0" w:color="A5A5A5" w:themeColor="accent3"/>
+              <w:left w:val="single" w:sz="4" w:space="0" w:color="A5A5A5" w:themeColor="accent3"/>
+              <w:bottom w:val="single" w:sz="4" w:space="0" w:color="A5A5A5" w:themeColor="accent3"/>
+              <w:right w:val="single" w:sz="4" w:space="0" w:color="A5A5A5" w:themeColor="accent3"/>
+            </w:tcBorders>
+            <w:vAlign w:val="center"/>
+          </w:tcPr>
+          <w:p>
+            <w:pPr>
+              <w:jc w:val="both"/>
+              <w:cnfStyle w:val="000000100000" w:firstRow="0" w:lastRow="0" w:firstColumn="0" w:lastColumn="0" w:oddVBand="0" w:evenVBand="0" w:oddHBand="1" w:evenHBand="0" w:firstRowFirstColumn="0" w:firstRowLastColumn="0" w:lastRowFirstColumn="0" w:lastRowLastColumn="0"/>
+              <w:rPr>
+                <w:rFonts w:ascii="Times New Roman" w:hAnsi="Times New Roman" w:cs="Times New Roman"/>
+              </w:rPr>
+            </w:pPr>
+            <w:r>
+              <w:rPr>
+                <w:rFonts w:ascii="Times New Roman" w:hAnsi="Times New Roman" w:cs="Times New Roman"/>
+              </w:rPr>
+              <w:t xml:space="preserve">La query, dato un determinato ristorante e specificata </w:t>
+            </w:r>
+            <w:r>
+              <w:rPr>
+                <w:rFonts w:ascii="Times New Roman" w:hAnsi="Times New Roman" w:cs="Times New Roman"/>
+              </w:rPr>
+              <w:t>una</w:t>
+            </w:r>
+            <w:r>
+              <w:rPr>
+                <w:rFonts w:ascii="Times New Roman" w:hAnsi="Times New Roman" w:cs="Times New Roman"/>
+              </w:rPr>
+              <w:t xml:space="preserve"> data, calcola il numero giornaliero totale di avventori che sono stati accolti dal ristorante</w:t>
+            </w:r>
+            <w:r>
+              <w:rPr>
+                <w:rFonts w:ascii="Times New Roman" w:hAnsi="Times New Roman" w:cs="Times New Roman"/>
+              </w:rPr>
+              <w:t xml:space="preserve"> in quella data</w:t>
+            </w:r>
+            <w:r>
+              <w:rPr>
+                <w:rFonts w:ascii="Times New Roman" w:hAnsi="Times New Roman" w:cs="Times New Roman"/>
+              </w:rPr>
+              <w:t>.</w:t>
+            </w:r>
+          </w:p>
+        </w:tc>
+        <w:tc>
+          <w:tcPr>
+            <w:tcW w:w="1985" w:type="dxa"/>
+            <w:tcBorders>
+              <w:top w:val="single" w:sz="4" w:space="0" w:color="A5A5A5" w:themeColor="accent3"/>
+              <w:left w:val="single" w:sz="4" w:space="0" w:color="A5A5A5" w:themeColor="accent3"/>
+              <w:bottom w:val="single" w:sz="4" w:space="0" w:color="A5A5A5" w:themeColor="accent3"/>
+              <w:right w:val="single" w:sz="4" w:space="0" w:color="A5A5A5" w:themeColor="accent3"/>
+            </w:tcBorders>
+            <w:vAlign w:val="center"/>
+          </w:tcPr>
+          <w:p>
+            <w:pPr>
+              <w:jc w:val="center"/>
+              <w:cnfStyle w:val="000000100000" w:firstRow="0" w:lastRow="0" w:firstColumn="0" w:lastColumn="0" w:oddVBand="0" w:evenVBand="0" w:oddHBand="1" w:evenHBand="0" w:firstRowFirstColumn="0" w:firstRowLastColumn="0" w:lastRowFirstColumn="0" w:lastRowLastColumn="0"/>
+              <w:rPr>
+                <w:rFonts w:ascii="Times New Roman" w:hAnsi="Times New Roman" w:cs="Times New Roman"/>
+              </w:rPr>
+            </w:pPr>
+            <w:r>
+              <w:rPr>
+                <w:rFonts w:ascii="Times New Roman" w:hAnsi="Times New Roman" w:cs="Times New Roman"/>
+              </w:rPr>
+              <w:t xml:space="preserve">Può essere eseguita </w:t>
+            </w:r>
+            <w:r>
+              <w:rPr>
+                <w:rFonts w:ascii="Times New Roman" w:hAnsi="Times New Roman" w:cs="Times New Roman"/>
+                <w:i/>
+                <w:iCs/>
+              </w:rPr>
+              <w:t>giornalmente</w:t>
+            </w:r>
+          </w:p>
+        </w:tc>
+        <w:tc>
+          <w:tcPr>
+            <w:tcW w:w="2136" w:type="dxa"/>
+            <w:tcBorders>
+              <w:top w:val="single" w:sz="4" w:space="0" w:color="A5A5A5" w:themeColor="accent3"/>
+              <w:left w:val="single" w:sz="4" w:space="0" w:color="A5A5A5" w:themeColor="accent3"/>
+              <w:bottom w:val="single" w:sz="4" w:space="0" w:color="A5A5A5" w:themeColor="accent3"/>
+            </w:tcBorders>
+            <w:vAlign w:val="center"/>
+          </w:tcPr>
+          <w:p>
+            <w:pPr>
+              <w:jc w:val="center"/>
+              <w:cnfStyle w:val="000000100000" w:firstRow="0" w:lastRow="0" w:firstColumn="0" w:lastColumn="0" w:oddVBand="0" w:evenVBand="0" w:oddHBand="1" w:evenHBand="0" w:firstRowFirstColumn="0" w:firstRowLastColumn="0" w:lastRowFirstColumn="0" w:lastRowLastColumn="0"/>
+              <w:rPr>
+                <w:rFonts w:ascii="Times New Roman" w:hAnsi="Times New Roman" w:cs="Times New Roman"/>
+              </w:rPr>
+            </w:pPr>
+            <w:r>
+              <w:rPr>
+                <w:rFonts w:ascii="Times New Roman" w:hAnsi="Times New Roman" w:cs="Times New Roman"/>
+              </w:rPr>
+              <w:t>Ristorante, Avventore</w:t>
+            </w:r>
+          </w:p>
+        </w:tc>
+      </w:tr>
+      <w:tr>
+        <w:trPr>
+          <w:trHeight w:val="945"/>
+        </w:trPr>
+        <w:tc>
+          <w:tcPr>
+            <w:cnfStyle w:val="001000000000" w:firstRow="0" w:lastRow="0" w:firstColumn="1" w:lastColumn="0" w:oddVBand="0" w:evenVBand="0" w:oddHBand="0" w:evenHBand="0" w:firstRowFirstColumn="0" w:firstRowLastColumn="0" w:lastRowFirstColumn="0" w:lastRowLastColumn="0"/>
+            <w:tcW w:w="2410" w:type="dxa"/>
+            <w:tcBorders>
+              <w:top w:val="single" w:sz="4" w:space="0" w:color="A5A5A5" w:themeColor="accent3"/>
+              <w:bottom w:val="single" w:sz="4" w:space="0" w:color="A5A5A5" w:themeColor="accent3"/>
+              <w:right w:val="single" w:sz="4" w:space="0" w:color="A5A5A5" w:themeColor="accent3"/>
+            </w:tcBorders>
+            <w:vAlign w:val="center"/>
+          </w:tcPr>
+          <w:p>
+            <w:pPr>
+              <w:jc w:val="center"/>
+              <w:rPr>
+                <w:rFonts w:ascii="Times New Roman" w:hAnsi="Times New Roman" w:cs="Times New Roman"/>
+              </w:rPr>
+            </w:pPr>
+            <w:r>
+              <w:rPr>
+                <w:rFonts w:ascii="Times New Roman" w:hAnsi="Times New Roman" w:cs="Times New Roman"/>
+              </w:rPr>
+              <w:t>Numero mensile totale di avventori per ristorante</w:t>
+            </w:r>
+          </w:p>
+        </w:tc>
+        <w:tc>
+          <w:tcPr>
+            <w:tcW w:w="3402" w:type="dxa"/>
+            <w:tcBorders>
+              <w:top w:val="single" w:sz="4" w:space="0" w:color="A5A5A5" w:themeColor="accent3"/>
+              <w:left w:val="single" w:sz="4" w:space="0" w:color="A5A5A5" w:themeColor="accent3"/>
+              <w:bottom w:val="single" w:sz="4" w:space="0" w:color="A5A5A5" w:themeColor="accent3"/>
+              <w:right w:val="single" w:sz="4" w:space="0" w:color="A5A5A5" w:themeColor="accent3"/>
+            </w:tcBorders>
+            <w:vAlign w:val="center"/>
+          </w:tcPr>
+          <w:p>
+            <w:pPr>
+              <w:jc w:val="both"/>
+              <w:cnfStyle w:val="000000000000" w:firstRow="0" w:lastRow="0" w:firstColumn="0" w:lastColumn="0" w:oddVBand="0" w:evenVBand="0" w:oddHBand="0" w:evenHBand="0" w:firstRowFirstColumn="0" w:firstRowLastColumn="0" w:lastRowFirstColumn="0" w:lastRowLastColumn="0"/>
+              <w:rPr>
+                <w:rFonts w:ascii="Times New Roman" w:hAnsi="Times New Roman" w:cs="Times New Roman"/>
+              </w:rPr>
+            </w:pPr>
+            <w:r>
+              <w:rPr>
+                <w:rFonts w:ascii="Times New Roman" w:hAnsi="Times New Roman" w:cs="Times New Roman"/>
+              </w:rPr>
+              <w:t>La query, dato un determinato ristorante e specificat</w:t>
+            </w:r>
+            <w:r>
+              <w:rPr>
+                <w:rFonts w:ascii="Times New Roman" w:hAnsi="Times New Roman" w:cs="Times New Roman"/>
+              </w:rPr>
+              <w:t>o</w:t>
+            </w:r>
+            <w:r>
+              <w:rPr>
+                <w:rFonts w:ascii="Times New Roman" w:hAnsi="Times New Roman" w:cs="Times New Roman"/>
+              </w:rPr>
+              <w:t xml:space="preserve"> </w:t>
+            </w:r>
+            <w:r>
+              <w:rPr>
+                <w:rFonts w:ascii="Times New Roman" w:hAnsi="Times New Roman" w:cs="Times New Roman"/>
+              </w:rPr>
+              <w:t>un mese</w:t>
+            </w:r>
+            <w:r>
+              <w:rPr>
+                <w:rFonts w:ascii="Times New Roman" w:hAnsi="Times New Roman" w:cs="Times New Roman"/>
+              </w:rPr>
+              <w:t xml:space="preserve">, calcola il numero </w:t>
+            </w:r>
+            <w:r>
+              <w:rPr>
+                <w:rFonts w:ascii="Times New Roman" w:hAnsi="Times New Roman" w:cs="Times New Roman"/>
+              </w:rPr>
+              <w:t>mensile</w:t>
+            </w:r>
+            <w:r>
+              <w:rPr>
+                <w:rFonts w:ascii="Times New Roman" w:hAnsi="Times New Roman" w:cs="Times New Roman"/>
+              </w:rPr>
+              <w:t xml:space="preserve"> totale di avventori che sono stati accolti dal ristorante</w:t>
+            </w:r>
+            <w:r>
+              <w:rPr>
+                <w:rFonts w:ascii="Times New Roman" w:hAnsi="Times New Roman" w:cs="Times New Roman"/>
+              </w:rPr>
+              <w:t xml:space="preserve"> in quel mese</w:t>
+            </w:r>
+            <w:r>
+              <w:rPr>
+                <w:rFonts w:ascii="Times New Roman" w:hAnsi="Times New Roman" w:cs="Times New Roman"/>
+              </w:rPr>
+              <w:t>.</w:t>
+            </w:r>
+          </w:p>
+        </w:tc>
+        <w:tc>
+          <w:tcPr>
+            <w:tcW w:w="1985" w:type="dxa"/>
+            <w:tcBorders>
+              <w:top w:val="single" w:sz="4" w:space="0" w:color="A5A5A5" w:themeColor="accent3"/>
+              <w:left w:val="single" w:sz="4" w:space="0" w:color="A5A5A5" w:themeColor="accent3"/>
+              <w:bottom w:val="single" w:sz="4" w:space="0" w:color="A5A5A5" w:themeColor="accent3"/>
+              <w:right w:val="single" w:sz="4" w:space="0" w:color="A5A5A5" w:themeColor="accent3"/>
+            </w:tcBorders>
+            <w:vAlign w:val="center"/>
+          </w:tcPr>
+          <w:p>
+            <w:pPr>
+              <w:jc w:val="center"/>
+              <w:cnfStyle w:val="000000000000" w:firstRow="0" w:lastRow="0" w:firstColumn="0" w:lastColumn="0" w:oddVBand="0" w:evenVBand="0" w:oddHBand="0" w:evenHBand="0" w:firstRowFirstColumn="0" w:firstRowLastColumn="0" w:lastRowFirstColumn="0" w:lastRowLastColumn="0"/>
+              <w:rPr>
+                <w:rFonts w:ascii="Times New Roman" w:hAnsi="Times New Roman" w:cs="Times New Roman"/>
+              </w:rPr>
+            </w:pPr>
+            <w:r>
+              <w:rPr>
+                <w:rFonts w:ascii="Times New Roman" w:hAnsi="Times New Roman" w:cs="Times New Roman"/>
+              </w:rPr>
+              <w:t xml:space="preserve">Può essere eseguita </w:t>
+            </w:r>
+            <w:r>
+              <w:rPr>
+                <w:rFonts w:ascii="Times New Roman" w:hAnsi="Times New Roman" w:cs="Times New Roman"/>
+                <w:i/>
+                <w:iCs/>
+              </w:rPr>
+              <w:t>mensi</w:t>
+            </w:r>
+            <w:r>
+              <w:rPr>
+                <w:rFonts w:ascii="Times New Roman" w:hAnsi="Times New Roman" w:cs="Times New Roman"/>
+                <w:i/>
+                <w:iCs/>
+              </w:rPr>
+              <w:t>lmente</w:t>
+            </w:r>
+            <w:r>
+              <w:rPr>
+                <w:rFonts w:ascii="Times New Roman" w:hAnsi="Times New Roman" w:cs="Times New Roman"/>
+                <w:i/>
+                <w:iCs/>
+              </w:rPr>
+              <w:t xml:space="preserve"> </w:t>
+            </w:r>
+            <w:r>
+              <w:rPr>
+                <w:rFonts w:ascii="Times New Roman" w:hAnsi="Times New Roman" w:cs="Times New Roman"/>
+              </w:rPr>
+              <w:t xml:space="preserve">ma anche </w:t>
+            </w:r>
+            <w:r>
+              <w:rPr>
+                <w:rFonts w:ascii="Times New Roman" w:hAnsi="Times New Roman" w:cs="Times New Roman"/>
+                <w:i/>
+                <w:iCs/>
+              </w:rPr>
+              <w:t>giornalmente</w:t>
+            </w:r>
+          </w:p>
+        </w:tc>
+        <w:tc>
+          <w:tcPr>
+            <w:tcW w:w="2136" w:type="dxa"/>
+            <w:tcBorders>
+              <w:top w:val="single" w:sz="4" w:space="0" w:color="A5A5A5" w:themeColor="accent3"/>
+              <w:left w:val="single" w:sz="4" w:space="0" w:color="A5A5A5" w:themeColor="accent3"/>
+              <w:bottom w:val="single" w:sz="4" w:space="0" w:color="A5A5A5" w:themeColor="accent3"/>
+            </w:tcBorders>
+            <w:vAlign w:val="center"/>
+          </w:tcPr>
+          <w:p>
+            <w:pPr>
+              <w:jc w:val="center"/>
+              <w:cnfStyle w:val="000000000000" w:firstRow="0" w:lastRow="0" w:firstColumn="0" w:lastColumn="0" w:oddVBand="0" w:evenVBand="0" w:oddHBand="0" w:evenHBand="0" w:firstRowFirstColumn="0" w:firstRowLastColumn="0" w:lastRowFirstColumn="0" w:lastRowLastColumn="0"/>
+              <w:rPr>
+                <w:rFonts w:ascii="Times New Roman" w:hAnsi="Times New Roman" w:cs="Times New Roman"/>
+              </w:rPr>
+            </w:pPr>
+            <w:r>
+              <w:rPr>
+                <w:rFonts w:ascii="Times New Roman" w:hAnsi="Times New Roman" w:cs="Times New Roman"/>
+              </w:rPr>
+              <w:t>Ristorante, Avventore</w:t>
             </w:r>
           </w:p>
         </w:tc>
@@ -24410,13 +24736,19 @@
               <w:rPr>
                 <w:rFonts w:ascii="Times New Roman" w:hAnsi="Times New Roman" w:cs="Times New Roman"/>
               </w:rPr>
-              <w:t>Numero giornaliero totale di avventori per ristorante</w:t>
+              <w:t xml:space="preserve">Numero giornaliero totale di avventori per </w:t>
+            </w:r>
+            <w:r>
+              <w:rPr>
+                <w:rFonts w:ascii="Times New Roman" w:hAnsi="Times New Roman" w:cs="Times New Roman"/>
+              </w:rPr>
+              <w:t>tutti i ristoranti di un proprietario</w:t>
             </w:r>
           </w:p>
         </w:tc>
         <w:tc>
           <w:tcPr>
-            <w:tcW w:w="2698" w:type="dxa"/>
+            <w:tcW w:w="3402" w:type="dxa"/>
             <w:tcBorders>
               <w:top w:val="single" w:sz="4" w:space="0" w:color="A5A5A5" w:themeColor="accent3"/>
               <w:left w:val="single" w:sz="4" w:space="0" w:color="A5A5A5" w:themeColor="accent3"/>
@@ -24427,16 +24759,47 @@
           </w:tcPr>
           <w:p>
             <w:pPr>
+              <w:jc w:val="both"/>
               <w:cnfStyle w:val="000000100000" w:firstRow="0" w:lastRow="0" w:firstColumn="0" w:lastColumn="0" w:oddVBand="0" w:evenVBand="0" w:oddHBand="1" w:evenHBand="0" w:firstRowFirstColumn="0" w:firstRowLastColumn="0" w:lastRowFirstColumn="0" w:lastRowLastColumn="0"/>
               <w:rPr>
                 <w:rFonts w:ascii="Times New Roman" w:hAnsi="Times New Roman" w:cs="Times New Roman"/>
               </w:rPr>
             </w:pPr>
+            <w:r>
+              <w:rPr>
+                <w:rFonts w:ascii="Times New Roman" w:hAnsi="Times New Roman" w:cs="Times New Roman"/>
+              </w:rPr>
+              <w:t>La query, dato un determinato</w:t>
+            </w:r>
+            <w:r>
+              <w:rPr>
+                <w:rFonts w:ascii="Times New Roman" w:hAnsi="Times New Roman" w:cs="Times New Roman"/>
+              </w:rPr>
+              <w:t xml:space="preserve"> proprietario </w:t>
+            </w:r>
+            <w:r>
+              <w:rPr>
+                <w:rFonts w:ascii="Times New Roman" w:hAnsi="Times New Roman" w:cs="Times New Roman"/>
+              </w:rPr>
+              <w:t xml:space="preserve">e specificata una data, calcola il numero giornaliero totale di avventori che sono stati accolti </w:t>
+            </w:r>
+            <w:r>
+              <w:rPr>
+                <w:rFonts w:ascii="Times New Roman" w:hAnsi="Times New Roman" w:cs="Times New Roman"/>
+              </w:rPr>
+              <w:t>da tutti i ristoranti amministrati dal proprietario,</w:t>
+            </w:r>
+            <w:r>
+              <w:rPr>
+                <w:rFonts w:ascii="Times New Roman" w:hAnsi="Times New Roman" w:cs="Times New Roman"/>
+              </w:rPr>
+              <w:t xml:space="preserve"> in quella data.</w:t>
+            </w:r>
           </w:p>
         </w:tc>
         <w:tc>
           <w:tcPr>
-            <w:tcW w:w="1847" w:type="dxa"/>
+            <w:tcW w:w="1985" w:type="dxa"/>
             <w:tcBorders>
               <w:top w:val="single" w:sz="4" w:space="0" w:color="A5A5A5" w:themeColor="accent3"/>
               <w:left w:val="single" w:sz="4" w:space="0" w:color="A5A5A5" w:themeColor="accent3"/>
@@ -24447,6 +24810,7 @@
           </w:tcPr>
           <w:p>
             <w:pPr>
+              <w:jc w:val="center"/>
               <w:cnfStyle w:val="000000100000" w:firstRow="0" w:lastRow="0" w:firstColumn="0" w:lastColumn="0" w:oddVBand="0" w:evenVBand="0" w:oddHBand="1" w:evenHBand="0" w:firstRowFirstColumn="0" w:firstRowLastColumn="0" w:lastRowFirstColumn="0" w:lastRowLastColumn="0"/>
               <w:rPr>
                 <w:rFonts w:ascii="Times New Roman" w:hAnsi="Times New Roman" w:cs="Times New Roman"/>
@@ -24456,13 +24820,21 @@
               <w:rPr>
                 <w:rFonts w:ascii="Times New Roman" w:hAnsi="Times New Roman" w:cs="Times New Roman"/>
               </w:rPr>
-              <w:t>Giornaliera</w:t>
+              <w:t xml:space="preserve">Può essere eseguita </w:t>
+            </w:r>
+            <w:r>
+              <w:rPr>
+                <w:rFonts w:ascii="Times New Roman" w:hAnsi="Times New Roman" w:cs="Times New Roman"/>
+                <w:i/>
+                <w:iCs/>
+              </w:rPr>
+              <w:t>giornalmente</w:t>
             </w:r>
           </w:p>
         </w:tc>
         <w:tc>
           <w:tcPr>
-            <w:tcW w:w="2978" w:type="dxa"/>
+            <w:tcW w:w="2136" w:type="dxa"/>
             <w:tcBorders>
               <w:top w:val="single" w:sz="4" w:space="0" w:color="A5A5A5" w:themeColor="accent3"/>
               <w:left w:val="single" w:sz="4" w:space="0" w:color="A5A5A5" w:themeColor="accent3"/>
@@ -24472,11 +24844,18 @@
           </w:tcPr>
           <w:p>
             <w:pPr>
+              <w:jc w:val="center"/>
               <w:cnfStyle w:val="000000100000" w:firstRow="0" w:lastRow="0" w:firstColumn="0" w:lastColumn="0" w:oddVBand="0" w:evenVBand="0" w:oddHBand="1" w:evenHBand="0" w:firstRowFirstColumn="0" w:firstRowLastColumn="0" w:lastRowFirstColumn="0" w:lastRowLastColumn="0"/>
               <w:rPr>
                 <w:rFonts w:ascii="Times New Roman" w:hAnsi="Times New Roman" w:cs="Times New Roman"/>
               </w:rPr>
             </w:pPr>
+            <w:r>
+              <w:rPr>
+                <w:rFonts w:ascii="Times New Roman" w:hAnsi="Times New Roman" w:cs="Times New Roman"/>
+              </w:rPr>
+              <w:t>Proprietario, Ristorante, Avventore</w:t>
+            </w:r>
           </w:p>
         </w:tc>
       </w:tr>
@@ -24506,13 +24885,31 @@
               <w:rPr>
                 <w:rFonts w:ascii="Times New Roman" w:hAnsi="Times New Roman" w:cs="Times New Roman"/>
               </w:rPr>
-              <w:t>Numero mensile totale di avventori per ristorante</w:t>
+              <w:t xml:space="preserve">Numero </w:t>
+            </w:r>
+            <w:r>
+              <w:rPr>
+                <w:rFonts w:ascii="Times New Roman" w:hAnsi="Times New Roman" w:cs="Times New Roman"/>
+              </w:rPr>
+              <w:t>mensile</w:t>
+            </w:r>
+            <w:r>
+              <w:rPr>
+                <w:rFonts w:ascii="Times New Roman" w:hAnsi="Times New Roman" w:cs="Times New Roman"/>
+              </w:rPr>
+              <w:t xml:space="preserve"> totale di avventori per </w:t>
+            </w:r>
+            <w:r>
+              <w:rPr>
+                <w:rFonts w:ascii="Times New Roman" w:hAnsi="Times New Roman" w:cs="Times New Roman"/>
+              </w:rPr>
+              <w:t>tutti i ristoranti di un proprietario</w:t>
             </w:r>
           </w:p>
         </w:tc>
         <w:tc>
           <w:tcPr>
-            <w:tcW w:w="2698" w:type="dxa"/>
+            <w:tcW w:w="3402" w:type="dxa"/>
             <w:tcBorders>
               <w:top w:val="single" w:sz="4" w:space="0" w:color="A5A5A5" w:themeColor="accent3"/>
               <w:left w:val="single" w:sz="4" w:space="0" w:color="A5A5A5" w:themeColor="accent3"/>
@@ -24523,16 +24920,95 @@
           </w:tcPr>
           <w:p>
             <w:pPr>
+              <w:jc w:val="both"/>
               <w:cnfStyle w:val="000000000000" w:firstRow="0" w:lastRow="0" w:firstColumn="0" w:lastColumn="0" w:oddVBand="0" w:evenVBand="0" w:oddHBand="0" w:evenHBand="0" w:firstRowFirstColumn="0" w:firstRowLastColumn="0" w:lastRowFirstColumn="0" w:lastRowLastColumn="0"/>
               <w:rPr>
                 <w:rFonts w:ascii="Times New Roman" w:hAnsi="Times New Roman" w:cs="Times New Roman"/>
               </w:rPr>
             </w:pPr>
+            <w:r>
+              <w:rPr>
+                <w:rFonts w:ascii="Times New Roman" w:hAnsi="Times New Roman" w:cs="Times New Roman"/>
+              </w:rPr>
+              <w:t>La query, dato un determinato</w:t>
+            </w:r>
+            <w:r>
+              <w:rPr>
+                <w:rFonts w:ascii="Times New Roman" w:hAnsi="Times New Roman" w:cs="Times New Roman"/>
+              </w:rPr>
+              <w:t xml:space="preserve"> proprietario </w:t>
+            </w:r>
+            <w:r>
+              <w:rPr>
+                <w:rFonts w:ascii="Times New Roman" w:hAnsi="Times New Roman" w:cs="Times New Roman"/>
+              </w:rPr>
+              <w:t>e specificat</w:t>
+            </w:r>
+            <w:r>
+              <w:rPr>
+                <w:rFonts w:ascii="Times New Roman" w:hAnsi="Times New Roman" w:cs="Times New Roman"/>
+              </w:rPr>
+              <w:t>o</w:t>
+            </w:r>
+            <w:r>
+              <w:rPr>
+                <w:rFonts w:ascii="Times New Roman" w:hAnsi="Times New Roman" w:cs="Times New Roman"/>
+              </w:rPr>
+              <w:t xml:space="preserve"> </w:t>
+            </w:r>
+            <w:r>
+              <w:rPr>
+                <w:rFonts w:ascii="Times New Roman" w:hAnsi="Times New Roman" w:cs="Times New Roman"/>
+              </w:rPr>
+              <w:t>un mese</w:t>
+            </w:r>
+            <w:r>
+              <w:rPr>
+                <w:rFonts w:ascii="Times New Roman" w:hAnsi="Times New Roman" w:cs="Times New Roman"/>
+              </w:rPr>
+              <w:t xml:space="preserve">, calcola il numero </w:t>
+            </w:r>
+            <w:r>
+              <w:rPr>
+                <w:rFonts w:ascii="Times New Roman" w:hAnsi="Times New Roman" w:cs="Times New Roman"/>
+              </w:rPr>
+              <w:t xml:space="preserve">mensile </w:t>
+            </w:r>
+            <w:r>
+              <w:rPr>
+                <w:rFonts w:ascii="Times New Roman" w:hAnsi="Times New Roman" w:cs="Times New Roman"/>
+              </w:rPr>
+              <w:t xml:space="preserve">totale di avventori che sono stati accolti </w:t>
+            </w:r>
+            <w:r>
+              <w:rPr>
+                <w:rFonts w:ascii="Times New Roman" w:hAnsi="Times New Roman" w:cs="Times New Roman"/>
+              </w:rPr>
+              <w:t>da tutti i ristoranti amministrati dal proprietario,</w:t>
+            </w:r>
+            <w:r>
+              <w:rPr>
+                <w:rFonts w:ascii="Times New Roman" w:hAnsi="Times New Roman" w:cs="Times New Roman"/>
+              </w:rPr>
+              <w:t xml:space="preserve"> in</w:t>
+            </w:r>
+            <w:r>
+              <w:rPr>
+                <w:rFonts w:ascii="Times New Roman" w:hAnsi="Times New Roman" w:cs="Times New Roman"/>
+              </w:rPr>
+              <w:t xml:space="preserve"> quel mese</w:t>
+            </w:r>
+            <w:r>
+              <w:rPr>
+                <w:rFonts w:ascii="Times New Roman" w:hAnsi="Times New Roman" w:cs="Times New Roman"/>
+              </w:rPr>
+              <w:t>.</w:t>
+            </w:r>
           </w:p>
         </w:tc>
         <w:tc>
           <w:tcPr>
-            <w:tcW w:w="1847" w:type="dxa"/>
+            <w:tcW w:w="1985" w:type="dxa"/>
             <w:tcBorders>
               <w:top w:val="single" w:sz="4" w:space="0" w:color="A5A5A5" w:themeColor="accent3"/>
               <w:left w:val="single" w:sz="4" w:space="0" w:color="A5A5A5" w:themeColor="accent3"/>
@@ -24543,6 +25019,7 @@
           </w:tcPr>
           <w:p>
             <w:pPr>
+              <w:jc w:val="center"/>
               <w:cnfStyle w:val="000000000000" w:firstRow="0" w:lastRow="0" w:firstColumn="0" w:lastColumn="0" w:oddVBand="0" w:evenVBand="0" w:oddHBand="0" w:evenHBand="0" w:firstRowFirstColumn="0" w:firstRowLastColumn="0" w:lastRowFirstColumn="0" w:lastRowLastColumn="0"/>
               <w:rPr>
                 <w:rFonts w:ascii="Times New Roman" w:hAnsi="Times New Roman" w:cs="Times New Roman"/>
@@ -24552,19 +25029,43 @@
               <w:rPr>
                 <w:rFonts w:ascii="Times New Roman" w:hAnsi="Times New Roman" w:cs="Times New Roman"/>
               </w:rPr>
-              <w:t>Mensile</w:t>
-            </w:r>
-            <w:r>
-              <w:rPr>
-                <w:rFonts w:ascii="Times New Roman" w:hAnsi="Times New Roman" w:cs="Times New Roman"/>
-              </w:rPr>
-              <w:t>?</w:t>
+              <w:t xml:space="preserve">Può essere eseguita </w:t>
+            </w:r>
+            <w:r>
+              <w:rPr>
+                <w:rFonts w:ascii="Times New Roman" w:hAnsi="Times New Roman" w:cs="Times New Roman"/>
+                <w:i/>
+                <w:iCs/>
+              </w:rPr>
+              <w:t>mensi</w:t>
+            </w:r>
+            <w:r>
+              <w:rPr>
+                <w:rFonts w:ascii="Times New Roman" w:hAnsi="Times New Roman" w:cs="Times New Roman"/>
+                <w:i/>
+                <w:iCs/>
+              </w:rPr>
+              <w:t xml:space="preserve">lmente </w:t>
+            </w:r>
+            <w:r>
+              <w:rPr>
+                <w:rFonts w:ascii="Times New Roman" w:hAnsi="Times New Roman" w:cs="Times New Roman"/>
+              </w:rPr>
+              <w:t xml:space="preserve">ma anche </w:t>
+            </w:r>
+            <w:r>
+              <w:rPr>
+                <w:rFonts w:ascii="Times New Roman" w:hAnsi="Times New Roman" w:cs="Times New Roman"/>
+                <w:i/>
+                <w:iCs/>
+              </w:rPr>
+              <w:t>giornalmente</w:t>
             </w:r>
           </w:p>
         </w:tc>
         <w:tc>
           <w:tcPr>
-            <w:tcW w:w="2978" w:type="dxa"/>
+            <w:tcW w:w="2136" w:type="dxa"/>
             <w:tcBorders>
               <w:top w:val="single" w:sz="4" w:space="0" w:color="A5A5A5" w:themeColor="accent3"/>
               <w:left w:val="single" w:sz="4" w:space="0" w:color="A5A5A5" w:themeColor="accent3"/>
@@ -24574,11 +25075,18 @@
           </w:tcPr>
           <w:p>
             <w:pPr>
+              <w:jc w:val="center"/>
               <w:cnfStyle w:val="000000000000" w:firstRow="0" w:lastRow="0" w:firstColumn="0" w:lastColumn="0" w:oddVBand="0" w:evenVBand="0" w:oddHBand="0" w:evenHBand="0" w:firstRowFirstColumn="0" w:firstRowLastColumn="0" w:lastRowFirstColumn="0" w:lastRowLastColumn="0"/>
               <w:rPr>
                 <w:rFonts w:ascii="Times New Roman" w:hAnsi="Times New Roman" w:cs="Times New Roman"/>
               </w:rPr>
             </w:pPr>
+            <w:r>
+              <w:rPr>
+                <w:rFonts w:ascii="Times New Roman" w:hAnsi="Times New Roman" w:cs="Times New Roman"/>
+              </w:rPr>
+              <w:t>Proprietario, Ristorante, Avventore</w:t>
+            </w:r>
           </w:p>
         </w:tc>
       </w:tr>
@@ -24600,15 +25108,38 @@
           </w:tcPr>
           <w:p>
             <w:pPr>
-              <w:rPr>
-                <w:rFonts w:ascii="Times New Roman" w:hAnsi="Times New Roman" w:cs="Times New Roman"/>
-              </w:rPr>
-            </w:pPr>
+              <w:jc w:val="center"/>
+              <w:rPr>
+                <w:rFonts w:ascii="Times New Roman" w:hAnsi="Times New Roman" w:cs="Times New Roman"/>
+                <w:b w:val="0"/>
+                <w:bCs w:val="0"/>
+              </w:rPr>
+            </w:pPr>
+            <w:r>
+              <w:rPr>
+                <w:rFonts w:ascii="Times New Roman" w:hAnsi="Times New Roman" w:cs="Times New Roman"/>
+              </w:rPr>
+              <w:t xml:space="preserve">Casi positivi giornalieri </w:t>
+            </w:r>
+          </w:p>
+          <w:p>
+            <w:pPr>
+              <w:jc w:val="center"/>
+              <w:rPr>
+                <w:rFonts w:ascii="Times New Roman" w:hAnsi="Times New Roman" w:cs="Times New Roman"/>
+              </w:rPr>
+            </w:pPr>
+            <w:r>
+              <w:rPr>
+                <w:rFonts w:ascii="Times New Roman" w:hAnsi="Times New Roman" w:cs="Times New Roman"/>
+              </w:rPr>
+              <w:t>di un ristorante</w:t>
+            </w:r>
           </w:p>
         </w:tc>
         <w:tc>
           <w:tcPr>
-            <w:tcW w:w="2698" w:type="dxa"/>
+            <w:tcW w:w="3402" w:type="dxa"/>
             <w:tcBorders>
               <w:top w:val="single" w:sz="4" w:space="0" w:color="A5A5A5" w:themeColor="accent3"/>
               <w:left w:val="single" w:sz="4" w:space="0" w:color="A5A5A5" w:themeColor="accent3"/>
@@ -24619,16 +25150,35 @@
           </w:tcPr>
           <w:p>
             <w:pPr>
+              <w:jc w:val="both"/>
               <w:cnfStyle w:val="000000100000" w:firstRow="0" w:lastRow="0" w:firstColumn="0" w:lastColumn="0" w:oddVBand="0" w:evenVBand="0" w:oddHBand="1" w:evenHBand="0" w:firstRowFirstColumn="0" w:firstRowLastColumn="0" w:lastRowFirstColumn="0" w:lastRowLastColumn="0"/>
               <w:rPr>
                 <w:rFonts w:ascii="Times New Roman" w:hAnsi="Times New Roman" w:cs="Times New Roman"/>
               </w:rPr>
             </w:pPr>
+            <w:r>
+              <w:rPr>
+                <w:rFonts w:ascii="Times New Roman" w:hAnsi="Times New Roman" w:cs="Times New Roman"/>
+              </w:rPr>
+              <w:t xml:space="preserve">La query, dato un determinato ristorante e specificata una data, calcola il numero giornaliero totale di avventori </w:t>
+            </w:r>
+            <w:r>
+              <w:rPr>
+                <w:rFonts w:ascii="Times New Roman" w:hAnsi="Times New Roman" w:cs="Times New Roman"/>
+              </w:rPr>
+              <w:t>risultati positivi nel ristorante</w:t>
+            </w:r>
+            <w:r>
+              <w:rPr>
+                <w:rFonts w:ascii="Times New Roman" w:hAnsi="Times New Roman" w:cs="Times New Roman"/>
+              </w:rPr>
+              <w:t xml:space="preserve"> in quella data.</w:t>
+            </w:r>
           </w:p>
         </w:tc>
         <w:tc>
           <w:tcPr>
-            <w:tcW w:w="1847" w:type="dxa"/>
+            <w:tcW w:w="1985" w:type="dxa"/>
             <w:tcBorders>
               <w:top w:val="single" w:sz="4" w:space="0" w:color="A5A5A5" w:themeColor="accent3"/>
               <w:left w:val="single" w:sz="4" w:space="0" w:color="A5A5A5" w:themeColor="accent3"/>
@@ -24639,16 +25189,31 @@
           </w:tcPr>
           <w:p>
             <w:pPr>
+              <w:jc w:val="center"/>
               <w:cnfStyle w:val="000000100000" w:firstRow="0" w:lastRow="0" w:firstColumn="0" w:lastColumn="0" w:oddVBand="0" w:evenVBand="0" w:oddHBand="1" w:evenHBand="0" w:firstRowFirstColumn="0" w:firstRowLastColumn="0" w:lastRowFirstColumn="0" w:lastRowLastColumn="0"/>
               <w:rPr>
                 <w:rFonts w:ascii="Times New Roman" w:hAnsi="Times New Roman" w:cs="Times New Roman"/>
               </w:rPr>
             </w:pPr>
+            <w:r>
+              <w:rPr>
+                <w:rFonts w:ascii="Times New Roman" w:hAnsi="Times New Roman" w:cs="Times New Roman"/>
+              </w:rPr>
+              <w:t xml:space="preserve">Può essere eseguita </w:t>
+            </w:r>
+            <w:r>
+              <w:rPr>
+                <w:rFonts w:ascii="Times New Roman" w:hAnsi="Times New Roman" w:cs="Times New Roman"/>
+                <w:i/>
+                <w:iCs/>
+              </w:rPr>
+              <w:t>giornalmente</w:t>
+            </w:r>
           </w:p>
         </w:tc>
         <w:tc>
           <w:tcPr>
-            <w:tcW w:w="2978" w:type="dxa"/>
+            <w:tcW w:w="2136" w:type="dxa"/>
             <w:tcBorders>
               <w:top w:val="single" w:sz="4" w:space="0" w:color="A5A5A5" w:themeColor="accent3"/>
               <w:left w:val="single" w:sz="4" w:space="0" w:color="A5A5A5" w:themeColor="accent3"/>
@@ -24658,11 +25223,33 @@
           </w:tcPr>
           <w:p>
             <w:pPr>
+              <w:jc w:val="center"/>
               <w:cnfStyle w:val="000000100000" w:firstRow="0" w:lastRow="0" w:firstColumn="0" w:lastColumn="0" w:oddVBand="0" w:evenVBand="0" w:oddHBand="1" w:evenHBand="0" w:firstRowFirstColumn="0" w:firstRowLastColumn="0" w:lastRowFirstColumn="0" w:lastRowLastColumn="0"/>
               <w:rPr>
                 <w:rFonts w:ascii="Times New Roman" w:hAnsi="Times New Roman" w:cs="Times New Roman"/>
               </w:rPr>
             </w:pPr>
+            <w:r>
+              <w:rPr>
+                <w:rFonts w:ascii="Times New Roman" w:hAnsi="Times New Roman" w:cs="Times New Roman"/>
+              </w:rPr>
+              <w:t xml:space="preserve">Ristorante, Avventore, </w:t>
+            </w:r>
+          </w:p>
+          <w:p>
+            <w:pPr>
+              <w:jc w:val="center"/>
+              <w:cnfStyle w:val="000000100000" w:firstRow="0" w:lastRow="0" w:firstColumn="0" w:lastColumn="0" w:oddVBand="0" w:evenVBand="0" w:oddHBand="1" w:evenHBand="0" w:firstRowFirstColumn="0" w:firstRowLastColumn="0" w:lastRowFirstColumn="0" w:lastRowLastColumn="0"/>
+              <w:rPr>
+                <w:rFonts w:ascii="Times New Roman" w:hAnsi="Times New Roman" w:cs="Times New Roman"/>
+              </w:rPr>
+            </w:pPr>
+            <w:r>
+              <w:rPr>
+                <w:rFonts w:ascii="Times New Roman" w:hAnsi="Times New Roman" w:cs="Times New Roman"/>
+              </w:rPr>
+              <w:t>Caso</w:t>
+            </w:r>
           </w:p>
         </w:tc>
       </w:tr>
@@ -24683,15 +25270,54 @@
           </w:tcPr>
           <w:p>
             <w:pPr>
-              <w:rPr>
-                <w:rFonts w:ascii="Times New Roman" w:hAnsi="Times New Roman" w:cs="Times New Roman"/>
-              </w:rPr>
-            </w:pPr>
+              <w:jc w:val="center"/>
+              <w:rPr>
+                <w:rFonts w:ascii="Times New Roman" w:hAnsi="Times New Roman" w:cs="Times New Roman"/>
+                <w:b w:val="0"/>
+                <w:bCs w:val="0"/>
+              </w:rPr>
+            </w:pPr>
+            <w:r>
+              <w:rPr>
+                <w:rFonts w:ascii="Times New Roman" w:hAnsi="Times New Roman" w:cs="Times New Roman"/>
+              </w:rPr>
+              <w:t xml:space="preserve">Casi positivi </w:t>
+            </w:r>
+          </w:p>
+          <w:p>
+            <w:pPr>
+              <w:jc w:val="center"/>
+              <w:rPr>
+                <w:rFonts w:ascii="Times New Roman" w:hAnsi="Times New Roman" w:cs="Times New Roman"/>
+                <w:b w:val="0"/>
+                <w:bCs w:val="0"/>
+              </w:rPr>
+            </w:pPr>
+            <w:r>
+              <w:rPr>
+                <w:rFonts w:ascii="Times New Roman" w:hAnsi="Times New Roman" w:cs="Times New Roman"/>
+              </w:rPr>
+              <w:t xml:space="preserve">mensili </w:t>
+            </w:r>
+          </w:p>
+          <w:p>
+            <w:pPr>
+              <w:jc w:val="center"/>
+              <w:rPr>
+                <w:rFonts w:ascii="Times New Roman" w:hAnsi="Times New Roman" w:cs="Times New Roman"/>
+              </w:rPr>
+            </w:pPr>
+            <w:r>
+              <w:rPr>
+                <w:rFonts w:ascii="Times New Roman" w:hAnsi="Times New Roman" w:cs="Times New Roman"/>
+              </w:rPr>
+              <w:t>di un ristorante</w:t>
+            </w:r>
           </w:p>
         </w:tc>
         <w:tc>
           <w:tcPr>
-            <w:tcW w:w="2698" w:type="dxa"/>
+            <w:tcW w:w="3402" w:type="dxa"/>
             <w:tcBorders>
               <w:top w:val="single" w:sz="4" w:space="0" w:color="A5A5A5" w:themeColor="accent3"/>
               <w:left w:val="single" w:sz="4" w:space="0" w:color="A5A5A5" w:themeColor="accent3"/>
@@ -24702,16 +25328,35 @@
           </w:tcPr>
           <w:p>
             <w:pPr>
+              <w:jc w:val="both"/>
               <w:cnfStyle w:val="000000000000" w:firstRow="0" w:lastRow="0" w:firstColumn="0" w:lastColumn="0" w:oddVBand="0" w:evenVBand="0" w:oddHBand="0" w:evenHBand="0" w:firstRowFirstColumn="0" w:firstRowLastColumn="0" w:lastRowFirstColumn="0" w:lastRowLastColumn="0"/>
               <w:rPr>
                 <w:rFonts w:ascii="Times New Roman" w:hAnsi="Times New Roman" w:cs="Times New Roman"/>
               </w:rPr>
             </w:pPr>
+            <w:r>
+              <w:rPr>
+                <w:rFonts w:ascii="Times New Roman" w:hAnsi="Times New Roman" w:cs="Times New Roman"/>
+              </w:rPr>
+              <w:t>La query, dato un determinato ristorante e specifica</w:t>
+            </w:r>
+            <w:r>
+              <w:rPr>
+                <w:rFonts w:ascii="Times New Roman" w:hAnsi="Times New Roman" w:cs="Times New Roman"/>
+              </w:rPr>
+              <w:t>to un mese</w:t>
+            </w:r>
+            <w:r>
+              <w:rPr>
+                <w:rFonts w:ascii="Times New Roman" w:hAnsi="Times New Roman" w:cs="Times New Roman"/>
+              </w:rPr>
+              <w:t>, calcola il numero mensile di avventori risultati positivi nel ristorante in quel mese.</w:t>
+            </w:r>
           </w:p>
         </w:tc>
         <w:tc>
           <w:tcPr>
-            <w:tcW w:w="1847" w:type="dxa"/>
+            <w:tcW w:w="1985" w:type="dxa"/>
             <w:tcBorders>
               <w:top w:val="single" w:sz="4" w:space="0" w:color="A5A5A5" w:themeColor="accent3"/>
               <w:left w:val="single" w:sz="4" w:space="0" w:color="A5A5A5" w:themeColor="accent3"/>
@@ -24722,16 +25367,61 @@
           </w:tcPr>
           <w:p>
             <w:pPr>
+              <w:jc w:val="center"/>
               <w:cnfStyle w:val="000000000000" w:firstRow="0" w:lastRow="0" w:firstColumn="0" w:lastColumn="0" w:oddVBand="0" w:evenVBand="0" w:oddHBand="0" w:evenHBand="0" w:firstRowFirstColumn="0" w:firstRowLastColumn="0" w:lastRowFirstColumn="0" w:lastRowLastColumn="0"/>
               <w:rPr>
                 <w:rFonts w:ascii="Times New Roman" w:hAnsi="Times New Roman" w:cs="Times New Roman"/>
               </w:rPr>
             </w:pPr>
+            <w:r>
+              <w:rPr>
+                <w:rFonts w:ascii="Times New Roman" w:hAnsi="Times New Roman" w:cs="Times New Roman"/>
+              </w:rPr>
+              <w:t xml:space="preserve">Può essere eseguita </w:t>
+            </w:r>
+            <w:r>
+              <w:rPr>
+                <w:rFonts w:ascii="Times New Roman" w:hAnsi="Times New Roman" w:cs="Times New Roman"/>
+                <w:i/>
+                <w:iCs/>
+              </w:rPr>
+              <w:t>mensi</w:t>
+            </w:r>
+            <w:r>
+              <w:rPr>
+                <w:rFonts w:ascii="Times New Roman" w:hAnsi="Times New Roman" w:cs="Times New Roman"/>
+                <w:i/>
+                <w:iCs/>
+              </w:rPr>
+              <w:t xml:space="preserve">lmente </w:t>
+            </w:r>
+            <w:r>
+              <w:rPr>
+                <w:rFonts w:ascii="Times New Roman" w:hAnsi="Times New Roman" w:cs="Times New Roman"/>
+              </w:rPr>
+              <w:t xml:space="preserve">ma anche </w:t>
+            </w:r>
+            <w:r>
+              <w:rPr>
+                <w:rFonts w:ascii="Times New Roman" w:hAnsi="Times New Roman" w:cs="Times New Roman"/>
+                <w:i/>
+                <w:iCs/>
+              </w:rPr>
+              <w:t>giorna</w:t>
+            </w:r>
+            <w:r>
+              <w:rPr>
+                <w:rFonts w:ascii="Times New Roman" w:hAnsi="Times New Roman" w:cs="Times New Roman"/>
+                <w:i/>
+                <w:iCs/>
+              </w:rPr>
+              <w:t>lmente</w:t>
+            </w:r>
           </w:p>
         </w:tc>
         <w:tc>
           <w:tcPr>
-            <w:tcW w:w="2978" w:type="dxa"/>
+            <w:tcW w:w="2136" w:type="dxa"/>
             <w:tcBorders>
               <w:top w:val="single" w:sz="4" w:space="0" w:color="A5A5A5" w:themeColor="accent3"/>
               <w:left w:val="single" w:sz="4" w:space="0" w:color="A5A5A5" w:themeColor="accent3"/>
@@ -24741,11 +25431,33 @@
           </w:tcPr>
           <w:p>
             <w:pPr>
+              <w:jc w:val="center"/>
               <w:cnfStyle w:val="000000000000" w:firstRow="0" w:lastRow="0" w:firstColumn="0" w:lastColumn="0" w:oddVBand="0" w:evenVBand="0" w:oddHBand="0" w:evenHBand="0" w:firstRowFirstColumn="0" w:firstRowLastColumn="0" w:lastRowFirstColumn="0" w:lastRowLastColumn="0"/>
               <w:rPr>
                 <w:rFonts w:ascii="Times New Roman" w:hAnsi="Times New Roman" w:cs="Times New Roman"/>
               </w:rPr>
             </w:pPr>
+            <w:r>
+              <w:rPr>
+                <w:rFonts w:ascii="Times New Roman" w:hAnsi="Times New Roman" w:cs="Times New Roman"/>
+              </w:rPr>
+              <w:t xml:space="preserve">Ristorante, Avventore, </w:t>
+            </w:r>
+          </w:p>
+          <w:p>
+            <w:pPr>
+              <w:jc w:val="center"/>
+              <w:cnfStyle w:val="000000000000" w:firstRow="0" w:lastRow="0" w:firstColumn="0" w:lastColumn="0" w:oddVBand="0" w:evenVBand="0" w:oddHBand="0" w:evenHBand="0" w:firstRowFirstColumn="0" w:firstRowLastColumn="0" w:lastRowFirstColumn="0" w:lastRowLastColumn="0"/>
+              <w:rPr>
+                <w:rFonts w:ascii="Times New Roman" w:hAnsi="Times New Roman" w:cs="Times New Roman"/>
+              </w:rPr>
+            </w:pPr>
+            <w:r>
+              <w:rPr>
+                <w:rFonts w:ascii="Times New Roman" w:hAnsi="Times New Roman" w:cs="Times New Roman"/>
+              </w:rPr>
+              <w:t>Caso</w:t>
+            </w:r>
           </w:p>
         </w:tc>
       </w:tr>
@@ -24767,15 +25479,47 @@
           </w:tcPr>
           <w:p>
             <w:pPr>
-              <w:rPr>
-                <w:rFonts w:ascii="Times New Roman" w:hAnsi="Times New Roman" w:cs="Times New Roman"/>
-              </w:rPr>
-            </w:pPr>
+              <w:jc w:val="center"/>
+              <w:rPr>
+                <w:rFonts w:ascii="Times New Roman" w:hAnsi="Times New Roman" w:cs="Times New Roman"/>
+              </w:rPr>
+            </w:pPr>
+            <w:r>
+              <w:rPr>
+                <w:rFonts w:ascii="Times New Roman" w:hAnsi="Times New Roman" w:cs="Times New Roman"/>
+              </w:rPr>
+              <w:t xml:space="preserve">Casi positivi </w:t>
+            </w:r>
+            <w:r>
+              <w:rPr>
+                <w:rFonts w:ascii="Times New Roman" w:hAnsi="Times New Roman" w:cs="Times New Roman"/>
+              </w:rPr>
+              <w:br/>
+            </w:r>
+            <w:r>
+              <w:rPr>
+                <w:rFonts w:ascii="Times New Roman" w:hAnsi="Times New Roman" w:cs="Times New Roman"/>
+              </w:rPr>
+              <w:t>annuali</w:t>
+            </w:r>
+            <w:r>
+              <w:rPr>
+                <w:rFonts w:ascii="Times New Roman" w:hAnsi="Times New Roman" w:cs="Times New Roman"/>
+              </w:rPr>
+              <w:t xml:space="preserve"> </w:t>
+            </w:r>
+            <w:r>
+              <w:rPr>
+                <w:rFonts w:ascii="Times New Roman" w:hAnsi="Times New Roman" w:cs="Times New Roman"/>
+              </w:rPr>
+              <w:br/>
+              <w:t>di un ristorante</w:t>
+            </w:r>
           </w:p>
         </w:tc>
         <w:tc>
           <w:tcPr>
-            <w:tcW w:w="2698" w:type="dxa"/>
+            <w:tcW w:w="3402" w:type="dxa"/>
             <w:tcBorders>
               <w:top w:val="single" w:sz="4" w:space="0" w:color="A5A5A5" w:themeColor="accent3"/>
               <w:left w:val="single" w:sz="4" w:space="0" w:color="A5A5A5" w:themeColor="accent3"/>
@@ -24786,16 +25530,23 @@
           </w:tcPr>
           <w:p>
             <w:pPr>
+              <w:jc w:val="both"/>
               <w:cnfStyle w:val="000000100000" w:firstRow="0" w:lastRow="0" w:firstColumn="0" w:lastColumn="0" w:oddVBand="0" w:evenVBand="0" w:oddHBand="1" w:evenHBand="0" w:firstRowFirstColumn="0" w:firstRowLastColumn="0" w:lastRowFirstColumn="0" w:lastRowLastColumn="0"/>
               <w:rPr>
                 <w:rFonts w:ascii="Times New Roman" w:hAnsi="Times New Roman" w:cs="Times New Roman"/>
               </w:rPr>
             </w:pPr>
+            <w:r>
+              <w:rPr>
+                <w:rFonts w:ascii="Times New Roman" w:hAnsi="Times New Roman" w:cs="Times New Roman"/>
+              </w:rPr>
+              <w:t>La query, dato un determinato ristorante e specificato un anno, calcola il numero annuale di avventori risultati positivi nel ristorante in quell'anno.</w:t>
+            </w:r>
           </w:p>
         </w:tc>
         <w:tc>
           <w:tcPr>
-            <w:tcW w:w="1847" w:type="dxa"/>
+            <w:tcW w:w="1985" w:type="dxa"/>
             <w:tcBorders>
               <w:top w:val="single" w:sz="4" w:space="0" w:color="A5A5A5" w:themeColor="accent3"/>
               <w:left w:val="single" w:sz="4" w:space="0" w:color="A5A5A5" w:themeColor="accent3"/>
@@ -24806,16 +25557,59 @@
           </w:tcPr>
           <w:p>
             <w:pPr>
+              <w:jc w:val="center"/>
               <w:cnfStyle w:val="000000100000" w:firstRow="0" w:lastRow="0" w:firstColumn="0" w:lastColumn="0" w:oddVBand="0" w:evenVBand="0" w:oddHBand="1" w:evenHBand="0" w:firstRowFirstColumn="0" w:firstRowLastColumn="0" w:lastRowFirstColumn="0" w:lastRowLastColumn="0"/>
               <w:rPr>
                 <w:rFonts w:ascii="Times New Roman" w:hAnsi="Times New Roman" w:cs="Times New Roman"/>
               </w:rPr>
             </w:pPr>
+            <w:r>
+              <w:rPr>
+                <w:rFonts w:ascii="Times New Roman" w:hAnsi="Times New Roman" w:cs="Times New Roman"/>
+              </w:rPr>
+              <w:t xml:space="preserve">Può essere eseguita </w:t>
+            </w:r>
+            <w:r>
+              <w:rPr>
+                <w:rFonts w:ascii="Times New Roman" w:hAnsi="Times New Roman" w:cs="Times New Roman"/>
+                <w:i/>
+                <w:iCs/>
+              </w:rPr>
+              <w:t>annualmente</w:t>
+            </w:r>
+            <w:r>
+              <w:rPr>
+                <w:rFonts w:ascii="Times New Roman" w:hAnsi="Times New Roman" w:cs="Times New Roman"/>
+              </w:rPr>
+              <w:t xml:space="preserve"> ma anche </w:t>
+            </w:r>
+            <w:r>
+              <w:rPr>
+                <w:rFonts w:ascii="Times New Roman" w:hAnsi="Times New Roman" w:cs="Times New Roman"/>
+                <w:i/>
+                <w:iCs/>
+              </w:rPr>
+              <w:t>mensi</w:t>
+            </w:r>
+            <w:r>
+              <w:rPr>
+                <w:rFonts w:ascii="Times New Roman" w:hAnsi="Times New Roman" w:cs="Times New Roman"/>
+                <w:i/>
+                <w:iCs/>
+              </w:rPr>
+              <w:t>lmente</w:t>
+            </w:r>
+            <w:r>
+              <w:rPr>
+                <w:rFonts w:ascii="Times New Roman" w:hAnsi="Times New Roman" w:cs="Times New Roman"/>
+              </w:rPr>
+              <w:t>.</w:t>
+            </w:r>
           </w:p>
         </w:tc>
         <w:tc>
           <w:tcPr>
-            <w:tcW w:w="2978" w:type="dxa"/>
+            <w:tcW w:w="2136" w:type="dxa"/>
             <w:tcBorders>
               <w:top w:val="single" w:sz="4" w:space="0" w:color="A5A5A5" w:themeColor="accent3"/>
               <w:left w:val="single" w:sz="4" w:space="0" w:color="A5A5A5" w:themeColor="accent3"/>
@@ -24825,6 +25619,970 @@
           </w:tcPr>
           <w:p>
             <w:pPr>
+              <w:jc w:val="center"/>
+              <w:cnfStyle w:val="000000100000" w:firstRow="0" w:lastRow="0" w:firstColumn="0" w:lastColumn="0" w:oddVBand="0" w:evenVBand="0" w:oddHBand="1" w:evenHBand="0" w:firstRowFirstColumn="0" w:firstRowLastColumn="0" w:lastRowFirstColumn="0" w:lastRowLastColumn="0"/>
+              <w:rPr>
+                <w:rFonts w:ascii="Times New Roman" w:hAnsi="Times New Roman" w:cs="Times New Roman"/>
+              </w:rPr>
+            </w:pPr>
+            <w:r>
+              <w:rPr>
+                <w:rFonts w:ascii="Times New Roman" w:hAnsi="Times New Roman" w:cs="Times New Roman"/>
+              </w:rPr>
+              <w:t>Ristorante, Avventore,</w:t>
+            </w:r>
+          </w:p>
+          <w:p>
+            <w:pPr>
+              <w:jc w:val="center"/>
+              <w:cnfStyle w:val="000000100000" w:firstRow="0" w:lastRow="0" w:firstColumn="0" w:lastColumn="0" w:oddVBand="0" w:evenVBand="0" w:oddHBand="1" w:evenHBand="0" w:firstRowFirstColumn="0" w:firstRowLastColumn="0" w:lastRowFirstColumn="0" w:lastRowLastColumn="0"/>
+              <w:rPr>
+                <w:rFonts w:ascii="Times New Roman" w:hAnsi="Times New Roman" w:cs="Times New Roman"/>
+              </w:rPr>
+            </w:pPr>
+            <w:r>
+              <w:rPr>
+                <w:rFonts w:ascii="Times New Roman" w:hAnsi="Times New Roman" w:cs="Times New Roman"/>
+              </w:rPr>
+              <w:t>Caso</w:t>
+            </w:r>
+          </w:p>
+        </w:tc>
+      </w:tr>
+      <w:tr>
+        <w:trPr>
+          <w:trHeight w:val="945"/>
+        </w:trPr>
+        <w:tc>
+          <w:tcPr>
+            <w:cnfStyle w:val="001000000000" w:firstRow="0" w:lastRow="0" w:firstColumn="1" w:lastColumn="0" w:oddVBand="0" w:evenVBand="0" w:oddHBand="0" w:evenHBand="0" w:firstRowFirstColumn="0" w:firstRowLastColumn="0" w:lastRowFirstColumn="0" w:lastRowLastColumn="0"/>
+            <w:tcW w:w="2410" w:type="dxa"/>
+            <w:tcBorders>
+              <w:top w:val="single" w:sz="4" w:space="0" w:color="A5A5A5" w:themeColor="accent3"/>
+              <w:bottom w:val="single" w:sz="4" w:space="0" w:color="A5A5A5" w:themeColor="accent3"/>
+              <w:right w:val="single" w:sz="4" w:space="0" w:color="A5A5A5" w:themeColor="accent3"/>
+            </w:tcBorders>
+            <w:vAlign w:val="center"/>
+          </w:tcPr>
+          <w:p>
+            <w:pPr>
+              <w:jc w:val="center"/>
+              <w:rPr>
+                <w:rFonts w:ascii="Times New Roman" w:hAnsi="Times New Roman" w:cs="Times New Roman"/>
+              </w:rPr>
+            </w:pPr>
+          </w:p>
+        </w:tc>
+        <w:tc>
+          <w:tcPr>
+            <w:tcW w:w="3402" w:type="dxa"/>
+            <w:tcBorders>
+              <w:top w:val="single" w:sz="4" w:space="0" w:color="A5A5A5" w:themeColor="accent3"/>
+              <w:left w:val="single" w:sz="4" w:space="0" w:color="A5A5A5" w:themeColor="accent3"/>
+              <w:bottom w:val="single" w:sz="4" w:space="0" w:color="A5A5A5" w:themeColor="accent3"/>
+              <w:right w:val="single" w:sz="4" w:space="0" w:color="A5A5A5" w:themeColor="accent3"/>
+            </w:tcBorders>
+            <w:vAlign w:val="center"/>
+          </w:tcPr>
+          <w:p>
+            <w:pPr>
+              <w:cnfStyle w:val="000000000000" w:firstRow="0" w:lastRow="0" w:firstColumn="0" w:lastColumn="0" w:oddVBand="0" w:evenVBand="0" w:oddHBand="0" w:evenHBand="0" w:firstRowFirstColumn="0" w:firstRowLastColumn="0" w:lastRowFirstColumn="0" w:lastRowLastColumn="0"/>
+              <w:rPr>
+                <w:rFonts w:ascii="Times New Roman" w:hAnsi="Times New Roman" w:cs="Times New Roman"/>
+              </w:rPr>
+            </w:pPr>
+          </w:p>
+        </w:tc>
+        <w:tc>
+          <w:tcPr>
+            <w:tcW w:w="1985" w:type="dxa"/>
+            <w:tcBorders>
+              <w:top w:val="single" w:sz="4" w:space="0" w:color="A5A5A5" w:themeColor="accent3"/>
+              <w:left w:val="single" w:sz="4" w:space="0" w:color="A5A5A5" w:themeColor="accent3"/>
+              <w:bottom w:val="single" w:sz="4" w:space="0" w:color="A5A5A5" w:themeColor="accent3"/>
+              <w:right w:val="single" w:sz="4" w:space="0" w:color="A5A5A5" w:themeColor="accent3"/>
+            </w:tcBorders>
+            <w:vAlign w:val="center"/>
+          </w:tcPr>
+          <w:p>
+            <w:pPr>
+              <w:cnfStyle w:val="000000000000" w:firstRow="0" w:lastRow="0" w:firstColumn="0" w:lastColumn="0" w:oddVBand="0" w:evenVBand="0" w:oddHBand="0" w:evenHBand="0" w:firstRowFirstColumn="0" w:firstRowLastColumn="0" w:lastRowFirstColumn="0" w:lastRowLastColumn="0"/>
+              <w:rPr>
+                <w:rFonts w:ascii="Times New Roman" w:hAnsi="Times New Roman" w:cs="Times New Roman"/>
+              </w:rPr>
+            </w:pPr>
+          </w:p>
+        </w:tc>
+        <w:tc>
+          <w:tcPr>
+            <w:tcW w:w="2136" w:type="dxa"/>
+            <w:tcBorders>
+              <w:top w:val="single" w:sz="4" w:space="0" w:color="A5A5A5" w:themeColor="accent3"/>
+              <w:left w:val="single" w:sz="4" w:space="0" w:color="A5A5A5" w:themeColor="accent3"/>
+              <w:bottom w:val="single" w:sz="4" w:space="0" w:color="A5A5A5" w:themeColor="accent3"/>
+            </w:tcBorders>
+            <w:vAlign w:val="center"/>
+          </w:tcPr>
+          <w:p>
+            <w:pPr>
+              <w:cnfStyle w:val="000000000000" w:firstRow="0" w:lastRow="0" w:firstColumn="0" w:lastColumn="0" w:oddVBand="0" w:evenVBand="0" w:oddHBand="0" w:evenHBand="0" w:firstRowFirstColumn="0" w:firstRowLastColumn="0" w:lastRowFirstColumn="0" w:lastRowLastColumn="0"/>
+              <w:rPr>
+                <w:rFonts w:ascii="Times New Roman" w:hAnsi="Times New Roman" w:cs="Times New Roman"/>
+              </w:rPr>
+            </w:pPr>
+          </w:p>
+        </w:tc>
+      </w:tr>
+      <w:tr>
+        <w:trPr>
+          <w:cnfStyle w:val="000000100000" w:firstRow="0" w:lastRow="0" w:firstColumn="0" w:lastColumn="0" w:oddVBand="0" w:evenVBand="0" w:oddHBand="1" w:evenHBand="0" w:firstRowFirstColumn="0" w:firstRowLastColumn="0" w:lastRowFirstColumn="0" w:lastRowLastColumn="0"/>
+          <w:trHeight w:val="945"/>
+        </w:trPr>
+        <w:tc>
+          <w:tcPr>
+            <w:cnfStyle w:val="001000000000" w:firstRow="0" w:lastRow="0" w:firstColumn="1" w:lastColumn="0" w:oddVBand="0" w:evenVBand="0" w:oddHBand="0" w:evenHBand="0" w:firstRowFirstColumn="0" w:firstRowLastColumn="0" w:lastRowFirstColumn="0" w:lastRowLastColumn="0"/>
+            <w:tcW w:w="2410" w:type="dxa"/>
+            <w:tcBorders>
+              <w:top w:val="single" w:sz="4" w:space="0" w:color="A5A5A5" w:themeColor="accent3"/>
+              <w:bottom w:val="single" w:sz="4" w:space="0" w:color="A5A5A5" w:themeColor="accent3"/>
+              <w:right w:val="single" w:sz="4" w:space="0" w:color="A5A5A5" w:themeColor="accent3"/>
+            </w:tcBorders>
+            <w:vAlign w:val="center"/>
+          </w:tcPr>
+          <w:p>
+            <w:pPr>
+              <w:jc w:val="center"/>
+              <w:rPr>
+                <w:rFonts w:ascii="Times New Roman" w:hAnsi="Times New Roman" w:cs="Times New Roman"/>
+              </w:rPr>
+            </w:pPr>
+          </w:p>
+        </w:tc>
+        <w:tc>
+          <w:tcPr>
+            <w:tcW w:w="3402" w:type="dxa"/>
+            <w:tcBorders>
+              <w:top w:val="single" w:sz="4" w:space="0" w:color="A5A5A5" w:themeColor="accent3"/>
+              <w:left w:val="single" w:sz="4" w:space="0" w:color="A5A5A5" w:themeColor="accent3"/>
+              <w:bottom w:val="single" w:sz="4" w:space="0" w:color="A5A5A5" w:themeColor="accent3"/>
+              <w:right w:val="single" w:sz="4" w:space="0" w:color="A5A5A5" w:themeColor="accent3"/>
+            </w:tcBorders>
+            <w:vAlign w:val="center"/>
+          </w:tcPr>
+          <w:p>
+            <w:pPr>
+              <w:cnfStyle w:val="000000100000" w:firstRow="0" w:lastRow="0" w:firstColumn="0" w:lastColumn="0" w:oddVBand="0" w:evenVBand="0" w:oddHBand="1" w:evenHBand="0" w:firstRowFirstColumn="0" w:firstRowLastColumn="0" w:lastRowFirstColumn="0" w:lastRowLastColumn="0"/>
+              <w:rPr>
+                <w:rFonts w:ascii="Times New Roman" w:hAnsi="Times New Roman" w:cs="Times New Roman"/>
+              </w:rPr>
+            </w:pPr>
+          </w:p>
+        </w:tc>
+        <w:tc>
+          <w:tcPr>
+            <w:tcW w:w="1985" w:type="dxa"/>
+            <w:tcBorders>
+              <w:top w:val="single" w:sz="4" w:space="0" w:color="A5A5A5" w:themeColor="accent3"/>
+              <w:left w:val="single" w:sz="4" w:space="0" w:color="A5A5A5" w:themeColor="accent3"/>
+              <w:bottom w:val="single" w:sz="4" w:space="0" w:color="A5A5A5" w:themeColor="accent3"/>
+              <w:right w:val="single" w:sz="4" w:space="0" w:color="A5A5A5" w:themeColor="accent3"/>
+            </w:tcBorders>
+            <w:vAlign w:val="center"/>
+          </w:tcPr>
+          <w:p>
+            <w:pPr>
+              <w:cnfStyle w:val="000000100000" w:firstRow="0" w:lastRow="0" w:firstColumn="0" w:lastColumn="0" w:oddVBand="0" w:evenVBand="0" w:oddHBand="1" w:evenHBand="0" w:firstRowFirstColumn="0" w:firstRowLastColumn="0" w:lastRowFirstColumn="0" w:lastRowLastColumn="0"/>
+              <w:rPr>
+                <w:rFonts w:ascii="Times New Roman" w:hAnsi="Times New Roman" w:cs="Times New Roman"/>
+              </w:rPr>
+            </w:pPr>
+          </w:p>
+        </w:tc>
+        <w:tc>
+          <w:tcPr>
+            <w:tcW w:w="2136" w:type="dxa"/>
+            <w:tcBorders>
+              <w:top w:val="single" w:sz="4" w:space="0" w:color="A5A5A5" w:themeColor="accent3"/>
+              <w:left w:val="single" w:sz="4" w:space="0" w:color="A5A5A5" w:themeColor="accent3"/>
+              <w:bottom w:val="single" w:sz="4" w:space="0" w:color="A5A5A5" w:themeColor="accent3"/>
+            </w:tcBorders>
+            <w:vAlign w:val="center"/>
+          </w:tcPr>
+          <w:p>
+            <w:pPr>
+              <w:cnfStyle w:val="000000100000" w:firstRow="0" w:lastRow="0" w:firstColumn="0" w:lastColumn="0" w:oddVBand="0" w:evenVBand="0" w:oddHBand="1" w:evenHBand="0" w:firstRowFirstColumn="0" w:firstRowLastColumn="0" w:lastRowFirstColumn="0" w:lastRowLastColumn="0"/>
+              <w:rPr>
+                <w:rFonts w:ascii="Times New Roman" w:hAnsi="Times New Roman" w:cs="Times New Roman"/>
+              </w:rPr>
+            </w:pPr>
+          </w:p>
+        </w:tc>
+      </w:tr>
+      <w:tr>
+        <w:trPr>
+          <w:trHeight w:val="945"/>
+        </w:trPr>
+        <w:tc>
+          <w:tcPr>
+            <w:cnfStyle w:val="001000000000" w:firstRow="0" w:lastRow="0" w:firstColumn="1" w:lastColumn="0" w:oddVBand="0" w:evenVBand="0" w:oddHBand="0" w:evenHBand="0" w:firstRowFirstColumn="0" w:firstRowLastColumn="0" w:lastRowFirstColumn="0" w:lastRowLastColumn="0"/>
+            <w:tcW w:w="2410" w:type="dxa"/>
+            <w:tcBorders>
+              <w:top w:val="single" w:sz="4" w:space="0" w:color="A5A5A5" w:themeColor="accent3"/>
+              <w:bottom w:val="single" w:sz="4" w:space="0" w:color="A5A5A5" w:themeColor="accent3"/>
+              <w:right w:val="single" w:sz="4" w:space="0" w:color="A5A5A5" w:themeColor="accent3"/>
+            </w:tcBorders>
+            <w:vAlign w:val="center"/>
+          </w:tcPr>
+          <w:p>
+            <w:pPr>
+              <w:jc w:val="center"/>
+              <w:rPr>
+                <w:rFonts w:ascii="Times New Roman" w:hAnsi="Times New Roman" w:cs="Times New Roman"/>
+              </w:rPr>
+            </w:pPr>
+          </w:p>
+        </w:tc>
+        <w:tc>
+          <w:tcPr>
+            <w:tcW w:w="3402" w:type="dxa"/>
+            <w:tcBorders>
+              <w:top w:val="single" w:sz="4" w:space="0" w:color="A5A5A5" w:themeColor="accent3"/>
+              <w:left w:val="single" w:sz="4" w:space="0" w:color="A5A5A5" w:themeColor="accent3"/>
+              <w:bottom w:val="single" w:sz="4" w:space="0" w:color="A5A5A5" w:themeColor="accent3"/>
+              <w:right w:val="single" w:sz="4" w:space="0" w:color="A5A5A5" w:themeColor="accent3"/>
+            </w:tcBorders>
+            <w:vAlign w:val="center"/>
+          </w:tcPr>
+          <w:p>
+            <w:pPr>
+              <w:cnfStyle w:val="000000000000" w:firstRow="0" w:lastRow="0" w:firstColumn="0" w:lastColumn="0" w:oddVBand="0" w:evenVBand="0" w:oddHBand="0" w:evenHBand="0" w:firstRowFirstColumn="0" w:firstRowLastColumn="0" w:lastRowFirstColumn="0" w:lastRowLastColumn="0"/>
+              <w:rPr>
+                <w:rFonts w:ascii="Times New Roman" w:hAnsi="Times New Roman" w:cs="Times New Roman"/>
+              </w:rPr>
+            </w:pPr>
+          </w:p>
+        </w:tc>
+        <w:tc>
+          <w:tcPr>
+            <w:tcW w:w="1985" w:type="dxa"/>
+            <w:tcBorders>
+              <w:top w:val="single" w:sz="4" w:space="0" w:color="A5A5A5" w:themeColor="accent3"/>
+              <w:left w:val="single" w:sz="4" w:space="0" w:color="A5A5A5" w:themeColor="accent3"/>
+              <w:bottom w:val="single" w:sz="4" w:space="0" w:color="A5A5A5" w:themeColor="accent3"/>
+              <w:right w:val="single" w:sz="4" w:space="0" w:color="A5A5A5" w:themeColor="accent3"/>
+            </w:tcBorders>
+            <w:vAlign w:val="center"/>
+          </w:tcPr>
+          <w:p>
+            <w:pPr>
+              <w:cnfStyle w:val="000000000000" w:firstRow="0" w:lastRow="0" w:firstColumn="0" w:lastColumn="0" w:oddVBand="0" w:evenVBand="0" w:oddHBand="0" w:evenHBand="0" w:firstRowFirstColumn="0" w:firstRowLastColumn="0" w:lastRowFirstColumn="0" w:lastRowLastColumn="0"/>
+              <w:rPr>
+                <w:rFonts w:ascii="Times New Roman" w:hAnsi="Times New Roman" w:cs="Times New Roman"/>
+              </w:rPr>
+            </w:pPr>
+          </w:p>
+        </w:tc>
+        <w:tc>
+          <w:tcPr>
+            <w:tcW w:w="2136" w:type="dxa"/>
+            <w:tcBorders>
+              <w:top w:val="single" w:sz="4" w:space="0" w:color="A5A5A5" w:themeColor="accent3"/>
+              <w:left w:val="single" w:sz="4" w:space="0" w:color="A5A5A5" w:themeColor="accent3"/>
+              <w:bottom w:val="single" w:sz="4" w:space="0" w:color="A5A5A5" w:themeColor="accent3"/>
+            </w:tcBorders>
+            <w:vAlign w:val="center"/>
+          </w:tcPr>
+          <w:p>
+            <w:pPr>
+              <w:cnfStyle w:val="000000000000" w:firstRow="0" w:lastRow="0" w:firstColumn="0" w:lastColumn="0" w:oddVBand="0" w:evenVBand="0" w:oddHBand="0" w:evenHBand="0" w:firstRowFirstColumn="0" w:firstRowLastColumn="0" w:lastRowFirstColumn="0" w:lastRowLastColumn="0"/>
+              <w:rPr>
+                <w:rFonts w:ascii="Times New Roman" w:hAnsi="Times New Roman" w:cs="Times New Roman"/>
+              </w:rPr>
+            </w:pPr>
+          </w:p>
+        </w:tc>
+      </w:tr>
+      <w:tr>
+        <w:trPr>
+          <w:cnfStyle w:val="000000100000" w:firstRow="0" w:lastRow="0" w:firstColumn="0" w:lastColumn="0" w:oddVBand="0" w:evenVBand="0" w:oddHBand="1" w:evenHBand="0" w:firstRowFirstColumn="0" w:firstRowLastColumn="0" w:lastRowFirstColumn="0" w:lastRowLastColumn="0"/>
+          <w:trHeight w:val="1408"/>
+        </w:trPr>
+        <w:tc>
+          <w:tcPr>
+            <w:cnfStyle w:val="001000000000" w:firstRow="0" w:lastRow="0" w:firstColumn="1" w:lastColumn="0" w:oddVBand="0" w:evenVBand="0" w:oddHBand="0" w:evenHBand="0" w:firstRowFirstColumn="0" w:firstRowLastColumn="0" w:lastRowFirstColumn="0" w:lastRowLastColumn="0"/>
+            <w:tcW w:w="2410" w:type="dxa"/>
+            <w:tcBorders>
+              <w:top w:val="single" w:sz="4" w:space="0" w:color="A5A5A5" w:themeColor="accent3"/>
+              <w:bottom w:val="single" w:sz="4" w:space="0" w:color="A5A5A5" w:themeColor="accent3"/>
+              <w:right w:val="single" w:sz="4" w:space="0" w:color="A5A5A5" w:themeColor="accent3"/>
+            </w:tcBorders>
+            <w:vAlign w:val="center"/>
+          </w:tcPr>
+          <w:p>
+            <w:pPr>
+              <w:jc w:val="center"/>
+              <w:rPr>
+                <w:rFonts w:ascii="Times New Roman" w:hAnsi="Times New Roman" w:cs="Times New Roman"/>
+              </w:rPr>
+            </w:pPr>
+            <w:r>
+              <w:rPr>
+                <w:rFonts w:ascii="Times New Roman" w:hAnsi="Times New Roman" w:cs="Times New Roman"/>
+              </w:rPr>
+              <w:lastRenderedPageBreak/>
+              <w:t>Informazioni su</w:t>
+            </w:r>
+            <w:r>
+              <w:rPr>
+                <w:rFonts w:ascii="Times New Roman" w:hAnsi="Times New Roman" w:cs="Times New Roman"/>
+              </w:rPr>
+              <w:t>gli avventori risultati positivi</w:t>
+            </w:r>
+            <w:r>
+              <w:rPr>
+                <w:rFonts w:ascii="Times New Roman" w:hAnsi="Times New Roman" w:cs="Times New Roman"/>
+              </w:rPr>
+              <w:t xml:space="preserve"> in un ristorante</w:t>
+            </w:r>
+          </w:p>
+        </w:tc>
+        <w:tc>
+          <w:tcPr>
+            <w:tcW w:w="3402" w:type="dxa"/>
+            <w:tcBorders>
+              <w:top w:val="single" w:sz="4" w:space="0" w:color="A5A5A5" w:themeColor="accent3"/>
+              <w:left w:val="single" w:sz="4" w:space="0" w:color="A5A5A5" w:themeColor="accent3"/>
+              <w:bottom w:val="single" w:sz="4" w:space="0" w:color="A5A5A5" w:themeColor="accent3"/>
+              <w:right w:val="single" w:sz="4" w:space="0" w:color="A5A5A5" w:themeColor="accent3"/>
+            </w:tcBorders>
+            <w:vAlign w:val="center"/>
+          </w:tcPr>
+          <w:p>
+            <w:pPr>
+              <w:jc w:val="both"/>
+              <w:cnfStyle w:val="000000100000" w:firstRow="0" w:lastRow="0" w:firstColumn="0" w:lastColumn="0" w:oddVBand="0" w:evenVBand="0" w:oddHBand="1" w:evenHBand="0" w:firstRowFirstColumn="0" w:firstRowLastColumn="0" w:lastRowFirstColumn="0" w:lastRowLastColumn="0"/>
+              <w:rPr>
+                <w:rFonts w:ascii="Times New Roman" w:hAnsi="Times New Roman" w:cs="Times New Roman"/>
+              </w:rPr>
+            </w:pPr>
+            <w:r>
+              <w:rPr>
+                <w:rFonts w:ascii="Times New Roman" w:hAnsi="Times New Roman" w:cs="Times New Roman"/>
+              </w:rPr>
+              <w:t>La query</w:t>
+            </w:r>
+            <w:r>
+              <w:rPr>
+                <w:rFonts w:ascii="Times New Roman" w:hAnsi="Times New Roman" w:cs="Times New Roman"/>
+              </w:rPr>
+              <w:t>, dato un ristorante,</w:t>
+            </w:r>
+            <w:r>
+              <w:rPr>
+                <w:rFonts w:ascii="Times New Roman" w:hAnsi="Times New Roman" w:cs="Times New Roman"/>
+              </w:rPr>
+              <w:t xml:space="preserve"> </w:t>
+            </w:r>
+            <w:r>
+              <w:rPr>
+                <w:rFonts w:ascii="Times New Roman" w:hAnsi="Times New Roman" w:cs="Times New Roman"/>
+              </w:rPr>
+              <w:t>permette di visualizzare l’anagrafica</w:t>
+            </w:r>
+            <w:r>
+              <w:rPr>
+                <w:rFonts w:ascii="Times New Roman" w:hAnsi="Times New Roman" w:cs="Times New Roman"/>
+              </w:rPr>
+              <w:t xml:space="preserve"> e alcune informazioni sul relativo caso</w:t>
+            </w:r>
+            <w:r>
+              <w:rPr>
+                <w:rFonts w:ascii="Times New Roman" w:hAnsi="Times New Roman" w:cs="Times New Roman"/>
+              </w:rPr>
+              <w:t xml:space="preserve"> di tutti </w:t>
+            </w:r>
+            <w:r>
+              <w:rPr>
+                <w:rFonts w:ascii="Times New Roman" w:hAnsi="Times New Roman" w:cs="Times New Roman"/>
+              </w:rPr>
+              <w:t xml:space="preserve">gli avventori risultati positivi </w:t>
+            </w:r>
+            <w:r>
+              <w:rPr>
+                <w:rFonts w:ascii="Times New Roman" w:hAnsi="Times New Roman" w:cs="Times New Roman"/>
+              </w:rPr>
+              <w:t xml:space="preserve">nel </w:t>
+            </w:r>
+            <w:r>
+              <w:rPr>
+                <w:rFonts w:ascii="Times New Roman" w:hAnsi="Times New Roman" w:cs="Times New Roman"/>
+              </w:rPr>
+              <w:t>ristorante.</w:t>
+            </w:r>
+          </w:p>
+        </w:tc>
+        <w:tc>
+          <w:tcPr>
+            <w:tcW w:w="1985" w:type="dxa"/>
+            <w:tcBorders>
+              <w:top w:val="single" w:sz="4" w:space="0" w:color="A5A5A5" w:themeColor="accent3"/>
+              <w:left w:val="single" w:sz="4" w:space="0" w:color="A5A5A5" w:themeColor="accent3"/>
+              <w:bottom w:val="single" w:sz="4" w:space="0" w:color="A5A5A5" w:themeColor="accent3"/>
+              <w:right w:val="single" w:sz="4" w:space="0" w:color="A5A5A5" w:themeColor="accent3"/>
+            </w:tcBorders>
+            <w:vAlign w:val="center"/>
+          </w:tcPr>
+          <w:p>
+            <w:pPr>
+              <w:jc w:val="center"/>
+              <w:cnfStyle w:val="000000100000" w:firstRow="0" w:lastRow="0" w:firstColumn="0" w:lastColumn="0" w:oddVBand="0" w:evenVBand="0" w:oddHBand="1" w:evenHBand="0" w:firstRowFirstColumn="0" w:firstRowLastColumn="0" w:lastRowFirstColumn="0" w:lastRowLastColumn="0"/>
+              <w:rPr>
+                <w:rFonts w:ascii="Times New Roman" w:hAnsi="Times New Roman" w:cs="Times New Roman"/>
+              </w:rPr>
+            </w:pPr>
+            <w:r>
+              <w:rPr>
+                <w:rFonts w:ascii="Times New Roman" w:hAnsi="Times New Roman" w:cs="Times New Roman"/>
+              </w:rPr>
+              <w:t xml:space="preserve">Può essere eseguita </w:t>
+            </w:r>
+            <w:r>
+              <w:rPr>
+                <w:rFonts w:ascii="Times New Roman" w:hAnsi="Times New Roman" w:cs="Times New Roman"/>
+                <w:i/>
+                <w:iCs/>
+              </w:rPr>
+              <w:t>giornalmente</w:t>
+            </w:r>
+          </w:p>
+        </w:tc>
+        <w:tc>
+          <w:tcPr>
+            <w:tcW w:w="2136" w:type="dxa"/>
+            <w:tcBorders>
+              <w:top w:val="single" w:sz="4" w:space="0" w:color="A5A5A5" w:themeColor="accent3"/>
+              <w:left w:val="single" w:sz="4" w:space="0" w:color="A5A5A5" w:themeColor="accent3"/>
+              <w:bottom w:val="single" w:sz="4" w:space="0" w:color="A5A5A5" w:themeColor="accent3"/>
+            </w:tcBorders>
+            <w:vAlign w:val="center"/>
+          </w:tcPr>
+          <w:p>
+            <w:pPr>
+              <w:jc w:val="center"/>
+              <w:cnfStyle w:val="000000100000" w:firstRow="0" w:lastRow="0" w:firstColumn="0" w:lastColumn="0" w:oddVBand="0" w:evenVBand="0" w:oddHBand="1" w:evenHBand="0" w:firstRowFirstColumn="0" w:firstRowLastColumn="0" w:lastRowFirstColumn="0" w:lastRowLastColumn="0"/>
+              <w:rPr>
+                <w:rFonts w:ascii="Times New Roman" w:hAnsi="Times New Roman" w:cs="Times New Roman"/>
+              </w:rPr>
+            </w:pPr>
+            <w:r>
+              <w:rPr>
+                <w:rFonts w:ascii="Times New Roman" w:hAnsi="Times New Roman" w:cs="Times New Roman"/>
+              </w:rPr>
+              <w:t>Ristorante, Avventore,</w:t>
+            </w:r>
+          </w:p>
+          <w:p>
+            <w:pPr>
+              <w:jc w:val="center"/>
+              <w:cnfStyle w:val="000000100000" w:firstRow="0" w:lastRow="0" w:firstColumn="0" w:lastColumn="0" w:oddVBand="0" w:evenVBand="0" w:oddHBand="1" w:evenHBand="0" w:firstRowFirstColumn="0" w:firstRowLastColumn="0" w:lastRowFirstColumn="0" w:lastRowLastColumn="0"/>
+              <w:rPr>
+                <w:rFonts w:ascii="Times New Roman" w:hAnsi="Times New Roman" w:cs="Times New Roman"/>
+              </w:rPr>
+            </w:pPr>
+            <w:r>
+              <w:rPr>
+                <w:rFonts w:ascii="Times New Roman" w:hAnsi="Times New Roman" w:cs="Times New Roman"/>
+              </w:rPr>
+              <w:t>Caso</w:t>
+            </w:r>
+          </w:p>
+        </w:tc>
+      </w:tr>
+      <w:tr>
+        <w:trPr>
+          <w:trHeight w:val="1408"/>
+        </w:trPr>
+        <w:tc>
+          <w:tcPr>
+            <w:cnfStyle w:val="001000000000" w:firstRow="0" w:lastRow="0" w:firstColumn="1" w:lastColumn="0" w:oddVBand="0" w:evenVBand="0" w:oddHBand="0" w:evenHBand="0" w:firstRowFirstColumn="0" w:firstRowLastColumn="0" w:lastRowFirstColumn="0" w:lastRowLastColumn="0"/>
+            <w:tcW w:w="2410" w:type="dxa"/>
+            <w:tcBorders>
+              <w:top w:val="single" w:sz="4" w:space="0" w:color="A5A5A5" w:themeColor="accent3"/>
+              <w:bottom w:val="single" w:sz="4" w:space="0" w:color="A5A5A5" w:themeColor="accent3"/>
+              <w:right w:val="single" w:sz="4" w:space="0" w:color="A5A5A5" w:themeColor="accent3"/>
+            </w:tcBorders>
+            <w:vAlign w:val="center"/>
+          </w:tcPr>
+          <w:p>
+            <w:pPr>
+              <w:jc w:val="center"/>
+              <w:rPr>
+                <w:rFonts w:ascii="Times New Roman" w:hAnsi="Times New Roman" w:cs="Times New Roman"/>
+              </w:rPr>
+            </w:pPr>
+          </w:p>
+        </w:tc>
+        <w:tc>
+          <w:tcPr>
+            <w:tcW w:w="3402" w:type="dxa"/>
+            <w:tcBorders>
+              <w:top w:val="single" w:sz="4" w:space="0" w:color="A5A5A5" w:themeColor="accent3"/>
+              <w:left w:val="single" w:sz="4" w:space="0" w:color="A5A5A5" w:themeColor="accent3"/>
+              <w:bottom w:val="single" w:sz="4" w:space="0" w:color="A5A5A5" w:themeColor="accent3"/>
+              <w:right w:val="single" w:sz="4" w:space="0" w:color="A5A5A5" w:themeColor="accent3"/>
+            </w:tcBorders>
+            <w:vAlign w:val="center"/>
+          </w:tcPr>
+          <w:p>
+            <w:pPr>
+              <w:jc w:val="both"/>
+              <w:cnfStyle w:val="000000000000" w:firstRow="0" w:lastRow="0" w:firstColumn="0" w:lastColumn="0" w:oddVBand="0" w:evenVBand="0" w:oddHBand="0" w:evenHBand="0" w:firstRowFirstColumn="0" w:firstRowLastColumn="0" w:lastRowFirstColumn="0" w:lastRowLastColumn="0"/>
+              <w:rPr>
+                <w:rFonts w:ascii="Times New Roman" w:hAnsi="Times New Roman" w:cs="Times New Roman"/>
+              </w:rPr>
+            </w:pPr>
+          </w:p>
+        </w:tc>
+        <w:tc>
+          <w:tcPr>
+            <w:tcW w:w="1985" w:type="dxa"/>
+            <w:tcBorders>
+              <w:top w:val="single" w:sz="4" w:space="0" w:color="A5A5A5" w:themeColor="accent3"/>
+              <w:left w:val="single" w:sz="4" w:space="0" w:color="A5A5A5" w:themeColor="accent3"/>
+              <w:bottom w:val="single" w:sz="4" w:space="0" w:color="A5A5A5" w:themeColor="accent3"/>
+              <w:right w:val="single" w:sz="4" w:space="0" w:color="A5A5A5" w:themeColor="accent3"/>
+            </w:tcBorders>
+            <w:vAlign w:val="center"/>
+          </w:tcPr>
+          <w:p>
+            <w:pPr>
+              <w:jc w:val="center"/>
+              <w:cnfStyle w:val="000000000000" w:firstRow="0" w:lastRow="0" w:firstColumn="0" w:lastColumn="0" w:oddVBand="0" w:evenVBand="0" w:oddHBand="0" w:evenHBand="0" w:firstRowFirstColumn="0" w:firstRowLastColumn="0" w:lastRowFirstColumn="0" w:lastRowLastColumn="0"/>
+              <w:rPr>
+                <w:rFonts w:ascii="Times New Roman" w:hAnsi="Times New Roman" w:cs="Times New Roman"/>
+              </w:rPr>
+            </w:pPr>
+          </w:p>
+        </w:tc>
+        <w:tc>
+          <w:tcPr>
+            <w:tcW w:w="2136" w:type="dxa"/>
+            <w:tcBorders>
+              <w:top w:val="single" w:sz="4" w:space="0" w:color="A5A5A5" w:themeColor="accent3"/>
+              <w:left w:val="single" w:sz="4" w:space="0" w:color="A5A5A5" w:themeColor="accent3"/>
+              <w:bottom w:val="single" w:sz="4" w:space="0" w:color="A5A5A5" w:themeColor="accent3"/>
+            </w:tcBorders>
+            <w:vAlign w:val="center"/>
+          </w:tcPr>
+          <w:p>
+            <w:pPr>
+              <w:jc w:val="center"/>
+              <w:cnfStyle w:val="000000000000" w:firstRow="0" w:lastRow="0" w:firstColumn="0" w:lastColumn="0" w:oddVBand="0" w:evenVBand="0" w:oddHBand="0" w:evenHBand="0" w:firstRowFirstColumn="0" w:firstRowLastColumn="0" w:lastRowFirstColumn="0" w:lastRowLastColumn="0"/>
+              <w:rPr>
+                <w:rFonts w:ascii="Times New Roman" w:hAnsi="Times New Roman" w:cs="Times New Roman"/>
+              </w:rPr>
+            </w:pPr>
+          </w:p>
+        </w:tc>
+      </w:tr>
+      <w:tr>
+        <w:trPr>
+          <w:cnfStyle w:val="000000100000" w:firstRow="0" w:lastRow="0" w:firstColumn="0" w:lastColumn="0" w:oddVBand="0" w:evenVBand="0" w:oddHBand="1" w:evenHBand="0" w:firstRowFirstColumn="0" w:firstRowLastColumn="0" w:lastRowFirstColumn="0" w:lastRowLastColumn="0"/>
+          <w:trHeight w:val="1721"/>
+        </w:trPr>
+        <w:tc>
+          <w:tcPr>
+            <w:cnfStyle w:val="001000000000" w:firstRow="0" w:lastRow="0" w:firstColumn="1" w:lastColumn="0" w:oddVBand="0" w:evenVBand="0" w:oddHBand="0" w:evenHBand="0" w:firstRowFirstColumn="0" w:firstRowLastColumn="0" w:lastRowFirstColumn="0" w:lastRowLastColumn="0"/>
+            <w:tcW w:w="2410" w:type="dxa"/>
+            <w:tcBorders>
+              <w:top w:val="single" w:sz="4" w:space="0" w:color="A5A5A5" w:themeColor="accent3"/>
+              <w:bottom w:val="single" w:sz="4" w:space="0" w:color="A5A5A5" w:themeColor="accent3"/>
+              <w:right w:val="single" w:sz="4" w:space="0" w:color="A5A5A5" w:themeColor="accent3"/>
+            </w:tcBorders>
+            <w:vAlign w:val="center"/>
+          </w:tcPr>
+          <w:p>
+            <w:pPr>
+              <w:jc w:val="center"/>
+              <w:rPr>
+                <w:rFonts w:ascii="Times New Roman" w:hAnsi="Times New Roman" w:cs="Times New Roman"/>
+              </w:rPr>
+            </w:pPr>
+            <w:r>
+              <w:rPr>
+                <w:rFonts w:ascii="Times New Roman" w:hAnsi="Times New Roman" w:cs="Times New Roman"/>
+              </w:rPr>
+              <w:t>Avventori positivi con o senza green pass</w:t>
+            </w:r>
+          </w:p>
+        </w:tc>
+        <w:tc>
+          <w:tcPr>
+            <w:tcW w:w="3402" w:type="dxa"/>
+            <w:tcBorders>
+              <w:top w:val="single" w:sz="4" w:space="0" w:color="A5A5A5" w:themeColor="accent3"/>
+              <w:left w:val="single" w:sz="4" w:space="0" w:color="A5A5A5" w:themeColor="accent3"/>
+              <w:bottom w:val="single" w:sz="4" w:space="0" w:color="A5A5A5" w:themeColor="accent3"/>
+              <w:right w:val="single" w:sz="4" w:space="0" w:color="A5A5A5" w:themeColor="accent3"/>
+            </w:tcBorders>
+            <w:vAlign w:val="center"/>
+          </w:tcPr>
+          <w:p>
+            <w:pPr>
+              <w:jc w:val="both"/>
+              <w:cnfStyle w:val="000000100000" w:firstRow="0" w:lastRow="0" w:firstColumn="0" w:lastColumn="0" w:oddVBand="0" w:evenVBand="0" w:oddHBand="1" w:evenHBand="0" w:firstRowFirstColumn="0" w:firstRowLastColumn="0" w:lastRowFirstColumn="0" w:lastRowLastColumn="0"/>
+              <w:rPr>
+                <w:rFonts w:ascii="Times New Roman" w:hAnsi="Times New Roman" w:cs="Times New Roman"/>
+              </w:rPr>
+            </w:pPr>
+            <w:r>
+              <w:rPr>
+                <w:rFonts w:ascii="Times New Roman" w:hAnsi="Times New Roman" w:cs="Times New Roman"/>
+              </w:rPr>
+              <w:t>La query</w:t>
+            </w:r>
+            <w:r>
+              <w:rPr>
+                <w:rFonts w:ascii="Times New Roman" w:hAnsi="Times New Roman" w:cs="Times New Roman"/>
+              </w:rPr>
+              <w:t xml:space="preserve"> mostra il numero complessivo totale di casi di avventori risultati positivi che possiedono green pass. Lo stesso per gli avventori risultati positivi sprovvisti di green pass. </w:t>
+            </w:r>
+          </w:p>
+        </w:tc>
+        <w:tc>
+          <w:tcPr>
+            <w:tcW w:w="1985" w:type="dxa"/>
+            <w:tcBorders>
+              <w:top w:val="single" w:sz="4" w:space="0" w:color="A5A5A5" w:themeColor="accent3"/>
+              <w:left w:val="single" w:sz="4" w:space="0" w:color="A5A5A5" w:themeColor="accent3"/>
+              <w:bottom w:val="single" w:sz="4" w:space="0" w:color="A5A5A5" w:themeColor="accent3"/>
+              <w:right w:val="single" w:sz="4" w:space="0" w:color="A5A5A5" w:themeColor="accent3"/>
+            </w:tcBorders>
+            <w:vAlign w:val="center"/>
+          </w:tcPr>
+          <w:p>
+            <w:pPr>
+              <w:jc w:val="center"/>
+              <w:cnfStyle w:val="000000100000" w:firstRow="0" w:lastRow="0" w:firstColumn="0" w:lastColumn="0" w:oddVBand="0" w:evenVBand="0" w:oddHBand="1" w:evenHBand="0" w:firstRowFirstColumn="0" w:firstRowLastColumn="0" w:lastRowFirstColumn="0" w:lastRowLastColumn="0"/>
+              <w:rPr>
+                <w:rFonts w:ascii="Times New Roman" w:hAnsi="Times New Roman" w:cs="Times New Roman"/>
+              </w:rPr>
+            </w:pPr>
+            <w:r>
+              <w:rPr>
+                <w:rFonts w:ascii="Times New Roman" w:hAnsi="Times New Roman" w:cs="Times New Roman"/>
+              </w:rPr>
+              <w:t xml:space="preserve">Può essere eseguita </w:t>
+            </w:r>
+            <w:r>
+              <w:rPr>
+                <w:rFonts w:ascii="Times New Roman" w:hAnsi="Times New Roman" w:cs="Times New Roman"/>
+                <w:i/>
+                <w:iCs/>
+              </w:rPr>
+              <w:t>giornalmente</w:t>
+            </w:r>
+          </w:p>
+        </w:tc>
+        <w:tc>
+          <w:tcPr>
+            <w:tcW w:w="2136" w:type="dxa"/>
+            <w:tcBorders>
+              <w:top w:val="single" w:sz="4" w:space="0" w:color="A5A5A5" w:themeColor="accent3"/>
+              <w:left w:val="single" w:sz="4" w:space="0" w:color="A5A5A5" w:themeColor="accent3"/>
+              <w:bottom w:val="single" w:sz="4" w:space="0" w:color="A5A5A5" w:themeColor="accent3"/>
+            </w:tcBorders>
+            <w:vAlign w:val="center"/>
+          </w:tcPr>
+          <w:p>
+            <w:pPr>
+              <w:jc w:val="center"/>
+              <w:cnfStyle w:val="000000100000" w:firstRow="0" w:lastRow="0" w:firstColumn="0" w:lastColumn="0" w:oddVBand="0" w:evenVBand="0" w:oddHBand="1" w:evenHBand="0" w:firstRowFirstColumn="0" w:firstRowLastColumn="0" w:lastRowFirstColumn="0" w:lastRowLastColumn="0"/>
+              <w:rPr>
+                <w:rFonts w:ascii="Times New Roman" w:hAnsi="Times New Roman" w:cs="Times New Roman"/>
+              </w:rPr>
+            </w:pPr>
+            <w:r>
+              <w:rPr>
+                <w:rFonts w:ascii="Times New Roman" w:hAnsi="Times New Roman" w:cs="Times New Roman"/>
+              </w:rPr>
+              <w:t>Avventore,</w:t>
+            </w:r>
+          </w:p>
+          <w:p>
+            <w:pPr>
+              <w:jc w:val="center"/>
+              <w:cnfStyle w:val="000000100000" w:firstRow="0" w:lastRow="0" w:firstColumn="0" w:lastColumn="0" w:oddVBand="0" w:evenVBand="0" w:oddHBand="1" w:evenHBand="0" w:firstRowFirstColumn="0" w:firstRowLastColumn="0" w:lastRowFirstColumn="0" w:lastRowLastColumn="0"/>
+              <w:rPr>
+                <w:rFonts w:ascii="Times New Roman" w:hAnsi="Times New Roman" w:cs="Times New Roman"/>
+              </w:rPr>
+            </w:pPr>
+            <w:r>
+              <w:rPr>
+                <w:rFonts w:ascii="Times New Roman" w:hAnsi="Times New Roman" w:cs="Times New Roman"/>
+              </w:rPr>
+              <w:t>Caso</w:t>
+            </w:r>
+          </w:p>
+        </w:tc>
+      </w:tr>
+      <w:tr>
+        <w:trPr>
+          <w:trHeight w:val="1721"/>
+        </w:trPr>
+        <w:tc>
+          <w:tcPr>
+            <w:cnfStyle w:val="001000000000" w:firstRow="0" w:lastRow="0" w:firstColumn="1" w:lastColumn="0" w:oddVBand="0" w:evenVBand="0" w:oddHBand="0" w:evenHBand="0" w:firstRowFirstColumn="0" w:firstRowLastColumn="0" w:lastRowFirstColumn="0" w:lastRowLastColumn="0"/>
+            <w:tcW w:w="2410" w:type="dxa"/>
+            <w:tcBorders>
+              <w:top w:val="single" w:sz="4" w:space="0" w:color="A5A5A5" w:themeColor="accent3"/>
+              <w:bottom w:val="single" w:sz="4" w:space="0" w:color="A5A5A5" w:themeColor="accent3"/>
+              <w:right w:val="single" w:sz="4" w:space="0" w:color="A5A5A5" w:themeColor="accent3"/>
+            </w:tcBorders>
+            <w:vAlign w:val="center"/>
+          </w:tcPr>
+          <w:p>
+            <w:pPr>
+              <w:jc w:val="center"/>
+              <w:rPr>
+                <w:rFonts w:ascii="Times New Roman" w:hAnsi="Times New Roman" w:cs="Times New Roman"/>
+              </w:rPr>
+            </w:pPr>
+            <w:r>
+              <w:rPr>
+                <w:rFonts w:ascii="Times New Roman" w:hAnsi="Times New Roman" w:cs="Times New Roman"/>
+              </w:rPr>
+              <w:t>Numero di avventori medio per tavolata di un ristorante</w:t>
+            </w:r>
+          </w:p>
+        </w:tc>
+        <w:tc>
+          <w:tcPr>
+            <w:tcW w:w="3402" w:type="dxa"/>
+            <w:tcBorders>
+              <w:top w:val="single" w:sz="4" w:space="0" w:color="A5A5A5" w:themeColor="accent3"/>
+              <w:left w:val="single" w:sz="4" w:space="0" w:color="A5A5A5" w:themeColor="accent3"/>
+              <w:bottom w:val="single" w:sz="4" w:space="0" w:color="A5A5A5" w:themeColor="accent3"/>
+              <w:right w:val="single" w:sz="4" w:space="0" w:color="A5A5A5" w:themeColor="accent3"/>
+            </w:tcBorders>
+            <w:vAlign w:val="center"/>
+          </w:tcPr>
+          <w:p>
+            <w:pPr>
+              <w:jc w:val="both"/>
+              <w:cnfStyle w:val="000000000000" w:firstRow="0" w:lastRow="0" w:firstColumn="0" w:lastColumn="0" w:oddVBand="0" w:evenVBand="0" w:oddHBand="0" w:evenHBand="0" w:firstRowFirstColumn="0" w:firstRowLastColumn="0" w:lastRowFirstColumn="0" w:lastRowLastColumn="0"/>
+              <w:rPr>
+                <w:rFonts w:ascii="Times New Roman" w:hAnsi="Times New Roman" w:cs="Times New Roman"/>
+              </w:rPr>
+            </w:pPr>
+            <w:r>
+              <w:rPr>
+                <w:rFonts w:ascii="Times New Roman" w:hAnsi="Times New Roman" w:cs="Times New Roman"/>
+              </w:rPr>
+              <w:t>La query</w:t>
+            </w:r>
+            <w:r>
+              <w:rPr>
+                <w:rFonts w:ascii="Times New Roman" w:hAnsi="Times New Roman" w:cs="Times New Roman"/>
+              </w:rPr>
+              <w:t>, dato un determinato ristorante,</w:t>
+            </w:r>
+            <w:r>
+              <w:rPr>
+                <w:rFonts w:ascii="Times New Roman" w:hAnsi="Times New Roman" w:cs="Times New Roman"/>
+              </w:rPr>
+              <w:t xml:space="preserve"> mostra il numero di avventori medio per tavolata</w:t>
+            </w:r>
+            <w:r>
+              <w:rPr>
+                <w:rFonts w:ascii="Times New Roman" w:hAnsi="Times New Roman" w:cs="Times New Roman"/>
+              </w:rPr>
+              <w:t>.</w:t>
+            </w:r>
+          </w:p>
+        </w:tc>
+        <w:tc>
+          <w:tcPr>
+            <w:tcW w:w="1985" w:type="dxa"/>
+            <w:tcBorders>
+              <w:top w:val="single" w:sz="4" w:space="0" w:color="A5A5A5" w:themeColor="accent3"/>
+              <w:left w:val="single" w:sz="4" w:space="0" w:color="A5A5A5" w:themeColor="accent3"/>
+              <w:bottom w:val="single" w:sz="4" w:space="0" w:color="A5A5A5" w:themeColor="accent3"/>
+              <w:right w:val="single" w:sz="4" w:space="0" w:color="A5A5A5" w:themeColor="accent3"/>
+            </w:tcBorders>
+            <w:vAlign w:val="center"/>
+          </w:tcPr>
+          <w:p>
+            <w:pPr>
+              <w:jc w:val="center"/>
+              <w:cnfStyle w:val="000000000000" w:firstRow="0" w:lastRow="0" w:firstColumn="0" w:lastColumn="0" w:oddVBand="0" w:evenVBand="0" w:oddHBand="0" w:evenHBand="0" w:firstRowFirstColumn="0" w:firstRowLastColumn="0" w:lastRowFirstColumn="0" w:lastRowLastColumn="0"/>
+              <w:rPr>
+                <w:rFonts w:ascii="Times New Roman" w:hAnsi="Times New Roman" w:cs="Times New Roman"/>
+                <w:i/>
+                <w:iCs/>
+                <w:u w:val="single"/>
+              </w:rPr>
+            </w:pPr>
+            <w:r>
+              <w:rPr>
+                <w:rFonts w:ascii="Times New Roman" w:hAnsi="Times New Roman" w:cs="Times New Roman"/>
+              </w:rPr>
+              <w:t xml:space="preserve">Può essere eseguita </w:t>
+            </w:r>
+            <w:r>
+              <w:rPr>
+                <w:rFonts w:ascii="Times New Roman" w:hAnsi="Times New Roman" w:cs="Times New Roman"/>
+                <w:i/>
+                <w:iCs/>
+              </w:rPr>
+              <w:t>giornalmente</w:t>
+            </w:r>
+            <w:r>
+              <w:rPr>
+                <w:rFonts w:ascii="Times New Roman" w:hAnsi="Times New Roman" w:cs="Times New Roman"/>
+                <w:i/>
+                <w:iCs/>
+              </w:rPr>
+              <w:t xml:space="preserve"> </w:t>
+            </w:r>
+            <w:r>
+              <w:rPr>
+                <w:rFonts w:ascii="Times New Roman" w:hAnsi="Times New Roman" w:cs="Times New Roman"/>
+              </w:rPr>
+              <w:t xml:space="preserve">ma anche </w:t>
+            </w:r>
+            <w:r>
+              <w:rPr>
+                <w:rFonts w:ascii="Times New Roman" w:hAnsi="Times New Roman" w:cs="Times New Roman"/>
+                <w:i/>
+                <w:iCs/>
+              </w:rPr>
+              <w:t>mensilmente</w:t>
+            </w:r>
+          </w:p>
+        </w:tc>
+        <w:tc>
+          <w:tcPr>
+            <w:tcW w:w="2136" w:type="dxa"/>
+            <w:tcBorders>
+              <w:top w:val="single" w:sz="4" w:space="0" w:color="A5A5A5" w:themeColor="accent3"/>
+              <w:left w:val="single" w:sz="4" w:space="0" w:color="A5A5A5" w:themeColor="accent3"/>
+              <w:bottom w:val="single" w:sz="4" w:space="0" w:color="A5A5A5" w:themeColor="accent3"/>
+            </w:tcBorders>
+            <w:vAlign w:val="center"/>
+          </w:tcPr>
+          <w:p>
+            <w:pPr>
+              <w:jc w:val="center"/>
+              <w:cnfStyle w:val="000000000000" w:firstRow="0" w:lastRow="0" w:firstColumn="0" w:lastColumn="0" w:oddVBand="0" w:evenVBand="0" w:oddHBand="0" w:evenHBand="0" w:firstRowFirstColumn="0" w:firstRowLastColumn="0" w:lastRowFirstColumn="0" w:lastRowLastColumn="0"/>
+              <w:rPr>
+                <w:rFonts w:ascii="Times New Roman" w:hAnsi="Times New Roman" w:cs="Times New Roman"/>
+              </w:rPr>
+            </w:pPr>
+            <w:r>
+              <w:rPr>
+                <w:rFonts w:ascii="Times New Roman" w:hAnsi="Times New Roman" w:cs="Times New Roman"/>
+              </w:rPr>
+              <w:t xml:space="preserve">Ristorante, Avventore, </w:t>
+            </w:r>
+          </w:p>
+          <w:p>
+            <w:pPr>
+              <w:jc w:val="center"/>
+              <w:cnfStyle w:val="000000000000" w:firstRow="0" w:lastRow="0" w:firstColumn="0" w:lastColumn="0" w:oddVBand="0" w:evenVBand="0" w:oddHBand="0" w:evenHBand="0" w:firstRowFirstColumn="0" w:firstRowLastColumn="0" w:lastRowFirstColumn="0" w:lastRowLastColumn="0"/>
+              <w:rPr>
+                <w:rFonts w:ascii="Times New Roman" w:hAnsi="Times New Roman" w:cs="Times New Roman"/>
+              </w:rPr>
+            </w:pPr>
+            <w:r>
+              <w:rPr>
+                <w:rFonts w:ascii="Times New Roman" w:hAnsi="Times New Roman" w:cs="Times New Roman"/>
+              </w:rPr>
+              <w:t>Tavolata</w:t>
+            </w:r>
+          </w:p>
+        </w:tc>
+      </w:tr>
+      <w:tr>
+        <w:trPr>
+          <w:cnfStyle w:val="000000100000" w:firstRow="0" w:lastRow="0" w:firstColumn="0" w:lastColumn="0" w:oddVBand="0" w:evenVBand="0" w:oddHBand="1" w:evenHBand="0" w:firstRowFirstColumn="0" w:firstRowLastColumn="0" w:lastRowFirstColumn="0" w:lastRowLastColumn="0"/>
+          <w:trHeight w:val="1721"/>
+        </w:trPr>
+        <w:tc>
+          <w:tcPr>
+            <w:cnfStyle w:val="001000000000" w:firstRow="0" w:lastRow="0" w:firstColumn="1" w:lastColumn="0" w:oddVBand="0" w:evenVBand="0" w:oddHBand="0" w:evenHBand="0" w:firstRowFirstColumn="0" w:firstRowLastColumn="0" w:lastRowFirstColumn="0" w:lastRowLastColumn="0"/>
+            <w:tcW w:w="2410" w:type="dxa"/>
+            <w:tcBorders>
+              <w:top w:val="single" w:sz="4" w:space="0" w:color="A5A5A5" w:themeColor="accent3"/>
+              <w:bottom w:val="single" w:sz="4" w:space="0" w:color="A5A5A5" w:themeColor="accent3"/>
+              <w:right w:val="single" w:sz="4" w:space="0" w:color="A5A5A5" w:themeColor="accent3"/>
+            </w:tcBorders>
+            <w:vAlign w:val="center"/>
+          </w:tcPr>
+          <w:p>
+            <w:pPr>
+              <w:jc w:val="center"/>
+              <w:rPr>
+                <w:rFonts w:ascii="Times New Roman" w:hAnsi="Times New Roman" w:cs="Times New Roman"/>
+              </w:rPr>
+            </w:pPr>
+          </w:p>
+        </w:tc>
+        <w:tc>
+          <w:tcPr>
+            <w:tcW w:w="3402" w:type="dxa"/>
+            <w:tcBorders>
+              <w:top w:val="single" w:sz="4" w:space="0" w:color="A5A5A5" w:themeColor="accent3"/>
+              <w:left w:val="single" w:sz="4" w:space="0" w:color="A5A5A5" w:themeColor="accent3"/>
+              <w:bottom w:val="single" w:sz="4" w:space="0" w:color="A5A5A5" w:themeColor="accent3"/>
+              <w:right w:val="single" w:sz="4" w:space="0" w:color="A5A5A5" w:themeColor="accent3"/>
+            </w:tcBorders>
+            <w:vAlign w:val="center"/>
+          </w:tcPr>
+          <w:p>
+            <w:pPr>
+              <w:jc w:val="both"/>
+              <w:cnfStyle w:val="000000100000" w:firstRow="0" w:lastRow="0" w:firstColumn="0" w:lastColumn="0" w:oddVBand="0" w:evenVBand="0" w:oddHBand="1" w:evenHBand="0" w:firstRowFirstColumn="0" w:firstRowLastColumn="0" w:lastRowFirstColumn="0" w:lastRowLastColumn="0"/>
+              <w:rPr>
+                <w:rFonts w:ascii="Times New Roman" w:hAnsi="Times New Roman" w:cs="Times New Roman"/>
+              </w:rPr>
+            </w:pPr>
+          </w:p>
+        </w:tc>
+        <w:tc>
+          <w:tcPr>
+            <w:tcW w:w="1985" w:type="dxa"/>
+            <w:tcBorders>
+              <w:top w:val="single" w:sz="4" w:space="0" w:color="A5A5A5" w:themeColor="accent3"/>
+              <w:left w:val="single" w:sz="4" w:space="0" w:color="A5A5A5" w:themeColor="accent3"/>
+              <w:bottom w:val="single" w:sz="4" w:space="0" w:color="A5A5A5" w:themeColor="accent3"/>
+              <w:right w:val="single" w:sz="4" w:space="0" w:color="A5A5A5" w:themeColor="accent3"/>
+            </w:tcBorders>
+            <w:vAlign w:val="center"/>
+          </w:tcPr>
+          <w:p>
+            <w:pPr>
+              <w:jc w:val="center"/>
+              <w:cnfStyle w:val="000000100000" w:firstRow="0" w:lastRow="0" w:firstColumn="0" w:lastColumn="0" w:oddVBand="0" w:evenVBand="0" w:oddHBand="1" w:evenHBand="0" w:firstRowFirstColumn="0" w:firstRowLastColumn="0" w:lastRowFirstColumn="0" w:lastRowLastColumn="0"/>
+              <w:rPr>
+                <w:rFonts w:ascii="Times New Roman" w:hAnsi="Times New Roman" w:cs="Times New Roman"/>
+              </w:rPr>
+            </w:pPr>
+          </w:p>
+        </w:tc>
+        <w:tc>
+          <w:tcPr>
+            <w:tcW w:w="2136" w:type="dxa"/>
+            <w:tcBorders>
+              <w:top w:val="single" w:sz="4" w:space="0" w:color="A5A5A5" w:themeColor="accent3"/>
+              <w:left w:val="single" w:sz="4" w:space="0" w:color="A5A5A5" w:themeColor="accent3"/>
+              <w:bottom w:val="single" w:sz="4" w:space="0" w:color="A5A5A5" w:themeColor="accent3"/>
+            </w:tcBorders>
+            <w:vAlign w:val="center"/>
+          </w:tcPr>
+          <w:p>
+            <w:pPr>
+              <w:jc w:val="center"/>
               <w:cnfStyle w:val="000000100000" w:firstRow="0" w:lastRow="0" w:firstColumn="0" w:lastColumn="0" w:oddVBand="0" w:evenVBand="0" w:oddHBand="1" w:evenHBand="0" w:firstRowFirstColumn="0" w:firstRowLastColumn="0" w:lastRowFirstColumn="0" w:lastRowLastColumn="0"/>
               <w:rPr>
                 <w:rFonts w:ascii="Times New Roman" w:hAnsi="Times New Roman" w:cs="Times New Roman"/>

</xml_diff>

<commit_message>
terminato dizionario delle query
</commit_message>
<xml_diff>
--- a/documentazione-database/documentazione-progetto.docx
+++ b/documentazione-database/documentazione-progetto.docx
@@ -24656,15 +24656,7 @@
                 <w:i/>
                 <w:iCs/>
               </w:rPr>
-              <w:t>lmente</w:t>
-            </w:r>
-            <w:r>
-              <w:rPr>
-                <w:rFonts w:ascii="Times New Roman" w:hAnsi="Times New Roman" w:cs="Times New Roman"/>
-                <w:i/>
-                <w:iCs/>
-              </w:rPr>
-              <w:t xml:space="preserve"> </w:t>
+              <w:t xml:space="preserve">lmente </w:t>
             </w:r>
             <w:r>
               <w:rPr>
@@ -25589,21 +25581,7 @@
                 <w:i/>
                 <w:iCs/>
               </w:rPr>
-              <w:t>mensi</w:t>
-            </w:r>
-            <w:r>
-              <w:rPr>
-                <w:rFonts w:ascii="Times New Roman" w:hAnsi="Times New Roman" w:cs="Times New Roman"/>
-                <w:i/>
-                <w:iCs/>
-              </w:rPr>
-              <w:t>lmente</w:t>
-            </w:r>
-            <w:r>
-              <w:rPr>
-                <w:rFonts w:ascii="Times New Roman" w:hAnsi="Times New Roman" w:cs="Times New Roman"/>
-              </w:rPr>
-              <w:t>.</w:t>
+              <w:t>mensilmente</w:t>
             </w:r>
           </w:p>
         </w:tc>
@@ -25671,6 +25649,52 @@
                 <w:rFonts w:ascii="Times New Roman" w:hAnsi="Times New Roman" w:cs="Times New Roman"/>
               </w:rPr>
             </w:pPr>
+            <w:r>
+              <w:rPr>
+                <w:rFonts w:ascii="Times New Roman" w:hAnsi="Times New Roman" w:cs="Times New Roman"/>
+              </w:rPr>
+              <w:t xml:space="preserve">Casi positivi giornalieri </w:t>
+            </w:r>
+          </w:p>
+          <w:p>
+            <w:pPr>
+              <w:jc w:val="center"/>
+              <w:rPr>
+                <w:rFonts w:ascii="Times New Roman" w:hAnsi="Times New Roman" w:cs="Times New Roman"/>
+                <w:b w:val="0"/>
+                <w:bCs w:val="0"/>
+              </w:rPr>
+            </w:pPr>
+            <w:r>
+              <w:rPr>
+                <w:rFonts w:ascii="Times New Roman" w:hAnsi="Times New Roman" w:cs="Times New Roman"/>
+              </w:rPr>
+              <w:t xml:space="preserve">per tutti i ristoranti </w:t>
+            </w:r>
+          </w:p>
+          <w:p>
+            <w:pPr>
+              <w:jc w:val="center"/>
+              <w:rPr>
+                <w:rFonts w:ascii="Times New Roman" w:hAnsi="Times New Roman" w:cs="Times New Roman"/>
+                <w:b w:val="0"/>
+                <w:bCs w:val="0"/>
+              </w:rPr>
+            </w:pPr>
+            <w:r>
+              <w:rPr>
+                <w:rFonts w:ascii="Times New Roman" w:hAnsi="Times New Roman" w:cs="Times New Roman"/>
+              </w:rPr>
+              <w:t>di un proprietario</w:t>
+            </w:r>
+          </w:p>
+          <w:p>
+            <w:pPr>
+              <w:jc w:val="center"/>
+              <w:rPr>
+                <w:rFonts w:ascii="Times New Roman" w:hAnsi="Times New Roman" w:cs="Times New Roman"/>
+              </w:rPr>
+            </w:pPr>
           </w:p>
         </w:tc>
         <w:tc>
@@ -25686,11 +25710,54 @@
           </w:tcPr>
           <w:p>
             <w:pPr>
+              <w:jc w:val="both"/>
               <w:cnfStyle w:val="000000000000" w:firstRow="0" w:lastRow="0" w:firstColumn="0" w:lastColumn="0" w:oddVBand="0" w:evenVBand="0" w:oddHBand="0" w:evenHBand="0" w:firstRowFirstColumn="0" w:firstRowLastColumn="0" w:lastRowFirstColumn="0" w:lastRowLastColumn="0"/>
               <w:rPr>
                 <w:rFonts w:ascii="Times New Roman" w:hAnsi="Times New Roman" w:cs="Times New Roman"/>
               </w:rPr>
             </w:pPr>
+            <w:r>
+              <w:rPr>
+                <w:rFonts w:ascii="Times New Roman" w:hAnsi="Times New Roman" w:cs="Times New Roman"/>
+              </w:rPr>
+              <w:t xml:space="preserve">La query, dato un determinato </w:t>
+            </w:r>
+            <w:r>
+              <w:rPr>
+                <w:rFonts w:ascii="Times New Roman" w:hAnsi="Times New Roman" w:cs="Times New Roman"/>
+              </w:rPr>
+              <w:t xml:space="preserve">proprietario </w:t>
+            </w:r>
+            <w:r>
+              <w:rPr>
+                <w:rFonts w:ascii="Times New Roman" w:hAnsi="Times New Roman" w:cs="Times New Roman"/>
+              </w:rPr>
+              <w:t xml:space="preserve">e specificata una data, calcola il numero giornaliero totale di avventori </w:t>
+            </w:r>
+            <w:r>
+              <w:rPr>
+                <w:rFonts w:ascii="Times New Roman" w:hAnsi="Times New Roman" w:cs="Times New Roman"/>
+              </w:rPr>
+              <w:t>risultati positivi ne</w:t>
+            </w:r>
+            <w:r>
+              <w:rPr>
+                <w:rFonts w:ascii="Times New Roman" w:hAnsi="Times New Roman" w:cs="Times New Roman"/>
+              </w:rPr>
+              <w:t>i ristoranti da lui amministrat</w:t>
+            </w:r>
+            <w:r>
+              <w:rPr>
+                <w:rFonts w:ascii="Times New Roman" w:hAnsi="Times New Roman" w:cs="Times New Roman"/>
+              </w:rPr>
+              <w:t>i</w:t>
+            </w:r>
+            <w:r>
+              <w:rPr>
+                <w:rFonts w:ascii="Times New Roman" w:hAnsi="Times New Roman" w:cs="Times New Roman"/>
+              </w:rPr>
+              <w:t>.</w:t>
+            </w:r>
           </w:p>
         </w:tc>
         <w:tc>
@@ -25706,11 +25773,26 @@
           </w:tcPr>
           <w:p>
             <w:pPr>
+              <w:jc w:val="center"/>
               <w:cnfStyle w:val="000000000000" w:firstRow="0" w:lastRow="0" w:firstColumn="0" w:lastColumn="0" w:oddVBand="0" w:evenVBand="0" w:oddHBand="0" w:evenHBand="0" w:firstRowFirstColumn="0" w:firstRowLastColumn="0" w:lastRowFirstColumn="0" w:lastRowLastColumn="0"/>
               <w:rPr>
                 <w:rFonts w:ascii="Times New Roman" w:hAnsi="Times New Roman" w:cs="Times New Roman"/>
               </w:rPr>
             </w:pPr>
+            <w:r>
+              <w:rPr>
+                <w:rFonts w:ascii="Times New Roman" w:hAnsi="Times New Roman" w:cs="Times New Roman"/>
+              </w:rPr>
+              <w:t xml:space="preserve">Può essere eseguita </w:t>
+            </w:r>
+            <w:r>
+              <w:rPr>
+                <w:rFonts w:ascii="Times New Roman" w:hAnsi="Times New Roman" w:cs="Times New Roman"/>
+                <w:i/>
+                <w:iCs/>
+              </w:rPr>
+              <w:t>giornalmente</w:t>
+            </w:r>
           </w:p>
         </w:tc>
         <w:tc>
@@ -25725,11 +25807,48 @@
           </w:tcPr>
           <w:p>
             <w:pPr>
+              <w:jc w:val="center"/>
               <w:cnfStyle w:val="000000000000" w:firstRow="0" w:lastRow="0" w:firstColumn="0" w:lastColumn="0" w:oddVBand="0" w:evenVBand="0" w:oddHBand="0" w:evenHBand="0" w:firstRowFirstColumn="0" w:firstRowLastColumn="0" w:lastRowFirstColumn="0" w:lastRowLastColumn="0"/>
               <w:rPr>
                 <w:rFonts w:ascii="Times New Roman" w:hAnsi="Times New Roman" w:cs="Times New Roman"/>
               </w:rPr>
             </w:pPr>
+            <w:r>
+              <w:rPr>
+                <w:rFonts w:ascii="Times New Roman" w:hAnsi="Times New Roman" w:cs="Times New Roman"/>
+              </w:rPr>
+              <w:t>Proprietario,</w:t>
+            </w:r>
+          </w:p>
+          <w:p>
+            <w:pPr>
+              <w:jc w:val="center"/>
+              <w:cnfStyle w:val="000000000000" w:firstRow="0" w:lastRow="0" w:firstColumn="0" w:lastColumn="0" w:oddVBand="0" w:evenVBand="0" w:oddHBand="0" w:evenHBand="0" w:firstRowFirstColumn="0" w:firstRowLastColumn="0" w:lastRowFirstColumn="0" w:lastRowLastColumn="0"/>
+              <w:rPr>
+                <w:rFonts w:ascii="Times New Roman" w:hAnsi="Times New Roman" w:cs="Times New Roman"/>
+              </w:rPr>
+            </w:pPr>
+            <w:r>
+              <w:rPr>
+                <w:rFonts w:ascii="Times New Roman" w:hAnsi="Times New Roman" w:cs="Times New Roman"/>
+              </w:rPr>
+              <w:t>Ristorante, Avventore,</w:t>
+            </w:r>
+          </w:p>
+          <w:p>
+            <w:pPr>
+              <w:jc w:val="center"/>
+              <w:cnfStyle w:val="000000000000" w:firstRow="0" w:lastRow="0" w:firstColumn="0" w:lastColumn="0" w:oddVBand="0" w:evenVBand="0" w:oddHBand="0" w:evenHBand="0" w:firstRowFirstColumn="0" w:firstRowLastColumn="0" w:lastRowFirstColumn="0" w:lastRowLastColumn="0"/>
+              <w:rPr>
+                <w:rFonts w:ascii="Times New Roman" w:hAnsi="Times New Roman" w:cs="Times New Roman"/>
+              </w:rPr>
+            </w:pPr>
+            <w:r>
+              <w:rPr>
+                <w:rFonts w:ascii="Times New Roman" w:hAnsi="Times New Roman" w:cs="Times New Roman"/>
+              </w:rPr>
+              <w:t>Caso</w:t>
+            </w:r>
           </w:p>
         </w:tc>
       </w:tr>
@@ -25754,6 +25873,74 @@
               <w:jc w:val="center"/>
               <w:rPr>
                 <w:rFonts w:ascii="Times New Roman" w:hAnsi="Times New Roman" w:cs="Times New Roman"/>
+                <w:b w:val="0"/>
+                <w:bCs w:val="0"/>
+              </w:rPr>
+            </w:pPr>
+            <w:r>
+              <w:rPr>
+                <w:rFonts w:ascii="Times New Roman" w:hAnsi="Times New Roman" w:cs="Times New Roman"/>
+              </w:rPr>
+              <w:t xml:space="preserve">Casi positivi </w:t>
+            </w:r>
+          </w:p>
+          <w:p>
+            <w:pPr>
+              <w:jc w:val="center"/>
+              <w:rPr>
+                <w:rFonts w:ascii="Times New Roman" w:hAnsi="Times New Roman" w:cs="Times New Roman"/>
+              </w:rPr>
+            </w:pPr>
+            <w:r>
+              <w:rPr>
+                <w:rFonts w:ascii="Times New Roman" w:hAnsi="Times New Roman" w:cs="Times New Roman"/>
+              </w:rPr>
+              <w:t>mensili</w:t>
+            </w:r>
+            <w:r>
+              <w:rPr>
+                <w:rFonts w:ascii="Times New Roman" w:hAnsi="Times New Roman" w:cs="Times New Roman"/>
+              </w:rPr>
+              <w:t xml:space="preserve"> </w:t>
+            </w:r>
+          </w:p>
+          <w:p>
+            <w:pPr>
+              <w:jc w:val="center"/>
+              <w:rPr>
+                <w:rFonts w:ascii="Times New Roman" w:hAnsi="Times New Roman" w:cs="Times New Roman"/>
+                <w:b w:val="0"/>
+                <w:bCs w:val="0"/>
+              </w:rPr>
+            </w:pPr>
+            <w:r>
+              <w:rPr>
+                <w:rFonts w:ascii="Times New Roman" w:hAnsi="Times New Roman" w:cs="Times New Roman"/>
+              </w:rPr>
+              <w:t xml:space="preserve">per tutti i ristoranti </w:t>
+            </w:r>
+          </w:p>
+          <w:p>
+            <w:pPr>
+              <w:jc w:val="center"/>
+              <w:rPr>
+                <w:rFonts w:ascii="Times New Roman" w:hAnsi="Times New Roman" w:cs="Times New Roman"/>
+                <w:b w:val="0"/>
+                <w:bCs w:val="0"/>
+              </w:rPr>
+            </w:pPr>
+            <w:r>
+              <w:rPr>
+                <w:rFonts w:ascii="Times New Roman" w:hAnsi="Times New Roman" w:cs="Times New Roman"/>
+              </w:rPr>
+              <w:t>di un proprietario</w:t>
+            </w:r>
+          </w:p>
+          <w:p>
+            <w:pPr>
+              <w:jc w:val="center"/>
+              <w:rPr>
+                <w:rFonts w:ascii="Times New Roman" w:hAnsi="Times New Roman" w:cs="Times New Roman"/>
               </w:rPr>
             </w:pPr>
           </w:p>
@@ -25771,11 +25958,30 @@
           </w:tcPr>
           <w:p>
             <w:pPr>
+              <w:jc w:val="both"/>
               <w:cnfStyle w:val="000000100000" w:firstRow="0" w:lastRow="0" w:firstColumn="0" w:lastColumn="0" w:oddVBand="0" w:evenVBand="0" w:oddHBand="1" w:evenHBand="0" w:firstRowFirstColumn="0" w:firstRowLastColumn="0" w:lastRowFirstColumn="0" w:lastRowLastColumn="0"/>
               <w:rPr>
                 <w:rFonts w:ascii="Times New Roman" w:hAnsi="Times New Roman" w:cs="Times New Roman"/>
               </w:rPr>
             </w:pPr>
+            <w:r>
+              <w:rPr>
+                <w:rFonts w:ascii="Times New Roman" w:hAnsi="Times New Roman" w:cs="Times New Roman"/>
+              </w:rPr>
+              <w:t xml:space="preserve">La query, dato un determinato proprietario e specificato un mese, calcola il numero di mensile totale di avventori </w:t>
+            </w:r>
+            <w:r>
+              <w:rPr>
+                <w:rFonts w:ascii="Times New Roman" w:hAnsi="Times New Roman" w:cs="Times New Roman"/>
+              </w:rPr>
+              <w:t xml:space="preserve">risultati </w:t>
+            </w:r>
+            <w:r>
+              <w:rPr>
+                <w:rFonts w:ascii="Times New Roman" w:hAnsi="Times New Roman" w:cs="Times New Roman"/>
+              </w:rPr>
+              <w:t>positivi nei ristoranti da lui amministrati.</w:t>
+            </w:r>
           </w:p>
         </w:tc>
         <w:tc>
@@ -25791,11 +25997,40 @@
           </w:tcPr>
           <w:p>
             <w:pPr>
+              <w:jc w:val="center"/>
               <w:cnfStyle w:val="000000100000" w:firstRow="0" w:lastRow="0" w:firstColumn="0" w:lastColumn="0" w:oddVBand="0" w:evenVBand="0" w:oddHBand="1" w:evenHBand="0" w:firstRowFirstColumn="0" w:firstRowLastColumn="0" w:lastRowFirstColumn="0" w:lastRowLastColumn="0"/>
               <w:rPr>
                 <w:rFonts w:ascii="Times New Roman" w:hAnsi="Times New Roman" w:cs="Times New Roman"/>
               </w:rPr>
             </w:pPr>
+            <w:r>
+              <w:rPr>
+                <w:rFonts w:ascii="Times New Roman" w:hAnsi="Times New Roman" w:cs="Times New Roman"/>
+              </w:rPr>
+              <w:t xml:space="preserve">Può essere eseguita </w:t>
+            </w:r>
+            <w:r>
+              <w:rPr>
+                <w:rFonts w:ascii="Times New Roman" w:hAnsi="Times New Roman" w:cs="Times New Roman"/>
+                <w:i/>
+                <w:iCs/>
+              </w:rPr>
+              <w:t xml:space="preserve">mensilmente </w:t>
+            </w:r>
+            <w:r>
+              <w:rPr>
+                <w:rFonts w:ascii="Times New Roman" w:hAnsi="Times New Roman" w:cs="Times New Roman"/>
+              </w:rPr>
+              <w:t xml:space="preserve">ma anche </w:t>
+            </w:r>
+            <w:r>
+              <w:rPr>
+                <w:rFonts w:ascii="Times New Roman" w:hAnsi="Times New Roman" w:cs="Times New Roman"/>
+                <w:i/>
+                <w:iCs/>
+              </w:rPr>
+              <w:t>giornalmente</w:t>
+            </w:r>
           </w:p>
         </w:tc>
         <w:tc>
@@ -25810,11 +26045,48 @@
           </w:tcPr>
           <w:p>
             <w:pPr>
+              <w:jc w:val="center"/>
               <w:cnfStyle w:val="000000100000" w:firstRow="0" w:lastRow="0" w:firstColumn="0" w:lastColumn="0" w:oddVBand="0" w:evenVBand="0" w:oddHBand="1" w:evenHBand="0" w:firstRowFirstColumn="0" w:firstRowLastColumn="0" w:lastRowFirstColumn="0" w:lastRowLastColumn="0"/>
               <w:rPr>
                 <w:rFonts w:ascii="Times New Roman" w:hAnsi="Times New Roman" w:cs="Times New Roman"/>
               </w:rPr>
             </w:pPr>
+            <w:r>
+              <w:rPr>
+                <w:rFonts w:ascii="Times New Roman" w:hAnsi="Times New Roman" w:cs="Times New Roman"/>
+              </w:rPr>
+              <w:t>Proprietario,</w:t>
+            </w:r>
+          </w:p>
+          <w:p>
+            <w:pPr>
+              <w:jc w:val="center"/>
+              <w:cnfStyle w:val="000000100000" w:firstRow="0" w:lastRow="0" w:firstColumn="0" w:lastColumn="0" w:oddVBand="0" w:evenVBand="0" w:oddHBand="1" w:evenHBand="0" w:firstRowFirstColumn="0" w:firstRowLastColumn="0" w:lastRowFirstColumn="0" w:lastRowLastColumn="0"/>
+              <w:rPr>
+                <w:rFonts w:ascii="Times New Roman" w:hAnsi="Times New Roman" w:cs="Times New Roman"/>
+              </w:rPr>
+            </w:pPr>
+            <w:r>
+              <w:rPr>
+                <w:rFonts w:ascii="Times New Roman" w:hAnsi="Times New Roman" w:cs="Times New Roman"/>
+              </w:rPr>
+              <w:t>Ristorante, Avventore,</w:t>
+            </w:r>
+          </w:p>
+          <w:p>
+            <w:pPr>
+              <w:jc w:val="center"/>
+              <w:cnfStyle w:val="000000100000" w:firstRow="0" w:lastRow="0" w:firstColumn="0" w:lastColumn="0" w:oddVBand="0" w:evenVBand="0" w:oddHBand="1" w:evenHBand="0" w:firstRowFirstColumn="0" w:firstRowLastColumn="0" w:lastRowFirstColumn="0" w:lastRowLastColumn="0"/>
+              <w:rPr>
+                <w:rFonts w:ascii="Times New Roman" w:hAnsi="Times New Roman" w:cs="Times New Roman"/>
+              </w:rPr>
+            </w:pPr>
+            <w:r>
+              <w:rPr>
+                <w:rFonts w:ascii="Times New Roman" w:hAnsi="Times New Roman" w:cs="Times New Roman"/>
+              </w:rPr>
+              <w:t>Caso</w:t>
+            </w:r>
           </w:p>
         </w:tc>
       </w:tr>
@@ -25838,6 +26110,75 @@
               <w:jc w:val="center"/>
               <w:rPr>
                 <w:rFonts w:ascii="Times New Roman" w:hAnsi="Times New Roman" w:cs="Times New Roman"/>
+                <w:b w:val="0"/>
+                <w:bCs w:val="0"/>
+              </w:rPr>
+            </w:pPr>
+            <w:r>
+              <w:rPr>
+                <w:rFonts w:ascii="Times New Roman" w:hAnsi="Times New Roman" w:cs="Times New Roman"/>
+              </w:rPr>
+              <w:lastRenderedPageBreak/>
+              <w:t xml:space="preserve">Casi positivi </w:t>
+            </w:r>
+          </w:p>
+          <w:p>
+            <w:pPr>
+              <w:jc w:val="center"/>
+              <w:rPr>
+                <w:rFonts w:ascii="Times New Roman" w:hAnsi="Times New Roman" w:cs="Times New Roman"/>
+              </w:rPr>
+            </w:pPr>
+            <w:r>
+              <w:rPr>
+                <w:rFonts w:ascii="Times New Roman" w:hAnsi="Times New Roman" w:cs="Times New Roman"/>
+              </w:rPr>
+              <w:t>annuali</w:t>
+            </w:r>
+            <w:r>
+              <w:rPr>
+                <w:rFonts w:ascii="Times New Roman" w:hAnsi="Times New Roman" w:cs="Times New Roman"/>
+              </w:rPr>
+              <w:t xml:space="preserve"> </w:t>
+            </w:r>
+          </w:p>
+          <w:p>
+            <w:pPr>
+              <w:jc w:val="center"/>
+              <w:rPr>
+                <w:rFonts w:ascii="Times New Roman" w:hAnsi="Times New Roman" w:cs="Times New Roman"/>
+                <w:b w:val="0"/>
+                <w:bCs w:val="0"/>
+              </w:rPr>
+            </w:pPr>
+            <w:r>
+              <w:rPr>
+                <w:rFonts w:ascii="Times New Roman" w:hAnsi="Times New Roman" w:cs="Times New Roman"/>
+              </w:rPr>
+              <w:t xml:space="preserve">per tutti i ristoranti </w:t>
+            </w:r>
+          </w:p>
+          <w:p>
+            <w:pPr>
+              <w:jc w:val="center"/>
+              <w:rPr>
+                <w:rFonts w:ascii="Times New Roman" w:hAnsi="Times New Roman" w:cs="Times New Roman"/>
+                <w:b w:val="0"/>
+                <w:bCs w:val="0"/>
+              </w:rPr>
+            </w:pPr>
+            <w:r>
+              <w:rPr>
+                <w:rFonts w:ascii="Times New Roman" w:hAnsi="Times New Roman" w:cs="Times New Roman"/>
+              </w:rPr>
+              <w:t>di un proprietario</w:t>
+            </w:r>
+          </w:p>
+          <w:p>
+            <w:pPr>
+              <w:jc w:val="center"/>
+              <w:rPr>
+                <w:rFonts w:ascii="Times New Roman" w:hAnsi="Times New Roman" w:cs="Times New Roman"/>
               </w:rPr>
             </w:pPr>
           </w:p>
@@ -25855,11 +26196,60 @@
           </w:tcPr>
           <w:p>
             <w:pPr>
+              <w:jc w:val="both"/>
               <w:cnfStyle w:val="000000000000" w:firstRow="0" w:lastRow="0" w:firstColumn="0" w:lastColumn="0" w:oddVBand="0" w:evenVBand="0" w:oddHBand="0" w:evenHBand="0" w:firstRowFirstColumn="0" w:firstRowLastColumn="0" w:lastRowFirstColumn="0" w:lastRowLastColumn="0"/>
               <w:rPr>
                 <w:rFonts w:ascii="Times New Roman" w:hAnsi="Times New Roman" w:cs="Times New Roman"/>
               </w:rPr>
             </w:pPr>
+            <w:r>
+              <w:rPr>
+                <w:rFonts w:ascii="Times New Roman" w:hAnsi="Times New Roman" w:cs="Times New Roman"/>
+              </w:rPr>
+              <w:t xml:space="preserve">La query, dato un determinato proprietario e specificato un </w:t>
+            </w:r>
+            <w:r>
+              <w:rPr>
+                <w:rFonts w:ascii="Times New Roman" w:hAnsi="Times New Roman" w:cs="Times New Roman"/>
+              </w:rPr>
+              <w:t>anno</w:t>
+            </w:r>
+            <w:r>
+              <w:rPr>
+                <w:rFonts w:ascii="Times New Roman" w:hAnsi="Times New Roman" w:cs="Times New Roman"/>
+              </w:rPr>
+              <w:t xml:space="preserve">, calcola il numero </w:t>
+            </w:r>
+            <w:r>
+              <w:rPr>
+                <w:rFonts w:ascii="Times New Roman" w:hAnsi="Times New Roman" w:cs="Times New Roman"/>
+              </w:rPr>
+              <w:t>annuale</w:t>
+            </w:r>
+            <w:r>
+              <w:rPr>
+                <w:rFonts w:ascii="Times New Roman" w:hAnsi="Times New Roman" w:cs="Times New Roman"/>
+              </w:rPr>
+              <w:t xml:space="preserve"> totale di avventori </w:t>
+            </w:r>
+            <w:r>
+              <w:rPr>
+                <w:rFonts w:ascii="Times New Roman" w:hAnsi="Times New Roman" w:cs="Times New Roman"/>
+              </w:rPr>
+              <w:t xml:space="preserve">risultato </w:t>
+            </w:r>
+            <w:r>
+              <w:rPr>
+                <w:rFonts w:ascii="Times New Roman" w:hAnsi="Times New Roman" w:cs="Times New Roman"/>
+              </w:rPr>
+              <w:t>positivi nei ristoranti da lui amministrati</w:t>
+            </w:r>
+            <w:r>
+              <w:rPr>
+                <w:rFonts w:ascii="Times New Roman" w:hAnsi="Times New Roman" w:cs="Times New Roman"/>
+              </w:rPr>
+              <w:t>.</w:t>
+            </w:r>
           </w:p>
         </w:tc>
         <w:tc>
@@ -25875,11 +26265,40 @@
           </w:tcPr>
           <w:p>
             <w:pPr>
+              <w:jc w:val="center"/>
               <w:cnfStyle w:val="000000000000" w:firstRow="0" w:lastRow="0" w:firstColumn="0" w:lastColumn="0" w:oddVBand="0" w:evenVBand="0" w:oddHBand="0" w:evenHBand="0" w:firstRowFirstColumn="0" w:firstRowLastColumn="0" w:lastRowFirstColumn="0" w:lastRowLastColumn="0"/>
               <w:rPr>
                 <w:rFonts w:ascii="Times New Roman" w:hAnsi="Times New Roman" w:cs="Times New Roman"/>
               </w:rPr>
             </w:pPr>
+            <w:r>
+              <w:rPr>
+                <w:rFonts w:ascii="Times New Roman" w:hAnsi="Times New Roman" w:cs="Times New Roman"/>
+              </w:rPr>
+              <w:t xml:space="preserve">Può essere eseguita </w:t>
+            </w:r>
+            <w:r>
+              <w:rPr>
+                <w:rFonts w:ascii="Times New Roman" w:hAnsi="Times New Roman" w:cs="Times New Roman"/>
+                <w:i/>
+                <w:iCs/>
+              </w:rPr>
+              <w:t>annualmente</w:t>
+            </w:r>
+            <w:r>
+              <w:rPr>
+                <w:rFonts w:ascii="Times New Roman" w:hAnsi="Times New Roman" w:cs="Times New Roman"/>
+              </w:rPr>
+              <w:t xml:space="preserve"> ma anche </w:t>
+            </w:r>
+            <w:r>
+              <w:rPr>
+                <w:rFonts w:ascii="Times New Roman" w:hAnsi="Times New Roman" w:cs="Times New Roman"/>
+                <w:i/>
+                <w:iCs/>
+              </w:rPr>
+              <w:t>mensilmente</w:t>
+            </w:r>
           </w:p>
         </w:tc>
         <w:tc>
@@ -25894,11 +26313,48 @@
           </w:tcPr>
           <w:p>
             <w:pPr>
+              <w:jc w:val="center"/>
               <w:cnfStyle w:val="000000000000" w:firstRow="0" w:lastRow="0" w:firstColumn="0" w:lastColumn="0" w:oddVBand="0" w:evenVBand="0" w:oddHBand="0" w:evenHBand="0" w:firstRowFirstColumn="0" w:firstRowLastColumn="0" w:lastRowFirstColumn="0" w:lastRowLastColumn="0"/>
               <w:rPr>
                 <w:rFonts w:ascii="Times New Roman" w:hAnsi="Times New Roman" w:cs="Times New Roman"/>
               </w:rPr>
             </w:pPr>
+            <w:r>
+              <w:rPr>
+                <w:rFonts w:ascii="Times New Roman" w:hAnsi="Times New Roman" w:cs="Times New Roman"/>
+              </w:rPr>
+              <w:t>Proprietario,</w:t>
+            </w:r>
+          </w:p>
+          <w:p>
+            <w:pPr>
+              <w:jc w:val="center"/>
+              <w:cnfStyle w:val="000000000000" w:firstRow="0" w:lastRow="0" w:firstColumn="0" w:lastColumn="0" w:oddVBand="0" w:evenVBand="0" w:oddHBand="0" w:evenHBand="0" w:firstRowFirstColumn="0" w:firstRowLastColumn="0" w:lastRowFirstColumn="0" w:lastRowLastColumn="0"/>
+              <w:rPr>
+                <w:rFonts w:ascii="Times New Roman" w:hAnsi="Times New Roman" w:cs="Times New Roman"/>
+              </w:rPr>
+            </w:pPr>
+            <w:r>
+              <w:rPr>
+                <w:rFonts w:ascii="Times New Roman" w:hAnsi="Times New Roman" w:cs="Times New Roman"/>
+              </w:rPr>
+              <w:t>Ristorante, Avventore,</w:t>
+            </w:r>
+          </w:p>
+          <w:p>
+            <w:pPr>
+              <w:jc w:val="center"/>
+              <w:cnfStyle w:val="000000000000" w:firstRow="0" w:lastRow="0" w:firstColumn="0" w:lastColumn="0" w:oddVBand="0" w:evenVBand="0" w:oddHBand="0" w:evenHBand="0" w:firstRowFirstColumn="0" w:firstRowLastColumn="0" w:lastRowFirstColumn="0" w:lastRowLastColumn="0"/>
+              <w:rPr>
+                <w:rFonts w:ascii="Times New Roman" w:hAnsi="Times New Roman" w:cs="Times New Roman"/>
+              </w:rPr>
+            </w:pPr>
+            <w:r>
+              <w:rPr>
+                <w:rFonts w:ascii="Times New Roman" w:hAnsi="Times New Roman" w:cs="Times New Roman"/>
+              </w:rPr>
+              <w:t>Caso</w:t>
+            </w:r>
           </w:p>
         </w:tc>
       </w:tr>
@@ -25925,11 +26381,11 @@
                 <w:rFonts w:ascii="Times New Roman" w:hAnsi="Times New Roman" w:cs="Times New Roman"/>
               </w:rPr>
             </w:pPr>
-            <w:r>
-              <w:rPr>
-                <w:rFonts w:ascii="Times New Roman" w:hAnsi="Times New Roman" w:cs="Times New Roman"/>
-              </w:rPr>
-              <w:lastRenderedPageBreak/>
+            <w:bookmarkStart w:id="48" w:name="_Hlk92375297"/>
+            <w:r>
+              <w:rPr>
+                <w:rFonts w:ascii="Times New Roman" w:hAnsi="Times New Roman" w:cs="Times New Roman"/>
+              </w:rPr>
               <w:t>Informazioni su</w:t>
             </w:r>
             <w:r>
@@ -26098,6 +26554,7 @@
           </w:p>
         </w:tc>
       </w:tr>
+      <w:bookmarkEnd w:id="48"/>
       <w:tr>
         <w:trPr>
           <w:trHeight w:val="1408"/>
@@ -26120,6 +26577,18 @@
                 <w:rFonts w:ascii="Times New Roman" w:hAnsi="Times New Roman" w:cs="Times New Roman"/>
               </w:rPr>
             </w:pPr>
+            <w:r>
+              <w:rPr>
+                <w:rFonts w:ascii="Times New Roman" w:hAnsi="Times New Roman" w:cs="Times New Roman"/>
+              </w:rPr>
+              <w:t xml:space="preserve">Informazioni sugli avventori risultati positivi in </w:t>
+            </w:r>
+            <w:r>
+              <w:rPr>
+                <w:rFonts w:ascii="Times New Roman" w:hAnsi="Times New Roman" w:cs="Times New Roman"/>
+              </w:rPr>
+              <w:t>tutti i ristoranti di un proprietario</w:t>
+            </w:r>
           </w:p>
         </w:tc>
         <w:tc>
@@ -26141,6 +26610,42 @@
                 <w:rFonts w:ascii="Times New Roman" w:hAnsi="Times New Roman" w:cs="Times New Roman"/>
               </w:rPr>
             </w:pPr>
+            <w:r>
+              <w:rPr>
+                <w:rFonts w:ascii="Times New Roman" w:hAnsi="Times New Roman" w:cs="Times New Roman"/>
+              </w:rPr>
+              <w:t>La query, dato</w:t>
+            </w:r>
+            <w:r>
+              <w:rPr>
+                <w:rFonts w:ascii="Times New Roman" w:hAnsi="Times New Roman" w:cs="Times New Roman"/>
+              </w:rPr>
+              <w:t xml:space="preserve"> un determinato</w:t>
+            </w:r>
+            <w:r>
+              <w:rPr>
+                <w:rFonts w:ascii="Times New Roman" w:hAnsi="Times New Roman" w:cs="Times New Roman"/>
+              </w:rPr>
+              <w:t xml:space="preserve"> </w:t>
+            </w:r>
+            <w:r>
+              <w:rPr>
+                <w:rFonts w:ascii="Times New Roman" w:hAnsi="Times New Roman" w:cs="Times New Roman"/>
+              </w:rPr>
+              <w:t>proprietario</w:t>
+            </w:r>
+            <w:r>
+              <w:rPr>
+                <w:rFonts w:ascii="Times New Roman" w:hAnsi="Times New Roman" w:cs="Times New Roman"/>
+              </w:rPr>
+              <w:t>, permette di visualizzare l’anagrafica e alcune informazioni sul relativo caso di tutti gli avventori risultati positivi ne</w:t>
+            </w:r>
+            <w:r>
+              <w:rPr>
+                <w:rFonts w:ascii="Times New Roman" w:hAnsi="Times New Roman" w:cs="Times New Roman"/>
+              </w:rPr>
+              <w:t>i ristoranti da lui amministrati.</w:t>
+            </w:r>
           </w:p>
         </w:tc>
         <w:tc>
@@ -26162,6 +26667,20 @@
                 <w:rFonts w:ascii="Times New Roman" w:hAnsi="Times New Roman" w:cs="Times New Roman"/>
               </w:rPr>
             </w:pPr>
+            <w:r>
+              <w:rPr>
+                <w:rFonts w:ascii="Times New Roman" w:hAnsi="Times New Roman" w:cs="Times New Roman"/>
+              </w:rPr>
+              <w:t xml:space="preserve">Può essere eseguita </w:t>
+            </w:r>
+            <w:r>
+              <w:rPr>
+                <w:rFonts w:ascii="Times New Roman" w:hAnsi="Times New Roman" w:cs="Times New Roman"/>
+                <w:i/>
+                <w:iCs/>
+              </w:rPr>
+              <w:t>giornalmente</w:t>
+            </w:r>
           </w:p>
         </w:tc>
         <w:tc>
@@ -26182,6 +26701,383 @@
                 <w:rFonts w:ascii="Times New Roman" w:hAnsi="Times New Roman" w:cs="Times New Roman"/>
               </w:rPr>
             </w:pPr>
+            <w:r>
+              <w:rPr>
+                <w:rFonts w:ascii="Times New Roman" w:hAnsi="Times New Roman" w:cs="Times New Roman"/>
+              </w:rPr>
+              <w:t>Proprietario,</w:t>
+            </w:r>
+          </w:p>
+          <w:p>
+            <w:pPr>
+              <w:jc w:val="center"/>
+              <w:cnfStyle w:val="000000000000" w:firstRow="0" w:lastRow="0" w:firstColumn="0" w:lastColumn="0" w:oddVBand="0" w:evenVBand="0" w:oddHBand="0" w:evenHBand="0" w:firstRowFirstColumn="0" w:firstRowLastColumn="0" w:lastRowFirstColumn="0" w:lastRowLastColumn="0"/>
+              <w:rPr>
+                <w:rFonts w:ascii="Times New Roman" w:hAnsi="Times New Roman" w:cs="Times New Roman"/>
+              </w:rPr>
+            </w:pPr>
+            <w:r>
+              <w:rPr>
+                <w:rFonts w:ascii="Times New Roman" w:hAnsi="Times New Roman" w:cs="Times New Roman"/>
+              </w:rPr>
+              <w:t>Ristorante, Avventore,</w:t>
+            </w:r>
+          </w:p>
+          <w:p>
+            <w:pPr>
+              <w:jc w:val="center"/>
+              <w:cnfStyle w:val="000000000000" w:firstRow="0" w:lastRow="0" w:firstColumn="0" w:lastColumn="0" w:oddVBand="0" w:evenVBand="0" w:oddHBand="0" w:evenHBand="0" w:firstRowFirstColumn="0" w:firstRowLastColumn="0" w:lastRowFirstColumn="0" w:lastRowLastColumn="0"/>
+              <w:rPr>
+                <w:rFonts w:ascii="Times New Roman" w:hAnsi="Times New Roman" w:cs="Times New Roman"/>
+              </w:rPr>
+            </w:pPr>
+            <w:r>
+              <w:rPr>
+                <w:rFonts w:ascii="Times New Roman" w:hAnsi="Times New Roman" w:cs="Times New Roman"/>
+              </w:rPr>
+              <w:t>Caso</w:t>
+            </w:r>
+          </w:p>
+        </w:tc>
+      </w:tr>
+      <w:tr>
+        <w:trPr>
+          <w:cnfStyle w:val="000000100000" w:firstRow="0" w:lastRow="0" w:firstColumn="0" w:lastColumn="0" w:oddVBand="0" w:evenVBand="0" w:oddHBand="1" w:evenHBand="0" w:firstRowFirstColumn="0" w:firstRowLastColumn="0" w:lastRowFirstColumn="0" w:lastRowLastColumn="0"/>
+          <w:trHeight w:val="1408"/>
+        </w:trPr>
+        <w:tc>
+          <w:tcPr>
+            <w:cnfStyle w:val="001000000000" w:firstRow="0" w:lastRow="0" w:firstColumn="1" w:lastColumn="0" w:oddVBand="0" w:evenVBand="0" w:oddHBand="0" w:evenHBand="0" w:firstRowFirstColumn="0" w:firstRowLastColumn="0" w:lastRowFirstColumn="0" w:lastRowLastColumn="0"/>
+            <w:tcW w:w="2410" w:type="dxa"/>
+            <w:tcBorders>
+              <w:top w:val="single" w:sz="4" w:space="0" w:color="A5A5A5" w:themeColor="accent3"/>
+              <w:bottom w:val="single" w:sz="4" w:space="0" w:color="A5A5A5" w:themeColor="accent3"/>
+              <w:right w:val="single" w:sz="4" w:space="0" w:color="A5A5A5" w:themeColor="accent3"/>
+            </w:tcBorders>
+            <w:vAlign w:val="center"/>
+          </w:tcPr>
+          <w:p>
+            <w:pPr>
+              <w:jc w:val="center"/>
+              <w:rPr>
+                <w:rFonts w:ascii="Times New Roman" w:hAnsi="Times New Roman" w:cs="Times New Roman"/>
+              </w:rPr>
+            </w:pPr>
+            <w:r>
+              <w:rPr>
+                <w:rFonts w:ascii="Times New Roman" w:hAnsi="Times New Roman" w:cs="Times New Roman"/>
+              </w:rPr>
+              <w:t xml:space="preserve">Informazioni </w:t>
+            </w:r>
+            <w:r>
+              <w:rPr>
+                <w:rFonts w:ascii="Times New Roman" w:hAnsi="Times New Roman" w:cs="Times New Roman"/>
+              </w:rPr>
+              <w:t xml:space="preserve">sui camerieri </w:t>
+            </w:r>
+            <w:r>
+              <w:rPr>
+                <w:rFonts w:ascii="Times New Roman" w:hAnsi="Times New Roman" w:cs="Times New Roman"/>
+              </w:rPr>
+              <w:t>risultati positivi in un ristorante</w:t>
+            </w:r>
+          </w:p>
+        </w:tc>
+        <w:tc>
+          <w:tcPr>
+            <w:tcW w:w="3402" w:type="dxa"/>
+            <w:tcBorders>
+              <w:top w:val="single" w:sz="4" w:space="0" w:color="A5A5A5" w:themeColor="accent3"/>
+              <w:left w:val="single" w:sz="4" w:space="0" w:color="A5A5A5" w:themeColor="accent3"/>
+              <w:bottom w:val="single" w:sz="4" w:space="0" w:color="A5A5A5" w:themeColor="accent3"/>
+              <w:right w:val="single" w:sz="4" w:space="0" w:color="A5A5A5" w:themeColor="accent3"/>
+            </w:tcBorders>
+            <w:vAlign w:val="center"/>
+          </w:tcPr>
+          <w:p>
+            <w:pPr>
+              <w:jc w:val="both"/>
+              <w:cnfStyle w:val="000000100000" w:firstRow="0" w:lastRow="0" w:firstColumn="0" w:lastColumn="0" w:oddVBand="0" w:evenVBand="0" w:oddHBand="1" w:evenHBand="0" w:firstRowFirstColumn="0" w:firstRowLastColumn="0" w:lastRowFirstColumn="0" w:lastRowLastColumn="0"/>
+              <w:rPr>
+                <w:rFonts w:ascii="Times New Roman" w:hAnsi="Times New Roman" w:cs="Times New Roman"/>
+              </w:rPr>
+            </w:pPr>
+            <w:r>
+              <w:rPr>
+                <w:rFonts w:ascii="Times New Roman" w:hAnsi="Times New Roman" w:cs="Times New Roman"/>
+              </w:rPr>
+              <w:t>La query</w:t>
+            </w:r>
+            <w:r>
+              <w:rPr>
+                <w:rFonts w:ascii="Times New Roman" w:hAnsi="Times New Roman" w:cs="Times New Roman"/>
+              </w:rPr>
+              <w:t>, dato un ristorante,</w:t>
+            </w:r>
+            <w:r>
+              <w:rPr>
+                <w:rFonts w:ascii="Times New Roman" w:hAnsi="Times New Roman" w:cs="Times New Roman"/>
+              </w:rPr>
+              <w:t xml:space="preserve"> </w:t>
+            </w:r>
+            <w:r>
+              <w:rPr>
+                <w:rFonts w:ascii="Times New Roman" w:hAnsi="Times New Roman" w:cs="Times New Roman"/>
+              </w:rPr>
+              <w:t xml:space="preserve">permette di visualizzare l’anagrafica e alcune informazioni sul relativo caso di tutti </w:t>
+            </w:r>
+            <w:r>
+              <w:rPr>
+                <w:rFonts w:ascii="Times New Roman" w:hAnsi="Times New Roman" w:cs="Times New Roman"/>
+              </w:rPr>
+              <w:t>i camerieri</w:t>
+            </w:r>
+            <w:r>
+              <w:rPr>
+                <w:rFonts w:ascii="Times New Roman" w:hAnsi="Times New Roman" w:cs="Times New Roman"/>
+              </w:rPr>
+              <w:t xml:space="preserve"> risultati positivi </w:t>
+            </w:r>
+            <w:r>
+              <w:rPr>
+                <w:rFonts w:ascii="Times New Roman" w:hAnsi="Times New Roman" w:cs="Times New Roman"/>
+              </w:rPr>
+              <w:t xml:space="preserve">nel </w:t>
+            </w:r>
+            <w:r>
+              <w:rPr>
+                <w:rFonts w:ascii="Times New Roman" w:hAnsi="Times New Roman" w:cs="Times New Roman"/>
+              </w:rPr>
+              <w:t>ristorante.</w:t>
+            </w:r>
+          </w:p>
+        </w:tc>
+        <w:tc>
+          <w:tcPr>
+            <w:tcW w:w="1985" w:type="dxa"/>
+            <w:tcBorders>
+              <w:top w:val="single" w:sz="4" w:space="0" w:color="A5A5A5" w:themeColor="accent3"/>
+              <w:left w:val="single" w:sz="4" w:space="0" w:color="A5A5A5" w:themeColor="accent3"/>
+              <w:bottom w:val="single" w:sz="4" w:space="0" w:color="A5A5A5" w:themeColor="accent3"/>
+              <w:right w:val="single" w:sz="4" w:space="0" w:color="A5A5A5" w:themeColor="accent3"/>
+            </w:tcBorders>
+            <w:vAlign w:val="center"/>
+          </w:tcPr>
+          <w:p>
+            <w:pPr>
+              <w:jc w:val="center"/>
+              <w:cnfStyle w:val="000000100000" w:firstRow="0" w:lastRow="0" w:firstColumn="0" w:lastColumn="0" w:oddVBand="0" w:evenVBand="0" w:oddHBand="1" w:evenHBand="0" w:firstRowFirstColumn="0" w:firstRowLastColumn="0" w:lastRowFirstColumn="0" w:lastRowLastColumn="0"/>
+              <w:rPr>
+                <w:rFonts w:ascii="Times New Roman" w:hAnsi="Times New Roman" w:cs="Times New Roman"/>
+              </w:rPr>
+            </w:pPr>
+            <w:r>
+              <w:rPr>
+                <w:rFonts w:ascii="Times New Roman" w:hAnsi="Times New Roman" w:cs="Times New Roman"/>
+              </w:rPr>
+              <w:t xml:space="preserve">Può essere eseguita </w:t>
+            </w:r>
+            <w:r>
+              <w:rPr>
+                <w:rFonts w:ascii="Times New Roman" w:hAnsi="Times New Roman" w:cs="Times New Roman"/>
+                <w:i/>
+                <w:iCs/>
+              </w:rPr>
+              <w:t>giornalmente</w:t>
+            </w:r>
+          </w:p>
+        </w:tc>
+        <w:tc>
+          <w:tcPr>
+            <w:tcW w:w="2136" w:type="dxa"/>
+            <w:tcBorders>
+              <w:top w:val="single" w:sz="4" w:space="0" w:color="A5A5A5" w:themeColor="accent3"/>
+              <w:left w:val="single" w:sz="4" w:space="0" w:color="A5A5A5" w:themeColor="accent3"/>
+              <w:bottom w:val="single" w:sz="4" w:space="0" w:color="A5A5A5" w:themeColor="accent3"/>
+            </w:tcBorders>
+            <w:vAlign w:val="center"/>
+          </w:tcPr>
+          <w:p>
+            <w:pPr>
+              <w:jc w:val="center"/>
+              <w:cnfStyle w:val="000000100000" w:firstRow="0" w:lastRow="0" w:firstColumn="0" w:lastColumn="0" w:oddVBand="0" w:evenVBand="0" w:oddHBand="1" w:evenHBand="0" w:firstRowFirstColumn="0" w:firstRowLastColumn="0" w:lastRowFirstColumn="0" w:lastRowLastColumn="0"/>
+              <w:rPr>
+                <w:rFonts w:ascii="Times New Roman" w:hAnsi="Times New Roman" w:cs="Times New Roman"/>
+              </w:rPr>
+            </w:pPr>
+            <w:r>
+              <w:rPr>
+                <w:rFonts w:ascii="Times New Roman" w:hAnsi="Times New Roman" w:cs="Times New Roman"/>
+              </w:rPr>
+              <w:t xml:space="preserve">Ristorante, </w:t>
+            </w:r>
+            <w:r>
+              <w:rPr>
+                <w:rFonts w:ascii="Times New Roman" w:hAnsi="Times New Roman" w:cs="Times New Roman"/>
+              </w:rPr>
+              <w:t>Cameriere</w:t>
+            </w:r>
+            <w:r>
+              <w:rPr>
+                <w:rFonts w:ascii="Times New Roman" w:hAnsi="Times New Roman" w:cs="Times New Roman"/>
+              </w:rPr>
+              <w:t>,</w:t>
+            </w:r>
+          </w:p>
+          <w:p>
+            <w:pPr>
+              <w:jc w:val="center"/>
+              <w:cnfStyle w:val="000000100000" w:firstRow="0" w:lastRow="0" w:firstColumn="0" w:lastColumn="0" w:oddVBand="0" w:evenVBand="0" w:oddHBand="1" w:evenHBand="0" w:firstRowFirstColumn="0" w:firstRowLastColumn="0" w:lastRowFirstColumn="0" w:lastRowLastColumn="0"/>
+              <w:rPr>
+                <w:rFonts w:ascii="Times New Roman" w:hAnsi="Times New Roman" w:cs="Times New Roman"/>
+              </w:rPr>
+            </w:pPr>
+            <w:r>
+              <w:rPr>
+                <w:rFonts w:ascii="Times New Roman" w:hAnsi="Times New Roman" w:cs="Times New Roman"/>
+              </w:rPr>
+              <w:t>Caso</w:t>
+            </w:r>
+          </w:p>
+        </w:tc>
+      </w:tr>
+      <w:tr>
+        <w:trPr>
+          <w:trHeight w:val="1721"/>
+        </w:trPr>
+        <w:tc>
+          <w:tcPr>
+            <w:cnfStyle w:val="001000000000" w:firstRow="0" w:lastRow="0" w:firstColumn="1" w:lastColumn="0" w:oddVBand="0" w:evenVBand="0" w:oddHBand="0" w:evenHBand="0" w:firstRowFirstColumn="0" w:firstRowLastColumn="0" w:lastRowFirstColumn="0" w:lastRowLastColumn="0"/>
+            <w:tcW w:w="2410" w:type="dxa"/>
+            <w:tcBorders>
+              <w:top w:val="single" w:sz="4" w:space="0" w:color="A5A5A5" w:themeColor="accent3"/>
+              <w:bottom w:val="single" w:sz="4" w:space="0" w:color="A5A5A5" w:themeColor="accent3"/>
+              <w:right w:val="single" w:sz="4" w:space="0" w:color="A5A5A5" w:themeColor="accent3"/>
+            </w:tcBorders>
+            <w:vAlign w:val="center"/>
+          </w:tcPr>
+          <w:p>
+            <w:pPr>
+              <w:jc w:val="center"/>
+              <w:rPr>
+                <w:rFonts w:ascii="Times New Roman" w:hAnsi="Times New Roman" w:cs="Times New Roman"/>
+              </w:rPr>
+            </w:pPr>
+            <w:r>
+              <w:rPr>
+                <w:rFonts w:ascii="Times New Roman" w:hAnsi="Times New Roman" w:cs="Times New Roman"/>
+              </w:rPr>
+              <w:t>Avventori positivi con o senza green pass</w:t>
+            </w:r>
+          </w:p>
+        </w:tc>
+        <w:tc>
+          <w:tcPr>
+            <w:tcW w:w="3402" w:type="dxa"/>
+            <w:tcBorders>
+              <w:top w:val="single" w:sz="4" w:space="0" w:color="A5A5A5" w:themeColor="accent3"/>
+              <w:left w:val="single" w:sz="4" w:space="0" w:color="A5A5A5" w:themeColor="accent3"/>
+              <w:bottom w:val="single" w:sz="4" w:space="0" w:color="A5A5A5" w:themeColor="accent3"/>
+              <w:right w:val="single" w:sz="4" w:space="0" w:color="A5A5A5" w:themeColor="accent3"/>
+            </w:tcBorders>
+            <w:vAlign w:val="center"/>
+          </w:tcPr>
+          <w:p>
+            <w:pPr>
+              <w:jc w:val="both"/>
+              <w:cnfStyle w:val="000000000000" w:firstRow="0" w:lastRow="0" w:firstColumn="0" w:lastColumn="0" w:oddVBand="0" w:evenVBand="0" w:oddHBand="0" w:evenHBand="0" w:firstRowFirstColumn="0" w:firstRowLastColumn="0" w:lastRowFirstColumn="0" w:lastRowLastColumn="0"/>
+              <w:rPr>
+                <w:rFonts w:ascii="Times New Roman" w:hAnsi="Times New Roman" w:cs="Times New Roman"/>
+              </w:rPr>
+            </w:pPr>
+            <w:r>
+              <w:rPr>
+                <w:rFonts w:ascii="Times New Roman" w:hAnsi="Times New Roman" w:cs="Times New Roman"/>
+              </w:rPr>
+              <w:t>La query</w:t>
+            </w:r>
+            <w:r>
+              <w:rPr>
+                <w:rFonts w:ascii="Times New Roman" w:hAnsi="Times New Roman" w:cs="Times New Roman"/>
+              </w:rPr>
+              <w:t xml:space="preserve"> mostra il numero complessivo totale di casi di avventori risultati positivi che possiedono green pass. Lo stesso per gli avventori risultati positivi sprovvisti di green pass. </w:t>
+            </w:r>
+          </w:p>
+        </w:tc>
+        <w:tc>
+          <w:tcPr>
+            <w:tcW w:w="1985" w:type="dxa"/>
+            <w:tcBorders>
+              <w:top w:val="single" w:sz="4" w:space="0" w:color="A5A5A5" w:themeColor="accent3"/>
+              <w:left w:val="single" w:sz="4" w:space="0" w:color="A5A5A5" w:themeColor="accent3"/>
+              <w:bottom w:val="single" w:sz="4" w:space="0" w:color="A5A5A5" w:themeColor="accent3"/>
+              <w:right w:val="single" w:sz="4" w:space="0" w:color="A5A5A5" w:themeColor="accent3"/>
+            </w:tcBorders>
+            <w:vAlign w:val="center"/>
+          </w:tcPr>
+          <w:p>
+            <w:pPr>
+              <w:jc w:val="center"/>
+              <w:cnfStyle w:val="000000000000" w:firstRow="0" w:lastRow="0" w:firstColumn="0" w:lastColumn="0" w:oddVBand="0" w:evenVBand="0" w:oddHBand="0" w:evenHBand="0" w:firstRowFirstColumn="0" w:firstRowLastColumn="0" w:lastRowFirstColumn="0" w:lastRowLastColumn="0"/>
+              <w:rPr>
+                <w:rFonts w:ascii="Times New Roman" w:hAnsi="Times New Roman" w:cs="Times New Roman"/>
+              </w:rPr>
+            </w:pPr>
+            <w:r>
+              <w:rPr>
+                <w:rFonts w:ascii="Times New Roman" w:hAnsi="Times New Roman" w:cs="Times New Roman"/>
+              </w:rPr>
+              <w:t xml:space="preserve">Può essere eseguita </w:t>
+            </w:r>
+            <w:r>
+              <w:rPr>
+                <w:rFonts w:ascii="Times New Roman" w:hAnsi="Times New Roman" w:cs="Times New Roman"/>
+                <w:i/>
+                <w:iCs/>
+              </w:rPr>
+              <w:t>giornalmente</w:t>
+            </w:r>
+          </w:p>
+        </w:tc>
+        <w:tc>
+          <w:tcPr>
+            <w:tcW w:w="2136" w:type="dxa"/>
+            <w:tcBorders>
+              <w:top w:val="single" w:sz="4" w:space="0" w:color="A5A5A5" w:themeColor="accent3"/>
+              <w:left w:val="single" w:sz="4" w:space="0" w:color="A5A5A5" w:themeColor="accent3"/>
+              <w:bottom w:val="single" w:sz="4" w:space="0" w:color="A5A5A5" w:themeColor="accent3"/>
+            </w:tcBorders>
+            <w:vAlign w:val="center"/>
+          </w:tcPr>
+          <w:p>
+            <w:pPr>
+              <w:jc w:val="center"/>
+              <w:cnfStyle w:val="000000000000" w:firstRow="0" w:lastRow="0" w:firstColumn="0" w:lastColumn="0" w:oddVBand="0" w:evenVBand="0" w:oddHBand="0" w:evenHBand="0" w:firstRowFirstColumn="0" w:firstRowLastColumn="0" w:lastRowFirstColumn="0" w:lastRowLastColumn="0"/>
+              <w:rPr>
+                <w:rFonts w:ascii="Times New Roman" w:hAnsi="Times New Roman" w:cs="Times New Roman"/>
+              </w:rPr>
+            </w:pPr>
+            <w:r>
+              <w:rPr>
+                <w:rFonts w:ascii="Times New Roman" w:hAnsi="Times New Roman" w:cs="Times New Roman"/>
+              </w:rPr>
+              <w:t>Avventore,</w:t>
+            </w:r>
+          </w:p>
+          <w:p>
+            <w:pPr>
+              <w:jc w:val="center"/>
+              <w:cnfStyle w:val="000000000000" w:firstRow="0" w:lastRow="0" w:firstColumn="0" w:lastColumn="0" w:oddVBand="0" w:evenVBand="0" w:oddHBand="0" w:evenHBand="0" w:firstRowFirstColumn="0" w:firstRowLastColumn="0" w:lastRowFirstColumn="0" w:lastRowLastColumn="0"/>
+              <w:rPr>
+                <w:rFonts w:ascii="Times New Roman" w:hAnsi="Times New Roman" w:cs="Times New Roman"/>
+              </w:rPr>
+            </w:pPr>
+            <w:r>
+              <w:rPr>
+                <w:rFonts w:ascii="Times New Roman" w:hAnsi="Times New Roman" w:cs="Times New Roman"/>
+              </w:rPr>
+              <w:t>Caso</w:t>
+            </w:r>
           </w:p>
         </w:tc>
       </w:tr>
@@ -26212,7 +27108,7 @@
               <w:rPr>
                 <w:rFonts w:ascii="Times New Roman" w:hAnsi="Times New Roman" w:cs="Times New Roman"/>
               </w:rPr>
-              <w:t>Avventori positivi con o senza green pass</w:t>
+              <w:t>Numero di avventori medio per tavolata di un ristorante</w:t>
             </w:r>
           </w:p>
         </w:tc>
@@ -26239,13 +27135,7 @@
               <w:rPr>
                 <w:rFonts w:ascii="Times New Roman" w:hAnsi="Times New Roman" w:cs="Times New Roman"/>
               </w:rPr>
-              <w:t>La query</w:t>
-            </w:r>
-            <w:r>
-              <w:rPr>
-                <w:rFonts w:ascii="Times New Roman" w:hAnsi="Times New Roman" w:cs="Times New Roman"/>
-              </w:rPr>
-              <w:t xml:space="preserve"> mostra il numero complessivo totale di casi di avventori risultati positivi che possiedono green pass. Lo stesso per gli avventori risultati positivi sprovvisti di green pass. </w:t>
+              <w:t>La query, dato un determinato ristorante, mostra il numero di avventori medio per tavolata.</w:t>
             </w:r>
           </w:p>
         </w:tc>
@@ -26266,21 +27156,46 @@
               <w:cnfStyle w:val="000000100000" w:firstRow="0" w:lastRow="0" w:firstColumn="0" w:lastColumn="0" w:oddVBand="0" w:evenVBand="0" w:oddHBand="1" w:evenHBand="0" w:firstRowFirstColumn="0" w:firstRowLastColumn="0" w:lastRowFirstColumn="0" w:lastRowLastColumn="0"/>
               <w:rPr>
                 <w:rFonts w:ascii="Times New Roman" w:hAnsi="Times New Roman" w:cs="Times New Roman"/>
-              </w:rPr>
-            </w:pPr>
-            <w:r>
-              <w:rPr>
-                <w:rFonts w:ascii="Times New Roman" w:hAnsi="Times New Roman" w:cs="Times New Roman"/>
-              </w:rPr>
-              <w:t xml:space="preserve">Può essere eseguita </w:t>
-            </w:r>
-            <w:r>
-              <w:rPr>
-                <w:rFonts w:ascii="Times New Roman" w:hAnsi="Times New Roman" w:cs="Times New Roman"/>
                 <w:i/>
                 <w:iCs/>
+                <w:u w:val="single"/>
+              </w:rPr>
+            </w:pPr>
+            <w:r>
+              <w:rPr>
+                <w:rFonts w:ascii="Times New Roman" w:hAnsi="Times New Roman" w:cs="Times New Roman"/>
+              </w:rPr>
+              <w:t xml:space="preserve">Può essere eseguita </w:t>
+            </w:r>
+            <w:r>
+              <w:rPr>
+                <w:rFonts w:ascii="Times New Roman" w:hAnsi="Times New Roman" w:cs="Times New Roman"/>
+                <w:i/>
+                <w:iCs/>
               </w:rPr>
               <w:t>giornalmente</w:t>
+            </w:r>
+            <w:r>
+              <w:rPr>
+                <w:rFonts w:ascii="Times New Roman" w:hAnsi="Times New Roman" w:cs="Times New Roman"/>
+                <w:i/>
+                <w:iCs/>
+              </w:rPr>
+              <w:t xml:space="preserve"> </w:t>
+            </w:r>
+            <w:r>
+              <w:rPr>
+                <w:rFonts w:ascii="Times New Roman" w:hAnsi="Times New Roman" w:cs="Times New Roman"/>
+              </w:rPr>
+              <w:t xml:space="preserve">ma anche </w:t>
+            </w:r>
+            <w:r>
+              <w:rPr>
+                <w:rFonts w:ascii="Times New Roman" w:hAnsi="Times New Roman" w:cs="Times New Roman"/>
+                <w:i/>
+                <w:iCs/>
+              </w:rPr>
+              <w:t>mensilmente</w:t>
             </w:r>
           </w:p>
         </w:tc>
@@ -26306,7 +27221,7 @@
               <w:rPr>
                 <w:rFonts w:ascii="Times New Roman" w:hAnsi="Times New Roman" w:cs="Times New Roman"/>
               </w:rPr>
-              <w:t>Avventore,</w:t>
+              <w:t xml:space="preserve">Ristorante, Avventore, </w:t>
             </w:r>
           </w:p>
           <w:p>
@@ -26321,7 +27236,7 @@
               <w:rPr>
                 <w:rFonts w:ascii="Times New Roman" w:hAnsi="Times New Roman" w:cs="Times New Roman"/>
               </w:rPr>
-              <w:t>Caso</w:t>
+              <w:t>Tavolata</w:t>
             </w:r>
           </w:p>
         </w:tc>
@@ -26352,7 +27267,7 @@
               <w:rPr>
                 <w:rFonts w:ascii="Times New Roman" w:hAnsi="Times New Roman" w:cs="Times New Roman"/>
               </w:rPr>
-              <w:t>Numero di avventori medio per tavolata di un ristorante</w:t>
+              <w:t>Avventori e camerieri positivi in una stessa tavolata di un ristorante</w:t>
             </w:r>
           </w:p>
         </w:tc>
@@ -26379,25 +27294,25 @@
               <w:rPr>
                 <w:rFonts w:ascii="Times New Roman" w:hAnsi="Times New Roman" w:cs="Times New Roman"/>
               </w:rPr>
-              <w:t>La query</w:t>
-            </w:r>
-            <w:r>
-              <w:rPr>
-                <w:rFonts w:ascii="Times New Roman" w:hAnsi="Times New Roman" w:cs="Times New Roman"/>
-              </w:rPr>
-              <w:t>, dato un determinato ristorante,</w:t>
-            </w:r>
-            <w:r>
-              <w:rPr>
-                <w:rFonts w:ascii="Times New Roman" w:hAnsi="Times New Roman" w:cs="Times New Roman"/>
-              </w:rPr>
-              <w:t xml:space="preserve"> mostra il numero di avventori medio per tavolata</w:t>
-            </w:r>
-            <w:r>
-              <w:rPr>
-                <w:rFonts w:ascii="Times New Roman" w:hAnsi="Times New Roman" w:cs="Times New Roman"/>
-              </w:rPr>
-              <w:t>.</w:t>
+              <w:t>La query, dat</w:t>
+            </w:r>
+            <w:r>
+              <w:rPr>
+                <w:rFonts w:ascii="Times New Roman" w:hAnsi="Times New Roman" w:cs="Times New Roman"/>
+              </w:rPr>
+              <w:t>o un ristorante</w:t>
+            </w:r>
+            <w:r>
+              <w:rPr>
+                <w:rFonts w:ascii="Times New Roman" w:hAnsi="Times New Roman" w:cs="Times New Roman"/>
+              </w:rPr>
+              <w:t xml:space="preserve">, mostra </w:t>
+            </w:r>
+            <w:r>
+              <w:rPr>
+                <w:rFonts w:ascii="Times New Roman" w:hAnsi="Times New Roman" w:cs="Times New Roman"/>
+              </w:rPr>
+              <w:t xml:space="preserve">alcune informazioni sui possibili avventori e/o camerieri risultati positivi appartenenti ad una stessa tavolata. </w:t>
             </w:r>
           </w:p>
         </w:tc>
@@ -26418,46 +27333,21 @@
               <w:cnfStyle w:val="000000000000" w:firstRow="0" w:lastRow="0" w:firstColumn="0" w:lastColumn="0" w:oddVBand="0" w:evenVBand="0" w:oddHBand="0" w:evenHBand="0" w:firstRowFirstColumn="0" w:firstRowLastColumn="0" w:lastRowFirstColumn="0" w:lastRowLastColumn="0"/>
               <w:rPr>
                 <w:rFonts w:ascii="Times New Roman" w:hAnsi="Times New Roman" w:cs="Times New Roman"/>
+              </w:rPr>
+            </w:pPr>
+            <w:r>
+              <w:rPr>
+                <w:rFonts w:ascii="Times New Roman" w:hAnsi="Times New Roman" w:cs="Times New Roman"/>
+              </w:rPr>
+              <w:t xml:space="preserve">Può essere eseguita </w:t>
+            </w:r>
+            <w:r>
+              <w:rPr>
+                <w:rFonts w:ascii="Times New Roman" w:hAnsi="Times New Roman" w:cs="Times New Roman"/>
                 <w:i/>
                 <w:iCs/>
-                <w:u w:val="single"/>
-              </w:rPr>
-            </w:pPr>
-            <w:r>
-              <w:rPr>
-                <w:rFonts w:ascii="Times New Roman" w:hAnsi="Times New Roman" w:cs="Times New Roman"/>
-              </w:rPr>
-              <w:t xml:space="preserve">Può essere eseguita </w:t>
-            </w:r>
-            <w:r>
-              <w:rPr>
-                <w:rFonts w:ascii="Times New Roman" w:hAnsi="Times New Roman" w:cs="Times New Roman"/>
-                <w:i/>
-                <w:iCs/>
               </w:rPr>
               <w:t>giornalmente</w:t>
-            </w:r>
-            <w:r>
-              <w:rPr>
-                <w:rFonts w:ascii="Times New Roman" w:hAnsi="Times New Roman" w:cs="Times New Roman"/>
-                <w:i/>
-                <w:iCs/>
-              </w:rPr>
-              <w:t xml:space="preserve"> </w:t>
-            </w:r>
-            <w:r>
-              <w:rPr>
-                <w:rFonts w:ascii="Times New Roman" w:hAnsi="Times New Roman" w:cs="Times New Roman"/>
-              </w:rPr>
-              <w:t xml:space="preserve">ma anche </w:t>
-            </w:r>
-            <w:r>
-              <w:rPr>
-                <w:rFonts w:ascii="Times New Roman" w:hAnsi="Times New Roman" w:cs="Times New Roman"/>
-                <w:i/>
-                <w:iCs/>
-              </w:rPr>
-              <w:t>mensilmente</w:t>
             </w:r>
           </w:p>
         </w:tc>
@@ -26483,7 +27373,7 @@
               <w:rPr>
                 <w:rFonts w:ascii="Times New Roman" w:hAnsi="Times New Roman" w:cs="Times New Roman"/>
               </w:rPr>
-              <w:t xml:space="preserve">Ristorante, Avventore, </w:t>
+              <w:t>Ristorante,</w:t>
             </w:r>
           </w:p>
           <w:p>
@@ -26498,96 +27388,38 @@
               <w:rPr>
                 <w:rFonts w:ascii="Times New Roman" w:hAnsi="Times New Roman" w:cs="Times New Roman"/>
               </w:rPr>
+              <w:t>Avventore,</w:t>
+            </w:r>
+          </w:p>
+          <w:p>
+            <w:pPr>
+              <w:jc w:val="center"/>
+              <w:cnfStyle w:val="000000000000" w:firstRow="0" w:lastRow="0" w:firstColumn="0" w:lastColumn="0" w:oddVBand="0" w:evenVBand="0" w:oddHBand="0" w:evenHBand="0" w:firstRowFirstColumn="0" w:firstRowLastColumn="0" w:lastRowFirstColumn="0" w:lastRowLastColumn="0"/>
+              <w:rPr>
+                <w:rFonts w:ascii="Times New Roman" w:hAnsi="Times New Roman" w:cs="Times New Roman"/>
+              </w:rPr>
+            </w:pPr>
+            <w:r>
+              <w:rPr>
+                <w:rFonts w:ascii="Times New Roman" w:hAnsi="Times New Roman" w:cs="Times New Roman"/>
+              </w:rPr>
+              <w:t>Cameriere,</w:t>
+            </w:r>
+          </w:p>
+          <w:p>
+            <w:pPr>
+              <w:jc w:val="center"/>
+              <w:cnfStyle w:val="000000000000" w:firstRow="0" w:lastRow="0" w:firstColumn="0" w:lastColumn="0" w:oddVBand="0" w:evenVBand="0" w:oddHBand="0" w:evenHBand="0" w:firstRowFirstColumn="0" w:firstRowLastColumn="0" w:lastRowFirstColumn="0" w:lastRowLastColumn="0"/>
+              <w:rPr>
+                <w:rFonts w:ascii="Times New Roman" w:hAnsi="Times New Roman" w:cs="Times New Roman"/>
+              </w:rPr>
+            </w:pPr>
+            <w:r>
+              <w:rPr>
+                <w:rFonts w:ascii="Times New Roman" w:hAnsi="Times New Roman" w:cs="Times New Roman"/>
+              </w:rPr>
               <w:t>Tavolata</w:t>
             </w:r>
-          </w:p>
-        </w:tc>
-      </w:tr>
-      <w:tr>
-        <w:trPr>
-          <w:cnfStyle w:val="000000100000" w:firstRow="0" w:lastRow="0" w:firstColumn="0" w:lastColumn="0" w:oddVBand="0" w:evenVBand="0" w:oddHBand="1" w:evenHBand="0" w:firstRowFirstColumn="0" w:firstRowLastColumn="0" w:lastRowFirstColumn="0" w:lastRowLastColumn="0"/>
-          <w:trHeight w:val="1721"/>
-        </w:trPr>
-        <w:tc>
-          <w:tcPr>
-            <w:cnfStyle w:val="001000000000" w:firstRow="0" w:lastRow="0" w:firstColumn="1" w:lastColumn="0" w:oddVBand="0" w:evenVBand="0" w:oddHBand="0" w:evenHBand="0" w:firstRowFirstColumn="0" w:firstRowLastColumn="0" w:lastRowFirstColumn="0" w:lastRowLastColumn="0"/>
-            <w:tcW w:w="2410" w:type="dxa"/>
-            <w:tcBorders>
-              <w:top w:val="single" w:sz="4" w:space="0" w:color="A5A5A5" w:themeColor="accent3"/>
-              <w:bottom w:val="single" w:sz="4" w:space="0" w:color="A5A5A5" w:themeColor="accent3"/>
-              <w:right w:val="single" w:sz="4" w:space="0" w:color="A5A5A5" w:themeColor="accent3"/>
-            </w:tcBorders>
-            <w:vAlign w:val="center"/>
-          </w:tcPr>
-          <w:p>
-            <w:pPr>
-              <w:jc w:val="center"/>
-              <w:rPr>
-                <w:rFonts w:ascii="Times New Roman" w:hAnsi="Times New Roman" w:cs="Times New Roman"/>
-              </w:rPr>
-            </w:pPr>
-          </w:p>
-        </w:tc>
-        <w:tc>
-          <w:tcPr>
-            <w:tcW w:w="3402" w:type="dxa"/>
-            <w:tcBorders>
-              <w:top w:val="single" w:sz="4" w:space="0" w:color="A5A5A5" w:themeColor="accent3"/>
-              <w:left w:val="single" w:sz="4" w:space="0" w:color="A5A5A5" w:themeColor="accent3"/>
-              <w:bottom w:val="single" w:sz="4" w:space="0" w:color="A5A5A5" w:themeColor="accent3"/>
-              <w:right w:val="single" w:sz="4" w:space="0" w:color="A5A5A5" w:themeColor="accent3"/>
-            </w:tcBorders>
-            <w:vAlign w:val="center"/>
-          </w:tcPr>
-          <w:p>
-            <w:pPr>
-              <w:jc w:val="both"/>
-              <w:cnfStyle w:val="000000100000" w:firstRow="0" w:lastRow="0" w:firstColumn="0" w:lastColumn="0" w:oddVBand="0" w:evenVBand="0" w:oddHBand="1" w:evenHBand="0" w:firstRowFirstColumn="0" w:firstRowLastColumn="0" w:lastRowFirstColumn="0" w:lastRowLastColumn="0"/>
-              <w:rPr>
-                <w:rFonts w:ascii="Times New Roman" w:hAnsi="Times New Roman" w:cs="Times New Roman"/>
-              </w:rPr>
-            </w:pPr>
-          </w:p>
-        </w:tc>
-        <w:tc>
-          <w:tcPr>
-            <w:tcW w:w="1985" w:type="dxa"/>
-            <w:tcBorders>
-              <w:top w:val="single" w:sz="4" w:space="0" w:color="A5A5A5" w:themeColor="accent3"/>
-              <w:left w:val="single" w:sz="4" w:space="0" w:color="A5A5A5" w:themeColor="accent3"/>
-              <w:bottom w:val="single" w:sz="4" w:space="0" w:color="A5A5A5" w:themeColor="accent3"/>
-              <w:right w:val="single" w:sz="4" w:space="0" w:color="A5A5A5" w:themeColor="accent3"/>
-            </w:tcBorders>
-            <w:vAlign w:val="center"/>
-          </w:tcPr>
-          <w:p>
-            <w:pPr>
-              <w:jc w:val="center"/>
-              <w:cnfStyle w:val="000000100000" w:firstRow="0" w:lastRow="0" w:firstColumn="0" w:lastColumn="0" w:oddVBand="0" w:evenVBand="0" w:oddHBand="1" w:evenHBand="0" w:firstRowFirstColumn="0" w:firstRowLastColumn="0" w:lastRowFirstColumn="0" w:lastRowLastColumn="0"/>
-              <w:rPr>
-                <w:rFonts w:ascii="Times New Roman" w:hAnsi="Times New Roman" w:cs="Times New Roman"/>
-              </w:rPr>
-            </w:pPr>
-          </w:p>
-        </w:tc>
-        <w:tc>
-          <w:tcPr>
-            <w:tcW w:w="2136" w:type="dxa"/>
-            <w:tcBorders>
-              <w:top w:val="single" w:sz="4" w:space="0" w:color="A5A5A5" w:themeColor="accent3"/>
-              <w:left w:val="single" w:sz="4" w:space="0" w:color="A5A5A5" w:themeColor="accent3"/>
-              <w:bottom w:val="single" w:sz="4" w:space="0" w:color="A5A5A5" w:themeColor="accent3"/>
-            </w:tcBorders>
-            <w:vAlign w:val="center"/>
-          </w:tcPr>
-          <w:p>
-            <w:pPr>
-              <w:jc w:val="center"/>
-              <w:cnfStyle w:val="000000100000" w:firstRow="0" w:lastRow="0" w:firstColumn="0" w:lastColumn="0" w:oddVBand="0" w:evenVBand="0" w:oddHBand="1" w:evenHBand="0" w:firstRowFirstColumn="0" w:firstRowLastColumn="0" w:lastRowFirstColumn="0" w:lastRowLastColumn="0"/>
-              <w:rPr>
-                <w:rFonts w:ascii="Times New Roman" w:hAnsi="Times New Roman" w:cs="Times New Roman"/>
-              </w:rPr>
-            </w:pPr>
           </w:p>
         </w:tc>
       </w:tr>
@@ -26648,7 +27480,7 @@
       <w:r>
         <w:br w:type="page"/>
       </w:r>
-      <w:bookmarkStart w:id="48" w:name="_Hlk91795777"/>
+      <w:bookmarkStart w:id="49" w:name="_Hlk91795777"/>
       <w:r>
         <w:rPr>
           <w:rFonts w:ascii="Palatino Linotype" w:hAnsi="Palatino Linotype"/>
@@ -26716,7 +27548,7 @@
         <w:t>logica</w:t>
       </w:r>
     </w:p>
-    <w:bookmarkEnd w:id="48"/>
+    <w:bookmarkEnd w:id="49"/>
     <w:p>
       <w:pPr>
         <w:rPr>
@@ -26758,7 +27590,7 @@
           <w:szCs w:val="24"/>
         </w:rPr>
       </w:pPr>
-      <w:bookmarkStart w:id="49" w:name="_Hlk91787472"/>
+      <w:bookmarkStart w:id="50" w:name="_Hlk91787472"/>
       <w:r>
         <w:rPr>
           <w:rFonts w:ascii="Times New Roman" w:hAnsi="Times New Roman" w:cs="Times New Roman"/>
@@ -26839,7 +27671,7 @@
         </w:rPr>
         <w:t xml:space="preserve"> </w:t>
       </w:r>
-      <w:bookmarkEnd w:id="49"/>
+      <w:bookmarkEnd w:id="50"/>
       <w:r>
         <w:rPr>
           <w:rFonts w:ascii="Times New Roman" w:hAnsi="Times New Roman" w:cs="Times New Roman"/>
@@ -27172,7 +28004,7 @@
           <w:u w:val="single"/>
         </w:rPr>
       </w:pPr>
-      <w:bookmarkStart w:id="50" w:name="_Hlk91787360"/>
+      <w:bookmarkStart w:id="51" w:name="_Hlk91787360"/>
       <w:r>
         <w:rPr>
           <w:rFonts w:ascii="Palatino Linotype" w:hAnsi="Palatino Linotype"/>
@@ -27246,7 +28078,7 @@
         <w:t>in schemi relazionali</w:t>
       </w:r>
     </w:p>
-    <w:bookmarkEnd w:id="50"/>
+    <w:bookmarkEnd w:id="51"/>
     <w:p>
       <w:pPr>
         <w:shd w:val="pct10" w:color="auto" w:fill="auto"/>
@@ -27342,7 +28174,7 @@
           <w:szCs w:val="24"/>
         </w:rPr>
       </w:pPr>
-      <w:bookmarkStart w:id="51" w:name="_Hlk91783060"/>
+      <w:bookmarkStart w:id="52" w:name="_Hlk91783060"/>
     </w:p>
     <w:p>
       <w:pPr>
@@ -27519,7 +28351,7 @@
       </w:r>
       <w:proofErr w:type="spellEnd"/>
     </w:p>
-    <w:bookmarkEnd w:id="51"/>
+    <w:bookmarkEnd w:id="52"/>
     <w:p>
       <w:pPr>
         <w:rPr>
@@ -27843,7 +28675,7 @@
           <w:rFonts w:ascii="Consolas" w:hAnsi="Consolas" w:cs="Courier New"/>
         </w:rPr>
       </w:pPr>
-      <w:bookmarkStart w:id="52" w:name="_Hlk91783685"/>
+      <w:bookmarkStart w:id="53" w:name="_Hlk91783685"/>
       <w:proofErr w:type="gramStart"/>
       <w:r>
         <w:rPr>
@@ -28049,8 +28881,8 @@
           <w:szCs w:val="24"/>
         </w:rPr>
       </w:pPr>
-      <w:bookmarkStart w:id="53" w:name="_Hlk91783521"/>
-      <w:bookmarkEnd w:id="52"/>
+      <w:bookmarkStart w:id="54" w:name="_Hlk91783521"/>
+      <w:bookmarkEnd w:id="53"/>
     </w:p>
     <w:p>
       <w:pPr>
@@ -28280,7 +29112,7 @@
         </w:rPr>
         <w:t>Tavolo.CodTavolo</w:t>
       </w:r>
-      <w:bookmarkEnd w:id="53"/>
+      <w:bookmarkEnd w:id="54"/>
       <w:proofErr w:type="spellEnd"/>
       <w:r>
         <w:rPr>
@@ -28553,7 +29385,7 @@
           <w:rFonts w:ascii="Consolas" w:hAnsi="Consolas" w:cs="Arial"/>
         </w:rPr>
       </w:pPr>
-      <w:bookmarkStart w:id="54" w:name="_Hlk91785831"/>
+      <w:bookmarkStart w:id="55" w:name="_Hlk91785831"/>
     </w:p>
     <w:p>
       <w:pPr>
@@ -28838,7 +29670,7 @@
       </w:r>
       <w:proofErr w:type="spellEnd"/>
     </w:p>
-    <w:bookmarkEnd w:id="54"/>
+    <w:bookmarkEnd w:id="55"/>
     <w:p>
       <w:pPr>
         <w:rPr>
@@ -29277,7 +30109,7 @@
           <w:u w:val="single"/>
         </w:rPr>
       </w:pPr>
-      <w:bookmarkStart w:id="55" w:name="_Hlk91793785"/>
+      <w:bookmarkStart w:id="56" w:name="_Hlk91793785"/>
       <w:r>
         <w:rPr>
           <w:rFonts w:ascii="Palatino Linotype" w:hAnsi="Palatino Linotype"/>
@@ -29441,8 +30273,8 @@
           <w:szCs w:val="20"/>
         </w:rPr>
       </w:pPr>
-      <w:bookmarkStart w:id="56" w:name="_Hlk91794234"/>
-      <w:bookmarkEnd w:id="55"/>
+      <w:bookmarkStart w:id="57" w:name="_Hlk91794234"/>
+      <w:bookmarkEnd w:id="56"/>
     </w:p>
     <w:tbl>
       <w:tblPr>
@@ -31035,7 +31867,7 @@
           </w:p>
         </w:tc>
       </w:tr>
-      <w:bookmarkEnd w:id="56"/>
+      <w:bookmarkEnd w:id="57"/>
     </w:tbl>
     <w:p>
       <w:pPr>
@@ -31053,7 +31885,7 @@
           <w:szCs w:val="20"/>
         </w:rPr>
       </w:pPr>
-      <w:bookmarkStart w:id="57" w:name="_Hlk91794905"/>
+      <w:bookmarkStart w:id="58" w:name="_Hlk91794905"/>
       <w:r>
         <w:rPr>
           <w:rFonts w:ascii="Times New Roman" w:hAnsi="Times New Roman" w:cs="Times New Roman"/>
@@ -31111,7 +31943,7 @@
         <w:t>Traduzione delle associazioni</w:t>
       </w:r>
     </w:p>
-    <w:bookmarkEnd w:id="57"/>
+    <w:bookmarkEnd w:id="58"/>
     <w:p>
       <w:pPr>
         <w:rPr>
@@ -32714,7 +33546,7 @@
         </w:rPr>
         <w:t>fisica</w:t>
       </w:r>
-      <w:bookmarkStart w:id="58" w:name="_Hlk92041064"/>
+      <w:bookmarkStart w:id="59" w:name="_Hlk92041064"/>
       <w:r>
         <w:rPr>
           <w:rFonts w:ascii="Palatino Linotype" w:eastAsiaTheme="majorEastAsia" w:hAnsi="Palatino Linotype" w:cstheme="majorBidi"/>
@@ -32759,7 +33591,7 @@
           <w:szCs w:val="24"/>
         </w:rPr>
       </w:pPr>
-      <w:bookmarkStart w:id="59" w:name="_Hlk92040322"/>
+      <w:bookmarkStart w:id="60" w:name="_Hlk92040322"/>
       <w:r>
         <w:rPr>
           <w:rFonts w:ascii="Times New Roman" w:hAnsi="Times New Roman" w:cs="Times New Roman"/>
@@ -32768,24 +33600,24 @@
         </w:rPr>
         <w:t>In</w:t>
       </w:r>
+      <w:bookmarkEnd w:id="60"/>
+      <w:r>
+        <w:rPr>
+          <w:rFonts w:ascii="Times New Roman" w:hAnsi="Times New Roman" w:cs="Times New Roman"/>
+          <w:sz w:val="24"/>
+          <w:szCs w:val="24"/>
+        </w:rPr>
+        <w:t xml:space="preserve"> questo capitolo</w:t>
+      </w:r>
+      <w:r>
+        <w:rPr>
+          <w:rFonts w:ascii="Times New Roman" w:hAnsi="Times New Roman" w:cs="Times New Roman"/>
+          <w:sz w:val="24"/>
+          <w:szCs w:val="24"/>
+        </w:rPr>
+        <w:t xml:space="preserve"> </w:t>
+      </w:r>
       <w:bookmarkEnd w:id="59"/>
-      <w:r>
-        <w:rPr>
-          <w:rFonts w:ascii="Times New Roman" w:hAnsi="Times New Roman" w:cs="Times New Roman"/>
-          <w:sz w:val="24"/>
-          <w:szCs w:val="24"/>
-        </w:rPr>
-        <w:t xml:space="preserve"> questo capitolo</w:t>
-      </w:r>
-      <w:r>
-        <w:rPr>
-          <w:rFonts w:ascii="Times New Roman" w:hAnsi="Times New Roman" w:cs="Times New Roman"/>
-          <w:sz w:val="24"/>
-          <w:szCs w:val="24"/>
-        </w:rPr>
-        <w:t xml:space="preserve"> </w:t>
-      </w:r>
-      <w:bookmarkEnd w:id="58"/>
       <w:r>
         <w:rPr>
           <w:rFonts w:ascii="Times New Roman" w:hAnsi="Times New Roman" w:cs="Times New Roman"/>
@@ -33199,7 +34031,7 @@
           <w:u w:val="single"/>
         </w:rPr>
       </w:pPr>
-      <w:bookmarkStart w:id="60" w:name="_Hlk92144046"/>
+      <w:bookmarkStart w:id="61" w:name="_Hlk92144046"/>
       <w:r>
         <w:rPr>
           <w:rFonts w:ascii="Palatino Linotype" w:hAnsi="Palatino Linotype"/>
@@ -33236,7 +34068,7 @@
         </w:rPr>
         <w:t>Definizione della tabella PROPRIETARIO</w:t>
       </w:r>
-      <w:bookmarkEnd w:id="60"/>
+      <w:bookmarkEnd w:id="61"/>
     </w:p>
     <w:p>
       <w:pPr>

</xml_diff>

<commit_message>
aggiunto un nuovo vincolo al dizionario dei vincoli
</commit_message>
<xml_diff>
--- a/documentazione-database/documentazione-progetto.docx
+++ b/documentazione-database/documentazione-progetto.docx
@@ -3699,7 +3699,7 @@
                 <w:noProof/>
                 <w:webHidden/>
               </w:rPr>
-              <w:t>20</w:t>
+              <w:t>21</w:t>
             </w:r>
             <w:r>
               <w:rPr>
@@ -3763,7 +3763,7 @@
               <w:rPr>
                 <w:webHidden/>
               </w:rPr>
-              <w:t>22</w:t>
+              <w:t>23</w:t>
             </w:r>
             <w:r>
               <w:rPr>
@@ -3826,7 +3826,7 @@
               <w:rPr>
                 <w:webHidden/>
               </w:rPr>
-              <w:t>22</w:t>
+              <w:t>23</w:t>
             </w:r>
             <w:r>
               <w:rPr>
@@ -3898,7 +3898,7 @@
                 <w:noProof/>
                 <w:webHidden/>
               </w:rPr>
-              <w:t>22</w:t>
+              <w:t>23</w:t>
             </w:r>
             <w:r>
               <w:rPr>
@@ -3984,7 +3984,7 @@
                 <w:noProof/>
                 <w:webHidden/>
               </w:rPr>
-              <w:t>22</w:t>
+              <w:t>23</w:t>
             </w:r>
             <w:r>
               <w:rPr>
@@ -4076,7 +4076,7 @@
                 <w:noProof/>
                 <w:webHidden/>
               </w:rPr>
-              <w:t>22</w:t>
+              <w:t>23</w:t>
             </w:r>
             <w:r>
               <w:rPr>
@@ -4168,7 +4168,7 @@
                 <w:noProof/>
                 <w:webHidden/>
               </w:rPr>
-              <w:t>24</w:t>
+              <w:t>25</w:t>
             </w:r>
             <w:r>
               <w:rPr>
@@ -4260,7 +4260,7 @@
                 <w:noProof/>
                 <w:webHidden/>
               </w:rPr>
-              <w:t>25</w:t>
+              <w:t>26</w:t>
             </w:r>
             <w:r>
               <w:rPr>
@@ -4324,7 +4324,7 @@
               <w:rPr>
                 <w:webHidden/>
               </w:rPr>
-              <w:t>26</w:t>
+              <w:t>27</w:t>
             </w:r>
             <w:r>
               <w:rPr>
@@ -4387,7 +4387,7 @@
               <w:rPr>
                 <w:webHidden/>
               </w:rPr>
-              <w:t>26</w:t>
+              <w:t>27</w:t>
             </w:r>
             <w:r>
               <w:rPr>
@@ -4459,7 +4459,7 @@
                 <w:noProof/>
                 <w:webHidden/>
               </w:rPr>
-              <w:t>26</w:t>
+              <w:t>27</w:t>
             </w:r>
             <w:r>
               <w:rPr>
@@ -4545,7 +4545,7 @@
                 <w:noProof/>
                 <w:webHidden/>
               </w:rPr>
-              <w:t>26</w:t>
+              <w:t>27</w:t>
             </w:r>
             <w:r>
               <w:rPr>
@@ -4631,7 +4631,7 @@
                 <w:noProof/>
                 <w:webHidden/>
               </w:rPr>
-              <w:t>26</w:t>
+              <w:t>27</w:t>
             </w:r>
             <w:r>
               <w:rPr>
@@ -4723,7 +4723,7 @@
                 <w:noProof/>
                 <w:webHidden/>
               </w:rPr>
-              <w:t>26</w:t>
+              <w:t>27</w:t>
             </w:r>
             <w:r>
               <w:rPr>
@@ -9186,7 +9186,6 @@
         <w:t xml:space="preserve">conterrà attributi strutturati e gerarchie di </w:t>
       </w:r>
       <w:bookmarkEnd w:id="33"/>
-      <w:proofErr w:type="gramStart"/>
       <w:r>
         <w:rPr>
           <w:rFonts w:ascii="Times New Roman" w:hAnsi="Times New Roman" w:cs="Times New Roman"/>
@@ -9202,17 +9201,7 @@
           <w:sz w:val="24"/>
           <w:szCs w:val="24"/>
         </w:rPr>
-        <w:t>…</w:t>
-      </w:r>
-      <w:proofErr w:type="gramEnd"/>
-      <w:r>
-        <w:rPr>
-          <w:rFonts w:ascii="Times New Roman" w:hAnsi="Times New Roman" w:cs="Times New Roman"/>
-          <w:color w:val="FFFFFF" w:themeColor="background1"/>
-          <w:sz w:val="24"/>
-          <w:szCs w:val="24"/>
-        </w:rPr>
-        <w:t>…………………………………</w:t>
+        <w:t>……………………………………</w:t>
       </w:r>
       <w:bookmarkEnd w:id="34"/>
     </w:p>
@@ -9481,23 +9470,13 @@
         </w:rPr>
         <w:t xml:space="preserve">. </w:t>
       </w:r>
-      <w:proofErr w:type="gramStart"/>
-      <w:r>
-        <w:rPr>
-          <w:rFonts w:ascii="Times New Roman" w:hAnsi="Times New Roman" w:cs="Times New Roman"/>
-          <w:sz w:val="24"/>
-          <w:szCs w:val="24"/>
-        </w:rPr>
-        <w:t>E’</w:t>
-      </w:r>
-      <w:proofErr w:type="gramEnd"/>
-      <w:r>
-        <w:rPr>
-          <w:rFonts w:ascii="Times New Roman" w:hAnsi="Times New Roman" w:cs="Times New Roman"/>
-          <w:sz w:val="24"/>
-          <w:szCs w:val="24"/>
-        </w:rPr>
-        <w:t xml:space="preserve"> infatti possibile ottenere la </w:t>
+      <w:r>
+        <w:rPr>
+          <w:rFonts w:ascii="Times New Roman" w:hAnsi="Times New Roman" w:cs="Times New Roman"/>
+          <w:sz w:val="24"/>
+          <w:szCs w:val="24"/>
+        </w:rPr>
+        <w:t xml:space="preserve">E’ infatti possibile ottenere la </w:t>
       </w:r>
       <w:r>
         <w:rPr>
@@ -11133,7 +11112,6 @@
         </w:rPr>
         <w:t xml:space="preserve"> </w:t>
       </w:r>
-      <w:proofErr w:type="gramStart"/>
       <w:r>
         <w:rPr>
           <w:rFonts w:ascii="Times New Roman" w:hAnsi="Times New Roman" w:cs="Times New Roman"/>
@@ -11148,16 +11126,7 @@
           <w:sz w:val="24"/>
           <w:szCs w:val="24"/>
         </w:rPr>
-        <w:t>la superclasse</w:t>
-      </w:r>
-      <w:proofErr w:type="gramEnd"/>
-      <w:r>
-        <w:rPr>
-          <w:rFonts w:ascii="Times New Roman" w:hAnsi="Times New Roman" w:cs="Times New Roman"/>
-          <w:sz w:val="24"/>
-          <w:szCs w:val="24"/>
-        </w:rPr>
-        <w:t xml:space="preserve"> nelle sottoclassi, </w:t>
+        <w:t xml:space="preserve">la superclasse nelle sottoclassi, </w:t>
       </w:r>
       <w:r>
         <w:rPr>
@@ -16751,33 +16720,15 @@
                 <w:b/>
                 <w:bCs/>
               </w:rPr>
-              <w:t xml:space="preserve"> [</w:t>
-            </w:r>
-            <w:proofErr w:type="gramStart"/>
+              <w:t xml:space="preserve"> [1</w:t>
+            </w:r>
             <w:r>
               <w:rPr>
                 <w:rFonts w:ascii="Times New Roman" w:hAnsi="Times New Roman" w:cs="Times New Roman"/>
                 <w:b/>
                 <w:bCs/>
               </w:rPr>
-              <w:t>1</w:t>
-            </w:r>
-            <w:r>
-              <w:rPr>
-                <w:rFonts w:ascii="Times New Roman" w:hAnsi="Times New Roman" w:cs="Times New Roman"/>
-                <w:b/>
-                <w:bCs/>
-              </w:rPr>
-              <w:t>..</w:t>
-            </w:r>
-            <w:proofErr w:type="gramEnd"/>
-            <w:r>
-              <w:rPr>
-                <w:rFonts w:ascii="Times New Roman" w:hAnsi="Times New Roman" w:cs="Times New Roman"/>
-                <w:b/>
-                <w:bCs/>
-              </w:rPr>
-              <w:t>*</w:t>
+              <w:t>..*</w:t>
             </w:r>
             <w:r>
               <w:rPr>
@@ -16972,7 +16923,6 @@
               </w:rPr>
               <w:t>ManagerRistorante [</w:t>
             </w:r>
-            <w:proofErr w:type="gramStart"/>
             <w:r>
               <w:rPr>
                 <w:rFonts w:ascii="Times New Roman" w:hAnsi="Times New Roman" w:cs="Times New Roman"/>
@@ -16987,135 +16937,124 @@
                 <w:b/>
                 <w:bCs/>
               </w:rPr>
-              <w:t>..</w:t>
-            </w:r>
-            <w:proofErr w:type="gramEnd"/>
+              <w:t xml:space="preserve">..*] </w:t>
+            </w:r>
+            <w:r>
+              <w:rPr>
+                <w:rFonts w:ascii="Times New Roman" w:hAnsi="Times New Roman" w:cs="Times New Roman"/>
+                <w:i/>
+                <w:iCs/>
+              </w:rPr>
+              <w:t>ruolo</w:t>
+            </w:r>
+            <w:r>
+              <w:rPr>
+                <w:rFonts w:ascii="Times New Roman" w:hAnsi="Times New Roman" w:cs="Times New Roman"/>
+              </w:rPr>
+              <w:t xml:space="preserve"> (</w:t>
+            </w:r>
             <w:r>
               <w:rPr>
                 <w:rFonts w:ascii="Times New Roman" w:hAnsi="Times New Roman" w:cs="Times New Roman"/>
                 <w:b/>
                 <w:bCs/>
               </w:rPr>
-              <w:t xml:space="preserve">*] </w:t>
-            </w:r>
-            <w:r>
-              <w:rPr>
-                <w:rFonts w:ascii="Times New Roman" w:hAnsi="Times New Roman" w:cs="Times New Roman"/>
-                <w:i/>
-                <w:iCs/>
-              </w:rPr>
-              <w:t>ruolo</w:t>
-            </w:r>
-            <w:r>
-              <w:rPr>
-                <w:rFonts w:ascii="Times New Roman" w:hAnsi="Times New Roman" w:cs="Times New Roman"/>
-              </w:rPr>
-              <w:t xml:space="preserve"> (</w:t>
-            </w:r>
+              <w:t>Gestito</w:t>
+            </w:r>
+            <w:r>
+              <w:rPr>
+                <w:rFonts w:ascii="Times New Roman" w:hAnsi="Times New Roman" w:cs="Times New Roman"/>
+              </w:rPr>
+              <w:t xml:space="preserve">): </w:t>
+            </w:r>
+          </w:p>
+          <w:p>
+            <w:pPr>
+              <w:cnfStyle w:val="000000000000" w:firstRow="0" w:lastRow="0" w:firstColumn="0" w:lastColumn="0" w:oddVBand="0" w:evenVBand="0" w:oddHBand="0" w:evenHBand="0" w:firstRowFirstColumn="0" w:firstRowLastColumn="0" w:lastRowFirstColumn="0" w:lastRowLastColumn="0"/>
+              <w:rPr>
+                <w:rFonts w:ascii="Times New Roman" w:hAnsi="Times New Roman" w:cs="Times New Roman"/>
+              </w:rPr>
+            </w:pPr>
+            <w:r>
+              <w:rPr>
+                <w:rFonts w:ascii="Times New Roman" w:hAnsi="Times New Roman" w:cs="Times New Roman"/>
+              </w:rPr>
+              <w:t xml:space="preserve">indica </w:t>
+            </w:r>
+            <w:r>
+              <w:rPr>
+                <w:rFonts w:ascii="Times New Roman" w:hAnsi="Times New Roman" w:cs="Times New Roman"/>
+              </w:rPr>
+              <w:t>il manager che</w:t>
+            </w:r>
+            <w:r>
+              <w:rPr>
+                <w:rFonts w:ascii="Times New Roman" w:hAnsi="Times New Roman" w:cs="Times New Roman"/>
+              </w:rPr>
+              <w:t xml:space="preserve"> può</w:t>
+            </w:r>
+            <w:r>
+              <w:rPr>
+                <w:rFonts w:ascii="Times New Roman" w:hAnsi="Times New Roman" w:cs="Times New Roman"/>
+              </w:rPr>
+              <w:t xml:space="preserve"> gesti</w:t>
+            </w:r>
+            <w:r>
+              <w:rPr>
+                <w:rFonts w:ascii="Times New Roman" w:hAnsi="Times New Roman" w:cs="Times New Roman"/>
+              </w:rPr>
+              <w:t>re</w:t>
+            </w:r>
+            <w:r>
+              <w:rPr>
+                <w:rFonts w:ascii="Times New Roman" w:hAnsi="Times New Roman" w:cs="Times New Roman"/>
+              </w:rPr>
+              <w:t xml:space="preserve"> </w:t>
+            </w:r>
+            <w:r>
+              <w:rPr>
+                <w:rFonts w:ascii="Times New Roman" w:hAnsi="Times New Roman" w:cs="Times New Roman"/>
+              </w:rPr>
+              <w:t>un</w:t>
+            </w:r>
+            <w:r>
+              <w:rPr>
+                <w:rFonts w:ascii="Times New Roman" w:hAnsi="Times New Roman" w:cs="Times New Roman"/>
+              </w:rPr>
+              <w:t xml:space="preserve"> ristorante.</w:t>
+            </w:r>
+          </w:p>
+          <w:p>
+            <w:pPr>
+              <w:cnfStyle w:val="000000000000" w:firstRow="0" w:lastRow="0" w:firstColumn="0" w:lastColumn="0" w:oddVBand="0" w:evenVBand="0" w:oddHBand="0" w:evenHBand="0" w:firstRowFirstColumn="0" w:firstRowLastColumn="0" w:lastRowFirstColumn="0" w:lastRowLastColumn="0"/>
+              <w:rPr>
+                <w:rFonts w:ascii="Times New Roman" w:hAnsi="Times New Roman" w:cs="Times New Roman"/>
+              </w:rPr>
+            </w:pPr>
+          </w:p>
+          <w:p>
+            <w:pPr>
+              <w:cnfStyle w:val="000000000000" w:firstRow="0" w:lastRow="0" w:firstColumn="0" w:lastColumn="0" w:oddVBand="0" w:evenVBand="0" w:oddHBand="0" w:evenHBand="0" w:firstRowFirstColumn="0" w:firstRowLastColumn="0" w:lastRowFirstColumn="0" w:lastRowLastColumn="0"/>
+              <w:rPr>
+                <w:rFonts w:ascii="Times New Roman" w:hAnsi="Times New Roman" w:cs="Times New Roman"/>
+              </w:rPr>
+            </w:pPr>
             <w:r>
               <w:rPr>
                 <w:rFonts w:ascii="Times New Roman" w:hAnsi="Times New Roman" w:cs="Times New Roman"/>
                 <w:b/>
                 <w:bCs/>
               </w:rPr>
-              <w:t>Gestito</w:t>
-            </w:r>
-            <w:r>
-              <w:rPr>
-                <w:rFonts w:ascii="Times New Roman" w:hAnsi="Times New Roman" w:cs="Times New Roman"/>
-              </w:rPr>
-              <w:t xml:space="preserve">): </w:t>
-            </w:r>
-          </w:p>
-          <w:p>
-            <w:pPr>
-              <w:cnfStyle w:val="000000000000" w:firstRow="0" w:lastRow="0" w:firstColumn="0" w:lastColumn="0" w:oddVBand="0" w:evenVBand="0" w:oddHBand="0" w:evenHBand="0" w:firstRowFirstColumn="0" w:firstRowLastColumn="0" w:lastRowFirstColumn="0" w:lastRowLastColumn="0"/>
-              <w:rPr>
-                <w:rFonts w:ascii="Times New Roman" w:hAnsi="Times New Roman" w:cs="Times New Roman"/>
-              </w:rPr>
-            </w:pPr>
-            <w:r>
-              <w:rPr>
-                <w:rFonts w:ascii="Times New Roman" w:hAnsi="Times New Roman" w:cs="Times New Roman"/>
-              </w:rPr>
-              <w:t xml:space="preserve">indica </w:t>
-            </w:r>
-            <w:r>
-              <w:rPr>
-                <w:rFonts w:ascii="Times New Roman" w:hAnsi="Times New Roman" w:cs="Times New Roman"/>
-              </w:rPr>
-              <w:t>il manager che</w:t>
-            </w:r>
-            <w:r>
-              <w:rPr>
-                <w:rFonts w:ascii="Times New Roman" w:hAnsi="Times New Roman" w:cs="Times New Roman"/>
-              </w:rPr>
-              <w:t xml:space="preserve"> può</w:t>
-            </w:r>
-            <w:r>
-              <w:rPr>
-                <w:rFonts w:ascii="Times New Roman" w:hAnsi="Times New Roman" w:cs="Times New Roman"/>
-              </w:rPr>
-              <w:t xml:space="preserve"> gesti</w:t>
-            </w:r>
-            <w:r>
-              <w:rPr>
-                <w:rFonts w:ascii="Times New Roman" w:hAnsi="Times New Roman" w:cs="Times New Roman"/>
-              </w:rPr>
-              <w:t>re</w:t>
-            </w:r>
-            <w:r>
-              <w:rPr>
-                <w:rFonts w:ascii="Times New Roman" w:hAnsi="Times New Roman" w:cs="Times New Roman"/>
-              </w:rPr>
-              <w:t xml:space="preserve"> </w:t>
-            </w:r>
-            <w:r>
-              <w:rPr>
-                <w:rFonts w:ascii="Times New Roman" w:hAnsi="Times New Roman" w:cs="Times New Roman"/>
-              </w:rPr>
-              <w:t>un</w:t>
-            </w:r>
-            <w:r>
-              <w:rPr>
-                <w:rFonts w:ascii="Times New Roman" w:hAnsi="Times New Roman" w:cs="Times New Roman"/>
-              </w:rPr>
-              <w:t xml:space="preserve"> ristorante.</w:t>
-            </w:r>
-          </w:p>
-          <w:p>
-            <w:pPr>
-              <w:cnfStyle w:val="000000000000" w:firstRow="0" w:lastRow="0" w:firstColumn="0" w:lastColumn="0" w:oddVBand="0" w:evenVBand="0" w:oddHBand="0" w:evenHBand="0" w:firstRowFirstColumn="0" w:firstRowLastColumn="0" w:lastRowFirstColumn="0" w:lastRowLastColumn="0"/>
-              <w:rPr>
-                <w:rFonts w:ascii="Times New Roman" w:hAnsi="Times New Roman" w:cs="Times New Roman"/>
-              </w:rPr>
-            </w:pPr>
-          </w:p>
-          <w:p>
-            <w:pPr>
-              <w:cnfStyle w:val="000000000000" w:firstRow="0" w:lastRow="0" w:firstColumn="0" w:lastColumn="0" w:oddVBand="0" w:evenVBand="0" w:oddHBand="0" w:evenHBand="0" w:firstRowFirstColumn="0" w:firstRowLastColumn="0" w:lastRowFirstColumn="0" w:lastRowLastColumn="0"/>
-              <w:rPr>
-                <w:rFonts w:ascii="Times New Roman" w:hAnsi="Times New Roman" w:cs="Times New Roman"/>
-              </w:rPr>
-            </w:pPr>
+              <w:t>Ristorante [</w:t>
+            </w:r>
             <w:r>
               <w:rPr>
                 <w:rFonts w:ascii="Times New Roman" w:hAnsi="Times New Roman" w:cs="Times New Roman"/>
                 <w:b/>
                 <w:bCs/>
               </w:rPr>
-              <w:t>Ristorante [</w:t>
-            </w:r>
-            <w:proofErr w:type="gramStart"/>
-            <w:r>
-              <w:rPr>
-                <w:rFonts w:ascii="Times New Roman" w:hAnsi="Times New Roman" w:cs="Times New Roman"/>
-                <w:b/>
-                <w:bCs/>
-              </w:rPr>
               <w:t>0..</w:t>
             </w:r>
-            <w:proofErr w:type="gramEnd"/>
             <w:r>
               <w:rPr>
                 <w:rFonts w:ascii="Times New Roman" w:hAnsi="Times New Roman" w:cs="Times New Roman"/>
@@ -17338,25 +17277,7 @@
                 <w:b/>
                 <w:bCs/>
               </w:rPr>
-              <w:t>Sala [</w:t>
-            </w:r>
-            <w:proofErr w:type="gramStart"/>
-            <w:r>
-              <w:rPr>
-                <w:rFonts w:ascii="Times New Roman" w:hAnsi="Times New Roman" w:cs="Times New Roman"/>
-                <w:b/>
-                <w:bCs/>
-              </w:rPr>
-              <w:t>1..</w:t>
-            </w:r>
-            <w:proofErr w:type="gramEnd"/>
-            <w:r>
-              <w:rPr>
-                <w:rFonts w:ascii="Times New Roman" w:hAnsi="Times New Roman" w:cs="Times New Roman"/>
-                <w:b/>
-                <w:bCs/>
-              </w:rPr>
-              <w:t>*]</w:t>
+              <w:t>Sala [1..*]</w:t>
             </w:r>
             <w:r>
               <w:rPr>
@@ -22822,7 +22743,7 @@
               <w:rPr>
                 <w:rFonts w:ascii="Times New Roman" w:hAnsi="Times New Roman" w:cs="Times New Roman"/>
               </w:rPr>
-              <w:t>Temperatura avventore legale</w:t>
+              <w:t>Somma avventori a tavolata legale</w:t>
             </w:r>
           </w:p>
         </w:tc>
@@ -22843,7 +22764,7 @@
               <w:rPr>
                 <w:rFonts w:ascii="Times New Roman" w:hAnsi="Times New Roman" w:cs="Times New Roman"/>
               </w:rPr>
-              <w:t>Dominio</w:t>
+              <w:t>Interrelazionale</w:t>
             </w:r>
           </w:p>
         </w:tc>
@@ -22854,44 +22775,51 @@
           </w:tcPr>
           <w:p>
             <w:pPr>
+              <w:pStyle w:val="NormaleWeb"/>
+              <w:spacing w:before="0" w:beforeAutospacing="0" w:after="0" w:afterAutospacing="0"/>
               <w:jc w:val="both"/>
               <w:cnfStyle w:val="000000000000" w:firstRow="0" w:lastRow="0" w:firstColumn="0" w:lastColumn="0" w:oddVBand="0" w:evenVBand="0" w:oddHBand="0" w:evenHBand="0" w:firstRowFirstColumn="0" w:firstRowLastColumn="0" w:lastRowFirstColumn="0" w:lastRowLastColumn="0"/>
               <w:rPr>
-                <w:rFonts w:ascii="Times New Roman" w:hAnsi="Times New Roman" w:cs="Times New Roman"/>
                 <w:color w:val="000000" w:themeColor="text1"/>
-              </w:rPr>
-            </w:pPr>
-            <w:r>
-              <w:rPr>
-                <w:rFonts w:ascii="Times New Roman" w:hAnsi="Times New Roman" w:cs="Times New Roman"/>
+                <w:sz w:val="22"/>
+                <w:szCs w:val="22"/>
+              </w:rPr>
+            </w:pPr>
+            <w:r>
+              <w:rPr>
                 <w:color w:val="000000" w:themeColor="text1"/>
-              </w:rPr>
-              <w:t xml:space="preserve">La </w:t>
-            </w:r>
-            <w:r>
-              <w:rPr>
-                <w:rFonts w:ascii="Times New Roman" w:hAnsi="Times New Roman" w:cs="Times New Roman"/>
+                <w:sz w:val="22"/>
+                <w:szCs w:val="22"/>
+              </w:rPr>
+              <w:t xml:space="preserve">La somma totale di tutti gli avventori partecipanti ad una stessa tavolata deve essere minore o uguale al </w:t>
+            </w:r>
+            <w:r>
+              <w:rPr>
                 <w:i/>
                 <w:iCs/>
                 <w:color w:val="000000" w:themeColor="text1"/>
-              </w:rPr>
-              <w:t>Temperatura</w:t>
-            </w:r>
-            <w:r>
-              <w:rPr>
-                <w:rFonts w:ascii="Times New Roman" w:hAnsi="Times New Roman" w:cs="Times New Roman"/>
+                <w:sz w:val="22"/>
+                <w:szCs w:val="22"/>
+              </w:rPr>
+              <w:t>MaxAvventori</w:t>
+            </w:r>
+            <w:r>
+              <w:rPr>
                 <w:i/>
                 <w:iCs/>
                 <w:color w:val="000000" w:themeColor="text1"/>
+                <w:sz w:val="22"/>
+                <w:szCs w:val="22"/>
               </w:rPr>
               <w:t xml:space="preserve"> </w:t>
             </w:r>
             <w:r>
               <w:rPr>
-                <w:rFonts w:ascii="Times New Roman" w:hAnsi="Times New Roman" w:cs="Times New Roman"/>
                 <w:color w:val="000000" w:themeColor="text1"/>
-              </w:rPr>
-              <w:t>registrata di un avventore deve essere maggiore o uguale a 35 e minore uguale a 37,5.</w:t>
+                <w:sz w:val="22"/>
+                <w:szCs w:val="22"/>
+              </w:rPr>
+              <w:t>del tavolo che compone la tavolata.</w:t>
             </w:r>
           </w:p>
         </w:tc>
@@ -22918,13 +22846,7 @@
               <w:rPr>
                 <w:rFonts w:ascii="Times New Roman" w:hAnsi="Times New Roman" w:cs="Times New Roman"/>
               </w:rPr>
-              <w:t>Età cameriere</w:t>
-            </w:r>
-            <w:r>
-              <w:rPr>
-                <w:rFonts w:ascii="Times New Roman" w:hAnsi="Times New Roman" w:cs="Times New Roman"/>
-              </w:rPr>
-              <w:t xml:space="preserve"> legale</w:t>
+              <w:t>Temperatura avventore legale</w:t>
             </w:r>
           </w:p>
         </w:tc>
@@ -22956,21 +22878,44 @@
           </w:tcPr>
           <w:p>
             <w:pPr>
-              <w:pStyle w:val="NormaleWeb"/>
-              <w:spacing w:before="0" w:beforeAutospacing="0" w:after="0" w:afterAutospacing="0"/>
               <w:jc w:val="both"/>
               <w:cnfStyle w:val="000000100000" w:firstRow="0" w:lastRow="0" w:firstColumn="0" w:lastColumn="0" w:oddVBand="0" w:evenVBand="0" w:oddHBand="1" w:evenHBand="0" w:firstRowFirstColumn="0" w:firstRowLastColumn="0" w:lastRowFirstColumn="0" w:lastRowLastColumn="0"/>
               <w:rPr>
+                <w:rFonts w:ascii="Times New Roman" w:hAnsi="Times New Roman" w:cs="Times New Roman"/>
                 <w:color w:val="000000" w:themeColor="text1"/>
               </w:rPr>
             </w:pPr>
             <w:r>
               <w:rPr>
+                <w:rFonts w:ascii="Times New Roman" w:hAnsi="Times New Roman" w:cs="Times New Roman"/>
                 <w:color w:val="000000" w:themeColor="text1"/>
-                <w:sz w:val="22"/>
-                <w:szCs w:val="22"/>
-              </w:rPr>
-              <w:t xml:space="preserve">L’età di un cameriere deve essere maggiore o uguale a 18 anni. </w:t>
+              </w:rPr>
+              <w:t xml:space="preserve">La </w:t>
+            </w:r>
+            <w:r>
+              <w:rPr>
+                <w:rFonts w:ascii="Times New Roman" w:hAnsi="Times New Roman" w:cs="Times New Roman"/>
+                <w:i/>
+                <w:iCs/>
+                <w:color w:val="000000" w:themeColor="text1"/>
+              </w:rPr>
+              <w:t>Temperatura</w:t>
+            </w:r>
+            <w:r>
+              <w:rPr>
+                <w:rFonts w:ascii="Times New Roman" w:hAnsi="Times New Roman" w:cs="Times New Roman"/>
+                <w:i/>
+                <w:iCs/>
+                <w:color w:val="000000" w:themeColor="text1"/>
+              </w:rPr>
+              <w:t xml:space="preserve"> </w:t>
+            </w:r>
+            <w:r>
+              <w:rPr>
+                <w:rFonts w:ascii="Times New Roman" w:hAnsi="Times New Roman" w:cs="Times New Roman"/>
+                <w:color w:val="000000" w:themeColor="text1"/>
+              </w:rPr>
+              <w:t>registrata di un avventore deve essere maggiore o uguale a 35 e minore uguale a 37,5.</w:t>
             </w:r>
           </w:p>
         </w:tc>
@@ -22996,19 +22941,13 @@
               <w:rPr>
                 <w:rFonts w:ascii="Times New Roman" w:hAnsi="Times New Roman" w:cs="Times New Roman"/>
               </w:rPr>
-              <w:t xml:space="preserve">Unica </w:t>
-            </w:r>
-            <w:r>
-              <w:rPr>
-                <w:rFonts w:ascii="Times New Roman" w:hAnsi="Times New Roman" w:cs="Times New Roman"/>
-              </w:rPr>
-              <w:t>composizione tavolo</w:t>
-            </w:r>
-            <w:r>
-              <w:rPr>
-                <w:rFonts w:ascii="Times New Roman" w:hAnsi="Times New Roman" w:cs="Times New Roman"/>
-              </w:rPr>
-              <w:t xml:space="preserve"> a tavolata</w:t>
+              <w:t>Età cameriere</w:t>
+            </w:r>
+            <w:r>
+              <w:rPr>
+                <w:rFonts w:ascii="Times New Roman" w:hAnsi="Times New Roman" w:cs="Times New Roman"/>
+              </w:rPr>
+              <w:t xml:space="preserve"> legale</w:t>
             </w:r>
           </w:p>
         </w:tc>
@@ -23029,19 +22968,7 @@
               <w:rPr>
                 <w:rFonts w:ascii="Times New Roman" w:hAnsi="Times New Roman" w:cs="Times New Roman"/>
               </w:rPr>
-              <w:t>Inter</w:t>
-            </w:r>
-            <w:r>
-              <w:rPr>
-                <w:rFonts w:ascii="Times New Roman" w:hAnsi="Times New Roman" w:cs="Times New Roman"/>
-              </w:rPr>
-              <w:t>r</w:t>
-            </w:r>
-            <w:r>
-              <w:rPr>
-                <w:rFonts w:ascii="Times New Roman" w:hAnsi="Times New Roman" w:cs="Times New Roman"/>
-              </w:rPr>
-              <w:t>elazionale</w:t>
+              <w:t>Dominio</w:t>
             </w:r>
           </w:p>
         </w:tc>
@@ -23052,51 +22979,21 @@
           </w:tcPr>
           <w:p>
             <w:pPr>
+              <w:pStyle w:val="NormaleWeb"/>
+              <w:spacing w:before="0" w:beforeAutospacing="0" w:after="0" w:afterAutospacing="0"/>
               <w:jc w:val="both"/>
               <w:cnfStyle w:val="000000000000" w:firstRow="0" w:lastRow="0" w:firstColumn="0" w:lastColumn="0" w:oddVBand="0" w:evenVBand="0" w:oddHBand="0" w:evenHBand="0" w:firstRowFirstColumn="0" w:firstRowLastColumn="0" w:lastRowFirstColumn="0" w:lastRowLastColumn="0"/>
               <w:rPr>
-                <w:rFonts w:ascii="Times New Roman" w:hAnsi="Times New Roman" w:cs="Times New Roman"/>
-              </w:rPr>
-            </w:pPr>
-            <w:r>
-              <w:rPr>
-                <w:rFonts w:ascii="Times New Roman" w:hAnsi="Times New Roman" w:cs="Times New Roman"/>
-              </w:rPr>
-              <w:t xml:space="preserve">Per ogni </w:t>
-            </w:r>
-            <w:r>
-              <w:rPr>
-                <w:rFonts w:ascii="Times New Roman" w:hAnsi="Times New Roman" w:cs="Times New Roman"/>
-                <w:i/>
-                <w:iCs/>
-              </w:rPr>
-              <w:t>DataArriv</w:t>
-            </w:r>
-            <w:r>
-              <w:rPr>
-                <w:rFonts w:ascii="Times New Roman" w:hAnsi="Times New Roman" w:cs="Times New Roman"/>
-                <w:i/>
-                <w:iCs/>
-              </w:rPr>
-              <w:t>o</w:t>
-            </w:r>
-            <w:r>
-              <w:rPr>
-                <w:rFonts w:ascii="Times New Roman" w:hAnsi="Times New Roman" w:cs="Times New Roman"/>
-              </w:rPr>
-              <w:t xml:space="preserve">, </w:t>
-            </w:r>
-            <w:r>
-              <w:rPr>
-                <w:rFonts w:ascii="Times New Roman" w:hAnsi="Times New Roman" w:cs="Times New Roman"/>
-              </w:rPr>
-              <w:t>un tavolo può essere associato al più ad una tavolata.</w:t>
-            </w:r>
-            <w:r>
-              <w:rPr>
-                <w:rFonts w:ascii="Times New Roman" w:hAnsi="Times New Roman" w:cs="Times New Roman"/>
-              </w:rPr>
-              <w:t xml:space="preserve"> </w:t>
+                <w:color w:val="000000" w:themeColor="text1"/>
+              </w:rPr>
+            </w:pPr>
+            <w:r>
+              <w:rPr>
+                <w:color w:val="000000" w:themeColor="text1"/>
+                <w:sz w:val="22"/>
+                <w:szCs w:val="22"/>
+              </w:rPr>
+              <w:t xml:space="preserve">L’età di un cameriere deve essere maggiore o uguale a 18 anni. </w:t>
             </w:r>
           </w:p>
         </w:tc>
@@ -23123,7 +23020,19 @@
               <w:rPr>
                 <w:rFonts w:ascii="Times New Roman" w:hAnsi="Times New Roman" w:cs="Times New Roman"/>
               </w:rPr>
-              <w:t>Unico username proprietario</w:t>
+              <w:t xml:space="preserve">Unica </w:t>
+            </w:r>
+            <w:r>
+              <w:rPr>
+                <w:rFonts w:ascii="Times New Roman" w:hAnsi="Times New Roman" w:cs="Times New Roman"/>
+              </w:rPr>
+              <w:t>composizione tavolo</w:t>
+            </w:r>
+            <w:r>
+              <w:rPr>
+                <w:rFonts w:ascii="Times New Roman" w:hAnsi="Times New Roman" w:cs="Times New Roman"/>
+              </w:rPr>
+              <w:t xml:space="preserve"> a tavolata</w:t>
             </w:r>
           </w:p>
         </w:tc>
@@ -23144,13 +23053,19 @@
               <w:rPr>
                 <w:rFonts w:ascii="Times New Roman" w:hAnsi="Times New Roman" w:cs="Times New Roman"/>
               </w:rPr>
-              <w:t>Int</w:t>
-            </w:r>
-            <w:r>
-              <w:rPr>
-                <w:rFonts w:ascii="Times New Roman" w:hAnsi="Times New Roman" w:cs="Times New Roman"/>
-              </w:rPr>
-              <w:t>rarelazionale</w:t>
+              <w:t>Inter</w:t>
+            </w:r>
+            <w:r>
+              <w:rPr>
+                <w:rFonts w:ascii="Times New Roman" w:hAnsi="Times New Roman" w:cs="Times New Roman"/>
+              </w:rPr>
+              <w:t>r</w:t>
+            </w:r>
+            <w:r>
+              <w:rPr>
+                <w:rFonts w:ascii="Times New Roman" w:hAnsi="Times New Roman" w:cs="Times New Roman"/>
+              </w:rPr>
+              <w:t>elazionale</w:t>
             </w:r>
           </w:p>
         </w:tc>
@@ -23165,52 +23080,47 @@
               <w:cnfStyle w:val="000000100000" w:firstRow="0" w:lastRow="0" w:firstColumn="0" w:lastColumn="0" w:oddVBand="0" w:evenVBand="0" w:oddHBand="1" w:evenHBand="0" w:firstRowFirstColumn="0" w:firstRowLastColumn="0" w:lastRowFirstColumn="0" w:lastRowLastColumn="0"/>
               <w:rPr>
                 <w:rFonts w:ascii="Times New Roman" w:hAnsi="Times New Roman" w:cs="Times New Roman"/>
-                <w:color w:val="000000" w:themeColor="text1"/>
-              </w:rPr>
-            </w:pPr>
-            <w:r>
-              <w:rPr>
-                <w:rFonts w:ascii="Times New Roman" w:hAnsi="Times New Roman" w:cs="Times New Roman"/>
-                <w:color w:val="000000" w:themeColor="text1"/>
-              </w:rPr>
-              <w:t>L’</w:t>
+              </w:rPr>
+            </w:pPr>
+            <w:r>
+              <w:rPr>
+                <w:rFonts w:ascii="Times New Roman" w:hAnsi="Times New Roman" w:cs="Times New Roman"/>
+              </w:rPr>
+              <w:t xml:space="preserve">Per ogni </w:t>
             </w:r>
             <w:r>
               <w:rPr>
                 <w:rFonts w:ascii="Times New Roman" w:hAnsi="Times New Roman" w:cs="Times New Roman"/>
                 <w:i/>
                 <w:iCs/>
-                <w:color w:val="000000" w:themeColor="text1"/>
-              </w:rPr>
-              <w:t>Username</w:t>
-            </w:r>
-            <w:r>
-              <w:rPr>
-                <w:rFonts w:ascii="Times New Roman" w:hAnsi="Times New Roman" w:cs="Times New Roman"/>
-                <w:color w:val="000000" w:themeColor="text1"/>
-              </w:rPr>
-              <w:t xml:space="preserve"> d</w:t>
-            </w:r>
-            <w:r>
-              <w:rPr>
-                <w:rFonts w:ascii="Times New Roman" w:hAnsi="Times New Roman" w:cs="Times New Roman"/>
-                <w:color w:val="000000" w:themeColor="text1"/>
-              </w:rPr>
-              <w:t xml:space="preserve">i un </w:t>
-            </w:r>
-            <w:r>
-              <w:rPr>
-                <w:rFonts w:ascii="Times New Roman" w:hAnsi="Times New Roman" w:cs="Times New Roman"/>
-                <w:color w:val="000000" w:themeColor="text1"/>
-              </w:rPr>
-              <w:t xml:space="preserve">proprietario deve essere </w:t>
-            </w:r>
-            <w:r>
-              <w:rPr>
-                <w:rFonts w:ascii="Times New Roman" w:hAnsi="Times New Roman" w:cs="Times New Roman"/>
-                <w:color w:val="000000" w:themeColor="text1"/>
-              </w:rPr>
-              <w:t>unico.</w:t>
+              </w:rPr>
+              <w:t>DataArriv</w:t>
+            </w:r>
+            <w:r>
+              <w:rPr>
+                <w:rFonts w:ascii="Times New Roman" w:hAnsi="Times New Roman" w:cs="Times New Roman"/>
+                <w:i/>
+                <w:iCs/>
+              </w:rPr>
+              <w:t>o</w:t>
+            </w:r>
+            <w:r>
+              <w:rPr>
+                <w:rFonts w:ascii="Times New Roman" w:hAnsi="Times New Roman" w:cs="Times New Roman"/>
+              </w:rPr>
+              <w:t xml:space="preserve">, </w:t>
+            </w:r>
+            <w:r>
+              <w:rPr>
+                <w:rFonts w:ascii="Times New Roman" w:hAnsi="Times New Roman" w:cs="Times New Roman"/>
+              </w:rPr>
+              <w:t>un tavolo può essere associato al più ad una tavolata.</w:t>
+            </w:r>
+            <w:r>
+              <w:rPr>
+                <w:rFonts w:ascii="Times New Roman" w:hAnsi="Times New Roman" w:cs="Times New Roman"/>
+              </w:rPr>
+              <w:t xml:space="preserve"> </w:t>
             </w:r>
           </w:p>
         </w:tc>
@@ -23236,19 +23146,7 @@
               <w:rPr>
                 <w:rFonts w:ascii="Times New Roman" w:hAnsi="Times New Roman" w:cs="Times New Roman"/>
               </w:rPr>
-              <w:t xml:space="preserve">Unico username </w:t>
-            </w:r>
-            <w:r>
-              <w:rPr>
-                <w:rFonts w:ascii="Times New Roman" w:hAnsi="Times New Roman" w:cs="Times New Roman"/>
-              </w:rPr>
-              <w:br/>
-            </w:r>
-            <w:r>
-              <w:rPr>
-                <w:rFonts w:ascii="Times New Roman" w:hAnsi="Times New Roman" w:cs="Times New Roman"/>
-              </w:rPr>
-              <w:t>manager</w:t>
+              <w:t>Unico username proprietario</w:t>
             </w:r>
           </w:p>
         </w:tc>
@@ -23269,7 +23167,13 @@
               <w:rPr>
                 <w:rFonts w:ascii="Times New Roman" w:hAnsi="Times New Roman" w:cs="Times New Roman"/>
               </w:rPr>
-              <w:t>Intrarelazionale</w:t>
+              <w:t>Int</w:t>
+            </w:r>
+            <w:r>
+              <w:rPr>
+                <w:rFonts w:ascii="Times New Roman" w:hAnsi="Times New Roman" w:cs="Times New Roman"/>
+              </w:rPr>
+              <w:t>rarelazionale</w:t>
             </w:r>
           </w:p>
         </w:tc>
@@ -23308,21 +23212,21 @@
                 <w:rFonts w:ascii="Times New Roman" w:hAnsi="Times New Roman" w:cs="Times New Roman"/>
                 <w:color w:val="000000" w:themeColor="text1"/>
               </w:rPr>
-              <w:t xml:space="preserve"> </w:t>
+              <w:t xml:space="preserve"> d</w:t>
             </w:r>
             <w:r>
               <w:rPr>
                 <w:rFonts w:ascii="Times New Roman" w:hAnsi="Times New Roman" w:cs="Times New Roman"/>
                 <w:color w:val="000000" w:themeColor="text1"/>
               </w:rPr>
-              <w:t xml:space="preserve">di un </w:t>
+              <w:t xml:space="preserve">i un </w:t>
             </w:r>
             <w:r>
               <w:rPr>
                 <w:rFonts w:ascii="Times New Roman" w:hAnsi="Times New Roman" w:cs="Times New Roman"/>
                 <w:color w:val="000000" w:themeColor="text1"/>
               </w:rPr>
-              <w:t xml:space="preserve">manager deve essere </w:t>
+              <w:t xml:space="preserve">proprietario deve essere </w:t>
             </w:r>
             <w:r>
               <w:rPr>
@@ -23356,7 +23260,19 @@
               <w:rPr>
                 <w:rFonts w:ascii="Times New Roman" w:hAnsi="Times New Roman" w:cs="Times New Roman"/>
               </w:rPr>
-              <w:t>TSesso</w:t>
+              <w:t xml:space="preserve">Unico username </w:t>
+            </w:r>
+            <w:r>
+              <w:rPr>
+                <w:rFonts w:ascii="Times New Roman" w:hAnsi="Times New Roman" w:cs="Times New Roman"/>
+              </w:rPr>
+              <w:br/>
+            </w:r>
+            <w:r>
+              <w:rPr>
+                <w:rFonts w:ascii="Times New Roman" w:hAnsi="Times New Roman" w:cs="Times New Roman"/>
+              </w:rPr>
+              <w:t>manager</w:t>
             </w:r>
           </w:p>
         </w:tc>
@@ -23377,7 +23293,7 @@
               <w:rPr>
                 <w:rFonts w:ascii="Times New Roman" w:hAnsi="Times New Roman" w:cs="Times New Roman"/>
               </w:rPr>
-              <w:t>Dominio</w:t>
+              <w:t>Intrarelazionale</w:t>
             </w:r>
           </w:p>
         </w:tc>
@@ -23400,14 +23316,7 @@
                 <w:rFonts w:ascii="Times New Roman" w:hAnsi="Times New Roman" w:cs="Times New Roman"/>
                 <w:color w:val="000000" w:themeColor="text1"/>
               </w:rPr>
-              <w:t>L’attributo</w:t>
-            </w:r>
-            <w:r>
-              <w:rPr>
-                <w:rFonts w:ascii="Times New Roman" w:hAnsi="Times New Roman" w:cs="Times New Roman"/>
-                <w:color w:val="000000" w:themeColor="text1"/>
-              </w:rPr>
-              <w:t xml:space="preserve"> </w:t>
+              <w:t>L’</w:t>
             </w:r>
             <w:r>
               <w:rPr>
@@ -23416,79 +23325,35 @@
                 <w:iCs/>
                 <w:color w:val="000000" w:themeColor="text1"/>
               </w:rPr>
-              <w:t>Sesso</w:t>
+              <w:t>Username</w:t>
             </w:r>
             <w:r>
               <w:rPr>
                 <w:rFonts w:ascii="Times New Roman" w:hAnsi="Times New Roman" w:cs="Times New Roman"/>
                 <w:color w:val="000000" w:themeColor="text1"/>
               </w:rPr>
-              <w:t xml:space="preserve"> può assumere solo i valori: </w:t>
-            </w:r>
-          </w:p>
-          <w:p>
-            <w:pPr>
-              <w:jc w:val="both"/>
-              <w:cnfStyle w:val="000000100000" w:firstRow="0" w:lastRow="0" w:firstColumn="0" w:lastColumn="0" w:oddVBand="0" w:evenVBand="0" w:oddHBand="1" w:evenHBand="0" w:firstRowFirstColumn="0" w:firstRowLastColumn="0" w:lastRowFirstColumn="0" w:lastRowLastColumn="0"/>
+              <w:t xml:space="preserve"> </w:t>
+            </w:r>
+            <w:r>
               <w:rPr>
                 <w:rFonts w:ascii="Times New Roman" w:hAnsi="Times New Roman" w:cs="Times New Roman"/>
                 <w:color w:val="000000" w:themeColor="text1"/>
               </w:rPr>
-            </w:pPr>
+              <w:t xml:space="preserve">di un </w:t>
+            </w:r>
             <w:r>
               <w:rPr>
                 <w:rFonts w:ascii="Times New Roman" w:hAnsi="Times New Roman" w:cs="Times New Roman"/>
                 <w:color w:val="000000" w:themeColor="text1"/>
               </w:rPr>
-              <w:t>‘</w:t>
-            </w:r>
-            <w:r>
-              <w:rPr>
-                <w:rFonts w:ascii="Times New Roman" w:hAnsi="Times New Roman" w:cs="Times New Roman"/>
-                <w:i/>
-                <w:iCs/>
+              <w:t xml:space="preserve">manager deve essere </w:t>
+            </w:r>
+            <w:r>
+              <w:rPr>
+                <w:rFonts w:ascii="Times New Roman" w:hAnsi="Times New Roman" w:cs="Times New Roman"/>
                 <w:color w:val="000000" w:themeColor="text1"/>
               </w:rPr>
-              <w:t>Maschio</w:t>
-            </w:r>
-            <w:r>
-              <w:rPr>
-                <w:rFonts w:ascii="Times New Roman" w:hAnsi="Times New Roman" w:cs="Times New Roman"/>
-                <w:color w:val="000000" w:themeColor="text1"/>
-              </w:rPr>
-              <w:t>’, ‘</w:t>
-            </w:r>
-            <w:r>
-              <w:rPr>
-                <w:rFonts w:ascii="Times New Roman" w:hAnsi="Times New Roman" w:cs="Times New Roman"/>
-                <w:i/>
-                <w:iCs/>
-                <w:color w:val="000000" w:themeColor="text1"/>
-              </w:rPr>
-              <w:t>Femmina</w:t>
-            </w:r>
-            <w:r>
-              <w:rPr>
-                <w:rFonts w:ascii="Times New Roman" w:hAnsi="Times New Roman" w:cs="Times New Roman"/>
-                <w:color w:val="000000" w:themeColor="text1"/>
-              </w:rPr>
-              <w:t>’, ‘</w:t>
-            </w:r>
-            <w:r>
-              <w:rPr>
-                <w:rFonts w:ascii="Times New Roman" w:hAnsi="Times New Roman" w:cs="Times New Roman"/>
-                <w:i/>
-                <w:iCs/>
-                <w:color w:val="000000" w:themeColor="text1"/>
-              </w:rPr>
-              <w:t>Non specificato</w:t>
-            </w:r>
-            <w:r>
-              <w:rPr>
-                <w:rFonts w:ascii="Times New Roman" w:hAnsi="Times New Roman" w:cs="Times New Roman"/>
-                <w:color w:val="000000" w:themeColor="text1"/>
-              </w:rPr>
-              <w:t>’.</w:t>
+              <w:t>unico.</w:t>
             </w:r>
           </w:p>
         </w:tc>
@@ -23501,9 +23366,6 @@
           <w:tcPr>
             <w:cnfStyle w:val="001000000000" w:firstRow="0" w:lastRow="0" w:firstColumn="1" w:lastColumn="0" w:oddVBand="0" w:evenVBand="0" w:oddHBand="0" w:evenHBand="0" w:firstRowFirstColumn="0" w:firstRowLastColumn="0" w:lastRowFirstColumn="0" w:lastRowLastColumn="0"/>
             <w:tcW w:w="2689" w:type="dxa"/>
-            <w:tcBorders>
-              <w:bottom w:val="single" w:sz="4" w:space="0" w:color="A5A5A5" w:themeColor="accent3"/>
-            </w:tcBorders>
             <w:vAlign w:val="center"/>
           </w:tcPr>
           <w:p>
@@ -23517,16 +23379,13 @@
               <w:rPr>
                 <w:rFonts w:ascii="Times New Roman" w:hAnsi="Times New Roman" w:cs="Times New Roman"/>
               </w:rPr>
-              <w:t>TSala</w:t>
+              <w:t>TSesso</w:t>
             </w:r>
           </w:p>
         </w:tc>
         <w:tc>
           <w:tcPr>
             <w:tcW w:w="1701" w:type="dxa"/>
-            <w:tcBorders>
-              <w:bottom w:val="single" w:sz="4" w:space="0" w:color="A5A5A5" w:themeColor="accent3"/>
-            </w:tcBorders>
             <w:vAlign w:val="center"/>
           </w:tcPr>
           <w:p>
@@ -23548,9 +23407,6 @@
         <w:tc>
           <w:tcPr>
             <w:tcW w:w="5608" w:type="dxa"/>
-            <w:tcBorders>
-              <w:bottom w:val="single" w:sz="4" w:space="0" w:color="A5A5A5" w:themeColor="accent3"/>
-            </w:tcBorders>
             <w:vAlign w:val="center"/>
           </w:tcPr>
           <w:p>
@@ -23567,7 +23423,14 @@
                 <w:rFonts w:ascii="Times New Roman" w:hAnsi="Times New Roman" w:cs="Times New Roman"/>
                 <w:color w:val="000000" w:themeColor="text1"/>
               </w:rPr>
-              <w:t xml:space="preserve">L’attributo </w:t>
+              <w:t>L’attributo</w:t>
+            </w:r>
+            <w:r>
+              <w:rPr>
+                <w:rFonts w:ascii="Times New Roman" w:hAnsi="Times New Roman" w:cs="Times New Roman"/>
+                <w:color w:val="000000" w:themeColor="text1"/>
+              </w:rPr>
+              <w:t xml:space="preserve"> </w:t>
             </w:r>
             <w:r>
               <w:rPr>
@@ -23576,28 +23439,14 @@
                 <w:iCs/>
                 <w:color w:val="000000" w:themeColor="text1"/>
               </w:rPr>
-              <w:t>TipoSala</w:t>
+              <w:t>Sesso</w:t>
             </w:r>
             <w:r>
               <w:rPr>
                 <w:rFonts w:ascii="Times New Roman" w:hAnsi="Times New Roman" w:cs="Times New Roman"/>
                 <w:color w:val="000000" w:themeColor="text1"/>
               </w:rPr>
-              <w:t xml:space="preserve"> </w:t>
-            </w:r>
-            <w:r>
-              <w:rPr>
-                <w:rFonts w:ascii="Times New Roman" w:hAnsi="Times New Roman" w:cs="Times New Roman"/>
-                <w:color w:val="000000" w:themeColor="text1"/>
-              </w:rPr>
-              <w:t>p</w:t>
-            </w:r>
-            <w:r>
-              <w:rPr>
-                <w:rFonts w:ascii="Times New Roman" w:hAnsi="Times New Roman" w:cs="Times New Roman"/>
-                <w:color w:val="000000" w:themeColor="text1"/>
-              </w:rPr>
-              <w:t>uò assumere solo i valori:</w:t>
+              <w:t xml:space="preserve"> può assumere solo i valori: </w:t>
             </w:r>
           </w:p>
           <w:p>
@@ -23623,7 +23472,14 @@
                 <w:iCs/>
                 <w:color w:val="000000" w:themeColor="text1"/>
               </w:rPr>
-              <w:t>Intern</w:t>
+              <w:t>Maschio</w:t>
+            </w:r>
+            <w:r>
+              <w:rPr>
+                <w:rFonts w:ascii="Times New Roman" w:hAnsi="Times New Roman" w:cs="Times New Roman"/>
+                <w:color w:val="000000" w:themeColor="text1"/>
+              </w:rPr>
+              <w:t>’, ‘</w:t>
             </w:r>
             <w:r>
               <w:rPr>
@@ -23632,28 +23488,14 @@
                 <w:iCs/>
                 <w:color w:val="000000" w:themeColor="text1"/>
               </w:rPr>
-              <w:t>a</w:t>
+              <w:t>Femmina</w:t>
             </w:r>
             <w:r>
               <w:rPr>
                 <w:rFonts w:ascii="Times New Roman" w:hAnsi="Times New Roman" w:cs="Times New Roman"/>
                 <w:color w:val="000000" w:themeColor="text1"/>
               </w:rPr>
-              <w:t>’</w:t>
-            </w:r>
-            <w:r>
-              <w:rPr>
-                <w:rFonts w:ascii="Times New Roman" w:hAnsi="Times New Roman" w:cs="Times New Roman"/>
-                <w:color w:val="000000" w:themeColor="text1"/>
-              </w:rPr>
-              <w:t xml:space="preserve">, </w:t>
-            </w:r>
-            <w:r>
-              <w:rPr>
-                <w:rFonts w:ascii="Times New Roman" w:hAnsi="Times New Roman" w:cs="Times New Roman"/>
-                <w:color w:val="000000" w:themeColor="text1"/>
-              </w:rPr>
-              <w:t>‘</w:t>
+              <w:t>’, ‘</w:t>
             </w:r>
             <w:r>
               <w:rPr>
@@ -23662,30 +23504,14 @@
                 <w:iCs/>
                 <w:color w:val="000000" w:themeColor="text1"/>
               </w:rPr>
-              <w:t>Estern</w:t>
-            </w:r>
-            <w:r>
-              <w:rPr>
-                <w:rFonts w:ascii="Times New Roman" w:hAnsi="Times New Roman" w:cs="Times New Roman"/>
-                <w:i/>
-                <w:iCs/>
+              <w:t>Non specificato</w:t>
+            </w:r>
+            <w:r>
+              <w:rPr>
+                <w:rFonts w:ascii="Times New Roman" w:hAnsi="Times New Roman" w:cs="Times New Roman"/>
                 <w:color w:val="000000" w:themeColor="text1"/>
               </w:rPr>
-              <w:t>a</w:t>
-            </w:r>
-            <w:r>
-              <w:rPr>
-                <w:rFonts w:ascii="Times New Roman" w:hAnsi="Times New Roman" w:cs="Times New Roman"/>
-                <w:color w:val="000000" w:themeColor="text1"/>
-              </w:rPr>
-              <w:t>’</w:t>
-            </w:r>
-            <w:r>
-              <w:rPr>
-                <w:rFonts w:ascii="Times New Roman" w:hAnsi="Times New Roman" w:cs="Times New Roman"/>
-                <w:color w:val="000000" w:themeColor="text1"/>
-              </w:rPr>
-              <w:t>.</w:t>
+              <w:t>’.</w:t>
             </w:r>
           </w:p>
         </w:tc>
@@ -23700,6 +23526,203 @@
             <w:cnfStyle w:val="001000000000" w:firstRow="0" w:lastRow="0" w:firstColumn="1" w:lastColumn="0" w:oddVBand="0" w:evenVBand="0" w:oddHBand="0" w:evenHBand="0" w:firstRowFirstColumn="0" w:firstRowLastColumn="0" w:lastRowFirstColumn="0" w:lastRowLastColumn="0"/>
             <w:tcW w:w="2689" w:type="dxa"/>
             <w:tcBorders>
+              <w:bottom w:val="single" w:sz="4" w:space="0" w:color="A5A5A5" w:themeColor="accent3"/>
+            </w:tcBorders>
+            <w:vAlign w:val="center"/>
+          </w:tcPr>
+          <w:p>
+            <w:pPr>
+              <w:jc w:val="center"/>
+              <w:rPr>
+                <w:rFonts w:ascii="Times New Roman" w:hAnsi="Times New Roman" w:cs="Times New Roman"/>
+              </w:rPr>
+            </w:pPr>
+            <w:r>
+              <w:rPr>
+                <w:rFonts w:ascii="Times New Roman" w:hAnsi="Times New Roman" w:cs="Times New Roman"/>
+              </w:rPr>
+              <w:t>TSala</w:t>
+            </w:r>
+          </w:p>
+        </w:tc>
+        <w:tc>
+          <w:tcPr>
+            <w:tcW w:w="1701" w:type="dxa"/>
+            <w:tcBorders>
+              <w:bottom w:val="single" w:sz="4" w:space="0" w:color="A5A5A5" w:themeColor="accent3"/>
+            </w:tcBorders>
+            <w:vAlign w:val="center"/>
+          </w:tcPr>
+          <w:p>
+            <w:pPr>
+              <w:jc w:val="center"/>
+              <w:cnfStyle w:val="000000100000" w:firstRow="0" w:lastRow="0" w:firstColumn="0" w:lastColumn="0" w:oddVBand="0" w:evenVBand="0" w:oddHBand="1" w:evenHBand="0" w:firstRowFirstColumn="0" w:firstRowLastColumn="0" w:lastRowFirstColumn="0" w:lastRowLastColumn="0"/>
+              <w:rPr>
+                <w:rFonts w:ascii="Times New Roman" w:hAnsi="Times New Roman" w:cs="Times New Roman"/>
+              </w:rPr>
+            </w:pPr>
+            <w:r>
+              <w:rPr>
+                <w:rFonts w:ascii="Times New Roman" w:hAnsi="Times New Roman" w:cs="Times New Roman"/>
+              </w:rPr>
+              <w:t>Dominio</w:t>
+            </w:r>
+          </w:p>
+        </w:tc>
+        <w:tc>
+          <w:tcPr>
+            <w:tcW w:w="5608" w:type="dxa"/>
+            <w:tcBorders>
+              <w:bottom w:val="single" w:sz="4" w:space="0" w:color="A5A5A5" w:themeColor="accent3"/>
+            </w:tcBorders>
+            <w:vAlign w:val="center"/>
+          </w:tcPr>
+          <w:p>
+            <w:pPr>
+              <w:jc w:val="both"/>
+              <w:cnfStyle w:val="000000100000" w:firstRow="0" w:lastRow="0" w:firstColumn="0" w:lastColumn="0" w:oddVBand="0" w:evenVBand="0" w:oddHBand="1" w:evenHBand="0" w:firstRowFirstColumn="0" w:firstRowLastColumn="0" w:lastRowFirstColumn="0" w:lastRowLastColumn="0"/>
+              <w:rPr>
+                <w:rFonts w:ascii="Times New Roman" w:hAnsi="Times New Roman" w:cs="Times New Roman"/>
+                <w:color w:val="000000" w:themeColor="text1"/>
+              </w:rPr>
+            </w:pPr>
+            <w:r>
+              <w:rPr>
+                <w:rFonts w:ascii="Times New Roman" w:hAnsi="Times New Roman" w:cs="Times New Roman"/>
+                <w:color w:val="000000" w:themeColor="text1"/>
+              </w:rPr>
+              <w:t xml:space="preserve">L’attributo </w:t>
+            </w:r>
+            <w:r>
+              <w:rPr>
+                <w:rFonts w:ascii="Times New Roman" w:hAnsi="Times New Roman" w:cs="Times New Roman"/>
+                <w:i/>
+                <w:iCs/>
+                <w:color w:val="000000" w:themeColor="text1"/>
+              </w:rPr>
+              <w:t>TipoSala</w:t>
+            </w:r>
+            <w:r>
+              <w:rPr>
+                <w:rFonts w:ascii="Times New Roman" w:hAnsi="Times New Roman" w:cs="Times New Roman"/>
+                <w:color w:val="000000" w:themeColor="text1"/>
+              </w:rPr>
+              <w:t xml:space="preserve"> </w:t>
+            </w:r>
+            <w:r>
+              <w:rPr>
+                <w:rFonts w:ascii="Times New Roman" w:hAnsi="Times New Roman" w:cs="Times New Roman"/>
+                <w:color w:val="000000" w:themeColor="text1"/>
+              </w:rPr>
+              <w:t>p</w:t>
+            </w:r>
+            <w:r>
+              <w:rPr>
+                <w:rFonts w:ascii="Times New Roman" w:hAnsi="Times New Roman" w:cs="Times New Roman"/>
+                <w:color w:val="000000" w:themeColor="text1"/>
+              </w:rPr>
+              <w:t>uò assumere solo i valori:</w:t>
+            </w:r>
+          </w:p>
+          <w:p>
+            <w:pPr>
+              <w:jc w:val="both"/>
+              <w:cnfStyle w:val="000000100000" w:firstRow="0" w:lastRow="0" w:firstColumn="0" w:lastColumn="0" w:oddVBand="0" w:evenVBand="0" w:oddHBand="1" w:evenHBand="0" w:firstRowFirstColumn="0" w:firstRowLastColumn="0" w:lastRowFirstColumn="0" w:lastRowLastColumn="0"/>
+              <w:rPr>
+                <w:rFonts w:ascii="Times New Roman" w:hAnsi="Times New Roman" w:cs="Times New Roman"/>
+                <w:color w:val="000000" w:themeColor="text1"/>
+              </w:rPr>
+            </w:pPr>
+            <w:r>
+              <w:rPr>
+                <w:rFonts w:ascii="Times New Roman" w:hAnsi="Times New Roman" w:cs="Times New Roman"/>
+                <w:color w:val="000000" w:themeColor="text1"/>
+              </w:rPr>
+              <w:t>‘</w:t>
+            </w:r>
+            <w:r>
+              <w:rPr>
+                <w:rFonts w:ascii="Times New Roman" w:hAnsi="Times New Roman" w:cs="Times New Roman"/>
+                <w:i/>
+                <w:iCs/>
+                <w:color w:val="000000" w:themeColor="text1"/>
+              </w:rPr>
+              <w:t>Intern</w:t>
+            </w:r>
+            <w:r>
+              <w:rPr>
+                <w:rFonts w:ascii="Times New Roman" w:hAnsi="Times New Roman" w:cs="Times New Roman"/>
+                <w:i/>
+                <w:iCs/>
+                <w:color w:val="000000" w:themeColor="text1"/>
+              </w:rPr>
+              <w:t>a</w:t>
+            </w:r>
+            <w:r>
+              <w:rPr>
+                <w:rFonts w:ascii="Times New Roman" w:hAnsi="Times New Roman" w:cs="Times New Roman"/>
+                <w:color w:val="000000" w:themeColor="text1"/>
+              </w:rPr>
+              <w:t>’</w:t>
+            </w:r>
+            <w:r>
+              <w:rPr>
+                <w:rFonts w:ascii="Times New Roman" w:hAnsi="Times New Roman" w:cs="Times New Roman"/>
+                <w:color w:val="000000" w:themeColor="text1"/>
+              </w:rPr>
+              <w:t xml:space="preserve">, </w:t>
+            </w:r>
+            <w:r>
+              <w:rPr>
+                <w:rFonts w:ascii="Times New Roman" w:hAnsi="Times New Roman" w:cs="Times New Roman"/>
+                <w:color w:val="000000" w:themeColor="text1"/>
+              </w:rPr>
+              <w:t>‘</w:t>
+            </w:r>
+            <w:r>
+              <w:rPr>
+                <w:rFonts w:ascii="Times New Roman" w:hAnsi="Times New Roman" w:cs="Times New Roman"/>
+                <w:i/>
+                <w:iCs/>
+                <w:color w:val="000000" w:themeColor="text1"/>
+              </w:rPr>
+              <w:t>Estern</w:t>
+            </w:r>
+            <w:r>
+              <w:rPr>
+                <w:rFonts w:ascii="Times New Roman" w:hAnsi="Times New Roman" w:cs="Times New Roman"/>
+                <w:i/>
+                <w:iCs/>
+                <w:color w:val="000000" w:themeColor="text1"/>
+              </w:rPr>
+              <w:t>a</w:t>
+            </w:r>
+            <w:r>
+              <w:rPr>
+                <w:rFonts w:ascii="Times New Roman" w:hAnsi="Times New Roman" w:cs="Times New Roman"/>
+                <w:color w:val="000000" w:themeColor="text1"/>
+              </w:rPr>
+              <w:t>’</w:t>
+            </w:r>
+            <w:r>
+              <w:rPr>
+                <w:rFonts w:ascii="Times New Roman" w:hAnsi="Times New Roman" w:cs="Times New Roman"/>
+                <w:color w:val="000000" w:themeColor="text1"/>
+              </w:rPr>
+              <w:t>.</w:t>
+            </w:r>
+          </w:p>
+        </w:tc>
+      </w:tr>
+      <w:tr>
+        <w:trPr>
+          <w:trHeight w:val="890"/>
+        </w:trPr>
+        <w:tc>
+          <w:tcPr>
+            <w:cnfStyle w:val="001000000000" w:firstRow="0" w:lastRow="0" w:firstColumn="1" w:lastColumn="0" w:oddVBand="0" w:evenVBand="0" w:oddHBand="0" w:evenHBand="0" w:firstRowFirstColumn="0" w:firstRowLastColumn="0" w:lastRowFirstColumn="0" w:lastRowLastColumn="0"/>
+            <w:tcW w:w="2689" w:type="dxa"/>
+            <w:tcBorders>
               <w:top w:val="single" w:sz="4" w:space="0" w:color="A5A5A5" w:themeColor="accent3"/>
               <w:bottom w:val="single" w:sz="4" w:space="0" w:color="A5A5A5" w:themeColor="accent3"/>
             </w:tcBorders>
@@ -23732,7 +23755,7 @@
           <w:p>
             <w:pPr>
               <w:jc w:val="center"/>
-              <w:cnfStyle w:val="000000100000" w:firstRow="0" w:lastRow="0" w:firstColumn="0" w:lastColumn="0" w:oddVBand="0" w:evenVBand="0" w:oddHBand="1" w:evenHBand="0" w:firstRowFirstColumn="0" w:firstRowLastColumn="0" w:lastRowFirstColumn="0" w:lastRowLastColumn="0"/>
+              <w:cnfStyle w:val="000000000000" w:firstRow="0" w:lastRow="0" w:firstColumn="0" w:lastColumn="0" w:oddVBand="0" w:evenVBand="0" w:oddHBand="0" w:evenHBand="0" w:firstRowFirstColumn="0" w:firstRowLastColumn="0" w:lastRowFirstColumn="0" w:lastRowLastColumn="0"/>
               <w:rPr>
                 <w:rFonts w:ascii="Times New Roman" w:hAnsi="Times New Roman" w:cs="Times New Roman"/>
               </w:rPr>
@@ -23756,7 +23779,7 @@
           </w:tcPr>
           <w:p>
             <w:pPr>
-              <w:cnfStyle w:val="000000100000" w:firstRow="0" w:lastRow="0" w:firstColumn="0" w:lastColumn="0" w:oddVBand="0" w:evenVBand="0" w:oddHBand="1" w:evenHBand="0" w:firstRowFirstColumn="0" w:firstRowLastColumn="0" w:lastRowFirstColumn="0" w:lastRowLastColumn="0"/>
+              <w:cnfStyle w:val="000000000000" w:firstRow="0" w:lastRow="0" w:firstColumn="0" w:lastColumn="0" w:oddVBand="0" w:evenVBand="0" w:oddHBand="0" w:evenHBand="0" w:firstRowFirstColumn="0" w:firstRowLastColumn="0" w:lastRowFirstColumn="0" w:lastRowLastColumn="0"/>
               <w:rPr>
                 <w:rFonts w:ascii="Times New Roman" w:hAnsi="Times New Roman" w:cs="Times New Roman"/>
                 <w:color w:val="000000" w:themeColor="text1"/>
@@ -23795,7 +23818,7 @@
           </w:p>
           <w:p>
             <w:pPr>
-              <w:cnfStyle w:val="000000100000" w:firstRow="0" w:lastRow="0" w:firstColumn="0" w:lastColumn="0" w:oddVBand="0" w:evenVBand="0" w:oddHBand="1" w:evenHBand="0" w:firstRowFirstColumn="0" w:firstRowLastColumn="0" w:lastRowFirstColumn="0" w:lastRowLastColumn="0"/>
+              <w:cnfStyle w:val="000000000000" w:firstRow="0" w:lastRow="0" w:firstColumn="0" w:lastColumn="0" w:oddVBand="0" w:evenVBand="0" w:oddHBand="0" w:evenHBand="0" w:firstRowFirstColumn="0" w:firstRowLastColumn="0" w:lastRowFirstColumn="0" w:lastRowLastColumn="0"/>
               <w:rPr>
                 <w:rFonts w:ascii="Times New Roman" w:hAnsi="Times New Roman" w:cs="Times New Roman"/>
                 <w:color w:val="000000" w:themeColor="text1"/>
@@ -23924,6 +23947,7 @@
           <w:sz w:val="20"/>
           <w:szCs w:val="20"/>
         </w:rPr>
+        <w:lastRenderedPageBreak/>
         <w:t>Tabella 2.</w:t>
       </w:r>
       <w:r>
@@ -27673,16 +27697,7 @@
           <w:sz w:val="24"/>
           <w:szCs w:val="24"/>
         </w:rPr>
-        <w:t xml:space="preserve"> sono indicate con </w:t>
-      </w:r>
-      <w:proofErr w:type="gramStart"/>
-      <w:r>
-        <w:rPr>
-          <w:rFonts w:ascii="Times New Roman" w:hAnsi="Times New Roman" w:cs="Times New Roman"/>
-          <w:sz w:val="24"/>
-          <w:szCs w:val="24"/>
-        </w:rPr>
-        <w:t xml:space="preserve">una </w:t>
+        <w:t xml:space="preserve"> sono indicate con una </w:t>
       </w:r>
       <w:r>
         <w:rPr>
@@ -27701,19 +27716,7 @@
           <w:szCs w:val="24"/>
           <w:u w:val="single"/>
         </w:rPr>
-        <w:t>singola</w:t>
-      </w:r>
-      <w:proofErr w:type="gramEnd"/>
-      <w:r>
-        <w:rPr>
-          <w:rFonts w:ascii="Times New Roman" w:hAnsi="Times New Roman" w:cs="Times New Roman"/>
-          <w:i/>
-          <w:iCs/>
-          <w:sz w:val="24"/>
-          <w:szCs w:val="24"/>
-          <w:u w:val="single"/>
-        </w:rPr>
-        <w:t xml:space="preserve"> sottolineatura</w:t>
+        <w:t>singola sottolineatura</w:t>
       </w:r>
       <w:r>
         <w:rPr>
@@ -27924,7 +27927,6 @@
           <w:rFonts w:ascii="Consolas" w:hAnsi="Consolas" w:cs="Courier New"/>
         </w:rPr>
       </w:pPr>
-      <w:proofErr w:type="gramStart"/>
       <w:r>
         <w:rPr>
           <w:rFonts w:ascii="Consolas" w:hAnsi="Consolas" w:cs="Courier New"/>
@@ -27939,7 +27941,6 @@
         </w:rPr>
         <w:t>(</w:t>
       </w:r>
-      <w:proofErr w:type="gramEnd"/>
       <w:r>
         <w:rPr>
           <w:rFonts w:ascii="Consolas" w:hAnsi="Consolas" w:cs="Courier New"/>
@@ -28019,7 +28020,6 @@
           <w:rFonts w:ascii="Consolas" w:hAnsi="Consolas" w:cs="Courier New"/>
         </w:rPr>
       </w:pPr>
-      <w:proofErr w:type="gramStart"/>
       <w:r>
         <w:rPr>
           <w:rFonts w:ascii="Consolas" w:hAnsi="Consolas" w:cs="Courier New"/>
@@ -28034,7 +28034,6 @@
         </w:rPr>
         <w:t>(</w:t>
       </w:r>
-      <w:proofErr w:type="gramEnd"/>
       <w:r>
         <w:rPr>
           <w:rFonts w:ascii="Consolas" w:hAnsi="Consolas" w:cs="Courier New"/>
@@ -28171,7 +28170,6 @@
           <w:rFonts w:ascii="Consolas" w:hAnsi="Consolas" w:cs="Courier New"/>
         </w:rPr>
       </w:pPr>
-      <w:proofErr w:type="gramStart"/>
       <w:r>
         <w:rPr>
           <w:rFonts w:ascii="Consolas" w:hAnsi="Consolas" w:cs="Courier New"/>
@@ -28186,7 +28184,6 @@
         </w:rPr>
         <w:t>(</w:t>
       </w:r>
-      <w:proofErr w:type="gramEnd"/>
       <w:r>
         <w:rPr>
           <w:rFonts w:ascii="Consolas" w:hAnsi="Consolas" w:cs="Courier New"/>
@@ -28278,7 +28275,6 @@
           <w:rFonts w:ascii="Consolas" w:hAnsi="Consolas" w:cs="Courier New"/>
         </w:rPr>
       </w:pPr>
-      <w:proofErr w:type="gramStart"/>
       <w:r>
         <w:rPr>
           <w:rFonts w:ascii="Consolas" w:hAnsi="Consolas" w:cs="Courier New"/>
@@ -28293,7 +28289,6 @@
         </w:rPr>
         <w:t>(</w:t>
       </w:r>
-      <w:proofErr w:type="gramEnd"/>
       <w:r>
         <w:rPr>
           <w:rFonts w:ascii="Consolas" w:hAnsi="Consolas" w:cs="Courier New"/>
@@ -28417,7 +28412,6 @@
         </w:rPr>
       </w:pPr>
       <w:bookmarkStart w:id="63" w:name="_Hlk91783685"/>
-      <w:proofErr w:type="gramStart"/>
       <w:r>
         <w:rPr>
           <w:rFonts w:ascii="Consolas" w:hAnsi="Consolas" w:cs="Courier New"/>
@@ -28433,7 +28427,6 @@
         </w:rPr>
         <w:t>(</w:t>
       </w:r>
-      <w:proofErr w:type="gramEnd"/>
       <w:r>
         <w:rPr>
           <w:rFonts w:ascii="Consolas" w:hAnsi="Consolas" w:cs="Courier New"/>
@@ -28559,7 +28552,6 @@
           <w:rFonts w:ascii="Consolas" w:hAnsi="Consolas" w:cs="Courier New"/>
         </w:rPr>
       </w:pPr>
-      <w:proofErr w:type="gramStart"/>
       <w:r>
         <w:rPr>
           <w:rFonts w:ascii="Consolas" w:hAnsi="Consolas" w:cs="Courier New"/>
@@ -28574,7 +28566,6 @@
         </w:rPr>
         <w:t>(</w:t>
       </w:r>
-      <w:proofErr w:type="gramEnd"/>
       <w:r>
         <w:rPr>
           <w:rFonts w:ascii="Consolas" w:hAnsi="Consolas" w:cs="Courier New"/>
@@ -28782,7 +28773,6 @@
           <w:rFonts w:ascii="Consolas" w:hAnsi="Consolas" w:cs="Courier New"/>
         </w:rPr>
       </w:pPr>
-      <w:proofErr w:type="gramStart"/>
       <w:r>
         <w:rPr>
           <w:rFonts w:ascii="Consolas" w:hAnsi="Consolas" w:cs="Courier New"/>
@@ -28797,7 +28787,6 @@
         </w:rPr>
         <w:t>(</w:t>
       </w:r>
-      <w:proofErr w:type="gramEnd"/>
       <w:r>
         <w:rPr>
           <w:rFonts w:ascii="Consolas" w:hAnsi="Consolas" w:cs="Courier New"/>
@@ -28990,7 +28979,6 @@
           <w:rFonts w:ascii="Consolas" w:hAnsi="Consolas" w:cs="Courier New"/>
         </w:rPr>
       </w:pPr>
-      <w:proofErr w:type="gramStart"/>
       <w:r>
         <w:rPr>
           <w:rFonts w:ascii="Consolas" w:hAnsi="Consolas" w:cs="Courier New"/>
@@ -29005,7 +28993,6 @@
         </w:rPr>
         <w:t>(</w:t>
       </w:r>
-      <w:proofErr w:type="gramEnd"/>
       <w:r>
         <w:rPr>
           <w:rFonts w:ascii="Consolas" w:hAnsi="Consolas" w:cs="Courier New"/>
@@ -29191,7 +29178,6 @@
           <w:rFonts w:ascii="Consolas" w:hAnsi="Consolas" w:cs="Courier New"/>
         </w:rPr>
       </w:pPr>
-      <w:proofErr w:type="gramStart"/>
       <w:r>
         <w:rPr>
           <w:rFonts w:ascii="Consolas" w:hAnsi="Consolas" w:cs="Courier New"/>
@@ -29206,7 +29192,6 @@
         </w:rPr>
         <w:t>(</w:t>
       </w:r>
-      <w:proofErr w:type="gramEnd"/>
       <w:r>
         <w:rPr>
           <w:rFonts w:ascii="Consolas" w:hAnsi="Consolas" w:cs="Courier New"/>
@@ -32983,7 +32968,6 @@
         </w:rPr>
         <w:t>T</w:t>
       </w:r>
-      <w:proofErr w:type="gramStart"/>
       <w:r>
         <w:rPr>
           <w:rFonts w:ascii="Courier New" w:hAnsi="Courier New" w:cs="Courier New"/>
@@ -32998,16 +32982,7 @@
           <w:sz w:val="24"/>
           <w:szCs w:val="24"/>
         </w:rPr>
-        <w:t>,‘</w:t>
-      </w:r>
-      <w:proofErr w:type="gramEnd"/>
-      <w:r>
-        <w:rPr>
-          <w:rFonts w:ascii="Courier New" w:hAnsi="Courier New" w:cs="Courier New"/>
-          <w:sz w:val="24"/>
-          <w:szCs w:val="24"/>
-        </w:rPr>
-        <w:t>F’</w:t>
+        <w:t>,‘F’</w:t>
       </w:r>
       <w:r>
         <w:rPr>

</xml_diff>

<commit_message>
rimosso un vincolo che si ripeteva due volte
</commit_message>
<xml_diff>
--- a/documentazione-database/documentazione-progetto.docx
+++ b/documentazione-database/documentazione-progetto.docx
@@ -21182,19 +21182,7 @@
               <w:rPr>
                 <w:rFonts w:ascii="Times New Roman" w:hAnsi="Times New Roman" w:cs="Times New Roman"/>
               </w:rPr>
-              <w:t>Num</w:t>
-            </w:r>
-            <w:r>
-              <w:rPr>
-                <w:rFonts w:ascii="Times New Roman" w:hAnsi="Times New Roman" w:cs="Times New Roman"/>
-              </w:rPr>
-              <w:t xml:space="preserve">ero </w:t>
-            </w:r>
-            <w:r>
-              <w:rPr>
-                <w:rFonts w:ascii="Times New Roman" w:hAnsi="Times New Roman" w:cs="Times New Roman"/>
-              </w:rPr>
-              <w:t>avventori a tavolata legale</w:t>
+              <w:t>Email legale</w:t>
             </w:r>
           </w:p>
         </w:tc>
@@ -21205,6 +21193,7 @@
           </w:tcPr>
           <w:p>
             <w:pPr>
+              <w:jc w:val="center"/>
               <w:cnfStyle w:val="000000000000" w:firstRow="0" w:lastRow="0" w:firstColumn="0" w:lastColumn="0" w:oddVBand="0" w:evenVBand="0" w:oddHBand="0" w:evenHBand="0" w:firstRowFirstColumn="0" w:firstRowLastColumn="0" w:lastRowFirstColumn="0" w:lastRowLastColumn="0"/>
               <w:rPr>
                 <w:rFonts w:ascii="Times New Roman" w:hAnsi="Times New Roman" w:cs="Times New Roman"/>
@@ -21214,7 +21203,7 @@
               <w:rPr>
                 <w:rFonts w:ascii="Times New Roman" w:hAnsi="Times New Roman" w:cs="Times New Roman"/>
               </w:rPr>
-              <w:t>Interrelazionale</w:t>
+              <w:t>Dominio</w:t>
             </w:r>
           </w:p>
         </w:tc>
@@ -21225,78 +21214,739 @@
           </w:tcPr>
           <w:p>
             <w:pPr>
+              <w:pStyle w:val="NormaleWeb"/>
+              <w:spacing w:before="0" w:beforeAutospacing="0" w:after="0" w:afterAutospacing="0"/>
               <w:jc w:val="both"/>
               <w:cnfStyle w:val="000000000000" w:firstRow="0" w:lastRow="0" w:firstColumn="0" w:lastColumn="0" w:oddVBand="0" w:evenVBand="0" w:oddHBand="0" w:evenHBand="0" w:firstRowFirstColumn="0" w:firstRowLastColumn="0" w:lastRowFirstColumn="0" w:lastRowLastColumn="0"/>
               <w:rPr>
-                <w:rFonts w:ascii="Times New Roman" w:hAnsi="Times New Roman" w:cs="Times New Roman"/>
                 <w:color w:val="000000" w:themeColor="text1"/>
-              </w:rPr>
-            </w:pPr>
-            <w:r>
-              <w:rPr>
-                <w:rFonts w:ascii="Times New Roman" w:hAnsi="Times New Roman" w:cs="Times New Roman"/>
+                <w:sz w:val="22"/>
+                <w:szCs w:val="22"/>
+              </w:rPr>
+            </w:pPr>
+            <w:r>
+              <w:rPr>
                 <w:color w:val="000000" w:themeColor="text1"/>
-                <w:shd w:val="clear" w:color="auto" w:fill="FFFFFF"/>
-              </w:rPr>
-              <w:t xml:space="preserve">Non deve esistere una tavolata il cui numero di avventori </w:t>
-            </w:r>
-            <w:r>
-              <w:rPr>
-                <w:rFonts w:ascii="Times New Roman" w:hAnsi="Times New Roman" w:cs="Times New Roman"/>
+                <w:sz w:val="22"/>
+                <w:szCs w:val="22"/>
+              </w:rPr>
+              <w:t>Vale per tutte le entità</w:t>
+            </w:r>
+            <w:r>
+              <w:rPr>
                 <w:color w:val="000000" w:themeColor="text1"/>
-                <w:shd w:val="clear" w:color="auto" w:fill="FFFFFF"/>
-              </w:rPr>
-              <w:t xml:space="preserve">che vi partecipa </w:t>
-            </w:r>
-            <w:r>
-              <w:rPr>
-                <w:rFonts w:ascii="Times New Roman" w:hAnsi="Times New Roman" w:cs="Times New Roman"/>
+                <w:sz w:val="22"/>
+                <w:szCs w:val="22"/>
+              </w:rPr>
+              <w:t xml:space="preserve"> che possiedono l’attributo</w:t>
+            </w:r>
+            <w:r>
+              <w:rPr>
                 <w:color w:val="000000" w:themeColor="text1"/>
-                <w:shd w:val="clear" w:color="auto" w:fill="FFFFFF"/>
-              </w:rPr>
-              <w:t xml:space="preserve">sia superiore all’attributo </w:t>
-            </w:r>
-            <w:r>
-              <w:rPr>
-                <w:rFonts w:ascii="Times New Roman" w:hAnsi="Times New Roman" w:cs="Times New Roman"/>
+                <w:sz w:val="22"/>
+                <w:szCs w:val="22"/>
+              </w:rPr>
+              <w:t xml:space="preserve"> </w:t>
+            </w:r>
+            <w:r>
+              <w:rPr>
                 <w:i/>
                 <w:iCs/>
                 <w:color w:val="000000" w:themeColor="text1"/>
-                <w:shd w:val="clear" w:color="auto" w:fill="FFFFFF"/>
-              </w:rPr>
-              <w:t>MaxAvventori</w:t>
-            </w:r>
-            <w:r>
+                <w:sz w:val="22"/>
+                <w:szCs w:val="22"/>
+              </w:rPr>
+              <w:t>Email</w:t>
+            </w:r>
+            <w:r>
+              <w:rPr>
+                <w:color w:val="000000" w:themeColor="text1"/>
+                <w:sz w:val="22"/>
+                <w:szCs w:val="22"/>
+              </w:rPr>
+              <w:t xml:space="preserve">: </w:t>
+            </w:r>
+            <w:r>
+              <w:rPr>
+                <w:i/>
+                <w:iCs/>
+                <w:color w:val="000000" w:themeColor="text1"/>
+                <w:sz w:val="22"/>
+                <w:szCs w:val="22"/>
+              </w:rPr>
+              <w:t>Proprietario, ManagerRistorante, Ristorante, Avventore, Cameriere</w:t>
+            </w:r>
+            <w:r>
+              <w:rPr>
+                <w:color w:val="000000" w:themeColor="text1"/>
+                <w:sz w:val="22"/>
+                <w:szCs w:val="22"/>
+              </w:rPr>
+              <w:t>. L’</w:t>
+            </w:r>
+            <w:r>
+              <w:rPr>
+                <w:i/>
+                <w:iCs/>
+                <w:color w:val="000000" w:themeColor="text1"/>
+                <w:sz w:val="22"/>
+                <w:szCs w:val="22"/>
+              </w:rPr>
+              <w:t>E</w:t>
+            </w:r>
+            <w:r>
+              <w:rPr>
+                <w:i/>
+                <w:iCs/>
+                <w:color w:val="000000" w:themeColor="text1"/>
+                <w:sz w:val="22"/>
+                <w:szCs w:val="22"/>
+              </w:rPr>
+              <w:t>mail</w:t>
+            </w:r>
+            <w:r>
+              <w:rPr>
+                <w:color w:val="000000" w:themeColor="text1"/>
+                <w:sz w:val="22"/>
+                <w:szCs w:val="22"/>
+              </w:rPr>
+              <w:t xml:space="preserve"> </w:t>
+            </w:r>
+            <w:r>
+              <w:rPr>
+                <w:color w:val="000000" w:themeColor="text1"/>
+                <w:sz w:val="22"/>
+                <w:szCs w:val="22"/>
+              </w:rPr>
+              <w:t xml:space="preserve">deve rispettare la </w:t>
+            </w:r>
+            <w:r>
+              <w:rPr>
+                <w:color w:val="000000" w:themeColor="text1"/>
+                <w:sz w:val="22"/>
+                <w:szCs w:val="22"/>
+              </w:rPr>
+              <w:t>forma standard ovvero</w:t>
+            </w:r>
+            <w:r>
+              <w:rPr>
+                <w:color w:val="000000" w:themeColor="text1"/>
+                <w:sz w:val="22"/>
+                <w:szCs w:val="22"/>
+              </w:rPr>
+              <w:t>:</w:t>
+            </w:r>
+            <w:r>
+              <w:rPr>
+                <w:color w:val="000000" w:themeColor="text1"/>
+                <w:sz w:val="22"/>
+                <w:szCs w:val="22"/>
+              </w:rPr>
+              <w:t xml:space="preserve"> contenere almeno un carattere prima della @, almeno un carattere tra essa e il punto e almeno due caratteri nella parte finale</w:t>
+            </w:r>
+            <w:r>
+              <w:rPr>
+                <w:color w:val="000000" w:themeColor="text1"/>
+                <w:sz w:val="22"/>
+                <w:szCs w:val="22"/>
+              </w:rPr>
+              <w:t xml:space="preserve"> dopo il punto</w:t>
+            </w:r>
+            <w:r>
+              <w:rPr>
+                <w:color w:val="000000" w:themeColor="text1"/>
+                <w:sz w:val="22"/>
+                <w:szCs w:val="22"/>
+              </w:rPr>
+              <w:t>.</w:t>
+            </w:r>
+            <w:r>
+              <w:rPr>
+                <w:color w:val="000000" w:themeColor="text1"/>
+                <w:sz w:val="22"/>
+                <w:szCs w:val="22"/>
+              </w:rPr>
+              <w:t xml:space="preserve"> </w:t>
+            </w:r>
+          </w:p>
+        </w:tc>
+      </w:tr>
+      <w:tr>
+        <w:trPr>
+          <w:cnfStyle w:val="000000100000" w:firstRow="0" w:lastRow="0" w:firstColumn="0" w:lastColumn="0" w:oddVBand="0" w:evenVBand="0" w:oddHBand="1" w:evenHBand="0" w:firstRowFirstColumn="0" w:firstRowLastColumn="0" w:lastRowFirstColumn="0" w:lastRowLastColumn="0"/>
+          <w:trHeight w:val="1470"/>
+        </w:trPr>
+        <w:tc>
+          <w:tcPr>
+            <w:cnfStyle w:val="001000000000" w:firstRow="0" w:lastRow="0" w:firstColumn="1" w:lastColumn="0" w:oddVBand="0" w:evenVBand="0" w:oddHBand="0" w:evenHBand="0" w:firstRowFirstColumn="0" w:firstRowLastColumn="0" w:lastRowFirstColumn="0" w:lastRowLastColumn="0"/>
+            <w:tcW w:w="2689" w:type="dxa"/>
+            <w:tcBorders>
+              <w:top w:val="single" w:sz="4" w:space="0" w:color="A5A5A5" w:themeColor="accent3"/>
+            </w:tcBorders>
+            <w:vAlign w:val="center"/>
+          </w:tcPr>
+          <w:p>
+            <w:pPr>
+              <w:jc w:val="center"/>
+              <w:rPr>
+                <w:rFonts w:ascii="Times New Roman" w:hAnsi="Times New Roman" w:cs="Times New Roman"/>
+              </w:rPr>
+            </w:pPr>
+            <w:r>
+              <w:rPr>
+                <w:rFonts w:ascii="Times New Roman" w:hAnsi="Times New Roman" w:cs="Times New Roman"/>
+              </w:rPr>
+              <w:t>Password legale</w:t>
+            </w:r>
+          </w:p>
+        </w:tc>
+        <w:tc>
+          <w:tcPr>
+            <w:tcW w:w="1701" w:type="dxa"/>
+            <w:tcBorders>
+              <w:top w:val="single" w:sz="4" w:space="0" w:color="A5A5A5" w:themeColor="accent3"/>
+            </w:tcBorders>
+            <w:vAlign w:val="center"/>
+          </w:tcPr>
+          <w:p>
+            <w:pPr>
+              <w:jc w:val="center"/>
+              <w:cnfStyle w:val="000000100000" w:firstRow="0" w:lastRow="0" w:firstColumn="0" w:lastColumn="0" w:oddVBand="0" w:evenVBand="0" w:oddHBand="1" w:evenHBand="0" w:firstRowFirstColumn="0" w:firstRowLastColumn="0" w:lastRowFirstColumn="0" w:lastRowLastColumn="0"/>
+              <w:rPr>
+                <w:rFonts w:ascii="Times New Roman" w:hAnsi="Times New Roman" w:cs="Times New Roman"/>
+              </w:rPr>
+            </w:pPr>
+            <w:r>
+              <w:rPr>
+                <w:rFonts w:ascii="Times New Roman" w:hAnsi="Times New Roman" w:cs="Times New Roman"/>
+              </w:rPr>
+              <w:t>Dominio</w:t>
+            </w:r>
+          </w:p>
+        </w:tc>
+        <w:tc>
+          <w:tcPr>
+            <w:tcW w:w="5608" w:type="dxa"/>
+            <w:tcBorders>
+              <w:top w:val="single" w:sz="4" w:space="0" w:color="A5A5A5" w:themeColor="accent3"/>
+            </w:tcBorders>
+            <w:vAlign w:val="center"/>
+          </w:tcPr>
+          <w:p>
+            <w:pPr>
+              <w:pStyle w:val="NormaleWeb"/>
+              <w:spacing w:after="0"/>
+              <w:jc w:val="both"/>
+              <w:cnfStyle w:val="000000100000" w:firstRow="0" w:lastRow="0" w:firstColumn="0" w:lastColumn="0" w:oddVBand="0" w:evenVBand="0" w:oddHBand="1" w:evenHBand="0" w:firstRowFirstColumn="0" w:firstRowLastColumn="0" w:lastRowFirstColumn="0" w:lastRowLastColumn="0"/>
+              <w:rPr>
+                <w:color w:val="000000" w:themeColor="text1"/>
+                <w:sz w:val="22"/>
+                <w:szCs w:val="22"/>
+              </w:rPr>
+            </w:pPr>
+            <w:r>
+              <w:rPr>
+                <w:color w:val="000000" w:themeColor="text1"/>
+                <w:sz w:val="22"/>
+                <w:szCs w:val="22"/>
+              </w:rPr>
+              <w:t>Vale per tutte le entità</w:t>
+            </w:r>
+            <w:r>
+              <w:rPr>
+                <w:color w:val="000000" w:themeColor="text1"/>
+                <w:sz w:val="22"/>
+                <w:szCs w:val="22"/>
+              </w:rPr>
+              <w:t xml:space="preserve"> che possiedono l’attributo</w:t>
+            </w:r>
+            <w:r>
+              <w:rPr>
+                <w:color w:val="000000" w:themeColor="text1"/>
+                <w:sz w:val="22"/>
+                <w:szCs w:val="22"/>
+              </w:rPr>
+              <w:t xml:space="preserve"> </w:t>
+            </w:r>
+            <w:r>
+              <w:rPr>
+                <w:i/>
+                <w:iCs/>
+                <w:color w:val="000000" w:themeColor="text1"/>
+                <w:sz w:val="22"/>
+                <w:szCs w:val="22"/>
+              </w:rPr>
+              <w:t>Password</w:t>
+            </w:r>
+            <w:r>
+              <w:rPr>
+                <w:color w:val="000000" w:themeColor="text1"/>
+                <w:sz w:val="22"/>
+                <w:szCs w:val="22"/>
+              </w:rPr>
+              <w:t xml:space="preserve">: </w:t>
+            </w:r>
+            <w:r>
+              <w:rPr>
+                <w:i/>
+                <w:iCs/>
+                <w:color w:val="000000" w:themeColor="text1"/>
+                <w:sz w:val="22"/>
+                <w:szCs w:val="22"/>
+              </w:rPr>
+              <w:t>Proprietario, ManagerRistorante</w:t>
+            </w:r>
+            <w:r>
+              <w:rPr>
+                <w:color w:val="000000" w:themeColor="text1"/>
+                <w:sz w:val="22"/>
+                <w:szCs w:val="22"/>
+              </w:rPr>
+              <w:t>.</w:t>
+            </w:r>
+            <w:r>
+              <w:rPr>
+                <w:color w:val="000000" w:themeColor="text1"/>
+                <w:sz w:val="22"/>
+                <w:szCs w:val="22"/>
+              </w:rPr>
+              <w:t xml:space="preserve"> La</w:t>
+            </w:r>
+            <w:r>
+              <w:rPr>
+                <w:color w:val="000000" w:themeColor="text1"/>
+                <w:sz w:val="22"/>
+                <w:szCs w:val="22"/>
+              </w:rPr>
+              <w:t xml:space="preserve"> </w:t>
+            </w:r>
+            <w:r>
+              <w:rPr>
+                <w:i/>
+                <w:iCs/>
+                <w:color w:val="000000" w:themeColor="text1"/>
+                <w:sz w:val="22"/>
+                <w:szCs w:val="22"/>
+              </w:rPr>
+              <w:t>Password</w:t>
+            </w:r>
+            <w:r>
+              <w:rPr>
+                <w:color w:val="000000" w:themeColor="text1"/>
+                <w:sz w:val="22"/>
+                <w:szCs w:val="22"/>
+              </w:rPr>
+              <w:t xml:space="preserve"> deve contenere minimo 8 caratteri </w:t>
+            </w:r>
+            <w:r>
+              <w:rPr>
+                <w:color w:val="000000" w:themeColor="text1"/>
+                <w:sz w:val="22"/>
+                <w:szCs w:val="22"/>
+              </w:rPr>
+              <w:t xml:space="preserve">e </w:t>
+            </w:r>
+            <w:r>
+              <w:rPr>
+                <w:color w:val="000000" w:themeColor="text1"/>
+                <w:sz w:val="22"/>
+                <w:szCs w:val="22"/>
+              </w:rPr>
+              <w:t>rispettare il seguente formato</w:t>
+            </w:r>
+            <w:r>
+              <w:rPr>
+                <w:color w:val="000000" w:themeColor="text1"/>
+                <w:sz w:val="22"/>
+                <w:szCs w:val="22"/>
+              </w:rPr>
+              <w:t xml:space="preserve">: </w:t>
+            </w:r>
+            <w:r>
+              <w:rPr>
+                <w:color w:val="000000" w:themeColor="text1"/>
+                <w:sz w:val="22"/>
+                <w:szCs w:val="22"/>
+              </w:rPr>
+              <w:t>deve esserci almeno una lettera</w:t>
+            </w:r>
+            <w:r>
+              <w:rPr>
+                <w:color w:val="000000" w:themeColor="text1"/>
+                <w:sz w:val="22"/>
+                <w:szCs w:val="22"/>
+              </w:rPr>
+              <w:t xml:space="preserve"> e un numero.</w:t>
+            </w:r>
+          </w:p>
+        </w:tc>
+      </w:tr>
+      <w:tr>
+        <w:trPr>
+          <w:trHeight w:val="1301"/>
+        </w:trPr>
+        <w:tc>
+          <w:tcPr>
+            <w:cnfStyle w:val="001000000000" w:firstRow="0" w:lastRow="0" w:firstColumn="1" w:lastColumn="0" w:oddVBand="0" w:evenVBand="0" w:oddHBand="0" w:evenHBand="0" w:firstRowFirstColumn="0" w:firstRowLastColumn="0" w:lastRowFirstColumn="0" w:lastRowLastColumn="0"/>
+            <w:tcW w:w="2689" w:type="dxa"/>
+            <w:vAlign w:val="center"/>
+          </w:tcPr>
+          <w:p>
+            <w:pPr>
+              <w:jc w:val="center"/>
+              <w:rPr>
+                <w:rFonts w:ascii="Times New Roman" w:hAnsi="Times New Roman" w:cs="Times New Roman"/>
+              </w:rPr>
+            </w:pPr>
+            <w:r>
+              <w:rPr>
+                <w:rFonts w:ascii="Times New Roman" w:hAnsi="Times New Roman" w:cs="Times New Roman"/>
+              </w:rPr>
+              <w:t>Sito web legale</w:t>
+            </w:r>
+          </w:p>
+        </w:tc>
+        <w:tc>
+          <w:tcPr>
+            <w:tcW w:w="1701" w:type="dxa"/>
+            <w:vAlign w:val="center"/>
+          </w:tcPr>
+          <w:p>
+            <w:pPr>
+              <w:jc w:val="center"/>
+              <w:cnfStyle w:val="000000000000" w:firstRow="0" w:lastRow="0" w:firstColumn="0" w:lastColumn="0" w:oddVBand="0" w:evenVBand="0" w:oddHBand="0" w:evenHBand="0" w:firstRowFirstColumn="0" w:firstRowLastColumn="0" w:lastRowFirstColumn="0" w:lastRowLastColumn="0"/>
+              <w:rPr>
+                <w:rFonts w:ascii="Times New Roman" w:hAnsi="Times New Roman" w:cs="Times New Roman"/>
+              </w:rPr>
+            </w:pPr>
+            <w:r>
+              <w:rPr>
+                <w:rFonts w:ascii="Times New Roman" w:hAnsi="Times New Roman" w:cs="Times New Roman"/>
+              </w:rPr>
+              <w:t>Dominio</w:t>
+            </w:r>
+          </w:p>
+        </w:tc>
+        <w:tc>
+          <w:tcPr>
+            <w:tcW w:w="5608" w:type="dxa"/>
+            <w:vAlign w:val="center"/>
+          </w:tcPr>
+          <w:p>
+            <w:pPr>
+              <w:jc w:val="both"/>
+              <w:cnfStyle w:val="000000000000" w:firstRow="0" w:lastRow="0" w:firstColumn="0" w:lastColumn="0" w:oddVBand="0" w:evenVBand="0" w:oddHBand="0" w:evenHBand="0" w:firstRowFirstColumn="0" w:firstRowLastColumn="0" w:lastRowFirstColumn="0" w:lastRowLastColumn="0"/>
               <w:rPr>
                 <w:rFonts w:ascii="Times New Roman" w:hAnsi="Times New Roman" w:cs="Times New Roman"/>
                 <w:color w:val="000000" w:themeColor="text1"/>
                 <w:shd w:val="clear" w:color="auto" w:fill="FFFFFF"/>
               </w:rPr>
-              <w:t xml:space="preserve"> del </w:t>
-            </w:r>
+            </w:pPr>
             <w:r>
               <w:rPr>
                 <w:rFonts w:ascii="Times New Roman" w:hAnsi="Times New Roman" w:cs="Times New Roman"/>
                 <w:color w:val="000000" w:themeColor="text1"/>
-                <w:shd w:val="clear" w:color="auto" w:fill="FFFFFF"/>
-              </w:rPr>
-              <w:t>t</w:t>
-            </w:r>
-            <w:r>
-              <w:rPr>
-                <w:rFonts w:ascii="Times New Roman" w:hAnsi="Times New Roman" w:cs="Times New Roman"/>
+              </w:rPr>
+              <w:t xml:space="preserve">Il </w:t>
+            </w:r>
+            <w:r>
+              <w:rPr>
+                <w:rFonts w:ascii="Times New Roman" w:hAnsi="Times New Roman" w:cs="Times New Roman"/>
+                <w:i/>
+                <w:iCs/>
                 <w:color w:val="000000" w:themeColor="text1"/>
-                <w:shd w:val="clear" w:color="auto" w:fill="FFFFFF"/>
-              </w:rPr>
-              <w:t xml:space="preserve">avolo </w:t>
+              </w:rPr>
+              <w:t>SitoWeb</w:t>
             </w:r>
             <w:r>
               <w:rPr>
                 <w:rFonts w:ascii="Times New Roman" w:hAnsi="Times New Roman" w:cs="Times New Roman"/>
                 <w:color w:val="000000" w:themeColor="text1"/>
-                <w:shd w:val="clear" w:color="auto" w:fill="FFFFFF"/>
-              </w:rPr>
-              <w:t>che compone la stessa tavolata.</w:t>
+              </w:rPr>
+              <w:t xml:space="preserve"> deve rispettare la forma standard ovvero: contenere tre caratteri iniziali corrispondenti a “www” seguiti da un punto, successivamente almeno due caratteri ed infine un punto seguito da almeno due caratteri.</w:t>
+            </w:r>
+            <w:r>
+              <w:t xml:space="preserve"> </w:t>
+            </w:r>
+          </w:p>
+        </w:tc>
+      </w:tr>
+      <w:tr>
+        <w:trPr>
+          <w:cnfStyle w:val="000000100000" w:firstRow="0" w:lastRow="0" w:firstColumn="0" w:lastColumn="0" w:oddVBand="0" w:evenVBand="0" w:oddHBand="1" w:evenHBand="0" w:firstRowFirstColumn="0" w:firstRowLastColumn="0" w:lastRowFirstColumn="0" w:lastRowLastColumn="0"/>
+          <w:trHeight w:val="1402"/>
+        </w:trPr>
+        <w:tc>
+          <w:tcPr>
+            <w:cnfStyle w:val="001000000000" w:firstRow="0" w:lastRow="0" w:firstColumn="1" w:lastColumn="0" w:oddVBand="0" w:evenVBand="0" w:oddHBand="0" w:evenHBand="0" w:firstRowFirstColumn="0" w:firstRowLastColumn="0" w:lastRowFirstColumn="0" w:lastRowLastColumn="0"/>
+            <w:tcW w:w="2689" w:type="dxa"/>
+            <w:vAlign w:val="center"/>
+          </w:tcPr>
+          <w:p>
+            <w:pPr>
+              <w:jc w:val="center"/>
+              <w:rPr>
+                <w:rFonts w:ascii="Times New Roman" w:hAnsi="Times New Roman" w:cs="Times New Roman"/>
+              </w:rPr>
+            </w:pPr>
+            <w:r>
+              <w:rPr>
+                <w:rFonts w:ascii="Times New Roman" w:hAnsi="Times New Roman" w:cs="Times New Roman"/>
+              </w:rPr>
+              <w:t>Numero di telefono legale</w:t>
+            </w:r>
+          </w:p>
+        </w:tc>
+        <w:tc>
+          <w:tcPr>
+            <w:tcW w:w="1701" w:type="dxa"/>
+            <w:vAlign w:val="center"/>
+          </w:tcPr>
+          <w:p>
+            <w:pPr>
+              <w:jc w:val="center"/>
+              <w:cnfStyle w:val="000000100000" w:firstRow="0" w:lastRow="0" w:firstColumn="0" w:lastColumn="0" w:oddVBand="0" w:evenVBand="0" w:oddHBand="1" w:evenHBand="0" w:firstRowFirstColumn="0" w:firstRowLastColumn="0" w:lastRowFirstColumn="0" w:lastRowLastColumn="0"/>
+              <w:rPr>
+                <w:rFonts w:ascii="Times New Roman" w:hAnsi="Times New Roman" w:cs="Times New Roman"/>
+              </w:rPr>
+            </w:pPr>
+            <w:r>
+              <w:rPr>
+                <w:rFonts w:ascii="Times New Roman" w:hAnsi="Times New Roman" w:cs="Times New Roman"/>
+              </w:rPr>
+              <w:t>Dominio</w:t>
+            </w:r>
+          </w:p>
+        </w:tc>
+        <w:tc>
+          <w:tcPr>
+            <w:tcW w:w="5608" w:type="dxa"/>
+            <w:vAlign w:val="center"/>
+          </w:tcPr>
+          <w:p>
+            <w:pPr>
+              <w:pStyle w:val="NormaleWeb"/>
+              <w:spacing w:before="0" w:beforeAutospacing="0" w:after="0" w:afterAutospacing="0"/>
+              <w:jc w:val="both"/>
+              <w:cnfStyle w:val="000000100000" w:firstRow="0" w:lastRow="0" w:firstColumn="0" w:lastColumn="0" w:oddVBand="0" w:evenVBand="0" w:oddHBand="1" w:evenHBand="0" w:firstRowFirstColumn="0" w:firstRowLastColumn="0" w:lastRowFirstColumn="0" w:lastRowLastColumn="0"/>
+              <w:rPr>
+                <w:color w:val="000000" w:themeColor="text1"/>
+                <w:sz w:val="22"/>
+                <w:szCs w:val="22"/>
+              </w:rPr>
+            </w:pPr>
+            <w:r>
+              <w:rPr>
+                <w:color w:val="000000" w:themeColor="text1"/>
+                <w:sz w:val="22"/>
+                <w:szCs w:val="22"/>
+              </w:rPr>
+              <w:t xml:space="preserve">Vale per tutte le entità che possiedono l’attributo </w:t>
+            </w:r>
+            <w:r>
+              <w:rPr>
+                <w:i/>
+                <w:iCs/>
+                <w:color w:val="000000" w:themeColor="text1"/>
+                <w:sz w:val="22"/>
+                <w:szCs w:val="22"/>
+              </w:rPr>
+              <w:t>Telefono</w:t>
+            </w:r>
+            <w:r>
+              <w:rPr>
+                <w:color w:val="000000" w:themeColor="text1"/>
+                <w:sz w:val="22"/>
+                <w:szCs w:val="22"/>
+              </w:rPr>
+              <w:t>:</w:t>
+            </w:r>
+            <w:r>
+              <w:rPr>
+                <w:color w:val="000000" w:themeColor="text1"/>
+                <w:sz w:val="22"/>
+                <w:szCs w:val="22"/>
+              </w:rPr>
+              <w:t xml:space="preserve"> </w:t>
+            </w:r>
+            <w:r>
+              <w:rPr>
+                <w:i/>
+                <w:iCs/>
+                <w:color w:val="000000" w:themeColor="text1"/>
+                <w:sz w:val="22"/>
+                <w:szCs w:val="22"/>
+              </w:rPr>
+              <w:t>ManagerRistorante, Ristorante, Avventore, Cameriere</w:t>
+            </w:r>
+            <w:r>
+              <w:rPr>
+                <w:color w:val="000000" w:themeColor="text1"/>
+                <w:sz w:val="22"/>
+                <w:szCs w:val="22"/>
+              </w:rPr>
+              <w:t xml:space="preserve">. </w:t>
+            </w:r>
+            <w:r>
+              <w:rPr>
+                <w:color w:val="000000" w:themeColor="text1"/>
+                <w:sz w:val="22"/>
+                <w:szCs w:val="22"/>
+              </w:rPr>
+              <w:t xml:space="preserve">Il numero di </w:t>
+            </w:r>
+            <w:r>
+              <w:rPr>
+                <w:i/>
+                <w:iCs/>
+                <w:color w:val="000000" w:themeColor="text1"/>
+                <w:sz w:val="22"/>
+                <w:szCs w:val="22"/>
+              </w:rPr>
+              <w:t xml:space="preserve">Telefono </w:t>
+            </w:r>
+            <w:r>
+              <w:rPr>
+                <w:color w:val="000000" w:themeColor="text1"/>
+                <w:sz w:val="22"/>
+                <w:szCs w:val="22"/>
+              </w:rPr>
+              <w:t>può</w:t>
+            </w:r>
+            <w:r>
+              <w:rPr>
+                <w:color w:val="000000" w:themeColor="text1"/>
+                <w:sz w:val="22"/>
+                <w:szCs w:val="22"/>
+              </w:rPr>
+              <w:t xml:space="preserve"> contenere solo numeri </w:t>
+            </w:r>
+            <w:r>
+              <w:rPr>
+                <w:color w:val="000000" w:themeColor="text1"/>
+                <w:sz w:val="22"/>
+                <w:szCs w:val="22"/>
+              </w:rPr>
+              <w:t>ad eccezione del carattere iniziale ‘</w:t>
+            </w:r>
+            <w:r>
+              <w:rPr>
+                <w:i/>
+                <w:iCs/>
+                <w:color w:val="000000" w:themeColor="text1"/>
+                <w:sz w:val="22"/>
+                <w:szCs w:val="22"/>
+              </w:rPr>
+              <w:t>+</w:t>
+            </w:r>
+            <w:r>
+              <w:rPr>
+                <w:color w:val="000000" w:themeColor="text1"/>
+                <w:sz w:val="22"/>
+                <w:szCs w:val="22"/>
+              </w:rPr>
+              <w:t>’ per il prefisso.</w:t>
+            </w:r>
+          </w:p>
+        </w:tc>
+      </w:tr>
+      <w:tr>
+        <w:trPr>
+          <w:trHeight w:val="890"/>
+        </w:trPr>
+        <w:tc>
+          <w:tcPr>
+            <w:cnfStyle w:val="001000000000" w:firstRow="0" w:lastRow="0" w:firstColumn="1" w:lastColumn="0" w:oddVBand="0" w:evenVBand="0" w:oddHBand="0" w:evenHBand="0" w:firstRowFirstColumn="0" w:firstRowLastColumn="0" w:lastRowFirstColumn="0" w:lastRowLastColumn="0"/>
+            <w:tcW w:w="2689" w:type="dxa"/>
+            <w:vAlign w:val="center"/>
+          </w:tcPr>
+          <w:p>
+            <w:pPr>
+              <w:jc w:val="center"/>
+              <w:rPr>
+                <w:rFonts w:ascii="Times New Roman" w:hAnsi="Times New Roman" w:cs="Times New Roman"/>
+              </w:rPr>
+            </w:pPr>
+            <w:r>
+              <w:rPr>
+                <w:rFonts w:ascii="Times New Roman" w:hAnsi="Times New Roman" w:cs="Times New Roman"/>
+              </w:rPr>
+              <w:t>Data nascita legale</w:t>
+            </w:r>
+          </w:p>
+        </w:tc>
+        <w:tc>
+          <w:tcPr>
+            <w:tcW w:w="1701" w:type="dxa"/>
+            <w:vAlign w:val="center"/>
+          </w:tcPr>
+          <w:p>
+            <w:pPr>
+              <w:cnfStyle w:val="000000000000" w:firstRow="0" w:lastRow="0" w:firstColumn="0" w:lastColumn="0" w:oddVBand="0" w:evenVBand="0" w:oddHBand="0" w:evenHBand="0" w:firstRowFirstColumn="0" w:firstRowLastColumn="0" w:lastRowFirstColumn="0" w:lastRowLastColumn="0"/>
+              <w:rPr>
+                <w:rFonts w:ascii="Times New Roman" w:hAnsi="Times New Roman" w:cs="Times New Roman"/>
+              </w:rPr>
+            </w:pPr>
+            <w:r>
+              <w:rPr>
+                <w:rFonts w:ascii="Times New Roman" w:hAnsi="Times New Roman" w:cs="Times New Roman"/>
+              </w:rPr>
+              <w:t>Interrelazionale</w:t>
+            </w:r>
+          </w:p>
+        </w:tc>
+        <w:tc>
+          <w:tcPr>
+            <w:tcW w:w="5608" w:type="dxa"/>
+            <w:vAlign w:val="center"/>
+          </w:tcPr>
+          <w:p>
+            <w:pPr>
+              <w:jc w:val="both"/>
+              <w:cnfStyle w:val="000000000000" w:firstRow="0" w:lastRow="0" w:firstColumn="0" w:lastColumn="0" w:oddVBand="0" w:evenVBand="0" w:oddHBand="0" w:evenHBand="0" w:firstRowFirstColumn="0" w:firstRowLastColumn="0" w:lastRowFirstColumn="0" w:lastRowLastColumn="0"/>
+              <w:rPr>
+                <w:rFonts w:ascii="Times New Roman" w:hAnsi="Times New Roman" w:cs="Times New Roman"/>
+                <w:color w:val="000000" w:themeColor="text1"/>
+              </w:rPr>
+            </w:pPr>
+            <w:r>
+              <w:rPr>
+                <w:rFonts w:ascii="Times New Roman" w:hAnsi="Times New Roman" w:cs="Times New Roman"/>
+                <w:color w:val="000000" w:themeColor="text1"/>
+              </w:rPr>
+              <w:t xml:space="preserve">La </w:t>
+            </w:r>
+            <w:r>
+              <w:rPr>
+                <w:rFonts w:ascii="Times New Roman" w:hAnsi="Times New Roman" w:cs="Times New Roman"/>
+                <w:i/>
+                <w:iCs/>
+                <w:color w:val="000000" w:themeColor="text1"/>
+              </w:rPr>
+              <w:t>DataN</w:t>
+            </w:r>
+            <w:r>
+              <w:rPr>
+                <w:rFonts w:ascii="Times New Roman" w:hAnsi="Times New Roman" w:cs="Times New Roman"/>
+                <w:color w:val="000000" w:themeColor="text1"/>
+              </w:rPr>
+              <w:t xml:space="preserve"> di un avventore deve essere maggiore della </w:t>
+            </w:r>
+            <w:r>
+              <w:rPr>
+                <w:rFonts w:ascii="Times New Roman" w:hAnsi="Times New Roman" w:cs="Times New Roman"/>
+                <w:i/>
+                <w:iCs/>
+                <w:color w:val="000000" w:themeColor="text1"/>
+              </w:rPr>
+              <w:t>DataArrivo</w:t>
+            </w:r>
+            <w:r>
+              <w:rPr>
+                <w:rFonts w:ascii="Times New Roman" w:hAnsi="Times New Roman" w:cs="Times New Roman"/>
+                <w:color w:val="000000" w:themeColor="text1"/>
+              </w:rPr>
+              <w:t xml:space="preserve"> della tavolata a cui esso partecipa.</w:t>
             </w:r>
           </w:p>
         </w:tc>
@@ -21323,7 +21973,14 @@
               <w:rPr>
                 <w:rFonts w:ascii="Times New Roman" w:hAnsi="Times New Roman" w:cs="Times New Roman"/>
               </w:rPr>
-              <w:t>Email legale</w:t>
+              <w:lastRenderedPageBreak/>
+              <w:t>Orario tavolata</w:t>
+            </w:r>
+            <w:r>
+              <w:rPr>
+                <w:rFonts w:ascii="Times New Roman" w:hAnsi="Times New Roman" w:cs="Times New Roman"/>
+              </w:rPr>
+              <w:t xml:space="preserve"> legale</w:t>
             </w:r>
           </w:p>
         </w:tc>
@@ -21371,23 +22028,7 @@
                 <w:sz w:val="22"/>
                 <w:szCs w:val="22"/>
               </w:rPr>
-              <w:t>Vale per tutte le entità</w:t>
-            </w:r>
-            <w:r>
-              <w:rPr>
-                <w:color w:val="000000" w:themeColor="text1"/>
-                <w:sz w:val="22"/>
-                <w:szCs w:val="22"/>
-              </w:rPr>
-              <w:t xml:space="preserve"> che possiedono l’attributo</w:t>
-            </w:r>
-            <w:r>
-              <w:rPr>
-                <w:color w:val="000000" w:themeColor="text1"/>
-                <w:sz w:val="22"/>
-                <w:szCs w:val="22"/>
-              </w:rPr>
-              <w:t xml:space="preserve"> </w:t>
+              <w:t xml:space="preserve">Gli attributi </w:t>
             </w:r>
             <w:r>
               <w:rPr>
@@ -21397,7 +22038,7 @@
                 <w:sz w:val="22"/>
                 <w:szCs w:val="22"/>
               </w:rPr>
-              <w:t>Email</w:t>
+              <w:t xml:space="preserve">OraArrivo </w:t>
             </w:r>
             <w:r>
               <w:rPr>
@@ -21405,7 +22046,7 @@
                 <w:sz w:val="22"/>
                 <w:szCs w:val="22"/>
               </w:rPr>
-              <w:t xml:space="preserve">: </w:t>
+              <w:t xml:space="preserve">e </w:t>
             </w:r>
             <w:r>
               <w:rPr>
@@ -21415,7 +22056,7 @@
                 <w:sz w:val="22"/>
                 <w:szCs w:val="22"/>
               </w:rPr>
-              <w:t>Proprietario, ManagerRistorante, Ristorante, Avventore, Cameriere</w:t>
+              <w:t>OraUscita</w:t>
             </w:r>
             <w:r>
               <w:rPr>
@@ -21423,7 +22064,15 @@
                 <w:sz w:val="22"/>
                 <w:szCs w:val="22"/>
               </w:rPr>
-              <w:t>. L’</w:t>
+              <w:t xml:space="preserve"> di tavolata sono di default sempre uguali </w:t>
+            </w:r>
+            <w:r>
+              <w:rPr>
+                <w:color w:val="000000" w:themeColor="text1"/>
+                <w:sz w:val="22"/>
+                <w:szCs w:val="22"/>
+              </w:rPr>
+              <w:t>a</w:t>
             </w:r>
             <w:r>
               <w:rPr>
@@ -21433,7 +22082,15 @@
                 <w:sz w:val="22"/>
                 <w:szCs w:val="22"/>
               </w:rPr>
-              <w:t>E</w:t>
+              <w:t xml:space="preserve"> OraArrivo: 20:00</w:t>
+            </w:r>
+            <w:r>
+              <w:rPr>
+                <w:color w:val="000000" w:themeColor="text1"/>
+                <w:sz w:val="22"/>
+                <w:szCs w:val="22"/>
+              </w:rPr>
+              <w:t xml:space="preserve">, </w:t>
             </w:r>
             <w:r>
               <w:rPr>
@@ -21443,170 +22100,7 @@
                 <w:sz w:val="22"/>
                 <w:szCs w:val="22"/>
               </w:rPr>
-              <w:t>mail</w:t>
-            </w:r>
-            <w:r>
-              <w:rPr>
-                <w:color w:val="000000" w:themeColor="text1"/>
-                <w:sz w:val="22"/>
-                <w:szCs w:val="22"/>
-              </w:rPr>
-              <w:t xml:space="preserve"> </w:t>
-            </w:r>
-            <w:r>
-              <w:rPr>
-                <w:color w:val="000000" w:themeColor="text1"/>
-                <w:sz w:val="22"/>
-                <w:szCs w:val="22"/>
-              </w:rPr>
-              <w:t xml:space="preserve">deve rispettare la </w:t>
-            </w:r>
-            <w:r>
-              <w:rPr>
-                <w:color w:val="000000" w:themeColor="text1"/>
-                <w:sz w:val="22"/>
-                <w:szCs w:val="22"/>
-              </w:rPr>
-              <w:t>forma standard ovvero</w:t>
-            </w:r>
-            <w:r>
-              <w:rPr>
-                <w:color w:val="000000" w:themeColor="text1"/>
-                <w:sz w:val="22"/>
-                <w:szCs w:val="22"/>
-              </w:rPr>
-              <w:t>:</w:t>
-            </w:r>
-            <w:r>
-              <w:rPr>
-                <w:color w:val="000000" w:themeColor="text1"/>
-                <w:sz w:val="22"/>
-                <w:szCs w:val="22"/>
-              </w:rPr>
-              <w:t xml:space="preserve"> contenere almeno un carattere prima della @, almeno un carattere tra essa e il punto e almeno due caratteri nella parte finale</w:t>
-            </w:r>
-            <w:r>
-              <w:rPr>
-                <w:color w:val="000000" w:themeColor="text1"/>
-                <w:sz w:val="22"/>
-                <w:szCs w:val="22"/>
-              </w:rPr>
-              <w:t xml:space="preserve"> dopo il punto</w:t>
-            </w:r>
-            <w:r>
-              <w:rPr>
-                <w:color w:val="000000" w:themeColor="text1"/>
-                <w:sz w:val="22"/>
-                <w:szCs w:val="22"/>
-              </w:rPr>
-              <w:t>.</w:t>
-            </w:r>
-            <w:r>
-              <w:rPr>
-                <w:color w:val="000000" w:themeColor="text1"/>
-                <w:sz w:val="22"/>
-                <w:szCs w:val="22"/>
-              </w:rPr>
-              <w:t xml:space="preserve"> </w:t>
-            </w:r>
-          </w:p>
-        </w:tc>
-      </w:tr>
-      <w:tr>
-        <w:trPr>
-          <w:trHeight w:val="1470"/>
-        </w:trPr>
-        <w:tc>
-          <w:tcPr>
-            <w:cnfStyle w:val="001000000000" w:firstRow="0" w:lastRow="0" w:firstColumn="1" w:lastColumn="0" w:oddVBand="0" w:evenVBand="0" w:oddHBand="0" w:evenHBand="0" w:firstRowFirstColumn="0" w:firstRowLastColumn="0" w:lastRowFirstColumn="0" w:lastRowLastColumn="0"/>
-            <w:tcW w:w="2689" w:type="dxa"/>
-            <w:tcBorders>
-              <w:top w:val="single" w:sz="4" w:space="0" w:color="A5A5A5" w:themeColor="accent3"/>
-            </w:tcBorders>
-            <w:vAlign w:val="center"/>
-          </w:tcPr>
-          <w:p>
-            <w:pPr>
-              <w:jc w:val="center"/>
-              <w:rPr>
-                <w:rFonts w:ascii="Times New Roman" w:hAnsi="Times New Roman" w:cs="Times New Roman"/>
-              </w:rPr>
-            </w:pPr>
-            <w:r>
-              <w:rPr>
-                <w:rFonts w:ascii="Times New Roman" w:hAnsi="Times New Roman" w:cs="Times New Roman"/>
-              </w:rPr>
-              <w:t>Password legale</w:t>
-            </w:r>
-          </w:p>
-        </w:tc>
-        <w:tc>
-          <w:tcPr>
-            <w:tcW w:w="1701" w:type="dxa"/>
-            <w:tcBorders>
-              <w:top w:val="single" w:sz="4" w:space="0" w:color="A5A5A5" w:themeColor="accent3"/>
-            </w:tcBorders>
-            <w:vAlign w:val="center"/>
-          </w:tcPr>
-          <w:p>
-            <w:pPr>
-              <w:jc w:val="center"/>
-              <w:cnfStyle w:val="000000000000" w:firstRow="0" w:lastRow="0" w:firstColumn="0" w:lastColumn="0" w:oddVBand="0" w:evenVBand="0" w:oddHBand="0" w:evenHBand="0" w:firstRowFirstColumn="0" w:firstRowLastColumn="0" w:lastRowFirstColumn="0" w:lastRowLastColumn="0"/>
-              <w:rPr>
-                <w:rFonts w:ascii="Times New Roman" w:hAnsi="Times New Roman" w:cs="Times New Roman"/>
-              </w:rPr>
-            </w:pPr>
-            <w:r>
-              <w:rPr>
-                <w:rFonts w:ascii="Times New Roman" w:hAnsi="Times New Roman" w:cs="Times New Roman"/>
-              </w:rPr>
-              <w:t>Dominio</w:t>
-            </w:r>
-          </w:p>
-        </w:tc>
-        <w:tc>
-          <w:tcPr>
-            <w:tcW w:w="5608" w:type="dxa"/>
-            <w:tcBorders>
-              <w:top w:val="single" w:sz="4" w:space="0" w:color="A5A5A5" w:themeColor="accent3"/>
-            </w:tcBorders>
-            <w:vAlign w:val="center"/>
-          </w:tcPr>
-          <w:p>
-            <w:pPr>
-              <w:pStyle w:val="NormaleWeb"/>
-              <w:spacing w:after="0"/>
-              <w:jc w:val="both"/>
-              <w:cnfStyle w:val="000000000000" w:firstRow="0" w:lastRow="0" w:firstColumn="0" w:lastColumn="0" w:oddVBand="0" w:evenVBand="0" w:oddHBand="0" w:evenHBand="0" w:firstRowFirstColumn="0" w:firstRowLastColumn="0" w:lastRowFirstColumn="0" w:lastRowLastColumn="0"/>
-              <w:rPr>
-                <w:color w:val="000000" w:themeColor="text1"/>
-                <w:sz w:val="22"/>
-                <w:szCs w:val="22"/>
-              </w:rPr>
-            </w:pPr>
-            <w:r>
-              <w:rPr>
-                <w:color w:val="000000" w:themeColor="text1"/>
-                <w:sz w:val="22"/>
-                <w:szCs w:val="22"/>
-              </w:rPr>
-              <w:t>Vale per tutte le entità</w:t>
-            </w:r>
-            <w:r>
-              <w:rPr>
-                <w:color w:val="000000" w:themeColor="text1"/>
-                <w:sz w:val="22"/>
-                <w:szCs w:val="22"/>
-              </w:rPr>
-              <w:t xml:space="preserve"> che possiedono l’attributo</w:t>
-            </w:r>
-            <w:r>
-              <w:rPr>
-                <w:color w:val="000000" w:themeColor="text1"/>
-                <w:sz w:val="22"/>
-                <w:szCs w:val="22"/>
-              </w:rPr>
-              <w:t xml:space="preserve"> </w:t>
+              <w:t>OraUscita: 22:00</w:t>
             </w:r>
             <w:r>
               <w:rPr>
@@ -21616,115 +22110,14 @@
                 <w:sz w:val="22"/>
                 <w:szCs w:val="22"/>
               </w:rPr>
-              <w:t>Password</w:t>
-            </w:r>
-            <w:r>
-              <w:rPr>
-                <w:color w:val="000000" w:themeColor="text1"/>
-                <w:sz w:val="22"/>
-                <w:szCs w:val="22"/>
-              </w:rPr>
-              <w:t xml:space="preserve">: </w:t>
-            </w:r>
-            <w:r>
-              <w:rPr>
-                <w:i/>
-                <w:iCs/>
-                <w:color w:val="000000" w:themeColor="text1"/>
-                <w:sz w:val="22"/>
-                <w:szCs w:val="22"/>
-              </w:rPr>
-              <w:t>Proprietario, ManagerRistorante</w:t>
-            </w:r>
-            <w:r>
-              <w:rPr>
-                <w:color w:val="000000" w:themeColor="text1"/>
-                <w:sz w:val="22"/>
-                <w:szCs w:val="22"/>
-              </w:rPr>
               <w:t>.</w:t>
-            </w:r>
-            <w:r>
-              <w:rPr>
-                <w:color w:val="000000" w:themeColor="text1"/>
-                <w:sz w:val="22"/>
-                <w:szCs w:val="22"/>
-              </w:rPr>
-              <w:t xml:space="preserve"> La</w:t>
-            </w:r>
-            <w:r>
-              <w:rPr>
-                <w:color w:val="000000" w:themeColor="text1"/>
-                <w:sz w:val="22"/>
-                <w:szCs w:val="22"/>
-              </w:rPr>
-              <w:t xml:space="preserve"> </w:t>
-            </w:r>
-            <w:r>
-              <w:rPr>
-                <w:i/>
-                <w:iCs/>
-                <w:color w:val="000000" w:themeColor="text1"/>
-                <w:sz w:val="22"/>
-                <w:szCs w:val="22"/>
-              </w:rPr>
-              <w:t>Password</w:t>
-            </w:r>
-            <w:r>
-              <w:rPr>
-                <w:color w:val="000000" w:themeColor="text1"/>
-                <w:sz w:val="22"/>
-                <w:szCs w:val="22"/>
-              </w:rPr>
-              <w:t xml:space="preserve"> deve contenere minimo 8 caratteri </w:t>
-            </w:r>
-            <w:r>
-              <w:rPr>
-                <w:color w:val="000000" w:themeColor="text1"/>
-                <w:sz w:val="22"/>
-                <w:szCs w:val="22"/>
-              </w:rPr>
-              <w:t xml:space="preserve">e </w:t>
-            </w:r>
-            <w:r>
-              <w:rPr>
-                <w:color w:val="000000" w:themeColor="text1"/>
-                <w:sz w:val="22"/>
-                <w:szCs w:val="22"/>
-              </w:rPr>
-              <w:t>rispettare il seguente formato</w:t>
-            </w:r>
-            <w:r>
-              <w:rPr>
-                <w:color w:val="000000" w:themeColor="text1"/>
-                <w:sz w:val="22"/>
-                <w:szCs w:val="22"/>
-              </w:rPr>
-              <w:t xml:space="preserve">: </w:t>
-            </w:r>
-            <w:r>
-              <w:rPr>
-                <w:color w:val="000000" w:themeColor="text1"/>
-                <w:sz w:val="22"/>
-                <w:szCs w:val="22"/>
-              </w:rPr>
-              <w:t>deve esserci almeno una lettera</w:t>
-            </w:r>
-            <w:r>
-              <w:rPr>
-                <w:color w:val="000000" w:themeColor="text1"/>
-                <w:sz w:val="22"/>
-                <w:szCs w:val="22"/>
-              </w:rPr>
-              <w:t xml:space="preserve"> e un numero.</w:t>
             </w:r>
           </w:p>
         </w:tc>
       </w:tr>
       <w:tr>
         <w:trPr>
-          <w:cnfStyle w:val="000000100000" w:firstRow="0" w:lastRow="0" w:firstColumn="0" w:lastColumn="0" w:oddVBand="0" w:evenVBand="0" w:oddHBand="1" w:evenHBand="0" w:firstRowFirstColumn="0" w:firstRowLastColumn="0" w:lastRowFirstColumn="0" w:lastRowLastColumn="0"/>
-          <w:trHeight w:val="1301"/>
+          <w:trHeight w:val="890"/>
         </w:trPr>
         <w:tc>
           <w:tcPr>
@@ -21743,7 +22136,7 @@
               <w:rPr>
                 <w:rFonts w:ascii="Times New Roman" w:hAnsi="Times New Roman" w:cs="Times New Roman"/>
               </w:rPr>
-              <w:t>Sito web legale</w:t>
+              <w:t>CAP legale</w:t>
             </w:r>
           </w:p>
         </w:tc>
@@ -21755,7 +22148,7 @@
           <w:p>
             <w:pPr>
               <w:jc w:val="center"/>
-              <w:cnfStyle w:val="000000100000" w:firstRow="0" w:lastRow="0" w:firstColumn="0" w:lastColumn="0" w:oddVBand="0" w:evenVBand="0" w:oddHBand="1" w:evenHBand="0" w:firstRowFirstColumn="0" w:firstRowLastColumn="0" w:lastRowFirstColumn="0" w:lastRowLastColumn="0"/>
+              <w:cnfStyle w:val="000000000000" w:firstRow="0" w:lastRow="0" w:firstColumn="0" w:lastColumn="0" w:oddVBand="0" w:evenVBand="0" w:oddHBand="0" w:evenHBand="0" w:firstRowFirstColumn="0" w:firstRowLastColumn="0" w:lastRowFirstColumn="0" w:lastRowLastColumn="0"/>
               <w:rPr>
                 <w:rFonts w:ascii="Times New Roman" w:hAnsi="Times New Roman" w:cs="Times New Roman"/>
               </w:rPr>
@@ -21775,96 +22168,6 @@
           </w:tcPr>
           <w:p>
             <w:pPr>
-              <w:jc w:val="both"/>
-              <w:cnfStyle w:val="000000100000" w:firstRow="0" w:lastRow="0" w:firstColumn="0" w:lastColumn="0" w:oddVBand="0" w:evenVBand="0" w:oddHBand="1" w:evenHBand="0" w:firstRowFirstColumn="0" w:firstRowLastColumn="0" w:lastRowFirstColumn="0" w:lastRowLastColumn="0"/>
-              <w:rPr>
-                <w:rFonts w:ascii="Times New Roman" w:hAnsi="Times New Roman" w:cs="Times New Roman"/>
-                <w:color w:val="000000" w:themeColor="text1"/>
-                <w:shd w:val="clear" w:color="auto" w:fill="FFFFFF"/>
-              </w:rPr>
-            </w:pPr>
-            <w:r>
-              <w:rPr>
-                <w:rFonts w:ascii="Times New Roman" w:hAnsi="Times New Roman" w:cs="Times New Roman"/>
-                <w:color w:val="000000" w:themeColor="text1"/>
-              </w:rPr>
-              <w:t xml:space="preserve">Il </w:t>
-            </w:r>
-            <w:r>
-              <w:rPr>
-                <w:rFonts w:ascii="Times New Roman" w:hAnsi="Times New Roman" w:cs="Times New Roman"/>
-                <w:i/>
-                <w:iCs/>
-                <w:color w:val="000000" w:themeColor="text1"/>
-              </w:rPr>
-              <w:t>SitoWeb</w:t>
-            </w:r>
-            <w:r>
-              <w:rPr>
-                <w:rFonts w:ascii="Times New Roman" w:hAnsi="Times New Roman" w:cs="Times New Roman"/>
-                <w:color w:val="000000" w:themeColor="text1"/>
-              </w:rPr>
-              <w:t xml:space="preserve"> deve rispettare la forma standard ovvero: contenere tre caratteri iniziali corrispondenti a “www” seguiti da un punto, successivamente almeno due caratteri ed infine un punto seguito da almeno due caratteri.</w:t>
-            </w:r>
-            <w:r>
-              <w:t xml:space="preserve"> </w:t>
-            </w:r>
-          </w:p>
-        </w:tc>
-      </w:tr>
-      <w:tr>
-        <w:trPr>
-          <w:trHeight w:val="1402"/>
-        </w:trPr>
-        <w:tc>
-          <w:tcPr>
-            <w:cnfStyle w:val="001000000000" w:firstRow="0" w:lastRow="0" w:firstColumn="1" w:lastColumn="0" w:oddVBand="0" w:evenVBand="0" w:oddHBand="0" w:evenHBand="0" w:firstRowFirstColumn="0" w:firstRowLastColumn="0" w:lastRowFirstColumn="0" w:lastRowLastColumn="0"/>
-            <w:tcW w:w="2689" w:type="dxa"/>
-            <w:vAlign w:val="center"/>
-          </w:tcPr>
-          <w:p>
-            <w:pPr>
-              <w:jc w:val="center"/>
-              <w:rPr>
-                <w:rFonts w:ascii="Times New Roman" w:hAnsi="Times New Roman" w:cs="Times New Roman"/>
-              </w:rPr>
-            </w:pPr>
-            <w:r>
-              <w:rPr>
-                <w:rFonts w:ascii="Times New Roman" w:hAnsi="Times New Roman" w:cs="Times New Roman"/>
-              </w:rPr>
-              <w:t>Numero di telefono legale</w:t>
-            </w:r>
-          </w:p>
-        </w:tc>
-        <w:tc>
-          <w:tcPr>
-            <w:tcW w:w="1701" w:type="dxa"/>
-            <w:vAlign w:val="center"/>
-          </w:tcPr>
-          <w:p>
-            <w:pPr>
-              <w:jc w:val="center"/>
-              <w:cnfStyle w:val="000000000000" w:firstRow="0" w:lastRow="0" w:firstColumn="0" w:lastColumn="0" w:oddVBand="0" w:evenVBand="0" w:oddHBand="0" w:evenHBand="0" w:firstRowFirstColumn="0" w:firstRowLastColumn="0" w:lastRowFirstColumn="0" w:lastRowLastColumn="0"/>
-              <w:rPr>
-                <w:rFonts w:ascii="Times New Roman" w:hAnsi="Times New Roman" w:cs="Times New Roman"/>
-              </w:rPr>
-            </w:pPr>
-            <w:r>
-              <w:rPr>
-                <w:rFonts w:ascii="Times New Roman" w:hAnsi="Times New Roman" w:cs="Times New Roman"/>
-              </w:rPr>
-              <w:t>Dominio</w:t>
-            </w:r>
-          </w:p>
-        </w:tc>
-        <w:tc>
-          <w:tcPr>
-            <w:tcW w:w="5608" w:type="dxa"/>
-            <w:vAlign w:val="center"/>
-          </w:tcPr>
-          <w:p>
-            <w:pPr>
               <w:pStyle w:val="NormaleWeb"/>
               <w:spacing w:before="0" w:beforeAutospacing="0" w:after="0" w:afterAutospacing="0"/>
               <w:jc w:val="both"/>
@@ -21881,7 +22184,7 @@
                 <w:sz w:val="22"/>
                 <w:szCs w:val="22"/>
               </w:rPr>
-              <w:t xml:space="preserve">Vale per tutte le entità che possiedono l’attributo </w:t>
+              <w:t xml:space="preserve">Il </w:t>
             </w:r>
             <w:r>
               <w:rPr>
@@ -21891,7 +22194,7 @@
                 <w:sz w:val="22"/>
                 <w:szCs w:val="22"/>
               </w:rPr>
-              <w:t>Telefono</w:t>
+              <w:t>Cap</w:t>
             </w:r>
             <w:r>
               <w:rPr>
@@ -21899,93 +22202,10 @@
                 <w:sz w:val="22"/>
                 <w:szCs w:val="22"/>
               </w:rPr>
-              <w:t>:</w:t>
-            </w:r>
-            <w:r>
-              <w:rPr>
-                <w:color w:val="000000" w:themeColor="text1"/>
-                <w:sz w:val="22"/>
-                <w:szCs w:val="22"/>
-              </w:rPr>
+              <w:t xml:space="preserve"> deve rispettare il formato standard italiano, ossia deve essere formato esattamente da 5 caratteri numerici.</w:t>
+            </w:r>
+            <w:r>
               <w:t xml:space="preserve"> </w:t>
-            </w:r>
-            <w:r>
-              <w:rPr>
-                <w:i/>
-                <w:iCs/>
-                <w:color w:val="000000" w:themeColor="text1"/>
-                <w:sz w:val="22"/>
-                <w:szCs w:val="22"/>
-              </w:rPr>
-              <w:t>ManagerRistorante, Ristorante, Avventore, Cameriere</w:t>
-            </w:r>
-            <w:r>
-              <w:rPr>
-                <w:color w:val="000000" w:themeColor="text1"/>
-                <w:sz w:val="22"/>
-                <w:szCs w:val="22"/>
-              </w:rPr>
-              <w:t xml:space="preserve">. </w:t>
-            </w:r>
-            <w:r>
-              <w:rPr>
-                <w:color w:val="000000" w:themeColor="text1"/>
-                <w:sz w:val="22"/>
-                <w:szCs w:val="22"/>
-              </w:rPr>
-              <w:t xml:space="preserve">Il numero di </w:t>
-            </w:r>
-            <w:r>
-              <w:rPr>
-                <w:i/>
-                <w:iCs/>
-                <w:color w:val="000000" w:themeColor="text1"/>
-                <w:sz w:val="22"/>
-                <w:szCs w:val="22"/>
-              </w:rPr>
-              <w:t xml:space="preserve">Telefono </w:t>
-            </w:r>
-            <w:r>
-              <w:rPr>
-                <w:color w:val="000000" w:themeColor="text1"/>
-                <w:sz w:val="22"/>
-                <w:szCs w:val="22"/>
-              </w:rPr>
-              <w:t>può</w:t>
-            </w:r>
-            <w:r>
-              <w:rPr>
-                <w:color w:val="000000" w:themeColor="text1"/>
-                <w:sz w:val="22"/>
-                <w:szCs w:val="22"/>
-              </w:rPr>
-              <w:t xml:space="preserve"> contenere solo numeri </w:t>
-            </w:r>
-            <w:r>
-              <w:rPr>
-                <w:color w:val="000000" w:themeColor="text1"/>
-                <w:sz w:val="22"/>
-                <w:szCs w:val="22"/>
-              </w:rPr>
-              <w:t>ad eccezione del carattere iniziale ‘</w:t>
-            </w:r>
-            <w:r>
-              <w:rPr>
-                <w:i/>
-                <w:iCs/>
-                <w:color w:val="000000" w:themeColor="text1"/>
-                <w:sz w:val="22"/>
-                <w:szCs w:val="22"/>
-              </w:rPr>
-              <w:t>+</w:t>
-            </w:r>
-            <w:r>
-              <w:rPr>
-                <w:color w:val="000000" w:themeColor="text1"/>
-                <w:sz w:val="22"/>
-                <w:szCs w:val="22"/>
-              </w:rPr>
-              <w:t>’ per il prefisso.</w:t>
             </w:r>
           </w:p>
         </w:tc>
@@ -22012,8 +22232,7 @@
               <w:rPr>
                 <w:rFonts w:ascii="Times New Roman" w:hAnsi="Times New Roman" w:cs="Times New Roman"/>
               </w:rPr>
-              <w:lastRenderedPageBreak/>
-              <w:t>Data nascita legale</w:t>
+              <w:t>CapienzaAvventori legale</w:t>
             </w:r>
           </w:p>
         </w:tc>
@@ -22024,6 +22243,7 @@
           </w:tcPr>
           <w:p>
             <w:pPr>
+              <w:jc w:val="center"/>
               <w:cnfStyle w:val="000000100000" w:firstRow="0" w:lastRow="0" w:firstColumn="0" w:lastColumn="0" w:oddVBand="0" w:evenVBand="0" w:oddHBand="1" w:evenHBand="0" w:firstRowFirstColumn="0" w:firstRowLastColumn="0" w:lastRowFirstColumn="0" w:lastRowLastColumn="0"/>
               <w:rPr>
                 <w:rFonts w:ascii="Times New Roman" w:hAnsi="Times New Roman" w:cs="Times New Roman"/>
@@ -22033,7 +22253,7 @@
               <w:rPr>
                 <w:rFonts w:ascii="Times New Roman" w:hAnsi="Times New Roman" w:cs="Times New Roman"/>
               </w:rPr>
-              <w:t>Interrelazionale</w:t>
+              <w:t>Dominio</w:t>
             </w:r>
           </w:p>
         </w:tc>
@@ -22065,30 +22285,35 @@
                 <w:iCs/>
                 <w:color w:val="000000" w:themeColor="text1"/>
               </w:rPr>
-              <w:t>DataN</w:t>
+              <w:t>CapienzaAvventori</w:t>
             </w:r>
             <w:r>
               <w:rPr>
                 <w:rFonts w:ascii="Times New Roman" w:hAnsi="Times New Roman" w:cs="Times New Roman"/>
                 <w:color w:val="000000" w:themeColor="text1"/>
               </w:rPr>
-              <w:t xml:space="preserve"> di un avventore deve essere maggiore della </w:t>
-            </w:r>
-            <w:r>
-              <w:rPr>
-                <w:rFonts w:ascii="Times New Roman" w:hAnsi="Times New Roman" w:cs="Times New Roman"/>
-                <w:i/>
-                <w:iCs/>
+              <w:t xml:space="preserve"> di </w:t>
+            </w:r>
+            <w:r>
+              <w:rPr>
+                <w:rFonts w:ascii="Times New Roman" w:hAnsi="Times New Roman" w:cs="Times New Roman"/>
                 <w:color w:val="000000" w:themeColor="text1"/>
               </w:rPr>
-              <w:t>DataArrivo</w:t>
+              <w:t xml:space="preserve">una sala </w:t>
             </w:r>
             <w:r>
               <w:rPr>
                 <w:rFonts w:ascii="Times New Roman" w:hAnsi="Times New Roman" w:cs="Times New Roman"/>
                 <w:color w:val="000000" w:themeColor="text1"/>
               </w:rPr>
-              <w:t xml:space="preserve"> della tavolata a cui esso partecipa.</w:t>
+              <w:t>deve essere maggiore di 0</w:t>
+            </w:r>
+            <w:r>
+              <w:rPr>
+                <w:rFonts w:ascii="Times New Roman" w:hAnsi="Times New Roman" w:cs="Times New Roman"/>
+                <w:color w:val="000000" w:themeColor="text1"/>
+              </w:rPr>
+              <w:t>.</w:t>
             </w:r>
           </w:p>
         </w:tc>
@@ -22114,13 +22339,7 @@
               <w:rPr>
                 <w:rFonts w:ascii="Times New Roman" w:hAnsi="Times New Roman" w:cs="Times New Roman"/>
               </w:rPr>
-              <w:t>Orario tavolata</w:t>
-            </w:r>
-            <w:r>
-              <w:rPr>
-                <w:rFonts w:ascii="Times New Roman" w:hAnsi="Times New Roman" w:cs="Times New Roman"/>
-              </w:rPr>
-              <w:t xml:space="preserve"> legale</w:t>
+              <w:t>DimensioneMq legale</w:t>
             </w:r>
           </w:p>
         </w:tc>
@@ -22158,8 +22377,6 @@
               <w:cnfStyle w:val="000000000000" w:firstRow="0" w:lastRow="0" w:firstColumn="0" w:lastColumn="0" w:oddVBand="0" w:evenVBand="0" w:oddHBand="0" w:evenHBand="0" w:firstRowFirstColumn="0" w:firstRowLastColumn="0" w:lastRowFirstColumn="0" w:lastRowLastColumn="0"/>
               <w:rPr>
                 <w:color w:val="000000" w:themeColor="text1"/>
-                <w:sz w:val="22"/>
-                <w:szCs w:val="22"/>
               </w:rPr>
             </w:pPr>
             <w:r>
@@ -22168,7 +22385,7 @@
                 <w:sz w:val="22"/>
                 <w:szCs w:val="22"/>
               </w:rPr>
-              <w:t xml:space="preserve">Gli attributi </w:t>
+              <w:t xml:space="preserve">La </w:t>
             </w:r>
             <w:r>
               <w:rPr>
@@ -22178,7 +22395,7 @@
                 <w:sz w:val="22"/>
                 <w:szCs w:val="22"/>
               </w:rPr>
-              <w:t xml:space="preserve">OraArrivo </w:t>
+              <w:t>DimensioneMq</w:t>
             </w:r>
             <w:r>
               <w:rPr>
@@ -22186,7 +22403,82 @@
                 <w:sz w:val="22"/>
                 <w:szCs w:val="22"/>
               </w:rPr>
-              <w:t xml:space="preserve">e </w:t>
+              <w:t xml:space="preserve"> di una sala deve essere maggiore di 0.</w:t>
+            </w:r>
+          </w:p>
+        </w:tc>
+      </w:tr>
+      <w:tr>
+        <w:trPr>
+          <w:cnfStyle w:val="000000100000" w:firstRow="0" w:lastRow="0" w:firstColumn="0" w:lastColumn="0" w:oddVBand="0" w:evenVBand="0" w:oddHBand="1" w:evenHBand="0" w:firstRowFirstColumn="0" w:firstRowLastColumn="0" w:lastRowFirstColumn="0" w:lastRowLastColumn="0"/>
+          <w:trHeight w:val="1168"/>
+        </w:trPr>
+        <w:tc>
+          <w:tcPr>
+            <w:cnfStyle w:val="001000000000" w:firstRow="0" w:lastRow="0" w:firstColumn="1" w:lastColumn="0" w:oddVBand="0" w:evenVBand="0" w:oddHBand="0" w:evenHBand="0" w:firstRowFirstColumn="0" w:firstRowLastColumn="0" w:lastRowFirstColumn="0" w:lastRowLastColumn="0"/>
+            <w:tcW w:w="2689" w:type="dxa"/>
+            <w:vAlign w:val="center"/>
+          </w:tcPr>
+          <w:p>
+            <w:pPr>
+              <w:jc w:val="center"/>
+              <w:rPr>
+                <w:rFonts w:ascii="Times New Roman" w:hAnsi="Times New Roman" w:cs="Times New Roman"/>
+              </w:rPr>
+            </w:pPr>
+            <w:r>
+              <w:rPr>
+                <w:rFonts w:ascii="Times New Roman" w:hAnsi="Times New Roman" w:cs="Times New Roman"/>
+              </w:rPr>
+              <w:t>MaxAvventori legale</w:t>
+            </w:r>
+          </w:p>
+        </w:tc>
+        <w:tc>
+          <w:tcPr>
+            <w:tcW w:w="1701" w:type="dxa"/>
+            <w:vAlign w:val="center"/>
+          </w:tcPr>
+          <w:p>
+            <w:pPr>
+              <w:jc w:val="center"/>
+              <w:cnfStyle w:val="000000100000" w:firstRow="0" w:lastRow="0" w:firstColumn="0" w:lastColumn="0" w:oddVBand="0" w:evenVBand="0" w:oddHBand="1" w:evenHBand="0" w:firstRowFirstColumn="0" w:firstRowLastColumn="0" w:lastRowFirstColumn="0" w:lastRowLastColumn="0"/>
+              <w:rPr>
+                <w:rFonts w:ascii="Times New Roman" w:hAnsi="Times New Roman" w:cs="Times New Roman"/>
+              </w:rPr>
+            </w:pPr>
+            <w:r>
+              <w:rPr>
+                <w:rFonts w:ascii="Times New Roman" w:hAnsi="Times New Roman" w:cs="Times New Roman"/>
+              </w:rPr>
+              <w:t>Interrelazionale</w:t>
+            </w:r>
+          </w:p>
+        </w:tc>
+        <w:tc>
+          <w:tcPr>
+            <w:tcW w:w="5608" w:type="dxa"/>
+            <w:vAlign w:val="center"/>
+          </w:tcPr>
+          <w:p>
+            <w:pPr>
+              <w:pStyle w:val="NormaleWeb"/>
+              <w:spacing w:before="0" w:beforeAutospacing="0" w:after="0" w:afterAutospacing="0"/>
+              <w:jc w:val="both"/>
+              <w:cnfStyle w:val="000000100000" w:firstRow="0" w:lastRow="0" w:firstColumn="0" w:lastColumn="0" w:oddVBand="0" w:evenVBand="0" w:oddHBand="1" w:evenHBand="0" w:firstRowFirstColumn="0" w:firstRowLastColumn="0" w:lastRowFirstColumn="0" w:lastRowLastColumn="0"/>
+              <w:rPr>
+                <w:color w:val="000000" w:themeColor="text1"/>
+                <w:sz w:val="22"/>
+                <w:szCs w:val="22"/>
+              </w:rPr>
+            </w:pPr>
+            <w:r>
+              <w:rPr>
+                <w:color w:val="000000" w:themeColor="text1"/>
+                <w:sz w:val="22"/>
+                <w:szCs w:val="22"/>
+              </w:rPr>
+              <w:t xml:space="preserve">Il valore di </w:t>
             </w:r>
             <w:r>
               <w:rPr>
@@ -22196,7 +22488,7 @@
                 <w:sz w:val="22"/>
                 <w:szCs w:val="22"/>
               </w:rPr>
-              <w:t>OraUscita</w:t>
+              <w:t>MaxAvventori</w:t>
             </w:r>
             <w:r>
               <w:rPr>
@@ -22204,15 +22496,7 @@
                 <w:sz w:val="22"/>
                 <w:szCs w:val="22"/>
               </w:rPr>
-              <w:t xml:space="preserve"> di tavolata sono di default sempre uguali </w:t>
-            </w:r>
-            <w:r>
-              <w:rPr>
-                <w:color w:val="000000" w:themeColor="text1"/>
-                <w:sz w:val="22"/>
-                <w:szCs w:val="22"/>
-              </w:rPr>
-              <w:t>a</w:t>
+              <w:t xml:space="preserve"> di un tavolo deve essere maggiore di 0 e minore uguale del valore di </w:t>
             </w:r>
             <w:r>
               <w:rPr>
@@ -22222,7 +22506,7 @@
                 <w:sz w:val="22"/>
                 <w:szCs w:val="22"/>
               </w:rPr>
-              <w:t xml:space="preserve"> OraArrivo: 20:00</w:t>
+              <w:t>CapienzaAvventori</w:t>
             </w:r>
             <w:r>
               <w:rPr>
@@ -22230,7 +22514,81 @@
                 <w:sz w:val="22"/>
                 <w:szCs w:val="22"/>
               </w:rPr>
-              <w:t xml:space="preserve">, </w:t>
+              <w:t xml:space="preserve"> della sala in cui il tavolo è contenuto.</w:t>
+            </w:r>
+          </w:p>
+        </w:tc>
+      </w:tr>
+      <w:tr>
+        <w:trPr>
+          <w:trHeight w:val="1168"/>
+        </w:trPr>
+        <w:tc>
+          <w:tcPr>
+            <w:cnfStyle w:val="001000000000" w:firstRow="0" w:lastRow="0" w:firstColumn="1" w:lastColumn="0" w:oddVBand="0" w:evenVBand="0" w:oddHBand="0" w:evenHBand="0" w:firstRowFirstColumn="0" w:firstRowLastColumn="0" w:lastRowFirstColumn="0" w:lastRowLastColumn="0"/>
+            <w:tcW w:w="2689" w:type="dxa"/>
+            <w:vAlign w:val="center"/>
+          </w:tcPr>
+          <w:p>
+            <w:pPr>
+              <w:jc w:val="center"/>
+              <w:rPr>
+                <w:rFonts w:ascii="Times New Roman" w:hAnsi="Times New Roman" w:cs="Times New Roman"/>
+              </w:rPr>
+            </w:pPr>
+            <w:r>
+              <w:rPr>
+                <w:rFonts w:ascii="Times New Roman" w:hAnsi="Times New Roman" w:cs="Times New Roman"/>
+              </w:rPr>
+              <w:t>Capienza legale</w:t>
+            </w:r>
+          </w:p>
+        </w:tc>
+        <w:tc>
+          <w:tcPr>
+            <w:tcW w:w="1701" w:type="dxa"/>
+            <w:vAlign w:val="center"/>
+          </w:tcPr>
+          <w:p>
+            <w:pPr>
+              <w:jc w:val="center"/>
+              <w:cnfStyle w:val="000000000000" w:firstRow="0" w:lastRow="0" w:firstColumn="0" w:lastColumn="0" w:oddVBand="0" w:evenVBand="0" w:oddHBand="0" w:evenHBand="0" w:firstRowFirstColumn="0" w:firstRowLastColumn="0" w:lastRowFirstColumn="0" w:lastRowLastColumn="0"/>
+              <w:rPr>
+                <w:rFonts w:ascii="Times New Roman" w:hAnsi="Times New Roman" w:cs="Times New Roman"/>
+              </w:rPr>
+            </w:pPr>
+            <w:r>
+              <w:rPr>
+                <w:rFonts w:ascii="Times New Roman" w:hAnsi="Times New Roman" w:cs="Times New Roman"/>
+              </w:rPr>
+              <w:t>Interrelazionale</w:t>
+            </w:r>
+          </w:p>
+        </w:tc>
+        <w:tc>
+          <w:tcPr>
+            <w:tcW w:w="5608" w:type="dxa"/>
+            <w:vAlign w:val="center"/>
+          </w:tcPr>
+          <w:p>
+            <w:pPr>
+              <w:pStyle w:val="NormaleWeb"/>
+              <w:spacing w:before="0" w:beforeAutospacing="0" w:after="0" w:afterAutospacing="0"/>
+              <w:jc w:val="both"/>
+              <w:cnfStyle w:val="000000000000" w:firstRow="0" w:lastRow="0" w:firstColumn="0" w:lastColumn="0" w:oddVBand="0" w:evenVBand="0" w:oddHBand="0" w:evenHBand="0" w:firstRowFirstColumn="0" w:firstRowLastColumn="0" w:lastRowFirstColumn="0" w:lastRowLastColumn="0"/>
+              <w:rPr>
+                <w:color w:val="000000" w:themeColor="text1"/>
+                <w:sz w:val="22"/>
+                <w:szCs w:val="22"/>
+              </w:rPr>
+            </w:pPr>
+            <w:r>
+              <w:rPr>
+                <w:color w:val="000000" w:themeColor="text1"/>
+                <w:sz w:val="22"/>
+                <w:szCs w:val="22"/>
+              </w:rPr>
+              <w:t xml:space="preserve">La somma totale di </w:t>
             </w:r>
             <w:r>
               <w:rPr>
@@ -22240,7 +22598,15 @@
                 <w:sz w:val="22"/>
                 <w:szCs w:val="22"/>
               </w:rPr>
-              <w:t>OraUscita: 22:00</w:t>
+              <w:t>MaxAvventori</w:t>
+            </w:r>
+            <w:r>
+              <w:rPr>
+                <w:color w:val="000000" w:themeColor="text1"/>
+                <w:sz w:val="22"/>
+                <w:szCs w:val="22"/>
+              </w:rPr>
+              <w:t xml:space="preserve"> per tutti i tavoli di una sala deve essere minore o uguale alla </w:t>
             </w:r>
             <w:r>
               <w:rPr>
@@ -22250,7 +22616,244 @@
                 <w:sz w:val="22"/>
                 <w:szCs w:val="22"/>
               </w:rPr>
-              <w:t>.</w:t>
+              <w:t xml:space="preserve">CapienzaAvventori </w:t>
+            </w:r>
+            <w:r>
+              <w:rPr>
+                <w:color w:val="000000" w:themeColor="text1"/>
+                <w:sz w:val="22"/>
+                <w:szCs w:val="22"/>
+              </w:rPr>
+              <w:t>della sala che contiene i tavoli</w:t>
+            </w:r>
+            <w:r>
+              <w:rPr>
+                <w:color w:val="000000" w:themeColor="text1"/>
+                <w:sz w:val="22"/>
+                <w:szCs w:val="22"/>
+              </w:rPr>
+              <w:t xml:space="preserve"> in questione.</w:t>
+            </w:r>
+          </w:p>
+        </w:tc>
+      </w:tr>
+      <w:tr>
+        <w:trPr>
+          <w:cnfStyle w:val="000000100000" w:firstRow="0" w:lastRow="0" w:firstColumn="0" w:lastColumn="0" w:oddVBand="0" w:evenVBand="0" w:oddHBand="1" w:evenHBand="0" w:firstRowFirstColumn="0" w:firstRowLastColumn="0" w:lastRowFirstColumn="0" w:lastRowLastColumn="0"/>
+          <w:trHeight w:val="1112"/>
+        </w:trPr>
+        <w:tc>
+          <w:tcPr>
+            <w:cnfStyle w:val="001000000000" w:firstRow="0" w:lastRow="0" w:firstColumn="1" w:lastColumn="0" w:oddVBand="0" w:evenVBand="0" w:oddHBand="0" w:evenHBand="0" w:firstRowFirstColumn="0" w:firstRowLastColumn="0" w:lastRowFirstColumn="0" w:lastRowLastColumn="0"/>
+            <w:tcW w:w="2689" w:type="dxa"/>
+            <w:vAlign w:val="center"/>
+          </w:tcPr>
+          <w:p>
+            <w:pPr>
+              <w:jc w:val="center"/>
+              <w:rPr>
+                <w:rFonts w:ascii="Times New Roman" w:hAnsi="Times New Roman" w:cs="Times New Roman"/>
+              </w:rPr>
+            </w:pPr>
+            <w:r>
+              <w:rPr>
+                <w:rFonts w:ascii="Times New Roman" w:hAnsi="Times New Roman" w:cs="Times New Roman"/>
+              </w:rPr>
+              <w:t>Somma avventori a tavolata legale</w:t>
+            </w:r>
+          </w:p>
+        </w:tc>
+        <w:tc>
+          <w:tcPr>
+            <w:tcW w:w="1701" w:type="dxa"/>
+            <w:vAlign w:val="center"/>
+          </w:tcPr>
+          <w:p>
+            <w:pPr>
+              <w:jc w:val="center"/>
+              <w:cnfStyle w:val="000000100000" w:firstRow="0" w:lastRow="0" w:firstColumn="0" w:lastColumn="0" w:oddVBand="0" w:evenVBand="0" w:oddHBand="1" w:evenHBand="0" w:firstRowFirstColumn="0" w:firstRowLastColumn="0" w:lastRowFirstColumn="0" w:lastRowLastColumn="0"/>
+              <w:rPr>
+                <w:rFonts w:ascii="Times New Roman" w:hAnsi="Times New Roman" w:cs="Times New Roman"/>
+              </w:rPr>
+            </w:pPr>
+            <w:r>
+              <w:rPr>
+                <w:rFonts w:ascii="Times New Roman" w:hAnsi="Times New Roman" w:cs="Times New Roman"/>
+              </w:rPr>
+              <w:t>Interrelazionale</w:t>
+            </w:r>
+          </w:p>
+        </w:tc>
+        <w:tc>
+          <w:tcPr>
+            <w:tcW w:w="5608" w:type="dxa"/>
+            <w:vAlign w:val="center"/>
+          </w:tcPr>
+          <w:p>
+            <w:pPr>
+              <w:pStyle w:val="NormaleWeb"/>
+              <w:spacing w:before="0" w:beforeAutospacing="0" w:after="0" w:afterAutospacing="0"/>
+              <w:jc w:val="both"/>
+              <w:cnfStyle w:val="000000100000" w:firstRow="0" w:lastRow="0" w:firstColumn="0" w:lastColumn="0" w:oddVBand="0" w:evenVBand="0" w:oddHBand="1" w:evenHBand="0" w:firstRowFirstColumn="0" w:firstRowLastColumn="0" w:lastRowFirstColumn="0" w:lastRowLastColumn="0"/>
+              <w:rPr>
+                <w:color w:val="000000" w:themeColor="text1"/>
+                <w:sz w:val="22"/>
+                <w:szCs w:val="22"/>
+              </w:rPr>
+            </w:pPr>
+            <w:r>
+              <w:rPr>
+                <w:color w:val="000000" w:themeColor="text1"/>
+                <w:sz w:val="22"/>
+                <w:szCs w:val="22"/>
+              </w:rPr>
+              <w:t xml:space="preserve">La somma totale di tutti gli avventori partecipanti ad una stessa tavolata deve essere minore o uguale al </w:t>
+            </w:r>
+            <w:r>
+              <w:rPr>
+                <w:i/>
+                <w:iCs/>
+                <w:color w:val="000000" w:themeColor="text1"/>
+                <w:sz w:val="22"/>
+                <w:szCs w:val="22"/>
+              </w:rPr>
+              <w:t>MaxAvventori</w:t>
+            </w:r>
+            <w:r>
+              <w:rPr>
+                <w:i/>
+                <w:iCs/>
+                <w:color w:val="000000" w:themeColor="text1"/>
+                <w:sz w:val="22"/>
+                <w:szCs w:val="22"/>
+              </w:rPr>
+              <w:t xml:space="preserve"> </w:t>
+            </w:r>
+            <w:r>
+              <w:rPr>
+                <w:color w:val="000000" w:themeColor="text1"/>
+                <w:sz w:val="22"/>
+                <w:szCs w:val="22"/>
+              </w:rPr>
+              <w:t>del tavolo che compone la tavolata.</w:t>
+            </w:r>
+          </w:p>
+        </w:tc>
+      </w:tr>
+      <w:tr>
+        <w:trPr>
+          <w:trHeight w:val="1305"/>
+        </w:trPr>
+        <w:tc>
+          <w:tcPr>
+            <w:cnfStyle w:val="001000000000" w:firstRow="0" w:lastRow="0" w:firstColumn="1" w:lastColumn="0" w:oddVBand="0" w:evenVBand="0" w:oddHBand="0" w:evenHBand="0" w:firstRowFirstColumn="0" w:firstRowLastColumn="0" w:lastRowFirstColumn="0" w:lastRowLastColumn="0"/>
+            <w:tcW w:w="2689" w:type="dxa"/>
+            <w:vAlign w:val="center"/>
+          </w:tcPr>
+          <w:p>
+            <w:pPr>
+              <w:jc w:val="center"/>
+              <w:rPr>
+                <w:rFonts w:ascii="Times New Roman" w:hAnsi="Times New Roman" w:cs="Times New Roman"/>
+              </w:rPr>
+            </w:pPr>
+            <w:r>
+              <w:rPr>
+                <w:rFonts w:ascii="Times New Roman" w:hAnsi="Times New Roman" w:cs="Times New Roman"/>
+              </w:rPr>
+              <w:t>Data registrazione caso legale</w:t>
+            </w:r>
+          </w:p>
+        </w:tc>
+        <w:tc>
+          <w:tcPr>
+            <w:tcW w:w="1701" w:type="dxa"/>
+            <w:vAlign w:val="center"/>
+          </w:tcPr>
+          <w:p>
+            <w:pPr>
+              <w:jc w:val="center"/>
+              <w:cnfStyle w:val="000000000000" w:firstRow="0" w:lastRow="0" w:firstColumn="0" w:lastColumn="0" w:oddVBand="0" w:evenVBand="0" w:oddHBand="0" w:evenHBand="0" w:firstRowFirstColumn="0" w:firstRowLastColumn="0" w:lastRowFirstColumn="0" w:lastRowLastColumn="0"/>
+              <w:rPr>
+                <w:rFonts w:ascii="Times New Roman" w:hAnsi="Times New Roman" w:cs="Times New Roman"/>
+              </w:rPr>
+            </w:pPr>
+            <w:r>
+              <w:rPr>
+                <w:rFonts w:ascii="Times New Roman" w:hAnsi="Times New Roman" w:cs="Times New Roman"/>
+              </w:rPr>
+              <w:t>Interrelazionale</w:t>
+            </w:r>
+          </w:p>
+        </w:tc>
+        <w:tc>
+          <w:tcPr>
+            <w:tcW w:w="5608" w:type="dxa"/>
+            <w:vAlign w:val="center"/>
+          </w:tcPr>
+          <w:p>
+            <w:pPr>
+              <w:pStyle w:val="NormaleWeb"/>
+              <w:spacing w:before="0" w:beforeAutospacing="0" w:after="0" w:afterAutospacing="0"/>
+              <w:jc w:val="both"/>
+              <w:cnfStyle w:val="000000000000" w:firstRow="0" w:lastRow="0" w:firstColumn="0" w:lastColumn="0" w:oddVBand="0" w:evenVBand="0" w:oddHBand="0" w:evenHBand="0" w:firstRowFirstColumn="0" w:firstRowLastColumn="0" w:lastRowFirstColumn="0" w:lastRowLastColumn="0"/>
+              <w:rPr>
+                <w:color w:val="000000" w:themeColor="text1"/>
+                <w:sz w:val="22"/>
+                <w:szCs w:val="22"/>
+              </w:rPr>
+            </w:pPr>
+            <w:r>
+              <w:rPr>
+                <w:color w:val="000000" w:themeColor="text1"/>
+                <w:sz w:val="22"/>
+                <w:szCs w:val="22"/>
+              </w:rPr>
+              <w:t xml:space="preserve">La </w:t>
+            </w:r>
+            <w:r>
+              <w:rPr>
+                <w:i/>
+                <w:iCs/>
+                <w:color w:val="000000" w:themeColor="text1"/>
+                <w:sz w:val="22"/>
+                <w:szCs w:val="22"/>
+              </w:rPr>
+              <w:t>DataRegistrazione</w:t>
+            </w:r>
+            <w:r>
+              <w:rPr>
+                <w:color w:val="000000" w:themeColor="text1"/>
+                <w:sz w:val="22"/>
+                <w:szCs w:val="22"/>
+              </w:rPr>
+              <w:t xml:space="preserve"> di un caso deve essere maggiore alla </w:t>
+            </w:r>
+            <w:r>
+              <w:rPr>
+                <w:i/>
+                <w:iCs/>
+                <w:color w:val="000000" w:themeColor="text1"/>
+                <w:sz w:val="22"/>
+                <w:szCs w:val="22"/>
+              </w:rPr>
+              <w:t>DataN</w:t>
+            </w:r>
+            <w:r>
+              <w:rPr>
+                <w:color w:val="000000" w:themeColor="text1"/>
+                <w:sz w:val="22"/>
+                <w:szCs w:val="22"/>
+              </w:rPr>
+              <w:t xml:space="preserve"> dell’avventore o cameriere a cui il caso è associato</w:t>
+            </w:r>
+            <w:r>
+              <w:rPr>
+                <w:color w:val="000000" w:themeColor="text1"/>
+                <w:sz w:val="22"/>
+                <w:szCs w:val="22"/>
+              </w:rPr>
+              <w:t xml:space="preserve">. </w:t>
             </w:r>
           </w:p>
         </w:tc>
@@ -22277,7 +22880,7 @@
               <w:rPr>
                 <w:rFonts w:ascii="Times New Roman" w:hAnsi="Times New Roman" w:cs="Times New Roman"/>
               </w:rPr>
-              <w:t>CAP legale</w:t>
+              <w:t>Temperatura avventore legale</w:t>
             </w:r>
           </w:p>
         </w:tc>
@@ -22309,44 +22912,44 @@
           </w:tcPr>
           <w:p>
             <w:pPr>
-              <w:pStyle w:val="NormaleWeb"/>
-              <w:spacing w:before="0" w:beforeAutospacing="0" w:after="0" w:afterAutospacing="0"/>
               <w:jc w:val="both"/>
               <w:cnfStyle w:val="000000100000" w:firstRow="0" w:lastRow="0" w:firstColumn="0" w:lastColumn="0" w:oddVBand="0" w:evenVBand="0" w:oddHBand="1" w:evenHBand="0" w:firstRowFirstColumn="0" w:firstRowLastColumn="0" w:lastRowFirstColumn="0" w:lastRowLastColumn="0"/>
               <w:rPr>
+                <w:rFonts w:ascii="Times New Roman" w:hAnsi="Times New Roman" w:cs="Times New Roman"/>
                 <w:color w:val="000000" w:themeColor="text1"/>
-                <w:sz w:val="22"/>
-                <w:szCs w:val="22"/>
-              </w:rPr>
-            </w:pPr>
-            <w:r>
-              <w:rPr>
+              </w:rPr>
+            </w:pPr>
+            <w:r>
+              <w:rPr>
+                <w:rFonts w:ascii="Times New Roman" w:hAnsi="Times New Roman" w:cs="Times New Roman"/>
                 <w:color w:val="000000" w:themeColor="text1"/>
-                <w:sz w:val="22"/>
-                <w:szCs w:val="22"/>
-              </w:rPr>
-              <w:t xml:space="preserve">Il </w:t>
-            </w:r>
-            <w:r>
-              <w:rPr>
+              </w:rPr>
+              <w:t xml:space="preserve">La </w:t>
+            </w:r>
+            <w:r>
+              <w:rPr>
+                <w:rFonts w:ascii="Times New Roman" w:hAnsi="Times New Roman" w:cs="Times New Roman"/>
                 <w:i/>
                 <w:iCs/>
                 <w:color w:val="000000" w:themeColor="text1"/>
-                <w:sz w:val="22"/>
-                <w:szCs w:val="22"/>
-              </w:rPr>
-              <w:t>Cap</w:t>
-            </w:r>
-            <w:r>
-              <w:rPr>
+              </w:rPr>
+              <w:t>Temperatura</w:t>
+            </w:r>
+            <w:r>
+              <w:rPr>
+                <w:rFonts w:ascii="Times New Roman" w:hAnsi="Times New Roman" w:cs="Times New Roman"/>
+                <w:i/>
+                <w:iCs/>
                 <w:color w:val="000000" w:themeColor="text1"/>
-                <w:sz w:val="22"/>
-                <w:szCs w:val="22"/>
-              </w:rPr>
-              <w:t xml:space="preserve"> deve rispettare il formato standard italiano, ossia deve essere formato esattamente da 5 caratteri numerici.</w:t>
-            </w:r>
-            <w:r>
+              </w:rPr>
               <w:t xml:space="preserve"> </w:t>
+            </w:r>
+            <w:r>
+              <w:rPr>
+                <w:rFonts w:ascii="Times New Roman" w:hAnsi="Times New Roman" w:cs="Times New Roman"/>
+                <w:color w:val="000000" w:themeColor="text1"/>
+              </w:rPr>
+              <w:t>registrata di un avventore deve essere maggiore o uguale a 35 e minore uguale a 37,5.</w:t>
             </w:r>
           </w:p>
         </w:tc>
@@ -22372,7 +22975,13 @@
               <w:rPr>
                 <w:rFonts w:ascii="Times New Roman" w:hAnsi="Times New Roman" w:cs="Times New Roman"/>
               </w:rPr>
-              <w:t>CapienzaAvventori legale</w:t>
+              <w:t>Età cameriere</w:t>
+            </w:r>
+            <w:r>
+              <w:rPr>
+                <w:rFonts w:ascii="Times New Roman" w:hAnsi="Times New Roman" w:cs="Times New Roman"/>
+              </w:rPr>
+              <w:t xml:space="preserve"> legale</w:t>
             </w:r>
           </w:p>
         </w:tc>
@@ -22404,56 +23013,21 @@
           </w:tcPr>
           <w:p>
             <w:pPr>
+              <w:pStyle w:val="NormaleWeb"/>
+              <w:spacing w:before="0" w:beforeAutospacing="0" w:after="0" w:afterAutospacing="0"/>
               <w:jc w:val="both"/>
               <w:cnfStyle w:val="000000000000" w:firstRow="0" w:lastRow="0" w:firstColumn="0" w:lastColumn="0" w:oddVBand="0" w:evenVBand="0" w:oddHBand="0" w:evenHBand="0" w:firstRowFirstColumn="0" w:firstRowLastColumn="0" w:lastRowFirstColumn="0" w:lastRowLastColumn="0"/>
               <w:rPr>
-                <w:rFonts w:ascii="Times New Roman" w:hAnsi="Times New Roman" w:cs="Times New Roman"/>
                 <w:color w:val="000000" w:themeColor="text1"/>
               </w:rPr>
             </w:pPr>
             <w:r>
               <w:rPr>
-                <w:rFonts w:ascii="Times New Roman" w:hAnsi="Times New Roman" w:cs="Times New Roman"/>
                 <w:color w:val="000000" w:themeColor="text1"/>
-              </w:rPr>
-              <w:t xml:space="preserve">La </w:t>
-            </w:r>
-            <w:r>
-              <w:rPr>
-                <w:rFonts w:ascii="Times New Roman" w:hAnsi="Times New Roman" w:cs="Times New Roman"/>
-                <w:i/>
-                <w:iCs/>
-                <w:color w:val="000000" w:themeColor="text1"/>
-              </w:rPr>
-              <w:t>CapienzaAvventori</w:t>
-            </w:r>
-            <w:r>
-              <w:rPr>
-                <w:rFonts w:ascii="Times New Roman" w:hAnsi="Times New Roman" w:cs="Times New Roman"/>
-                <w:color w:val="000000" w:themeColor="text1"/>
-              </w:rPr>
-              <w:t xml:space="preserve"> di </w:t>
-            </w:r>
-            <w:r>
-              <w:rPr>
-                <w:rFonts w:ascii="Times New Roman" w:hAnsi="Times New Roman" w:cs="Times New Roman"/>
-                <w:color w:val="000000" w:themeColor="text1"/>
-              </w:rPr>
-              <w:t xml:space="preserve">una sala </w:t>
-            </w:r>
-            <w:r>
-              <w:rPr>
-                <w:rFonts w:ascii="Times New Roman" w:hAnsi="Times New Roman" w:cs="Times New Roman"/>
-                <w:color w:val="000000" w:themeColor="text1"/>
-              </w:rPr>
-              <w:t>deve essere maggiore di 0</w:t>
-            </w:r>
-            <w:r>
-              <w:rPr>
-                <w:rFonts w:ascii="Times New Roman" w:hAnsi="Times New Roman" w:cs="Times New Roman"/>
-                <w:color w:val="000000" w:themeColor="text1"/>
-              </w:rPr>
-              <w:t>.</w:t>
+                <w:sz w:val="22"/>
+                <w:szCs w:val="22"/>
+              </w:rPr>
+              <w:t xml:space="preserve">L’età di un cameriere deve essere maggiore o uguale a 18 anni. </w:t>
             </w:r>
           </w:p>
         </w:tc>
@@ -22480,7 +23054,19 @@
               <w:rPr>
                 <w:rFonts w:ascii="Times New Roman" w:hAnsi="Times New Roman" w:cs="Times New Roman"/>
               </w:rPr>
-              <w:t>DimensioneMq legale</w:t>
+              <w:t xml:space="preserve">Unica </w:t>
+            </w:r>
+            <w:r>
+              <w:rPr>
+                <w:rFonts w:ascii="Times New Roman" w:hAnsi="Times New Roman" w:cs="Times New Roman"/>
+              </w:rPr>
+              <w:t>composizione tavolo</w:t>
+            </w:r>
+            <w:r>
+              <w:rPr>
+                <w:rFonts w:ascii="Times New Roman" w:hAnsi="Times New Roman" w:cs="Times New Roman"/>
+              </w:rPr>
+              <w:t xml:space="preserve"> a tavolata</w:t>
             </w:r>
           </w:p>
         </w:tc>
@@ -22501,7 +23087,19 @@
               <w:rPr>
                 <w:rFonts w:ascii="Times New Roman" w:hAnsi="Times New Roman" w:cs="Times New Roman"/>
               </w:rPr>
-              <w:t>Dominio</w:t>
+              <w:t>Inter</w:t>
+            </w:r>
+            <w:r>
+              <w:rPr>
+                <w:rFonts w:ascii="Times New Roman" w:hAnsi="Times New Roman" w:cs="Times New Roman"/>
+              </w:rPr>
+              <w:t>r</w:t>
+            </w:r>
+            <w:r>
+              <w:rPr>
+                <w:rFonts w:ascii="Times New Roman" w:hAnsi="Times New Roman" w:cs="Times New Roman"/>
+              </w:rPr>
+              <w:t>elazionale</w:t>
             </w:r>
           </w:p>
         </w:tc>
@@ -22512,489 +23110,51 @@
           </w:tcPr>
           <w:p>
             <w:pPr>
-              <w:pStyle w:val="NormaleWeb"/>
-              <w:spacing w:before="0" w:beforeAutospacing="0" w:after="0" w:afterAutospacing="0"/>
               <w:jc w:val="both"/>
               <w:cnfStyle w:val="000000100000" w:firstRow="0" w:lastRow="0" w:firstColumn="0" w:lastColumn="0" w:oddVBand="0" w:evenVBand="0" w:oddHBand="1" w:evenHBand="0" w:firstRowFirstColumn="0" w:firstRowLastColumn="0" w:lastRowFirstColumn="0" w:lastRowLastColumn="0"/>
               <w:rPr>
-                <w:color w:val="000000" w:themeColor="text1"/>
-              </w:rPr>
-            </w:pPr>
-            <w:r>
-              <w:rPr>
-                <w:color w:val="000000" w:themeColor="text1"/>
-                <w:sz w:val="22"/>
-                <w:szCs w:val="22"/>
-              </w:rPr>
-              <w:t xml:space="preserve">La </w:t>
-            </w:r>
-            <w:r>
-              <w:rPr>
+                <w:rFonts w:ascii="Times New Roman" w:hAnsi="Times New Roman" w:cs="Times New Roman"/>
+              </w:rPr>
+            </w:pPr>
+            <w:r>
+              <w:rPr>
+                <w:rFonts w:ascii="Times New Roman" w:hAnsi="Times New Roman" w:cs="Times New Roman"/>
+              </w:rPr>
+              <w:t xml:space="preserve">Per ogni </w:t>
+            </w:r>
+            <w:r>
+              <w:rPr>
+                <w:rFonts w:ascii="Times New Roman" w:hAnsi="Times New Roman" w:cs="Times New Roman"/>
                 <w:i/>
                 <w:iCs/>
-                <w:color w:val="000000" w:themeColor="text1"/>
-                <w:sz w:val="22"/>
-                <w:szCs w:val="22"/>
-              </w:rPr>
-              <w:t>DimensioneMq</w:t>
-            </w:r>
-            <w:r>
-              <w:rPr>
-                <w:color w:val="000000" w:themeColor="text1"/>
-                <w:sz w:val="22"/>
-                <w:szCs w:val="22"/>
-              </w:rPr>
-              <w:t xml:space="preserve"> di una sala deve essere maggiore di 0.</w:t>
-            </w:r>
-          </w:p>
-        </w:tc>
-      </w:tr>
-      <w:tr>
-        <w:trPr>
-          <w:trHeight w:val="1168"/>
-        </w:trPr>
-        <w:tc>
-          <w:tcPr>
-            <w:cnfStyle w:val="001000000000" w:firstRow="0" w:lastRow="0" w:firstColumn="1" w:lastColumn="0" w:oddVBand="0" w:evenVBand="0" w:oddHBand="0" w:evenHBand="0" w:firstRowFirstColumn="0" w:firstRowLastColumn="0" w:lastRowFirstColumn="0" w:lastRowLastColumn="0"/>
-            <w:tcW w:w="2689" w:type="dxa"/>
-            <w:vAlign w:val="center"/>
-          </w:tcPr>
-          <w:p>
-            <w:pPr>
-              <w:jc w:val="center"/>
-              <w:rPr>
-                <w:rFonts w:ascii="Times New Roman" w:hAnsi="Times New Roman" w:cs="Times New Roman"/>
-              </w:rPr>
-            </w:pPr>
-            <w:r>
-              <w:rPr>
-                <w:rFonts w:ascii="Times New Roman" w:hAnsi="Times New Roman" w:cs="Times New Roman"/>
-              </w:rPr>
-              <w:t>MaxAvventori legale</w:t>
-            </w:r>
-          </w:p>
-        </w:tc>
-        <w:tc>
-          <w:tcPr>
-            <w:tcW w:w="1701" w:type="dxa"/>
-            <w:vAlign w:val="center"/>
-          </w:tcPr>
-          <w:p>
-            <w:pPr>
-              <w:jc w:val="center"/>
-              <w:cnfStyle w:val="000000000000" w:firstRow="0" w:lastRow="0" w:firstColumn="0" w:lastColumn="0" w:oddVBand="0" w:evenVBand="0" w:oddHBand="0" w:evenHBand="0" w:firstRowFirstColumn="0" w:firstRowLastColumn="0" w:lastRowFirstColumn="0" w:lastRowLastColumn="0"/>
-              <w:rPr>
-                <w:rFonts w:ascii="Times New Roman" w:hAnsi="Times New Roman" w:cs="Times New Roman"/>
-              </w:rPr>
-            </w:pPr>
-            <w:r>
-              <w:rPr>
-                <w:rFonts w:ascii="Times New Roman" w:hAnsi="Times New Roman" w:cs="Times New Roman"/>
-              </w:rPr>
-              <w:t>Interrelazionale</w:t>
-            </w:r>
-          </w:p>
-        </w:tc>
-        <w:tc>
-          <w:tcPr>
-            <w:tcW w:w="5608" w:type="dxa"/>
-            <w:vAlign w:val="center"/>
-          </w:tcPr>
-          <w:p>
-            <w:pPr>
-              <w:pStyle w:val="NormaleWeb"/>
-              <w:spacing w:before="0" w:beforeAutospacing="0" w:after="0" w:afterAutospacing="0"/>
-              <w:jc w:val="both"/>
-              <w:cnfStyle w:val="000000000000" w:firstRow="0" w:lastRow="0" w:firstColumn="0" w:lastColumn="0" w:oddVBand="0" w:evenVBand="0" w:oddHBand="0" w:evenHBand="0" w:firstRowFirstColumn="0" w:firstRowLastColumn="0" w:lastRowFirstColumn="0" w:lastRowLastColumn="0"/>
-              <w:rPr>
-                <w:color w:val="000000" w:themeColor="text1"/>
-                <w:sz w:val="22"/>
-                <w:szCs w:val="22"/>
-              </w:rPr>
-            </w:pPr>
-            <w:r>
-              <w:rPr>
-                <w:color w:val="000000" w:themeColor="text1"/>
-                <w:sz w:val="22"/>
-                <w:szCs w:val="22"/>
-              </w:rPr>
-              <w:t xml:space="preserve">Il valore di </w:t>
-            </w:r>
-            <w:r>
-              <w:rPr>
+              </w:rPr>
+              <w:t>DataArriv</w:t>
+            </w:r>
+            <w:r>
+              <w:rPr>
+                <w:rFonts w:ascii="Times New Roman" w:hAnsi="Times New Roman" w:cs="Times New Roman"/>
                 <w:i/>
                 <w:iCs/>
-                <w:color w:val="000000" w:themeColor="text1"/>
-                <w:sz w:val="22"/>
-                <w:szCs w:val="22"/>
-              </w:rPr>
-              <w:t>MaxAvventori</w:t>
-            </w:r>
-            <w:r>
-              <w:rPr>
-                <w:color w:val="000000" w:themeColor="text1"/>
-                <w:sz w:val="22"/>
-                <w:szCs w:val="22"/>
-              </w:rPr>
-              <w:t xml:space="preserve"> di un tavolo deve essere maggiore di 0 e minore uguale del valore di </w:t>
-            </w:r>
-            <w:r>
-              <w:rPr>
-                <w:i/>
-                <w:iCs/>
-                <w:color w:val="000000" w:themeColor="text1"/>
-                <w:sz w:val="22"/>
-                <w:szCs w:val="22"/>
-              </w:rPr>
-              <w:t>CapienzaAvventori</w:t>
-            </w:r>
-            <w:r>
-              <w:rPr>
-                <w:color w:val="000000" w:themeColor="text1"/>
-                <w:sz w:val="22"/>
-                <w:szCs w:val="22"/>
-              </w:rPr>
-              <w:t xml:space="preserve"> della sala in cui il tavolo è contenuto.</w:t>
-            </w:r>
-          </w:p>
-        </w:tc>
-      </w:tr>
-      <w:tr>
-        <w:trPr>
-          <w:cnfStyle w:val="000000100000" w:firstRow="0" w:lastRow="0" w:firstColumn="0" w:lastColumn="0" w:oddVBand="0" w:evenVBand="0" w:oddHBand="1" w:evenHBand="0" w:firstRowFirstColumn="0" w:firstRowLastColumn="0" w:lastRowFirstColumn="0" w:lastRowLastColumn="0"/>
-          <w:trHeight w:val="1168"/>
-        </w:trPr>
-        <w:tc>
-          <w:tcPr>
-            <w:cnfStyle w:val="001000000000" w:firstRow="0" w:lastRow="0" w:firstColumn="1" w:lastColumn="0" w:oddVBand="0" w:evenVBand="0" w:oddHBand="0" w:evenHBand="0" w:firstRowFirstColumn="0" w:firstRowLastColumn="0" w:lastRowFirstColumn="0" w:lastRowLastColumn="0"/>
-            <w:tcW w:w="2689" w:type="dxa"/>
-            <w:vAlign w:val="center"/>
-          </w:tcPr>
-          <w:p>
-            <w:pPr>
-              <w:jc w:val="center"/>
-              <w:rPr>
-                <w:rFonts w:ascii="Times New Roman" w:hAnsi="Times New Roman" w:cs="Times New Roman"/>
-              </w:rPr>
-            </w:pPr>
-            <w:r>
-              <w:rPr>
-                <w:rFonts w:ascii="Times New Roman" w:hAnsi="Times New Roman" w:cs="Times New Roman"/>
-              </w:rPr>
-              <w:t>Capienza legale</w:t>
-            </w:r>
-          </w:p>
-        </w:tc>
-        <w:tc>
-          <w:tcPr>
-            <w:tcW w:w="1701" w:type="dxa"/>
-            <w:vAlign w:val="center"/>
-          </w:tcPr>
-          <w:p>
-            <w:pPr>
-              <w:jc w:val="center"/>
-              <w:cnfStyle w:val="000000100000" w:firstRow="0" w:lastRow="0" w:firstColumn="0" w:lastColumn="0" w:oddVBand="0" w:evenVBand="0" w:oddHBand="1" w:evenHBand="0" w:firstRowFirstColumn="0" w:firstRowLastColumn="0" w:lastRowFirstColumn="0" w:lastRowLastColumn="0"/>
-              <w:rPr>
-                <w:rFonts w:ascii="Times New Roman" w:hAnsi="Times New Roman" w:cs="Times New Roman"/>
-              </w:rPr>
-            </w:pPr>
-            <w:r>
-              <w:rPr>
-                <w:rFonts w:ascii="Times New Roman" w:hAnsi="Times New Roman" w:cs="Times New Roman"/>
-              </w:rPr>
-              <w:t>Interrelazionale</w:t>
-            </w:r>
-          </w:p>
-        </w:tc>
-        <w:tc>
-          <w:tcPr>
-            <w:tcW w:w="5608" w:type="dxa"/>
-            <w:vAlign w:val="center"/>
-          </w:tcPr>
-          <w:p>
-            <w:pPr>
-              <w:pStyle w:val="NormaleWeb"/>
-              <w:spacing w:before="0" w:beforeAutospacing="0" w:after="0" w:afterAutospacing="0"/>
-              <w:jc w:val="both"/>
-              <w:cnfStyle w:val="000000100000" w:firstRow="0" w:lastRow="0" w:firstColumn="0" w:lastColumn="0" w:oddVBand="0" w:evenVBand="0" w:oddHBand="1" w:evenHBand="0" w:firstRowFirstColumn="0" w:firstRowLastColumn="0" w:lastRowFirstColumn="0" w:lastRowLastColumn="0"/>
-              <w:rPr>
-                <w:color w:val="000000" w:themeColor="text1"/>
-                <w:sz w:val="22"/>
-                <w:szCs w:val="22"/>
-              </w:rPr>
-            </w:pPr>
-            <w:r>
-              <w:rPr>
-                <w:color w:val="000000" w:themeColor="text1"/>
-                <w:sz w:val="22"/>
-                <w:szCs w:val="22"/>
-              </w:rPr>
-              <w:t xml:space="preserve">La somma totale di </w:t>
-            </w:r>
-            <w:r>
-              <w:rPr>
-                <w:i/>
-                <w:iCs/>
-                <w:color w:val="000000" w:themeColor="text1"/>
-                <w:sz w:val="22"/>
-                <w:szCs w:val="22"/>
-              </w:rPr>
-              <w:t>MaxAvventori</w:t>
-            </w:r>
-            <w:r>
-              <w:rPr>
-                <w:color w:val="000000" w:themeColor="text1"/>
-                <w:sz w:val="22"/>
-                <w:szCs w:val="22"/>
-              </w:rPr>
-              <w:t xml:space="preserve"> per tutti i tavoli di una sala deve essere minore o uguale alla </w:t>
-            </w:r>
-            <w:r>
-              <w:rPr>
-                <w:i/>
-                <w:iCs/>
-                <w:color w:val="000000" w:themeColor="text1"/>
-                <w:sz w:val="22"/>
-                <w:szCs w:val="22"/>
-              </w:rPr>
-              <w:t xml:space="preserve">CapienzaAvventori </w:t>
-            </w:r>
-            <w:r>
-              <w:rPr>
-                <w:color w:val="000000" w:themeColor="text1"/>
-                <w:sz w:val="22"/>
-                <w:szCs w:val="22"/>
-              </w:rPr>
-              <w:t>della sala che contiene i tavoli</w:t>
-            </w:r>
-            <w:r>
-              <w:rPr>
-                <w:color w:val="000000" w:themeColor="text1"/>
-                <w:sz w:val="22"/>
-                <w:szCs w:val="22"/>
-              </w:rPr>
-              <w:t xml:space="preserve"> in questione.</w:t>
-            </w:r>
-          </w:p>
-        </w:tc>
-      </w:tr>
-      <w:tr>
-        <w:trPr>
-          <w:trHeight w:val="1112"/>
-        </w:trPr>
-        <w:tc>
-          <w:tcPr>
-            <w:cnfStyle w:val="001000000000" w:firstRow="0" w:lastRow="0" w:firstColumn="1" w:lastColumn="0" w:oddVBand="0" w:evenVBand="0" w:oddHBand="0" w:evenHBand="0" w:firstRowFirstColumn="0" w:firstRowLastColumn="0" w:lastRowFirstColumn="0" w:lastRowLastColumn="0"/>
-            <w:tcW w:w="2689" w:type="dxa"/>
-            <w:vAlign w:val="center"/>
-          </w:tcPr>
-          <w:p>
-            <w:pPr>
-              <w:jc w:val="center"/>
-              <w:rPr>
-                <w:rFonts w:ascii="Times New Roman" w:hAnsi="Times New Roman" w:cs="Times New Roman"/>
-              </w:rPr>
-            </w:pPr>
-            <w:r>
-              <w:rPr>
-                <w:rFonts w:ascii="Times New Roman" w:hAnsi="Times New Roman" w:cs="Times New Roman"/>
-              </w:rPr>
-              <w:t>Somma avventori a tavolata legale</w:t>
-            </w:r>
-          </w:p>
-        </w:tc>
-        <w:tc>
-          <w:tcPr>
-            <w:tcW w:w="1701" w:type="dxa"/>
-            <w:vAlign w:val="center"/>
-          </w:tcPr>
-          <w:p>
-            <w:pPr>
-              <w:jc w:val="center"/>
-              <w:cnfStyle w:val="000000000000" w:firstRow="0" w:lastRow="0" w:firstColumn="0" w:lastColumn="0" w:oddVBand="0" w:evenVBand="0" w:oddHBand="0" w:evenHBand="0" w:firstRowFirstColumn="0" w:firstRowLastColumn="0" w:lastRowFirstColumn="0" w:lastRowLastColumn="0"/>
-              <w:rPr>
-                <w:rFonts w:ascii="Times New Roman" w:hAnsi="Times New Roman" w:cs="Times New Roman"/>
-              </w:rPr>
-            </w:pPr>
-            <w:r>
-              <w:rPr>
-                <w:rFonts w:ascii="Times New Roman" w:hAnsi="Times New Roman" w:cs="Times New Roman"/>
-              </w:rPr>
-              <w:t>Interrelazionale</w:t>
-            </w:r>
-          </w:p>
-        </w:tc>
-        <w:tc>
-          <w:tcPr>
-            <w:tcW w:w="5608" w:type="dxa"/>
-            <w:vAlign w:val="center"/>
-          </w:tcPr>
-          <w:p>
-            <w:pPr>
-              <w:pStyle w:val="NormaleWeb"/>
-              <w:spacing w:before="0" w:beforeAutospacing="0" w:after="0" w:afterAutospacing="0"/>
-              <w:jc w:val="both"/>
-              <w:cnfStyle w:val="000000000000" w:firstRow="0" w:lastRow="0" w:firstColumn="0" w:lastColumn="0" w:oddVBand="0" w:evenVBand="0" w:oddHBand="0" w:evenHBand="0" w:firstRowFirstColumn="0" w:firstRowLastColumn="0" w:lastRowFirstColumn="0" w:lastRowLastColumn="0"/>
-              <w:rPr>
-                <w:color w:val="000000" w:themeColor="text1"/>
-                <w:sz w:val="22"/>
-                <w:szCs w:val="22"/>
-              </w:rPr>
-            </w:pPr>
-            <w:r>
-              <w:rPr>
-                <w:color w:val="000000" w:themeColor="text1"/>
-                <w:sz w:val="22"/>
-                <w:szCs w:val="22"/>
-              </w:rPr>
-              <w:t xml:space="preserve">La somma totale di tutti gli avventori partecipanti ad una stessa tavolata deve essere minore o uguale al </w:t>
-            </w:r>
-            <w:r>
-              <w:rPr>
-                <w:i/>
-                <w:iCs/>
-                <w:color w:val="000000" w:themeColor="text1"/>
-                <w:sz w:val="22"/>
-                <w:szCs w:val="22"/>
-              </w:rPr>
-              <w:t>MaxAvventori</w:t>
-            </w:r>
-            <w:r>
-              <w:rPr>
-                <w:i/>
-                <w:iCs/>
-                <w:color w:val="000000" w:themeColor="text1"/>
-                <w:sz w:val="22"/>
-                <w:szCs w:val="22"/>
+              </w:rPr>
+              <w:t>o</w:t>
+            </w:r>
+            <w:r>
+              <w:rPr>
+                <w:rFonts w:ascii="Times New Roman" w:hAnsi="Times New Roman" w:cs="Times New Roman"/>
+              </w:rPr>
+              <w:t xml:space="preserve">, </w:t>
+            </w:r>
+            <w:r>
+              <w:rPr>
+                <w:rFonts w:ascii="Times New Roman" w:hAnsi="Times New Roman" w:cs="Times New Roman"/>
+              </w:rPr>
+              <w:t>un tavolo può essere associato al più ad una tavolata.</w:t>
+            </w:r>
+            <w:r>
+              <w:rPr>
+                <w:rFonts w:ascii="Times New Roman" w:hAnsi="Times New Roman" w:cs="Times New Roman"/>
               </w:rPr>
               <w:t xml:space="preserve"> </w:t>
-            </w:r>
-            <w:r>
-              <w:rPr>
-                <w:color w:val="000000" w:themeColor="text1"/>
-                <w:sz w:val="22"/>
-                <w:szCs w:val="22"/>
-              </w:rPr>
-              <w:t>del tavolo che compone la tavolata.</w:t>
-            </w:r>
-          </w:p>
-        </w:tc>
-      </w:tr>
-      <w:tr>
-        <w:trPr>
-          <w:cnfStyle w:val="000000100000" w:firstRow="0" w:lastRow="0" w:firstColumn="0" w:lastColumn="0" w:oddVBand="0" w:evenVBand="0" w:oddHBand="1" w:evenHBand="0" w:firstRowFirstColumn="0" w:firstRowLastColumn="0" w:lastRowFirstColumn="0" w:lastRowLastColumn="0"/>
-          <w:trHeight w:val="1305"/>
-        </w:trPr>
-        <w:tc>
-          <w:tcPr>
-            <w:cnfStyle w:val="001000000000" w:firstRow="0" w:lastRow="0" w:firstColumn="1" w:lastColumn="0" w:oddVBand="0" w:evenVBand="0" w:oddHBand="0" w:evenHBand="0" w:firstRowFirstColumn="0" w:firstRowLastColumn="0" w:lastRowFirstColumn="0" w:lastRowLastColumn="0"/>
-            <w:tcW w:w="2689" w:type="dxa"/>
-            <w:vAlign w:val="center"/>
-          </w:tcPr>
-          <w:p>
-            <w:pPr>
-              <w:jc w:val="center"/>
-              <w:rPr>
-                <w:rFonts w:ascii="Times New Roman" w:hAnsi="Times New Roman" w:cs="Times New Roman"/>
-              </w:rPr>
-            </w:pPr>
-            <w:r>
-              <w:rPr>
-                <w:rFonts w:ascii="Times New Roman" w:hAnsi="Times New Roman" w:cs="Times New Roman"/>
-              </w:rPr>
-              <w:t>Data registrazione caso legale</w:t>
-            </w:r>
-          </w:p>
-        </w:tc>
-        <w:tc>
-          <w:tcPr>
-            <w:tcW w:w="1701" w:type="dxa"/>
-            <w:vAlign w:val="center"/>
-          </w:tcPr>
-          <w:p>
-            <w:pPr>
-              <w:jc w:val="center"/>
-              <w:cnfStyle w:val="000000100000" w:firstRow="0" w:lastRow="0" w:firstColumn="0" w:lastColumn="0" w:oddVBand="0" w:evenVBand="0" w:oddHBand="1" w:evenHBand="0" w:firstRowFirstColumn="0" w:firstRowLastColumn="0" w:lastRowFirstColumn="0" w:lastRowLastColumn="0"/>
-              <w:rPr>
-                <w:rFonts w:ascii="Times New Roman" w:hAnsi="Times New Roman" w:cs="Times New Roman"/>
-              </w:rPr>
-            </w:pPr>
-            <w:r>
-              <w:rPr>
-                <w:rFonts w:ascii="Times New Roman" w:hAnsi="Times New Roman" w:cs="Times New Roman"/>
-              </w:rPr>
-              <w:t>Interrelazionale</w:t>
-            </w:r>
-          </w:p>
-        </w:tc>
-        <w:tc>
-          <w:tcPr>
-            <w:tcW w:w="5608" w:type="dxa"/>
-            <w:vAlign w:val="center"/>
-          </w:tcPr>
-          <w:p>
-            <w:pPr>
-              <w:pStyle w:val="NormaleWeb"/>
-              <w:spacing w:before="0" w:beforeAutospacing="0" w:after="0" w:afterAutospacing="0"/>
-              <w:jc w:val="both"/>
-              <w:cnfStyle w:val="000000100000" w:firstRow="0" w:lastRow="0" w:firstColumn="0" w:lastColumn="0" w:oddVBand="0" w:evenVBand="0" w:oddHBand="1" w:evenHBand="0" w:firstRowFirstColumn="0" w:firstRowLastColumn="0" w:lastRowFirstColumn="0" w:lastRowLastColumn="0"/>
-              <w:rPr>
-                <w:color w:val="000000" w:themeColor="text1"/>
-                <w:sz w:val="22"/>
-                <w:szCs w:val="22"/>
-              </w:rPr>
-            </w:pPr>
-            <w:r>
-              <w:rPr>
-                <w:color w:val="000000" w:themeColor="text1"/>
-                <w:sz w:val="22"/>
-                <w:szCs w:val="22"/>
-              </w:rPr>
-              <w:t xml:space="preserve">La </w:t>
-            </w:r>
-            <w:r>
-              <w:rPr>
-                <w:i/>
-                <w:iCs/>
-                <w:color w:val="000000" w:themeColor="text1"/>
-                <w:sz w:val="22"/>
-                <w:szCs w:val="22"/>
-              </w:rPr>
-              <w:t>DataRegistrazione</w:t>
-            </w:r>
-            <w:r>
-              <w:rPr>
-                <w:color w:val="000000" w:themeColor="text1"/>
-                <w:sz w:val="22"/>
-                <w:szCs w:val="22"/>
-              </w:rPr>
-              <w:t xml:space="preserve"> di un caso deve essere maggiore alla </w:t>
-            </w:r>
-            <w:r>
-              <w:rPr>
-                <w:i/>
-                <w:iCs/>
-                <w:color w:val="000000" w:themeColor="text1"/>
-                <w:sz w:val="22"/>
-                <w:szCs w:val="22"/>
-              </w:rPr>
-              <w:t>DataN</w:t>
-            </w:r>
-            <w:r>
-              <w:rPr>
-                <w:color w:val="000000" w:themeColor="text1"/>
-                <w:sz w:val="22"/>
-                <w:szCs w:val="22"/>
-              </w:rPr>
-              <w:t xml:space="preserve"> dell’avventore o cameriere a cui il caso è associato</w:t>
-            </w:r>
-            <w:r>
-              <w:rPr>
-                <w:color w:val="000000" w:themeColor="text1"/>
-                <w:sz w:val="22"/>
-                <w:szCs w:val="22"/>
-              </w:rPr>
-              <w:t xml:space="preserve">. </w:t>
             </w:r>
           </w:p>
         </w:tc>
@@ -23020,7 +23180,7 @@
               <w:rPr>
                 <w:rFonts w:ascii="Times New Roman" w:hAnsi="Times New Roman" w:cs="Times New Roman"/>
               </w:rPr>
-              <w:t>Temperatura avventore legale</w:t>
+              <w:t>Unico username proprietario</w:t>
             </w:r>
           </w:p>
         </w:tc>
@@ -23041,7 +23201,13 @@
               <w:rPr>
                 <w:rFonts w:ascii="Times New Roman" w:hAnsi="Times New Roman" w:cs="Times New Roman"/>
               </w:rPr>
-              <w:t>Dominio</w:t>
+              <w:t>Int</w:t>
+            </w:r>
+            <w:r>
+              <w:rPr>
+                <w:rFonts w:ascii="Times New Roman" w:hAnsi="Times New Roman" w:cs="Times New Roman"/>
+              </w:rPr>
+              <w:t>rarelazionale</w:t>
             </w:r>
           </w:p>
         </w:tc>
@@ -23064,7 +23230,7 @@
                 <w:rFonts w:ascii="Times New Roman" w:hAnsi="Times New Roman" w:cs="Times New Roman"/>
                 <w:color w:val="000000" w:themeColor="text1"/>
               </w:rPr>
-              <w:t xml:space="preserve">La </w:t>
+              <w:t>L’</w:t>
             </w:r>
             <w:r>
               <w:rPr>
@@ -23073,23 +23239,35 @@
                 <w:iCs/>
                 <w:color w:val="000000" w:themeColor="text1"/>
               </w:rPr>
-              <w:t>Temperatura</w:t>
-            </w:r>
-            <w:r>
-              <w:rPr>
-                <w:rFonts w:ascii="Times New Roman" w:hAnsi="Times New Roman" w:cs="Times New Roman"/>
-                <w:i/>
-                <w:iCs/>
+              <w:t>Username</w:t>
+            </w:r>
+            <w:r>
+              <w:rPr>
+                <w:rFonts w:ascii="Times New Roman" w:hAnsi="Times New Roman" w:cs="Times New Roman"/>
                 <w:color w:val="000000" w:themeColor="text1"/>
               </w:rPr>
-              <w:t xml:space="preserve"> </w:t>
+              <w:t xml:space="preserve"> d</w:t>
             </w:r>
             <w:r>
               <w:rPr>
                 <w:rFonts w:ascii="Times New Roman" w:hAnsi="Times New Roman" w:cs="Times New Roman"/>
                 <w:color w:val="000000" w:themeColor="text1"/>
               </w:rPr>
-              <w:t>registrata di un avventore deve essere maggiore o uguale a 35 e minore uguale a 37,5.</w:t>
+              <w:t xml:space="preserve">i un </w:t>
+            </w:r>
+            <w:r>
+              <w:rPr>
+                <w:rFonts w:ascii="Times New Roman" w:hAnsi="Times New Roman" w:cs="Times New Roman"/>
+                <w:color w:val="000000" w:themeColor="text1"/>
+              </w:rPr>
+              <w:t xml:space="preserve">proprietario deve essere </w:t>
+            </w:r>
+            <w:r>
+              <w:rPr>
+                <w:rFonts w:ascii="Times New Roman" w:hAnsi="Times New Roman" w:cs="Times New Roman"/>
+                <w:color w:val="000000" w:themeColor="text1"/>
+              </w:rPr>
+              <w:t>unico.</w:t>
             </w:r>
           </w:p>
         </w:tc>
@@ -23116,13 +23294,19 @@
               <w:rPr>
                 <w:rFonts w:ascii="Times New Roman" w:hAnsi="Times New Roman" w:cs="Times New Roman"/>
               </w:rPr>
-              <w:t>Età cameriere</w:t>
-            </w:r>
-            <w:r>
-              <w:rPr>
-                <w:rFonts w:ascii="Times New Roman" w:hAnsi="Times New Roman" w:cs="Times New Roman"/>
-              </w:rPr>
-              <w:t xml:space="preserve"> legale</w:t>
+              <w:t xml:space="preserve">Unico username </w:t>
+            </w:r>
+            <w:r>
+              <w:rPr>
+                <w:rFonts w:ascii="Times New Roman" w:hAnsi="Times New Roman" w:cs="Times New Roman"/>
+              </w:rPr>
+              <w:br/>
+            </w:r>
+            <w:r>
+              <w:rPr>
+                <w:rFonts w:ascii="Times New Roman" w:hAnsi="Times New Roman" w:cs="Times New Roman"/>
+              </w:rPr>
+              <w:t>manager</w:t>
             </w:r>
           </w:p>
         </w:tc>
@@ -23143,7 +23327,7 @@
               <w:rPr>
                 <w:rFonts w:ascii="Times New Roman" w:hAnsi="Times New Roman" w:cs="Times New Roman"/>
               </w:rPr>
-              <w:t>Dominio</w:t>
+              <w:t>Intrarelazionale</w:t>
             </w:r>
           </w:p>
         </w:tc>
@@ -23154,21 +23338,56 @@
           </w:tcPr>
           <w:p>
             <w:pPr>
-              <w:pStyle w:val="NormaleWeb"/>
-              <w:spacing w:before="0" w:beforeAutospacing="0" w:after="0" w:afterAutospacing="0"/>
               <w:jc w:val="both"/>
               <w:cnfStyle w:val="000000100000" w:firstRow="0" w:lastRow="0" w:firstColumn="0" w:lastColumn="0" w:oddVBand="0" w:evenVBand="0" w:oddHBand="1" w:evenHBand="0" w:firstRowFirstColumn="0" w:firstRowLastColumn="0" w:lastRowFirstColumn="0" w:lastRowLastColumn="0"/>
               <w:rPr>
+                <w:rFonts w:ascii="Times New Roman" w:hAnsi="Times New Roman" w:cs="Times New Roman"/>
                 <w:color w:val="000000" w:themeColor="text1"/>
               </w:rPr>
             </w:pPr>
             <w:r>
               <w:rPr>
+                <w:rFonts w:ascii="Times New Roman" w:hAnsi="Times New Roman" w:cs="Times New Roman"/>
                 <w:color w:val="000000" w:themeColor="text1"/>
-                <w:sz w:val="22"/>
-                <w:szCs w:val="22"/>
-              </w:rPr>
-              <w:t xml:space="preserve">L’età di un cameriere deve essere maggiore o uguale a 18 anni. </w:t>
+              </w:rPr>
+              <w:t>L’</w:t>
+            </w:r>
+            <w:r>
+              <w:rPr>
+                <w:rFonts w:ascii="Times New Roman" w:hAnsi="Times New Roman" w:cs="Times New Roman"/>
+                <w:i/>
+                <w:iCs/>
+                <w:color w:val="000000" w:themeColor="text1"/>
+              </w:rPr>
+              <w:t>Username</w:t>
+            </w:r>
+            <w:r>
+              <w:rPr>
+                <w:rFonts w:ascii="Times New Roman" w:hAnsi="Times New Roman" w:cs="Times New Roman"/>
+                <w:color w:val="000000" w:themeColor="text1"/>
+              </w:rPr>
+              <w:t xml:space="preserve"> </w:t>
+            </w:r>
+            <w:r>
+              <w:rPr>
+                <w:rFonts w:ascii="Times New Roman" w:hAnsi="Times New Roman" w:cs="Times New Roman"/>
+                <w:color w:val="000000" w:themeColor="text1"/>
+              </w:rPr>
+              <w:t xml:space="preserve">di un </w:t>
+            </w:r>
+            <w:r>
+              <w:rPr>
+                <w:rFonts w:ascii="Times New Roman" w:hAnsi="Times New Roman" w:cs="Times New Roman"/>
+                <w:color w:val="000000" w:themeColor="text1"/>
+              </w:rPr>
+              <w:t xml:space="preserve">manager deve essere </w:t>
+            </w:r>
+            <w:r>
+              <w:rPr>
+                <w:rFonts w:ascii="Times New Roman" w:hAnsi="Times New Roman" w:cs="Times New Roman"/>
+                <w:color w:val="000000" w:themeColor="text1"/>
+              </w:rPr>
+              <w:t>unico.</w:t>
             </w:r>
           </w:p>
         </w:tc>
@@ -23194,19 +23413,7 @@
               <w:rPr>
                 <w:rFonts w:ascii="Times New Roman" w:hAnsi="Times New Roman" w:cs="Times New Roman"/>
               </w:rPr>
-              <w:t xml:space="preserve">Unica </w:t>
-            </w:r>
-            <w:r>
-              <w:rPr>
-                <w:rFonts w:ascii="Times New Roman" w:hAnsi="Times New Roman" w:cs="Times New Roman"/>
-              </w:rPr>
-              <w:t>composizione tavolo</w:t>
-            </w:r>
-            <w:r>
-              <w:rPr>
-                <w:rFonts w:ascii="Times New Roman" w:hAnsi="Times New Roman" w:cs="Times New Roman"/>
-              </w:rPr>
-              <w:t xml:space="preserve"> a tavolata</w:t>
+              <w:t>TSesso</w:t>
             </w:r>
           </w:p>
         </w:tc>
@@ -23227,19 +23434,7 @@
               <w:rPr>
                 <w:rFonts w:ascii="Times New Roman" w:hAnsi="Times New Roman" w:cs="Times New Roman"/>
               </w:rPr>
-              <w:t>Inter</w:t>
-            </w:r>
-            <w:r>
-              <w:rPr>
-                <w:rFonts w:ascii="Times New Roman" w:hAnsi="Times New Roman" w:cs="Times New Roman"/>
-              </w:rPr>
-              <w:t>r</w:t>
-            </w:r>
-            <w:r>
-              <w:rPr>
-                <w:rFonts w:ascii="Times New Roman" w:hAnsi="Times New Roman" w:cs="Times New Roman"/>
-              </w:rPr>
-              <w:t>elazionale</w:t>
+              <w:t>Dominio</w:t>
             </w:r>
           </w:p>
         </w:tc>
@@ -23254,124 +23449,22 @@
               <w:cnfStyle w:val="000000000000" w:firstRow="0" w:lastRow="0" w:firstColumn="0" w:lastColumn="0" w:oddVBand="0" w:evenVBand="0" w:oddHBand="0" w:evenHBand="0" w:firstRowFirstColumn="0" w:firstRowLastColumn="0" w:lastRowFirstColumn="0" w:lastRowLastColumn="0"/>
               <w:rPr>
                 <w:rFonts w:ascii="Times New Roman" w:hAnsi="Times New Roman" w:cs="Times New Roman"/>
-              </w:rPr>
-            </w:pPr>
-            <w:r>
-              <w:rPr>
-                <w:rFonts w:ascii="Times New Roman" w:hAnsi="Times New Roman" w:cs="Times New Roman"/>
-              </w:rPr>
-              <w:t xml:space="preserve">Per ogni </w:t>
-            </w:r>
-            <w:r>
-              <w:rPr>
-                <w:rFonts w:ascii="Times New Roman" w:hAnsi="Times New Roman" w:cs="Times New Roman"/>
-                <w:i/>
-                <w:iCs/>
-              </w:rPr>
-              <w:t>DataArriv</w:t>
-            </w:r>
-            <w:r>
-              <w:rPr>
-                <w:rFonts w:ascii="Times New Roman" w:hAnsi="Times New Roman" w:cs="Times New Roman"/>
-                <w:i/>
-                <w:iCs/>
-              </w:rPr>
-              <w:t>o</w:t>
-            </w:r>
-            <w:r>
-              <w:rPr>
-                <w:rFonts w:ascii="Times New Roman" w:hAnsi="Times New Roman" w:cs="Times New Roman"/>
-              </w:rPr>
-              <w:t xml:space="preserve">, </w:t>
-            </w:r>
-            <w:r>
-              <w:rPr>
-                <w:rFonts w:ascii="Times New Roman" w:hAnsi="Times New Roman" w:cs="Times New Roman"/>
-              </w:rPr>
-              <w:t>un tavolo può essere associato al più ad una tavolata.</w:t>
-            </w:r>
-            <w:r>
-              <w:rPr>
-                <w:rFonts w:ascii="Times New Roman" w:hAnsi="Times New Roman" w:cs="Times New Roman"/>
+                <w:color w:val="000000" w:themeColor="text1"/>
+              </w:rPr>
+            </w:pPr>
+            <w:r>
+              <w:rPr>
+                <w:rFonts w:ascii="Times New Roman" w:hAnsi="Times New Roman" w:cs="Times New Roman"/>
+                <w:color w:val="000000" w:themeColor="text1"/>
+              </w:rPr>
+              <w:t>L’attributo</w:t>
+            </w:r>
+            <w:r>
+              <w:rPr>
+                <w:rFonts w:ascii="Times New Roman" w:hAnsi="Times New Roman" w:cs="Times New Roman"/>
+                <w:color w:val="000000" w:themeColor="text1"/>
               </w:rPr>
               <w:t xml:space="preserve"> </w:t>
-            </w:r>
-          </w:p>
-        </w:tc>
-      </w:tr>
-      <w:tr>
-        <w:trPr>
-          <w:cnfStyle w:val="000000100000" w:firstRow="0" w:lastRow="0" w:firstColumn="0" w:lastColumn="0" w:oddVBand="0" w:evenVBand="0" w:oddHBand="1" w:evenHBand="0" w:firstRowFirstColumn="0" w:firstRowLastColumn="0" w:lastRowFirstColumn="0" w:lastRowLastColumn="0"/>
-          <w:trHeight w:val="890"/>
-        </w:trPr>
-        <w:tc>
-          <w:tcPr>
-            <w:cnfStyle w:val="001000000000" w:firstRow="0" w:lastRow="0" w:firstColumn="1" w:lastColumn="0" w:oddVBand="0" w:evenVBand="0" w:oddHBand="0" w:evenHBand="0" w:firstRowFirstColumn="0" w:firstRowLastColumn="0" w:lastRowFirstColumn="0" w:lastRowLastColumn="0"/>
-            <w:tcW w:w="2689" w:type="dxa"/>
-            <w:vAlign w:val="center"/>
-          </w:tcPr>
-          <w:p>
-            <w:pPr>
-              <w:jc w:val="center"/>
-              <w:rPr>
-                <w:rFonts w:ascii="Times New Roman" w:hAnsi="Times New Roman" w:cs="Times New Roman"/>
-              </w:rPr>
-            </w:pPr>
-            <w:r>
-              <w:rPr>
-                <w:rFonts w:ascii="Times New Roman" w:hAnsi="Times New Roman" w:cs="Times New Roman"/>
-              </w:rPr>
-              <w:t>Unico username proprietario</w:t>
-            </w:r>
-          </w:p>
-        </w:tc>
-        <w:tc>
-          <w:tcPr>
-            <w:tcW w:w="1701" w:type="dxa"/>
-            <w:vAlign w:val="center"/>
-          </w:tcPr>
-          <w:p>
-            <w:pPr>
-              <w:jc w:val="center"/>
-              <w:cnfStyle w:val="000000100000" w:firstRow="0" w:lastRow="0" w:firstColumn="0" w:lastColumn="0" w:oddVBand="0" w:evenVBand="0" w:oddHBand="1" w:evenHBand="0" w:firstRowFirstColumn="0" w:firstRowLastColumn="0" w:lastRowFirstColumn="0" w:lastRowLastColumn="0"/>
-              <w:rPr>
-                <w:rFonts w:ascii="Times New Roman" w:hAnsi="Times New Roman" w:cs="Times New Roman"/>
-              </w:rPr>
-            </w:pPr>
-            <w:r>
-              <w:rPr>
-                <w:rFonts w:ascii="Times New Roman" w:hAnsi="Times New Roman" w:cs="Times New Roman"/>
-              </w:rPr>
-              <w:t>Int</w:t>
-            </w:r>
-            <w:r>
-              <w:rPr>
-                <w:rFonts w:ascii="Times New Roman" w:hAnsi="Times New Roman" w:cs="Times New Roman"/>
-              </w:rPr>
-              <w:t>rarelazionale</w:t>
-            </w:r>
-          </w:p>
-        </w:tc>
-        <w:tc>
-          <w:tcPr>
-            <w:tcW w:w="5608" w:type="dxa"/>
-            <w:vAlign w:val="center"/>
-          </w:tcPr>
-          <w:p>
-            <w:pPr>
-              <w:jc w:val="both"/>
-              <w:cnfStyle w:val="000000100000" w:firstRow="0" w:lastRow="0" w:firstColumn="0" w:lastColumn="0" w:oddVBand="0" w:evenVBand="0" w:oddHBand="1" w:evenHBand="0" w:firstRowFirstColumn="0" w:firstRowLastColumn="0" w:lastRowFirstColumn="0" w:lastRowLastColumn="0"/>
-              <w:rPr>
-                <w:rFonts w:ascii="Times New Roman" w:hAnsi="Times New Roman" w:cs="Times New Roman"/>
-                <w:color w:val="000000" w:themeColor="text1"/>
-              </w:rPr>
-            </w:pPr>
-            <w:r>
-              <w:rPr>
-                <w:rFonts w:ascii="Times New Roman" w:hAnsi="Times New Roman" w:cs="Times New Roman"/>
-                <w:color w:val="000000" w:themeColor="text1"/>
-              </w:rPr>
-              <w:t>L’</w:t>
             </w:r>
             <w:r>
               <w:rPr>
@@ -23380,102 +23473,16 @@
                 <w:iCs/>
                 <w:color w:val="000000" w:themeColor="text1"/>
               </w:rPr>
-              <w:t>Username</w:t>
+              <w:t>Sesso</w:t>
             </w:r>
             <w:r>
               <w:rPr>
                 <w:rFonts w:ascii="Times New Roman" w:hAnsi="Times New Roman" w:cs="Times New Roman"/>
                 <w:color w:val="000000" w:themeColor="text1"/>
               </w:rPr>
-              <w:t xml:space="preserve"> d</w:t>
-            </w:r>
-            <w:r>
-              <w:rPr>
-                <w:rFonts w:ascii="Times New Roman" w:hAnsi="Times New Roman" w:cs="Times New Roman"/>
-                <w:color w:val="000000" w:themeColor="text1"/>
-              </w:rPr>
-              <w:t xml:space="preserve">i un </w:t>
-            </w:r>
-            <w:r>
-              <w:rPr>
-                <w:rFonts w:ascii="Times New Roman" w:hAnsi="Times New Roman" w:cs="Times New Roman"/>
-                <w:color w:val="000000" w:themeColor="text1"/>
-              </w:rPr>
-              <w:t xml:space="preserve">proprietario deve essere </w:t>
-            </w:r>
-            <w:r>
-              <w:rPr>
-                <w:rFonts w:ascii="Times New Roman" w:hAnsi="Times New Roman" w:cs="Times New Roman"/>
-                <w:color w:val="000000" w:themeColor="text1"/>
-              </w:rPr>
-              <w:t>unico.</w:t>
-            </w:r>
-          </w:p>
-        </w:tc>
-      </w:tr>
-      <w:tr>
-        <w:trPr>
-          <w:trHeight w:val="890"/>
-        </w:trPr>
-        <w:tc>
-          <w:tcPr>
-            <w:cnfStyle w:val="001000000000" w:firstRow="0" w:lastRow="0" w:firstColumn="1" w:lastColumn="0" w:oddVBand="0" w:evenVBand="0" w:oddHBand="0" w:evenHBand="0" w:firstRowFirstColumn="0" w:firstRowLastColumn="0" w:lastRowFirstColumn="0" w:lastRowLastColumn="0"/>
-            <w:tcW w:w="2689" w:type="dxa"/>
-            <w:vAlign w:val="center"/>
-          </w:tcPr>
-          <w:p>
-            <w:pPr>
-              <w:jc w:val="center"/>
-              <w:rPr>
-                <w:rFonts w:ascii="Times New Roman" w:hAnsi="Times New Roman" w:cs="Times New Roman"/>
-              </w:rPr>
-            </w:pPr>
-            <w:r>
-              <w:rPr>
-                <w:rFonts w:ascii="Times New Roman" w:hAnsi="Times New Roman" w:cs="Times New Roman"/>
-              </w:rPr>
-              <w:t xml:space="preserve">Unico username </w:t>
-            </w:r>
-            <w:r>
-              <w:rPr>
-                <w:rFonts w:ascii="Times New Roman" w:hAnsi="Times New Roman" w:cs="Times New Roman"/>
-              </w:rPr>
-              <w:br/>
-            </w:r>
-            <w:r>
-              <w:rPr>
-                <w:rFonts w:ascii="Times New Roman" w:hAnsi="Times New Roman" w:cs="Times New Roman"/>
-              </w:rPr>
-              <w:t>manager</w:t>
-            </w:r>
-          </w:p>
-        </w:tc>
-        <w:tc>
-          <w:tcPr>
-            <w:tcW w:w="1701" w:type="dxa"/>
-            <w:vAlign w:val="center"/>
-          </w:tcPr>
-          <w:p>
-            <w:pPr>
-              <w:jc w:val="center"/>
-              <w:cnfStyle w:val="000000000000" w:firstRow="0" w:lastRow="0" w:firstColumn="0" w:lastColumn="0" w:oddVBand="0" w:evenVBand="0" w:oddHBand="0" w:evenHBand="0" w:firstRowFirstColumn="0" w:firstRowLastColumn="0" w:lastRowFirstColumn="0" w:lastRowLastColumn="0"/>
-              <w:rPr>
-                <w:rFonts w:ascii="Times New Roman" w:hAnsi="Times New Roman" w:cs="Times New Roman"/>
-              </w:rPr>
-            </w:pPr>
-            <w:r>
-              <w:rPr>
-                <w:rFonts w:ascii="Times New Roman" w:hAnsi="Times New Roman" w:cs="Times New Roman"/>
-              </w:rPr>
-              <w:t>Intrarelazionale</w:t>
-            </w:r>
-          </w:p>
-        </w:tc>
-        <w:tc>
-          <w:tcPr>
-            <w:tcW w:w="5608" w:type="dxa"/>
-            <w:vAlign w:val="center"/>
-          </w:tcPr>
+              <w:t xml:space="preserve"> può assumere solo i valori: </w:t>
+            </w:r>
+          </w:p>
           <w:p>
             <w:pPr>
               <w:jc w:val="both"/>
@@ -23490,7 +23497,7 @@
                 <w:rFonts w:ascii="Times New Roman" w:hAnsi="Times New Roman" w:cs="Times New Roman"/>
                 <w:color w:val="000000" w:themeColor="text1"/>
               </w:rPr>
-              <w:t>L’</w:t>
+              <w:t>‘</w:t>
             </w:r>
             <w:r>
               <w:rPr>
@@ -23499,114 +23506,14 @@
                 <w:iCs/>
                 <w:color w:val="000000" w:themeColor="text1"/>
               </w:rPr>
-              <w:t>Username</w:t>
+              <w:t>Maschio</w:t>
             </w:r>
             <w:r>
               <w:rPr>
                 <w:rFonts w:ascii="Times New Roman" w:hAnsi="Times New Roman" w:cs="Times New Roman"/>
                 <w:color w:val="000000" w:themeColor="text1"/>
               </w:rPr>
-              <w:t xml:space="preserve"> </w:t>
-            </w:r>
-            <w:r>
-              <w:rPr>
-                <w:rFonts w:ascii="Times New Roman" w:hAnsi="Times New Roman" w:cs="Times New Roman"/>
-                <w:color w:val="000000" w:themeColor="text1"/>
-              </w:rPr>
-              <w:t xml:space="preserve">di un </w:t>
-            </w:r>
-            <w:r>
-              <w:rPr>
-                <w:rFonts w:ascii="Times New Roman" w:hAnsi="Times New Roman" w:cs="Times New Roman"/>
-                <w:color w:val="000000" w:themeColor="text1"/>
-              </w:rPr>
-              <w:t xml:space="preserve">manager deve essere </w:t>
-            </w:r>
-            <w:r>
-              <w:rPr>
-                <w:rFonts w:ascii="Times New Roman" w:hAnsi="Times New Roman" w:cs="Times New Roman"/>
-                <w:color w:val="000000" w:themeColor="text1"/>
-              </w:rPr>
-              <w:t>unico.</w:t>
-            </w:r>
-          </w:p>
-        </w:tc>
-      </w:tr>
-      <w:tr>
-        <w:trPr>
-          <w:cnfStyle w:val="000000100000" w:firstRow="0" w:lastRow="0" w:firstColumn="0" w:lastColumn="0" w:oddVBand="0" w:evenVBand="0" w:oddHBand="1" w:evenHBand="0" w:firstRowFirstColumn="0" w:firstRowLastColumn="0" w:lastRowFirstColumn="0" w:lastRowLastColumn="0"/>
-          <w:trHeight w:val="890"/>
-        </w:trPr>
-        <w:tc>
-          <w:tcPr>
-            <w:cnfStyle w:val="001000000000" w:firstRow="0" w:lastRow="0" w:firstColumn="1" w:lastColumn="0" w:oddVBand="0" w:evenVBand="0" w:oddHBand="0" w:evenHBand="0" w:firstRowFirstColumn="0" w:firstRowLastColumn="0" w:lastRowFirstColumn="0" w:lastRowLastColumn="0"/>
-            <w:tcW w:w="2689" w:type="dxa"/>
-            <w:vAlign w:val="center"/>
-          </w:tcPr>
-          <w:p>
-            <w:pPr>
-              <w:jc w:val="center"/>
-              <w:rPr>
-                <w:rFonts w:ascii="Times New Roman" w:hAnsi="Times New Roman" w:cs="Times New Roman"/>
-              </w:rPr>
-            </w:pPr>
-            <w:r>
-              <w:rPr>
-                <w:rFonts w:ascii="Times New Roman" w:hAnsi="Times New Roman" w:cs="Times New Roman"/>
-              </w:rPr>
-              <w:lastRenderedPageBreak/>
-              <w:t>TSesso</w:t>
-            </w:r>
-          </w:p>
-        </w:tc>
-        <w:tc>
-          <w:tcPr>
-            <w:tcW w:w="1701" w:type="dxa"/>
-            <w:vAlign w:val="center"/>
-          </w:tcPr>
-          <w:p>
-            <w:pPr>
-              <w:jc w:val="center"/>
-              <w:cnfStyle w:val="000000100000" w:firstRow="0" w:lastRow="0" w:firstColumn="0" w:lastColumn="0" w:oddVBand="0" w:evenVBand="0" w:oddHBand="1" w:evenHBand="0" w:firstRowFirstColumn="0" w:firstRowLastColumn="0" w:lastRowFirstColumn="0" w:lastRowLastColumn="0"/>
-              <w:rPr>
-                <w:rFonts w:ascii="Times New Roman" w:hAnsi="Times New Roman" w:cs="Times New Roman"/>
-              </w:rPr>
-            </w:pPr>
-            <w:r>
-              <w:rPr>
-                <w:rFonts w:ascii="Times New Roman" w:hAnsi="Times New Roman" w:cs="Times New Roman"/>
-              </w:rPr>
-              <w:t>Dominio</w:t>
-            </w:r>
-          </w:p>
-        </w:tc>
-        <w:tc>
-          <w:tcPr>
-            <w:tcW w:w="5608" w:type="dxa"/>
-            <w:vAlign w:val="center"/>
-          </w:tcPr>
-          <w:p>
-            <w:pPr>
-              <w:jc w:val="both"/>
-              <w:cnfStyle w:val="000000100000" w:firstRow="0" w:lastRow="0" w:firstColumn="0" w:lastColumn="0" w:oddVBand="0" w:evenVBand="0" w:oddHBand="1" w:evenHBand="0" w:firstRowFirstColumn="0" w:firstRowLastColumn="0" w:lastRowFirstColumn="0" w:lastRowLastColumn="0"/>
-              <w:rPr>
-                <w:rFonts w:ascii="Times New Roman" w:hAnsi="Times New Roman" w:cs="Times New Roman"/>
-                <w:color w:val="000000" w:themeColor="text1"/>
-              </w:rPr>
-            </w:pPr>
-            <w:r>
-              <w:rPr>
-                <w:rFonts w:ascii="Times New Roman" w:hAnsi="Times New Roman" w:cs="Times New Roman"/>
-                <w:color w:val="000000" w:themeColor="text1"/>
-              </w:rPr>
-              <w:t>L’attributo</w:t>
-            </w:r>
-            <w:r>
-              <w:rPr>
-                <w:rFonts w:ascii="Times New Roman" w:hAnsi="Times New Roman" w:cs="Times New Roman"/>
-                <w:color w:val="000000" w:themeColor="text1"/>
-              </w:rPr>
-              <w:t xml:space="preserve"> </w:t>
+              <w:t>’, ‘</w:t>
             </w:r>
             <w:r>
               <w:rPr>
@@ -23615,31 +23522,14 @@
                 <w:iCs/>
                 <w:color w:val="000000" w:themeColor="text1"/>
               </w:rPr>
-              <w:t>Sesso</w:t>
+              <w:t>Femmina</w:t>
             </w:r>
             <w:r>
               <w:rPr>
                 <w:rFonts w:ascii="Times New Roman" w:hAnsi="Times New Roman" w:cs="Times New Roman"/>
                 <w:color w:val="000000" w:themeColor="text1"/>
               </w:rPr>
-              <w:t xml:space="preserve"> può assumere solo i valori: </w:t>
-            </w:r>
-          </w:p>
-          <w:p>
-            <w:pPr>
-              <w:jc w:val="both"/>
-              <w:cnfStyle w:val="000000100000" w:firstRow="0" w:lastRow="0" w:firstColumn="0" w:lastColumn="0" w:oddVBand="0" w:evenVBand="0" w:oddHBand="1" w:evenHBand="0" w:firstRowFirstColumn="0" w:firstRowLastColumn="0" w:lastRowFirstColumn="0" w:lastRowLastColumn="0"/>
-              <w:rPr>
-                <w:rFonts w:ascii="Times New Roman" w:hAnsi="Times New Roman" w:cs="Times New Roman"/>
-                <w:color w:val="000000" w:themeColor="text1"/>
-              </w:rPr>
-            </w:pPr>
-            <w:r>
-              <w:rPr>
-                <w:rFonts w:ascii="Times New Roman" w:hAnsi="Times New Roman" w:cs="Times New Roman"/>
-                <w:color w:val="000000" w:themeColor="text1"/>
-              </w:rPr>
-              <w:t>‘</w:t>
+              <w:t>’, ‘</w:t>
             </w:r>
             <w:r>
               <w:rPr>
@@ -23648,243 +23538,14 @@
                 <w:iCs/>
                 <w:color w:val="000000" w:themeColor="text1"/>
               </w:rPr>
-              <w:t>Maschio</w:t>
+              <w:t>Non specificato</w:t>
             </w:r>
             <w:r>
               <w:rPr>
                 <w:rFonts w:ascii="Times New Roman" w:hAnsi="Times New Roman" w:cs="Times New Roman"/>
                 <w:color w:val="000000" w:themeColor="text1"/>
               </w:rPr>
-              <w:t>’, ‘</w:t>
-            </w:r>
-            <w:r>
-              <w:rPr>
-                <w:rFonts w:ascii="Times New Roman" w:hAnsi="Times New Roman" w:cs="Times New Roman"/>
-                <w:i/>
-                <w:iCs/>
-                <w:color w:val="000000" w:themeColor="text1"/>
-              </w:rPr>
-              <w:t>Femmina</w:t>
-            </w:r>
-            <w:r>
-              <w:rPr>
-                <w:rFonts w:ascii="Times New Roman" w:hAnsi="Times New Roman" w:cs="Times New Roman"/>
-                <w:color w:val="000000" w:themeColor="text1"/>
-              </w:rPr>
-              <w:t>’, ‘</w:t>
-            </w:r>
-            <w:r>
-              <w:rPr>
-                <w:rFonts w:ascii="Times New Roman" w:hAnsi="Times New Roman" w:cs="Times New Roman"/>
-                <w:i/>
-                <w:iCs/>
-                <w:color w:val="000000" w:themeColor="text1"/>
-              </w:rPr>
-              <w:t>Non specificato</w:t>
-            </w:r>
-            <w:r>
-              <w:rPr>
-                <w:rFonts w:ascii="Times New Roman" w:hAnsi="Times New Roman" w:cs="Times New Roman"/>
-                <w:color w:val="000000" w:themeColor="text1"/>
-              </w:rPr>
               <w:t>’.</w:t>
-            </w:r>
-          </w:p>
-        </w:tc>
-      </w:tr>
-      <w:tr>
-        <w:trPr>
-          <w:trHeight w:val="890"/>
-        </w:trPr>
-        <w:tc>
-          <w:tcPr>
-            <w:cnfStyle w:val="001000000000" w:firstRow="0" w:lastRow="0" w:firstColumn="1" w:lastColumn="0" w:oddVBand="0" w:evenVBand="0" w:oddHBand="0" w:evenHBand="0" w:firstRowFirstColumn="0" w:firstRowLastColumn="0" w:lastRowFirstColumn="0" w:lastRowLastColumn="0"/>
-            <w:tcW w:w="2689" w:type="dxa"/>
-            <w:tcBorders>
-              <w:bottom w:val="single" w:sz="4" w:space="0" w:color="A5A5A5" w:themeColor="accent3"/>
-            </w:tcBorders>
-            <w:vAlign w:val="center"/>
-          </w:tcPr>
-          <w:p>
-            <w:pPr>
-              <w:jc w:val="center"/>
-              <w:rPr>
-                <w:rFonts w:ascii="Times New Roman" w:hAnsi="Times New Roman" w:cs="Times New Roman"/>
-              </w:rPr>
-            </w:pPr>
-            <w:r>
-              <w:rPr>
-                <w:rFonts w:ascii="Times New Roman" w:hAnsi="Times New Roman" w:cs="Times New Roman"/>
-              </w:rPr>
-              <w:t>TSala</w:t>
-            </w:r>
-          </w:p>
-        </w:tc>
-        <w:tc>
-          <w:tcPr>
-            <w:tcW w:w="1701" w:type="dxa"/>
-            <w:tcBorders>
-              <w:bottom w:val="single" w:sz="4" w:space="0" w:color="A5A5A5" w:themeColor="accent3"/>
-            </w:tcBorders>
-            <w:vAlign w:val="center"/>
-          </w:tcPr>
-          <w:p>
-            <w:pPr>
-              <w:jc w:val="center"/>
-              <w:cnfStyle w:val="000000000000" w:firstRow="0" w:lastRow="0" w:firstColumn="0" w:lastColumn="0" w:oddVBand="0" w:evenVBand="0" w:oddHBand="0" w:evenHBand="0" w:firstRowFirstColumn="0" w:firstRowLastColumn="0" w:lastRowFirstColumn="0" w:lastRowLastColumn="0"/>
-              <w:rPr>
-                <w:rFonts w:ascii="Times New Roman" w:hAnsi="Times New Roman" w:cs="Times New Roman"/>
-              </w:rPr>
-            </w:pPr>
-            <w:r>
-              <w:rPr>
-                <w:rFonts w:ascii="Times New Roman" w:hAnsi="Times New Roman" w:cs="Times New Roman"/>
-              </w:rPr>
-              <w:t>Dominio</w:t>
-            </w:r>
-          </w:p>
-        </w:tc>
-        <w:tc>
-          <w:tcPr>
-            <w:tcW w:w="5608" w:type="dxa"/>
-            <w:tcBorders>
-              <w:bottom w:val="single" w:sz="4" w:space="0" w:color="A5A5A5" w:themeColor="accent3"/>
-            </w:tcBorders>
-            <w:vAlign w:val="center"/>
-          </w:tcPr>
-          <w:p>
-            <w:pPr>
-              <w:jc w:val="both"/>
-              <w:cnfStyle w:val="000000000000" w:firstRow="0" w:lastRow="0" w:firstColumn="0" w:lastColumn="0" w:oddVBand="0" w:evenVBand="0" w:oddHBand="0" w:evenHBand="0" w:firstRowFirstColumn="0" w:firstRowLastColumn="0" w:lastRowFirstColumn="0" w:lastRowLastColumn="0"/>
-              <w:rPr>
-                <w:rFonts w:ascii="Times New Roman" w:hAnsi="Times New Roman" w:cs="Times New Roman"/>
-                <w:color w:val="000000" w:themeColor="text1"/>
-              </w:rPr>
-            </w:pPr>
-            <w:r>
-              <w:rPr>
-                <w:rFonts w:ascii="Times New Roman" w:hAnsi="Times New Roman" w:cs="Times New Roman"/>
-                <w:color w:val="000000" w:themeColor="text1"/>
-              </w:rPr>
-              <w:t xml:space="preserve">L’attributo </w:t>
-            </w:r>
-            <w:r>
-              <w:rPr>
-                <w:rFonts w:ascii="Times New Roman" w:hAnsi="Times New Roman" w:cs="Times New Roman"/>
-                <w:i/>
-                <w:iCs/>
-                <w:color w:val="000000" w:themeColor="text1"/>
-              </w:rPr>
-              <w:t>TipoSala</w:t>
-            </w:r>
-            <w:r>
-              <w:rPr>
-                <w:rFonts w:ascii="Times New Roman" w:hAnsi="Times New Roman" w:cs="Times New Roman"/>
-                <w:color w:val="000000" w:themeColor="text1"/>
-              </w:rPr>
-              <w:t xml:space="preserve"> </w:t>
-            </w:r>
-            <w:r>
-              <w:rPr>
-                <w:rFonts w:ascii="Times New Roman" w:hAnsi="Times New Roman" w:cs="Times New Roman"/>
-                <w:color w:val="000000" w:themeColor="text1"/>
-              </w:rPr>
-              <w:t>p</w:t>
-            </w:r>
-            <w:r>
-              <w:rPr>
-                <w:rFonts w:ascii="Times New Roman" w:hAnsi="Times New Roman" w:cs="Times New Roman"/>
-                <w:color w:val="000000" w:themeColor="text1"/>
-              </w:rPr>
-              <w:t>uò assumere solo i valori:</w:t>
-            </w:r>
-          </w:p>
-          <w:p>
-            <w:pPr>
-              <w:jc w:val="both"/>
-              <w:cnfStyle w:val="000000000000" w:firstRow="0" w:lastRow="0" w:firstColumn="0" w:lastColumn="0" w:oddVBand="0" w:evenVBand="0" w:oddHBand="0" w:evenHBand="0" w:firstRowFirstColumn="0" w:firstRowLastColumn="0" w:lastRowFirstColumn="0" w:lastRowLastColumn="0"/>
-              <w:rPr>
-                <w:rFonts w:ascii="Times New Roman" w:hAnsi="Times New Roman" w:cs="Times New Roman"/>
-                <w:color w:val="000000" w:themeColor="text1"/>
-              </w:rPr>
-            </w:pPr>
-            <w:r>
-              <w:rPr>
-                <w:rFonts w:ascii="Times New Roman" w:hAnsi="Times New Roman" w:cs="Times New Roman"/>
-                <w:color w:val="000000" w:themeColor="text1"/>
-              </w:rPr>
-              <w:t>‘</w:t>
-            </w:r>
-            <w:r>
-              <w:rPr>
-                <w:rFonts w:ascii="Times New Roman" w:hAnsi="Times New Roman" w:cs="Times New Roman"/>
-                <w:i/>
-                <w:iCs/>
-                <w:color w:val="000000" w:themeColor="text1"/>
-              </w:rPr>
-              <w:t>Intern</w:t>
-            </w:r>
-            <w:r>
-              <w:rPr>
-                <w:rFonts w:ascii="Times New Roman" w:hAnsi="Times New Roman" w:cs="Times New Roman"/>
-                <w:i/>
-                <w:iCs/>
-                <w:color w:val="000000" w:themeColor="text1"/>
-              </w:rPr>
-              <w:t>a</w:t>
-            </w:r>
-            <w:r>
-              <w:rPr>
-                <w:rFonts w:ascii="Times New Roman" w:hAnsi="Times New Roman" w:cs="Times New Roman"/>
-                <w:color w:val="000000" w:themeColor="text1"/>
-              </w:rPr>
-              <w:t>’</w:t>
-            </w:r>
-            <w:r>
-              <w:rPr>
-                <w:rFonts w:ascii="Times New Roman" w:hAnsi="Times New Roman" w:cs="Times New Roman"/>
-                <w:color w:val="000000" w:themeColor="text1"/>
-              </w:rPr>
-              <w:t xml:space="preserve">, </w:t>
-            </w:r>
-            <w:r>
-              <w:rPr>
-                <w:rFonts w:ascii="Times New Roman" w:hAnsi="Times New Roman" w:cs="Times New Roman"/>
-                <w:color w:val="000000" w:themeColor="text1"/>
-              </w:rPr>
-              <w:t>‘</w:t>
-            </w:r>
-            <w:r>
-              <w:rPr>
-                <w:rFonts w:ascii="Times New Roman" w:hAnsi="Times New Roman" w:cs="Times New Roman"/>
-                <w:i/>
-                <w:iCs/>
-                <w:color w:val="000000" w:themeColor="text1"/>
-              </w:rPr>
-              <w:t>Estern</w:t>
-            </w:r>
-            <w:r>
-              <w:rPr>
-                <w:rFonts w:ascii="Times New Roman" w:hAnsi="Times New Roman" w:cs="Times New Roman"/>
-                <w:i/>
-                <w:iCs/>
-                <w:color w:val="000000" w:themeColor="text1"/>
-              </w:rPr>
-              <w:t>a</w:t>
-            </w:r>
-            <w:r>
-              <w:rPr>
-                <w:rFonts w:ascii="Times New Roman" w:hAnsi="Times New Roman" w:cs="Times New Roman"/>
-                <w:color w:val="000000" w:themeColor="text1"/>
-              </w:rPr>
-              <w:t>’</w:t>
-            </w:r>
-            <w:r>
-              <w:rPr>
-                <w:rFonts w:ascii="Times New Roman" w:hAnsi="Times New Roman" w:cs="Times New Roman"/>
-                <w:color w:val="000000" w:themeColor="text1"/>
-              </w:rPr>
-              <w:t>.</w:t>
             </w:r>
           </w:p>
         </w:tc>
@@ -23899,6 +23560,204 @@
             <w:cnfStyle w:val="001000000000" w:firstRow="0" w:lastRow="0" w:firstColumn="1" w:lastColumn="0" w:oddVBand="0" w:evenVBand="0" w:oddHBand="0" w:evenHBand="0" w:firstRowFirstColumn="0" w:firstRowLastColumn="0" w:lastRowFirstColumn="0" w:lastRowLastColumn="0"/>
             <w:tcW w:w="2689" w:type="dxa"/>
             <w:tcBorders>
+              <w:bottom w:val="single" w:sz="4" w:space="0" w:color="A5A5A5" w:themeColor="accent3"/>
+            </w:tcBorders>
+            <w:vAlign w:val="center"/>
+          </w:tcPr>
+          <w:p>
+            <w:pPr>
+              <w:jc w:val="center"/>
+              <w:rPr>
+                <w:rFonts w:ascii="Times New Roman" w:hAnsi="Times New Roman" w:cs="Times New Roman"/>
+              </w:rPr>
+            </w:pPr>
+            <w:r>
+              <w:rPr>
+                <w:rFonts w:ascii="Times New Roman" w:hAnsi="Times New Roman" w:cs="Times New Roman"/>
+              </w:rPr>
+              <w:lastRenderedPageBreak/>
+              <w:t>TSala</w:t>
+            </w:r>
+          </w:p>
+        </w:tc>
+        <w:tc>
+          <w:tcPr>
+            <w:tcW w:w="1701" w:type="dxa"/>
+            <w:tcBorders>
+              <w:bottom w:val="single" w:sz="4" w:space="0" w:color="A5A5A5" w:themeColor="accent3"/>
+            </w:tcBorders>
+            <w:vAlign w:val="center"/>
+          </w:tcPr>
+          <w:p>
+            <w:pPr>
+              <w:jc w:val="center"/>
+              <w:cnfStyle w:val="000000100000" w:firstRow="0" w:lastRow="0" w:firstColumn="0" w:lastColumn="0" w:oddVBand="0" w:evenVBand="0" w:oddHBand="1" w:evenHBand="0" w:firstRowFirstColumn="0" w:firstRowLastColumn="0" w:lastRowFirstColumn="0" w:lastRowLastColumn="0"/>
+              <w:rPr>
+                <w:rFonts w:ascii="Times New Roman" w:hAnsi="Times New Roman" w:cs="Times New Roman"/>
+              </w:rPr>
+            </w:pPr>
+            <w:r>
+              <w:rPr>
+                <w:rFonts w:ascii="Times New Roman" w:hAnsi="Times New Roman" w:cs="Times New Roman"/>
+              </w:rPr>
+              <w:t>Dominio</w:t>
+            </w:r>
+          </w:p>
+        </w:tc>
+        <w:tc>
+          <w:tcPr>
+            <w:tcW w:w="5608" w:type="dxa"/>
+            <w:tcBorders>
+              <w:bottom w:val="single" w:sz="4" w:space="0" w:color="A5A5A5" w:themeColor="accent3"/>
+            </w:tcBorders>
+            <w:vAlign w:val="center"/>
+          </w:tcPr>
+          <w:p>
+            <w:pPr>
+              <w:jc w:val="both"/>
+              <w:cnfStyle w:val="000000100000" w:firstRow="0" w:lastRow="0" w:firstColumn="0" w:lastColumn="0" w:oddVBand="0" w:evenVBand="0" w:oddHBand="1" w:evenHBand="0" w:firstRowFirstColumn="0" w:firstRowLastColumn="0" w:lastRowFirstColumn="0" w:lastRowLastColumn="0"/>
+              <w:rPr>
+                <w:rFonts w:ascii="Times New Roman" w:hAnsi="Times New Roman" w:cs="Times New Roman"/>
+                <w:color w:val="000000" w:themeColor="text1"/>
+              </w:rPr>
+            </w:pPr>
+            <w:r>
+              <w:rPr>
+                <w:rFonts w:ascii="Times New Roman" w:hAnsi="Times New Roman" w:cs="Times New Roman"/>
+                <w:color w:val="000000" w:themeColor="text1"/>
+              </w:rPr>
+              <w:t xml:space="preserve">L’attributo </w:t>
+            </w:r>
+            <w:r>
+              <w:rPr>
+                <w:rFonts w:ascii="Times New Roman" w:hAnsi="Times New Roman" w:cs="Times New Roman"/>
+                <w:i/>
+                <w:iCs/>
+                <w:color w:val="000000" w:themeColor="text1"/>
+              </w:rPr>
+              <w:t>TipoSala</w:t>
+            </w:r>
+            <w:r>
+              <w:rPr>
+                <w:rFonts w:ascii="Times New Roman" w:hAnsi="Times New Roman" w:cs="Times New Roman"/>
+                <w:color w:val="000000" w:themeColor="text1"/>
+              </w:rPr>
+              <w:t xml:space="preserve"> </w:t>
+            </w:r>
+            <w:r>
+              <w:rPr>
+                <w:rFonts w:ascii="Times New Roman" w:hAnsi="Times New Roman" w:cs="Times New Roman"/>
+                <w:color w:val="000000" w:themeColor="text1"/>
+              </w:rPr>
+              <w:t>p</w:t>
+            </w:r>
+            <w:r>
+              <w:rPr>
+                <w:rFonts w:ascii="Times New Roman" w:hAnsi="Times New Roman" w:cs="Times New Roman"/>
+                <w:color w:val="000000" w:themeColor="text1"/>
+              </w:rPr>
+              <w:t>uò assumere solo i valori:</w:t>
+            </w:r>
+          </w:p>
+          <w:p>
+            <w:pPr>
+              <w:jc w:val="both"/>
+              <w:cnfStyle w:val="000000100000" w:firstRow="0" w:lastRow="0" w:firstColumn="0" w:lastColumn="0" w:oddVBand="0" w:evenVBand="0" w:oddHBand="1" w:evenHBand="0" w:firstRowFirstColumn="0" w:firstRowLastColumn="0" w:lastRowFirstColumn="0" w:lastRowLastColumn="0"/>
+              <w:rPr>
+                <w:rFonts w:ascii="Times New Roman" w:hAnsi="Times New Roman" w:cs="Times New Roman"/>
+                <w:color w:val="000000" w:themeColor="text1"/>
+              </w:rPr>
+            </w:pPr>
+            <w:r>
+              <w:rPr>
+                <w:rFonts w:ascii="Times New Roman" w:hAnsi="Times New Roman" w:cs="Times New Roman"/>
+                <w:color w:val="000000" w:themeColor="text1"/>
+              </w:rPr>
+              <w:t>‘</w:t>
+            </w:r>
+            <w:r>
+              <w:rPr>
+                <w:rFonts w:ascii="Times New Roman" w:hAnsi="Times New Roman" w:cs="Times New Roman"/>
+                <w:i/>
+                <w:iCs/>
+                <w:color w:val="000000" w:themeColor="text1"/>
+              </w:rPr>
+              <w:t>Intern</w:t>
+            </w:r>
+            <w:r>
+              <w:rPr>
+                <w:rFonts w:ascii="Times New Roman" w:hAnsi="Times New Roman" w:cs="Times New Roman"/>
+                <w:i/>
+                <w:iCs/>
+                <w:color w:val="000000" w:themeColor="text1"/>
+              </w:rPr>
+              <w:t>a</w:t>
+            </w:r>
+            <w:r>
+              <w:rPr>
+                <w:rFonts w:ascii="Times New Roman" w:hAnsi="Times New Roman" w:cs="Times New Roman"/>
+                <w:color w:val="000000" w:themeColor="text1"/>
+              </w:rPr>
+              <w:t>’</w:t>
+            </w:r>
+            <w:r>
+              <w:rPr>
+                <w:rFonts w:ascii="Times New Roman" w:hAnsi="Times New Roman" w:cs="Times New Roman"/>
+                <w:color w:val="000000" w:themeColor="text1"/>
+              </w:rPr>
+              <w:t xml:space="preserve">, </w:t>
+            </w:r>
+            <w:r>
+              <w:rPr>
+                <w:rFonts w:ascii="Times New Roman" w:hAnsi="Times New Roman" w:cs="Times New Roman"/>
+                <w:color w:val="000000" w:themeColor="text1"/>
+              </w:rPr>
+              <w:t>‘</w:t>
+            </w:r>
+            <w:r>
+              <w:rPr>
+                <w:rFonts w:ascii="Times New Roman" w:hAnsi="Times New Roman" w:cs="Times New Roman"/>
+                <w:i/>
+                <w:iCs/>
+                <w:color w:val="000000" w:themeColor="text1"/>
+              </w:rPr>
+              <w:t>Estern</w:t>
+            </w:r>
+            <w:r>
+              <w:rPr>
+                <w:rFonts w:ascii="Times New Roman" w:hAnsi="Times New Roman" w:cs="Times New Roman"/>
+                <w:i/>
+                <w:iCs/>
+                <w:color w:val="000000" w:themeColor="text1"/>
+              </w:rPr>
+              <w:t>a</w:t>
+            </w:r>
+            <w:r>
+              <w:rPr>
+                <w:rFonts w:ascii="Times New Roman" w:hAnsi="Times New Roman" w:cs="Times New Roman"/>
+                <w:color w:val="000000" w:themeColor="text1"/>
+              </w:rPr>
+              <w:t>’</w:t>
+            </w:r>
+            <w:r>
+              <w:rPr>
+                <w:rFonts w:ascii="Times New Roman" w:hAnsi="Times New Roman" w:cs="Times New Roman"/>
+                <w:color w:val="000000" w:themeColor="text1"/>
+              </w:rPr>
+              <w:t>.</w:t>
+            </w:r>
+          </w:p>
+        </w:tc>
+      </w:tr>
+      <w:tr>
+        <w:trPr>
+          <w:trHeight w:val="890"/>
+        </w:trPr>
+        <w:tc>
+          <w:tcPr>
+            <w:cnfStyle w:val="001000000000" w:firstRow="0" w:lastRow="0" w:firstColumn="1" w:lastColumn="0" w:oddVBand="0" w:evenVBand="0" w:oddHBand="0" w:evenHBand="0" w:firstRowFirstColumn="0" w:firstRowLastColumn="0" w:lastRowFirstColumn="0" w:lastRowLastColumn="0"/>
+            <w:tcW w:w="2689" w:type="dxa"/>
+            <w:tcBorders>
               <w:top w:val="single" w:sz="4" w:space="0" w:color="A5A5A5" w:themeColor="accent3"/>
               <w:bottom w:val="single" w:sz="4" w:space="0" w:color="A5A5A5" w:themeColor="accent3"/>
             </w:tcBorders>
@@ -23931,7 +23790,7 @@
           <w:p>
             <w:pPr>
               <w:jc w:val="center"/>
-              <w:cnfStyle w:val="000000100000" w:firstRow="0" w:lastRow="0" w:firstColumn="0" w:lastColumn="0" w:oddVBand="0" w:evenVBand="0" w:oddHBand="1" w:evenHBand="0" w:firstRowFirstColumn="0" w:firstRowLastColumn="0" w:lastRowFirstColumn="0" w:lastRowLastColumn="0"/>
+              <w:cnfStyle w:val="000000000000" w:firstRow="0" w:lastRow="0" w:firstColumn="0" w:lastColumn="0" w:oddVBand="0" w:evenVBand="0" w:oddHBand="0" w:evenHBand="0" w:firstRowFirstColumn="0" w:firstRowLastColumn="0" w:lastRowFirstColumn="0" w:lastRowLastColumn="0"/>
               <w:rPr>
                 <w:rFonts w:ascii="Times New Roman" w:hAnsi="Times New Roman" w:cs="Times New Roman"/>
               </w:rPr>
@@ -23955,7 +23814,7 @@
           </w:tcPr>
           <w:p>
             <w:pPr>
-              <w:cnfStyle w:val="000000100000" w:firstRow="0" w:lastRow="0" w:firstColumn="0" w:lastColumn="0" w:oddVBand="0" w:evenVBand="0" w:oddHBand="1" w:evenHBand="0" w:firstRowFirstColumn="0" w:firstRowLastColumn="0" w:lastRowFirstColumn="0" w:lastRowLastColumn="0"/>
+              <w:cnfStyle w:val="000000000000" w:firstRow="0" w:lastRow="0" w:firstColumn="0" w:lastColumn="0" w:oddVBand="0" w:evenVBand="0" w:oddHBand="0" w:evenHBand="0" w:firstRowFirstColumn="0" w:firstRowLastColumn="0" w:lastRowFirstColumn="0" w:lastRowLastColumn="0"/>
               <w:rPr>
                 <w:rFonts w:ascii="Times New Roman" w:hAnsi="Times New Roman" w:cs="Times New Roman"/>
                 <w:color w:val="000000" w:themeColor="text1"/>
@@ -23994,7 +23853,7 @@
           </w:p>
           <w:p>
             <w:pPr>
-              <w:cnfStyle w:val="000000100000" w:firstRow="0" w:lastRow="0" w:firstColumn="0" w:lastColumn="0" w:oddVBand="0" w:evenVBand="0" w:oddHBand="1" w:evenHBand="0" w:firstRowFirstColumn="0" w:firstRowLastColumn="0" w:lastRowFirstColumn="0" w:lastRowLastColumn="0"/>
+              <w:cnfStyle w:val="000000000000" w:firstRow="0" w:lastRow="0" w:firstColumn="0" w:lastColumn="0" w:oddVBand="0" w:evenVBand="0" w:oddHBand="0" w:evenHBand="0" w:firstRowFirstColumn="0" w:firstRowLastColumn="0" w:lastRowFirstColumn="0" w:lastRowLastColumn="0"/>
               <w:rPr>
                 <w:rFonts w:ascii="Times New Roman" w:hAnsi="Times New Roman" w:cs="Times New Roman"/>
                 <w:color w:val="000000" w:themeColor="text1"/>
@@ -25682,7 +25541,6 @@
               <w:rPr>
                 <w:rFonts w:ascii="Times New Roman" w:hAnsi="Times New Roman" w:cs="Times New Roman"/>
               </w:rPr>
-              <w:lastRenderedPageBreak/>
               <w:t xml:space="preserve">Casi positivi giornalieri </w:t>
             </w:r>
           </w:p>
@@ -25905,6 +25763,7 @@
               <w:rPr>
                 <w:rFonts w:ascii="Times New Roman" w:hAnsi="Times New Roman" w:cs="Times New Roman"/>
               </w:rPr>
+              <w:lastRenderedPageBreak/>
               <w:t xml:space="preserve">Casi positivi </w:t>
             </w:r>
           </w:p>

</xml_diff>

<commit_message>
aggiornamento al dizionario delle query
</commit_message>
<xml_diff>
--- a/documentazione-database/documentazione-progetto.docx
+++ b/documentazione-database/documentazione-progetto.docx
@@ -24156,8 +24156,8 @@
         <w:tblLook w:val="04A0" w:firstRow="1" w:lastRow="0" w:firstColumn="1" w:lastColumn="0" w:noHBand="0" w:noVBand="1"/>
       </w:tblPr>
       <w:tblGrid>
-        <w:gridCol w:w="2268"/>
-        <w:gridCol w:w="4395"/>
+        <w:gridCol w:w="2410"/>
+        <w:gridCol w:w="4253"/>
         <w:gridCol w:w="1984"/>
         <w:gridCol w:w="1344"/>
       </w:tblGrid>
@@ -24169,7 +24169,7 @@
         <w:tc>
           <w:tcPr>
             <w:cnfStyle w:val="001000000000" w:firstRow="0" w:lastRow="0" w:firstColumn="1" w:lastColumn="0" w:oddVBand="0" w:evenVBand="0" w:oddHBand="0" w:evenHBand="0" w:firstRowFirstColumn="0" w:firstRowLastColumn="0" w:lastRowFirstColumn="0" w:lastRowLastColumn="0"/>
-            <w:tcW w:w="2268" w:type="dxa"/>
+            <w:tcW w:w="2410" w:type="dxa"/>
             <w:vAlign w:val="center"/>
           </w:tcPr>
           <w:p>
@@ -24198,7 +24198,7 @@
         </w:tc>
         <w:tc>
           <w:tcPr>
-            <w:tcW w:w="4395" w:type="dxa"/>
+            <w:tcW w:w="4253" w:type="dxa"/>
             <w:vAlign w:val="center"/>
           </w:tcPr>
           <w:p>
@@ -24294,7 +24294,7 @@
         <w:tc>
           <w:tcPr>
             <w:cnfStyle w:val="001000000000" w:firstRow="0" w:lastRow="0" w:firstColumn="1" w:lastColumn="0" w:oddVBand="0" w:evenVBand="0" w:oddHBand="0" w:evenHBand="0" w:firstRowFirstColumn="0" w:firstRowLastColumn="0" w:lastRowFirstColumn="0" w:lastRowLastColumn="0"/>
-            <w:tcW w:w="2268" w:type="dxa"/>
+            <w:tcW w:w="2410" w:type="dxa"/>
             <w:tcBorders>
               <w:top w:val="single" w:sz="4" w:space="0" w:color="A5A5A5" w:themeColor="accent3"/>
               <w:bottom w:val="single" w:sz="4" w:space="0" w:color="A5A5A5" w:themeColor="accent3"/>
@@ -24313,13 +24313,37 @@
               <w:rPr>
                 <w:rFonts w:ascii="Times New Roman" w:hAnsi="Times New Roman" w:cs="Times New Roman"/>
               </w:rPr>
-              <w:t>Numero giornaliero totale di avventori per ristorante</w:t>
+              <w:t>Numero giornaliero</w:t>
+            </w:r>
+            <w:r>
+              <w:rPr>
+                <w:rFonts w:ascii="Times New Roman" w:hAnsi="Times New Roman" w:cs="Times New Roman"/>
+              </w:rPr>
+              <w:t xml:space="preserve"> </w:t>
+            </w:r>
+            <w:r>
+              <w:rPr>
+                <w:rFonts w:ascii="Times New Roman" w:hAnsi="Times New Roman" w:cs="Times New Roman"/>
+              </w:rPr>
+              <w:t>di avventori per</w:t>
+            </w:r>
+            <w:r>
+              <w:rPr>
+                <w:rFonts w:ascii="Times New Roman" w:hAnsi="Times New Roman" w:cs="Times New Roman"/>
+              </w:rPr>
+              <w:t xml:space="preserve"> </w:t>
+            </w:r>
+            <w:r>
+              <w:rPr>
+                <w:rFonts w:ascii="Times New Roman" w:hAnsi="Times New Roman" w:cs="Times New Roman"/>
+              </w:rPr>
+              <w:t>ristorante</w:t>
             </w:r>
           </w:p>
         </w:tc>
         <w:tc>
           <w:tcPr>
-            <w:tcW w:w="4395" w:type="dxa"/>
+            <w:tcW w:w="4253" w:type="dxa"/>
             <w:tcBorders>
               <w:top w:val="single" w:sz="4" w:space="0" w:color="A5A5A5" w:themeColor="accent3"/>
               <w:left w:val="single" w:sz="4" w:space="0" w:color="A5A5A5" w:themeColor="accent3"/>
@@ -24340,19 +24364,43 @@
               <w:rPr>
                 <w:rFonts w:ascii="Times New Roman" w:hAnsi="Times New Roman" w:cs="Times New Roman"/>
               </w:rPr>
-              <w:t xml:space="preserve">La query, dato un determinato ristorante e specificata </w:t>
-            </w:r>
-            <w:r>
-              <w:rPr>
-                <w:rFonts w:ascii="Times New Roman" w:hAnsi="Times New Roman" w:cs="Times New Roman"/>
-              </w:rPr>
-              <w:t>una</w:t>
-            </w:r>
-            <w:r>
-              <w:rPr>
-                <w:rFonts w:ascii="Times New Roman" w:hAnsi="Times New Roman" w:cs="Times New Roman"/>
-              </w:rPr>
-              <w:t xml:space="preserve"> data, calcola il numero giornaliero totale di avventori che sono stati accolti dal ristorante</w:t>
+              <w:t xml:space="preserve">La query, dato </w:t>
+            </w:r>
+            <w:r>
+              <w:rPr>
+                <w:rFonts w:ascii="Times New Roman" w:hAnsi="Times New Roman" w:cs="Times New Roman"/>
+              </w:rPr>
+              <w:t>il codice di un</w:t>
+            </w:r>
+            <w:r>
+              <w:rPr>
+                <w:rFonts w:ascii="Times New Roman" w:hAnsi="Times New Roman" w:cs="Times New Roman"/>
+              </w:rPr>
+              <w:t xml:space="preserve"> ristorante e specificat</w:t>
+            </w:r>
+            <w:r>
+              <w:rPr>
+                <w:rFonts w:ascii="Times New Roman" w:hAnsi="Times New Roman" w:cs="Times New Roman"/>
+              </w:rPr>
+              <w:t>a una data</w:t>
+            </w:r>
+            <w:r>
+              <w:rPr>
+                <w:rFonts w:ascii="Times New Roman" w:hAnsi="Times New Roman" w:cs="Times New Roman"/>
+              </w:rPr>
+              <w:t>, calcola il numero</w:t>
+            </w:r>
+            <w:r>
+              <w:rPr>
+                <w:rFonts w:ascii="Times New Roman" w:hAnsi="Times New Roman" w:cs="Times New Roman"/>
+              </w:rPr>
+              <w:t xml:space="preserve"> </w:t>
+            </w:r>
+            <w:r>
+              <w:rPr>
+                <w:rFonts w:ascii="Times New Roman" w:hAnsi="Times New Roman" w:cs="Times New Roman"/>
+              </w:rPr>
+              <w:t>totale di avventori che sono stati accolti dal ristorante</w:t>
             </w:r>
             <w:r>
               <w:rPr>
@@ -24391,15 +24439,7 @@
               <w:rPr>
                 <w:rFonts w:ascii="Times New Roman" w:hAnsi="Times New Roman" w:cs="Times New Roman"/>
               </w:rPr>
-              <w:t xml:space="preserve">Può essere eseguita </w:t>
-            </w:r>
-            <w:r>
-              <w:rPr>
-                <w:rFonts w:ascii="Times New Roman" w:hAnsi="Times New Roman" w:cs="Times New Roman"/>
-                <w:i/>
-                <w:iCs/>
-              </w:rPr>
-              <w:t>giornalmente</w:t>
+              <w:t>Può essere eseguita giornalmente</w:t>
             </w:r>
           </w:p>
         </w:tc>
@@ -24425,7 +24465,22 @@
               <w:rPr>
                 <w:rFonts w:ascii="Times New Roman" w:hAnsi="Times New Roman" w:cs="Times New Roman"/>
               </w:rPr>
-              <w:t>Ristorante, Avventore</w:t>
+              <w:t>Ristorante,</w:t>
+            </w:r>
+          </w:p>
+          <w:p>
+            <w:pPr>
+              <w:jc w:val="center"/>
+              <w:cnfStyle w:val="000000100000" w:firstRow="0" w:lastRow="0" w:firstColumn="0" w:lastColumn="0" w:oddVBand="0" w:evenVBand="0" w:oddHBand="1" w:evenHBand="0" w:firstRowFirstColumn="0" w:firstRowLastColumn="0" w:lastRowFirstColumn="0" w:lastRowLastColumn="0"/>
+              <w:rPr>
+                <w:rFonts w:ascii="Times New Roman" w:hAnsi="Times New Roman" w:cs="Times New Roman"/>
+              </w:rPr>
+            </w:pPr>
+            <w:r>
+              <w:rPr>
+                <w:rFonts w:ascii="Times New Roman" w:hAnsi="Times New Roman" w:cs="Times New Roman"/>
+              </w:rPr>
+              <w:t>Avventore, Tavolata</w:t>
             </w:r>
           </w:p>
         </w:tc>
@@ -24437,7 +24492,7 @@
         <w:tc>
           <w:tcPr>
             <w:cnfStyle w:val="001000000000" w:firstRow="0" w:lastRow="0" w:firstColumn="1" w:lastColumn="0" w:oddVBand="0" w:evenVBand="0" w:oddHBand="0" w:evenHBand="0" w:firstRowFirstColumn="0" w:firstRowLastColumn="0" w:lastRowFirstColumn="0" w:lastRowLastColumn="0"/>
-            <w:tcW w:w="2268" w:type="dxa"/>
+            <w:tcW w:w="2410" w:type="dxa"/>
             <w:tcBorders>
               <w:top w:val="single" w:sz="4" w:space="0" w:color="A5A5A5" w:themeColor="accent3"/>
               <w:bottom w:val="single" w:sz="4" w:space="0" w:color="A5A5A5" w:themeColor="accent3"/>
@@ -24456,13 +24511,37 @@
               <w:rPr>
                 <w:rFonts w:ascii="Times New Roman" w:hAnsi="Times New Roman" w:cs="Times New Roman"/>
               </w:rPr>
-              <w:t>Numero mensile totale di avventori per ristorante</w:t>
+              <w:t>Numero</w:t>
+            </w:r>
+            <w:r>
+              <w:rPr>
+                <w:rFonts w:ascii="Times New Roman" w:hAnsi="Times New Roman" w:cs="Times New Roman"/>
+              </w:rPr>
+              <w:t xml:space="preserve"> </w:t>
+            </w:r>
+            <w:r>
+              <w:rPr>
+                <w:rFonts w:ascii="Times New Roman" w:hAnsi="Times New Roman" w:cs="Times New Roman"/>
+              </w:rPr>
+              <w:t xml:space="preserve">mensile </w:t>
+            </w:r>
+            <w:r>
+              <w:rPr>
+                <w:rFonts w:ascii="Times New Roman" w:hAnsi="Times New Roman" w:cs="Times New Roman"/>
+              </w:rPr>
+              <w:br/>
+            </w:r>
+            <w:r>
+              <w:rPr>
+                <w:rFonts w:ascii="Times New Roman" w:hAnsi="Times New Roman" w:cs="Times New Roman"/>
+              </w:rPr>
+              <w:t>di avventori per ristorante</w:t>
             </w:r>
           </w:p>
         </w:tc>
         <w:tc>
           <w:tcPr>
-            <w:tcW w:w="4395" w:type="dxa"/>
+            <w:tcW w:w="4253" w:type="dxa"/>
             <w:tcBorders>
               <w:top w:val="single" w:sz="4" w:space="0" w:color="A5A5A5" w:themeColor="accent3"/>
               <w:left w:val="single" w:sz="4" w:space="0" w:color="A5A5A5" w:themeColor="accent3"/>
@@ -24483,7 +24562,19 @@
               <w:rPr>
                 <w:rFonts w:ascii="Times New Roman" w:hAnsi="Times New Roman" w:cs="Times New Roman"/>
               </w:rPr>
-              <w:t>La query, dato un determinato ristorante e specificat</w:t>
+              <w:t xml:space="preserve">La query, dato </w:t>
+            </w:r>
+            <w:r>
+              <w:rPr>
+                <w:rFonts w:ascii="Times New Roman" w:hAnsi="Times New Roman" w:cs="Times New Roman"/>
+              </w:rPr>
+              <w:t>il codice di un</w:t>
+            </w:r>
+            <w:r>
+              <w:rPr>
+                <w:rFonts w:ascii="Times New Roman" w:hAnsi="Times New Roman" w:cs="Times New Roman"/>
+              </w:rPr>
+              <w:t xml:space="preserve"> ristorante e specificat</w:t>
             </w:r>
             <w:r>
               <w:rPr>
@@ -24501,31 +24592,37 @@
               <w:rPr>
                 <w:rFonts w:ascii="Times New Roman" w:hAnsi="Times New Roman" w:cs="Times New Roman"/>
               </w:rPr>
-              <w:t>un mese</w:t>
-            </w:r>
-            <w:r>
-              <w:rPr>
-                <w:rFonts w:ascii="Times New Roman" w:hAnsi="Times New Roman" w:cs="Times New Roman"/>
-              </w:rPr>
-              <w:t xml:space="preserve">, calcola il numero </w:t>
-            </w:r>
-            <w:r>
-              <w:rPr>
-                <w:rFonts w:ascii="Times New Roman" w:hAnsi="Times New Roman" w:cs="Times New Roman"/>
-              </w:rPr>
-              <w:t>mensile</w:t>
-            </w:r>
-            <w:r>
-              <w:rPr>
-                <w:rFonts w:ascii="Times New Roman" w:hAnsi="Times New Roman" w:cs="Times New Roman"/>
-              </w:rPr>
-              <w:t xml:space="preserve"> totale di avventori che sono stati accolti dal ristorante</w:t>
+              <w:t>il mese di un determinato anno</w:t>
+            </w:r>
+            <w:r>
+              <w:rPr>
+                <w:rFonts w:ascii="Times New Roman" w:hAnsi="Times New Roman" w:cs="Times New Roman"/>
+              </w:rPr>
+              <w:t>, calcola il numero</w:t>
+            </w:r>
+            <w:r>
+              <w:rPr>
+                <w:rFonts w:ascii="Times New Roman" w:hAnsi="Times New Roman" w:cs="Times New Roman"/>
+              </w:rPr>
+              <w:t xml:space="preserve"> </w:t>
+            </w:r>
+            <w:r>
+              <w:rPr>
+                <w:rFonts w:ascii="Times New Roman" w:hAnsi="Times New Roman" w:cs="Times New Roman"/>
+              </w:rPr>
+              <w:t>totale di avventori che sono stati accolti dal ristorante</w:t>
             </w:r>
             <w:r>
               <w:rPr>
                 <w:rFonts w:ascii="Times New Roman" w:hAnsi="Times New Roman" w:cs="Times New Roman"/>
               </w:rPr>
               <w:t xml:space="preserve"> in quel mese</w:t>
+            </w:r>
+            <w:r>
+              <w:rPr>
+                <w:rFonts w:ascii="Times New Roman" w:hAnsi="Times New Roman" w:cs="Times New Roman"/>
+              </w:rPr>
+              <w:t xml:space="preserve"> dell’anno specificato</w:t>
             </w:r>
             <w:r>
               <w:rPr>
@@ -24563,30 +24660,18 @@
             <w:r>
               <w:rPr>
                 <w:rFonts w:ascii="Times New Roman" w:hAnsi="Times New Roman" w:cs="Times New Roman"/>
-                <w:i/>
-                <w:iCs/>
               </w:rPr>
               <w:t>mensi</w:t>
             </w:r>
             <w:r>
               <w:rPr>
                 <w:rFonts w:ascii="Times New Roman" w:hAnsi="Times New Roman" w:cs="Times New Roman"/>
-                <w:i/>
-                <w:iCs/>
-              </w:rPr>
-              <w:t xml:space="preserve">lmente </w:t>
-            </w:r>
-            <w:r>
-              <w:rPr>
-                <w:rFonts w:ascii="Times New Roman" w:hAnsi="Times New Roman" w:cs="Times New Roman"/>
-              </w:rPr>
-              <w:t xml:space="preserve">ma anche </w:t>
-            </w:r>
-            <w:r>
-              <w:rPr>
-                <w:rFonts w:ascii="Times New Roman" w:hAnsi="Times New Roman" w:cs="Times New Roman"/>
-                <w:i/>
-                <w:iCs/>
+              </w:rPr>
+              <w:t xml:space="preserve">lmente ma anche </w:t>
+            </w:r>
+            <w:r>
+              <w:rPr>
+                <w:rFonts w:ascii="Times New Roman" w:hAnsi="Times New Roman" w:cs="Times New Roman"/>
               </w:rPr>
               <w:t>giornalmente</w:t>
             </w:r>
@@ -24614,7 +24699,22 @@
               <w:rPr>
                 <w:rFonts w:ascii="Times New Roman" w:hAnsi="Times New Roman" w:cs="Times New Roman"/>
               </w:rPr>
-              <w:t>Ristorante, Avventore</w:t>
+              <w:t>Ristorante,</w:t>
+            </w:r>
+          </w:p>
+          <w:p>
+            <w:pPr>
+              <w:jc w:val="center"/>
+              <w:cnfStyle w:val="000000000000" w:firstRow="0" w:lastRow="0" w:firstColumn="0" w:lastColumn="0" w:oddVBand="0" w:evenVBand="0" w:oddHBand="0" w:evenHBand="0" w:firstRowFirstColumn="0" w:firstRowLastColumn="0" w:lastRowFirstColumn="0" w:lastRowLastColumn="0"/>
+              <w:rPr>
+                <w:rFonts w:ascii="Times New Roman" w:hAnsi="Times New Roman" w:cs="Times New Roman"/>
+              </w:rPr>
+            </w:pPr>
+            <w:r>
+              <w:rPr>
+                <w:rFonts w:ascii="Times New Roman" w:hAnsi="Times New Roman" w:cs="Times New Roman"/>
+              </w:rPr>
+              <w:t>Avventore, Tavolata</w:t>
             </w:r>
           </w:p>
         </w:tc>
@@ -24627,7 +24727,7 @@
         <w:tc>
           <w:tcPr>
             <w:cnfStyle w:val="001000000000" w:firstRow="0" w:lastRow="0" w:firstColumn="1" w:lastColumn="0" w:oddVBand="0" w:evenVBand="0" w:oddHBand="0" w:evenHBand="0" w:firstRowFirstColumn="0" w:firstRowLastColumn="0" w:lastRowFirstColumn="0" w:lastRowLastColumn="0"/>
-            <w:tcW w:w="2268" w:type="dxa"/>
+            <w:tcW w:w="2410" w:type="dxa"/>
             <w:tcBorders>
               <w:top w:val="single" w:sz="4" w:space="0" w:color="A5A5A5" w:themeColor="accent3"/>
               <w:bottom w:val="single" w:sz="4" w:space="0" w:color="A5A5A5" w:themeColor="accent3"/>
@@ -24646,7 +24746,7 @@
               <w:rPr>
                 <w:rFonts w:ascii="Times New Roman" w:hAnsi="Times New Roman" w:cs="Times New Roman"/>
               </w:rPr>
-              <w:t xml:space="preserve">Numero giornaliero totale di avventori per </w:t>
+              <w:t xml:space="preserve">Numero giornaliero di avventori per </w:t>
             </w:r>
             <w:r>
               <w:rPr>
@@ -24658,7 +24758,7 @@
         </w:tc>
         <w:tc>
           <w:tcPr>
-            <w:tcW w:w="4395" w:type="dxa"/>
+            <w:tcW w:w="4253" w:type="dxa"/>
             <w:tcBorders>
               <w:top w:val="single" w:sz="4" w:space="0" w:color="A5A5A5" w:themeColor="accent3"/>
               <w:left w:val="single" w:sz="4" w:space="0" w:color="A5A5A5" w:themeColor="accent3"/>
@@ -24679,7 +24779,13 @@
               <w:rPr>
                 <w:rFonts w:ascii="Times New Roman" w:hAnsi="Times New Roman" w:cs="Times New Roman"/>
               </w:rPr>
-              <w:t>La query, dato un determinato</w:t>
+              <w:t xml:space="preserve">La query, dato </w:t>
+            </w:r>
+            <w:r>
+              <w:rPr>
+                <w:rFonts w:ascii="Times New Roman" w:hAnsi="Times New Roman" w:cs="Times New Roman"/>
+              </w:rPr>
+              <w:t>il codice di un</w:t>
             </w:r>
             <w:r>
               <w:rPr>
@@ -24691,13 +24797,37 @@
               <w:rPr>
                 <w:rFonts w:ascii="Times New Roman" w:hAnsi="Times New Roman" w:cs="Times New Roman"/>
               </w:rPr>
-              <w:t xml:space="preserve">e specificata una data, calcola il numero giornaliero totale di avventori che sono stati accolti </w:t>
-            </w:r>
-            <w:r>
-              <w:rPr>
-                <w:rFonts w:ascii="Times New Roman" w:hAnsi="Times New Roman" w:cs="Times New Roman"/>
-              </w:rPr>
-              <w:t>da tutti i ristoranti amministrati dal proprietario,</w:t>
+              <w:t xml:space="preserve">e specificata una data, calcola il </w:t>
+            </w:r>
+            <w:r>
+              <w:rPr>
+                <w:rFonts w:ascii="Times New Roman" w:hAnsi="Times New Roman" w:cs="Times New Roman"/>
+              </w:rPr>
+              <w:t xml:space="preserve">numero </w:t>
+            </w:r>
+            <w:r>
+              <w:rPr>
+                <w:rFonts w:ascii="Times New Roman" w:hAnsi="Times New Roman" w:cs="Times New Roman"/>
+              </w:rPr>
+              <w:t xml:space="preserve">totale di avventori che sono stati accolti </w:t>
+            </w:r>
+            <w:r>
+              <w:rPr>
+                <w:rFonts w:ascii="Times New Roman" w:hAnsi="Times New Roman" w:cs="Times New Roman"/>
+              </w:rPr>
+              <w:t xml:space="preserve">da tutti i ristoranti </w:t>
+            </w:r>
+            <w:r>
+              <w:rPr>
+                <w:rFonts w:ascii="Times New Roman" w:hAnsi="Times New Roman" w:cs="Times New Roman"/>
+              </w:rPr>
+              <w:t>appartenenti al</w:t>
+            </w:r>
+            <w:r>
+              <w:rPr>
+                <w:rFonts w:ascii="Times New Roman" w:hAnsi="Times New Roman" w:cs="Times New Roman"/>
+              </w:rPr>
+              <w:t xml:space="preserve"> proprietario,</w:t>
             </w:r>
             <w:r>
               <w:rPr>
@@ -24730,15 +24860,7 @@
               <w:rPr>
                 <w:rFonts w:ascii="Times New Roman" w:hAnsi="Times New Roman" w:cs="Times New Roman"/>
               </w:rPr>
-              <w:t xml:space="preserve">Può essere eseguita </w:t>
-            </w:r>
-            <w:r>
-              <w:rPr>
-                <w:rFonts w:ascii="Times New Roman" w:hAnsi="Times New Roman" w:cs="Times New Roman"/>
-                <w:i/>
-                <w:iCs/>
-              </w:rPr>
-              <w:t>giornalmente</w:t>
+              <w:t>Può essere eseguita giornalmente</w:t>
             </w:r>
           </w:p>
         </w:tc>
@@ -24764,7 +24886,28 @@
               <w:rPr>
                 <w:rFonts w:ascii="Times New Roman" w:hAnsi="Times New Roman" w:cs="Times New Roman"/>
               </w:rPr>
-              <w:t>Proprietario, Ristorante, Avventore</w:t>
+              <w:t>Ristorante, Avventore</w:t>
+            </w:r>
+            <w:r>
+              <w:rPr>
+                <w:rFonts w:ascii="Times New Roman" w:hAnsi="Times New Roman" w:cs="Times New Roman"/>
+              </w:rPr>
+              <w:t>,</w:t>
+            </w:r>
+          </w:p>
+          <w:p>
+            <w:pPr>
+              <w:jc w:val="center"/>
+              <w:cnfStyle w:val="000000100000" w:firstRow="0" w:lastRow="0" w:firstColumn="0" w:lastColumn="0" w:oddVBand="0" w:evenVBand="0" w:oddHBand="1" w:evenHBand="0" w:firstRowFirstColumn="0" w:firstRowLastColumn="0" w:lastRowFirstColumn="0" w:lastRowLastColumn="0"/>
+              <w:rPr>
+                <w:rFonts w:ascii="Times New Roman" w:hAnsi="Times New Roman" w:cs="Times New Roman"/>
+              </w:rPr>
+            </w:pPr>
+            <w:r>
+              <w:rPr>
+                <w:rFonts w:ascii="Times New Roman" w:hAnsi="Times New Roman" w:cs="Times New Roman"/>
+              </w:rPr>
+              <w:t>Tavolata</w:t>
             </w:r>
           </w:p>
         </w:tc>
@@ -24776,7 +24919,7 @@
         <w:tc>
           <w:tcPr>
             <w:cnfStyle w:val="001000000000" w:firstRow="0" w:lastRow="0" w:firstColumn="1" w:lastColumn="0" w:oddVBand="0" w:evenVBand="0" w:oddHBand="0" w:evenHBand="0" w:firstRowFirstColumn="0" w:firstRowLastColumn="0" w:lastRowFirstColumn="0" w:lastRowLastColumn="0"/>
-            <w:tcW w:w="2268" w:type="dxa"/>
+            <w:tcW w:w="2410" w:type="dxa"/>
             <w:tcBorders>
               <w:top w:val="single" w:sz="4" w:space="0" w:color="A5A5A5" w:themeColor="accent3"/>
               <w:bottom w:val="single" w:sz="4" w:space="0" w:color="A5A5A5" w:themeColor="accent3"/>
@@ -24807,7 +24950,19 @@
               <w:rPr>
                 <w:rFonts w:ascii="Times New Roman" w:hAnsi="Times New Roman" w:cs="Times New Roman"/>
               </w:rPr>
-              <w:t xml:space="preserve"> totale di avventori per </w:t>
+              <w:t xml:space="preserve"> </w:t>
+            </w:r>
+            <w:r>
+              <w:rPr>
+                <w:rFonts w:ascii="Times New Roman" w:hAnsi="Times New Roman" w:cs="Times New Roman"/>
+              </w:rPr>
+              <w:br/>
+            </w:r>
+            <w:r>
+              <w:rPr>
+                <w:rFonts w:ascii="Times New Roman" w:hAnsi="Times New Roman" w:cs="Times New Roman"/>
+              </w:rPr>
+              <w:t xml:space="preserve">di avventori per </w:t>
             </w:r>
             <w:r>
               <w:rPr>
@@ -24819,7 +24974,7 @@
         </w:tc>
         <w:tc>
           <w:tcPr>
-            <w:tcW w:w="4395" w:type="dxa"/>
+            <w:tcW w:w="4253" w:type="dxa"/>
             <w:tcBorders>
               <w:top w:val="single" w:sz="4" w:space="0" w:color="A5A5A5" w:themeColor="accent3"/>
               <w:left w:val="single" w:sz="4" w:space="0" w:color="A5A5A5" w:themeColor="accent3"/>
@@ -24840,13 +24995,25 @@
               <w:rPr>
                 <w:rFonts w:ascii="Times New Roman" w:hAnsi="Times New Roman" w:cs="Times New Roman"/>
               </w:rPr>
-              <w:t>La query, dato un determinato</w:t>
-            </w:r>
-            <w:r>
-              <w:rPr>
-                <w:rFonts w:ascii="Times New Roman" w:hAnsi="Times New Roman" w:cs="Times New Roman"/>
-              </w:rPr>
-              <w:t xml:space="preserve"> proprietario </w:t>
+              <w:t xml:space="preserve">La query, dato </w:t>
+            </w:r>
+            <w:r>
+              <w:rPr>
+                <w:rFonts w:ascii="Times New Roman" w:hAnsi="Times New Roman" w:cs="Times New Roman"/>
+              </w:rPr>
+              <w:t>il codice di un</w:t>
+            </w:r>
+            <w:r>
+              <w:rPr>
+                <w:rFonts w:ascii="Times New Roman" w:hAnsi="Times New Roman" w:cs="Times New Roman"/>
+              </w:rPr>
+              <w:t xml:space="preserve"> </w:t>
+            </w:r>
+            <w:r>
+              <w:rPr>
+                <w:rFonts w:ascii="Times New Roman" w:hAnsi="Times New Roman" w:cs="Times New Roman"/>
+              </w:rPr>
+              <w:t xml:space="preserve">proprietario </w:t>
             </w:r>
             <w:r>
               <w:rPr>
@@ -24864,37 +25031,31 @@
               <w:rPr>
                 <w:rFonts w:ascii="Times New Roman" w:hAnsi="Times New Roman" w:cs="Times New Roman"/>
               </w:rPr>
-              <w:t xml:space="preserve"> </w:t>
-            </w:r>
-            <w:r>
-              <w:rPr>
-                <w:rFonts w:ascii="Times New Roman" w:hAnsi="Times New Roman" w:cs="Times New Roman"/>
-              </w:rPr>
-              <w:t>un mese</w:t>
-            </w:r>
-            <w:r>
-              <w:rPr>
-                <w:rFonts w:ascii="Times New Roman" w:hAnsi="Times New Roman" w:cs="Times New Roman"/>
-              </w:rPr>
-              <w:t xml:space="preserve">, calcola il numero </w:t>
-            </w:r>
-            <w:r>
-              <w:rPr>
-                <w:rFonts w:ascii="Times New Roman" w:hAnsi="Times New Roman" w:cs="Times New Roman"/>
-              </w:rPr>
-              <w:t xml:space="preserve">mensile </w:t>
-            </w:r>
-            <w:r>
-              <w:rPr>
-                <w:rFonts w:ascii="Times New Roman" w:hAnsi="Times New Roman" w:cs="Times New Roman"/>
-              </w:rPr>
-              <w:t xml:space="preserve">totale di avventori che sono stati accolti </w:t>
-            </w:r>
-            <w:r>
-              <w:rPr>
-                <w:rFonts w:ascii="Times New Roman" w:hAnsi="Times New Roman" w:cs="Times New Roman"/>
-              </w:rPr>
-              <w:t>da tutti i ristoranti amministrati dal proprietario,</w:t>
+              <w:t xml:space="preserve"> il mese di un determinato anno</w:t>
+            </w:r>
+            <w:r>
+              <w:rPr>
+                <w:rFonts w:ascii="Times New Roman" w:hAnsi="Times New Roman" w:cs="Times New Roman"/>
+              </w:rPr>
+              <w:t xml:space="preserve">, calcola il numero totale di avventori che sono stati accolti </w:t>
+            </w:r>
+            <w:r>
+              <w:rPr>
+                <w:rFonts w:ascii="Times New Roman" w:hAnsi="Times New Roman" w:cs="Times New Roman"/>
+              </w:rPr>
+              <w:t xml:space="preserve">da tutti i ristoranti </w:t>
+            </w:r>
+            <w:r>
+              <w:rPr>
+                <w:rFonts w:ascii="Times New Roman" w:hAnsi="Times New Roman" w:cs="Times New Roman"/>
+              </w:rPr>
+              <w:t xml:space="preserve"> appartenenti al </w:t>
+            </w:r>
+            <w:r>
+              <w:rPr>
+                <w:rFonts w:ascii="Times New Roman" w:hAnsi="Times New Roman" w:cs="Times New Roman"/>
+              </w:rPr>
+              <w:t>proprietario,</w:t>
             </w:r>
             <w:r>
               <w:rPr>
@@ -24907,6 +25068,12 @@
                 <w:rFonts w:ascii="Times New Roman" w:hAnsi="Times New Roman" w:cs="Times New Roman"/>
               </w:rPr>
               <w:t xml:space="preserve"> quel mese</w:t>
+            </w:r>
+            <w:r>
+              <w:rPr>
+                <w:rFonts w:ascii="Times New Roman" w:hAnsi="Times New Roman" w:cs="Times New Roman"/>
+              </w:rPr>
+              <w:t xml:space="preserve"> dell’anno</w:t>
             </w:r>
             <w:r>
               <w:rPr>
@@ -24944,30 +25111,18 @@
             <w:r>
               <w:rPr>
                 <w:rFonts w:ascii="Times New Roman" w:hAnsi="Times New Roman" w:cs="Times New Roman"/>
-                <w:i/>
-                <w:iCs/>
               </w:rPr>
               <w:t>mensi</w:t>
             </w:r>
             <w:r>
               <w:rPr>
                 <w:rFonts w:ascii="Times New Roman" w:hAnsi="Times New Roman" w:cs="Times New Roman"/>
-                <w:i/>
-                <w:iCs/>
-              </w:rPr>
-              <w:t xml:space="preserve">lmente </w:t>
-            </w:r>
-            <w:r>
-              <w:rPr>
-                <w:rFonts w:ascii="Times New Roman" w:hAnsi="Times New Roman" w:cs="Times New Roman"/>
-              </w:rPr>
-              <w:t xml:space="preserve">ma anche </w:t>
-            </w:r>
-            <w:r>
-              <w:rPr>
-                <w:rFonts w:ascii="Times New Roman" w:hAnsi="Times New Roman" w:cs="Times New Roman"/>
-                <w:i/>
-                <w:iCs/>
+              </w:rPr>
+              <w:t xml:space="preserve">lmente ma anche </w:t>
+            </w:r>
+            <w:r>
+              <w:rPr>
+                <w:rFonts w:ascii="Times New Roman" w:hAnsi="Times New Roman" w:cs="Times New Roman"/>
               </w:rPr>
               <w:t>giornalmente</w:t>
             </w:r>
@@ -24995,7 +25150,22 @@
               <w:rPr>
                 <w:rFonts w:ascii="Times New Roman" w:hAnsi="Times New Roman" w:cs="Times New Roman"/>
               </w:rPr>
-              <w:t>Proprietario, Ristorante, Avventore</w:t>
+              <w:t>Ristorante, Avventore,</w:t>
+            </w:r>
+          </w:p>
+          <w:p>
+            <w:pPr>
+              <w:jc w:val="center"/>
+              <w:cnfStyle w:val="000000000000" w:firstRow="0" w:lastRow="0" w:firstColumn="0" w:lastColumn="0" w:oddVBand="0" w:evenVBand="0" w:oddHBand="0" w:evenHBand="0" w:firstRowFirstColumn="0" w:firstRowLastColumn="0" w:lastRowFirstColumn="0" w:lastRowLastColumn="0"/>
+              <w:rPr>
+                <w:rFonts w:ascii="Times New Roman" w:hAnsi="Times New Roman" w:cs="Times New Roman"/>
+              </w:rPr>
+            </w:pPr>
+            <w:r>
+              <w:rPr>
+                <w:rFonts w:ascii="Times New Roman" w:hAnsi="Times New Roman" w:cs="Times New Roman"/>
+              </w:rPr>
+              <w:t>Tavolata</w:t>
             </w:r>
           </w:p>
         </w:tc>
@@ -25008,7 +25178,7 @@
         <w:tc>
           <w:tcPr>
             <w:cnfStyle w:val="001000000000" w:firstRow="0" w:lastRow="0" w:firstColumn="1" w:lastColumn="0" w:oddVBand="0" w:evenVBand="0" w:oddHBand="0" w:evenHBand="0" w:firstRowFirstColumn="0" w:firstRowLastColumn="0" w:lastRowFirstColumn="0" w:lastRowLastColumn="0"/>
-            <w:tcW w:w="2268" w:type="dxa"/>
+            <w:tcW w:w="2410" w:type="dxa"/>
             <w:tcBorders>
               <w:top w:val="single" w:sz="4" w:space="0" w:color="A5A5A5" w:themeColor="accent3"/>
               <w:bottom w:val="single" w:sz="4" w:space="0" w:color="A5A5A5" w:themeColor="accent3"/>
@@ -25021,35 +25191,49 @@
               <w:jc w:val="center"/>
               <w:rPr>
                 <w:rFonts w:ascii="Times New Roman" w:hAnsi="Times New Roman" w:cs="Times New Roman"/>
-                <w:b w:val="0"/>
-                <w:bCs w:val="0"/>
-              </w:rPr>
-            </w:pPr>
-            <w:r>
-              <w:rPr>
-                <w:rFonts w:ascii="Times New Roman" w:hAnsi="Times New Roman" w:cs="Times New Roman"/>
-              </w:rPr>
-              <w:t xml:space="preserve">Casi positivi giornalieri </w:t>
-            </w:r>
-          </w:p>
-          <w:p>
-            <w:pPr>
-              <w:jc w:val="center"/>
-              <w:rPr>
-                <w:rFonts w:ascii="Times New Roman" w:hAnsi="Times New Roman" w:cs="Times New Roman"/>
-              </w:rPr>
-            </w:pPr>
-            <w:r>
-              <w:rPr>
-                <w:rFonts w:ascii="Times New Roman" w:hAnsi="Times New Roman" w:cs="Times New Roman"/>
-              </w:rPr>
-              <w:t>di un ristorante</w:t>
+              </w:rPr>
+            </w:pPr>
+            <w:r>
+              <w:rPr>
+                <w:rFonts w:ascii="Times New Roman" w:hAnsi="Times New Roman" w:cs="Times New Roman"/>
+              </w:rPr>
+              <w:t>Casi positivi di un</w:t>
+            </w:r>
+            <w:r>
+              <w:rPr>
+                <w:rFonts w:ascii="Times New Roman" w:hAnsi="Times New Roman" w:cs="Times New Roman"/>
+              </w:rPr>
+              <w:t xml:space="preserve"> determinato</w:t>
+            </w:r>
+            <w:r>
+              <w:rPr>
+                <w:rFonts w:ascii="Times New Roman" w:hAnsi="Times New Roman" w:cs="Times New Roman"/>
+              </w:rPr>
+              <w:t xml:space="preserve"> ristorante</w:t>
+            </w:r>
+            <w:r>
+              <w:rPr>
+                <w:rFonts w:ascii="Times New Roman" w:hAnsi="Times New Roman" w:cs="Times New Roman"/>
+              </w:rPr>
+              <w:t xml:space="preserve"> per data di arrivo </w:t>
+            </w:r>
+            <w:r>
+              <w:rPr>
+                <w:rFonts w:ascii="Times New Roman" w:hAnsi="Times New Roman" w:cs="Times New Roman"/>
+              </w:rPr>
+              <w:t xml:space="preserve">della </w:t>
+            </w:r>
+            <w:r>
+              <w:rPr>
+                <w:rFonts w:ascii="Times New Roman" w:hAnsi="Times New Roman" w:cs="Times New Roman"/>
+              </w:rPr>
+              <w:t>tavolata</w:t>
             </w:r>
           </w:p>
         </w:tc>
         <w:tc>
           <w:tcPr>
-            <w:tcW w:w="4395" w:type="dxa"/>
+            <w:tcW w:w="4253" w:type="dxa"/>
             <w:tcBorders>
               <w:top w:val="single" w:sz="4" w:space="0" w:color="A5A5A5" w:themeColor="accent3"/>
               <w:left w:val="single" w:sz="4" w:space="0" w:color="A5A5A5" w:themeColor="accent3"/>
@@ -25070,19 +25254,67 @@
               <w:rPr>
                 <w:rFonts w:ascii="Times New Roman" w:hAnsi="Times New Roman" w:cs="Times New Roman"/>
               </w:rPr>
-              <w:t xml:space="preserve">La query, dato un determinato ristorante e specificata una data, calcola il numero giornaliero totale di avventori </w:t>
-            </w:r>
-            <w:r>
-              <w:rPr>
-                <w:rFonts w:ascii="Times New Roman" w:hAnsi="Times New Roman" w:cs="Times New Roman"/>
-              </w:rPr>
-              <w:t>risultati positivi nel ristorante</w:t>
-            </w:r>
-            <w:r>
-              <w:rPr>
-                <w:rFonts w:ascii="Times New Roman" w:hAnsi="Times New Roman" w:cs="Times New Roman"/>
-              </w:rPr>
-              <w:t xml:space="preserve"> in quella data.</w:t>
+              <w:t xml:space="preserve">La query, dato </w:t>
+            </w:r>
+            <w:r>
+              <w:rPr>
+                <w:rFonts w:ascii="Times New Roman" w:hAnsi="Times New Roman" w:cs="Times New Roman"/>
+              </w:rPr>
+              <w:t>il codice di un</w:t>
+            </w:r>
+            <w:r>
+              <w:rPr>
+                <w:rFonts w:ascii="Times New Roman" w:hAnsi="Times New Roman" w:cs="Times New Roman"/>
+              </w:rPr>
+              <w:t xml:space="preserve"> ristorante e specificata</w:t>
+            </w:r>
+            <w:r>
+              <w:rPr>
+                <w:rFonts w:ascii="Times New Roman" w:hAnsi="Times New Roman" w:cs="Times New Roman"/>
+              </w:rPr>
+              <w:t xml:space="preserve"> una data di arrivo</w:t>
+            </w:r>
+            <w:r>
+              <w:rPr>
+                <w:rFonts w:ascii="Times New Roman" w:hAnsi="Times New Roman" w:cs="Times New Roman"/>
+              </w:rPr>
+              <w:t xml:space="preserve">, calcola il numero totale di avventori </w:t>
+            </w:r>
+            <w:r>
+              <w:rPr>
+                <w:rFonts w:ascii="Times New Roman" w:hAnsi="Times New Roman" w:cs="Times New Roman"/>
+              </w:rPr>
+              <w:t xml:space="preserve">risultati </w:t>
+            </w:r>
+            <w:r>
+              <w:rPr>
+                <w:rFonts w:ascii="Times New Roman" w:hAnsi="Times New Roman" w:cs="Times New Roman"/>
+              </w:rPr>
+              <w:t xml:space="preserve">successivamente </w:t>
+            </w:r>
+            <w:r>
+              <w:rPr>
+                <w:rFonts w:ascii="Times New Roman" w:hAnsi="Times New Roman" w:cs="Times New Roman"/>
+              </w:rPr>
+              <w:t xml:space="preserve">positivi </w:t>
+            </w:r>
+            <w:r>
+              <w:rPr>
+                <w:rFonts w:ascii="Times New Roman" w:hAnsi="Times New Roman" w:cs="Times New Roman"/>
+              </w:rPr>
+              <w:t>che sono stati accolti dal</w:t>
+            </w:r>
+            <w:r>
+              <w:rPr>
+                <w:rFonts w:ascii="Times New Roman" w:hAnsi="Times New Roman" w:cs="Times New Roman"/>
+              </w:rPr>
+              <w:t xml:space="preserve"> ristorante</w:t>
+            </w:r>
+            <w:r>
+              <w:rPr>
+                <w:rFonts w:ascii="Times New Roman" w:hAnsi="Times New Roman" w:cs="Times New Roman"/>
+              </w:rPr>
+              <w:t xml:space="preserve"> in quella data. </w:t>
             </w:r>
           </w:p>
         </w:tc>
@@ -25109,15 +25341,7 @@
               <w:rPr>
                 <w:rFonts w:ascii="Times New Roman" w:hAnsi="Times New Roman" w:cs="Times New Roman"/>
               </w:rPr>
-              <w:t xml:space="preserve">Può essere eseguita </w:t>
-            </w:r>
-            <w:r>
-              <w:rPr>
-                <w:rFonts w:ascii="Times New Roman" w:hAnsi="Times New Roman" w:cs="Times New Roman"/>
-                <w:i/>
-                <w:iCs/>
-              </w:rPr>
-              <w:t>giornalmente</w:t>
+              <w:t>Può essere eseguita giornalmente</w:t>
             </w:r>
           </w:p>
         </w:tc>
@@ -25143,7 +25367,7 @@
               <w:rPr>
                 <w:rFonts w:ascii="Times New Roman" w:hAnsi="Times New Roman" w:cs="Times New Roman"/>
               </w:rPr>
-              <w:t xml:space="preserve">Ristorante, Avventore, </w:t>
+              <w:t>Ristorante,</w:t>
             </w:r>
           </w:p>
           <w:p>
@@ -25158,7 +25382,7 @@
               <w:rPr>
                 <w:rFonts w:ascii="Times New Roman" w:hAnsi="Times New Roman" w:cs="Times New Roman"/>
               </w:rPr>
-              <w:t>Caso</w:t>
+              <w:t>Tavolata, Avventore, Caso</w:t>
             </w:r>
           </w:p>
         </w:tc>
@@ -25170,7 +25394,7 @@
         <w:tc>
           <w:tcPr>
             <w:cnfStyle w:val="001000000000" w:firstRow="0" w:lastRow="0" w:firstColumn="1" w:lastColumn="0" w:oddVBand="0" w:evenVBand="0" w:oddHBand="0" w:evenHBand="0" w:firstRowFirstColumn="0" w:firstRowLastColumn="0" w:lastRowFirstColumn="0" w:lastRowLastColumn="0"/>
-            <w:tcW w:w="2268" w:type="dxa"/>
+            <w:tcW w:w="2410" w:type="dxa"/>
             <w:tcBorders>
               <w:top w:val="single" w:sz="4" w:space="0" w:color="A5A5A5" w:themeColor="accent3"/>
               <w:bottom w:val="single" w:sz="4" w:space="0" w:color="A5A5A5" w:themeColor="accent3"/>
@@ -25183,51 +25407,43 @@
               <w:jc w:val="center"/>
               <w:rPr>
                 <w:rFonts w:ascii="Times New Roman" w:hAnsi="Times New Roman" w:cs="Times New Roman"/>
-                <w:b w:val="0"/>
-                <w:bCs w:val="0"/>
-              </w:rPr>
-            </w:pPr>
-            <w:r>
-              <w:rPr>
-                <w:rFonts w:ascii="Times New Roman" w:hAnsi="Times New Roman" w:cs="Times New Roman"/>
-              </w:rPr>
-              <w:t xml:space="preserve">Casi positivi </w:t>
-            </w:r>
-          </w:p>
-          <w:p>
-            <w:pPr>
-              <w:jc w:val="center"/>
-              <w:rPr>
-                <w:rFonts w:ascii="Times New Roman" w:hAnsi="Times New Roman" w:cs="Times New Roman"/>
-                <w:b w:val="0"/>
-                <w:bCs w:val="0"/>
-              </w:rPr>
-            </w:pPr>
-            <w:r>
-              <w:rPr>
-                <w:rFonts w:ascii="Times New Roman" w:hAnsi="Times New Roman" w:cs="Times New Roman"/>
-              </w:rPr>
-              <w:t xml:space="preserve">mensili </w:t>
-            </w:r>
-          </w:p>
-          <w:p>
-            <w:pPr>
-              <w:jc w:val="center"/>
-              <w:rPr>
-                <w:rFonts w:ascii="Times New Roman" w:hAnsi="Times New Roman" w:cs="Times New Roman"/>
-              </w:rPr>
-            </w:pPr>
-            <w:r>
-              <w:rPr>
-                <w:rFonts w:ascii="Times New Roman" w:hAnsi="Times New Roman" w:cs="Times New Roman"/>
-              </w:rPr>
-              <w:t>di un ristorante</w:t>
+              </w:rPr>
+            </w:pPr>
+            <w:r>
+              <w:rPr>
+                <w:rFonts w:ascii="Times New Roman" w:hAnsi="Times New Roman" w:cs="Times New Roman"/>
+              </w:rPr>
+              <w:t>Casi positivi di un determinato</w:t>
+            </w:r>
+            <w:r>
+              <w:rPr>
+                <w:rFonts w:ascii="Times New Roman" w:hAnsi="Times New Roman" w:cs="Times New Roman"/>
+              </w:rPr>
+              <w:t xml:space="preserve"> </w:t>
+            </w:r>
+            <w:r>
+              <w:rPr>
+                <w:rFonts w:ascii="Times New Roman" w:hAnsi="Times New Roman" w:cs="Times New Roman"/>
+              </w:rPr>
+              <w:t xml:space="preserve">ristorante per </w:t>
+            </w:r>
+            <w:r>
+              <w:rPr>
+                <w:rFonts w:ascii="Times New Roman" w:hAnsi="Times New Roman" w:cs="Times New Roman"/>
+              </w:rPr>
+              <w:t>mese di</w:t>
+            </w:r>
+            <w:r>
+              <w:rPr>
+                <w:rFonts w:ascii="Times New Roman" w:hAnsi="Times New Roman" w:cs="Times New Roman"/>
+              </w:rPr>
+              <w:t xml:space="preserve"> arrivo della tavolata</w:t>
             </w:r>
           </w:p>
         </w:tc>
         <w:tc>
           <w:tcPr>
-            <w:tcW w:w="4395" w:type="dxa"/>
+            <w:tcW w:w="4253" w:type="dxa"/>
             <w:tcBorders>
               <w:top w:val="single" w:sz="4" w:space="0" w:color="A5A5A5" w:themeColor="accent3"/>
               <w:left w:val="single" w:sz="4" w:space="0" w:color="A5A5A5" w:themeColor="accent3"/>
@@ -25248,19 +25464,37 @@
               <w:rPr>
                 <w:rFonts w:ascii="Times New Roman" w:hAnsi="Times New Roman" w:cs="Times New Roman"/>
               </w:rPr>
-              <w:t>La query, dato un determinato ristorante e specifica</w:t>
-            </w:r>
-            <w:r>
-              <w:rPr>
-                <w:rFonts w:ascii="Times New Roman" w:hAnsi="Times New Roman" w:cs="Times New Roman"/>
-              </w:rPr>
-              <w:t>to un mese</w:t>
-            </w:r>
-            <w:r>
-              <w:rPr>
-                <w:rFonts w:ascii="Times New Roman" w:hAnsi="Times New Roman" w:cs="Times New Roman"/>
-              </w:rPr>
-              <w:t>, calcola il numero mensile di avventori risultati positivi nel ristorante in quel mese.</w:t>
+              <w:t>La query, dato il codice di un ristorante e specificat</w:t>
+            </w:r>
+            <w:r>
+              <w:rPr>
+                <w:rFonts w:ascii="Times New Roman" w:hAnsi="Times New Roman" w:cs="Times New Roman"/>
+              </w:rPr>
+              <w:t>o il mese di un anno</w:t>
+            </w:r>
+            <w:r>
+              <w:rPr>
+                <w:rFonts w:ascii="Times New Roman" w:hAnsi="Times New Roman" w:cs="Times New Roman"/>
+              </w:rPr>
+              <w:t xml:space="preserve"> in cui si è svolta la tavolata</w:t>
+            </w:r>
+            <w:r>
+              <w:rPr>
+                <w:rFonts w:ascii="Times New Roman" w:hAnsi="Times New Roman" w:cs="Times New Roman"/>
+              </w:rPr>
+              <w:t>, calcola il numero totale di avventori risultati successivamente positivi che sono stati accolti dal ristorante in</w:t>
+            </w:r>
+            <w:r>
+              <w:rPr>
+                <w:rFonts w:ascii="Times New Roman" w:hAnsi="Times New Roman" w:cs="Times New Roman"/>
+              </w:rPr>
+              <w:t xml:space="preserve"> quel mese dell’anno</w:t>
+            </w:r>
+            <w:r>
+              <w:rPr>
+                <w:rFonts w:ascii="Times New Roman" w:hAnsi="Times New Roman" w:cs="Times New Roman"/>
+              </w:rPr>
+              <w:t>.</w:t>
             </w:r>
           </w:p>
         </w:tc>
@@ -25287,43 +25521,17 @@
               <w:rPr>
                 <w:rFonts w:ascii="Times New Roman" w:hAnsi="Times New Roman" w:cs="Times New Roman"/>
               </w:rPr>
-              <w:t xml:space="preserve">Può essere eseguita </w:t>
-            </w:r>
-            <w:r>
-              <w:rPr>
-                <w:rFonts w:ascii="Times New Roman" w:hAnsi="Times New Roman" w:cs="Times New Roman"/>
-                <w:i/>
-                <w:iCs/>
-              </w:rPr>
-              <w:t>mensi</w:t>
-            </w:r>
-            <w:r>
-              <w:rPr>
-                <w:rFonts w:ascii="Times New Roman" w:hAnsi="Times New Roman" w:cs="Times New Roman"/>
-                <w:i/>
-                <w:iCs/>
-              </w:rPr>
-              <w:t xml:space="preserve">lmente </w:t>
-            </w:r>
-            <w:r>
-              <w:rPr>
-                <w:rFonts w:ascii="Times New Roman" w:hAnsi="Times New Roman" w:cs="Times New Roman"/>
-              </w:rPr>
-              <w:t xml:space="preserve">ma anche </w:t>
-            </w:r>
-            <w:r>
-              <w:rPr>
-                <w:rFonts w:ascii="Times New Roman" w:hAnsi="Times New Roman" w:cs="Times New Roman"/>
-                <w:i/>
-                <w:iCs/>
+              <w:t xml:space="preserve">Può essere eseguita mensilmente ma anche </w:t>
+            </w:r>
+            <w:r>
+              <w:rPr>
+                <w:rFonts w:ascii="Times New Roman" w:hAnsi="Times New Roman" w:cs="Times New Roman"/>
               </w:rPr>
               <w:t>giorna</w:t>
             </w:r>
             <w:r>
               <w:rPr>
                 <w:rFonts w:ascii="Times New Roman" w:hAnsi="Times New Roman" w:cs="Times New Roman"/>
-                <w:i/>
-                <w:iCs/>
               </w:rPr>
               <w:t>lmente</w:t>
             </w:r>
@@ -25351,7 +25559,7 @@
               <w:rPr>
                 <w:rFonts w:ascii="Times New Roman" w:hAnsi="Times New Roman" w:cs="Times New Roman"/>
               </w:rPr>
-              <w:t xml:space="preserve">Ristorante, Avventore, </w:t>
+              <w:t>Ristorante,</w:t>
             </w:r>
           </w:p>
           <w:p>
@@ -25366,7 +25574,7 @@
               <w:rPr>
                 <w:rFonts w:ascii="Times New Roman" w:hAnsi="Times New Roman" w:cs="Times New Roman"/>
               </w:rPr>
-              <w:t>Caso</w:t>
+              <w:t>Tavolata, Avventore, Caso</w:t>
             </w:r>
           </w:p>
         </w:tc>
@@ -25379,7 +25587,7 @@
         <w:tc>
           <w:tcPr>
             <w:cnfStyle w:val="001000000000" w:firstRow="0" w:lastRow="0" w:firstColumn="1" w:lastColumn="0" w:oddVBand="0" w:evenVBand="0" w:oddHBand="0" w:evenHBand="0" w:firstRowFirstColumn="0" w:firstRowLastColumn="0" w:lastRowFirstColumn="0" w:lastRowLastColumn="0"/>
-            <w:tcW w:w="2268" w:type="dxa"/>
+            <w:tcW w:w="2410" w:type="dxa"/>
             <w:tcBorders>
               <w:top w:val="single" w:sz="4" w:space="0" w:color="A5A5A5" w:themeColor="accent3"/>
               <w:bottom w:val="single" w:sz="4" w:space="0" w:color="A5A5A5" w:themeColor="accent3"/>
@@ -25398,38 +25606,25 @@
               <w:rPr>
                 <w:rFonts w:ascii="Times New Roman" w:hAnsi="Times New Roman" w:cs="Times New Roman"/>
               </w:rPr>
-              <w:t xml:space="preserve">Casi positivi </w:t>
-            </w:r>
-            <w:r>
-              <w:rPr>
-                <w:rFonts w:ascii="Times New Roman" w:hAnsi="Times New Roman" w:cs="Times New Roman"/>
-              </w:rPr>
-              <w:br/>
-            </w:r>
-            <w:r>
-              <w:rPr>
-                <w:rFonts w:ascii="Times New Roman" w:hAnsi="Times New Roman" w:cs="Times New Roman"/>
-              </w:rPr>
-              <w:t>annuali</w:t>
-            </w:r>
-            <w:r>
-              <w:rPr>
-                <w:rFonts w:ascii="Times New Roman" w:hAnsi="Times New Roman" w:cs="Times New Roman"/>
-              </w:rPr>
-              <w:t xml:space="preserve"> </w:t>
-            </w:r>
-            <w:r>
-              <w:rPr>
-                <w:rFonts w:ascii="Times New Roman" w:hAnsi="Times New Roman" w:cs="Times New Roman"/>
-              </w:rPr>
-              <w:br/>
-              <w:t>di un ristorante</w:t>
+              <w:t xml:space="preserve">Casi positivi di un determinato ristorante per </w:t>
+            </w:r>
+            <w:r>
+              <w:rPr>
+                <w:rFonts w:ascii="Times New Roman" w:hAnsi="Times New Roman" w:cs="Times New Roman"/>
+              </w:rPr>
+              <w:t>anno</w:t>
+            </w:r>
+            <w:r>
+              <w:rPr>
+                <w:rFonts w:ascii="Times New Roman" w:hAnsi="Times New Roman" w:cs="Times New Roman"/>
+              </w:rPr>
+              <w:t xml:space="preserve"> di arrivo della tavolata</w:t>
             </w:r>
           </w:p>
         </w:tc>
         <w:tc>
           <w:tcPr>
-            <w:tcW w:w="4395" w:type="dxa"/>
+            <w:tcW w:w="4253" w:type="dxa"/>
             <w:tcBorders>
               <w:top w:val="single" w:sz="4" w:space="0" w:color="A5A5A5" w:themeColor="accent3"/>
               <w:left w:val="single" w:sz="4" w:space="0" w:color="A5A5A5" w:themeColor="accent3"/>
@@ -25450,7 +25645,19 @@
               <w:rPr>
                 <w:rFonts w:ascii="Times New Roman" w:hAnsi="Times New Roman" w:cs="Times New Roman"/>
               </w:rPr>
-              <w:t>La query, dato un determinato ristorante e specificato un anno, calcola il numero annuale di avventori risultati positivi nel ristorante in quell'anno.</w:t>
+              <w:t>La query, dato il codice di un ristorante e specificato un anno in cui si è svolta la tavolata, calcola il numero totale di avventori risultati successivamente positivi che sono stati accolti dal ristorante in que</w:t>
+            </w:r>
+            <w:r>
+              <w:rPr>
+                <w:rFonts w:ascii="Times New Roman" w:hAnsi="Times New Roman" w:cs="Times New Roman"/>
+              </w:rPr>
+              <w:t>ll’</w:t>
+            </w:r>
+            <w:r>
+              <w:rPr>
+                <w:rFonts w:ascii="Times New Roman" w:hAnsi="Times New Roman" w:cs="Times New Roman"/>
+              </w:rPr>
+              <w:t>anno.</w:t>
             </w:r>
           </w:p>
         </w:tc>
@@ -25477,29 +25684,7 @@
               <w:rPr>
                 <w:rFonts w:ascii="Times New Roman" w:hAnsi="Times New Roman" w:cs="Times New Roman"/>
               </w:rPr>
-              <w:t xml:space="preserve">Può essere eseguita </w:t>
-            </w:r>
-            <w:r>
-              <w:rPr>
-                <w:rFonts w:ascii="Times New Roman" w:hAnsi="Times New Roman" w:cs="Times New Roman"/>
-                <w:i/>
-                <w:iCs/>
-              </w:rPr>
-              <w:t>annualmente</w:t>
-            </w:r>
-            <w:r>
-              <w:rPr>
-                <w:rFonts w:ascii="Times New Roman" w:hAnsi="Times New Roman" w:cs="Times New Roman"/>
-              </w:rPr>
-              <w:t xml:space="preserve"> ma anche </w:t>
-            </w:r>
-            <w:r>
-              <w:rPr>
-                <w:rFonts w:ascii="Times New Roman" w:hAnsi="Times New Roman" w:cs="Times New Roman"/>
-                <w:i/>
-                <w:iCs/>
-              </w:rPr>
-              <w:t>mensilmente</w:t>
+              <w:t>Può essere eseguita annualmente ma anche mensilmente</w:t>
             </w:r>
           </w:p>
         </w:tc>
@@ -25525,7 +25710,7 @@
               <w:rPr>
                 <w:rFonts w:ascii="Times New Roman" w:hAnsi="Times New Roman" w:cs="Times New Roman"/>
               </w:rPr>
-              <w:t>Ristorante, Avventore,</w:t>
+              <w:t>Ristorante,</w:t>
             </w:r>
           </w:p>
           <w:p>
@@ -25540,7 +25725,7 @@
               <w:rPr>
                 <w:rFonts w:ascii="Times New Roman" w:hAnsi="Times New Roman" w:cs="Times New Roman"/>
               </w:rPr>
-              <w:t>Caso</w:t>
+              <w:t>Tavolata, Avventore, Caso</w:t>
             </w:r>
           </w:p>
         </w:tc>
@@ -25552,7 +25737,7 @@
         <w:tc>
           <w:tcPr>
             <w:cnfStyle w:val="001000000000" w:firstRow="0" w:lastRow="0" w:firstColumn="1" w:lastColumn="0" w:oddVBand="0" w:evenVBand="0" w:oddHBand="0" w:evenHBand="0" w:firstRowFirstColumn="0" w:firstRowLastColumn="0" w:lastRowFirstColumn="0" w:lastRowLastColumn="0"/>
-            <w:tcW w:w="2268" w:type="dxa"/>
+            <w:tcW w:w="2410" w:type="dxa"/>
             <w:tcBorders>
               <w:top w:val="single" w:sz="4" w:space="0" w:color="A5A5A5" w:themeColor="accent3"/>
               <w:bottom w:val="single" w:sz="4" w:space="0" w:color="A5A5A5" w:themeColor="accent3"/>
@@ -25571,53 +25756,38 @@
               <w:rPr>
                 <w:rFonts w:ascii="Times New Roman" w:hAnsi="Times New Roman" w:cs="Times New Roman"/>
               </w:rPr>
-              <w:t xml:space="preserve">Casi positivi giornalieri </w:t>
-            </w:r>
-          </w:p>
-          <w:p>
-            <w:pPr>
-              <w:jc w:val="center"/>
-              <w:rPr>
-                <w:rFonts w:ascii="Times New Roman" w:hAnsi="Times New Roman" w:cs="Times New Roman"/>
-                <w:b w:val="0"/>
-                <w:bCs w:val="0"/>
-              </w:rPr>
-            </w:pPr>
-            <w:r>
-              <w:rPr>
-                <w:rFonts w:ascii="Times New Roman" w:hAnsi="Times New Roman" w:cs="Times New Roman"/>
-              </w:rPr>
-              <w:t xml:space="preserve">per tutti i ristoranti </w:t>
-            </w:r>
-          </w:p>
-          <w:p>
-            <w:pPr>
-              <w:jc w:val="center"/>
-              <w:rPr>
-                <w:rFonts w:ascii="Times New Roman" w:hAnsi="Times New Roman" w:cs="Times New Roman"/>
-                <w:b w:val="0"/>
-                <w:bCs w:val="0"/>
-              </w:rPr>
-            </w:pPr>
-            <w:r>
-              <w:rPr>
-                <w:rFonts w:ascii="Times New Roman" w:hAnsi="Times New Roman" w:cs="Times New Roman"/>
-              </w:rPr>
-              <w:t>di un proprietario</w:t>
-            </w:r>
-          </w:p>
-          <w:p>
-            <w:pPr>
-              <w:jc w:val="center"/>
-              <w:rPr>
-                <w:rFonts w:ascii="Times New Roman" w:hAnsi="Times New Roman" w:cs="Times New Roman"/>
-              </w:rPr>
-            </w:pPr>
+              <w:lastRenderedPageBreak/>
+              <w:t xml:space="preserve">Casi positivi di </w:t>
+            </w:r>
+            <w:r>
+              <w:rPr>
+                <w:rFonts w:ascii="Times New Roman" w:hAnsi="Times New Roman" w:cs="Times New Roman"/>
+              </w:rPr>
+              <w:t xml:space="preserve">tutti i ristoranti di un proprietario </w:t>
+            </w:r>
+            <w:r>
+              <w:rPr>
+                <w:rFonts w:ascii="Times New Roman" w:hAnsi="Times New Roman" w:cs="Times New Roman"/>
+              </w:rPr>
+              <w:t>per data di arrivo della</w:t>
+            </w:r>
+            <w:r>
+              <w:rPr>
+                <w:rFonts w:ascii="Times New Roman" w:hAnsi="Times New Roman" w:cs="Times New Roman"/>
+              </w:rPr>
+              <w:t xml:space="preserve"> </w:t>
+            </w:r>
+            <w:r>
+              <w:rPr>
+                <w:rFonts w:ascii="Times New Roman" w:hAnsi="Times New Roman" w:cs="Times New Roman"/>
+              </w:rPr>
+              <w:t>tavolata</w:t>
+            </w:r>
           </w:p>
         </w:tc>
         <w:tc>
           <w:tcPr>
-            <w:tcW w:w="4395" w:type="dxa"/>
+            <w:tcW w:w="4253" w:type="dxa"/>
             <w:tcBorders>
               <w:top w:val="single" w:sz="4" w:space="0" w:color="A5A5A5" w:themeColor="accent3"/>
               <w:left w:val="single" w:sz="4" w:space="0" w:color="A5A5A5" w:themeColor="accent3"/>
@@ -25638,37 +25808,31 @@
               <w:rPr>
                 <w:rFonts w:ascii="Times New Roman" w:hAnsi="Times New Roman" w:cs="Times New Roman"/>
               </w:rPr>
-              <w:t xml:space="preserve">La query, dato un determinato </w:t>
-            </w:r>
-            <w:r>
-              <w:rPr>
-                <w:rFonts w:ascii="Times New Roman" w:hAnsi="Times New Roman" w:cs="Times New Roman"/>
-              </w:rPr>
-              <w:t xml:space="preserve">proprietario </w:t>
-            </w:r>
-            <w:r>
-              <w:rPr>
-                <w:rFonts w:ascii="Times New Roman" w:hAnsi="Times New Roman" w:cs="Times New Roman"/>
-              </w:rPr>
-              <w:t xml:space="preserve">e specificata una data, calcola il numero giornaliero totale di avventori </w:t>
-            </w:r>
-            <w:r>
-              <w:rPr>
-                <w:rFonts w:ascii="Times New Roman" w:hAnsi="Times New Roman" w:cs="Times New Roman"/>
-              </w:rPr>
-              <w:t>risultati positivi nei ristoranti da lui amministrat</w:t>
-            </w:r>
-            <w:r>
-              <w:rPr>
-                <w:rFonts w:ascii="Times New Roman" w:hAnsi="Times New Roman" w:cs="Times New Roman"/>
-              </w:rPr>
-              <w:t>i</w:t>
-            </w:r>
-            <w:r>
-              <w:rPr>
-                <w:rFonts w:ascii="Times New Roman" w:hAnsi="Times New Roman" w:cs="Times New Roman"/>
-              </w:rPr>
-              <w:t>.</w:t>
+              <w:t xml:space="preserve">La query, dato il codice di un </w:t>
+            </w:r>
+            <w:r>
+              <w:rPr>
+                <w:rFonts w:ascii="Times New Roman" w:hAnsi="Times New Roman" w:cs="Times New Roman"/>
+              </w:rPr>
+              <w:t>proprietario</w:t>
+            </w:r>
+            <w:r>
+              <w:rPr>
+                <w:rFonts w:ascii="Times New Roman" w:hAnsi="Times New Roman" w:cs="Times New Roman"/>
+              </w:rPr>
+              <w:t xml:space="preserve"> e specificata una data di arrivo, calcola il numero totale di avventori risultati successivamente positivi che sono stati accolti </w:t>
+            </w:r>
+            <w:r>
+              <w:rPr>
+                <w:rFonts w:ascii="Times New Roman" w:hAnsi="Times New Roman" w:cs="Times New Roman"/>
+              </w:rPr>
+              <w:t>da tutti i ristoranti appartenenti al proprietario</w:t>
+            </w:r>
+            <w:r>
+              <w:rPr>
+                <w:rFonts w:ascii="Times New Roman" w:hAnsi="Times New Roman" w:cs="Times New Roman"/>
+              </w:rPr>
+              <w:t xml:space="preserve"> in quella data.</w:t>
             </w:r>
           </w:p>
         </w:tc>
@@ -25695,15 +25859,7 @@
               <w:rPr>
                 <w:rFonts w:ascii="Times New Roman" w:hAnsi="Times New Roman" w:cs="Times New Roman"/>
               </w:rPr>
-              <w:t xml:space="preserve">Può essere eseguita </w:t>
-            </w:r>
-            <w:r>
-              <w:rPr>
-                <w:rFonts w:ascii="Times New Roman" w:hAnsi="Times New Roman" w:cs="Times New Roman"/>
-                <w:i/>
-                <w:iCs/>
-              </w:rPr>
-              <w:t>giornalmente</w:t>
+              <w:t>Può essere eseguita giornalmente</w:t>
             </w:r>
           </w:p>
         </w:tc>
@@ -25729,7 +25885,19 @@
               <w:rPr>
                 <w:rFonts w:ascii="Times New Roman" w:hAnsi="Times New Roman" w:cs="Times New Roman"/>
               </w:rPr>
-              <w:t>Proprietario,</w:t>
+              <w:t xml:space="preserve">Ristorante, </w:t>
+            </w:r>
+            <w:r>
+              <w:rPr>
+                <w:rFonts w:ascii="Times New Roman" w:hAnsi="Times New Roman" w:cs="Times New Roman"/>
+              </w:rPr>
+              <w:t>Avventore</w:t>
+            </w:r>
+            <w:r>
+              <w:rPr>
+                <w:rFonts w:ascii="Times New Roman" w:hAnsi="Times New Roman" w:cs="Times New Roman"/>
+              </w:rPr>
+              <w:t xml:space="preserve">, </w:t>
             </w:r>
           </w:p>
           <w:p>
@@ -25744,7 +25912,7 @@
               <w:rPr>
                 <w:rFonts w:ascii="Times New Roman" w:hAnsi="Times New Roman" w:cs="Times New Roman"/>
               </w:rPr>
-              <w:t>Ristorante, Avventore,</w:t>
+              <w:t>Tavolata,</w:t>
             </w:r>
           </w:p>
           <w:p>
@@ -25772,7 +25940,7 @@
         <w:tc>
           <w:tcPr>
             <w:cnfStyle w:val="001000000000" w:firstRow="0" w:lastRow="0" w:firstColumn="1" w:lastColumn="0" w:oddVBand="0" w:evenVBand="0" w:oddHBand="0" w:evenHBand="0" w:firstRowFirstColumn="0" w:firstRowLastColumn="0" w:lastRowFirstColumn="0" w:lastRowLastColumn="0"/>
-            <w:tcW w:w="2268" w:type="dxa"/>
+            <w:tcW w:w="2410" w:type="dxa"/>
             <w:tcBorders>
               <w:top w:val="single" w:sz="4" w:space="0" w:color="A5A5A5" w:themeColor="accent3"/>
               <w:bottom w:val="single" w:sz="4" w:space="0" w:color="A5A5A5" w:themeColor="accent3"/>
@@ -25785,30 +25953,25 @@
               <w:jc w:val="center"/>
               <w:rPr>
                 <w:rFonts w:ascii="Times New Roman" w:hAnsi="Times New Roman" w:cs="Times New Roman"/>
-                <w:b w:val="0"/>
-                <w:bCs w:val="0"/>
-              </w:rPr>
-            </w:pPr>
-            <w:r>
-              <w:rPr>
-                <w:rFonts w:ascii="Times New Roman" w:hAnsi="Times New Roman" w:cs="Times New Roman"/>
-              </w:rPr>
-              <w:lastRenderedPageBreak/>
+              </w:rPr>
+            </w:pPr>
+            <w:r>
+              <w:rPr>
+                <w:rFonts w:ascii="Times New Roman" w:hAnsi="Times New Roman" w:cs="Times New Roman"/>
+              </w:rPr>
               <w:t xml:space="preserve">Casi positivi </w:t>
             </w:r>
-          </w:p>
-          <w:p>
-            <w:pPr>
-              <w:jc w:val="center"/>
-              <w:rPr>
-                <w:rFonts w:ascii="Times New Roman" w:hAnsi="Times New Roman" w:cs="Times New Roman"/>
-              </w:rPr>
-            </w:pPr>
-            <w:r>
-              <w:rPr>
-                <w:rFonts w:ascii="Times New Roman" w:hAnsi="Times New Roman" w:cs="Times New Roman"/>
-              </w:rPr>
-              <w:t>mensili</w:t>
+            <w:r>
+              <w:rPr>
+                <w:rFonts w:ascii="Times New Roman" w:hAnsi="Times New Roman" w:cs="Times New Roman"/>
+              </w:rPr>
+              <w:t>di tutti i ristoranti di un proprietario</w:t>
+            </w:r>
+            <w:r>
+              <w:rPr>
+                <w:rFonts w:ascii="Times New Roman" w:hAnsi="Times New Roman" w:cs="Times New Roman"/>
+              </w:rPr>
+              <w:t xml:space="preserve"> per mese di arrivo della tavolata</w:t>
             </w:r>
             <w:r>
               <w:rPr>
@@ -25816,51 +25979,11 @@
               </w:rPr>
               <w:t xml:space="preserve"> </w:t>
             </w:r>
-          </w:p>
-          <w:p>
-            <w:pPr>
-              <w:jc w:val="center"/>
-              <w:rPr>
-                <w:rFonts w:ascii="Times New Roman" w:hAnsi="Times New Roman" w:cs="Times New Roman"/>
-                <w:b w:val="0"/>
-                <w:bCs w:val="0"/>
-              </w:rPr>
-            </w:pPr>
-            <w:r>
-              <w:rPr>
-                <w:rFonts w:ascii="Times New Roman" w:hAnsi="Times New Roman" w:cs="Times New Roman"/>
-              </w:rPr>
-              <w:t xml:space="preserve">per tutti i ristoranti </w:t>
-            </w:r>
-          </w:p>
-          <w:p>
-            <w:pPr>
-              <w:jc w:val="center"/>
-              <w:rPr>
-                <w:rFonts w:ascii="Times New Roman" w:hAnsi="Times New Roman" w:cs="Times New Roman"/>
-                <w:b w:val="0"/>
-                <w:bCs w:val="0"/>
-              </w:rPr>
-            </w:pPr>
-            <w:r>
-              <w:rPr>
-                <w:rFonts w:ascii="Times New Roman" w:hAnsi="Times New Roman" w:cs="Times New Roman"/>
-              </w:rPr>
-              <w:t>di un proprietario</w:t>
-            </w:r>
-          </w:p>
-          <w:p>
-            <w:pPr>
-              <w:jc w:val="center"/>
-              <w:rPr>
-                <w:rFonts w:ascii="Times New Roman" w:hAnsi="Times New Roman" w:cs="Times New Roman"/>
-              </w:rPr>
-            </w:pPr>
           </w:p>
         </w:tc>
         <w:tc>
           <w:tcPr>
-            <w:tcW w:w="4395" w:type="dxa"/>
+            <w:tcW w:w="4253" w:type="dxa"/>
             <w:tcBorders>
               <w:top w:val="single" w:sz="4" w:space="0" w:color="A5A5A5" w:themeColor="accent3"/>
               <w:left w:val="single" w:sz="4" w:space="0" w:color="A5A5A5" w:themeColor="accent3"/>
@@ -25881,19 +26004,31 @@
               <w:rPr>
                 <w:rFonts w:ascii="Times New Roman" w:hAnsi="Times New Roman" w:cs="Times New Roman"/>
               </w:rPr>
-              <w:t xml:space="preserve">La query, dato un determinato proprietario e specificato un mese, calcola il numero di mensile totale di avventori </w:t>
-            </w:r>
-            <w:r>
-              <w:rPr>
-                <w:rFonts w:ascii="Times New Roman" w:hAnsi="Times New Roman" w:cs="Times New Roman"/>
-              </w:rPr>
-              <w:t xml:space="preserve">risultati </w:t>
-            </w:r>
-            <w:r>
-              <w:rPr>
-                <w:rFonts w:ascii="Times New Roman" w:hAnsi="Times New Roman" w:cs="Times New Roman"/>
-              </w:rPr>
-              <w:t>positivi nei ristoranti da lui amministrati.</w:t>
+              <w:t xml:space="preserve">La query, dato il codice di un </w:t>
+            </w:r>
+            <w:r>
+              <w:rPr>
+                <w:rFonts w:ascii="Times New Roman" w:hAnsi="Times New Roman" w:cs="Times New Roman"/>
+              </w:rPr>
+              <w:t>proprietario</w:t>
+            </w:r>
+            <w:r>
+              <w:rPr>
+                <w:rFonts w:ascii="Times New Roman" w:hAnsi="Times New Roman" w:cs="Times New Roman"/>
+              </w:rPr>
+              <w:t xml:space="preserve"> e specificato il mese di un anno in cui si è svolta la tavolata, calcola il numero totale di avventori risultati successivamente positivi che sono stati accolti </w:t>
+            </w:r>
+            <w:r>
+              <w:rPr>
+                <w:rFonts w:ascii="Times New Roman" w:hAnsi="Times New Roman" w:cs="Times New Roman"/>
+              </w:rPr>
+              <w:t>nei ristoranti appartenenti al proprietario</w:t>
+            </w:r>
+            <w:r>
+              <w:rPr>
+                <w:rFonts w:ascii="Times New Roman" w:hAnsi="Times New Roman" w:cs="Times New Roman"/>
+              </w:rPr>
+              <w:t xml:space="preserve"> in quel mese dell’anno.</w:t>
             </w:r>
           </w:p>
         </w:tc>
@@ -25920,29 +26055,7 @@
               <w:rPr>
                 <w:rFonts w:ascii="Times New Roman" w:hAnsi="Times New Roman" w:cs="Times New Roman"/>
               </w:rPr>
-              <w:t xml:space="preserve">Può essere eseguita </w:t>
-            </w:r>
-            <w:r>
-              <w:rPr>
-                <w:rFonts w:ascii="Times New Roman" w:hAnsi="Times New Roman" w:cs="Times New Roman"/>
-                <w:i/>
-                <w:iCs/>
-              </w:rPr>
-              <w:t xml:space="preserve">mensilmente </w:t>
-            </w:r>
-            <w:r>
-              <w:rPr>
-                <w:rFonts w:ascii="Times New Roman" w:hAnsi="Times New Roman" w:cs="Times New Roman"/>
-              </w:rPr>
-              <w:t xml:space="preserve">ma anche </w:t>
-            </w:r>
-            <w:r>
-              <w:rPr>
-                <w:rFonts w:ascii="Times New Roman" w:hAnsi="Times New Roman" w:cs="Times New Roman"/>
-                <w:i/>
-                <w:iCs/>
-              </w:rPr>
-              <w:t>giornalmente</w:t>
+              <w:t>Può essere eseguita mensilmente ma anche giornalmente</w:t>
             </w:r>
           </w:p>
         </w:tc>
@@ -25968,7 +26081,7 @@
               <w:rPr>
                 <w:rFonts w:ascii="Times New Roman" w:hAnsi="Times New Roman" w:cs="Times New Roman"/>
               </w:rPr>
-              <w:t>Proprietario,</w:t>
+              <w:t xml:space="preserve">Ristorante, Avventore, </w:t>
             </w:r>
           </w:p>
           <w:p>
@@ -25983,7 +26096,7 @@
               <w:rPr>
                 <w:rFonts w:ascii="Times New Roman" w:hAnsi="Times New Roman" w:cs="Times New Roman"/>
               </w:rPr>
-              <w:t>Ristorante, Avventore,</w:t>
+              <w:t>Tavolata,</w:t>
             </w:r>
           </w:p>
           <w:p>
@@ -26010,7 +26123,7 @@
         <w:tc>
           <w:tcPr>
             <w:cnfStyle w:val="001000000000" w:firstRow="0" w:lastRow="0" w:firstColumn="1" w:lastColumn="0" w:oddVBand="0" w:evenVBand="0" w:oddHBand="0" w:evenHBand="0" w:firstRowFirstColumn="0" w:firstRowLastColumn="0" w:lastRowFirstColumn="0" w:lastRowLastColumn="0"/>
-            <w:tcW w:w="2268" w:type="dxa"/>
+            <w:tcW w:w="2410" w:type="dxa"/>
             <w:tcBorders>
               <w:top w:val="single" w:sz="4" w:space="0" w:color="A5A5A5" w:themeColor="accent3"/>
               <w:bottom w:val="single" w:sz="4" w:space="0" w:color="A5A5A5" w:themeColor="accent3"/>
@@ -26023,8 +26136,6 @@
               <w:jc w:val="center"/>
               <w:rPr>
                 <w:rFonts w:ascii="Times New Roman" w:hAnsi="Times New Roman" w:cs="Times New Roman"/>
-                <w:b w:val="0"/>
-                <w:bCs w:val="0"/>
               </w:rPr>
             </w:pPr>
             <w:r>
@@ -26033,71 +26144,35 @@
               </w:rPr>
               <w:t xml:space="preserve">Casi positivi </w:t>
             </w:r>
-          </w:p>
-          <w:p>
-            <w:pPr>
-              <w:jc w:val="center"/>
-              <w:rPr>
-                <w:rFonts w:ascii="Times New Roman" w:hAnsi="Times New Roman" w:cs="Times New Roman"/>
-              </w:rPr>
-            </w:pPr>
-            <w:r>
-              <w:rPr>
-                <w:rFonts w:ascii="Times New Roman" w:hAnsi="Times New Roman" w:cs="Times New Roman"/>
-              </w:rPr>
-              <w:t>annuali</w:t>
-            </w:r>
-            <w:r>
-              <w:rPr>
-                <w:rFonts w:ascii="Times New Roman" w:hAnsi="Times New Roman" w:cs="Times New Roman"/>
-              </w:rPr>
-              <w:t xml:space="preserve"> </w:t>
-            </w:r>
-          </w:p>
-          <w:p>
-            <w:pPr>
-              <w:jc w:val="center"/>
-              <w:rPr>
-                <w:rFonts w:ascii="Times New Roman" w:hAnsi="Times New Roman" w:cs="Times New Roman"/>
-                <w:b w:val="0"/>
-                <w:bCs w:val="0"/>
-              </w:rPr>
-            </w:pPr>
-            <w:r>
-              <w:rPr>
-                <w:rFonts w:ascii="Times New Roman" w:hAnsi="Times New Roman" w:cs="Times New Roman"/>
-              </w:rPr>
-              <w:t xml:space="preserve">per tutti i ristoranti </w:t>
-            </w:r>
-          </w:p>
-          <w:p>
-            <w:pPr>
-              <w:jc w:val="center"/>
-              <w:rPr>
-                <w:rFonts w:ascii="Times New Roman" w:hAnsi="Times New Roman" w:cs="Times New Roman"/>
-                <w:b w:val="0"/>
-                <w:bCs w:val="0"/>
-              </w:rPr>
-            </w:pPr>
-            <w:r>
-              <w:rPr>
-                <w:rFonts w:ascii="Times New Roman" w:hAnsi="Times New Roman" w:cs="Times New Roman"/>
-              </w:rPr>
-              <w:t>di un proprietario</w:t>
-            </w:r>
-          </w:p>
-          <w:p>
-            <w:pPr>
-              <w:jc w:val="center"/>
-              <w:rPr>
-                <w:rFonts w:ascii="Times New Roman" w:hAnsi="Times New Roman" w:cs="Times New Roman"/>
-              </w:rPr>
-            </w:pPr>
+            <w:r>
+              <w:rPr>
+                <w:rFonts w:ascii="Times New Roman" w:hAnsi="Times New Roman" w:cs="Times New Roman"/>
+              </w:rPr>
+              <w:t>di tutti i ristoranti di un proprietario</w:t>
+            </w:r>
+            <w:r>
+              <w:rPr>
+                <w:rFonts w:ascii="Times New Roman" w:hAnsi="Times New Roman" w:cs="Times New Roman"/>
+              </w:rPr>
+              <w:t xml:space="preserve"> per </w:t>
+            </w:r>
+            <w:r>
+              <w:rPr>
+                <w:rFonts w:ascii="Times New Roman" w:hAnsi="Times New Roman" w:cs="Times New Roman"/>
+              </w:rPr>
+              <w:t>anno</w:t>
+            </w:r>
+            <w:r>
+              <w:rPr>
+                <w:rFonts w:ascii="Times New Roman" w:hAnsi="Times New Roman" w:cs="Times New Roman"/>
+              </w:rPr>
+              <w:t xml:space="preserve"> di arrivo della tavolata </w:t>
+            </w:r>
           </w:p>
         </w:tc>
         <w:tc>
           <w:tcPr>
-            <w:tcW w:w="4395" w:type="dxa"/>
+            <w:tcW w:w="4253" w:type="dxa"/>
             <w:tcBorders>
               <w:top w:val="single" w:sz="4" w:space="0" w:color="A5A5A5" w:themeColor="accent3"/>
               <w:left w:val="single" w:sz="4" w:space="0" w:color="A5A5A5" w:themeColor="accent3"/>
@@ -26118,49 +26193,7 @@
               <w:rPr>
                 <w:rFonts w:ascii="Times New Roman" w:hAnsi="Times New Roman" w:cs="Times New Roman"/>
               </w:rPr>
-              <w:t xml:space="preserve">La query, dato un determinato proprietario e specificato un </w:t>
-            </w:r>
-            <w:r>
-              <w:rPr>
-                <w:rFonts w:ascii="Times New Roman" w:hAnsi="Times New Roman" w:cs="Times New Roman"/>
-              </w:rPr>
-              <w:t>anno</w:t>
-            </w:r>
-            <w:r>
-              <w:rPr>
-                <w:rFonts w:ascii="Times New Roman" w:hAnsi="Times New Roman" w:cs="Times New Roman"/>
-              </w:rPr>
-              <w:t xml:space="preserve">, calcola il numero </w:t>
-            </w:r>
-            <w:r>
-              <w:rPr>
-                <w:rFonts w:ascii="Times New Roman" w:hAnsi="Times New Roman" w:cs="Times New Roman"/>
-              </w:rPr>
-              <w:t>annuale</w:t>
-            </w:r>
-            <w:r>
-              <w:rPr>
-                <w:rFonts w:ascii="Times New Roman" w:hAnsi="Times New Roman" w:cs="Times New Roman"/>
-              </w:rPr>
-              <w:t xml:space="preserve"> totale di avventori </w:t>
-            </w:r>
-            <w:r>
-              <w:rPr>
-                <w:rFonts w:ascii="Times New Roman" w:hAnsi="Times New Roman" w:cs="Times New Roman"/>
-              </w:rPr>
-              <w:t xml:space="preserve">risultato </w:t>
-            </w:r>
-            <w:r>
-              <w:rPr>
-                <w:rFonts w:ascii="Times New Roman" w:hAnsi="Times New Roman" w:cs="Times New Roman"/>
-              </w:rPr>
-              <w:t>positivi nei ristoranti da lui amministrati</w:t>
-            </w:r>
-            <w:r>
-              <w:rPr>
-                <w:rFonts w:ascii="Times New Roman" w:hAnsi="Times New Roman" w:cs="Times New Roman"/>
-              </w:rPr>
-              <w:t>.</w:t>
+              <w:t>La query, dato il codice di un proprietario e specificato un anno in cui si è svolta la tavolata, calcola il numero totale di avventori risultati successivamente positivi che sono stati accolti nei ristoranti appartenenti al proprietario in quell’anno.</w:t>
             </w:r>
           </w:p>
         </w:tc>
@@ -26187,29 +26220,7 @@
               <w:rPr>
                 <w:rFonts w:ascii="Times New Roman" w:hAnsi="Times New Roman" w:cs="Times New Roman"/>
               </w:rPr>
-              <w:t xml:space="preserve">Può essere eseguita </w:t>
-            </w:r>
-            <w:r>
-              <w:rPr>
-                <w:rFonts w:ascii="Times New Roman" w:hAnsi="Times New Roman" w:cs="Times New Roman"/>
-                <w:i/>
-                <w:iCs/>
-              </w:rPr>
-              <w:t>annualmente</w:t>
-            </w:r>
-            <w:r>
-              <w:rPr>
-                <w:rFonts w:ascii="Times New Roman" w:hAnsi="Times New Roman" w:cs="Times New Roman"/>
-              </w:rPr>
-              <w:t xml:space="preserve"> ma anche </w:t>
-            </w:r>
-            <w:r>
-              <w:rPr>
-                <w:rFonts w:ascii="Times New Roman" w:hAnsi="Times New Roman" w:cs="Times New Roman"/>
-                <w:i/>
-                <w:iCs/>
-              </w:rPr>
-              <w:t>mensilmente</w:t>
+              <w:t>Può essere eseguita annualmente ma anche mensilmente</w:t>
             </w:r>
           </w:p>
         </w:tc>
@@ -26235,7 +26246,7 @@
               <w:rPr>
                 <w:rFonts w:ascii="Times New Roman" w:hAnsi="Times New Roman" w:cs="Times New Roman"/>
               </w:rPr>
-              <w:t>Proprietario,</w:t>
+              <w:t xml:space="preserve">Ristorante, Avventore, </w:t>
             </w:r>
           </w:p>
           <w:p>
@@ -26250,7 +26261,7 @@
               <w:rPr>
                 <w:rFonts w:ascii="Times New Roman" w:hAnsi="Times New Roman" w:cs="Times New Roman"/>
               </w:rPr>
-              <w:t>Ristorante, Avventore,</w:t>
+              <w:t>Tavolata,</w:t>
             </w:r>
           </w:p>
           <w:p>
@@ -26278,7 +26289,7 @@
         <w:tc>
           <w:tcPr>
             <w:cnfStyle w:val="001000000000" w:firstRow="0" w:lastRow="0" w:firstColumn="1" w:lastColumn="0" w:oddVBand="0" w:evenVBand="0" w:oddHBand="0" w:evenHBand="0" w:firstRowFirstColumn="0" w:firstRowLastColumn="0" w:lastRowFirstColumn="0" w:lastRowLastColumn="0"/>
-            <w:tcW w:w="2268" w:type="dxa"/>
+            <w:tcW w:w="2410" w:type="dxa"/>
             <w:tcBorders>
               <w:top w:val="single" w:sz="4" w:space="0" w:color="A5A5A5" w:themeColor="accent3"/>
               <w:bottom w:val="single" w:sz="4" w:space="0" w:color="A5A5A5" w:themeColor="accent3"/>
@@ -26316,7 +26327,7 @@
         </w:tc>
         <w:tc>
           <w:tcPr>
-            <w:tcW w:w="4395" w:type="dxa"/>
+            <w:tcW w:w="4253" w:type="dxa"/>
             <w:tcBorders>
               <w:top w:val="single" w:sz="4" w:space="0" w:color="A5A5A5" w:themeColor="accent3"/>
               <w:left w:val="single" w:sz="4" w:space="0" w:color="A5A5A5" w:themeColor="accent3"/>
@@ -26412,15 +26423,7 @@
               <w:rPr>
                 <w:rFonts w:ascii="Times New Roman" w:hAnsi="Times New Roman" w:cs="Times New Roman"/>
               </w:rPr>
-              <w:t xml:space="preserve">Può essere eseguita </w:t>
-            </w:r>
-            <w:r>
-              <w:rPr>
-                <w:rFonts w:ascii="Times New Roman" w:hAnsi="Times New Roman" w:cs="Times New Roman"/>
-                <w:i/>
-                <w:iCs/>
-              </w:rPr>
-              <w:t>giornalmente</w:t>
+              <w:t>Può essere eseguita giornalmente</w:t>
             </w:r>
           </w:p>
         </w:tc>
@@ -26463,6 +26466,42 @@
               </w:rPr>
               <w:t>Caso</w:t>
             </w:r>
+            <w:r>
+              <w:rPr>
+                <w:rFonts w:ascii="Times New Roman" w:hAnsi="Times New Roman" w:cs="Times New Roman"/>
+              </w:rPr>
+              <w:t>,</w:t>
+            </w:r>
+          </w:p>
+          <w:p>
+            <w:pPr>
+              <w:jc w:val="center"/>
+              <w:cnfStyle w:val="000000100000" w:firstRow="0" w:lastRow="0" w:firstColumn="0" w:lastColumn="0" w:oddVBand="0" w:evenVBand="0" w:oddHBand="1" w:evenHBand="0" w:firstRowFirstColumn="0" w:firstRowLastColumn="0" w:lastRowFirstColumn="0" w:lastRowLastColumn="0"/>
+              <w:rPr>
+                <w:rFonts w:ascii="Times New Roman" w:hAnsi="Times New Roman" w:cs="Times New Roman"/>
+              </w:rPr>
+            </w:pPr>
+            <w:r>
+              <w:rPr>
+                <w:rFonts w:ascii="Times New Roman" w:hAnsi="Times New Roman" w:cs="Times New Roman"/>
+              </w:rPr>
+              <w:t>Tavolata,</w:t>
+            </w:r>
+          </w:p>
+          <w:p>
+            <w:pPr>
+              <w:jc w:val="center"/>
+              <w:cnfStyle w:val="000000100000" w:firstRow="0" w:lastRow="0" w:firstColumn="0" w:lastColumn="0" w:oddVBand="0" w:evenVBand="0" w:oddHBand="1" w:evenHBand="0" w:firstRowFirstColumn="0" w:firstRowLastColumn="0" w:lastRowFirstColumn="0" w:lastRowLastColumn="0"/>
+              <w:rPr>
+                <w:rFonts w:ascii="Times New Roman" w:hAnsi="Times New Roman" w:cs="Times New Roman"/>
+              </w:rPr>
+            </w:pPr>
+            <w:r>
+              <w:rPr>
+                <w:rFonts w:ascii="Times New Roman" w:hAnsi="Times New Roman" w:cs="Times New Roman"/>
+              </w:rPr>
+              <w:t>Tavolo</w:t>
+            </w:r>
           </w:p>
         </w:tc>
       </w:tr>
@@ -26474,7 +26513,7 @@
         <w:tc>
           <w:tcPr>
             <w:cnfStyle w:val="001000000000" w:firstRow="0" w:lastRow="0" w:firstColumn="1" w:lastColumn="0" w:oddVBand="0" w:evenVBand="0" w:oddHBand="0" w:evenHBand="0" w:firstRowFirstColumn="0" w:firstRowLastColumn="0" w:lastRowFirstColumn="0" w:lastRowLastColumn="0"/>
-            <w:tcW w:w="2268" w:type="dxa"/>
+            <w:tcW w:w="2410" w:type="dxa"/>
             <w:tcBorders>
               <w:top w:val="single" w:sz="4" w:space="0" w:color="A5A5A5" w:themeColor="accent3"/>
               <w:bottom w:val="single" w:sz="4" w:space="0" w:color="A5A5A5" w:themeColor="accent3"/>
@@ -26505,7 +26544,7 @@
         </w:tc>
         <w:tc>
           <w:tcPr>
-            <w:tcW w:w="4395" w:type="dxa"/>
+            <w:tcW w:w="4253" w:type="dxa"/>
             <w:tcBorders>
               <w:top w:val="single" w:sz="4" w:space="0" w:color="A5A5A5" w:themeColor="accent3"/>
               <w:left w:val="single" w:sz="4" w:space="0" w:color="A5A5A5" w:themeColor="accent3"/>
@@ -26583,15 +26622,7 @@
               <w:rPr>
                 <w:rFonts w:ascii="Times New Roman" w:hAnsi="Times New Roman" w:cs="Times New Roman"/>
               </w:rPr>
-              <w:t xml:space="preserve">Può essere eseguita </w:t>
-            </w:r>
-            <w:r>
-              <w:rPr>
-                <w:rFonts w:ascii="Times New Roman" w:hAnsi="Times New Roman" w:cs="Times New Roman"/>
-                <w:i/>
-                <w:iCs/>
-              </w:rPr>
-              <w:t>giornalmente</w:t>
+              <w:t>Può essere eseguita giornalmente</w:t>
             </w:r>
           </w:p>
         </w:tc>
@@ -26617,7 +26648,7 @@
               <w:rPr>
                 <w:rFonts w:ascii="Times New Roman" w:hAnsi="Times New Roman" w:cs="Times New Roman"/>
               </w:rPr>
-              <w:t>Proprietario,</w:t>
+              <w:t>Ristorante, Avventore,</w:t>
             </w:r>
           </w:p>
           <w:p>
@@ -26632,7 +26663,7 @@
               <w:rPr>
                 <w:rFonts w:ascii="Times New Roman" w:hAnsi="Times New Roman" w:cs="Times New Roman"/>
               </w:rPr>
-              <w:t>Ristorante, Avventore,</w:t>
+              <w:t>Caso,</w:t>
             </w:r>
           </w:p>
           <w:p>
@@ -26647,7 +26678,22 @@
               <w:rPr>
                 <w:rFonts w:ascii="Times New Roman" w:hAnsi="Times New Roman" w:cs="Times New Roman"/>
               </w:rPr>
-              <w:t>Caso</w:t>
+              <w:t>Tavolata,</w:t>
+            </w:r>
+          </w:p>
+          <w:p>
+            <w:pPr>
+              <w:jc w:val="center"/>
+              <w:cnfStyle w:val="000000000000" w:firstRow="0" w:lastRow="0" w:firstColumn="0" w:lastColumn="0" w:oddVBand="0" w:evenVBand="0" w:oddHBand="0" w:evenHBand="0" w:firstRowFirstColumn="0" w:firstRowLastColumn="0" w:lastRowFirstColumn="0" w:lastRowLastColumn="0"/>
+              <w:rPr>
+                <w:rFonts w:ascii="Times New Roman" w:hAnsi="Times New Roman" w:cs="Times New Roman"/>
+              </w:rPr>
+            </w:pPr>
+            <w:r>
+              <w:rPr>
+                <w:rFonts w:ascii="Times New Roman" w:hAnsi="Times New Roman" w:cs="Times New Roman"/>
+              </w:rPr>
+              <w:t>Tavolo</w:t>
             </w:r>
           </w:p>
         </w:tc>
@@ -26660,7 +26706,7 @@
         <w:tc>
           <w:tcPr>
             <w:cnfStyle w:val="001000000000" w:firstRow="0" w:lastRow="0" w:firstColumn="1" w:lastColumn="0" w:oddVBand="0" w:evenVBand="0" w:oddHBand="0" w:evenHBand="0" w:firstRowFirstColumn="0" w:firstRowLastColumn="0" w:lastRowFirstColumn="0" w:lastRowLastColumn="0"/>
-            <w:tcW w:w="2268" w:type="dxa"/>
+            <w:tcW w:w="2410" w:type="dxa"/>
             <w:tcBorders>
               <w:top w:val="single" w:sz="4" w:space="0" w:color="A5A5A5" w:themeColor="accent3"/>
               <w:bottom w:val="single" w:sz="4" w:space="0" w:color="A5A5A5" w:themeColor="accent3"/>
@@ -26675,6 +26721,7 @@
                 <w:rFonts w:ascii="Times New Roman" w:hAnsi="Times New Roman" w:cs="Times New Roman"/>
               </w:rPr>
             </w:pPr>
+            <w:bookmarkStart w:id="54" w:name="_Hlk94119772"/>
             <w:r>
               <w:rPr>
                 <w:rFonts w:ascii="Times New Roman" w:hAnsi="Times New Roman" w:cs="Times New Roman"/>
@@ -26697,7 +26744,7 @@
         </w:tc>
         <w:tc>
           <w:tcPr>
-            <w:tcW w:w="4395" w:type="dxa"/>
+            <w:tcW w:w="4253" w:type="dxa"/>
             <w:tcBorders>
               <w:top w:val="single" w:sz="4" w:space="0" w:color="A5A5A5" w:themeColor="accent3"/>
               <w:left w:val="single" w:sz="4" w:space="0" w:color="A5A5A5" w:themeColor="accent3"/>
@@ -26787,15 +26834,7 @@
               <w:rPr>
                 <w:rFonts w:ascii="Times New Roman" w:hAnsi="Times New Roman" w:cs="Times New Roman"/>
               </w:rPr>
-              <w:t xml:space="preserve">Può essere eseguita </w:t>
-            </w:r>
-            <w:r>
-              <w:rPr>
-                <w:rFonts w:ascii="Times New Roman" w:hAnsi="Times New Roman" w:cs="Times New Roman"/>
-                <w:i/>
-                <w:iCs/>
-              </w:rPr>
-              <w:t>giornalmente</w:t>
+              <w:t>Può essere eseguita giornalmente</w:t>
             </w:r>
           </w:p>
         </w:tc>
@@ -26853,14 +26892,15 @@
           </w:p>
         </w:tc>
       </w:tr>
+      <w:bookmarkEnd w:id="54"/>
       <w:tr>
         <w:trPr>
-          <w:trHeight w:val="1426"/>
+          <w:trHeight w:val="1270"/>
         </w:trPr>
         <w:tc>
           <w:tcPr>
             <w:cnfStyle w:val="001000000000" w:firstRow="0" w:lastRow="0" w:firstColumn="1" w:lastColumn="0" w:oddVBand="0" w:evenVBand="0" w:oddHBand="0" w:evenHBand="0" w:firstRowFirstColumn="0" w:firstRowLastColumn="0" w:lastRowFirstColumn="0" w:lastRowLastColumn="0"/>
-            <w:tcW w:w="2268" w:type="dxa"/>
+            <w:tcW w:w="2410" w:type="dxa"/>
             <w:tcBorders>
               <w:top w:val="single" w:sz="4" w:space="0" w:color="A5A5A5" w:themeColor="accent3"/>
               <w:bottom w:val="single" w:sz="4" w:space="0" w:color="A5A5A5" w:themeColor="accent3"/>
@@ -26879,25 +26919,19 @@
               <w:rPr>
                 <w:rFonts w:ascii="Times New Roman" w:hAnsi="Times New Roman" w:cs="Times New Roman"/>
               </w:rPr>
-              <w:t xml:space="preserve">Avventori positivi con o senza </w:t>
-            </w:r>
-            <w:r>
-              <w:rPr>
-                <w:rFonts w:ascii="Times New Roman" w:hAnsi="Times New Roman" w:cs="Times New Roman"/>
-              </w:rPr>
-              <w:br/>
-            </w:r>
-            <w:r>
-              <w:rPr>
-                <w:rFonts w:ascii="Times New Roman" w:hAnsi="Times New Roman" w:cs="Times New Roman"/>
-              </w:rPr>
-              <w:t>green pass</w:t>
+              <w:t xml:space="preserve">Informazioni sui camerieri risultati positivi in </w:t>
+            </w:r>
+            <w:r>
+              <w:rPr>
+                <w:rFonts w:ascii="Times New Roman" w:hAnsi="Times New Roman" w:cs="Times New Roman"/>
+              </w:rPr>
+              <w:t>tutti i ristoranti di un proprietario</w:t>
             </w:r>
           </w:p>
         </w:tc>
         <w:tc>
           <w:tcPr>
-            <w:tcW w:w="4395" w:type="dxa"/>
+            <w:tcW w:w="4253" w:type="dxa"/>
             <w:tcBorders>
               <w:top w:val="single" w:sz="4" w:space="0" w:color="A5A5A5" w:themeColor="accent3"/>
               <w:left w:val="single" w:sz="4" w:space="0" w:color="A5A5A5" w:themeColor="accent3"/>
@@ -26924,7 +26958,43 @@
               <w:rPr>
                 <w:rFonts w:ascii="Times New Roman" w:hAnsi="Times New Roman" w:cs="Times New Roman"/>
               </w:rPr>
-              <w:t xml:space="preserve"> mostra il numero complessivo totale di casi di avventori risultati positivi che possiedono green pass. Lo stesso per gli avventori risultati positivi sprovvisti di green pass. </w:t>
+              <w:t xml:space="preserve">, dato </w:t>
+            </w:r>
+            <w:r>
+              <w:rPr>
+                <w:rFonts w:ascii="Times New Roman" w:hAnsi="Times New Roman" w:cs="Times New Roman"/>
+              </w:rPr>
+              <w:t>dato un determinato proprietario</w:t>
+            </w:r>
+            <w:r>
+              <w:rPr>
+                <w:rFonts w:ascii="Times New Roman" w:hAnsi="Times New Roman" w:cs="Times New Roman"/>
+              </w:rPr>
+              <w:t>,</w:t>
+            </w:r>
+            <w:r>
+              <w:rPr>
+                <w:rFonts w:ascii="Times New Roman" w:hAnsi="Times New Roman" w:cs="Times New Roman"/>
+              </w:rPr>
+              <w:t xml:space="preserve"> </w:t>
+            </w:r>
+            <w:r>
+              <w:rPr>
+                <w:rFonts w:ascii="Times New Roman" w:hAnsi="Times New Roman" w:cs="Times New Roman"/>
+              </w:rPr>
+              <w:t>permette di visualizzare l’anagrafica e alcune informazioni sul relativo caso di tutti i camerieri</w:t>
+            </w:r>
+            <w:r>
+              <w:rPr>
+                <w:rFonts w:ascii="Times New Roman" w:hAnsi="Times New Roman" w:cs="Times New Roman"/>
+              </w:rPr>
+              <w:t xml:space="preserve"> risultati positivi </w:t>
+            </w:r>
+            <w:r>
+              <w:rPr>
+                <w:rFonts w:ascii="Times New Roman" w:hAnsi="Times New Roman" w:cs="Times New Roman"/>
+              </w:rPr>
+              <w:t>nei ristoranti da lui amministrati.</w:t>
             </w:r>
           </w:p>
         </w:tc>
@@ -26951,15 +27021,7 @@
               <w:rPr>
                 <w:rFonts w:ascii="Times New Roman" w:hAnsi="Times New Roman" w:cs="Times New Roman"/>
               </w:rPr>
-              <w:t xml:space="preserve">Può essere eseguita </w:t>
-            </w:r>
-            <w:r>
-              <w:rPr>
-                <w:rFonts w:ascii="Times New Roman" w:hAnsi="Times New Roman" w:cs="Times New Roman"/>
-                <w:i/>
-                <w:iCs/>
-              </w:rPr>
-              <w:t>giornalmente</w:t>
+              <w:t>Può essere eseguita giornalmente</w:t>
             </w:r>
           </w:p>
         </w:tc>
@@ -26985,7 +27047,7 @@
               <w:rPr>
                 <w:rFonts w:ascii="Times New Roman" w:hAnsi="Times New Roman" w:cs="Times New Roman"/>
               </w:rPr>
-              <w:t>Avventore,</w:t>
+              <w:t>Ristorante, Cameriere,</w:t>
             </w:r>
           </w:p>
           <w:p>
@@ -27008,12 +27070,12 @@
       <w:tr>
         <w:trPr>
           <w:cnfStyle w:val="000000100000" w:firstRow="0" w:lastRow="0" w:firstColumn="0" w:lastColumn="0" w:oddVBand="0" w:evenVBand="0" w:oddHBand="1" w:evenHBand="0" w:firstRowFirstColumn="0" w:firstRowLastColumn="0" w:lastRowFirstColumn="0" w:lastRowLastColumn="0"/>
-          <w:trHeight w:val="1553"/>
+          <w:trHeight w:val="1426"/>
         </w:trPr>
         <w:tc>
           <w:tcPr>
             <w:cnfStyle w:val="001000000000" w:firstRow="0" w:lastRow="0" w:firstColumn="1" w:lastColumn="0" w:oddVBand="0" w:evenVBand="0" w:oddHBand="0" w:evenHBand="0" w:firstRowFirstColumn="0" w:firstRowLastColumn="0" w:lastRowFirstColumn="0" w:lastRowLastColumn="0"/>
-            <w:tcW w:w="2268" w:type="dxa"/>
+            <w:tcW w:w="2410" w:type="dxa"/>
             <w:tcBorders>
               <w:top w:val="single" w:sz="4" w:space="0" w:color="A5A5A5" w:themeColor="accent3"/>
               <w:bottom w:val="single" w:sz="4" w:space="0" w:color="A5A5A5" w:themeColor="accent3"/>
@@ -27032,13 +27094,25 @@
               <w:rPr>
                 <w:rFonts w:ascii="Times New Roman" w:hAnsi="Times New Roman" w:cs="Times New Roman"/>
               </w:rPr>
-              <w:t>Numero di avventori medio per tavolata di un ristorante</w:t>
+              <w:t xml:space="preserve">Avventori positivi con o senza </w:t>
+            </w:r>
+            <w:r>
+              <w:rPr>
+                <w:rFonts w:ascii="Times New Roman" w:hAnsi="Times New Roman" w:cs="Times New Roman"/>
+              </w:rPr>
+              <w:br/>
+            </w:r>
+            <w:r>
+              <w:rPr>
+                <w:rFonts w:ascii="Times New Roman" w:hAnsi="Times New Roman" w:cs="Times New Roman"/>
+              </w:rPr>
+              <w:t>green pass</w:t>
             </w:r>
           </w:p>
         </w:tc>
         <w:tc>
           <w:tcPr>
-            <w:tcW w:w="4395" w:type="dxa"/>
+            <w:tcW w:w="4253" w:type="dxa"/>
             <w:tcBorders>
               <w:top w:val="single" w:sz="4" w:space="0" w:color="A5A5A5" w:themeColor="accent3"/>
               <w:left w:val="single" w:sz="4" w:space="0" w:color="A5A5A5" w:themeColor="accent3"/>
@@ -27059,7 +27133,13 @@
               <w:rPr>
                 <w:rFonts w:ascii="Times New Roman" w:hAnsi="Times New Roman" w:cs="Times New Roman"/>
               </w:rPr>
-              <w:t>La query, dato un determinato ristorante, mostra il numero di avventori medio per tavolata.</w:t>
+              <w:t>La query</w:t>
+            </w:r>
+            <w:r>
+              <w:rPr>
+                <w:rFonts w:ascii="Times New Roman" w:hAnsi="Times New Roman" w:cs="Times New Roman"/>
+              </w:rPr>
+              <w:t xml:space="preserve"> mostra il numero complessivo totale di casi di avventori risultati positivi che possiedono green pass. Lo stesso per gli avventori risultati positivi sprovvisti di green pass. </w:t>
             </w:r>
           </w:p>
         </w:tc>
@@ -27080,46 +27160,13 @@
               <w:cnfStyle w:val="000000100000" w:firstRow="0" w:lastRow="0" w:firstColumn="0" w:lastColumn="0" w:oddVBand="0" w:evenVBand="0" w:oddHBand="1" w:evenHBand="0" w:firstRowFirstColumn="0" w:firstRowLastColumn="0" w:lastRowFirstColumn="0" w:lastRowLastColumn="0"/>
               <w:rPr>
                 <w:rFonts w:ascii="Times New Roman" w:hAnsi="Times New Roman" w:cs="Times New Roman"/>
-                <w:i/>
-                <w:iCs/>
-                <w:u w:val="single"/>
-              </w:rPr>
-            </w:pPr>
-            <w:r>
-              <w:rPr>
-                <w:rFonts w:ascii="Times New Roman" w:hAnsi="Times New Roman" w:cs="Times New Roman"/>
-              </w:rPr>
-              <w:t xml:space="preserve">Può essere eseguita </w:t>
-            </w:r>
-            <w:r>
-              <w:rPr>
-                <w:rFonts w:ascii="Times New Roman" w:hAnsi="Times New Roman" w:cs="Times New Roman"/>
-                <w:i/>
-                <w:iCs/>
-              </w:rPr>
-              <w:t>giornalmente</w:t>
-            </w:r>
-            <w:r>
-              <w:rPr>
-                <w:rFonts w:ascii="Times New Roman" w:hAnsi="Times New Roman" w:cs="Times New Roman"/>
-                <w:i/>
-                <w:iCs/>
-              </w:rPr>
-              <w:t xml:space="preserve"> </w:t>
-            </w:r>
-            <w:r>
-              <w:rPr>
-                <w:rFonts w:ascii="Times New Roman" w:hAnsi="Times New Roman" w:cs="Times New Roman"/>
-              </w:rPr>
-              <w:t xml:space="preserve">ma anche </w:t>
-            </w:r>
-            <w:r>
-              <w:rPr>
-                <w:rFonts w:ascii="Times New Roman" w:hAnsi="Times New Roman" w:cs="Times New Roman"/>
-                <w:i/>
-                <w:iCs/>
-              </w:rPr>
-              <w:t>mensilmente</w:t>
+              </w:rPr>
+            </w:pPr>
+            <w:r>
+              <w:rPr>
+                <w:rFonts w:ascii="Times New Roman" w:hAnsi="Times New Roman" w:cs="Times New Roman"/>
+              </w:rPr>
+              <w:t>Può essere eseguita giornalmente</w:t>
             </w:r>
           </w:p>
         </w:tc>
@@ -27145,7 +27192,7 @@
               <w:rPr>
                 <w:rFonts w:ascii="Times New Roman" w:hAnsi="Times New Roman" w:cs="Times New Roman"/>
               </w:rPr>
-              <w:t xml:space="preserve">Ristorante, Avventore, </w:t>
+              <w:t>Avventore,</w:t>
             </w:r>
           </w:p>
           <w:p>
@@ -27160,19 +27207,19 @@
               <w:rPr>
                 <w:rFonts w:ascii="Times New Roman" w:hAnsi="Times New Roman" w:cs="Times New Roman"/>
               </w:rPr>
-              <w:t>Tavolata</w:t>
+              <w:t>Caso</w:t>
             </w:r>
           </w:p>
         </w:tc>
       </w:tr>
       <w:tr>
         <w:trPr>
-          <w:trHeight w:val="1227"/>
+          <w:trHeight w:val="1553"/>
         </w:trPr>
         <w:tc>
           <w:tcPr>
             <w:cnfStyle w:val="001000000000" w:firstRow="0" w:lastRow="0" w:firstColumn="1" w:lastColumn="0" w:oddVBand="0" w:evenVBand="0" w:oddHBand="0" w:evenHBand="0" w:firstRowFirstColumn="0" w:firstRowLastColumn="0" w:lastRowFirstColumn="0" w:lastRowLastColumn="0"/>
-            <w:tcW w:w="2268" w:type="dxa"/>
+            <w:tcW w:w="2410" w:type="dxa"/>
             <w:tcBorders>
               <w:top w:val="single" w:sz="4" w:space="0" w:color="A5A5A5" w:themeColor="accent3"/>
               <w:bottom w:val="single" w:sz="4" w:space="0" w:color="A5A5A5" w:themeColor="accent3"/>
@@ -27191,13 +27238,13 @@
               <w:rPr>
                 <w:rFonts w:ascii="Times New Roman" w:hAnsi="Times New Roman" w:cs="Times New Roman"/>
               </w:rPr>
-              <w:t>Avventori e camerieri positivi in una stessa tavolata di un ristorante</w:t>
+              <w:t>Numero di avventori medio per tavolata di un ristorante</w:t>
             </w:r>
           </w:p>
         </w:tc>
         <w:tc>
           <w:tcPr>
-            <w:tcW w:w="4395" w:type="dxa"/>
+            <w:tcW w:w="4253" w:type="dxa"/>
             <w:tcBorders>
               <w:top w:val="single" w:sz="4" w:space="0" w:color="A5A5A5" w:themeColor="accent3"/>
               <w:left w:val="single" w:sz="4" w:space="0" w:color="A5A5A5" w:themeColor="accent3"/>
@@ -27218,7 +27265,7 @@
               <w:rPr>
                 <w:rFonts w:ascii="Times New Roman" w:hAnsi="Times New Roman" w:cs="Times New Roman"/>
               </w:rPr>
-              <w:t xml:space="preserve">La query, dato un ristorante, mostra alcune informazioni sui possibili avventori e/o camerieri risultati positivi appartenenti ad una stessa tavolata. </w:t>
+              <w:t>La query, dato un determinato ristorante, mostra il numero di avventori medio per tavolata.</w:t>
             </w:r>
           </w:p>
         </w:tc>
@@ -27239,21 +27286,14 @@
               <w:cnfStyle w:val="000000000000" w:firstRow="0" w:lastRow="0" w:firstColumn="0" w:lastColumn="0" w:oddVBand="0" w:evenVBand="0" w:oddHBand="0" w:evenHBand="0" w:firstRowFirstColumn="0" w:firstRowLastColumn="0" w:lastRowFirstColumn="0" w:lastRowLastColumn="0"/>
               <w:rPr>
                 <w:rFonts w:ascii="Times New Roman" w:hAnsi="Times New Roman" w:cs="Times New Roman"/>
-              </w:rPr>
-            </w:pPr>
-            <w:r>
-              <w:rPr>
-                <w:rFonts w:ascii="Times New Roman" w:hAnsi="Times New Roman" w:cs="Times New Roman"/>
-              </w:rPr>
-              <w:t xml:space="preserve">Può essere eseguita </w:t>
-            </w:r>
-            <w:r>
-              <w:rPr>
-                <w:rFonts w:ascii="Times New Roman" w:hAnsi="Times New Roman" w:cs="Times New Roman"/>
-                <w:i/>
-                <w:iCs/>
-              </w:rPr>
-              <w:t>giornalmente</w:t>
+                <w:u w:val="single"/>
+              </w:rPr>
+            </w:pPr>
+            <w:r>
+              <w:rPr>
+                <w:rFonts w:ascii="Times New Roman" w:hAnsi="Times New Roman" w:cs="Times New Roman"/>
+              </w:rPr>
+              <w:t>Può essere eseguita giornalmente ma anche mensilmente</w:t>
             </w:r>
           </w:p>
         </w:tc>
@@ -27279,37 +27319,7 @@
               <w:rPr>
                 <w:rFonts w:ascii="Times New Roman" w:hAnsi="Times New Roman" w:cs="Times New Roman"/>
               </w:rPr>
-              <w:t>Ristorante,</w:t>
-            </w:r>
-          </w:p>
-          <w:p>
-            <w:pPr>
-              <w:jc w:val="center"/>
-              <w:cnfStyle w:val="000000000000" w:firstRow="0" w:lastRow="0" w:firstColumn="0" w:lastColumn="0" w:oddVBand="0" w:evenVBand="0" w:oddHBand="0" w:evenHBand="0" w:firstRowFirstColumn="0" w:firstRowLastColumn="0" w:lastRowFirstColumn="0" w:lastRowLastColumn="0"/>
-              <w:rPr>
-                <w:rFonts w:ascii="Times New Roman" w:hAnsi="Times New Roman" w:cs="Times New Roman"/>
-              </w:rPr>
-            </w:pPr>
-            <w:r>
-              <w:rPr>
-                <w:rFonts w:ascii="Times New Roman" w:hAnsi="Times New Roman" w:cs="Times New Roman"/>
-              </w:rPr>
-              <w:t>Avventore,</w:t>
-            </w:r>
-          </w:p>
-          <w:p>
-            <w:pPr>
-              <w:jc w:val="center"/>
-              <w:cnfStyle w:val="000000000000" w:firstRow="0" w:lastRow="0" w:firstColumn="0" w:lastColumn="0" w:oddVBand="0" w:evenVBand="0" w:oddHBand="0" w:evenHBand="0" w:firstRowFirstColumn="0" w:firstRowLastColumn="0" w:lastRowFirstColumn="0" w:lastRowLastColumn="0"/>
-              <w:rPr>
-                <w:rFonts w:ascii="Times New Roman" w:hAnsi="Times New Roman" w:cs="Times New Roman"/>
-              </w:rPr>
-            </w:pPr>
-            <w:r>
-              <w:rPr>
-                <w:rFonts w:ascii="Times New Roman" w:hAnsi="Times New Roman" w:cs="Times New Roman"/>
-              </w:rPr>
-              <w:t>Cameriere,</w:t>
+              <w:t xml:space="preserve">Ristorante, Avventore, </w:t>
             </w:r>
           </w:p>
           <w:p>
@@ -27391,8 +27401,8 @@
       <w:r>
         <w:br w:type="page"/>
       </w:r>
-      <w:bookmarkStart w:id="54" w:name="_Toc92579192"/>
-      <w:bookmarkStart w:id="55" w:name="_Hlk91795777"/>
+      <w:bookmarkStart w:id="55" w:name="_Toc92579192"/>
+      <w:bookmarkStart w:id="56" w:name="_Hlk91795777"/>
       <w:r>
         <w:rPr>
           <w:rFonts w:ascii="Palatino Linotype" w:hAnsi="Palatino Linotype"/>
@@ -27416,7 +27426,7 @@
         </w:rPr>
         <w:t>3</w:t>
       </w:r>
-      <w:bookmarkEnd w:id="54"/>
+      <w:bookmarkEnd w:id="55"/>
     </w:p>
     <w:p>
       <w:pPr>
@@ -27430,7 +27440,7 @@
           <w:szCs w:val="72"/>
         </w:rPr>
       </w:pPr>
-      <w:bookmarkStart w:id="56" w:name="_Toc92579193"/>
+      <w:bookmarkStart w:id="57" w:name="_Toc92579193"/>
       <w:r>
         <w:rPr>
           <w:rFonts w:ascii="Palatino Linotype" w:eastAsiaTheme="majorEastAsia" w:hAnsi="Palatino Linotype" w:cstheme="majorBidi"/>
@@ -27461,9 +27471,9 @@
         </w:rPr>
         <w:t>logica</w:t>
       </w:r>
-      <w:bookmarkEnd w:id="56"/>
+      <w:bookmarkEnd w:id="57"/>
     </w:p>
-    <w:bookmarkEnd w:id="55"/>
+    <w:bookmarkEnd w:id="56"/>
     <w:p>
       <w:pPr>
         <w:rPr>
@@ -27483,7 +27493,7 @@
           <w:u w:val="single"/>
         </w:rPr>
       </w:pPr>
-      <w:bookmarkStart w:id="57" w:name="_Toc92579194"/>
+      <w:bookmarkStart w:id="58" w:name="_Toc92579194"/>
       <w:r>
         <w:rPr>
           <w:rFonts w:ascii="Palatino Linotype" w:hAnsi="Palatino Linotype"/>
@@ -27496,7 +27506,7 @@
         </w:rPr>
         <w:t>Introduzione</w:t>
       </w:r>
-      <w:bookmarkEnd w:id="57"/>
+      <w:bookmarkEnd w:id="58"/>
     </w:p>
     <w:p>
       <w:pPr>
@@ -27507,7 +27517,7 @@
           <w:szCs w:val="24"/>
         </w:rPr>
       </w:pPr>
-      <w:bookmarkStart w:id="58" w:name="_Hlk91787472"/>
+      <w:bookmarkStart w:id="59" w:name="_Hlk91787472"/>
       <w:r>
         <w:rPr>
           <w:rFonts w:ascii="Times New Roman" w:hAnsi="Times New Roman" w:cs="Times New Roman"/>
@@ -27588,7 +27598,7 @@
         </w:rPr>
         <w:t xml:space="preserve"> </w:t>
       </w:r>
-      <w:bookmarkEnd w:id="58"/>
+      <w:bookmarkEnd w:id="59"/>
       <w:r>
         <w:rPr>
           <w:rFonts w:ascii="Times New Roman" w:hAnsi="Times New Roman" w:cs="Times New Roman"/>
@@ -27850,7 +27860,7 @@
           <w:szCs w:val="28"/>
         </w:rPr>
       </w:pPr>
-      <w:bookmarkStart w:id="59" w:name="_Toc92579195"/>
+      <w:bookmarkStart w:id="60" w:name="_Toc92579195"/>
       <w:r>
         <w:rPr>
           <w:sz w:val="28"/>
@@ -27886,7 +27896,7 @@
         </w:rPr>
         <w:t>Schema logico</w:t>
       </w:r>
-      <w:bookmarkEnd w:id="59"/>
+      <w:bookmarkEnd w:id="60"/>
     </w:p>
     <w:p>
       <w:pPr>
@@ -27902,8 +27912,8 @@
           <w:u w:val="single"/>
         </w:rPr>
       </w:pPr>
-      <w:bookmarkStart w:id="60" w:name="_Toc92579196"/>
-      <w:bookmarkStart w:id="61" w:name="_Hlk91787360"/>
+      <w:bookmarkStart w:id="61" w:name="_Toc92579196"/>
+      <w:bookmarkStart w:id="62" w:name="_Hlk91787360"/>
       <w:r>
         <w:rPr>
           <w:rFonts w:ascii="Palatino Linotype" w:hAnsi="Palatino Linotype"/>
@@ -27976,9 +27986,9 @@
         </w:rPr>
         <w:t>in schemi relazionali</w:t>
       </w:r>
-      <w:bookmarkEnd w:id="60"/>
+      <w:bookmarkEnd w:id="61"/>
     </w:p>
-    <w:bookmarkEnd w:id="61"/>
+    <w:bookmarkEnd w:id="62"/>
     <w:p>
       <w:pPr>
         <w:shd w:val="pct10" w:color="auto" w:fill="auto"/>
@@ -28070,7 +28080,7 @@
           <w:szCs w:val="24"/>
         </w:rPr>
       </w:pPr>
-      <w:bookmarkStart w:id="62" w:name="_Hlk91783060"/>
+      <w:bookmarkStart w:id="63" w:name="_Hlk91783060"/>
     </w:p>
     <w:p>
       <w:pPr>
@@ -28213,7 +28223,7 @@
         <w:t>CodProprietario</w:t>
       </w:r>
     </w:p>
-    <w:bookmarkEnd w:id="62"/>
+    <w:bookmarkEnd w:id="63"/>
     <w:p>
       <w:pPr>
         <w:rPr>
@@ -28471,7 +28481,7 @@
           <w:rFonts w:ascii="Consolas" w:hAnsi="Consolas" w:cs="Courier New"/>
         </w:rPr>
       </w:pPr>
-      <w:bookmarkStart w:id="63" w:name="_Hlk91783685"/>
+      <w:bookmarkStart w:id="64" w:name="_Hlk91783685"/>
       <w:r>
         <w:rPr>
           <w:rFonts w:ascii="Consolas" w:hAnsi="Consolas" w:cs="Courier New"/>
@@ -28601,8 +28611,8 @@
           <w:szCs w:val="24"/>
         </w:rPr>
       </w:pPr>
-      <w:bookmarkStart w:id="64" w:name="_Hlk91783521"/>
-      <w:bookmarkEnd w:id="63"/>
+      <w:bookmarkStart w:id="65" w:name="_Hlk91783521"/>
+      <w:bookmarkEnd w:id="64"/>
     </w:p>
     <w:p>
       <w:pPr>
@@ -28801,7 +28811,7 @@
         </w:rPr>
         <w:t>Tavolo.CodTavolo</w:t>
       </w:r>
-      <w:bookmarkEnd w:id="64"/>
+      <w:bookmarkEnd w:id="65"/>
       <w:r>
         <w:rPr>
           <w:rFonts w:ascii="Consolas" w:hAnsi="Consolas" w:cs="Arial"/>
@@ -29029,7 +29039,7 @@
           <w:rFonts w:ascii="Consolas" w:hAnsi="Consolas" w:cs="Arial"/>
         </w:rPr>
       </w:pPr>
-      <w:bookmarkStart w:id="65" w:name="_Hlk91785831"/>
+      <w:bookmarkStart w:id="66" w:name="_Hlk91785831"/>
     </w:p>
     <w:p>
       <w:pPr>
@@ -29222,7 +29232,7 @@
         <w:t>Tavolata.CodTavolata</w:t>
       </w:r>
     </w:p>
-    <w:bookmarkEnd w:id="65"/>
+    <w:bookmarkEnd w:id="66"/>
     <w:p>
       <w:pPr>
         <w:rPr>
@@ -29593,8 +29603,8 @@
           <w:u w:val="single"/>
         </w:rPr>
       </w:pPr>
-      <w:bookmarkStart w:id="66" w:name="_Toc92579197"/>
-      <w:bookmarkStart w:id="67" w:name="_Hlk91793785"/>
+      <w:bookmarkStart w:id="67" w:name="_Toc92579197"/>
+      <w:bookmarkStart w:id="68" w:name="_Hlk91793785"/>
       <w:r>
         <w:rPr>
           <w:rFonts w:ascii="Palatino Linotype" w:hAnsi="Palatino Linotype"/>
@@ -29656,7 +29666,7 @@
         </w:rPr>
         <w:t>Traduzione delle associazioni</w:t>
       </w:r>
-      <w:bookmarkEnd w:id="66"/>
+      <w:bookmarkEnd w:id="67"/>
     </w:p>
     <w:p>
       <w:pPr>
@@ -29759,8 +29769,8 @@
           <w:szCs w:val="20"/>
         </w:rPr>
       </w:pPr>
-      <w:bookmarkStart w:id="68" w:name="_Hlk91794234"/>
-      <w:bookmarkEnd w:id="67"/>
+      <w:bookmarkStart w:id="69" w:name="_Hlk91794234"/>
+      <w:bookmarkEnd w:id="68"/>
     </w:p>
     <w:tbl>
       <w:tblPr>
@@ -31339,7 +31349,7 @@
           </w:p>
         </w:tc>
       </w:tr>
-      <w:bookmarkEnd w:id="68"/>
+      <w:bookmarkEnd w:id="69"/>
     </w:tbl>
     <w:p>
       <w:pPr>
@@ -31357,7 +31367,7 @@
           <w:szCs w:val="20"/>
         </w:rPr>
       </w:pPr>
-      <w:bookmarkStart w:id="69" w:name="_Hlk91794905"/>
+      <w:bookmarkStart w:id="70" w:name="_Hlk91794905"/>
       <w:r>
         <w:rPr>
           <w:rFonts w:ascii="Times New Roman" w:hAnsi="Times New Roman" w:cs="Times New Roman"/>
@@ -31415,7 +31425,7 @@
         <w:t>Traduzione delle associazioni</w:t>
       </w:r>
     </w:p>
-    <w:bookmarkEnd w:id="69"/>
+    <w:bookmarkEnd w:id="70"/>
     <w:p>
       <w:pPr>
         <w:rPr>
@@ -31447,7 +31457,7 @@
           <w:u w:val="single"/>
         </w:rPr>
       </w:pPr>
-      <w:bookmarkStart w:id="70" w:name="_Toc92579198"/>
+      <w:bookmarkStart w:id="71" w:name="_Toc92579198"/>
       <w:r>
         <w:rPr>
           <w:rFonts w:ascii="Palatino Linotype" w:hAnsi="Palatino Linotype"/>
@@ -31509,7 +31519,7 @@
         </w:rPr>
         <w:t>Schema logico generale</w:t>
       </w:r>
-      <w:bookmarkEnd w:id="70"/>
+      <w:bookmarkEnd w:id="71"/>
     </w:p>
     <w:p>
       <w:pPr>
@@ -32614,7 +32624,7 @@
           <w:szCs w:val="40"/>
         </w:rPr>
       </w:pPr>
-      <w:bookmarkStart w:id="71" w:name="_Toc92579199"/>
+      <w:bookmarkStart w:id="72" w:name="_Toc92579199"/>
       <w:r>
         <w:rPr>
           <w:rFonts w:ascii="Palatino Linotype" w:hAnsi="Palatino Linotype"/>
@@ -32638,7 +32648,7 @@
         </w:rPr>
         <w:t>4</w:t>
       </w:r>
-      <w:bookmarkEnd w:id="71"/>
+      <w:bookmarkEnd w:id="72"/>
     </w:p>
     <w:p>
       <w:pPr>
@@ -32652,7 +32662,7 @@
           <w:szCs w:val="24"/>
         </w:rPr>
       </w:pPr>
-      <w:bookmarkStart w:id="72" w:name="_Toc92579200"/>
+      <w:bookmarkStart w:id="73" w:name="_Toc92579200"/>
       <w:r>
         <w:rPr>
           <w:rFonts w:ascii="Palatino Linotype" w:eastAsiaTheme="majorEastAsia" w:hAnsi="Palatino Linotype" w:cstheme="majorBidi"/>
@@ -32683,8 +32693,8 @@
         </w:rPr>
         <w:t>fisica</w:t>
       </w:r>
-      <w:bookmarkStart w:id="73" w:name="_Hlk92041064"/>
-      <w:bookmarkEnd w:id="72"/>
+      <w:bookmarkStart w:id="74" w:name="_Hlk92041064"/>
+      <w:bookmarkEnd w:id="73"/>
       <w:r>
         <w:rPr>
           <w:rFonts w:ascii="Palatino Linotype" w:eastAsiaTheme="majorEastAsia" w:hAnsi="Palatino Linotype" w:cstheme="majorBidi"/>
@@ -32707,7 +32717,7 @@
           <w:u w:val="single"/>
         </w:rPr>
       </w:pPr>
-      <w:bookmarkStart w:id="74" w:name="_Toc92579201"/>
+      <w:bookmarkStart w:id="75" w:name="_Toc92579201"/>
       <w:r>
         <w:rPr>
           <w:rFonts w:ascii="Palatino Linotype" w:hAnsi="Palatino Linotype"/>
@@ -32720,7 +32730,7 @@
         </w:rPr>
         <w:t>Introduzione</w:t>
       </w:r>
-      <w:bookmarkEnd w:id="74"/>
+      <w:bookmarkEnd w:id="75"/>
     </w:p>
     <w:p>
       <w:pPr>
@@ -32731,7 +32741,7 @@
           <w:szCs w:val="24"/>
         </w:rPr>
       </w:pPr>
-      <w:bookmarkStart w:id="75" w:name="_Hlk92040322"/>
+      <w:bookmarkStart w:id="76" w:name="_Hlk92040322"/>
       <w:r>
         <w:rPr>
           <w:rFonts w:ascii="Times New Roman" w:hAnsi="Times New Roman" w:cs="Times New Roman"/>
@@ -32740,7 +32750,7 @@
         </w:rPr>
         <w:t>In</w:t>
       </w:r>
-      <w:bookmarkEnd w:id="75"/>
+      <w:bookmarkEnd w:id="76"/>
       <w:r>
         <w:rPr>
           <w:rFonts w:ascii="Times New Roman" w:hAnsi="Times New Roman" w:cs="Times New Roman"/>
@@ -32757,7 +32767,7 @@
         </w:rPr>
         <w:t xml:space="preserve"> </w:t>
       </w:r>
-      <w:bookmarkEnd w:id="73"/>
+      <w:bookmarkEnd w:id="74"/>
       <w:r>
         <w:rPr>
           <w:rFonts w:ascii="Times New Roman" w:hAnsi="Times New Roman" w:cs="Times New Roman"/>
@@ -32839,7 +32849,7 @@
           <w:szCs w:val="28"/>
         </w:rPr>
       </w:pPr>
-      <w:bookmarkStart w:id="76" w:name="_Toc92579202"/>
+      <w:bookmarkStart w:id="77" w:name="_Toc92579202"/>
       <w:r>
         <w:rPr>
           <w:sz w:val="28"/>
@@ -32875,7 +32885,7 @@
         </w:rPr>
         <w:t>Note sull’implementazione</w:t>
       </w:r>
-      <w:bookmarkEnd w:id="76"/>
+      <w:bookmarkEnd w:id="77"/>
     </w:p>
     <w:p>
       <w:pPr>
@@ -33111,7 +33121,7 @@
           <w:szCs w:val="28"/>
         </w:rPr>
       </w:pPr>
-      <w:bookmarkStart w:id="77" w:name="_Toc92579203"/>
+      <w:bookmarkStart w:id="78" w:name="_Toc92579203"/>
       <w:r>
         <w:rPr>
           <w:sz w:val="28"/>
@@ -33147,7 +33157,7 @@
         </w:rPr>
         <w:t>Definizione delle tabelle</w:t>
       </w:r>
-      <w:bookmarkEnd w:id="77"/>
+      <w:bookmarkEnd w:id="78"/>
     </w:p>
     <w:p>
       <w:pPr>
@@ -33163,8 +33173,8 @@
           <w:u w:val="single"/>
         </w:rPr>
       </w:pPr>
-      <w:bookmarkStart w:id="78" w:name="_Hlk92144046"/>
-      <w:bookmarkStart w:id="79" w:name="_Toc92579204"/>
+      <w:bookmarkStart w:id="79" w:name="_Hlk92144046"/>
+      <w:bookmarkStart w:id="80" w:name="_Toc92579204"/>
       <w:r>
         <w:rPr>
           <w:rFonts w:ascii="Palatino Linotype" w:hAnsi="Palatino Linotype"/>
@@ -33201,8 +33211,8 @@
         </w:rPr>
         <w:t>Definizione della tabella PROPRIETARIO</w:t>
       </w:r>
-      <w:bookmarkEnd w:id="78"/>
       <w:bookmarkEnd w:id="79"/>
+      <w:bookmarkEnd w:id="80"/>
     </w:p>
     <w:p>
       <w:pPr>
@@ -34700,7 +34710,7 @@
   <w:style w:type="paragraph" w:default="1" w:styleId="Normale">
     <w:name w:val="Normal"/>
     <w:qFormat/>
-    <w:rsid w:val="009161A6"/>
+    <w:rsid w:val="00DB29CD"/>
   </w:style>
   <w:style w:type="paragraph" w:styleId="Titolo1">
     <w:name w:val="heading 1"/>

</xml_diff>